<commit_message>
mise à jour du journal de travail
</commit_message>
<xml_diff>
--- a/doc/TB_JournalDeTravail.docx
+++ b/doc/TB_JournalDeTravail.docx
@@ -923,8 +923,6 @@
               </w:rPr>
               <w:t>10h50</w:t>
             </w:r>
-            <w:bookmarkStart w:id="1" w:name="_GoBack"/>
-            <w:bookmarkEnd w:id="1"/>
           </w:p>
         </w:tc>
         <w:tc>
@@ -939,6 +937,9 @@
             </w:pPr>
             <w:r>
               <w:t>Rédaction cahier des charges</w:t>
+            </w:r>
+            <w:r>
+              <w:t xml:space="preserve"> applicatif</w:t>
             </w:r>
           </w:p>
         </w:tc>
@@ -1022,7 +1023,25 @@
               <w:rPr>
                 <w:i/>
               </w:rPr>
-              <w:t xml:space="preserve">-&gt; </w:t>
+              <w:t>10h50 -</w:t>
+            </w:r>
+            <w:r>
+              <w:rPr>
+                <w:i/>
+              </w:rPr>
+              <w:t>&gt;</w:t>
+            </w:r>
+            <w:r>
+              <w:rPr>
+                <w:i/>
+              </w:rPr>
+              <w:t xml:space="preserve"> 11h10</w:t>
+            </w:r>
+            <w:r>
+              <w:rPr>
+                <w:i/>
+              </w:rPr>
+              <w:t xml:space="preserve"> </w:t>
             </w:r>
           </w:p>
         </w:tc>
@@ -1039,6 +1058,38 @@
             <w:r>
               <w:t>Rencontre avec M. Hubert Droz</w:t>
             </w:r>
+            <w:r>
+              <w:t> :</w:t>
+            </w:r>
+          </w:p>
+          <w:p>
+            <w:pPr>
+              <w:jc w:val="center"/>
+            </w:pPr>
+            <w:r>
+              <w:t>Première lecture du cahier des charges et du journal de travail.</w:t>
+            </w:r>
+          </w:p>
+          <w:p>
+            <w:pPr>
+              <w:jc w:val="center"/>
+            </w:pPr>
+            <w:r>
+              <w:t>Prévision des dates pour la rencontre avec le groupe de compétence procédés industriels</w:t>
+            </w:r>
+          </w:p>
+          <w:p>
+            <w:pPr>
+              <w:jc w:val="center"/>
+            </w:pPr>
+            <w:r>
+              <w:t>Discussion autour du document concernant le MTP de Jade</w:t>
+            </w:r>
+          </w:p>
+          <w:p>
+            <w:pPr>
+              <w:jc w:val="center"/>
+            </w:pPr>
           </w:p>
         </w:tc>
         <w:tc>
@@ -1086,6 +1137,64 @@
                 <w:i/>
               </w:rPr>
             </w:pPr>
+            <w:r>
+              <w:rPr>
+                <w:i/>
+              </w:rPr>
+              <w:t>Semaine 3</w:t>
+            </w:r>
+          </w:p>
+          <w:p>
+            <w:pPr>
+              <w:jc w:val="center"/>
+              <w:rPr>
+                <w:i/>
+              </w:rPr>
+            </w:pPr>
+            <w:r>
+              <w:rPr>
+                <w:i/>
+              </w:rPr>
+              <w:t>09.03.17</w:t>
+            </w:r>
+          </w:p>
+          <w:p>
+            <w:pPr>
+              <w:jc w:val="center"/>
+              <w:rPr>
+                <w:i/>
+              </w:rPr>
+            </w:pPr>
+            <w:r>
+              <w:rPr>
+                <w:i/>
+              </w:rPr>
+              <w:t>1</w:t>
+            </w:r>
+            <w:r>
+              <w:rPr>
+                <w:i/>
+              </w:rPr>
+              <w:t>1h10</w:t>
+            </w:r>
+            <w:r>
+              <w:rPr>
+                <w:i/>
+              </w:rPr>
+              <w:t xml:space="preserve"> -&gt; 11h</w:t>
+            </w:r>
+            <w:r>
+              <w:rPr>
+                <w:i/>
+              </w:rPr>
+              <w:t>3</w:t>
+            </w:r>
+            <w:r>
+              <w:rPr>
+                <w:i/>
+              </w:rPr>
+              <w:t>0</w:t>
+            </w:r>
           </w:p>
         </w:tc>
         <w:tc>
@@ -1098,28 +1207,37 @@
             <w:pPr>
               <w:jc w:val="center"/>
             </w:pPr>
-          </w:p>
-        </w:tc>
-        <w:tc>
-          <w:tcPr>
-            <w:tcW w:w="2407" w:type="dxa"/>
-            <w:vAlign w:val="center"/>
-          </w:tcPr>
-          <w:p>
-            <w:pPr>
-              <w:jc w:val="center"/>
-            </w:pPr>
-          </w:p>
-        </w:tc>
-        <w:tc>
-          <w:tcPr>
-            <w:tcW w:w="2407" w:type="dxa"/>
-            <w:vAlign w:val="center"/>
-          </w:tcPr>
-          <w:p>
-            <w:pPr>
-              <w:jc w:val="center"/>
-            </w:pPr>
+            <w:r>
+              <w:t>Recherche documentaire concernant le MTP de Jade</w:t>
+            </w:r>
+          </w:p>
+        </w:tc>
+        <w:tc>
+          <w:tcPr>
+            <w:tcW w:w="2407" w:type="dxa"/>
+            <w:vAlign w:val="center"/>
+          </w:tcPr>
+          <w:p>
+            <w:pPr>
+              <w:jc w:val="center"/>
+            </w:pPr>
+            <w:r>
+              <w:t>-</w:t>
+            </w:r>
+          </w:p>
+        </w:tc>
+        <w:tc>
+          <w:tcPr>
+            <w:tcW w:w="2407" w:type="dxa"/>
+            <w:vAlign w:val="center"/>
+          </w:tcPr>
+          <w:p>
+            <w:pPr>
+              <w:jc w:val="center"/>
+            </w:pPr>
+            <w:r>
+              <w:t>-</w:t>
+            </w:r>
           </w:p>
         </w:tc>
       </w:tr>
@@ -1139,6 +1257,40 @@
                 <w:i/>
               </w:rPr>
             </w:pPr>
+            <w:r>
+              <w:rPr>
+                <w:i/>
+              </w:rPr>
+              <w:t>Semaine 3</w:t>
+            </w:r>
+          </w:p>
+          <w:p>
+            <w:pPr>
+              <w:jc w:val="center"/>
+              <w:rPr>
+                <w:i/>
+              </w:rPr>
+            </w:pPr>
+            <w:r>
+              <w:rPr>
+                <w:i/>
+              </w:rPr>
+              <w:t>09.03.17</w:t>
+            </w:r>
+          </w:p>
+          <w:p>
+            <w:pPr>
+              <w:jc w:val="center"/>
+              <w:rPr>
+                <w:i/>
+              </w:rPr>
+            </w:pPr>
+            <w:r>
+              <w:rPr>
+                <w:i/>
+              </w:rPr>
+              <w:t>11h30 -&gt; 11h35</w:t>
+            </w:r>
           </w:p>
         </w:tc>
         <w:tc>
@@ -1151,28 +1303,37 @@
             <w:pPr>
               <w:jc w:val="center"/>
             </w:pPr>
-          </w:p>
-        </w:tc>
-        <w:tc>
-          <w:tcPr>
-            <w:tcW w:w="2407" w:type="dxa"/>
-            <w:vAlign w:val="center"/>
-          </w:tcPr>
-          <w:p>
-            <w:pPr>
-              <w:jc w:val="center"/>
-            </w:pPr>
-          </w:p>
-        </w:tc>
-        <w:tc>
-          <w:tcPr>
-            <w:tcW w:w="2407" w:type="dxa"/>
-            <w:vAlign w:val="center"/>
-          </w:tcPr>
-          <w:p>
-            <w:pPr>
-              <w:jc w:val="center"/>
-            </w:pPr>
+            <w:r>
+              <w:t>Mise à jour du journal de travail</w:t>
+            </w:r>
+          </w:p>
+        </w:tc>
+        <w:tc>
+          <w:tcPr>
+            <w:tcW w:w="2407" w:type="dxa"/>
+            <w:vAlign w:val="center"/>
+          </w:tcPr>
+          <w:p>
+            <w:pPr>
+              <w:jc w:val="center"/>
+            </w:pPr>
+            <w:r>
+              <w:t>-</w:t>
+            </w:r>
+          </w:p>
+        </w:tc>
+        <w:tc>
+          <w:tcPr>
+            <w:tcW w:w="2407" w:type="dxa"/>
+            <w:vAlign w:val="center"/>
+          </w:tcPr>
+          <w:p>
+            <w:pPr>
+              <w:jc w:val="center"/>
+            </w:pPr>
+            <w:r>
+              <w:t>-</w:t>
+            </w:r>
           </w:p>
         </w:tc>
       </w:tr>
@@ -1183,43 +1344,52 @@
         <w:tc>
           <w:tcPr>
             <w:tcW w:w="1271" w:type="dxa"/>
-            <w:vAlign w:val="center"/>
-          </w:tcPr>
-          <w:p>
-            <w:pPr>
-              <w:jc w:val="center"/>
-              <w:rPr>
-                <w:i/>
-              </w:rPr>
-            </w:pPr>
+            <w:shd w:val="clear" w:color="auto" w:fill="F2F2F2" w:themeFill="background1" w:themeFillShade="F2"/>
+            <w:vAlign w:val="center"/>
+          </w:tcPr>
+          <w:p>
+            <w:pPr>
+              <w:jc w:val="center"/>
+              <w:rPr>
+                <w:i/>
+              </w:rPr>
+            </w:pPr>
+            <w:r>
+              <w:rPr>
+                <w:i/>
+              </w:rPr>
+              <w:t>Semaine 4</w:t>
+            </w:r>
           </w:p>
         </w:tc>
         <w:tc>
           <w:tcPr>
             <w:tcW w:w="3975" w:type="dxa"/>
-            <w:shd w:val="clear" w:color="auto" w:fill="FFFFFF" w:themeFill="background1"/>
-            <w:vAlign w:val="center"/>
-          </w:tcPr>
-          <w:p>
-            <w:pPr>
-              <w:jc w:val="center"/>
-            </w:pPr>
-          </w:p>
-        </w:tc>
-        <w:tc>
-          <w:tcPr>
-            <w:tcW w:w="2407" w:type="dxa"/>
-            <w:vAlign w:val="center"/>
-          </w:tcPr>
-          <w:p>
-            <w:pPr>
-              <w:jc w:val="center"/>
-            </w:pPr>
-          </w:p>
-        </w:tc>
-        <w:tc>
-          <w:tcPr>
-            <w:tcW w:w="2407" w:type="dxa"/>
+            <w:shd w:val="clear" w:color="auto" w:fill="F2F2F2" w:themeFill="background1" w:themeFillShade="F2"/>
+            <w:vAlign w:val="center"/>
+          </w:tcPr>
+          <w:p>
+            <w:pPr>
+              <w:jc w:val="center"/>
+            </w:pPr>
+          </w:p>
+        </w:tc>
+        <w:tc>
+          <w:tcPr>
+            <w:tcW w:w="2407" w:type="dxa"/>
+            <w:shd w:val="clear" w:color="auto" w:fill="F2F2F2" w:themeFill="background1" w:themeFillShade="F2"/>
+            <w:vAlign w:val="center"/>
+          </w:tcPr>
+          <w:p>
+            <w:pPr>
+              <w:jc w:val="center"/>
+            </w:pPr>
+          </w:p>
+        </w:tc>
+        <w:tc>
+          <w:tcPr>
+            <w:tcW w:w="2407" w:type="dxa"/>
+            <w:shd w:val="clear" w:color="auto" w:fill="F2F2F2" w:themeFill="background1" w:themeFillShade="F2"/>
             <w:vAlign w:val="center"/>
           </w:tcPr>
           <w:p>
@@ -1245,6 +1415,13 @@
                 <w:i/>
               </w:rPr>
             </w:pPr>
+            <w:r>
+              <w:rPr>
+                <w:i/>
+              </w:rPr>
+              <w:lastRenderedPageBreak/>
+              <w:t>Semaine 5</w:t>
+            </w:r>
           </w:p>
         </w:tc>
         <w:tc>
@@ -1268,6 +1445,8 @@
             <w:pPr>
               <w:jc w:val="center"/>
             </w:pPr>
+            <w:bookmarkStart w:id="1" w:name="_GoBack"/>
+            <w:bookmarkEnd w:id="1"/>
           </w:p>
         </w:tc>
         <w:tc>
@@ -1289,43 +1468,52 @@
         <w:tc>
           <w:tcPr>
             <w:tcW w:w="1271" w:type="dxa"/>
-            <w:vAlign w:val="center"/>
-          </w:tcPr>
-          <w:p>
-            <w:pPr>
-              <w:jc w:val="center"/>
-              <w:rPr>
-                <w:i/>
-              </w:rPr>
-            </w:pPr>
+            <w:shd w:val="clear" w:color="auto" w:fill="F2F2F2" w:themeFill="background1" w:themeFillShade="F2"/>
+            <w:vAlign w:val="center"/>
+          </w:tcPr>
+          <w:p>
+            <w:pPr>
+              <w:jc w:val="center"/>
+              <w:rPr>
+                <w:i/>
+              </w:rPr>
+            </w:pPr>
+            <w:r>
+              <w:rPr>
+                <w:i/>
+              </w:rPr>
+              <w:t>Semaine 6</w:t>
+            </w:r>
           </w:p>
         </w:tc>
         <w:tc>
           <w:tcPr>
             <w:tcW w:w="3975" w:type="dxa"/>
-            <w:shd w:val="clear" w:color="auto" w:fill="FFFFFF" w:themeFill="background1"/>
-            <w:vAlign w:val="center"/>
-          </w:tcPr>
-          <w:p>
-            <w:pPr>
-              <w:jc w:val="center"/>
-            </w:pPr>
-          </w:p>
-        </w:tc>
-        <w:tc>
-          <w:tcPr>
-            <w:tcW w:w="2407" w:type="dxa"/>
-            <w:vAlign w:val="center"/>
-          </w:tcPr>
-          <w:p>
-            <w:pPr>
-              <w:jc w:val="center"/>
-            </w:pPr>
-          </w:p>
-        </w:tc>
-        <w:tc>
-          <w:tcPr>
-            <w:tcW w:w="2407" w:type="dxa"/>
+            <w:shd w:val="clear" w:color="auto" w:fill="F2F2F2" w:themeFill="background1" w:themeFillShade="F2"/>
+            <w:vAlign w:val="center"/>
+          </w:tcPr>
+          <w:p>
+            <w:pPr>
+              <w:jc w:val="center"/>
+            </w:pPr>
+          </w:p>
+        </w:tc>
+        <w:tc>
+          <w:tcPr>
+            <w:tcW w:w="2407" w:type="dxa"/>
+            <w:shd w:val="clear" w:color="auto" w:fill="F2F2F2" w:themeFill="background1" w:themeFillShade="F2"/>
+            <w:vAlign w:val="center"/>
+          </w:tcPr>
+          <w:p>
+            <w:pPr>
+              <w:jc w:val="center"/>
+            </w:pPr>
+          </w:p>
+        </w:tc>
+        <w:tc>
+          <w:tcPr>
+            <w:tcW w:w="2407" w:type="dxa"/>
+            <w:shd w:val="clear" w:color="auto" w:fill="F2F2F2" w:themeFill="background1" w:themeFillShade="F2"/>
             <w:vAlign w:val="center"/>
           </w:tcPr>
           <w:p>
@@ -1351,6 +1539,12 @@
                 <w:i/>
               </w:rPr>
             </w:pPr>
+            <w:r>
+              <w:rPr>
+                <w:i/>
+              </w:rPr>
+              <w:t>Semaine 7</w:t>
+            </w:r>
           </w:p>
         </w:tc>
         <w:tc>
@@ -1395,43 +1589,52 @@
         <w:tc>
           <w:tcPr>
             <w:tcW w:w="1271" w:type="dxa"/>
-            <w:vAlign w:val="center"/>
-          </w:tcPr>
-          <w:p>
-            <w:pPr>
-              <w:jc w:val="center"/>
-              <w:rPr>
-                <w:i/>
-              </w:rPr>
-            </w:pPr>
+            <w:shd w:val="clear" w:color="auto" w:fill="F2F2F2" w:themeFill="background1" w:themeFillShade="F2"/>
+            <w:vAlign w:val="center"/>
+          </w:tcPr>
+          <w:p>
+            <w:pPr>
+              <w:jc w:val="center"/>
+              <w:rPr>
+                <w:i/>
+              </w:rPr>
+            </w:pPr>
+            <w:r>
+              <w:rPr>
+                <w:i/>
+              </w:rPr>
+              <w:t>Semaine 8</w:t>
+            </w:r>
           </w:p>
         </w:tc>
         <w:tc>
           <w:tcPr>
             <w:tcW w:w="3975" w:type="dxa"/>
-            <w:shd w:val="clear" w:color="auto" w:fill="FFFFFF" w:themeFill="background1"/>
-            <w:vAlign w:val="center"/>
-          </w:tcPr>
-          <w:p>
-            <w:pPr>
-              <w:jc w:val="center"/>
-            </w:pPr>
-          </w:p>
-        </w:tc>
-        <w:tc>
-          <w:tcPr>
-            <w:tcW w:w="2407" w:type="dxa"/>
-            <w:vAlign w:val="center"/>
-          </w:tcPr>
-          <w:p>
-            <w:pPr>
-              <w:jc w:val="center"/>
-            </w:pPr>
-          </w:p>
-        </w:tc>
-        <w:tc>
-          <w:tcPr>
-            <w:tcW w:w="2407" w:type="dxa"/>
+            <w:shd w:val="clear" w:color="auto" w:fill="F2F2F2" w:themeFill="background1" w:themeFillShade="F2"/>
+            <w:vAlign w:val="center"/>
+          </w:tcPr>
+          <w:p>
+            <w:pPr>
+              <w:jc w:val="center"/>
+            </w:pPr>
+          </w:p>
+        </w:tc>
+        <w:tc>
+          <w:tcPr>
+            <w:tcW w:w="2407" w:type="dxa"/>
+            <w:shd w:val="clear" w:color="auto" w:fill="F2F2F2" w:themeFill="background1" w:themeFillShade="F2"/>
+            <w:vAlign w:val="center"/>
+          </w:tcPr>
+          <w:p>
+            <w:pPr>
+              <w:jc w:val="center"/>
+            </w:pPr>
+          </w:p>
+        </w:tc>
+        <w:tc>
+          <w:tcPr>
+            <w:tcW w:w="2407" w:type="dxa"/>
+            <w:shd w:val="clear" w:color="auto" w:fill="F2F2F2" w:themeFill="background1" w:themeFillShade="F2"/>
             <w:vAlign w:val="center"/>
           </w:tcPr>
           <w:p>
@@ -1457,6 +1660,12 @@
                 <w:i/>
               </w:rPr>
             </w:pPr>
+            <w:r>
+              <w:rPr>
+                <w:i/>
+              </w:rPr>
+              <w:t>Semaine 9</w:t>
+            </w:r>
           </w:p>
         </w:tc>
         <w:tc>
@@ -1501,43 +1710,52 @@
         <w:tc>
           <w:tcPr>
             <w:tcW w:w="1271" w:type="dxa"/>
-            <w:vAlign w:val="center"/>
-          </w:tcPr>
-          <w:p>
-            <w:pPr>
-              <w:jc w:val="center"/>
-              <w:rPr>
-                <w:i/>
-              </w:rPr>
-            </w:pPr>
+            <w:shd w:val="clear" w:color="auto" w:fill="F2F2F2" w:themeFill="background1" w:themeFillShade="F2"/>
+            <w:vAlign w:val="center"/>
+          </w:tcPr>
+          <w:p>
+            <w:pPr>
+              <w:jc w:val="center"/>
+              <w:rPr>
+                <w:i/>
+              </w:rPr>
+            </w:pPr>
+            <w:r>
+              <w:rPr>
+                <w:i/>
+              </w:rPr>
+              <w:t>Semaine 10</w:t>
+            </w:r>
           </w:p>
         </w:tc>
         <w:tc>
           <w:tcPr>
             <w:tcW w:w="3975" w:type="dxa"/>
-            <w:shd w:val="clear" w:color="auto" w:fill="FFFFFF" w:themeFill="background1"/>
-            <w:vAlign w:val="center"/>
-          </w:tcPr>
-          <w:p>
-            <w:pPr>
-              <w:jc w:val="center"/>
-            </w:pPr>
-          </w:p>
-        </w:tc>
-        <w:tc>
-          <w:tcPr>
-            <w:tcW w:w="2407" w:type="dxa"/>
-            <w:vAlign w:val="center"/>
-          </w:tcPr>
-          <w:p>
-            <w:pPr>
-              <w:jc w:val="center"/>
-            </w:pPr>
-          </w:p>
-        </w:tc>
-        <w:tc>
-          <w:tcPr>
-            <w:tcW w:w="2407" w:type="dxa"/>
+            <w:shd w:val="clear" w:color="auto" w:fill="F2F2F2" w:themeFill="background1" w:themeFillShade="F2"/>
+            <w:vAlign w:val="center"/>
+          </w:tcPr>
+          <w:p>
+            <w:pPr>
+              <w:jc w:val="center"/>
+            </w:pPr>
+          </w:p>
+        </w:tc>
+        <w:tc>
+          <w:tcPr>
+            <w:tcW w:w="2407" w:type="dxa"/>
+            <w:shd w:val="clear" w:color="auto" w:fill="F2F2F2" w:themeFill="background1" w:themeFillShade="F2"/>
+            <w:vAlign w:val="center"/>
+          </w:tcPr>
+          <w:p>
+            <w:pPr>
+              <w:jc w:val="center"/>
+            </w:pPr>
+          </w:p>
+        </w:tc>
+        <w:tc>
+          <w:tcPr>
+            <w:tcW w:w="2407" w:type="dxa"/>
+            <w:shd w:val="clear" w:color="auto" w:fill="F2F2F2" w:themeFill="background1" w:themeFillShade="F2"/>
             <w:vAlign w:val="center"/>
           </w:tcPr>
           <w:p>
@@ -1563,6 +1781,12 @@
                 <w:i/>
               </w:rPr>
             </w:pPr>
+            <w:r>
+              <w:rPr>
+                <w:i/>
+              </w:rPr>
+              <w:t>Semaine 11</w:t>
+            </w:r>
           </w:p>
         </w:tc>
         <w:tc>
@@ -1591,6 +1815,68 @@
         <w:tc>
           <w:tcPr>
             <w:tcW w:w="2407" w:type="dxa"/>
+            <w:vAlign w:val="center"/>
+          </w:tcPr>
+          <w:p>
+            <w:pPr>
+              <w:jc w:val="center"/>
+            </w:pPr>
+          </w:p>
+        </w:tc>
+      </w:tr>
+      <w:tr>
+        <w:trPr>
+          <w:trHeight w:val="419"/>
+        </w:trPr>
+        <w:tc>
+          <w:tcPr>
+            <w:tcW w:w="1271" w:type="dxa"/>
+            <w:shd w:val="clear" w:color="auto" w:fill="F2F2F2" w:themeFill="background1" w:themeFillShade="F2"/>
+            <w:vAlign w:val="center"/>
+          </w:tcPr>
+          <w:p>
+            <w:pPr>
+              <w:jc w:val="center"/>
+              <w:rPr>
+                <w:i/>
+              </w:rPr>
+            </w:pPr>
+            <w:r>
+              <w:rPr>
+                <w:i/>
+              </w:rPr>
+              <w:t>Semaine 12</w:t>
+            </w:r>
+          </w:p>
+        </w:tc>
+        <w:tc>
+          <w:tcPr>
+            <w:tcW w:w="3975" w:type="dxa"/>
+            <w:shd w:val="clear" w:color="auto" w:fill="F2F2F2" w:themeFill="background1" w:themeFillShade="F2"/>
+            <w:vAlign w:val="center"/>
+          </w:tcPr>
+          <w:p>
+            <w:pPr>
+              <w:jc w:val="center"/>
+            </w:pPr>
+          </w:p>
+        </w:tc>
+        <w:tc>
+          <w:tcPr>
+            <w:tcW w:w="2407" w:type="dxa"/>
+            <w:shd w:val="clear" w:color="auto" w:fill="F2F2F2" w:themeFill="background1" w:themeFillShade="F2"/>
+            <w:vAlign w:val="center"/>
+          </w:tcPr>
+          <w:p>
+            <w:pPr>
+              <w:jc w:val="center"/>
+            </w:pPr>
+          </w:p>
+        </w:tc>
+        <w:tc>
+          <w:tcPr>
+            <w:tcW w:w="2407" w:type="dxa"/>
+            <w:shd w:val="clear" w:color="auto" w:fill="F2F2F2" w:themeFill="background1" w:themeFillShade="F2"/>
             <w:vAlign w:val="center"/>
           </w:tcPr>
           <w:p>

</xml_diff>

<commit_message>
mise à jour du journal de travail avec la séance du 17.03.17
</commit_message>
<xml_diff>
--- a/doc/TB_JournalDeTravail.docx
+++ b/doc/TB_JournalDeTravail.docx
@@ -1,6 +1,6 @@
 
 <file path=word/document.xml><?xml version="1.0" encoding="utf-8"?>
-<w:document xmlns:wpc="http://schemas.microsoft.com/office/word/2010/wordprocessingCanvas" xmlns:cx="http://schemas.microsoft.com/office/drawing/2014/chartex" xmlns:cx1="http://schemas.microsoft.com/office/drawing/2015/9/8/chartex" xmlns:cx2="http://schemas.microsoft.com/office/drawing/2015/10/21/chartex" xmlns:cx3="http://schemas.microsoft.com/office/drawing/2016/5/9/chartex" xmlns:cx4="http://schemas.microsoft.com/office/drawing/2016/5/10/chartex" xmlns:cx5="http://schemas.microsoft.com/office/drawing/2016/5/11/chartex" xmlns:mc="http://schemas.openxmlformats.org/markup-compatibility/2006" xmlns:o="urn:schemas-microsoft-com:office:office" xmlns:r="http://schemas.openxmlformats.org/officeDocument/2006/relationships" xmlns:m="http://schemas.openxmlformats.org/officeDocument/2006/math" xmlns:v="urn:schemas-microsoft-com:vml" xmlns:wp14="http://schemas.microsoft.com/office/word/2010/wordprocessingDrawing" xmlns:wp="http://schemas.openxmlformats.org/drawingml/2006/wordprocessingDrawing" xmlns:w10="urn:schemas-microsoft-com:office:word" xmlns:w="http://schemas.openxmlformats.org/wordprocessingml/2006/main" xmlns:w14="http://schemas.microsoft.com/office/word/2010/wordml" xmlns:w15="http://schemas.microsoft.com/office/word/2012/wordml" xmlns:w16se="http://schemas.microsoft.com/office/word/2015/wordml/symex" xmlns:wpg="http://schemas.microsoft.com/office/word/2010/wordprocessingGroup" xmlns:wpi="http://schemas.microsoft.com/office/word/2010/wordprocessingInk" xmlns:wne="http://schemas.microsoft.com/office/word/2006/wordml" xmlns:wps="http://schemas.microsoft.com/office/word/2010/wordprocessingShape" mc:Ignorable="w14 w15 w16se wp14">
+<w:document xmlns:wpc="http://schemas.microsoft.com/office/word/2010/wordprocessingCanvas" xmlns:cx="http://schemas.microsoft.com/office/drawing/2014/chartex" xmlns:cx1="http://schemas.microsoft.com/office/drawing/2015/9/8/chartex" xmlns:cx2="http://schemas.microsoft.com/office/drawing/2015/10/21/chartex" xmlns:cx3="http://schemas.microsoft.com/office/drawing/2016/5/9/chartex" xmlns:cx4="http://schemas.microsoft.com/office/drawing/2016/5/10/chartex" xmlns:cx5="http://schemas.microsoft.com/office/drawing/2016/5/11/chartex" xmlns:cx6="http://schemas.microsoft.com/office/drawing/2016/5/12/chartex" xmlns:cx7="http://schemas.microsoft.com/office/drawing/2016/5/13/chartex" xmlns:cx8="http://schemas.microsoft.com/office/drawing/2016/5/14/chartex" xmlns:mc="http://schemas.openxmlformats.org/markup-compatibility/2006" xmlns:o="urn:schemas-microsoft-com:office:office" xmlns:r="http://schemas.openxmlformats.org/officeDocument/2006/relationships" xmlns:m="http://schemas.openxmlformats.org/officeDocument/2006/math" xmlns:v="urn:schemas-microsoft-com:vml" xmlns:wp14="http://schemas.microsoft.com/office/word/2010/wordprocessingDrawing" xmlns:wp="http://schemas.openxmlformats.org/drawingml/2006/wordprocessingDrawing" xmlns:w10="urn:schemas-microsoft-com:office:word" xmlns:w="http://schemas.openxmlformats.org/wordprocessingml/2006/main" xmlns:w14="http://schemas.microsoft.com/office/word/2010/wordml" xmlns:w15="http://schemas.microsoft.com/office/word/2012/wordml" xmlns:w16se="http://schemas.microsoft.com/office/word/2015/wordml/symex" xmlns:wpg="http://schemas.microsoft.com/office/word/2010/wordprocessingGroup" xmlns:wpi="http://schemas.microsoft.com/office/word/2010/wordprocessingInk" xmlns:wne="http://schemas.microsoft.com/office/word/2006/wordml" xmlns:wps="http://schemas.microsoft.com/office/word/2010/wordprocessingShape" mc:Ignorable="w14 w15 w16se wp14">
   <w:body>
     <w:p>
       <w:pPr>
@@ -779,63 +779,50 @@
               <w:jc w:val="center"/>
             </w:pPr>
             <w:r>
-              <w:t xml:space="preserve">Création du </w:t>
+              <w:t xml:space="preserve">Création du repository </w:t>
             </w:r>
             <w:proofErr w:type="spellStart"/>
             <w:r>
-              <w:t>repository</w:t>
+              <w:t>github</w:t>
             </w:r>
             <w:proofErr w:type="spellEnd"/>
-            <w:r>
-              <w:t xml:space="preserve"> </w:t>
+          </w:p>
+          <w:p>
+            <w:pPr>
+              <w:jc w:val="center"/>
+            </w:pPr>
+            <w:r>
+              <w:t xml:space="preserve">Vérification du </w:t>
             </w:r>
             <w:proofErr w:type="spellStart"/>
             <w:r>
-              <w:t>github</w:t>
+              <w:t>workspace</w:t>
             </w:r>
             <w:proofErr w:type="spellEnd"/>
-          </w:p>
-          <w:p>
-            <w:pPr>
-              <w:jc w:val="center"/>
-            </w:pPr>
-            <w:r>
-              <w:t xml:space="preserve">Vérification du </w:t>
+            <w:r>
+              <w:t xml:space="preserve"> et du </w:t>
             </w:r>
             <w:proofErr w:type="spellStart"/>
             <w:r>
-              <w:t>workspace</w:t>
+              <w:t>gitignore</w:t>
             </w:r>
             <w:proofErr w:type="spellEnd"/>
-            <w:r>
-              <w:t xml:space="preserve"> et du </w:t>
+          </w:p>
+          <w:p>
+            <w:pPr>
+              <w:jc w:val="center"/>
+            </w:pPr>
+            <w:r>
+              <w:t xml:space="preserve">Création du fichier </w:t>
             </w:r>
             <w:proofErr w:type="spellStart"/>
             <w:r>
-              <w:t>gitignore</w:t>
+              <w:t>Readme</w:t>
             </w:r>
             <w:proofErr w:type="spellEnd"/>
-          </w:p>
-          <w:p>
-            <w:pPr>
-              <w:jc w:val="center"/>
-            </w:pPr>
-            <w:r>
-              <w:t xml:space="preserve">Création du fichier </w:t>
-            </w:r>
-            <w:proofErr w:type="spellStart"/>
-            <w:r>
-              <w:t>Readme</w:t>
-            </w:r>
-            <w:proofErr w:type="spellEnd"/>
-            <w:r>
-              <w:t xml:space="preserve"> du </w:t>
-            </w:r>
-            <w:proofErr w:type="spellStart"/>
-            <w:r>
-              <w:t>repository</w:t>
-            </w:r>
-            <w:proofErr w:type="spellEnd"/>
+            <w:r>
+              <w:t xml:space="preserve"> du repository</w:t>
+            </w:r>
           </w:p>
         </w:tc>
         <w:tc>
@@ -1169,31 +1156,7 @@
               <w:rPr>
                 <w:i/>
               </w:rPr>
-              <w:t>1</w:t>
-            </w:r>
-            <w:r>
-              <w:rPr>
-                <w:i/>
-              </w:rPr>
-              <w:t>1h10</w:t>
-            </w:r>
-            <w:r>
-              <w:rPr>
-                <w:i/>
-              </w:rPr>
-              <w:t xml:space="preserve"> -&gt; 11h</w:t>
-            </w:r>
-            <w:r>
-              <w:rPr>
-                <w:i/>
-              </w:rPr>
-              <w:t>3</w:t>
-            </w:r>
-            <w:r>
-              <w:rPr>
-                <w:i/>
-              </w:rPr>
-              <w:t>0</w:t>
+              <w:t>11h10 -&gt; 11h30</w:t>
             </w:r>
           </w:p>
         </w:tc>
@@ -1361,6 +1324,35 @@
               <w:t>Semaine 4</w:t>
             </w:r>
           </w:p>
+          <w:p>
+            <w:pPr>
+              <w:jc w:val="center"/>
+              <w:rPr>
+                <w:i/>
+              </w:rPr>
+            </w:pPr>
+            <w:r>
+              <w:rPr>
+                <w:i/>
+              </w:rPr>
+              <w:t>16.03.17</w:t>
+            </w:r>
+          </w:p>
+          <w:p>
+            <w:pPr>
+              <w:jc w:val="center"/>
+              <w:rPr>
+                <w:i/>
+              </w:rPr>
+            </w:pPr>
+            <w:r>
+              <w:rPr>
+                <w:i/>
+              </w:rPr>
+              <w:lastRenderedPageBreak/>
+              <w:t>8h30 -&gt; 11h30</w:t>
+            </w:r>
+          </w:p>
         </w:tc>
         <w:tc>
           <w:tcPr>
@@ -1372,6 +1364,19 @@
             <w:pPr>
               <w:jc w:val="center"/>
             </w:pPr>
+            <w:r>
+              <w:lastRenderedPageBreak/>
+              <w:t>Réflexion sur la mise en place des différents tests des agents.</w:t>
+            </w:r>
+          </w:p>
+          <w:p>
+            <w:pPr>
+              <w:jc w:val="center"/>
+            </w:pPr>
+            <w:r>
+              <w:lastRenderedPageBreak/>
+              <w:t>Choix de mettre en place un Raspberry Pi afin de déployer un agent dessus pour tester la communication entre agents dans le même sous-réseau et dans un réseau différent.</w:t>
+            </w:r>
           </w:p>
         </w:tc>
         <w:tc>
@@ -1384,6 +1389,10 @@
             <w:pPr>
               <w:jc w:val="center"/>
             </w:pPr>
+            <w:r>
+              <w:lastRenderedPageBreak/>
+              <w:t>-</w:t>
+            </w:r>
           </w:p>
         </w:tc>
         <w:tc>
@@ -1396,6 +1405,9 @@
             <w:pPr>
               <w:jc w:val="center"/>
             </w:pPr>
+            <w:r>
+              <w:t>-</w:t>
+            </w:r>
           </w:p>
         </w:tc>
       </w:tr>
@@ -1406,20 +1418,238 @@
         <w:tc>
           <w:tcPr>
             <w:tcW w:w="1271" w:type="dxa"/>
-            <w:vAlign w:val="center"/>
-          </w:tcPr>
-          <w:p>
-            <w:pPr>
-              <w:jc w:val="center"/>
-              <w:rPr>
-                <w:i/>
-              </w:rPr>
-            </w:pPr>
-            <w:r>
-              <w:rPr>
-                <w:i/>
-              </w:rPr>
-              <w:lastRenderedPageBreak/>
+            <w:shd w:val="clear" w:color="auto" w:fill="F2F2F2" w:themeFill="background1" w:themeFillShade="F2"/>
+            <w:vAlign w:val="center"/>
+          </w:tcPr>
+          <w:p>
+            <w:pPr>
+              <w:jc w:val="center"/>
+              <w:rPr>
+                <w:i/>
+              </w:rPr>
+            </w:pPr>
+            <w:r>
+              <w:rPr>
+                <w:i/>
+              </w:rPr>
+              <w:t>Semaine 4</w:t>
+            </w:r>
+          </w:p>
+          <w:p>
+            <w:pPr>
+              <w:jc w:val="center"/>
+              <w:rPr>
+                <w:i/>
+              </w:rPr>
+            </w:pPr>
+            <w:r>
+              <w:rPr>
+                <w:i/>
+              </w:rPr>
+              <w:t>0</w:t>
+            </w:r>
+            <w:r>
+              <w:rPr>
+                <w:i/>
+              </w:rPr>
+              <w:t>6</w:t>
+            </w:r>
+            <w:r>
+              <w:rPr>
+                <w:i/>
+              </w:rPr>
+              <w:t>.03.17</w:t>
+            </w:r>
+          </w:p>
+          <w:p>
+            <w:pPr>
+              <w:jc w:val="center"/>
+              <w:rPr>
+                <w:i/>
+              </w:rPr>
+            </w:pPr>
+            <w:r>
+              <w:rPr>
+                <w:i/>
+              </w:rPr>
+              <w:t>11h30 -&gt; 11h35</w:t>
+            </w:r>
+          </w:p>
+        </w:tc>
+        <w:tc>
+          <w:tcPr>
+            <w:tcW w:w="3975" w:type="dxa"/>
+            <w:shd w:val="clear" w:color="auto" w:fill="F2F2F2" w:themeFill="background1" w:themeFillShade="F2"/>
+            <w:vAlign w:val="center"/>
+          </w:tcPr>
+          <w:p>
+            <w:pPr>
+              <w:jc w:val="center"/>
+            </w:pPr>
+            <w:r>
+              <w:t>Mise à jour du journal de travail</w:t>
+            </w:r>
+          </w:p>
+        </w:tc>
+        <w:tc>
+          <w:tcPr>
+            <w:tcW w:w="2407" w:type="dxa"/>
+            <w:shd w:val="clear" w:color="auto" w:fill="F2F2F2" w:themeFill="background1" w:themeFillShade="F2"/>
+            <w:vAlign w:val="center"/>
+          </w:tcPr>
+          <w:p>
+            <w:pPr>
+              <w:jc w:val="center"/>
+            </w:pPr>
+            <w:r>
+              <w:t>-</w:t>
+            </w:r>
+          </w:p>
+        </w:tc>
+        <w:tc>
+          <w:tcPr>
+            <w:tcW w:w="2407" w:type="dxa"/>
+            <w:shd w:val="clear" w:color="auto" w:fill="F2F2F2" w:themeFill="background1" w:themeFillShade="F2"/>
+            <w:vAlign w:val="center"/>
+          </w:tcPr>
+          <w:p>
+            <w:pPr>
+              <w:jc w:val="center"/>
+            </w:pPr>
+            <w:r>
+              <w:t>-</w:t>
+            </w:r>
+          </w:p>
+        </w:tc>
+      </w:tr>
+      <w:tr>
+        <w:trPr>
+          <w:trHeight w:val="419"/>
+        </w:trPr>
+        <w:tc>
+          <w:tcPr>
+            <w:tcW w:w="1271" w:type="dxa"/>
+            <w:shd w:val="clear" w:color="auto" w:fill="F2F2F2" w:themeFill="background1" w:themeFillShade="F2"/>
+            <w:vAlign w:val="center"/>
+          </w:tcPr>
+          <w:p>
+            <w:pPr>
+              <w:jc w:val="center"/>
+              <w:rPr>
+                <w:i/>
+              </w:rPr>
+            </w:pPr>
+            <w:r>
+              <w:rPr>
+                <w:i/>
+              </w:rPr>
+              <w:t>Semaine 4</w:t>
+            </w:r>
+          </w:p>
+          <w:p>
+            <w:pPr>
+              <w:jc w:val="center"/>
+              <w:rPr>
+                <w:i/>
+              </w:rPr>
+            </w:pPr>
+            <w:r>
+              <w:rPr>
+                <w:i/>
+              </w:rPr>
+              <w:t>17.03.17</w:t>
+            </w:r>
+          </w:p>
+          <w:p>
+            <w:pPr>
+              <w:jc w:val="center"/>
+              <w:rPr>
+                <w:i/>
+              </w:rPr>
+            </w:pPr>
+            <w:r>
+              <w:rPr>
+                <w:i/>
+              </w:rPr>
+              <w:t>15h15 -&gt; 15h45</w:t>
+            </w:r>
+          </w:p>
+        </w:tc>
+        <w:tc>
+          <w:tcPr>
+            <w:tcW w:w="3975" w:type="dxa"/>
+            <w:shd w:val="clear" w:color="auto" w:fill="F2F2F2" w:themeFill="background1" w:themeFillShade="F2"/>
+            <w:vAlign w:val="center"/>
+          </w:tcPr>
+          <w:p>
+            <w:pPr>
+              <w:jc w:val="center"/>
+            </w:pPr>
+            <w:r>
+              <w:t>Rendez-vous avec M. Droz pour le suivi du projet.</w:t>
+            </w:r>
+          </w:p>
+          <w:p>
+            <w:pPr>
+              <w:jc w:val="center"/>
+            </w:pPr>
+            <w:r>
+              <w:t>Discussion sur le choix de la mise en place d’un Raspberry Pi</w:t>
+            </w:r>
+          </w:p>
+        </w:tc>
+        <w:tc>
+          <w:tcPr>
+            <w:tcW w:w="2407" w:type="dxa"/>
+            <w:shd w:val="clear" w:color="auto" w:fill="F2F2F2" w:themeFill="background1" w:themeFillShade="F2"/>
+            <w:vAlign w:val="center"/>
+          </w:tcPr>
+          <w:p>
+            <w:pPr>
+              <w:jc w:val="center"/>
+            </w:pPr>
+            <w:r>
+              <w:t>-</w:t>
+            </w:r>
+          </w:p>
+        </w:tc>
+        <w:tc>
+          <w:tcPr>
+            <w:tcW w:w="2407" w:type="dxa"/>
+            <w:shd w:val="clear" w:color="auto" w:fill="F2F2F2" w:themeFill="background1" w:themeFillShade="F2"/>
+            <w:vAlign w:val="center"/>
+          </w:tcPr>
+          <w:p>
+            <w:pPr>
+              <w:jc w:val="center"/>
+            </w:pPr>
+            <w:r>
+              <w:t>-</w:t>
+            </w:r>
+          </w:p>
+        </w:tc>
+      </w:tr>
+      <w:tr>
+        <w:trPr>
+          <w:trHeight w:val="419"/>
+        </w:trPr>
+        <w:tc>
+          <w:tcPr>
+            <w:tcW w:w="1271" w:type="dxa"/>
+            <w:vAlign w:val="center"/>
+          </w:tcPr>
+          <w:p>
+            <w:pPr>
+              <w:jc w:val="center"/>
+              <w:rPr>
+                <w:i/>
+              </w:rPr>
+            </w:pPr>
+            <w:bookmarkStart w:id="1" w:name="_GoBack" w:colFirst="0" w:colLast="3"/>
+            <w:r>
+              <w:rPr>
+                <w:i/>
+              </w:rPr>
               <w:t>Semaine 5</w:t>
             </w:r>
           </w:p>
@@ -1445,8 +1675,6 @@
             <w:pPr>
               <w:jc w:val="center"/>
             </w:pPr>
-            <w:bookmarkStart w:id="1" w:name="_GoBack"/>
-            <w:bookmarkEnd w:id="1"/>
           </w:p>
         </w:tc>
         <w:tc>
@@ -1461,6 +1689,7 @@
           </w:p>
         </w:tc>
       </w:tr>
+      <w:bookmarkEnd w:id="1"/>
       <w:tr>
         <w:trPr>
           <w:trHeight w:val="419"/>
@@ -2114,7 +2343,7 @@
 </file>
 
 <file path=word/numbering.xml><?xml version="1.0" encoding="utf-8"?>
-<w:numbering xmlns:wpc="http://schemas.microsoft.com/office/word/2010/wordprocessingCanvas" xmlns:cx="http://schemas.microsoft.com/office/drawing/2014/chartex" xmlns:cx1="http://schemas.microsoft.com/office/drawing/2015/9/8/chartex" xmlns:cx2="http://schemas.microsoft.com/office/drawing/2015/10/21/chartex" xmlns:cx3="http://schemas.microsoft.com/office/drawing/2016/5/9/chartex" xmlns:cx4="http://schemas.microsoft.com/office/drawing/2016/5/10/chartex" xmlns:cx5="http://schemas.microsoft.com/office/drawing/2016/5/11/chartex" xmlns:mc="http://schemas.openxmlformats.org/markup-compatibility/2006" xmlns:o="urn:schemas-microsoft-com:office:office" xmlns:r="http://schemas.openxmlformats.org/officeDocument/2006/relationships" xmlns:m="http://schemas.openxmlformats.org/officeDocument/2006/math" xmlns:v="urn:schemas-microsoft-com:vml" xmlns:wp14="http://schemas.microsoft.com/office/word/2010/wordprocessingDrawing" xmlns:wp="http://schemas.openxmlformats.org/drawingml/2006/wordprocessingDrawing" xmlns:w10="urn:schemas-microsoft-com:office:word" xmlns:w="http://schemas.openxmlformats.org/wordprocessingml/2006/main" xmlns:w14="http://schemas.microsoft.com/office/word/2010/wordml" xmlns:w15="http://schemas.microsoft.com/office/word/2012/wordml" xmlns:w16se="http://schemas.microsoft.com/office/word/2015/wordml/symex" xmlns:wpg="http://schemas.microsoft.com/office/word/2010/wordprocessingGroup" xmlns:wpi="http://schemas.microsoft.com/office/word/2010/wordprocessingInk" xmlns:wne="http://schemas.microsoft.com/office/word/2006/wordml" xmlns:wps="http://schemas.microsoft.com/office/word/2010/wordprocessingShape" mc:Ignorable="w14 w15 w16se wp14">
+<w:numbering xmlns:wpc="http://schemas.microsoft.com/office/word/2010/wordprocessingCanvas" xmlns:cx="http://schemas.microsoft.com/office/drawing/2014/chartex" xmlns:cx1="http://schemas.microsoft.com/office/drawing/2015/9/8/chartex" xmlns:cx2="http://schemas.microsoft.com/office/drawing/2015/10/21/chartex" xmlns:cx3="http://schemas.microsoft.com/office/drawing/2016/5/9/chartex" xmlns:cx4="http://schemas.microsoft.com/office/drawing/2016/5/10/chartex" xmlns:cx5="http://schemas.microsoft.com/office/drawing/2016/5/11/chartex" xmlns:cx6="http://schemas.microsoft.com/office/drawing/2016/5/12/chartex" xmlns:cx7="http://schemas.microsoft.com/office/drawing/2016/5/13/chartex" xmlns:cx8="http://schemas.microsoft.com/office/drawing/2016/5/14/chartex" xmlns:mc="http://schemas.openxmlformats.org/markup-compatibility/2006" xmlns:o="urn:schemas-microsoft-com:office:office" xmlns:r="http://schemas.openxmlformats.org/officeDocument/2006/relationships" xmlns:m="http://schemas.openxmlformats.org/officeDocument/2006/math" xmlns:v="urn:schemas-microsoft-com:vml" xmlns:wp14="http://schemas.microsoft.com/office/word/2010/wordprocessingDrawing" xmlns:wp="http://schemas.openxmlformats.org/drawingml/2006/wordprocessingDrawing" xmlns:w10="urn:schemas-microsoft-com:office:word" xmlns:w="http://schemas.openxmlformats.org/wordprocessingml/2006/main" xmlns:w14="http://schemas.microsoft.com/office/word/2010/wordml" xmlns:w15="http://schemas.microsoft.com/office/word/2012/wordml" xmlns:w16se="http://schemas.microsoft.com/office/word/2015/wordml/symex" xmlns:wpg="http://schemas.microsoft.com/office/word/2010/wordprocessingGroup" xmlns:wpi="http://schemas.microsoft.com/office/word/2010/wordprocessingInk" xmlns:wne="http://schemas.microsoft.com/office/word/2006/wordml" xmlns:wps="http://schemas.microsoft.com/office/word/2010/wordprocessingShape" mc:Ignorable="w14 w15 w16se wp14">
   <w:abstractNum w:abstractNumId="0" w15:restartNumberingAfterBreak="0">
     <w:nsid w:val="58F73788"/>
     <w:multiLevelType w:val="multilevel"/>

</xml_diff>

<commit_message>
Mise à jour du journal de travail et debut codage agent externe
</commit_message>
<xml_diff>
--- a/doc/TB_JournalDeTravail.docx
+++ b/doc/TB_JournalDeTravail.docx
@@ -114,7 +114,7 @@
       </w:tr>
       <w:tr>
         <w:trPr>
-          <w:trHeight w:val="507"/>
+          <w:trHeight w:val="1163"/>
         </w:trPr>
         <w:tc>
           <w:tcPr>
@@ -266,7 +266,7 @@
       </w:tr>
       <w:tr>
         <w:trPr>
-          <w:trHeight w:val="507"/>
+          <w:trHeight w:val="1266"/>
         </w:trPr>
         <w:tc>
           <w:tcPr>
@@ -758,70 +758,31 @@
               <w:jc w:val="center"/>
             </w:pPr>
             <w:r>
-              <w:t xml:space="preserve">Création du </w:t>
-            </w:r>
-            <w:proofErr w:type="spellStart"/>
-            <w:r>
-              <w:t>workspace</w:t>
-            </w:r>
-            <w:proofErr w:type="spellEnd"/>
-            <w:r>
-              <w:t xml:space="preserve"> </w:t>
-            </w:r>
-            <w:proofErr w:type="spellStart"/>
-            <w:r>
-              <w:t>eclipse</w:t>
-            </w:r>
-            <w:proofErr w:type="spellEnd"/>
-          </w:p>
-          <w:p>
-            <w:pPr>
-              <w:jc w:val="center"/>
-            </w:pPr>
-            <w:r>
-              <w:t xml:space="preserve">Création du repository </w:t>
-            </w:r>
-            <w:proofErr w:type="spellStart"/>
-            <w:r>
-              <w:t>github</w:t>
-            </w:r>
-            <w:proofErr w:type="spellEnd"/>
-          </w:p>
-          <w:p>
-            <w:pPr>
-              <w:jc w:val="center"/>
-            </w:pPr>
-            <w:r>
-              <w:t xml:space="preserve">Vérification du </w:t>
-            </w:r>
-            <w:proofErr w:type="spellStart"/>
-            <w:r>
-              <w:t>workspace</w:t>
-            </w:r>
-            <w:proofErr w:type="spellEnd"/>
-            <w:r>
-              <w:t xml:space="preserve"> et du </w:t>
-            </w:r>
-            <w:proofErr w:type="spellStart"/>
-            <w:r>
-              <w:t>gitignore</w:t>
-            </w:r>
-            <w:proofErr w:type="spellEnd"/>
-          </w:p>
-          <w:p>
-            <w:pPr>
-              <w:jc w:val="center"/>
-            </w:pPr>
-            <w:r>
-              <w:t xml:space="preserve">Création du fichier </w:t>
-            </w:r>
-            <w:proofErr w:type="spellStart"/>
-            <w:r>
-              <w:t>Readme</w:t>
-            </w:r>
-            <w:proofErr w:type="spellEnd"/>
-            <w:r>
-              <w:t xml:space="preserve"> du repository</w:t>
+              <w:t>Création du workspace eclipse</w:t>
+            </w:r>
+          </w:p>
+          <w:p>
+            <w:pPr>
+              <w:jc w:val="center"/>
+            </w:pPr>
+            <w:r>
+              <w:t>Création du repository github</w:t>
+            </w:r>
+          </w:p>
+          <w:p>
+            <w:pPr>
+              <w:jc w:val="center"/>
+            </w:pPr>
+            <w:r>
+              <w:t>Vérification du workspace et du gitignore</w:t>
+            </w:r>
+          </w:p>
+          <w:p>
+            <w:pPr>
+              <w:jc w:val="center"/>
+            </w:pPr>
+            <w:r>
+              <w:t>Création du fichier Readme du repository</w:t>
             </w:r>
           </w:p>
         </w:tc>
@@ -1321,6 +1282,7 @@
               <w:rPr>
                 <w:i/>
               </w:rPr>
+              <w:lastRenderedPageBreak/>
               <w:t>Semaine 4</w:t>
             </w:r>
           </w:p>
@@ -1349,7 +1311,6 @@
               <w:rPr>
                 <w:i/>
               </w:rPr>
-              <w:lastRenderedPageBreak/>
               <w:t>8h30 -&gt; 11h30</w:t>
             </w:r>
           </w:p>
@@ -1365,7 +1326,6 @@
               <w:jc w:val="center"/>
             </w:pPr>
             <w:r>
-              <w:lastRenderedPageBreak/>
               <w:t>Réflexion sur la mise en place des différents tests des agents.</w:t>
             </w:r>
           </w:p>
@@ -1374,7 +1334,6 @@
               <w:jc w:val="center"/>
             </w:pPr>
             <w:r>
-              <w:lastRenderedPageBreak/>
               <w:t>Choix de mettre en place un Raspberry Pi afin de déployer un agent dessus pour tester la communication entre agents dans le même sous-réseau et dans un réseau différent.</w:t>
             </w:r>
           </w:p>
@@ -1390,7 +1349,6 @@
               <w:jc w:val="center"/>
             </w:pPr>
             <w:r>
-              <w:lastRenderedPageBreak/>
               <w:t>-</w:t>
             </w:r>
           </w:p>
@@ -1645,12 +1603,51 @@
                 <w:i/>
               </w:rPr>
             </w:pPr>
-            <w:bookmarkStart w:id="1" w:name="_GoBack" w:colFirst="0" w:colLast="3"/>
             <w:r>
               <w:rPr>
                 <w:i/>
               </w:rPr>
               <w:t>Semaine 5</w:t>
+            </w:r>
+          </w:p>
+          <w:p>
+            <w:pPr>
+              <w:jc w:val="center"/>
+              <w:rPr>
+                <w:i/>
+              </w:rPr>
+            </w:pPr>
+            <w:r>
+              <w:rPr>
+                <w:i/>
+              </w:rPr>
+              <w:t>23.03.17</w:t>
+            </w:r>
+          </w:p>
+          <w:p>
+            <w:pPr>
+              <w:jc w:val="center"/>
+              <w:rPr>
+                <w:i/>
+              </w:rPr>
+            </w:pPr>
+            <w:r>
+              <w:rPr>
+                <w:i/>
+              </w:rPr>
+              <w:t>8h30 -&gt;</w:t>
+            </w:r>
+            <w:r>
+              <w:rPr>
+                <w:i/>
+              </w:rPr>
+              <w:t xml:space="preserve"> </w:t>
+            </w:r>
+            <w:r>
+              <w:rPr>
+                <w:i/>
+              </w:rPr>
+              <w:t>9h30</w:t>
             </w:r>
           </w:p>
         </w:tc>
@@ -1664,32 +1661,509 @@
             <w:pPr>
               <w:jc w:val="center"/>
             </w:pPr>
-          </w:p>
-        </w:tc>
-        <w:tc>
-          <w:tcPr>
-            <w:tcW w:w="2407" w:type="dxa"/>
-            <w:vAlign w:val="center"/>
-          </w:tcPr>
-          <w:p>
-            <w:pPr>
-              <w:jc w:val="center"/>
-            </w:pPr>
-          </w:p>
-        </w:tc>
-        <w:tc>
-          <w:tcPr>
-            <w:tcW w:w="2407" w:type="dxa"/>
-            <w:vAlign w:val="center"/>
-          </w:tcPr>
-          <w:p>
-            <w:pPr>
-              <w:jc w:val="center"/>
-            </w:pPr>
+            <w:r>
+              <w:t>Recherche documentaire sur le MTP</w:t>
+            </w:r>
+          </w:p>
+        </w:tc>
+        <w:tc>
+          <w:tcPr>
+            <w:tcW w:w="2407" w:type="dxa"/>
+            <w:vAlign w:val="center"/>
+          </w:tcPr>
+          <w:p>
+            <w:pPr>
+              <w:jc w:val="center"/>
+            </w:pPr>
+            <w:r>
+              <w:t>-</w:t>
+            </w:r>
+          </w:p>
+        </w:tc>
+        <w:tc>
+          <w:tcPr>
+            <w:tcW w:w="2407" w:type="dxa"/>
+            <w:vAlign w:val="center"/>
+          </w:tcPr>
+          <w:p>
+            <w:pPr>
+              <w:jc w:val="center"/>
+            </w:pPr>
+            <w:r>
+              <w:t>-</w:t>
+            </w:r>
           </w:p>
         </w:tc>
       </w:tr>
-      <w:bookmarkEnd w:id="1"/>
+      <w:tr>
+        <w:trPr>
+          <w:trHeight w:val="670"/>
+        </w:trPr>
+        <w:tc>
+          <w:tcPr>
+            <w:tcW w:w="1271" w:type="dxa"/>
+            <w:vMerge w:val="restart"/>
+            <w:vAlign w:val="center"/>
+          </w:tcPr>
+          <w:p>
+            <w:pPr>
+              <w:jc w:val="center"/>
+              <w:rPr>
+                <w:i/>
+              </w:rPr>
+            </w:pPr>
+            <w:r>
+              <w:rPr>
+                <w:i/>
+              </w:rPr>
+              <w:t>Semaine 5</w:t>
+            </w:r>
+          </w:p>
+          <w:p>
+            <w:pPr>
+              <w:jc w:val="center"/>
+              <w:rPr>
+                <w:i/>
+              </w:rPr>
+            </w:pPr>
+            <w:r>
+              <w:rPr>
+                <w:i/>
+              </w:rPr>
+              <w:t>23.03.17</w:t>
+            </w:r>
+          </w:p>
+          <w:p>
+            <w:pPr>
+              <w:jc w:val="center"/>
+              <w:rPr>
+                <w:i/>
+              </w:rPr>
+            </w:pPr>
+            <w:r>
+              <w:rPr>
+                <w:i/>
+              </w:rPr>
+              <w:t>9h30 - &gt; 10h50</w:t>
+            </w:r>
+          </w:p>
+        </w:tc>
+        <w:tc>
+          <w:tcPr>
+            <w:tcW w:w="3975" w:type="dxa"/>
+            <w:shd w:val="clear" w:color="auto" w:fill="FFFFFF" w:themeFill="background1"/>
+            <w:vAlign w:val="center"/>
+          </w:tcPr>
+          <w:p>
+            <w:pPr>
+              <w:jc w:val="center"/>
+            </w:pPr>
+            <w:r>
+              <w:t>Recherche documentaire sur les plateformes des agents</w:t>
+            </w:r>
+          </w:p>
+        </w:tc>
+        <w:tc>
+          <w:tcPr>
+            <w:tcW w:w="2407" w:type="dxa"/>
+            <w:vMerge w:val="restart"/>
+            <w:vAlign w:val="center"/>
+          </w:tcPr>
+          <w:p>
+            <w:pPr>
+              <w:jc w:val="center"/>
+            </w:pPr>
+            <w:r>
+              <w:t>-</w:t>
+            </w:r>
+          </w:p>
+        </w:tc>
+        <w:tc>
+          <w:tcPr>
+            <w:tcW w:w="2407" w:type="dxa"/>
+            <w:vMerge w:val="restart"/>
+            <w:vAlign w:val="center"/>
+          </w:tcPr>
+          <w:p>
+            <w:pPr>
+              <w:jc w:val="center"/>
+            </w:pPr>
+            <w:r>
+              <w:t>-</w:t>
+            </w:r>
+          </w:p>
+        </w:tc>
+      </w:tr>
+      <w:tr>
+        <w:trPr>
+          <w:trHeight w:val="670"/>
+        </w:trPr>
+        <w:tc>
+          <w:tcPr>
+            <w:tcW w:w="1271" w:type="dxa"/>
+            <w:vMerge/>
+            <w:vAlign w:val="center"/>
+          </w:tcPr>
+          <w:p>
+            <w:pPr>
+              <w:jc w:val="center"/>
+              <w:rPr>
+                <w:i/>
+              </w:rPr>
+            </w:pPr>
+          </w:p>
+        </w:tc>
+        <w:tc>
+          <w:tcPr>
+            <w:tcW w:w="3975" w:type="dxa"/>
+            <w:shd w:val="clear" w:color="auto" w:fill="FFFFFF" w:themeFill="background1"/>
+            <w:vAlign w:val="center"/>
+          </w:tcPr>
+          <w:p>
+            <w:pPr>
+              <w:jc w:val="center"/>
+            </w:pPr>
+            <w:r>
+              <w:t>D</w:t>
+            </w:r>
+            <w:r>
+              <w:t>ébut de codage d’un agent à déployer sur une plateforme externe</w:t>
+            </w:r>
+          </w:p>
+        </w:tc>
+        <w:tc>
+          <w:tcPr>
+            <w:tcW w:w="2407" w:type="dxa"/>
+            <w:vMerge/>
+            <w:vAlign w:val="center"/>
+          </w:tcPr>
+          <w:p>
+            <w:pPr>
+              <w:jc w:val="center"/>
+            </w:pPr>
+          </w:p>
+        </w:tc>
+        <w:tc>
+          <w:tcPr>
+            <w:tcW w:w="2407" w:type="dxa"/>
+            <w:vMerge/>
+            <w:vAlign w:val="center"/>
+          </w:tcPr>
+          <w:p>
+            <w:pPr>
+              <w:jc w:val="center"/>
+            </w:pPr>
+          </w:p>
+        </w:tc>
+      </w:tr>
+      <w:tr>
+        <w:trPr>
+          <w:trHeight w:val="419"/>
+        </w:trPr>
+        <w:tc>
+          <w:tcPr>
+            <w:tcW w:w="1271" w:type="dxa"/>
+            <w:vAlign w:val="center"/>
+          </w:tcPr>
+          <w:p>
+            <w:pPr>
+              <w:jc w:val="center"/>
+              <w:rPr>
+                <w:i/>
+              </w:rPr>
+            </w:pPr>
+            <w:r>
+              <w:rPr>
+                <w:i/>
+              </w:rPr>
+              <w:t>Semaine 5</w:t>
+            </w:r>
+          </w:p>
+          <w:p>
+            <w:pPr>
+              <w:jc w:val="center"/>
+              <w:rPr>
+                <w:i/>
+              </w:rPr>
+            </w:pPr>
+            <w:r>
+              <w:rPr>
+                <w:i/>
+              </w:rPr>
+              <w:t>23.03.17</w:t>
+            </w:r>
+          </w:p>
+          <w:p>
+            <w:pPr>
+              <w:jc w:val="center"/>
+              <w:rPr>
+                <w:i/>
+              </w:rPr>
+            </w:pPr>
+            <w:r>
+              <w:rPr>
+                <w:i/>
+              </w:rPr>
+              <w:t>10h50</w:t>
+            </w:r>
+            <w:r>
+              <w:rPr>
+                <w:i/>
+              </w:rPr>
+              <w:t xml:space="preserve"> </w:t>
+            </w:r>
+            <w:r>
+              <w:rPr>
+                <w:i/>
+              </w:rPr>
+              <w:t>-&gt; 11h</w:t>
+            </w:r>
+            <w:r>
+              <w:rPr>
+                <w:i/>
+              </w:rPr>
+              <w:t>05</w:t>
+            </w:r>
+          </w:p>
+        </w:tc>
+        <w:tc>
+          <w:tcPr>
+            <w:tcW w:w="3975" w:type="dxa"/>
+            <w:shd w:val="clear" w:color="auto" w:fill="FFFFFF" w:themeFill="background1"/>
+            <w:vAlign w:val="center"/>
+          </w:tcPr>
+          <w:p>
+            <w:pPr>
+              <w:jc w:val="center"/>
+            </w:pPr>
+            <w:r>
+              <w:t>Rencontre avec M. Droz pour le suivi du projet</w:t>
+            </w:r>
+          </w:p>
+        </w:tc>
+        <w:tc>
+          <w:tcPr>
+            <w:tcW w:w="2407" w:type="dxa"/>
+            <w:vAlign w:val="center"/>
+          </w:tcPr>
+          <w:p>
+            <w:pPr>
+              <w:jc w:val="center"/>
+            </w:pPr>
+            <w:r>
+              <w:t>-</w:t>
+            </w:r>
+          </w:p>
+        </w:tc>
+        <w:tc>
+          <w:tcPr>
+            <w:tcW w:w="2407" w:type="dxa"/>
+            <w:vAlign w:val="center"/>
+          </w:tcPr>
+          <w:p>
+            <w:pPr>
+              <w:jc w:val="center"/>
+            </w:pPr>
+            <w:r>
+              <w:t>-</w:t>
+            </w:r>
+          </w:p>
+        </w:tc>
+      </w:tr>
+      <w:tr>
+        <w:trPr>
+          <w:trHeight w:val="419"/>
+        </w:trPr>
+        <w:tc>
+          <w:tcPr>
+            <w:tcW w:w="1271" w:type="dxa"/>
+            <w:vAlign w:val="center"/>
+          </w:tcPr>
+          <w:p>
+            <w:pPr>
+              <w:jc w:val="center"/>
+              <w:rPr>
+                <w:i/>
+              </w:rPr>
+            </w:pPr>
+            <w:r>
+              <w:rPr>
+                <w:i/>
+              </w:rPr>
+              <w:t>Semaine 5</w:t>
+            </w:r>
+          </w:p>
+          <w:p>
+            <w:pPr>
+              <w:jc w:val="center"/>
+              <w:rPr>
+                <w:i/>
+              </w:rPr>
+            </w:pPr>
+            <w:r>
+              <w:rPr>
+                <w:i/>
+              </w:rPr>
+              <w:t>23.03.17</w:t>
+            </w:r>
+          </w:p>
+          <w:p>
+            <w:pPr>
+              <w:jc w:val="center"/>
+              <w:rPr>
+                <w:i/>
+              </w:rPr>
+            </w:pPr>
+            <w:r>
+              <w:rPr>
+                <w:i/>
+              </w:rPr>
+              <w:t xml:space="preserve">11h05 -&gt; 11h35 </w:t>
+            </w:r>
+          </w:p>
+        </w:tc>
+        <w:tc>
+          <w:tcPr>
+            <w:tcW w:w="3975" w:type="dxa"/>
+            <w:shd w:val="clear" w:color="auto" w:fill="FFFFFF" w:themeFill="background1"/>
+            <w:vAlign w:val="center"/>
+          </w:tcPr>
+          <w:p>
+            <w:pPr>
+              <w:jc w:val="center"/>
+            </w:pPr>
+            <w:r>
+              <w:t>Suite du codage de l’agent externe</w:t>
+            </w:r>
+          </w:p>
+        </w:tc>
+        <w:tc>
+          <w:tcPr>
+            <w:tcW w:w="2407" w:type="dxa"/>
+            <w:vAlign w:val="center"/>
+          </w:tcPr>
+          <w:p>
+            <w:pPr>
+              <w:jc w:val="center"/>
+            </w:pPr>
+            <w:r>
+              <w:t>-</w:t>
+            </w:r>
+          </w:p>
+        </w:tc>
+        <w:tc>
+          <w:tcPr>
+            <w:tcW w:w="2407" w:type="dxa"/>
+            <w:vAlign w:val="center"/>
+          </w:tcPr>
+          <w:p>
+            <w:pPr>
+              <w:jc w:val="center"/>
+            </w:pPr>
+            <w:r>
+              <w:t>-</w:t>
+            </w:r>
+          </w:p>
+        </w:tc>
+      </w:tr>
+      <w:tr>
+        <w:trPr>
+          <w:trHeight w:val="419"/>
+        </w:trPr>
+        <w:tc>
+          <w:tcPr>
+            <w:tcW w:w="1271" w:type="dxa"/>
+            <w:vAlign w:val="center"/>
+          </w:tcPr>
+          <w:p>
+            <w:pPr>
+              <w:jc w:val="center"/>
+              <w:rPr>
+                <w:i/>
+              </w:rPr>
+            </w:pPr>
+            <w:r>
+              <w:rPr>
+                <w:i/>
+              </w:rPr>
+              <w:t>Semaine 5</w:t>
+            </w:r>
+          </w:p>
+          <w:p>
+            <w:pPr>
+              <w:jc w:val="center"/>
+              <w:rPr>
+                <w:i/>
+              </w:rPr>
+            </w:pPr>
+            <w:r>
+              <w:rPr>
+                <w:i/>
+              </w:rPr>
+              <w:t>23.03.17</w:t>
+            </w:r>
+          </w:p>
+          <w:p>
+            <w:pPr>
+              <w:jc w:val="center"/>
+              <w:rPr>
+                <w:i/>
+              </w:rPr>
+            </w:pPr>
+            <w:r>
+              <w:rPr>
+                <w:i/>
+              </w:rPr>
+              <w:t>11h35 -&gt; 11h40</w:t>
+            </w:r>
+          </w:p>
+        </w:tc>
+        <w:tc>
+          <w:tcPr>
+            <w:tcW w:w="3975" w:type="dxa"/>
+            <w:shd w:val="clear" w:color="auto" w:fill="FFFFFF" w:themeFill="background1"/>
+            <w:vAlign w:val="center"/>
+          </w:tcPr>
+          <w:p>
+            <w:pPr>
+              <w:jc w:val="center"/>
+            </w:pPr>
+            <w:r>
+              <w:t>Mise à jour du journal de travail</w:t>
+            </w:r>
+          </w:p>
+        </w:tc>
+        <w:tc>
+          <w:tcPr>
+            <w:tcW w:w="2407" w:type="dxa"/>
+            <w:vAlign w:val="center"/>
+          </w:tcPr>
+          <w:p>
+            <w:pPr>
+              <w:jc w:val="center"/>
+            </w:pPr>
+            <w:r>
+              <w:t>-</w:t>
+            </w:r>
+          </w:p>
+        </w:tc>
+        <w:tc>
+          <w:tcPr>
+            <w:tcW w:w="2407" w:type="dxa"/>
+            <w:vAlign w:val="center"/>
+          </w:tcPr>
+          <w:p>
+            <w:pPr>
+              <w:jc w:val="center"/>
+            </w:pPr>
+            <w:r>
+              <w:t>-</w:t>
+            </w:r>
+            <w:bookmarkStart w:id="1" w:name="_GoBack"/>
+            <w:bookmarkEnd w:id="1"/>
+          </w:p>
+        </w:tc>
+      </w:tr>
       <w:tr>
         <w:trPr>
           <w:trHeight w:val="419"/>

</xml_diff>

<commit_message>
Ajout des différentes machines (robot et machine-outils), mise à jour du cahier des charges et du journal de travail.
</commit_message>
<xml_diff>
--- a/doc/TB_JournalDeTravail.docx
+++ b/doc/TB_JournalDeTravail.docx
@@ -1,6 +1,6 @@
 
 <file path=word/document.xml><?xml version="1.0" encoding="utf-8"?>
-<w:document xmlns:wpc="http://schemas.microsoft.com/office/word/2010/wordprocessingCanvas" xmlns:cx="http://schemas.microsoft.com/office/drawing/2014/chartex" xmlns:cx1="http://schemas.microsoft.com/office/drawing/2015/9/8/chartex" xmlns:cx2="http://schemas.microsoft.com/office/drawing/2015/10/21/chartex" xmlns:cx3="http://schemas.microsoft.com/office/drawing/2016/5/9/chartex" xmlns:cx4="http://schemas.microsoft.com/office/drawing/2016/5/10/chartex" xmlns:cx5="http://schemas.microsoft.com/office/drawing/2016/5/11/chartex" xmlns:cx6="http://schemas.microsoft.com/office/drawing/2016/5/12/chartex" xmlns:cx7="http://schemas.microsoft.com/office/drawing/2016/5/13/chartex" xmlns:cx8="http://schemas.microsoft.com/office/drawing/2016/5/14/chartex" xmlns:mc="http://schemas.openxmlformats.org/markup-compatibility/2006" xmlns:o="urn:schemas-microsoft-com:office:office" xmlns:r="http://schemas.openxmlformats.org/officeDocument/2006/relationships" xmlns:m="http://schemas.openxmlformats.org/officeDocument/2006/math" xmlns:v="urn:schemas-microsoft-com:vml" xmlns:wp14="http://schemas.microsoft.com/office/word/2010/wordprocessingDrawing" xmlns:wp="http://schemas.openxmlformats.org/drawingml/2006/wordprocessingDrawing" xmlns:w10="urn:schemas-microsoft-com:office:word" xmlns:w="http://schemas.openxmlformats.org/wordprocessingml/2006/main" xmlns:w14="http://schemas.microsoft.com/office/word/2010/wordml" xmlns:w15="http://schemas.microsoft.com/office/word/2012/wordml" xmlns:w16se="http://schemas.microsoft.com/office/word/2015/wordml/symex" xmlns:wpg="http://schemas.microsoft.com/office/word/2010/wordprocessingGroup" xmlns:wpi="http://schemas.microsoft.com/office/word/2010/wordprocessingInk" xmlns:wne="http://schemas.microsoft.com/office/word/2006/wordml" xmlns:wps="http://schemas.microsoft.com/office/word/2010/wordprocessingShape" mc:Ignorable="w14 w15 w16se wp14">
+<w:document xmlns:wpc="http://schemas.microsoft.com/office/word/2010/wordprocessingCanvas" xmlns:cx="http://schemas.microsoft.com/office/drawing/2014/chartex" xmlns:cx1="http://schemas.microsoft.com/office/drawing/2015/9/8/chartex" xmlns:cx2="http://schemas.microsoft.com/office/drawing/2015/10/21/chartex" xmlns:cx3="http://schemas.microsoft.com/office/drawing/2016/5/9/chartex" xmlns:cx4="http://schemas.microsoft.com/office/drawing/2016/5/10/chartex" xmlns:cx5="http://schemas.microsoft.com/office/drawing/2016/5/11/chartex" xmlns:cx6="http://schemas.microsoft.com/office/drawing/2016/5/12/chartex" xmlns:cx7="http://schemas.microsoft.com/office/drawing/2016/5/13/chartex" xmlns:cx8="http://schemas.microsoft.com/office/drawing/2016/5/14/chartex" xmlns:mc="http://schemas.openxmlformats.org/markup-compatibility/2006" xmlns:aink="http://schemas.microsoft.com/office/drawing/2016/ink" xmlns:o="urn:schemas-microsoft-com:office:office" xmlns:r="http://schemas.openxmlformats.org/officeDocument/2006/relationships" xmlns:m="http://schemas.openxmlformats.org/officeDocument/2006/math" xmlns:v="urn:schemas-microsoft-com:vml" xmlns:wp14="http://schemas.microsoft.com/office/word/2010/wordprocessingDrawing" xmlns:wp="http://schemas.openxmlformats.org/drawingml/2006/wordprocessingDrawing" xmlns:w10="urn:schemas-microsoft-com:office:word" xmlns:w="http://schemas.openxmlformats.org/wordprocessingml/2006/main" xmlns:w14="http://schemas.microsoft.com/office/word/2010/wordml" xmlns:w15="http://schemas.microsoft.com/office/word/2012/wordml" xmlns:w16se="http://schemas.microsoft.com/office/word/2015/wordml/symex" xmlns:wpg="http://schemas.microsoft.com/office/word/2010/wordprocessingGroup" xmlns:wpi="http://schemas.microsoft.com/office/word/2010/wordprocessingInk" xmlns:wne="http://schemas.microsoft.com/office/word/2006/wordml" xmlns:wps="http://schemas.microsoft.com/office/word/2010/wordprocessingShape" mc:Ignorable="w14 w15 w16se wp14">
   <w:body>
     <w:p>
       <w:pPr>
@@ -253,8 +253,6 @@
             <w:r>
               <w:t>-</w:t>
             </w:r>
-            <w:bookmarkStart w:id="1" w:name="_GoBack"/>
-            <w:bookmarkEnd w:id="1"/>
           </w:p>
         </w:tc>
         <w:tc>
@@ -4342,6 +4340,12 @@
               </w:rPr>
               <w:t xml:space="preserve">14h00 -&gt; </w:t>
             </w:r>
+            <w:r>
+              <w:rPr>
+                <w:i/>
+              </w:rPr>
+              <w:t>14h45</w:t>
+            </w:r>
           </w:p>
         </w:tc>
         <w:tc>
@@ -4354,30 +4358,39 @@
             <w:pPr>
               <w:jc w:val="center"/>
             </w:pPr>
-          </w:p>
-        </w:tc>
-        <w:tc>
-          <w:tcPr>
-            <w:tcW w:w="2407" w:type="dxa"/>
-            <w:shd w:val="clear" w:color="auto" w:fill="F2F2F2" w:themeFill="background1" w:themeFillShade="F2"/>
-            <w:vAlign w:val="center"/>
-          </w:tcPr>
-          <w:p>
-            <w:pPr>
-              <w:jc w:val="center"/>
-            </w:pPr>
-          </w:p>
-        </w:tc>
-        <w:tc>
-          <w:tcPr>
-            <w:tcW w:w="2407" w:type="dxa"/>
-            <w:shd w:val="clear" w:color="auto" w:fill="F2F2F2" w:themeFill="background1" w:themeFillShade="F2"/>
-            <w:vAlign w:val="center"/>
-          </w:tcPr>
-          <w:p>
-            <w:pPr>
-              <w:jc w:val="center"/>
-            </w:pPr>
+            <w:r>
+              <w:t>Lecture de la documentation fournie par M. Moutarlier concernant Twincat</w:t>
+            </w:r>
+          </w:p>
+        </w:tc>
+        <w:tc>
+          <w:tcPr>
+            <w:tcW w:w="2407" w:type="dxa"/>
+            <w:shd w:val="clear" w:color="auto" w:fill="F2F2F2" w:themeFill="background1" w:themeFillShade="F2"/>
+            <w:vAlign w:val="center"/>
+          </w:tcPr>
+          <w:p>
+            <w:pPr>
+              <w:jc w:val="center"/>
+            </w:pPr>
+            <w:r>
+              <w:t>-</w:t>
+            </w:r>
+          </w:p>
+        </w:tc>
+        <w:tc>
+          <w:tcPr>
+            <w:tcW w:w="2407" w:type="dxa"/>
+            <w:shd w:val="clear" w:color="auto" w:fill="F2F2F2" w:themeFill="background1" w:themeFillShade="F2"/>
+            <w:vAlign w:val="center"/>
+          </w:tcPr>
+          <w:p>
+            <w:pPr>
+              <w:jc w:val="center"/>
+            </w:pPr>
+            <w:r>
+              <w:t>-</w:t>
+            </w:r>
           </w:p>
         </w:tc>
       </w:tr>
@@ -4409,17 +4422,23 @@
               <w:rPr>
                 <w:i/>
               </w:rPr>
-              <w:t xml:space="preserve"> 25.05.17</w:t>
-            </w:r>
-          </w:p>
-          <w:p>
-            <w:pPr>
-              <w:jc w:val="center"/>
-              <w:rPr>
-                <w:b/>
-                <w:i/>
-              </w:rPr>
-            </w:pPr>
+              <w:t xml:space="preserve"> 24.05.17</w:t>
+            </w:r>
+          </w:p>
+          <w:p>
+            <w:pPr>
+              <w:jc w:val="center"/>
+              <w:rPr>
+                <w:b/>
+                <w:i/>
+              </w:rPr>
+            </w:pPr>
+            <w:r>
+              <w:rPr>
+                <w:i/>
+              </w:rPr>
+              <w:t>14h45 -&gt; 15h10</w:t>
+            </w:r>
           </w:p>
         </w:tc>
         <w:tc>
@@ -4432,30 +4451,132 @@
             <w:pPr>
               <w:jc w:val="center"/>
             </w:pPr>
-          </w:p>
-        </w:tc>
-        <w:tc>
-          <w:tcPr>
-            <w:tcW w:w="2407" w:type="dxa"/>
-            <w:shd w:val="clear" w:color="auto" w:fill="F2F2F2" w:themeFill="background1" w:themeFillShade="F2"/>
-            <w:vAlign w:val="center"/>
-          </w:tcPr>
-          <w:p>
-            <w:pPr>
-              <w:jc w:val="center"/>
-            </w:pPr>
-          </w:p>
-        </w:tc>
-        <w:tc>
-          <w:tcPr>
-            <w:tcW w:w="2407" w:type="dxa"/>
-            <w:shd w:val="clear" w:color="auto" w:fill="F2F2F2" w:themeFill="background1" w:themeFillShade="F2"/>
-            <w:vAlign w:val="center"/>
-          </w:tcPr>
-          <w:p>
-            <w:pPr>
-              <w:jc w:val="center"/>
-            </w:pPr>
+            <w:r>
+              <w:t>Séance de suivi du travail de Bachelor avec M. Hubert Droz</w:t>
+            </w:r>
+          </w:p>
+        </w:tc>
+        <w:tc>
+          <w:tcPr>
+            <w:tcW w:w="2407" w:type="dxa"/>
+            <w:shd w:val="clear" w:color="auto" w:fill="F2F2F2" w:themeFill="background1" w:themeFillShade="F2"/>
+            <w:vAlign w:val="center"/>
+          </w:tcPr>
+          <w:p>
+            <w:pPr>
+              <w:jc w:val="center"/>
+            </w:pPr>
+            <w:r>
+              <w:t>-</w:t>
+            </w:r>
+          </w:p>
+        </w:tc>
+        <w:tc>
+          <w:tcPr>
+            <w:tcW w:w="2407" w:type="dxa"/>
+            <w:shd w:val="clear" w:color="auto" w:fill="F2F2F2" w:themeFill="background1" w:themeFillShade="F2"/>
+            <w:vAlign w:val="center"/>
+          </w:tcPr>
+          <w:p>
+            <w:pPr>
+              <w:jc w:val="center"/>
+            </w:pPr>
+            <w:r>
+              <w:t>-</w:t>
+            </w:r>
+          </w:p>
+        </w:tc>
+      </w:tr>
+      <w:tr>
+        <w:trPr>
+          <w:trHeight w:val="836"/>
+        </w:trPr>
+        <w:tc>
+          <w:tcPr>
+            <w:tcW w:w="1271" w:type="dxa"/>
+            <w:shd w:val="clear" w:color="auto" w:fill="F2F2F2" w:themeFill="background1" w:themeFillShade="F2"/>
+            <w:vAlign w:val="center"/>
+          </w:tcPr>
+          <w:p>
+            <w:pPr>
+              <w:jc w:val="center"/>
+              <w:rPr>
+                <w:i/>
+              </w:rPr>
+            </w:pPr>
+            <w:r>
+              <w:rPr>
+                <w:b/>
+                <w:i/>
+              </w:rPr>
+              <w:t>Semaine 14</w:t>
+            </w:r>
+            <w:r>
+              <w:rPr>
+                <w:i/>
+              </w:rPr>
+              <w:t xml:space="preserve"> 24.05.17</w:t>
+            </w:r>
+          </w:p>
+          <w:p>
+            <w:pPr>
+              <w:jc w:val="center"/>
+              <w:rPr>
+                <w:b/>
+                <w:i/>
+              </w:rPr>
+            </w:pPr>
+            <w:r>
+              <w:rPr>
+                <w:i/>
+              </w:rPr>
+              <w:t>15h10 -&gt; 17h</w:t>
+            </w:r>
+          </w:p>
+        </w:tc>
+        <w:tc>
+          <w:tcPr>
+            <w:tcW w:w="3975" w:type="dxa"/>
+            <w:shd w:val="clear" w:color="auto" w:fill="F2F2F2" w:themeFill="background1" w:themeFillShade="F2"/>
+            <w:vAlign w:val="center"/>
+          </w:tcPr>
+          <w:p>
+            <w:pPr>
+              <w:jc w:val="center"/>
+            </w:pPr>
+            <w:r>
+              <w:t>Lecture de la documentation fournie par M. Moutarlier concernant Twincat</w:t>
+            </w:r>
+          </w:p>
+        </w:tc>
+        <w:tc>
+          <w:tcPr>
+            <w:tcW w:w="2407" w:type="dxa"/>
+            <w:shd w:val="clear" w:color="auto" w:fill="F2F2F2" w:themeFill="background1" w:themeFillShade="F2"/>
+            <w:vAlign w:val="center"/>
+          </w:tcPr>
+          <w:p>
+            <w:pPr>
+              <w:jc w:val="center"/>
+            </w:pPr>
+            <w:r>
+              <w:t>-</w:t>
+            </w:r>
+          </w:p>
+        </w:tc>
+        <w:tc>
+          <w:tcPr>
+            <w:tcW w:w="2407" w:type="dxa"/>
+            <w:shd w:val="clear" w:color="auto" w:fill="F2F2F2" w:themeFill="background1" w:themeFillShade="F2"/>
+            <w:vAlign w:val="center"/>
+          </w:tcPr>
+          <w:p>
+            <w:pPr>
+              <w:jc w:val="center"/>
+            </w:pPr>
+            <w:r>
+              <w:t>-</w:t>
+            </w:r>
           </w:p>
         </w:tc>
       </w:tr>
@@ -4480,6 +4601,7 @@
                 <w:b/>
                 <w:i/>
               </w:rPr>
+              <w:lastRenderedPageBreak/>
               <w:t>Semaine 1</w:t>
             </w:r>
             <w:r>
@@ -4511,6 +4633,12 @@
                 <w:i/>
               </w:rPr>
             </w:pPr>
+            <w:r>
+              <w:rPr>
+                <w:i/>
+              </w:rPr>
+              <w:t>08h00 -&gt; 08h15</w:t>
+            </w:r>
           </w:p>
         </w:tc>
         <w:tc>
@@ -4523,6 +4651,9 @@
             <w:pPr>
               <w:jc w:val="center"/>
             </w:pPr>
+            <w:r>
+              <w:t>Mise à jour du journal de travail</w:t>
+            </w:r>
           </w:p>
         </w:tc>
         <w:tc>
@@ -4535,17 +4666,23 @@
             <w:pPr>
               <w:jc w:val="center"/>
             </w:pPr>
-          </w:p>
-        </w:tc>
-        <w:tc>
-          <w:tcPr>
-            <w:tcW w:w="2407" w:type="dxa"/>
-            <w:vAlign w:val="center"/>
-          </w:tcPr>
-          <w:p>
-            <w:pPr>
-              <w:jc w:val="center"/>
-            </w:pPr>
+            <w:r>
+              <w:t>-</w:t>
+            </w:r>
+          </w:p>
+        </w:tc>
+        <w:tc>
+          <w:tcPr>
+            <w:tcW w:w="2407" w:type="dxa"/>
+            <w:vAlign w:val="center"/>
+          </w:tcPr>
+          <w:p>
+            <w:pPr>
+              <w:jc w:val="center"/>
+            </w:pPr>
+            <w:r>
+              <w:t>-</w:t>
+            </w:r>
           </w:p>
         </w:tc>
       </w:tr>
@@ -4606,7 +4743,7 @@
               <w:rPr>
                 <w:i/>
               </w:rPr>
-              <w:t xml:space="preserve">13h30 -&gt; </w:t>
+              <w:t>08h15 -&gt; 12h00</w:t>
             </w:r>
           </w:p>
         </w:tc>
@@ -4621,6 +4758,260 @@
               <w:jc w:val="center"/>
             </w:pPr>
             <w:r>
+              <w:t>Lecture de la documentation fournie par M. Moutarlier concernant Twincat</w:t>
+            </w:r>
+          </w:p>
+        </w:tc>
+        <w:tc>
+          <w:tcPr>
+            <w:tcW w:w="2407" w:type="dxa"/>
+            <w:shd w:val="clear" w:color="auto" w:fill="auto"/>
+            <w:vAlign w:val="center"/>
+          </w:tcPr>
+          <w:p>
+            <w:pPr>
+              <w:jc w:val="center"/>
+            </w:pPr>
+            <w:r>
+              <w:t>-</w:t>
+            </w:r>
+          </w:p>
+        </w:tc>
+        <w:tc>
+          <w:tcPr>
+            <w:tcW w:w="2407" w:type="dxa"/>
+            <w:vAlign w:val="center"/>
+          </w:tcPr>
+          <w:p>
+            <w:pPr>
+              <w:jc w:val="center"/>
+            </w:pPr>
+            <w:r>
+              <w:t>-</w:t>
+            </w:r>
+          </w:p>
+        </w:tc>
+      </w:tr>
+      <w:tr>
+        <w:trPr>
+          <w:trHeight w:val="705"/>
+        </w:trPr>
+        <w:tc>
+          <w:tcPr>
+            <w:tcW w:w="1271" w:type="dxa"/>
+            <w:vAlign w:val="center"/>
+          </w:tcPr>
+          <w:p>
+            <w:pPr>
+              <w:jc w:val="center"/>
+              <w:rPr>
+                <w:i/>
+              </w:rPr>
+            </w:pPr>
+            <w:r>
+              <w:rPr>
+                <w:b/>
+                <w:i/>
+              </w:rPr>
+              <w:t>Semaine 1</w:t>
+            </w:r>
+            <w:r>
+              <w:rPr>
+                <w:b/>
+                <w:i/>
+              </w:rPr>
+              <w:t>5</w:t>
+            </w:r>
+          </w:p>
+          <w:p>
+            <w:pPr>
+              <w:jc w:val="center"/>
+              <w:rPr>
+                <w:i/>
+              </w:rPr>
+            </w:pPr>
+            <w:r>
+              <w:rPr>
+                <w:i/>
+              </w:rPr>
+              <w:t>29.05.17</w:t>
+            </w:r>
+          </w:p>
+          <w:p>
+            <w:pPr>
+              <w:jc w:val="center"/>
+              <w:rPr>
+                <w:b/>
+                <w:i/>
+              </w:rPr>
+            </w:pPr>
+            <w:r>
+              <w:rPr>
+                <w:i/>
+              </w:rPr>
+              <w:t>12</w:t>
+            </w:r>
+            <w:r>
+              <w:rPr>
+                <w:i/>
+              </w:rPr>
+              <w:t>h</w:t>
+            </w:r>
+            <w:r>
+              <w:rPr>
+                <w:i/>
+              </w:rPr>
+              <w:t>30</w:t>
+            </w:r>
+            <w:r>
+              <w:rPr>
+                <w:i/>
+              </w:rPr>
+              <w:t xml:space="preserve"> -&gt; </w:t>
+            </w:r>
+            <w:r>
+              <w:rPr>
+                <w:i/>
+              </w:rPr>
+              <w:t>13</w:t>
+            </w:r>
+            <w:r>
+              <w:rPr>
+                <w:i/>
+              </w:rPr>
+              <w:t>h</w:t>
+            </w:r>
+            <w:r>
+              <w:rPr>
+                <w:i/>
+              </w:rPr>
+              <w:t>3</w:t>
+            </w:r>
+            <w:r>
+              <w:rPr>
+                <w:i/>
+              </w:rPr>
+              <w:t>0</w:t>
+            </w:r>
+          </w:p>
+        </w:tc>
+        <w:tc>
+          <w:tcPr>
+            <w:tcW w:w="3975" w:type="dxa"/>
+            <w:shd w:val="clear" w:color="auto" w:fill="FFFFFF" w:themeFill="background1"/>
+            <w:vAlign w:val="center"/>
+          </w:tcPr>
+          <w:p>
+            <w:pPr>
+              <w:jc w:val="center"/>
+            </w:pPr>
+            <w:r>
+              <w:t>Préparation de la séance avec M. Moutarlier</w:t>
+            </w:r>
+          </w:p>
+        </w:tc>
+        <w:tc>
+          <w:tcPr>
+            <w:tcW w:w="2407" w:type="dxa"/>
+            <w:shd w:val="clear" w:color="auto" w:fill="auto"/>
+            <w:vAlign w:val="center"/>
+          </w:tcPr>
+          <w:p>
+            <w:pPr>
+              <w:jc w:val="center"/>
+            </w:pPr>
+            <w:r>
+              <w:t>-</w:t>
+            </w:r>
+          </w:p>
+        </w:tc>
+        <w:tc>
+          <w:tcPr>
+            <w:tcW w:w="2407" w:type="dxa"/>
+            <w:vAlign w:val="center"/>
+          </w:tcPr>
+          <w:p>
+            <w:pPr>
+              <w:jc w:val="center"/>
+            </w:pPr>
+            <w:r>
+              <w:t>-</w:t>
+            </w:r>
+          </w:p>
+        </w:tc>
+      </w:tr>
+      <w:tr>
+        <w:trPr>
+          <w:trHeight w:val="705"/>
+        </w:trPr>
+        <w:tc>
+          <w:tcPr>
+            <w:tcW w:w="1271" w:type="dxa"/>
+            <w:vAlign w:val="center"/>
+          </w:tcPr>
+          <w:p>
+            <w:pPr>
+              <w:jc w:val="center"/>
+              <w:rPr>
+                <w:i/>
+              </w:rPr>
+            </w:pPr>
+            <w:r>
+              <w:rPr>
+                <w:b/>
+                <w:i/>
+              </w:rPr>
+              <w:t>Semaine 1</w:t>
+            </w:r>
+            <w:r>
+              <w:rPr>
+                <w:b/>
+                <w:i/>
+              </w:rPr>
+              <w:t>5</w:t>
+            </w:r>
+          </w:p>
+          <w:p>
+            <w:pPr>
+              <w:jc w:val="center"/>
+              <w:rPr>
+                <w:i/>
+              </w:rPr>
+            </w:pPr>
+            <w:r>
+              <w:rPr>
+                <w:i/>
+              </w:rPr>
+              <w:t>29.05.17</w:t>
+            </w:r>
+          </w:p>
+          <w:p>
+            <w:pPr>
+              <w:jc w:val="center"/>
+              <w:rPr>
+                <w:b/>
+                <w:i/>
+              </w:rPr>
+            </w:pPr>
+            <w:r>
+              <w:rPr>
+                <w:i/>
+              </w:rPr>
+              <w:t>13h30 -&gt; 15h30</w:t>
+            </w:r>
+          </w:p>
+        </w:tc>
+        <w:tc>
+          <w:tcPr>
+            <w:tcW w:w="3975" w:type="dxa"/>
+            <w:shd w:val="clear" w:color="auto" w:fill="FFFFFF" w:themeFill="background1"/>
+            <w:vAlign w:val="center"/>
+          </w:tcPr>
+          <w:p>
+            <w:pPr>
+              <w:jc w:val="center"/>
+            </w:pPr>
+            <w:r>
               <w:t>Rencontre avec M. Nicolas Moutarlier :</w:t>
             </w:r>
           </w:p>
@@ -4643,17 +5034,301 @@
             <w:pPr>
               <w:jc w:val="center"/>
             </w:pPr>
-          </w:p>
-        </w:tc>
-        <w:tc>
-          <w:tcPr>
-            <w:tcW w:w="2407" w:type="dxa"/>
-            <w:vAlign w:val="center"/>
-          </w:tcPr>
-          <w:p>
-            <w:pPr>
-              <w:jc w:val="center"/>
-            </w:pPr>
+            <w:r>
+              <w:t>-</w:t>
+            </w:r>
+          </w:p>
+        </w:tc>
+        <w:tc>
+          <w:tcPr>
+            <w:tcW w:w="2407" w:type="dxa"/>
+            <w:vAlign w:val="center"/>
+          </w:tcPr>
+          <w:p>
+            <w:pPr>
+              <w:jc w:val="center"/>
+            </w:pPr>
+            <w:r>
+              <w:t>-</w:t>
+            </w:r>
+          </w:p>
+        </w:tc>
+      </w:tr>
+      <w:tr>
+        <w:trPr>
+          <w:trHeight w:val="705"/>
+        </w:trPr>
+        <w:tc>
+          <w:tcPr>
+            <w:tcW w:w="1271" w:type="dxa"/>
+            <w:vAlign w:val="center"/>
+          </w:tcPr>
+          <w:p>
+            <w:pPr>
+              <w:jc w:val="center"/>
+              <w:rPr>
+                <w:i/>
+              </w:rPr>
+            </w:pPr>
+            <w:r>
+              <w:rPr>
+                <w:b/>
+                <w:i/>
+              </w:rPr>
+              <w:t>Semaine 1</w:t>
+            </w:r>
+            <w:r>
+              <w:rPr>
+                <w:b/>
+                <w:i/>
+              </w:rPr>
+              <w:t>5</w:t>
+            </w:r>
+          </w:p>
+          <w:p>
+            <w:pPr>
+              <w:jc w:val="center"/>
+              <w:rPr>
+                <w:i/>
+              </w:rPr>
+            </w:pPr>
+            <w:r>
+              <w:rPr>
+                <w:i/>
+              </w:rPr>
+              <w:t>29.05.17</w:t>
+            </w:r>
+          </w:p>
+          <w:p>
+            <w:pPr>
+              <w:jc w:val="center"/>
+              <w:rPr>
+                <w:b/>
+                <w:i/>
+              </w:rPr>
+            </w:pPr>
+            <w:r>
+              <w:rPr>
+                <w:i/>
+              </w:rPr>
+              <w:t>15</w:t>
+            </w:r>
+            <w:r>
+              <w:rPr>
+                <w:i/>
+              </w:rPr>
+              <w:t>h</w:t>
+            </w:r>
+            <w:r>
+              <w:rPr>
+                <w:i/>
+              </w:rPr>
+              <w:t>30</w:t>
+            </w:r>
+            <w:r>
+              <w:rPr>
+                <w:i/>
+              </w:rPr>
+              <w:t xml:space="preserve"> -&gt; </w:t>
+            </w:r>
+            <w:r>
+              <w:rPr>
+                <w:i/>
+              </w:rPr>
+              <w:t>16</w:t>
+            </w:r>
+            <w:r>
+              <w:rPr>
+                <w:i/>
+              </w:rPr>
+              <w:t>h</w:t>
+            </w:r>
+            <w:r>
+              <w:rPr>
+                <w:i/>
+              </w:rPr>
+              <w:t>45</w:t>
+            </w:r>
+          </w:p>
+        </w:tc>
+        <w:tc>
+          <w:tcPr>
+            <w:tcW w:w="3975" w:type="dxa"/>
+            <w:shd w:val="clear" w:color="auto" w:fill="FFFFFF" w:themeFill="background1"/>
+            <w:vAlign w:val="center"/>
+          </w:tcPr>
+          <w:p>
+            <w:pPr>
+              <w:jc w:val="center"/>
+            </w:pPr>
+            <w:r>
+              <w:t>Prise en main de Twincat</w:t>
+            </w:r>
+          </w:p>
+        </w:tc>
+        <w:tc>
+          <w:tcPr>
+            <w:tcW w:w="2407" w:type="dxa"/>
+            <w:shd w:val="clear" w:color="auto" w:fill="auto"/>
+            <w:vAlign w:val="center"/>
+          </w:tcPr>
+          <w:p>
+            <w:pPr>
+              <w:jc w:val="center"/>
+            </w:pPr>
+            <w:r>
+              <w:t>-</w:t>
+            </w:r>
+          </w:p>
+        </w:tc>
+        <w:tc>
+          <w:tcPr>
+            <w:tcW w:w="2407" w:type="dxa"/>
+            <w:vAlign w:val="center"/>
+          </w:tcPr>
+          <w:p>
+            <w:pPr>
+              <w:jc w:val="center"/>
+            </w:pPr>
+            <w:r>
+              <w:t>-</w:t>
+            </w:r>
+          </w:p>
+        </w:tc>
+      </w:tr>
+      <w:tr>
+        <w:trPr>
+          <w:trHeight w:val="705"/>
+        </w:trPr>
+        <w:tc>
+          <w:tcPr>
+            <w:tcW w:w="1271" w:type="dxa"/>
+            <w:vAlign w:val="center"/>
+          </w:tcPr>
+          <w:p>
+            <w:pPr>
+              <w:jc w:val="center"/>
+              <w:rPr>
+                <w:i/>
+              </w:rPr>
+            </w:pPr>
+            <w:r>
+              <w:rPr>
+                <w:b/>
+                <w:i/>
+              </w:rPr>
+              <w:t>Semaine 1</w:t>
+            </w:r>
+            <w:r>
+              <w:rPr>
+                <w:b/>
+                <w:i/>
+              </w:rPr>
+              <w:t>5</w:t>
+            </w:r>
+          </w:p>
+          <w:p>
+            <w:pPr>
+              <w:jc w:val="center"/>
+              <w:rPr>
+                <w:i/>
+              </w:rPr>
+            </w:pPr>
+            <w:r>
+              <w:rPr>
+                <w:i/>
+              </w:rPr>
+              <w:t>29.05.17</w:t>
+            </w:r>
+          </w:p>
+          <w:p>
+            <w:pPr>
+              <w:jc w:val="center"/>
+              <w:rPr>
+                <w:b/>
+                <w:i/>
+              </w:rPr>
+            </w:pPr>
+            <w:r>
+              <w:rPr>
+                <w:i/>
+              </w:rPr>
+              <w:t>16</w:t>
+            </w:r>
+            <w:r>
+              <w:rPr>
+                <w:i/>
+              </w:rPr>
+              <w:t>h</w:t>
+            </w:r>
+            <w:r>
+              <w:rPr>
+                <w:i/>
+              </w:rPr>
+              <w:t>4</w:t>
+            </w:r>
+            <w:r>
+              <w:rPr>
+                <w:i/>
+              </w:rPr>
+              <w:t xml:space="preserve">5 -&gt; </w:t>
+            </w:r>
+            <w:r>
+              <w:rPr>
+                <w:i/>
+              </w:rPr>
+              <w:t>17</w:t>
+            </w:r>
+            <w:r>
+              <w:rPr>
+                <w:i/>
+              </w:rPr>
+              <w:t>h00</w:t>
+            </w:r>
+          </w:p>
+        </w:tc>
+        <w:tc>
+          <w:tcPr>
+            <w:tcW w:w="3975" w:type="dxa"/>
+            <w:shd w:val="clear" w:color="auto" w:fill="FFFFFF" w:themeFill="background1"/>
+            <w:vAlign w:val="center"/>
+          </w:tcPr>
+          <w:p>
+            <w:pPr>
+              <w:jc w:val="center"/>
+            </w:pPr>
+            <w:r>
+              <w:t>Mise à jour du journal de travail</w:t>
+            </w:r>
+          </w:p>
+        </w:tc>
+        <w:tc>
+          <w:tcPr>
+            <w:tcW w:w="2407" w:type="dxa"/>
+            <w:shd w:val="clear" w:color="auto" w:fill="auto"/>
+            <w:vAlign w:val="center"/>
+          </w:tcPr>
+          <w:p>
+            <w:pPr>
+              <w:jc w:val="center"/>
+            </w:pPr>
+            <w:r>
+              <w:t>-</w:t>
+            </w:r>
+          </w:p>
+        </w:tc>
+        <w:tc>
+          <w:tcPr>
+            <w:tcW w:w="2407" w:type="dxa"/>
+            <w:vAlign w:val="center"/>
+          </w:tcPr>
+          <w:p>
+            <w:pPr>
+              <w:jc w:val="center"/>
+            </w:pPr>
+            <w:r>
+              <w:t>-</w:t>
+            </w:r>
           </w:p>
         </w:tc>
       </w:tr>
@@ -4678,7 +5353,6 @@
                 <w:b/>
                 <w:i/>
               </w:rPr>
-              <w:lastRenderedPageBreak/>
               <w:t>Semaine 1</w:t>
             </w:r>
             <w:r>
@@ -4710,6 +5384,12 @@
                 <w:i/>
               </w:rPr>
             </w:pPr>
+            <w:r>
+              <w:rPr>
+                <w:i/>
+              </w:rPr>
+              <w:t>08h00 -&gt; 12h00</w:t>
+            </w:r>
           </w:p>
         </w:tc>
         <w:tc>
@@ -4722,28 +5402,37 @@
             <w:pPr>
               <w:jc w:val="center"/>
             </w:pPr>
-          </w:p>
-        </w:tc>
-        <w:tc>
-          <w:tcPr>
-            <w:tcW w:w="2407" w:type="dxa"/>
-            <w:vAlign w:val="center"/>
-          </w:tcPr>
-          <w:p>
-            <w:pPr>
-              <w:jc w:val="center"/>
-            </w:pPr>
-          </w:p>
-        </w:tc>
-        <w:tc>
-          <w:tcPr>
-            <w:tcW w:w="2407" w:type="dxa"/>
-            <w:vAlign w:val="center"/>
-          </w:tcPr>
-          <w:p>
-            <w:pPr>
-              <w:jc w:val="center"/>
-            </w:pPr>
+            <w:r>
+              <w:t>Prise en main de Twincat et lecture de la documentation et des exemples concernant la connexion ADS en java</w:t>
+            </w:r>
+          </w:p>
+        </w:tc>
+        <w:tc>
+          <w:tcPr>
+            <w:tcW w:w="2407" w:type="dxa"/>
+            <w:vAlign w:val="center"/>
+          </w:tcPr>
+          <w:p>
+            <w:pPr>
+              <w:jc w:val="center"/>
+            </w:pPr>
+            <w:r>
+              <w:t>-</w:t>
+            </w:r>
+          </w:p>
+        </w:tc>
+        <w:tc>
+          <w:tcPr>
+            <w:tcW w:w="2407" w:type="dxa"/>
+            <w:vAlign w:val="center"/>
+          </w:tcPr>
+          <w:p>
+            <w:pPr>
+              <w:jc w:val="center"/>
+            </w:pPr>
+            <w:r>
+              <w:t>-</w:t>
+            </w:r>
           </w:p>
         </w:tc>
       </w:tr>
@@ -4789,30 +5478,23 @@
               <w:rPr>
                 <w:i/>
               </w:rPr>
-              <w:t>31.05.17</w:t>
-            </w:r>
-          </w:p>
-          <w:p>
-            <w:pPr>
-              <w:jc w:val="center"/>
-              <w:rPr>
-                <w:i/>
-              </w:rPr>
-            </w:pPr>
-            <w:r>
-              <w:rPr>
-                <w:i/>
-              </w:rPr>
-              <w:t xml:space="preserve">08h00 -&gt; </w:t>
-            </w:r>
-          </w:p>
-          <w:p>
-            <w:pPr>
-              <w:jc w:val="center"/>
-              <w:rPr>
-                <w:i/>
-              </w:rPr>
-            </w:pPr>
+              <w:t>30.05.17</w:t>
+            </w:r>
+          </w:p>
+          <w:p>
+            <w:pPr>
+              <w:jc w:val="center"/>
+              <w:rPr>
+                <w:b/>
+                <w:i/>
+              </w:rPr>
+            </w:pPr>
+            <w:r>
+              <w:rPr>
+                <w:i/>
+              </w:rPr>
+              <w:t>12h30 -&gt; 16h30</w:t>
+            </w:r>
           </w:p>
         </w:tc>
         <w:tc>
@@ -4826,54 +5508,36 @@
               <w:jc w:val="center"/>
             </w:pPr>
             <w:r>
-              <w:t>Rencontre avec M. Frédéric Mathez :</w:t>
-            </w:r>
-          </w:p>
-          <w:p>
-            <w:pPr>
-              <w:jc w:val="center"/>
-            </w:pPr>
-            <w:r>
-              <w:t>Installation de Synapxis</w:t>
-            </w:r>
-          </w:p>
-          <w:p>
-            <w:pPr>
-              <w:jc w:val="center"/>
-            </w:pPr>
-            <w:r>
-              <w:t>Petite formation concernant Synapxis</w:t>
-            </w:r>
-          </w:p>
-          <w:p>
-            <w:pPr>
-              <w:jc w:val="center"/>
-            </w:pPr>
-            <w:r>
-              <w:t>Discussion sur le projet</w:t>
-            </w:r>
-          </w:p>
-        </w:tc>
-        <w:tc>
-          <w:tcPr>
-            <w:tcW w:w="2407" w:type="dxa"/>
-            <w:vAlign w:val="center"/>
-          </w:tcPr>
-          <w:p>
-            <w:pPr>
-              <w:jc w:val="center"/>
-            </w:pPr>
-          </w:p>
-        </w:tc>
-        <w:tc>
-          <w:tcPr>
-            <w:tcW w:w="2407" w:type="dxa"/>
-            <w:vAlign w:val="center"/>
-          </w:tcPr>
-          <w:p>
-            <w:pPr>
-              <w:jc w:val="center"/>
-            </w:pPr>
+              <w:t>Lecture de la documentation et des exemples concernant la connexion ADS en java</w:t>
+            </w:r>
+          </w:p>
+        </w:tc>
+        <w:tc>
+          <w:tcPr>
+            <w:tcW w:w="2407" w:type="dxa"/>
+            <w:vAlign w:val="center"/>
+          </w:tcPr>
+          <w:p>
+            <w:pPr>
+              <w:jc w:val="center"/>
+            </w:pPr>
+            <w:r>
+              <w:t>-</w:t>
+            </w:r>
+          </w:p>
+        </w:tc>
+        <w:tc>
+          <w:tcPr>
+            <w:tcW w:w="2407" w:type="dxa"/>
+            <w:vAlign w:val="center"/>
+          </w:tcPr>
+          <w:p>
+            <w:pPr>
+              <w:jc w:val="center"/>
+            </w:pPr>
+            <w:r>
+              <w:t>-</w:t>
+            </w:r>
           </w:p>
         </w:tc>
       </w:tr>
@@ -4919,16 +5583,22 @@
               <w:rPr>
                 <w:i/>
               </w:rPr>
-              <w:t>01.06.17</w:t>
-            </w:r>
-          </w:p>
-          <w:p>
-            <w:pPr>
-              <w:jc w:val="center"/>
-              <w:rPr>
-                <w:i/>
-              </w:rPr>
-            </w:pPr>
+              <w:t>31.05.17</w:t>
+            </w:r>
+          </w:p>
+          <w:p>
+            <w:pPr>
+              <w:jc w:val="center"/>
+              <w:rPr>
+                <w:i/>
+              </w:rPr>
+            </w:pPr>
+            <w:r>
+              <w:rPr>
+                <w:i/>
+              </w:rPr>
+              <w:t>08h00 -&gt; 10h25</w:t>
+            </w:r>
           </w:p>
         </w:tc>
         <w:tc>
@@ -4941,28 +5611,61 @@
             <w:pPr>
               <w:jc w:val="center"/>
             </w:pPr>
-          </w:p>
-        </w:tc>
-        <w:tc>
-          <w:tcPr>
-            <w:tcW w:w="2407" w:type="dxa"/>
-            <w:vAlign w:val="center"/>
-          </w:tcPr>
-          <w:p>
-            <w:pPr>
-              <w:jc w:val="center"/>
-            </w:pPr>
-          </w:p>
-        </w:tc>
-        <w:tc>
-          <w:tcPr>
-            <w:tcW w:w="2407" w:type="dxa"/>
-            <w:vAlign w:val="center"/>
-          </w:tcPr>
-          <w:p>
-            <w:pPr>
-              <w:jc w:val="center"/>
-            </w:pPr>
+            <w:r>
+              <w:t>Rencontre avec M. Frédéric Mathez :</w:t>
+            </w:r>
+          </w:p>
+          <w:p>
+            <w:pPr>
+              <w:jc w:val="center"/>
+            </w:pPr>
+            <w:r>
+              <w:t>Installation de Synapxis</w:t>
+            </w:r>
+          </w:p>
+          <w:p>
+            <w:pPr>
+              <w:jc w:val="center"/>
+            </w:pPr>
+            <w:r>
+              <w:t>Petite formation concernant Synapxis</w:t>
+            </w:r>
+          </w:p>
+          <w:p>
+            <w:pPr>
+              <w:jc w:val="center"/>
+            </w:pPr>
+            <w:r>
+              <w:t>Discussion sur le projet</w:t>
+            </w:r>
+          </w:p>
+        </w:tc>
+        <w:tc>
+          <w:tcPr>
+            <w:tcW w:w="2407" w:type="dxa"/>
+            <w:vAlign w:val="center"/>
+          </w:tcPr>
+          <w:p>
+            <w:pPr>
+              <w:jc w:val="center"/>
+            </w:pPr>
+            <w:r>
+              <w:t>-</w:t>
+            </w:r>
+          </w:p>
+        </w:tc>
+        <w:tc>
+          <w:tcPr>
+            <w:tcW w:w="2407" w:type="dxa"/>
+            <w:vAlign w:val="center"/>
+          </w:tcPr>
+          <w:p>
+            <w:pPr>
+              <w:jc w:val="center"/>
+            </w:pPr>
+            <w:r>
+              <w:t>-</w:t>
+            </w:r>
           </w:p>
         </w:tc>
       </w:tr>
@@ -5008,16 +5711,23 @@
               <w:rPr>
                 <w:i/>
               </w:rPr>
-              <w:t>02.06.17</w:t>
-            </w:r>
-          </w:p>
-          <w:p>
-            <w:pPr>
-              <w:jc w:val="center"/>
-              <w:rPr>
-                <w:i/>
-              </w:rPr>
-            </w:pPr>
+              <w:t>31.05.17</w:t>
+            </w:r>
+          </w:p>
+          <w:p>
+            <w:pPr>
+              <w:jc w:val="center"/>
+              <w:rPr>
+                <w:b/>
+                <w:i/>
+              </w:rPr>
+            </w:pPr>
+            <w:r>
+              <w:rPr>
+                <w:i/>
+              </w:rPr>
+              <w:t>10h25 -&gt; 12h00</w:t>
+            </w:r>
           </w:p>
         </w:tc>
         <w:tc>
@@ -5030,28 +5740,37 @@
             <w:pPr>
               <w:jc w:val="center"/>
             </w:pPr>
-          </w:p>
-        </w:tc>
-        <w:tc>
-          <w:tcPr>
-            <w:tcW w:w="2407" w:type="dxa"/>
-            <w:vAlign w:val="center"/>
-          </w:tcPr>
-          <w:p>
-            <w:pPr>
-              <w:jc w:val="center"/>
-            </w:pPr>
-          </w:p>
-        </w:tc>
-        <w:tc>
-          <w:tcPr>
-            <w:tcW w:w="2407" w:type="dxa"/>
-            <w:vAlign w:val="center"/>
-          </w:tcPr>
-          <w:p>
-            <w:pPr>
-              <w:jc w:val="center"/>
-            </w:pPr>
+            <w:r>
+              <w:t>Trajet entre Le Locle et Saint-Imier</w:t>
+            </w:r>
+          </w:p>
+        </w:tc>
+        <w:tc>
+          <w:tcPr>
+            <w:tcW w:w="2407" w:type="dxa"/>
+            <w:vAlign w:val="center"/>
+          </w:tcPr>
+          <w:p>
+            <w:pPr>
+              <w:jc w:val="center"/>
+            </w:pPr>
+            <w:r>
+              <w:t>Problème de correspondances, 20 minutes d’attente au Locle et 30 minutes d’attente à La Chaux-de-Fonds</w:t>
+            </w:r>
+          </w:p>
+        </w:tc>
+        <w:tc>
+          <w:tcPr>
+            <w:tcW w:w="2407" w:type="dxa"/>
+            <w:vAlign w:val="center"/>
+          </w:tcPr>
+          <w:p>
+            <w:pPr>
+              <w:jc w:val="center"/>
+            </w:pPr>
+            <w:r>
+              <w:t>-</w:t>
+            </w:r>
           </w:p>
         </w:tc>
       </w:tr>
@@ -5062,7 +5781,6 @@
         <w:tc>
           <w:tcPr>
             <w:tcW w:w="1271" w:type="dxa"/>
-            <w:shd w:val="clear" w:color="auto" w:fill="F2F2F2" w:themeFill="background1" w:themeFillShade="F2"/>
             <w:vAlign w:val="center"/>
           </w:tcPr>
           <w:p>
@@ -5084,66 +5802,109 @@
                 <w:b/>
                 <w:i/>
               </w:rPr>
-              <w:t>6</w:t>
-            </w:r>
-          </w:p>
-          <w:p>
-            <w:pPr>
-              <w:jc w:val="center"/>
-              <w:rPr>
-                <w:i/>
-              </w:rPr>
-            </w:pPr>
-            <w:r>
-              <w:rPr>
-                <w:i/>
-              </w:rPr>
-              <w:t>05.06.17</w:t>
-            </w:r>
-          </w:p>
-          <w:p>
-            <w:pPr>
-              <w:jc w:val="center"/>
-              <w:rPr>
-                <w:i/>
-              </w:rPr>
-            </w:pPr>
+              <w:t>5</w:t>
+            </w:r>
+          </w:p>
+          <w:p>
+            <w:pPr>
+              <w:jc w:val="center"/>
+              <w:rPr>
+                <w:i/>
+              </w:rPr>
+            </w:pPr>
+            <w:r>
+              <w:rPr>
+                <w:i/>
+              </w:rPr>
+              <w:t>31.05.17</w:t>
+            </w:r>
+          </w:p>
+          <w:p>
+            <w:pPr>
+              <w:jc w:val="center"/>
+              <w:rPr>
+                <w:b/>
+                <w:i/>
+              </w:rPr>
+            </w:pPr>
+            <w:r>
+              <w:rPr>
+                <w:i/>
+              </w:rPr>
+              <w:t>12</w:t>
+            </w:r>
+            <w:r>
+              <w:rPr>
+                <w:i/>
+              </w:rPr>
+              <w:t>h</w:t>
+            </w:r>
+            <w:r>
+              <w:rPr>
+                <w:i/>
+              </w:rPr>
+              <w:t>2</w:t>
+            </w:r>
+            <w:r>
+              <w:rPr>
+                <w:i/>
+              </w:rPr>
+              <w:t xml:space="preserve">0 -&gt; </w:t>
+            </w:r>
+            <w:r>
+              <w:rPr>
+                <w:i/>
+              </w:rPr>
+              <w:t>13h35</w:t>
+            </w:r>
           </w:p>
         </w:tc>
         <w:tc>
           <w:tcPr>
             <w:tcW w:w="3975" w:type="dxa"/>
-            <w:shd w:val="clear" w:color="auto" w:fill="F2F2F2" w:themeFill="background1" w:themeFillShade="F2"/>
-            <w:vAlign w:val="center"/>
-          </w:tcPr>
-          <w:p>
-            <w:pPr>
-              <w:jc w:val="center"/>
-            </w:pPr>
-          </w:p>
-        </w:tc>
-        <w:tc>
-          <w:tcPr>
-            <w:tcW w:w="2407" w:type="dxa"/>
-            <w:shd w:val="clear" w:color="auto" w:fill="F2F2F2" w:themeFill="background1" w:themeFillShade="F2"/>
-            <w:vAlign w:val="center"/>
-          </w:tcPr>
-          <w:p>
-            <w:pPr>
-              <w:jc w:val="center"/>
-            </w:pPr>
-          </w:p>
-        </w:tc>
-        <w:tc>
-          <w:tcPr>
-            <w:tcW w:w="2407" w:type="dxa"/>
-            <w:shd w:val="clear" w:color="auto" w:fill="F2F2F2" w:themeFill="background1" w:themeFillShade="F2"/>
-            <w:vAlign w:val="center"/>
-          </w:tcPr>
-          <w:p>
-            <w:pPr>
-              <w:jc w:val="center"/>
-            </w:pPr>
+            <w:shd w:val="clear" w:color="auto" w:fill="FFFFFF" w:themeFill="background1"/>
+            <w:vAlign w:val="center"/>
+          </w:tcPr>
+          <w:p>
+            <w:pPr>
+              <w:jc w:val="center"/>
+            </w:pPr>
+            <w:r>
+              <w:t>Compte-rendu des deux séances et mise à jour du cahier des charges</w:t>
+            </w:r>
+            <w:r>
+              <w:t xml:space="preserve"> et du journal de travail</w:t>
+            </w:r>
+            <w:bookmarkStart w:id="1" w:name="_GoBack"/>
+            <w:bookmarkEnd w:id="1"/>
+          </w:p>
+        </w:tc>
+        <w:tc>
+          <w:tcPr>
+            <w:tcW w:w="2407" w:type="dxa"/>
+            <w:vAlign w:val="center"/>
+          </w:tcPr>
+          <w:p>
+            <w:pPr>
+              <w:jc w:val="center"/>
+            </w:pPr>
+            <w:r>
+              <w:t>-</w:t>
+            </w:r>
+          </w:p>
+        </w:tc>
+        <w:tc>
+          <w:tcPr>
+            <w:tcW w:w="2407" w:type="dxa"/>
+            <w:vAlign w:val="center"/>
+          </w:tcPr>
+          <w:p>
+            <w:pPr>
+              <w:jc w:val="center"/>
+            </w:pPr>
+            <w:r>
+              <w:t>-</w:t>
+            </w:r>
           </w:p>
         </w:tc>
       </w:tr>
@@ -5154,7 +5915,6 @@
         <w:tc>
           <w:tcPr>
             <w:tcW w:w="1271" w:type="dxa"/>
-            <w:shd w:val="clear" w:color="auto" w:fill="F2F2F2" w:themeFill="background1" w:themeFillShade="F2"/>
             <w:vAlign w:val="center"/>
           </w:tcPr>
           <w:p>
@@ -5176,67 +5936,94 @@
                 <w:b/>
                 <w:i/>
               </w:rPr>
-              <w:t>6</w:t>
-            </w:r>
-          </w:p>
-          <w:p>
-            <w:pPr>
-              <w:jc w:val="center"/>
-              <w:rPr>
-                <w:i/>
-              </w:rPr>
-            </w:pPr>
-            <w:r>
-              <w:rPr>
-                <w:i/>
-              </w:rPr>
-              <w:t>06.06.17</w:t>
-            </w:r>
-          </w:p>
-          <w:p>
-            <w:pPr>
-              <w:jc w:val="center"/>
-              <w:rPr>
-                <w:b/>
-                <w:i/>
-              </w:rPr>
-            </w:pPr>
+              <w:t>5</w:t>
+            </w:r>
+          </w:p>
+          <w:p>
+            <w:pPr>
+              <w:jc w:val="center"/>
+              <w:rPr>
+                <w:i/>
+              </w:rPr>
+            </w:pPr>
+            <w:r>
+              <w:rPr>
+                <w:i/>
+              </w:rPr>
+              <w:t>31.05.17</w:t>
+            </w:r>
+          </w:p>
+          <w:p>
+            <w:pPr>
+              <w:jc w:val="center"/>
+              <w:rPr>
+                <w:i/>
+              </w:rPr>
+            </w:pPr>
+            <w:r>
+              <w:rPr>
+                <w:i/>
+              </w:rPr>
+              <w:t>13h35</w:t>
+            </w:r>
+          </w:p>
+          <w:p>
+            <w:pPr>
+              <w:jc w:val="center"/>
+              <w:rPr>
+                <w:b/>
+                <w:i/>
+              </w:rPr>
+            </w:pPr>
+            <w:r>
+              <w:rPr>
+                <w:i/>
+              </w:rPr>
+              <w:t>-&gt; 16h30</w:t>
+            </w:r>
           </w:p>
         </w:tc>
         <w:tc>
           <w:tcPr>
             <w:tcW w:w="3975" w:type="dxa"/>
-            <w:shd w:val="clear" w:color="auto" w:fill="F2F2F2" w:themeFill="background1" w:themeFillShade="F2"/>
-            <w:vAlign w:val="center"/>
-          </w:tcPr>
-          <w:p>
-            <w:pPr>
-              <w:jc w:val="center"/>
-            </w:pPr>
-          </w:p>
-        </w:tc>
-        <w:tc>
-          <w:tcPr>
-            <w:tcW w:w="2407" w:type="dxa"/>
-            <w:shd w:val="clear" w:color="auto" w:fill="F2F2F2" w:themeFill="background1" w:themeFillShade="F2"/>
-            <w:vAlign w:val="center"/>
-          </w:tcPr>
-          <w:p>
-            <w:pPr>
-              <w:jc w:val="center"/>
-            </w:pPr>
-          </w:p>
-        </w:tc>
-        <w:tc>
-          <w:tcPr>
-            <w:tcW w:w="2407" w:type="dxa"/>
-            <w:shd w:val="clear" w:color="auto" w:fill="F2F2F2" w:themeFill="background1" w:themeFillShade="F2"/>
-            <w:vAlign w:val="center"/>
-          </w:tcPr>
-          <w:p>
-            <w:pPr>
-              <w:jc w:val="center"/>
-            </w:pPr>
+            <w:shd w:val="clear" w:color="auto" w:fill="FFFFFF" w:themeFill="background1"/>
+            <w:vAlign w:val="center"/>
+          </w:tcPr>
+          <w:p>
+            <w:pPr>
+              <w:jc w:val="center"/>
+            </w:pPr>
+            <w:r>
+              <w:t>Prise en main de Synapxis</w:t>
+            </w:r>
+          </w:p>
+        </w:tc>
+        <w:tc>
+          <w:tcPr>
+            <w:tcW w:w="2407" w:type="dxa"/>
+            <w:vAlign w:val="center"/>
+          </w:tcPr>
+          <w:p>
+            <w:pPr>
+              <w:jc w:val="center"/>
+            </w:pPr>
+            <w:r>
+              <w:t>-</w:t>
+            </w:r>
+          </w:p>
+        </w:tc>
+        <w:tc>
+          <w:tcPr>
+            <w:tcW w:w="2407" w:type="dxa"/>
+            <w:vAlign w:val="center"/>
+          </w:tcPr>
+          <w:p>
+            <w:pPr>
+              <w:jc w:val="center"/>
+            </w:pPr>
+            <w:r>
+              <w:t>-</w:t>
+            </w:r>
           </w:p>
         </w:tc>
       </w:tr>
@@ -5247,21 +6034,21 @@
         <w:tc>
           <w:tcPr>
             <w:tcW w:w="1271" w:type="dxa"/>
-            <w:shd w:val="clear" w:color="auto" w:fill="F2F2F2" w:themeFill="background1" w:themeFillShade="F2"/>
-            <w:vAlign w:val="center"/>
-          </w:tcPr>
-          <w:p>
-            <w:pPr>
-              <w:jc w:val="center"/>
-              <w:rPr>
-                <w:i/>
-              </w:rPr>
-            </w:pPr>
-            <w:r>
-              <w:rPr>
-                <w:b/>
-                <w:i/>
-              </w:rPr>
+            <w:vAlign w:val="center"/>
+          </w:tcPr>
+          <w:p>
+            <w:pPr>
+              <w:jc w:val="center"/>
+              <w:rPr>
+                <w:i/>
+              </w:rPr>
+            </w:pPr>
+            <w:r>
+              <w:rPr>
+                <w:b/>
+                <w:i/>
+              </w:rPr>
+              <w:lastRenderedPageBreak/>
               <w:t>Semaine 1</w:t>
             </w:r>
             <w:r>
@@ -5269,28 +6056,27 @@
                 <w:b/>
                 <w:i/>
               </w:rPr>
-              <w:t>6</w:t>
-            </w:r>
-          </w:p>
-          <w:p>
-            <w:pPr>
-              <w:jc w:val="center"/>
-              <w:rPr>
-                <w:i/>
-              </w:rPr>
-            </w:pPr>
-            <w:r>
-              <w:rPr>
-                <w:i/>
-              </w:rPr>
-              <w:t>07.06.17</w:t>
-            </w:r>
-          </w:p>
-          <w:p>
-            <w:pPr>
-              <w:jc w:val="center"/>
-              <w:rPr>
-                <w:b/>
+              <w:t>5</w:t>
+            </w:r>
+          </w:p>
+          <w:p>
+            <w:pPr>
+              <w:jc w:val="center"/>
+              <w:rPr>
+                <w:i/>
+              </w:rPr>
+            </w:pPr>
+            <w:r>
+              <w:rPr>
+                <w:i/>
+              </w:rPr>
+              <w:t>01.06.17</w:t>
+            </w:r>
+          </w:p>
+          <w:p>
+            <w:pPr>
+              <w:jc w:val="center"/>
+              <w:rPr>
                 <w:i/>
               </w:rPr>
             </w:pPr>
@@ -5299,31 +6085,29 @@
         <w:tc>
           <w:tcPr>
             <w:tcW w:w="3975" w:type="dxa"/>
-            <w:shd w:val="clear" w:color="auto" w:fill="F2F2F2" w:themeFill="background1" w:themeFillShade="F2"/>
-            <w:vAlign w:val="center"/>
-          </w:tcPr>
-          <w:p>
-            <w:pPr>
-              <w:jc w:val="center"/>
-            </w:pPr>
-          </w:p>
-        </w:tc>
-        <w:tc>
-          <w:tcPr>
-            <w:tcW w:w="2407" w:type="dxa"/>
-            <w:shd w:val="clear" w:color="auto" w:fill="F2F2F2" w:themeFill="background1" w:themeFillShade="F2"/>
-            <w:vAlign w:val="center"/>
-          </w:tcPr>
-          <w:p>
-            <w:pPr>
-              <w:jc w:val="center"/>
-            </w:pPr>
-          </w:p>
-        </w:tc>
-        <w:tc>
-          <w:tcPr>
-            <w:tcW w:w="2407" w:type="dxa"/>
-            <w:shd w:val="clear" w:color="auto" w:fill="F2F2F2" w:themeFill="background1" w:themeFillShade="F2"/>
+            <w:shd w:val="clear" w:color="auto" w:fill="FFFFFF" w:themeFill="background1"/>
+            <w:vAlign w:val="center"/>
+          </w:tcPr>
+          <w:p>
+            <w:pPr>
+              <w:jc w:val="center"/>
+            </w:pPr>
+          </w:p>
+        </w:tc>
+        <w:tc>
+          <w:tcPr>
+            <w:tcW w:w="2407" w:type="dxa"/>
+            <w:vAlign w:val="center"/>
+          </w:tcPr>
+          <w:p>
+            <w:pPr>
+              <w:jc w:val="center"/>
+            </w:pPr>
+          </w:p>
+        </w:tc>
+        <w:tc>
+          <w:tcPr>
+            <w:tcW w:w="2407" w:type="dxa"/>
             <w:vAlign w:val="center"/>
           </w:tcPr>
           <w:p>
@@ -5340,7 +6124,6 @@
         <w:tc>
           <w:tcPr>
             <w:tcW w:w="1271" w:type="dxa"/>
-            <w:shd w:val="clear" w:color="auto" w:fill="F2F2F2" w:themeFill="background1" w:themeFillShade="F2"/>
             <w:vAlign w:val="center"/>
           </w:tcPr>
           <w:p>
@@ -5362,28 +6145,27 @@
                 <w:b/>
                 <w:i/>
               </w:rPr>
-              <w:t>6</w:t>
-            </w:r>
-          </w:p>
-          <w:p>
-            <w:pPr>
-              <w:jc w:val="center"/>
-              <w:rPr>
-                <w:i/>
-              </w:rPr>
-            </w:pPr>
-            <w:r>
-              <w:rPr>
-                <w:i/>
-              </w:rPr>
-              <w:t>08.06.17</w:t>
-            </w:r>
-          </w:p>
-          <w:p>
-            <w:pPr>
-              <w:jc w:val="center"/>
-              <w:rPr>
-                <w:b/>
+              <w:t>5</w:t>
+            </w:r>
+          </w:p>
+          <w:p>
+            <w:pPr>
+              <w:jc w:val="center"/>
+              <w:rPr>
+                <w:i/>
+              </w:rPr>
+            </w:pPr>
+            <w:r>
+              <w:rPr>
+                <w:i/>
+              </w:rPr>
+              <w:t>02.06.17</w:t>
+            </w:r>
+          </w:p>
+          <w:p>
+            <w:pPr>
+              <w:jc w:val="center"/>
+              <w:rPr>
                 <w:i/>
               </w:rPr>
             </w:pPr>
@@ -5392,31 +6174,29 @@
         <w:tc>
           <w:tcPr>
             <w:tcW w:w="3975" w:type="dxa"/>
-            <w:shd w:val="clear" w:color="auto" w:fill="F2F2F2" w:themeFill="background1" w:themeFillShade="F2"/>
-            <w:vAlign w:val="center"/>
-          </w:tcPr>
-          <w:p>
-            <w:pPr>
-              <w:jc w:val="center"/>
-            </w:pPr>
-          </w:p>
-        </w:tc>
-        <w:tc>
-          <w:tcPr>
-            <w:tcW w:w="2407" w:type="dxa"/>
-            <w:shd w:val="clear" w:color="auto" w:fill="F2F2F2" w:themeFill="background1" w:themeFillShade="F2"/>
-            <w:vAlign w:val="center"/>
-          </w:tcPr>
-          <w:p>
-            <w:pPr>
-              <w:jc w:val="center"/>
-            </w:pPr>
-          </w:p>
-        </w:tc>
-        <w:tc>
-          <w:tcPr>
-            <w:tcW w:w="2407" w:type="dxa"/>
-            <w:shd w:val="clear" w:color="auto" w:fill="F2F2F2" w:themeFill="background1" w:themeFillShade="F2"/>
+            <w:shd w:val="clear" w:color="auto" w:fill="FFFFFF" w:themeFill="background1"/>
+            <w:vAlign w:val="center"/>
+          </w:tcPr>
+          <w:p>
+            <w:pPr>
+              <w:jc w:val="center"/>
+            </w:pPr>
+          </w:p>
+        </w:tc>
+        <w:tc>
+          <w:tcPr>
+            <w:tcW w:w="2407" w:type="dxa"/>
+            <w:vAlign w:val="center"/>
+          </w:tcPr>
+          <w:p>
+            <w:pPr>
+              <w:jc w:val="center"/>
+            </w:pPr>
+          </w:p>
+        </w:tc>
+        <w:tc>
+          <w:tcPr>
+            <w:tcW w:w="2407" w:type="dxa"/>
             <w:vAlign w:val="center"/>
           </w:tcPr>
           <w:p>
@@ -5469,14 +6249,13 @@
               <w:rPr>
                 <w:i/>
               </w:rPr>
-              <w:t>09.06.17</w:t>
-            </w:r>
-          </w:p>
-          <w:p>
-            <w:pPr>
-              <w:jc w:val="center"/>
-              <w:rPr>
-                <w:b/>
+              <w:t>05.06.17</w:t>
+            </w:r>
+          </w:p>
+          <w:p>
+            <w:pPr>
+              <w:jc w:val="center"/>
+              <w:rPr>
                 <w:i/>
               </w:rPr>
             </w:pPr>
@@ -5526,6 +6305,7 @@
         <w:tc>
           <w:tcPr>
             <w:tcW w:w="1271" w:type="dxa"/>
+            <w:shd w:val="clear" w:color="auto" w:fill="F2F2F2" w:themeFill="background1" w:themeFillShade="F2"/>
             <w:vAlign w:val="center"/>
           </w:tcPr>
           <w:p>
@@ -5547,26 +6327,28 @@
                 <w:b/>
                 <w:i/>
               </w:rPr>
-              <w:t>7</w:t>
-            </w:r>
-          </w:p>
-          <w:p>
-            <w:pPr>
-              <w:jc w:val="center"/>
-              <w:rPr>
-                <w:i/>
-              </w:rPr>
-            </w:pPr>
-            <w:r>
-              <w:rPr>
-                <w:i/>
-              </w:rPr>
-              <w:t>12.06.17</w:t>
-            </w:r>
-          </w:p>
-          <w:p>
-            <w:pPr>
-              <w:rPr>
+              <w:t>6</w:t>
+            </w:r>
+          </w:p>
+          <w:p>
+            <w:pPr>
+              <w:jc w:val="center"/>
+              <w:rPr>
+                <w:i/>
+              </w:rPr>
+            </w:pPr>
+            <w:r>
+              <w:rPr>
+                <w:i/>
+              </w:rPr>
+              <w:t>06.06.17</w:t>
+            </w:r>
+          </w:p>
+          <w:p>
+            <w:pPr>
+              <w:jc w:val="center"/>
+              <w:rPr>
+                <w:b/>
                 <w:i/>
               </w:rPr>
             </w:pPr>
@@ -5575,29 +6357,31 @@
         <w:tc>
           <w:tcPr>
             <w:tcW w:w="3975" w:type="dxa"/>
-            <w:shd w:val="clear" w:color="auto" w:fill="FFFFFF" w:themeFill="background1"/>
-            <w:vAlign w:val="center"/>
-          </w:tcPr>
-          <w:p>
-            <w:pPr>
-              <w:jc w:val="center"/>
-            </w:pPr>
-          </w:p>
-        </w:tc>
-        <w:tc>
-          <w:tcPr>
-            <w:tcW w:w="2407" w:type="dxa"/>
-            <w:vAlign w:val="center"/>
-          </w:tcPr>
-          <w:p>
-            <w:pPr>
-              <w:jc w:val="center"/>
-            </w:pPr>
-          </w:p>
-        </w:tc>
-        <w:tc>
-          <w:tcPr>
-            <w:tcW w:w="2407" w:type="dxa"/>
+            <w:shd w:val="clear" w:color="auto" w:fill="F2F2F2" w:themeFill="background1" w:themeFillShade="F2"/>
+            <w:vAlign w:val="center"/>
+          </w:tcPr>
+          <w:p>
+            <w:pPr>
+              <w:jc w:val="center"/>
+            </w:pPr>
+          </w:p>
+        </w:tc>
+        <w:tc>
+          <w:tcPr>
+            <w:tcW w:w="2407" w:type="dxa"/>
+            <w:shd w:val="clear" w:color="auto" w:fill="F2F2F2" w:themeFill="background1" w:themeFillShade="F2"/>
+            <w:vAlign w:val="center"/>
+          </w:tcPr>
+          <w:p>
+            <w:pPr>
+              <w:jc w:val="center"/>
+            </w:pPr>
+          </w:p>
+        </w:tc>
+        <w:tc>
+          <w:tcPr>
+            <w:tcW w:w="2407" w:type="dxa"/>
+            <w:shd w:val="clear" w:color="auto" w:fill="F2F2F2" w:themeFill="background1" w:themeFillShade="F2"/>
             <w:vAlign w:val="center"/>
           </w:tcPr>
           <w:p>
@@ -5614,6 +6398,7 @@
         <w:tc>
           <w:tcPr>
             <w:tcW w:w="1271" w:type="dxa"/>
+            <w:shd w:val="clear" w:color="auto" w:fill="F2F2F2" w:themeFill="background1" w:themeFillShade="F2"/>
             <w:vAlign w:val="center"/>
           </w:tcPr>
           <w:p>
@@ -5635,21 +6420,21 @@
                 <w:b/>
                 <w:i/>
               </w:rPr>
-              <w:t>7</w:t>
-            </w:r>
-          </w:p>
-          <w:p>
-            <w:pPr>
-              <w:jc w:val="center"/>
-              <w:rPr>
-                <w:i/>
-              </w:rPr>
-            </w:pPr>
-            <w:r>
-              <w:rPr>
-                <w:i/>
-              </w:rPr>
-              <w:t>13.06.17</w:t>
+              <w:t>6</w:t>
+            </w:r>
+          </w:p>
+          <w:p>
+            <w:pPr>
+              <w:jc w:val="center"/>
+              <w:rPr>
+                <w:i/>
+              </w:rPr>
+            </w:pPr>
+            <w:r>
+              <w:rPr>
+                <w:i/>
+              </w:rPr>
+              <w:t>07.06.17</w:t>
             </w:r>
           </w:p>
           <w:p>
@@ -5665,29 +6450,31 @@
         <w:tc>
           <w:tcPr>
             <w:tcW w:w="3975" w:type="dxa"/>
-            <w:shd w:val="clear" w:color="auto" w:fill="FFFFFF" w:themeFill="background1"/>
-            <w:vAlign w:val="center"/>
-          </w:tcPr>
-          <w:p>
-            <w:pPr>
-              <w:jc w:val="center"/>
-            </w:pPr>
-          </w:p>
-        </w:tc>
-        <w:tc>
-          <w:tcPr>
-            <w:tcW w:w="2407" w:type="dxa"/>
-            <w:vAlign w:val="center"/>
-          </w:tcPr>
-          <w:p>
-            <w:pPr>
-              <w:jc w:val="center"/>
-            </w:pPr>
-          </w:p>
-        </w:tc>
-        <w:tc>
-          <w:tcPr>
-            <w:tcW w:w="2407" w:type="dxa"/>
+            <w:shd w:val="clear" w:color="auto" w:fill="F2F2F2" w:themeFill="background1" w:themeFillShade="F2"/>
+            <w:vAlign w:val="center"/>
+          </w:tcPr>
+          <w:p>
+            <w:pPr>
+              <w:jc w:val="center"/>
+            </w:pPr>
+          </w:p>
+        </w:tc>
+        <w:tc>
+          <w:tcPr>
+            <w:tcW w:w="2407" w:type="dxa"/>
+            <w:shd w:val="clear" w:color="auto" w:fill="F2F2F2" w:themeFill="background1" w:themeFillShade="F2"/>
+            <w:vAlign w:val="center"/>
+          </w:tcPr>
+          <w:p>
+            <w:pPr>
+              <w:jc w:val="center"/>
+            </w:pPr>
+          </w:p>
+        </w:tc>
+        <w:tc>
+          <w:tcPr>
+            <w:tcW w:w="2407" w:type="dxa"/>
+            <w:shd w:val="clear" w:color="auto" w:fill="F2F2F2" w:themeFill="background1" w:themeFillShade="F2"/>
             <w:vAlign w:val="center"/>
           </w:tcPr>
           <w:p>
@@ -5704,6 +6491,7 @@
         <w:tc>
           <w:tcPr>
             <w:tcW w:w="1271" w:type="dxa"/>
+            <w:shd w:val="clear" w:color="auto" w:fill="F2F2F2" w:themeFill="background1" w:themeFillShade="F2"/>
             <w:vAlign w:val="center"/>
           </w:tcPr>
           <w:p>
@@ -5725,21 +6513,21 @@
                 <w:b/>
                 <w:i/>
               </w:rPr>
-              <w:t>7</w:t>
-            </w:r>
-          </w:p>
-          <w:p>
-            <w:pPr>
-              <w:jc w:val="center"/>
-              <w:rPr>
-                <w:i/>
-              </w:rPr>
-            </w:pPr>
-            <w:r>
-              <w:rPr>
-                <w:i/>
-              </w:rPr>
-              <w:t>14.06.17</w:t>
+              <w:t>6</w:t>
+            </w:r>
+          </w:p>
+          <w:p>
+            <w:pPr>
+              <w:jc w:val="center"/>
+              <w:rPr>
+                <w:i/>
+              </w:rPr>
+            </w:pPr>
+            <w:r>
+              <w:rPr>
+                <w:i/>
+              </w:rPr>
+              <w:t>08.06.17</w:t>
             </w:r>
           </w:p>
           <w:p>
@@ -5755,29 +6543,31 @@
         <w:tc>
           <w:tcPr>
             <w:tcW w:w="3975" w:type="dxa"/>
-            <w:shd w:val="clear" w:color="auto" w:fill="FFFFFF" w:themeFill="background1"/>
-            <w:vAlign w:val="center"/>
-          </w:tcPr>
-          <w:p>
-            <w:pPr>
-              <w:jc w:val="center"/>
-            </w:pPr>
-          </w:p>
-        </w:tc>
-        <w:tc>
-          <w:tcPr>
-            <w:tcW w:w="2407" w:type="dxa"/>
-            <w:vAlign w:val="center"/>
-          </w:tcPr>
-          <w:p>
-            <w:pPr>
-              <w:jc w:val="center"/>
-            </w:pPr>
-          </w:p>
-        </w:tc>
-        <w:tc>
-          <w:tcPr>
-            <w:tcW w:w="2407" w:type="dxa"/>
+            <w:shd w:val="clear" w:color="auto" w:fill="F2F2F2" w:themeFill="background1" w:themeFillShade="F2"/>
+            <w:vAlign w:val="center"/>
+          </w:tcPr>
+          <w:p>
+            <w:pPr>
+              <w:jc w:val="center"/>
+            </w:pPr>
+          </w:p>
+        </w:tc>
+        <w:tc>
+          <w:tcPr>
+            <w:tcW w:w="2407" w:type="dxa"/>
+            <w:shd w:val="clear" w:color="auto" w:fill="F2F2F2" w:themeFill="background1" w:themeFillShade="F2"/>
+            <w:vAlign w:val="center"/>
+          </w:tcPr>
+          <w:p>
+            <w:pPr>
+              <w:jc w:val="center"/>
+            </w:pPr>
+          </w:p>
+        </w:tc>
+        <w:tc>
+          <w:tcPr>
+            <w:tcW w:w="2407" w:type="dxa"/>
+            <w:shd w:val="clear" w:color="auto" w:fill="F2F2F2" w:themeFill="background1" w:themeFillShade="F2"/>
             <w:vAlign w:val="center"/>
           </w:tcPr>
           <w:p>
@@ -5794,6 +6584,7 @@
         <w:tc>
           <w:tcPr>
             <w:tcW w:w="1271" w:type="dxa"/>
+            <w:shd w:val="clear" w:color="auto" w:fill="F2F2F2" w:themeFill="background1" w:themeFillShade="F2"/>
             <w:vAlign w:val="center"/>
           </w:tcPr>
           <w:p>
@@ -5815,21 +6606,21 @@
                 <w:b/>
                 <w:i/>
               </w:rPr>
-              <w:t>7</w:t>
-            </w:r>
-          </w:p>
-          <w:p>
-            <w:pPr>
-              <w:jc w:val="center"/>
-              <w:rPr>
-                <w:i/>
-              </w:rPr>
-            </w:pPr>
-            <w:r>
-              <w:rPr>
-                <w:i/>
-              </w:rPr>
-              <w:t>15.06.17</w:t>
+              <w:t>6</w:t>
+            </w:r>
+          </w:p>
+          <w:p>
+            <w:pPr>
+              <w:jc w:val="center"/>
+              <w:rPr>
+                <w:i/>
+              </w:rPr>
+            </w:pPr>
+            <w:r>
+              <w:rPr>
+                <w:i/>
+              </w:rPr>
+              <w:t>09.06.17</w:t>
             </w:r>
           </w:p>
           <w:p>
@@ -5845,29 +6636,31 @@
         <w:tc>
           <w:tcPr>
             <w:tcW w:w="3975" w:type="dxa"/>
-            <w:shd w:val="clear" w:color="auto" w:fill="FFFFFF" w:themeFill="background1"/>
-            <w:vAlign w:val="center"/>
-          </w:tcPr>
-          <w:p>
-            <w:pPr>
-              <w:jc w:val="center"/>
-            </w:pPr>
-          </w:p>
-        </w:tc>
-        <w:tc>
-          <w:tcPr>
-            <w:tcW w:w="2407" w:type="dxa"/>
-            <w:vAlign w:val="center"/>
-          </w:tcPr>
-          <w:p>
-            <w:pPr>
-              <w:jc w:val="center"/>
-            </w:pPr>
-          </w:p>
-        </w:tc>
-        <w:tc>
-          <w:tcPr>
-            <w:tcW w:w="2407" w:type="dxa"/>
+            <w:shd w:val="clear" w:color="auto" w:fill="F2F2F2" w:themeFill="background1" w:themeFillShade="F2"/>
+            <w:vAlign w:val="center"/>
+          </w:tcPr>
+          <w:p>
+            <w:pPr>
+              <w:jc w:val="center"/>
+            </w:pPr>
+          </w:p>
+        </w:tc>
+        <w:tc>
+          <w:tcPr>
+            <w:tcW w:w="2407" w:type="dxa"/>
+            <w:shd w:val="clear" w:color="auto" w:fill="F2F2F2" w:themeFill="background1" w:themeFillShade="F2"/>
+            <w:vAlign w:val="center"/>
+          </w:tcPr>
+          <w:p>
+            <w:pPr>
+              <w:jc w:val="center"/>
+            </w:pPr>
+          </w:p>
+        </w:tc>
+        <w:tc>
+          <w:tcPr>
+            <w:tcW w:w="2407" w:type="dxa"/>
+            <w:shd w:val="clear" w:color="auto" w:fill="F2F2F2" w:themeFill="background1" w:themeFillShade="F2"/>
             <w:vAlign w:val="center"/>
           </w:tcPr>
           <w:p>
@@ -5919,12 +6712,11 @@
               <w:rPr>
                 <w:i/>
               </w:rPr>
-              <w:t>16.06.17</w:t>
-            </w:r>
-          </w:p>
-          <w:p>
-            <w:pPr>
-              <w:jc w:val="center"/>
+              <w:t>12.06.17</w:t>
+            </w:r>
+          </w:p>
+          <w:p>
+            <w:pPr>
               <w:rPr>
                 <w:i/>
               </w:rPr>
@@ -5973,7 +6765,6 @@
         <w:tc>
           <w:tcPr>
             <w:tcW w:w="1271" w:type="dxa"/>
-            <w:shd w:val="clear" w:color="auto" w:fill="F2F2F2" w:themeFill="background1" w:themeFillShade="F2"/>
             <w:vAlign w:val="center"/>
           </w:tcPr>
           <w:p>
@@ -5995,27 +6786,28 @@
                 <w:b/>
                 <w:i/>
               </w:rPr>
-              <w:t>8</w:t>
-            </w:r>
-          </w:p>
-          <w:p>
-            <w:pPr>
-              <w:jc w:val="center"/>
-              <w:rPr>
-                <w:i/>
-              </w:rPr>
-            </w:pPr>
-            <w:r>
-              <w:rPr>
-                <w:i/>
-              </w:rPr>
-              <w:t>19.06.17</w:t>
-            </w:r>
-          </w:p>
-          <w:p>
-            <w:pPr>
-              <w:jc w:val="center"/>
-              <w:rPr>
+              <w:t>7</w:t>
+            </w:r>
+          </w:p>
+          <w:p>
+            <w:pPr>
+              <w:jc w:val="center"/>
+              <w:rPr>
+                <w:i/>
+              </w:rPr>
+            </w:pPr>
+            <w:r>
+              <w:rPr>
+                <w:i/>
+              </w:rPr>
+              <w:t>13.06.17</w:t>
+            </w:r>
+          </w:p>
+          <w:p>
+            <w:pPr>
+              <w:jc w:val="center"/>
+              <w:rPr>
+                <w:b/>
                 <w:i/>
               </w:rPr>
             </w:pPr>
@@ -6024,31 +6816,29 @@
         <w:tc>
           <w:tcPr>
             <w:tcW w:w="3975" w:type="dxa"/>
-            <w:shd w:val="clear" w:color="auto" w:fill="F2F2F2" w:themeFill="background1" w:themeFillShade="F2"/>
-            <w:vAlign w:val="center"/>
-          </w:tcPr>
-          <w:p>
-            <w:pPr>
-              <w:jc w:val="center"/>
-            </w:pPr>
-          </w:p>
-        </w:tc>
-        <w:tc>
-          <w:tcPr>
-            <w:tcW w:w="2407" w:type="dxa"/>
-            <w:shd w:val="clear" w:color="auto" w:fill="F2F2F2" w:themeFill="background1" w:themeFillShade="F2"/>
-            <w:vAlign w:val="center"/>
-          </w:tcPr>
-          <w:p>
-            <w:pPr>
-              <w:jc w:val="center"/>
-            </w:pPr>
-          </w:p>
-        </w:tc>
-        <w:tc>
-          <w:tcPr>
-            <w:tcW w:w="2407" w:type="dxa"/>
-            <w:shd w:val="clear" w:color="auto" w:fill="F2F2F2" w:themeFill="background1" w:themeFillShade="F2"/>
+            <w:shd w:val="clear" w:color="auto" w:fill="FFFFFF" w:themeFill="background1"/>
+            <w:vAlign w:val="center"/>
+          </w:tcPr>
+          <w:p>
+            <w:pPr>
+              <w:jc w:val="center"/>
+            </w:pPr>
+          </w:p>
+        </w:tc>
+        <w:tc>
+          <w:tcPr>
+            <w:tcW w:w="2407" w:type="dxa"/>
+            <w:vAlign w:val="center"/>
+          </w:tcPr>
+          <w:p>
+            <w:pPr>
+              <w:jc w:val="center"/>
+            </w:pPr>
+          </w:p>
+        </w:tc>
+        <w:tc>
+          <w:tcPr>
+            <w:tcW w:w="2407" w:type="dxa"/>
             <w:vAlign w:val="center"/>
           </w:tcPr>
           <w:p>
@@ -6065,7 +6855,6 @@
         <w:tc>
           <w:tcPr>
             <w:tcW w:w="1271" w:type="dxa"/>
-            <w:shd w:val="clear" w:color="auto" w:fill="F2F2F2" w:themeFill="background1" w:themeFillShade="F2"/>
             <w:vAlign w:val="center"/>
           </w:tcPr>
           <w:p>
@@ -6087,21 +6876,21 @@
                 <w:b/>
                 <w:i/>
               </w:rPr>
-              <w:t>8</w:t>
-            </w:r>
-          </w:p>
-          <w:p>
-            <w:pPr>
-              <w:jc w:val="center"/>
-              <w:rPr>
-                <w:i/>
-              </w:rPr>
-            </w:pPr>
-            <w:r>
-              <w:rPr>
-                <w:i/>
-              </w:rPr>
-              <w:t>20.06.17</w:t>
+              <w:t>7</w:t>
+            </w:r>
+          </w:p>
+          <w:p>
+            <w:pPr>
+              <w:jc w:val="center"/>
+              <w:rPr>
+                <w:i/>
+              </w:rPr>
+            </w:pPr>
+            <w:r>
+              <w:rPr>
+                <w:i/>
+              </w:rPr>
+              <w:t>14.06.17</w:t>
             </w:r>
           </w:p>
           <w:p>
@@ -6117,31 +6906,29 @@
         <w:tc>
           <w:tcPr>
             <w:tcW w:w="3975" w:type="dxa"/>
-            <w:shd w:val="clear" w:color="auto" w:fill="F2F2F2" w:themeFill="background1" w:themeFillShade="F2"/>
-            <w:vAlign w:val="center"/>
-          </w:tcPr>
-          <w:p>
-            <w:pPr>
-              <w:jc w:val="center"/>
-            </w:pPr>
-          </w:p>
-        </w:tc>
-        <w:tc>
-          <w:tcPr>
-            <w:tcW w:w="2407" w:type="dxa"/>
-            <w:shd w:val="clear" w:color="auto" w:fill="F2F2F2" w:themeFill="background1" w:themeFillShade="F2"/>
-            <w:vAlign w:val="center"/>
-          </w:tcPr>
-          <w:p>
-            <w:pPr>
-              <w:jc w:val="center"/>
-            </w:pPr>
-          </w:p>
-        </w:tc>
-        <w:tc>
-          <w:tcPr>
-            <w:tcW w:w="2407" w:type="dxa"/>
-            <w:shd w:val="clear" w:color="auto" w:fill="F2F2F2" w:themeFill="background1" w:themeFillShade="F2"/>
+            <w:shd w:val="clear" w:color="auto" w:fill="FFFFFF" w:themeFill="background1"/>
+            <w:vAlign w:val="center"/>
+          </w:tcPr>
+          <w:p>
+            <w:pPr>
+              <w:jc w:val="center"/>
+            </w:pPr>
+          </w:p>
+        </w:tc>
+        <w:tc>
+          <w:tcPr>
+            <w:tcW w:w="2407" w:type="dxa"/>
+            <w:vAlign w:val="center"/>
+          </w:tcPr>
+          <w:p>
+            <w:pPr>
+              <w:jc w:val="center"/>
+            </w:pPr>
+          </w:p>
+        </w:tc>
+        <w:tc>
+          <w:tcPr>
+            <w:tcW w:w="2407" w:type="dxa"/>
             <w:vAlign w:val="center"/>
           </w:tcPr>
           <w:p>
@@ -6158,22 +6945,20 @@
         <w:tc>
           <w:tcPr>
             <w:tcW w:w="1271" w:type="dxa"/>
-            <w:shd w:val="clear" w:color="auto" w:fill="F2F2F2" w:themeFill="background1" w:themeFillShade="F2"/>
-            <w:vAlign w:val="center"/>
-          </w:tcPr>
-          <w:p>
-            <w:pPr>
-              <w:jc w:val="center"/>
-              <w:rPr>
-                <w:i/>
-              </w:rPr>
-            </w:pPr>
-            <w:r>
-              <w:rPr>
-                <w:b/>
-                <w:i/>
-              </w:rPr>
-              <w:lastRenderedPageBreak/>
+            <w:vAlign w:val="center"/>
+          </w:tcPr>
+          <w:p>
+            <w:pPr>
+              <w:jc w:val="center"/>
+              <w:rPr>
+                <w:i/>
+              </w:rPr>
+            </w:pPr>
+            <w:r>
+              <w:rPr>
+                <w:b/>
+                <w:i/>
+              </w:rPr>
               <w:t>Semaine 1</w:t>
             </w:r>
             <w:r>
@@ -6181,21 +6966,21 @@
                 <w:b/>
                 <w:i/>
               </w:rPr>
-              <w:t>8</w:t>
-            </w:r>
-          </w:p>
-          <w:p>
-            <w:pPr>
-              <w:jc w:val="center"/>
-              <w:rPr>
-                <w:i/>
-              </w:rPr>
-            </w:pPr>
-            <w:r>
-              <w:rPr>
-                <w:i/>
-              </w:rPr>
-              <w:t>21.06.17</w:t>
+              <w:t>7</w:t>
+            </w:r>
+          </w:p>
+          <w:p>
+            <w:pPr>
+              <w:jc w:val="center"/>
+              <w:rPr>
+                <w:i/>
+              </w:rPr>
+            </w:pPr>
+            <w:r>
+              <w:rPr>
+                <w:i/>
+              </w:rPr>
+              <w:t>15.06.17</w:t>
             </w:r>
           </w:p>
           <w:p>
@@ -6211,31 +6996,29 @@
         <w:tc>
           <w:tcPr>
             <w:tcW w:w="3975" w:type="dxa"/>
-            <w:shd w:val="clear" w:color="auto" w:fill="F2F2F2" w:themeFill="background1" w:themeFillShade="F2"/>
-            <w:vAlign w:val="center"/>
-          </w:tcPr>
-          <w:p>
-            <w:pPr>
-              <w:jc w:val="center"/>
-            </w:pPr>
-          </w:p>
-        </w:tc>
-        <w:tc>
-          <w:tcPr>
-            <w:tcW w:w="2407" w:type="dxa"/>
-            <w:shd w:val="clear" w:color="auto" w:fill="F2F2F2" w:themeFill="background1" w:themeFillShade="F2"/>
-            <w:vAlign w:val="center"/>
-          </w:tcPr>
-          <w:p>
-            <w:pPr>
-              <w:jc w:val="center"/>
-            </w:pPr>
-          </w:p>
-        </w:tc>
-        <w:tc>
-          <w:tcPr>
-            <w:tcW w:w="2407" w:type="dxa"/>
-            <w:shd w:val="clear" w:color="auto" w:fill="F2F2F2" w:themeFill="background1" w:themeFillShade="F2"/>
+            <w:shd w:val="clear" w:color="auto" w:fill="FFFFFF" w:themeFill="background1"/>
+            <w:vAlign w:val="center"/>
+          </w:tcPr>
+          <w:p>
+            <w:pPr>
+              <w:jc w:val="center"/>
+            </w:pPr>
+          </w:p>
+        </w:tc>
+        <w:tc>
+          <w:tcPr>
+            <w:tcW w:w="2407" w:type="dxa"/>
+            <w:vAlign w:val="center"/>
+          </w:tcPr>
+          <w:p>
+            <w:pPr>
+              <w:jc w:val="center"/>
+            </w:pPr>
+          </w:p>
+        </w:tc>
+        <w:tc>
+          <w:tcPr>
+            <w:tcW w:w="2407" w:type="dxa"/>
             <w:vAlign w:val="center"/>
           </w:tcPr>
           <w:p>
@@ -6252,7 +7035,6 @@
         <w:tc>
           <w:tcPr>
             <w:tcW w:w="1271" w:type="dxa"/>
-            <w:shd w:val="clear" w:color="auto" w:fill="F2F2F2" w:themeFill="background1" w:themeFillShade="F2"/>
             <w:vAlign w:val="center"/>
           </w:tcPr>
           <w:p>
@@ -6274,28 +7056,27 @@
                 <w:b/>
                 <w:i/>
               </w:rPr>
-              <w:t>8</w:t>
-            </w:r>
-          </w:p>
-          <w:p>
-            <w:pPr>
-              <w:jc w:val="center"/>
-              <w:rPr>
-                <w:i/>
-              </w:rPr>
-            </w:pPr>
-            <w:r>
-              <w:rPr>
-                <w:i/>
-              </w:rPr>
-              <w:t>22.06.17</w:t>
-            </w:r>
-          </w:p>
-          <w:p>
-            <w:pPr>
-              <w:jc w:val="center"/>
-              <w:rPr>
-                <w:b/>
+              <w:t>7</w:t>
+            </w:r>
+          </w:p>
+          <w:p>
+            <w:pPr>
+              <w:jc w:val="center"/>
+              <w:rPr>
+                <w:i/>
+              </w:rPr>
+            </w:pPr>
+            <w:r>
+              <w:rPr>
+                <w:i/>
+              </w:rPr>
+              <w:t>16.06.17</w:t>
+            </w:r>
+          </w:p>
+          <w:p>
+            <w:pPr>
+              <w:jc w:val="center"/>
+              <w:rPr>
                 <w:i/>
               </w:rPr>
             </w:pPr>
@@ -6304,31 +7085,29 @@
         <w:tc>
           <w:tcPr>
             <w:tcW w:w="3975" w:type="dxa"/>
-            <w:shd w:val="clear" w:color="auto" w:fill="F2F2F2" w:themeFill="background1" w:themeFillShade="F2"/>
-            <w:vAlign w:val="center"/>
-          </w:tcPr>
-          <w:p>
-            <w:pPr>
-              <w:jc w:val="center"/>
-            </w:pPr>
-          </w:p>
-        </w:tc>
-        <w:tc>
-          <w:tcPr>
-            <w:tcW w:w="2407" w:type="dxa"/>
-            <w:shd w:val="clear" w:color="auto" w:fill="F2F2F2" w:themeFill="background1" w:themeFillShade="F2"/>
-            <w:vAlign w:val="center"/>
-          </w:tcPr>
-          <w:p>
-            <w:pPr>
-              <w:jc w:val="center"/>
-            </w:pPr>
-          </w:p>
-        </w:tc>
-        <w:tc>
-          <w:tcPr>
-            <w:tcW w:w="2407" w:type="dxa"/>
-            <w:shd w:val="clear" w:color="auto" w:fill="F2F2F2" w:themeFill="background1" w:themeFillShade="F2"/>
+            <w:shd w:val="clear" w:color="auto" w:fill="FFFFFF" w:themeFill="background1"/>
+            <w:vAlign w:val="center"/>
+          </w:tcPr>
+          <w:p>
+            <w:pPr>
+              <w:jc w:val="center"/>
+            </w:pPr>
+          </w:p>
+        </w:tc>
+        <w:tc>
+          <w:tcPr>
+            <w:tcW w:w="2407" w:type="dxa"/>
+            <w:vAlign w:val="center"/>
+          </w:tcPr>
+          <w:p>
+            <w:pPr>
+              <w:jc w:val="center"/>
+            </w:pPr>
+          </w:p>
+        </w:tc>
+        <w:tc>
+          <w:tcPr>
+            <w:tcW w:w="2407" w:type="dxa"/>
             <w:vAlign w:val="center"/>
           </w:tcPr>
           <w:p>
@@ -6381,14 +7160,13 @@
               <w:rPr>
                 <w:i/>
               </w:rPr>
-              <w:t>23.06.17</w:t>
-            </w:r>
-          </w:p>
-          <w:p>
-            <w:pPr>
-              <w:jc w:val="center"/>
-              <w:rPr>
-                <w:b/>
+              <w:t>19.06.17</w:t>
+            </w:r>
+          </w:p>
+          <w:p>
+            <w:pPr>
+              <w:jc w:val="center"/>
+              <w:rPr>
                 <w:i/>
               </w:rPr>
             </w:pPr>
@@ -6438,6 +7216,7 @@
         <w:tc>
           <w:tcPr>
             <w:tcW w:w="1271" w:type="dxa"/>
+            <w:shd w:val="clear" w:color="auto" w:fill="F2F2F2" w:themeFill="background1" w:themeFillShade="F2"/>
             <w:vAlign w:val="center"/>
           </w:tcPr>
           <w:p>
@@ -6459,27 +7238,28 @@
                 <w:b/>
                 <w:i/>
               </w:rPr>
-              <w:t>9</w:t>
-            </w:r>
-          </w:p>
-          <w:p>
-            <w:pPr>
-              <w:jc w:val="center"/>
-              <w:rPr>
-                <w:i/>
-              </w:rPr>
-            </w:pPr>
-            <w:r>
-              <w:rPr>
-                <w:i/>
-              </w:rPr>
-              <w:t>26.06.17</w:t>
-            </w:r>
-          </w:p>
-          <w:p>
-            <w:pPr>
-              <w:jc w:val="center"/>
-              <w:rPr>
+              <w:t>8</w:t>
+            </w:r>
+          </w:p>
+          <w:p>
+            <w:pPr>
+              <w:jc w:val="center"/>
+              <w:rPr>
+                <w:i/>
+              </w:rPr>
+            </w:pPr>
+            <w:r>
+              <w:rPr>
+                <w:i/>
+              </w:rPr>
+              <w:t>20.06.17</w:t>
+            </w:r>
+          </w:p>
+          <w:p>
+            <w:pPr>
+              <w:jc w:val="center"/>
+              <w:rPr>
+                <w:b/>
                 <w:i/>
               </w:rPr>
             </w:pPr>
@@ -6488,29 +7268,31 @@
         <w:tc>
           <w:tcPr>
             <w:tcW w:w="3975" w:type="dxa"/>
-            <w:shd w:val="clear" w:color="auto" w:fill="FFFFFF" w:themeFill="background1"/>
-            <w:vAlign w:val="center"/>
-          </w:tcPr>
-          <w:p>
-            <w:pPr>
-              <w:jc w:val="center"/>
-            </w:pPr>
-          </w:p>
-        </w:tc>
-        <w:tc>
-          <w:tcPr>
-            <w:tcW w:w="2407" w:type="dxa"/>
-            <w:vAlign w:val="center"/>
-          </w:tcPr>
-          <w:p>
-            <w:pPr>
-              <w:jc w:val="center"/>
-            </w:pPr>
-          </w:p>
-        </w:tc>
-        <w:tc>
-          <w:tcPr>
-            <w:tcW w:w="2407" w:type="dxa"/>
+            <w:shd w:val="clear" w:color="auto" w:fill="F2F2F2" w:themeFill="background1" w:themeFillShade="F2"/>
+            <w:vAlign w:val="center"/>
+          </w:tcPr>
+          <w:p>
+            <w:pPr>
+              <w:jc w:val="center"/>
+            </w:pPr>
+          </w:p>
+        </w:tc>
+        <w:tc>
+          <w:tcPr>
+            <w:tcW w:w="2407" w:type="dxa"/>
+            <w:shd w:val="clear" w:color="auto" w:fill="F2F2F2" w:themeFill="background1" w:themeFillShade="F2"/>
+            <w:vAlign w:val="center"/>
+          </w:tcPr>
+          <w:p>
+            <w:pPr>
+              <w:jc w:val="center"/>
+            </w:pPr>
+          </w:p>
+        </w:tc>
+        <w:tc>
+          <w:tcPr>
+            <w:tcW w:w="2407" w:type="dxa"/>
+            <w:shd w:val="clear" w:color="auto" w:fill="F2F2F2" w:themeFill="background1" w:themeFillShade="F2"/>
             <w:vAlign w:val="center"/>
           </w:tcPr>
           <w:p>
@@ -6527,6 +7309,7 @@
         <w:tc>
           <w:tcPr>
             <w:tcW w:w="1271" w:type="dxa"/>
+            <w:shd w:val="clear" w:color="auto" w:fill="F2F2F2" w:themeFill="background1" w:themeFillShade="F2"/>
             <w:vAlign w:val="center"/>
           </w:tcPr>
           <w:p>
@@ -6548,21 +7331,21 @@
                 <w:b/>
                 <w:i/>
               </w:rPr>
-              <w:t>9</w:t>
-            </w:r>
-          </w:p>
-          <w:p>
-            <w:pPr>
-              <w:jc w:val="center"/>
-              <w:rPr>
-                <w:i/>
-              </w:rPr>
-            </w:pPr>
-            <w:r>
-              <w:rPr>
-                <w:i/>
-              </w:rPr>
-              <w:t>27.06.17</w:t>
+              <w:t>8</w:t>
+            </w:r>
+          </w:p>
+          <w:p>
+            <w:pPr>
+              <w:jc w:val="center"/>
+              <w:rPr>
+                <w:i/>
+              </w:rPr>
+            </w:pPr>
+            <w:r>
+              <w:rPr>
+                <w:i/>
+              </w:rPr>
+              <w:t>21.06.17</w:t>
             </w:r>
           </w:p>
           <w:p>
@@ -6578,29 +7361,31 @@
         <w:tc>
           <w:tcPr>
             <w:tcW w:w="3975" w:type="dxa"/>
-            <w:shd w:val="clear" w:color="auto" w:fill="FFFFFF" w:themeFill="background1"/>
-            <w:vAlign w:val="center"/>
-          </w:tcPr>
-          <w:p>
-            <w:pPr>
-              <w:jc w:val="center"/>
-            </w:pPr>
-          </w:p>
-        </w:tc>
-        <w:tc>
-          <w:tcPr>
-            <w:tcW w:w="2407" w:type="dxa"/>
-            <w:vAlign w:val="center"/>
-          </w:tcPr>
-          <w:p>
-            <w:pPr>
-              <w:jc w:val="center"/>
-            </w:pPr>
-          </w:p>
-        </w:tc>
-        <w:tc>
-          <w:tcPr>
-            <w:tcW w:w="2407" w:type="dxa"/>
+            <w:shd w:val="clear" w:color="auto" w:fill="F2F2F2" w:themeFill="background1" w:themeFillShade="F2"/>
+            <w:vAlign w:val="center"/>
+          </w:tcPr>
+          <w:p>
+            <w:pPr>
+              <w:jc w:val="center"/>
+            </w:pPr>
+          </w:p>
+        </w:tc>
+        <w:tc>
+          <w:tcPr>
+            <w:tcW w:w="2407" w:type="dxa"/>
+            <w:shd w:val="clear" w:color="auto" w:fill="F2F2F2" w:themeFill="background1" w:themeFillShade="F2"/>
+            <w:vAlign w:val="center"/>
+          </w:tcPr>
+          <w:p>
+            <w:pPr>
+              <w:jc w:val="center"/>
+            </w:pPr>
+          </w:p>
+        </w:tc>
+        <w:tc>
+          <w:tcPr>
+            <w:tcW w:w="2407" w:type="dxa"/>
+            <w:shd w:val="clear" w:color="auto" w:fill="F2F2F2" w:themeFill="background1" w:themeFillShade="F2"/>
             <w:vAlign w:val="center"/>
           </w:tcPr>
           <w:p>
@@ -6617,6 +7402,7 @@
         <w:tc>
           <w:tcPr>
             <w:tcW w:w="1271" w:type="dxa"/>
+            <w:shd w:val="clear" w:color="auto" w:fill="F2F2F2" w:themeFill="background1" w:themeFillShade="F2"/>
             <w:vAlign w:val="center"/>
           </w:tcPr>
           <w:p>
@@ -6638,21 +7424,21 @@
                 <w:b/>
                 <w:i/>
               </w:rPr>
-              <w:t>9</w:t>
-            </w:r>
-          </w:p>
-          <w:p>
-            <w:pPr>
-              <w:jc w:val="center"/>
-              <w:rPr>
-                <w:i/>
-              </w:rPr>
-            </w:pPr>
-            <w:r>
-              <w:rPr>
-                <w:i/>
-              </w:rPr>
-              <w:t>28.06.17</w:t>
+              <w:t>8</w:t>
+            </w:r>
+          </w:p>
+          <w:p>
+            <w:pPr>
+              <w:jc w:val="center"/>
+              <w:rPr>
+                <w:i/>
+              </w:rPr>
+            </w:pPr>
+            <w:r>
+              <w:rPr>
+                <w:i/>
+              </w:rPr>
+              <w:t>22.06.17</w:t>
             </w:r>
           </w:p>
           <w:p>
@@ -6668,29 +7454,31 @@
         <w:tc>
           <w:tcPr>
             <w:tcW w:w="3975" w:type="dxa"/>
-            <w:shd w:val="clear" w:color="auto" w:fill="FFFFFF" w:themeFill="background1"/>
-            <w:vAlign w:val="center"/>
-          </w:tcPr>
-          <w:p>
-            <w:pPr>
-              <w:jc w:val="center"/>
-            </w:pPr>
-          </w:p>
-        </w:tc>
-        <w:tc>
-          <w:tcPr>
-            <w:tcW w:w="2407" w:type="dxa"/>
-            <w:vAlign w:val="center"/>
-          </w:tcPr>
-          <w:p>
-            <w:pPr>
-              <w:jc w:val="center"/>
-            </w:pPr>
-          </w:p>
-        </w:tc>
-        <w:tc>
-          <w:tcPr>
-            <w:tcW w:w="2407" w:type="dxa"/>
+            <w:shd w:val="clear" w:color="auto" w:fill="F2F2F2" w:themeFill="background1" w:themeFillShade="F2"/>
+            <w:vAlign w:val="center"/>
+          </w:tcPr>
+          <w:p>
+            <w:pPr>
+              <w:jc w:val="center"/>
+            </w:pPr>
+          </w:p>
+        </w:tc>
+        <w:tc>
+          <w:tcPr>
+            <w:tcW w:w="2407" w:type="dxa"/>
+            <w:shd w:val="clear" w:color="auto" w:fill="F2F2F2" w:themeFill="background1" w:themeFillShade="F2"/>
+            <w:vAlign w:val="center"/>
+          </w:tcPr>
+          <w:p>
+            <w:pPr>
+              <w:jc w:val="center"/>
+            </w:pPr>
+          </w:p>
+        </w:tc>
+        <w:tc>
+          <w:tcPr>
+            <w:tcW w:w="2407" w:type="dxa"/>
+            <w:shd w:val="clear" w:color="auto" w:fill="F2F2F2" w:themeFill="background1" w:themeFillShade="F2"/>
             <w:vAlign w:val="center"/>
           </w:tcPr>
           <w:p>
@@ -6707,6 +7495,7 @@
         <w:tc>
           <w:tcPr>
             <w:tcW w:w="1271" w:type="dxa"/>
+            <w:shd w:val="clear" w:color="auto" w:fill="F2F2F2" w:themeFill="background1" w:themeFillShade="F2"/>
             <w:vAlign w:val="center"/>
           </w:tcPr>
           <w:p>
@@ -6728,21 +7517,21 @@
                 <w:b/>
                 <w:i/>
               </w:rPr>
-              <w:t>9</w:t>
-            </w:r>
-          </w:p>
-          <w:p>
-            <w:pPr>
-              <w:jc w:val="center"/>
-              <w:rPr>
-                <w:i/>
-              </w:rPr>
-            </w:pPr>
-            <w:r>
-              <w:rPr>
-                <w:i/>
-              </w:rPr>
-              <w:t>29.06.17</w:t>
+              <w:t>8</w:t>
+            </w:r>
+          </w:p>
+          <w:p>
+            <w:pPr>
+              <w:jc w:val="center"/>
+              <w:rPr>
+                <w:i/>
+              </w:rPr>
+            </w:pPr>
+            <w:r>
+              <w:rPr>
+                <w:i/>
+              </w:rPr>
+              <w:t>23.06.17</w:t>
             </w:r>
           </w:p>
           <w:p>
@@ -6758,29 +7547,31 @@
         <w:tc>
           <w:tcPr>
             <w:tcW w:w="3975" w:type="dxa"/>
-            <w:shd w:val="clear" w:color="auto" w:fill="FFFFFF" w:themeFill="background1"/>
-            <w:vAlign w:val="center"/>
-          </w:tcPr>
-          <w:p>
-            <w:pPr>
-              <w:jc w:val="center"/>
-            </w:pPr>
-          </w:p>
-        </w:tc>
-        <w:tc>
-          <w:tcPr>
-            <w:tcW w:w="2407" w:type="dxa"/>
-            <w:vAlign w:val="center"/>
-          </w:tcPr>
-          <w:p>
-            <w:pPr>
-              <w:jc w:val="center"/>
-            </w:pPr>
-          </w:p>
-        </w:tc>
-        <w:tc>
-          <w:tcPr>
-            <w:tcW w:w="2407" w:type="dxa"/>
+            <w:shd w:val="clear" w:color="auto" w:fill="F2F2F2" w:themeFill="background1" w:themeFillShade="F2"/>
+            <w:vAlign w:val="center"/>
+          </w:tcPr>
+          <w:p>
+            <w:pPr>
+              <w:jc w:val="center"/>
+            </w:pPr>
+          </w:p>
+        </w:tc>
+        <w:tc>
+          <w:tcPr>
+            <w:tcW w:w="2407" w:type="dxa"/>
+            <w:shd w:val="clear" w:color="auto" w:fill="F2F2F2" w:themeFill="background1" w:themeFillShade="F2"/>
+            <w:vAlign w:val="center"/>
+          </w:tcPr>
+          <w:p>
+            <w:pPr>
+              <w:jc w:val="center"/>
+            </w:pPr>
+          </w:p>
+        </w:tc>
+        <w:tc>
+          <w:tcPr>
+            <w:tcW w:w="2407" w:type="dxa"/>
+            <w:shd w:val="clear" w:color="auto" w:fill="F2F2F2" w:themeFill="background1" w:themeFillShade="F2"/>
             <w:vAlign w:val="center"/>
           </w:tcPr>
           <w:p>
@@ -6811,6 +7602,7 @@
                 <w:b/>
                 <w:i/>
               </w:rPr>
+              <w:lastRenderedPageBreak/>
               <w:t>Semaine 1</w:t>
             </w:r>
             <w:r>
@@ -6832,7 +7624,7 @@
               <w:rPr>
                 <w:i/>
               </w:rPr>
-              <w:t>30.06.17</w:t>
+              <w:t>26.06.17</w:t>
             </w:r>
           </w:p>
           <w:p>
@@ -6886,49 +7678,49 @@
         <w:tc>
           <w:tcPr>
             <w:tcW w:w="1271" w:type="dxa"/>
-            <w:shd w:val="clear" w:color="auto" w:fill="F2F2F2" w:themeFill="background1" w:themeFillShade="F2"/>
-            <w:vAlign w:val="center"/>
-          </w:tcPr>
-          <w:p>
-            <w:pPr>
-              <w:jc w:val="center"/>
-              <w:rPr>
-                <w:i/>
-              </w:rPr>
-            </w:pPr>
-            <w:r>
-              <w:rPr>
-                <w:b/>
-                <w:i/>
-              </w:rPr>
-              <w:t xml:space="preserve">Semaine </w:t>
-            </w:r>
-            <w:r>
-              <w:rPr>
-                <w:b/>
-                <w:i/>
-              </w:rPr>
-              <w:t>20</w:t>
-            </w:r>
-          </w:p>
-          <w:p>
-            <w:pPr>
-              <w:jc w:val="center"/>
-              <w:rPr>
-                <w:i/>
-              </w:rPr>
-            </w:pPr>
-            <w:r>
-              <w:rPr>
-                <w:i/>
-              </w:rPr>
-              <w:t>03.07.17</w:t>
-            </w:r>
-          </w:p>
-          <w:p>
-            <w:pPr>
-              <w:jc w:val="center"/>
-              <w:rPr>
+            <w:vAlign w:val="center"/>
+          </w:tcPr>
+          <w:p>
+            <w:pPr>
+              <w:jc w:val="center"/>
+              <w:rPr>
+                <w:i/>
+              </w:rPr>
+            </w:pPr>
+            <w:r>
+              <w:rPr>
+                <w:b/>
+                <w:i/>
+              </w:rPr>
+              <w:t>Semaine 1</w:t>
+            </w:r>
+            <w:r>
+              <w:rPr>
+                <w:b/>
+                <w:i/>
+              </w:rPr>
+              <w:t>9</w:t>
+            </w:r>
+          </w:p>
+          <w:p>
+            <w:pPr>
+              <w:jc w:val="center"/>
+              <w:rPr>
+                <w:i/>
+              </w:rPr>
+            </w:pPr>
+            <w:r>
+              <w:rPr>
+                <w:i/>
+              </w:rPr>
+              <w:t>27.06.17</w:t>
+            </w:r>
+          </w:p>
+          <w:p>
+            <w:pPr>
+              <w:jc w:val="center"/>
+              <w:rPr>
+                <w:b/>
                 <w:i/>
               </w:rPr>
             </w:pPr>
@@ -6937,31 +7729,29 @@
         <w:tc>
           <w:tcPr>
             <w:tcW w:w="3975" w:type="dxa"/>
-            <w:shd w:val="clear" w:color="auto" w:fill="F2F2F2" w:themeFill="background1" w:themeFillShade="F2"/>
-            <w:vAlign w:val="center"/>
-          </w:tcPr>
-          <w:p>
-            <w:pPr>
-              <w:jc w:val="center"/>
-            </w:pPr>
-          </w:p>
-        </w:tc>
-        <w:tc>
-          <w:tcPr>
-            <w:tcW w:w="2407" w:type="dxa"/>
-            <w:shd w:val="clear" w:color="auto" w:fill="F2F2F2" w:themeFill="background1" w:themeFillShade="F2"/>
-            <w:vAlign w:val="center"/>
-          </w:tcPr>
-          <w:p>
-            <w:pPr>
-              <w:jc w:val="center"/>
-            </w:pPr>
-          </w:p>
-        </w:tc>
-        <w:tc>
-          <w:tcPr>
-            <w:tcW w:w="2407" w:type="dxa"/>
-            <w:shd w:val="clear" w:color="auto" w:fill="F2F2F2" w:themeFill="background1" w:themeFillShade="F2"/>
+            <w:shd w:val="clear" w:color="auto" w:fill="FFFFFF" w:themeFill="background1"/>
+            <w:vAlign w:val="center"/>
+          </w:tcPr>
+          <w:p>
+            <w:pPr>
+              <w:jc w:val="center"/>
+            </w:pPr>
+          </w:p>
+        </w:tc>
+        <w:tc>
+          <w:tcPr>
+            <w:tcW w:w="2407" w:type="dxa"/>
+            <w:vAlign w:val="center"/>
+          </w:tcPr>
+          <w:p>
+            <w:pPr>
+              <w:jc w:val="center"/>
+            </w:pPr>
+          </w:p>
+        </w:tc>
+        <w:tc>
+          <w:tcPr>
+            <w:tcW w:w="2407" w:type="dxa"/>
             <w:vAlign w:val="center"/>
           </w:tcPr>
           <w:p>
@@ -6978,43 +7768,42 @@
         <w:tc>
           <w:tcPr>
             <w:tcW w:w="1271" w:type="dxa"/>
-            <w:shd w:val="clear" w:color="auto" w:fill="F2F2F2" w:themeFill="background1" w:themeFillShade="F2"/>
-            <w:vAlign w:val="center"/>
-          </w:tcPr>
-          <w:p>
-            <w:pPr>
-              <w:jc w:val="center"/>
-              <w:rPr>
-                <w:i/>
-              </w:rPr>
-            </w:pPr>
-            <w:r>
-              <w:rPr>
-                <w:b/>
-                <w:i/>
-              </w:rPr>
-              <w:t xml:space="preserve">Semaine </w:t>
-            </w:r>
-            <w:r>
-              <w:rPr>
-                <w:b/>
-                <w:i/>
-              </w:rPr>
-              <w:t>20</w:t>
-            </w:r>
-          </w:p>
-          <w:p>
-            <w:pPr>
-              <w:jc w:val="center"/>
-              <w:rPr>
-                <w:i/>
-              </w:rPr>
-            </w:pPr>
-            <w:r>
-              <w:rPr>
-                <w:i/>
-              </w:rPr>
-              <w:t>04.07.17</w:t>
+            <w:vAlign w:val="center"/>
+          </w:tcPr>
+          <w:p>
+            <w:pPr>
+              <w:jc w:val="center"/>
+              <w:rPr>
+                <w:i/>
+              </w:rPr>
+            </w:pPr>
+            <w:r>
+              <w:rPr>
+                <w:b/>
+                <w:i/>
+              </w:rPr>
+              <w:t>Semaine 1</w:t>
+            </w:r>
+            <w:r>
+              <w:rPr>
+                <w:b/>
+                <w:i/>
+              </w:rPr>
+              <w:t>9</w:t>
+            </w:r>
+          </w:p>
+          <w:p>
+            <w:pPr>
+              <w:jc w:val="center"/>
+              <w:rPr>
+                <w:i/>
+              </w:rPr>
+            </w:pPr>
+            <w:r>
+              <w:rPr>
+                <w:i/>
+              </w:rPr>
+              <w:t>28.06.17</w:t>
             </w:r>
           </w:p>
           <w:p>
@@ -7030,31 +7819,29 @@
         <w:tc>
           <w:tcPr>
             <w:tcW w:w="3975" w:type="dxa"/>
-            <w:shd w:val="clear" w:color="auto" w:fill="F2F2F2" w:themeFill="background1" w:themeFillShade="F2"/>
-            <w:vAlign w:val="center"/>
-          </w:tcPr>
-          <w:p>
-            <w:pPr>
-              <w:jc w:val="center"/>
-            </w:pPr>
-          </w:p>
-        </w:tc>
-        <w:tc>
-          <w:tcPr>
-            <w:tcW w:w="2407" w:type="dxa"/>
-            <w:shd w:val="clear" w:color="auto" w:fill="F2F2F2" w:themeFill="background1" w:themeFillShade="F2"/>
-            <w:vAlign w:val="center"/>
-          </w:tcPr>
-          <w:p>
-            <w:pPr>
-              <w:jc w:val="center"/>
-            </w:pPr>
-          </w:p>
-        </w:tc>
-        <w:tc>
-          <w:tcPr>
-            <w:tcW w:w="2407" w:type="dxa"/>
-            <w:shd w:val="clear" w:color="auto" w:fill="F2F2F2" w:themeFill="background1" w:themeFillShade="F2"/>
+            <w:shd w:val="clear" w:color="auto" w:fill="FFFFFF" w:themeFill="background1"/>
+            <w:vAlign w:val="center"/>
+          </w:tcPr>
+          <w:p>
+            <w:pPr>
+              <w:jc w:val="center"/>
+            </w:pPr>
+          </w:p>
+        </w:tc>
+        <w:tc>
+          <w:tcPr>
+            <w:tcW w:w="2407" w:type="dxa"/>
+            <w:vAlign w:val="center"/>
+          </w:tcPr>
+          <w:p>
+            <w:pPr>
+              <w:jc w:val="center"/>
+            </w:pPr>
+          </w:p>
+        </w:tc>
+        <w:tc>
+          <w:tcPr>
+            <w:tcW w:w="2407" w:type="dxa"/>
             <w:vAlign w:val="center"/>
           </w:tcPr>
           <w:p>
@@ -7071,43 +7858,42 @@
         <w:tc>
           <w:tcPr>
             <w:tcW w:w="1271" w:type="dxa"/>
-            <w:shd w:val="clear" w:color="auto" w:fill="F2F2F2" w:themeFill="background1" w:themeFillShade="F2"/>
-            <w:vAlign w:val="center"/>
-          </w:tcPr>
-          <w:p>
-            <w:pPr>
-              <w:jc w:val="center"/>
-              <w:rPr>
-                <w:i/>
-              </w:rPr>
-            </w:pPr>
-            <w:r>
-              <w:rPr>
-                <w:b/>
-                <w:i/>
-              </w:rPr>
-              <w:t xml:space="preserve">Semaine </w:t>
-            </w:r>
-            <w:r>
-              <w:rPr>
-                <w:b/>
-                <w:i/>
-              </w:rPr>
-              <w:t>20</w:t>
-            </w:r>
-          </w:p>
-          <w:p>
-            <w:pPr>
-              <w:jc w:val="center"/>
-              <w:rPr>
-                <w:i/>
-              </w:rPr>
-            </w:pPr>
-            <w:r>
-              <w:rPr>
-                <w:i/>
-              </w:rPr>
-              <w:t>05.07.17</w:t>
+            <w:vAlign w:val="center"/>
+          </w:tcPr>
+          <w:p>
+            <w:pPr>
+              <w:jc w:val="center"/>
+              <w:rPr>
+                <w:i/>
+              </w:rPr>
+            </w:pPr>
+            <w:r>
+              <w:rPr>
+                <w:b/>
+                <w:i/>
+              </w:rPr>
+              <w:t>Semaine 1</w:t>
+            </w:r>
+            <w:r>
+              <w:rPr>
+                <w:b/>
+                <w:i/>
+              </w:rPr>
+              <w:t>9</w:t>
+            </w:r>
+          </w:p>
+          <w:p>
+            <w:pPr>
+              <w:jc w:val="center"/>
+              <w:rPr>
+                <w:i/>
+              </w:rPr>
+            </w:pPr>
+            <w:r>
+              <w:rPr>
+                <w:i/>
+              </w:rPr>
+              <w:t>29.06.17</w:t>
             </w:r>
           </w:p>
           <w:p>
@@ -7123,31 +7909,29 @@
         <w:tc>
           <w:tcPr>
             <w:tcW w:w="3975" w:type="dxa"/>
-            <w:shd w:val="clear" w:color="auto" w:fill="F2F2F2" w:themeFill="background1" w:themeFillShade="F2"/>
-            <w:vAlign w:val="center"/>
-          </w:tcPr>
-          <w:p>
-            <w:pPr>
-              <w:jc w:val="center"/>
-            </w:pPr>
-          </w:p>
-        </w:tc>
-        <w:tc>
-          <w:tcPr>
-            <w:tcW w:w="2407" w:type="dxa"/>
-            <w:shd w:val="clear" w:color="auto" w:fill="F2F2F2" w:themeFill="background1" w:themeFillShade="F2"/>
-            <w:vAlign w:val="center"/>
-          </w:tcPr>
-          <w:p>
-            <w:pPr>
-              <w:jc w:val="center"/>
-            </w:pPr>
-          </w:p>
-        </w:tc>
-        <w:tc>
-          <w:tcPr>
-            <w:tcW w:w="2407" w:type="dxa"/>
-            <w:shd w:val="clear" w:color="auto" w:fill="F2F2F2" w:themeFill="background1" w:themeFillShade="F2"/>
+            <w:shd w:val="clear" w:color="auto" w:fill="FFFFFF" w:themeFill="background1"/>
+            <w:vAlign w:val="center"/>
+          </w:tcPr>
+          <w:p>
+            <w:pPr>
+              <w:jc w:val="center"/>
+            </w:pPr>
+          </w:p>
+        </w:tc>
+        <w:tc>
+          <w:tcPr>
+            <w:tcW w:w="2407" w:type="dxa"/>
+            <w:vAlign w:val="center"/>
+          </w:tcPr>
+          <w:p>
+            <w:pPr>
+              <w:jc w:val="center"/>
+            </w:pPr>
+          </w:p>
+        </w:tc>
+        <w:tc>
+          <w:tcPr>
+            <w:tcW w:w="2407" w:type="dxa"/>
             <w:vAlign w:val="center"/>
           </w:tcPr>
           <w:p>
@@ -7164,50 +7948,48 @@
         <w:tc>
           <w:tcPr>
             <w:tcW w:w="1271" w:type="dxa"/>
-            <w:shd w:val="clear" w:color="auto" w:fill="F2F2F2" w:themeFill="background1" w:themeFillShade="F2"/>
-            <w:vAlign w:val="center"/>
-          </w:tcPr>
-          <w:p>
-            <w:pPr>
-              <w:jc w:val="center"/>
-              <w:rPr>
-                <w:i/>
-              </w:rPr>
-            </w:pPr>
-            <w:r>
-              <w:rPr>
-                <w:b/>
-                <w:i/>
-              </w:rPr>
-              <w:t xml:space="preserve">Semaine </w:t>
-            </w:r>
-            <w:r>
-              <w:rPr>
-                <w:b/>
-                <w:i/>
-              </w:rPr>
-              <w:t>20</w:t>
-            </w:r>
-          </w:p>
-          <w:p>
-            <w:pPr>
-              <w:jc w:val="center"/>
-              <w:rPr>
-                <w:i/>
-              </w:rPr>
-            </w:pPr>
-            <w:r>
-              <w:rPr>
-                <w:i/>
-              </w:rPr>
-              <w:t>06.07.17</w:t>
-            </w:r>
-          </w:p>
-          <w:p>
-            <w:pPr>
-              <w:jc w:val="center"/>
-              <w:rPr>
-                <w:b/>
+            <w:vAlign w:val="center"/>
+          </w:tcPr>
+          <w:p>
+            <w:pPr>
+              <w:jc w:val="center"/>
+              <w:rPr>
+                <w:i/>
+              </w:rPr>
+            </w:pPr>
+            <w:r>
+              <w:rPr>
+                <w:b/>
+                <w:i/>
+              </w:rPr>
+              <w:t>Semaine 1</w:t>
+            </w:r>
+            <w:r>
+              <w:rPr>
+                <w:b/>
+                <w:i/>
+              </w:rPr>
+              <w:t>9</w:t>
+            </w:r>
+          </w:p>
+          <w:p>
+            <w:pPr>
+              <w:jc w:val="center"/>
+              <w:rPr>
+                <w:i/>
+              </w:rPr>
+            </w:pPr>
+            <w:r>
+              <w:rPr>
+                <w:i/>
+              </w:rPr>
+              <w:t>30.06.17</w:t>
+            </w:r>
+          </w:p>
+          <w:p>
+            <w:pPr>
+              <w:jc w:val="center"/>
+              <w:rPr>
                 <w:i/>
               </w:rPr>
             </w:pPr>
@@ -7216,31 +7998,29 @@
         <w:tc>
           <w:tcPr>
             <w:tcW w:w="3975" w:type="dxa"/>
-            <w:shd w:val="clear" w:color="auto" w:fill="F2F2F2" w:themeFill="background1" w:themeFillShade="F2"/>
-            <w:vAlign w:val="center"/>
-          </w:tcPr>
-          <w:p>
-            <w:pPr>
-              <w:jc w:val="center"/>
-            </w:pPr>
-          </w:p>
-        </w:tc>
-        <w:tc>
-          <w:tcPr>
-            <w:tcW w:w="2407" w:type="dxa"/>
-            <w:shd w:val="clear" w:color="auto" w:fill="F2F2F2" w:themeFill="background1" w:themeFillShade="F2"/>
-            <w:vAlign w:val="center"/>
-          </w:tcPr>
-          <w:p>
-            <w:pPr>
-              <w:jc w:val="center"/>
-            </w:pPr>
-          </w:p>
-        </w:tc>
-        <w:tc>
-          <w:tcPr>
-            <w:tcW w:w="2407" w:type="dxa"/>
-            <w:shd w:val="clear" w:color="auto" w:fill="F2F2F2" w:themeFill="background1" w:themeFillShade="F2"/>
+            <w:shd w:val="clear" w:color="auto" w:fill="FFFFFF" w:themeFill="background1"/>
+            <w:vAlign w:val="center"/>
+          </w:tcPr>
+          <w:p>
+            <w:pPr>
+              <w:jc w:val="center"/>
+            </w:pPr>
+          </w:p>
+        </w:tc>
+        <w:tc>
+          <w:tcPr>
+            <w:tcW w:w="2407" w:type="dxa"/>
+            <w:vAlign w:val="center"/>
+          </w:tcPr>
+          <w:p>
+            <w:pPr>
+              <w:jc w:val="center"/>
+            </w:pPr>
+          </w:p>
+        </w:tc>
+        <w:tc>
+          <w:tcPr>
+            <w:tcW w:w="2407" w:type="dxa"/>
             <w:vAlign w:val="center"/>
           </w:tcPr>
           <w:p>
@@ -7293,7 +8073,7 @@
               <w:rPr>
                 <w:i/>
               </w:rPr>
-              <w:t>07.07.17</w:t>
+              <w:t>03.07.17</w:t>
             </w:r>
           </w:p>
           <w:p>
@@ -7349,6 +8129,7 @@
         <w:tc>
           <w:tcPr>
             <w:tcW w:w="1271" w:type="dxa"/>
+            <w:shd w:val="clear" w:color="auto" w:fill="F2F2F2" w:themeFill="background1" w:themeFillShade="F2"/>
             <w:vAlign w:val="center"/>
           </w:tcPr>
           <w:p>
@@ -7370,27 +8151,28 @@
                 <w:b/>
                 <w:i/>
               </w:rPr>
-              <w:t>21</w:t>
-            </w:r>
-          </w:p>
-          <w:p>
-            <w:pPr>
-              <w:jc w:val="center"/>
-              <w:rPr>
-                <w:i/>
-              </w:rPr>
-            </w:pPr>
-            <w:r>
-              <w:rPr>
-                <w:i/>
-              </w:rPr>
-              <w:t>10.07.17</w:t>
-            </w:r>
-          </w:p>
-          <w:p>
-            <w:pPr>
-              <w:jc w:val="center"/>
-              <w:rPr>
+              <w:t>20</w:t>
+            </w:r>
+          </w:p>
+          <w:p>
+            <w:pPr>
+              <w:jc w:val="center"/>
+              <w:rPr>
+                <w:i/>
+              </w:rPr>
+            </w:pPr>
+            <w:r>
+              <w:rPr>
+                <w:i/>
+              </w:rPr>
+              <w:t>04.07.17</w:t>
+            </w:r>
+          </w:p>
+          <w:p>
+            <w:pPr>
+              <w:jc w:val="center"/>
+              <w:rPr>
+                <w:b/>
                 <w:i/>
               </w:rPr>
             </w:pPr>
@@ -7399,29 +8181,31 @@
         <w:tc>
           <w:tcPr>
             <w:tcW w:w="3975" w:type="dxa"/>
-            <w:shd w:val="clear" w:color="auto" w:fill="FFFFFF" w:themeFill="background1"/>
-            <w:vAlign w:val="center"/>
-          </w:tcPr>
-          <w:p>
-            <w:pPr>
-              <w:jc w:val="center"/>
-            </w:pPr>
-          </w:p>
-        </w:tc>
-        <w:tc>
-          <w:tcPr>
-            <w:tcW w:w="2407" w:type="dxa"/>
-            <w:vAlign w:val="center"/>
-          </w:tcPr>
-          <w:p>
-            <w:pPr>
-              <w:jc w:val="center"/>
-            </w:pPr>
-          </w:p>
-        </w:tc>
-        <w:tc>
-          <w:tcPr>
-            <w:tcW w:w="2407" w:type="dxa"/>
+            <w:shd w:val="clear" w:color="auto" w:fill="F2F2F2" w:themeFill="background1" w:themeFillShade="F2"/>
+            <w:vAlign w:val="center"/>
+          </w:tcPr>
+          <w:p>
+            <w:pPr>
+              <w:jc w:val="center"/>
+            </w:pPr>
+          </w:p>
+        </w:tc>
+        <w:tc>
+          <w:tcPr>
+            <w:tcW w:w="2407" w:type="dxa"/>
+            <w:shd w:val="clear" w:color="auto" w:fill="F2F2F2" w:themeFill="background1" w:themeFillShade="F2"/>
+            <w:vAlign w:val="center"/>
+          </w:tcPr>
+          <w:p>
+            <w:pPr>
+              <w:jc w:val="center"/>
+            </w:pPr>
+          </w:p>
+        </w:tc>
+        <w:tc>
+          <w:tcPr>
+            <w:tcW w:w="2407" w:type="dxa"/>
+            <w:shd w:val="clear" w:color="auto" w:fill="F2F2F2" w:themeFill="background1" w:themeFillShade="F2"/>
             <w:vAlign w:val="center"/>
           </w:tcPr>
           <w:p>
@@ -7438,6 +8222,7 @@
         <w:tc>
           <w:tcPr>
             <w:tcW w:w="1271" w:type="dxa"/>
+            <w:shd w:val="clear" w:color="auto" w:fill="F2F2F2" w:themeFill="background1" w:themeFillShade="F2"/>
             <w:vAlign w:val="center"/>
           </w:tcPr>
           <w:p>
@@ -7459,21 +8244,21 @@
                 <w:b/>
                 <w:i/>
               </w:rPr>
-              <w:t>21</w:t>
-            </w:r>
-          </w:p>
-          <w:p>
-            <w:pPr>
-              <w:jc w:val="center"/>
-              <w:rPr>
-                <w:i/>
-              </w:rPr>
-            </w:pPr>
-            <w:r>
-              <w:rPr>
-                <w:i/>
-              </w:rPr>
-              <w:t>11.07.17</w:t>
+              <w:t>20</w:t>
+            </w:r>
+          </w:p>
+          <w:p>
+            <w:pPr>
+              <w:jc w:val="center"/>
+              <w:rPr>
+                <w:i/>
+              </w:rPr>
+            </w:pPr>
+            <w:r>
+              <w:rPr>
+                <w:i/>
+              </w:rPr>
+              <w:t>05.07.17</w:t>
             </w:r>
           </w:p>
           <w:p>
@@ -7489,29 +8274,31 @@
         <w:tc>
           <w:tcPr>
             <w:tcW w:w="3975" w:type="dxa"/>
-            <w:shd w:val="clear" w:color="auto" w:fill="FFFFFF" w:themeFill="background1"/>
-            <w:vAlign w:val="center"/>
-          </w:tcPr>
-          <w:p>
-            <w:pPr>
-              <w:jc w:val="center"/>
-            </w:pPr>
-          </w:p>
-        </w:tc>
-        <w:tc>
-          <w:tcPr>
-            <w:tcW w:w="2407" w:type="dxa"/>
-            <w:vAlign w:val="center"/>
-          </w:tcPr>
-          <w:p>
-            <w:pPr>
-              <w:jc w:val="center"/>
-            </w:pPr>
-          </w:p>
-        </w:tc>
-        <w:tc>
-          <w:tcPr>
-            <w:tcW w:w="2407" w:type="dxa"/>
+            <w:shd w:val="clear" w:color="auto" w:fill="F2F2F2" w:themeFill="background1" w:themeFillShade="F2"/>
+            <w:vAlign w:val="center"/>
+          </w:tcPr>
+          <w:p>
+            <w:pPr>
+              <w:jc w:val="center"/>
+            </w:pPr>
+          </w:p>
+        </w:tc>
+        <w:tc>
+          <w:tcPr>
+            <w:tcW w:w="2407" w:type="dxa"/>
+            <w:shd w:val="clear" w:color="auto" w:fill="F2F2F2" w:themeFill="background1" w:themeFillShade="F2"/>
+            <w:vAlign w:val="center"/>
+          </w:tcPr>
+          <w:p>
+            <w:pPr>
+              <w:jc w:val="center"/>
+            </w:pPr>
+          </w:p>
+        </w:tc>
+        <w:tc>
+          <w:tcPr>
+            <w:tcW w:w="2407" w:type="dxa"/>
+            <w:shd w:val="clear" w:color="auto" w:fill="F2F2F2" w:themeFill="background1" w:themeFillShade="F2"/>
             <w:vAlign w:val="center"/>
           </w:tcPr>
           <w:p>
@@ -7528,6 +8315,7 @@
         <w:tc>
           <w:tcPr>
             <w:tcW w:w="1271" w:type="dxa"/>
+            <w:shd w:val="clear" w:color="auto" w:fill="F2F2F2" w:themeFill="background1" w:themeFillShade="F2"/>
             <w:vAlign w:val="center"/>
           </w:tcPr>
           <w:p>
@@ -7549,21 +8337,21 @@
                 <w:b/>
                 <w:i/>
               </w:rPr>
-              <w:t>21</w:t>
-            </w:r>
-          </w:p>
-          <w:p>
-            <w:pPr>
-              <w:jc w:val="center"/>
-              <w:rPr>
-                <w:i/>
-              </w:rPr>
-            </w:pPr>
-            <w:r>
-              <w:rPr>
-                <w:i/>
-              </w:rPr>
-              <w:t>12.07.17</w:t>
+              <w:t>20</w:t>
+            </w:r>
+          </w:p>
+          <w:p>
+            <w:pPr>
+              <w:jc w:val="center"/>
+              <w:rPr>
+                <w:i/>
+              </w:rPr>
+            </w:pPr>
+            <w:r>
+              <w:rPr>
+                <w:i/>
+              </w:rPr>
+              <w:t>06.07.17</w:t>
             </w:r>
           </w:p>
           <w:p>
@@ -7579,29 +8367,31 @@
         <w:tc>
           <w:tcPr>
             <w:tcW w:w="3975" w:type="dxa"/>
-            <w:shd w:val="clear" w:color="auto" w:fill="FFFFFF" w:themeFill="background1"/>
-            <w:vAlign w:val="center"/>
-          </w:tcPr>
-          <w:p>
-            <w:pPr>
-              <w:jc w:val="center"/>
-            </w:pPr>
-          </w:p>
-        </w:tc>
-        <w:tc>
-          <w:tcPr>
-            <w:tcW w:w="2407" w:type="dxa"/>
-            <w:vAlign w:val="center"/>
-          </w:tcPr>
-          <w:p>
-            <w:pPr>
-              <w:jc w:val="center"/>
-            </w:pPr>
-          </w:p>
-        </w:tc>
-        <w:tc>
-          <w:tcPr>
-            <w:tcW w:w="2407" w:type="dxa"/>
+            <w:shd w:val="clear" w:color="auto" w:fill="F2F2F2" w:themeFill="background1" w:themeFillShade="F2"/>
+            <w:vAlign w:val="center"/>
+          </w:tcPr>
+          <w:p>
+            <w:pPr>
+              <w:jc w:val="center"/>
+            </w:pPr>
+          </w:p>
+        </w:tc>
+        <w:tc>
+          <w:tcPr>
+            <w:tcW w:w="2407" w:type="dxa"/>
+            <w:shd w:val="clear" w:color="auto" w:fill="F2F2F2" w:themeFill="background1" w:themeFillShade="F2"/>
+            <w:vAlign w:val="center"/>
+          </w:tcPr>
+          <w:p>
+            <w:pPr>
+              <w:jc w:val="center"/>
+            </w:pPr>
+          </w:p>
+        </w:tc>
+        <w:tc>
+          <w:tcPr>
+            <w:tcW w:w="2407" w:type="dxa"/>
+            <w:shd w:val="clear" w:color="auto" w:fill="F2F2F2" w:themeFill="background1" w:themeFillShade="F2"/>
             <w:vAlign w:val="center"/>
           </w:tcPr>
           <w:p>
@@ -7618,6 +8408,7 @@
         <w:tc>
           <w:tcPr>
             <w:tcW w:w="1271" w:type="dxa"/>
+            <w:shd w:val="clear" w:color="auto" w:fill="F2F2F2" w:themeFill="background1" w:themeFillShade="F2"/>
             <w:vAlign w:val="center"/>
           </w:tcPr>
           <w:p>
@@ -7639,28 +8430,27 @@
                 <w:b/>
                 <w:i/>
               </w:rPr>
-              <w:t>21</w:t>
-            </w:r>
-          </w:p>
-          <w:p>
-            <w:pPr>
-              <w:jc w:val="center"/>
-              <w:rPr>
-                <w:i/>
-              </w:rPr>
-            </w:pPr>
-            <w:r>
-              <w:rPr>
-                <w:i/>
-              </w:rPr>
-              <w:t>13.07.17</w:t>
-            </w:r>
-          </w:p>
-          <w:p>
-            <w:pPr>
-              <w:jc w:val="center"/>
-              <w:rPr>
-                <w:b/>
+              <w:t>20</w:t>
+            </w:r>
+          </w:p>
+          <w:p>
+            <w:pPr>
+              <w:jc w:val="center"/>
+              <w:rPr>
+                <w:i/>
+              </w:rPr>
+            </w:pPr>
+            <w:r>
+              <w:rPr>
+                <w:i/>
+              </w:rPr>
+              <w:t>07.07.17</w:t>
+            </w:r>
+          </w:p>
+          <w:p>
+            <w:pPr>
+              <w:jc w:val="center"/>
+              <w:rPr>
                 <w:i/>
               </w:rPr>
             </w:pPr>
@@ -7669,29 +8459,31 @@
         <w:tc>
           <w:tcPr>
             <w:tcW w:w="3975" w:type="dxa"/>
-            <w:shd w:val="clear" w:color="auto" w:fill="FFFFFF" w:themeFill="background1"/>
-            <w:vAlign w:val="center"/>
-          </w:tcPr>
-          <w:p>
-            <w:pPr>
-              <w:jc w:val="center"/>
-            </w:pPr>
-          </w:p>
-        </w:tc>
-        <w:tc>
-          <w:tcPr>
-            <w:tcW w:w="2407" w:type="dxa"/>
-            <w:vAlign w:val="center"/>
-          </w:tcPr>
-          <w:p>
-            <w:pPr>
-              <w:jc w:val="center"/>
-            </w:pPr>
-          </w:p>
-        </w:tc>
-        <w:tc>
-          <w:tcPr>
-            <w:tcW w:w="2407" w:type="dxa"/>
+            <w:shd w:val="clear" w:color="auto" w:fill="F2F2F2" w:themeFill="background1" w:themeFillShade="F2"/>
+            <w:vAlign w:val="center"/>
+          </w:tcPr>
+          <w:p>
+            <w:pPr>
+              <w:jc w:val="center"/>
+            </w:pPr>
+          </w:p>
+        </w:tc>
+        <w:tc>
+          <w:tcPr>
+            <w:tcW w:w="2407" w:type="dxa"/>
+            <w:shd w:val="clear" w:color="auto" w:fill="F2F2F2" w:themeFill="background1" w:themeFillShade="F2"/>
+            <w:vAlign w:val="center"/>
+          </w:tcPr>
+          <w:p>
+            <w:pPr>
+              <w:jc w:val="center"/>
+            </w:pPr>
+          </w:p>
+        </w:tc>
+        <w:tc>
+          <w:tcPr>
+            <w:tcW w:w="2407" w:type="dxa"/>
+            <w:shd w:val="clear" w:color="auto" w:fill="F2F2F2" w:themeFill="background1" w:themeFillShade="F2"/>
             <w:vAlign w:val="center"/>
           </w:tcPr>
           <w:p>
@@ -7722,7 +8514,6 @@
                 <w:b/>
                 <w:i/>
               </w:rPr>
-              <w:lastRenderedPageBreak/>
               <w:t xml:space="preserve">Semaine </w:t>
             </w:r>
             <w:r>
@@ -7744,7 +8535,7 @@
               <w:rPr>
                 <w:i/>
               </w:rPr>
-              <w:t>14.07.17</w:t>
+              <w:t>10.07.17</w:t>
             </w:r>
           </w:p>
           <w:p>
@@ -7798,7 +8589,6 @@
         <w:tc>
           <w:tcPr>
             <w:tcW w:w="1271" w:type="dxa"/>
-            <w:shd w:val="clear" w:color="auto" w:fill="FF0000"/>
             <w:vAlign w:val="center"/>
           </w:tcPr>
           <w:p>
@@ -7820,27 +8610,28 @@
                 <w:b/>
                 <w:i/>
               </w:rPr>
-              <w:t>22</w:t>
-            </w:r>
-          </w:p>
-          <w:p>
-            <w:pPr>
-              <w:jc w:val="center"/>
-              <w:rPr>
-                <w:i/>
-              </w:rPr>
-            </w:pPr>
-            <w:r>
-              <w:rPr>
-                <w:i/>
-              </w:rPr>
-              <w:t>17.07.17</w:t>
-            </w:r>
-          </w:p>
-          <w:p>
-            <w:pPr>
-              <w:jc w:val="center"/>
-              <w:rPr>
+              <w:t>21</w:t>
+            </w:r>
+          </w:p>
+          <w:p>
+            <w:pPr>
+              <w:jc w:val="center"/>
+              <w:rPr>
+                <w:i/>
+              </w:rPr>
+            </w:pPr>
+            <w:r>
+              <w:rPr>
+                <w:i/>
+              </w:rPr>
+              <w:t>11.07.17</w:t>
+            </w:r>
+          </w:p>
+          <w:p>
+            <w:pPr>
+              <w:jc w:val="center"/>
+              <w:rPr>
+                <w:b/>
                 <w:i/>
               </w:rPr>
             </w:pPr>
@@ -7849,31 +8640,29 @@
         <w:tc>
           <w:tcPr>
             <w:tcW w:w="3975" w:type="dxa"/>
-            <w:shd w:val="clear" w:color="auto" w:fill="FF0000"/>
-            <w:vAlign w:val="center"/>
-          </w:tcPr>
-          <w:p>
-            <w:pPr>
-              <w:jc w:val="center"/>
-            </w:pPr>
-          </w:p>
-        </w:tc>
-        <w:tc>
-          <w:tcPr>
-            <w:tcW w:w="2407" w:type="dxa"/>
-            <w:shd w:val="clear" w:color="auto" w:fill="FF0000"/>
-            <w:vAlign w:val="center"/>
-          </w:tcPr>
-          <w:p>
-            <w:pPr>
-              <w:jc w:val="center"/>
-            </w:pPr>
-          </w:p>
-        </w:tc>
-        <w:tc>
-          <w:tcPr>
-            <w:tcW w:w="2407" w:type="dxa"/>
-            <w:shd w:val="clear" w:color="auto" w:fill="FF0000"/>
+            <w:shd w:val="clear" w:color="auto" w:fill="FFFFFF" w:themeFill="background1"/>
+            <w:vAlign w:val="center"/>
+          </w:tcPr>
+          <w:p>
+            <w:pPr>
+              <w:jc w:val="center"/>
+            </w:pPr>
+          </w:p>
+        </w:tc>
+        <w:tc>
+          <w:tcPr>
+            <w:tcW w:w="2407" w:type="dxa"/>
+            <w:vAlign w:val="center"/>
+          </w:tcPr>
+          <w:p>
+            <w:pPr>
+              <w:jc w:val="center"/>
+            </w:pPr>
+          </w:p>
+        </w:tc>
+        <w:tc>
+          <w:tcPr>
+            <w:tcW w:w="2407" w:type="dxa"/>
             <w:vAlign w:val="center"/>
           </w:tcPr>
           <w:p>
@@ -7890,7 +8679,6 @@
         <w:tc>
           <w:tcPr>
             <w:tcW w:w="1271" w:type="dxa"/>
-            <w:shd w:val="clear" w:color="auto" w:fill="FF0000"/>
             <w:vAlign w:val="center"/>
           </w:tcPr>
           <w:p>
@@ -7912,21 +8700,21 @@
                 <w:b/>
                 <w:i/>
               </w:rPr>
-              <w:t>22</w:t>
-            </w:r>
-          </w:p>
-          <w:p>
-            <w:pPr>
-              <w:jc w:val="center"/>
-              <w:rPr>
-                <w:i/>
-              </w:rPr>
-            </w:pPr>
-            <w:r>
-              <w:rPr>
-                <w:i/>
-              </w:rPr>
-              <w:t>18.07.17</w:t>
+              <w:t>21</w:t>
+            </w:r>
+          </w:p>
+          <w:p>
+            <w:pPr>
+              <w:jc w:val="center"/>
+              <w:rPr>
+                <w:i/>
+              </w:rPr>
+            </w:pPr>
+            <w:r>
+              <w:rPr>
+                <w:i/>
+              </w:rPr>
+              <w:t>12.07.17</w:t>
             </w:r>
           </w:p>
           <w:p>
@@ -7942,31 +8730,29 @@
         <w:tc>
           <w:tcPr>
             <w:tcW w:w="3975" w:type="dxa"/>
-            <w:shd w:val="clear" w:color="auto" w:fill="FF0000"/>
-            <w:vAlign w:val="center"/>
-          </w:tcPr>
-          <w:p>
-            <w:pPr>
-              <w:jc w:val="center"/>
-            </w:pPr>
-          </w:p>
-        </w:tc>
-        <w:tc>
-          <w:tcPr>
-            <w:tcW w:w="2407" w:type="dxa"/>
-            <w:shd w:val="clear" w:color="auto" w:fill="FF0000"/>
-            <w:vAlign w:val="center"/>
-          </w:tcPr>
-          <w:p>
-            <w:pPr>
-              <w:jc w:val="center"/>
-            </w:pPr>
-          </w:p>
-        </w:tc>
-        <w:tc>
-          <w:tcPr>
-            <w:tcW w:w="2407" w:type="dxa"/>
-            <w:shd w:val="clear" w:color="auto" w:fill="FF0000"/>
+            <w:shd w:val="clear" w:color="auto" w:fill="FFFFFF" w:themeFill="background1"/>
+            <w:vAlign w:val="center"/>
+          </w:tcPr>
+          <w:p>
+            <w:pPr>
+              <w:jc w:val="center"/>
+            </w:pPr>
+          </w:p>
+        </w:tc>
+        <w:tc>
+          <w:tcPr>
+            <w:tcW w:w="2407" w:type="dxa"/>
+            <w:vAlign w:val="center"/>
+          </w:tcPr>
+          <w:p>
+            <w:pPr>
+              <w:jc w:val="center"/>
+            </w:pPr>
+          </w:p>
+        </w:tc>
+        <w:tc>
+          <w:tcPr>
+            <w:tcW w:w="2407" w:type="dxa"/>
             <w:vAlign w:val="center"/>
           </w:tcPr>
           <w:p>
@@ -7983,6 +8769,185 @@
         <w:tc>
           <w:tcPr>
             <w:tcW w:w="1271" w:type="dxa"/>
+            <w:vAlign w:val="center"/>
+          </w:tcPr>
+          <w:p>
+            <w:pPr>
+              <w:jc w:val="center"/>
+              <w:rPr>
+                <w:i/>
+              </w:rPr>
+            </w:pPr>
+            <w:r>
+              <w:rPr>
+                <w:b/>
+                <w:i/>
+              </w:rPr>
+              <w:t xml:space="preserve">Semaine </w:t>
+            </w:r>
+            <w:r>
+              <w:rPr>
+                <w:b/>
+                <w:i/>
+              </w:rPr>
+              <w:t>21</w:t>
+            </w:r>
+          </w:p>
+          <w:p>
+            <w:pPr>
+              <w:jc w:val="center"/>
+              <w:rPr>
+                <w:i/>
+              </w:rPr>
+            </w:pPr>
+            <w:r>
+              <w:rPr>
+                <w:i/>
+              </w:rPr>
+              <w:t>13.07.17</w:t>
+            </w:r>
+          </w:p>
+          <w:p>
+            <w:pPr>
+              <w:jc w:val="center"/>
+              <w:rPr>
+                <w:b/>
+                <w:i/>
+              </w:rPr>
+            </w:pPr>
+          </w:p>
+        </w:tc>
+        <w:tc>
+          <w:tcPr>
+            <w:tcW w:w="3975" w:type="dxa"/>
+            <w:shd w:val="clear" w:color="auto" w:fill="FFFFFF" w:themeFill="background1"/>
+            <w:vAlign w:val="center"/>
+          </w:tcPr>
+          <w:p>
+            <w:pPr>
+              <w:jc w:val="center"/>
+            </w:pPr>
+          </w:p>
+        </w:tc>
+        <w:tc>
+          <w:tcPr>
+            <w:tcW w:w="2407" w:type="dxa"/>
+            <w:vAlign w:val="center"/>
+          </w:tcPr>
+          <w:p>
+            <w:pPr>
+              <w:jc w:val="center"/>
+            </w:pPr>
+          </w:p>
+        </w:tc>
+        <w:tc>
+          <w:tcPr>
+            <w:tcW w:w="2407" w:type="dxa"/>
+            <w:vAlign w:val="center"/>
+          </w:tcPr>
+          <w:p>
+            <w:pPr>
+              <w:jc w:val="center"/>
+            </w:pPr>
+          </w:p>
+        </w:tc>
+      </w:tr>
+      <w:tr>
+        <w:trPr>
+          <w:trHeight w:val="701"/>
+        </w:trPr>
+        <w:tc>
+          <w:tcPr>
+            <w:tcW w:w="1271" w:type="dxa"/>
+            <w:vAlign w:val="center"/>
+          </w:tcPr>
+          <w:p>
+            <w:pPr>
+              <w:jc w:val="center"/>
+              <w:rPr>
+                <w:i/>
+              </w:rPr>
+            </w:pPr>
+            <w:r>
+              <w:rPr>
+                <w:b/>
+                <w:i/>
+              </w:rPr>
+              <w:t xml:space="preserve">Semaine </w:t>
+            </w:r>
+            <w:r>
+              <w:rPr>
+                <w:b/>
+                <w:i/>
+              </w:rPr>
+              <w:t>21</w:t>
+            </w:r>
+          </w:p>
+          <w:p>
+            <w:pPr>
+              <w:jc w:val="center"/>
+              <w:rPr>
+                <w:i/>
+              </w:rPr>
+            </w:pPr>
+            <w:r>
+              <w:rPr>
+                <w:i/>
+              </w:rPr>
+              <w:t>14.07.17</w:t>
+            </w:r>
+          </w:p>
+          <w:p>
+            <w:pPr>
+              <w:jc w:val="center"/>
+              <w:rPr>
+                <w:i/>
+              </w:rPr>
+            </w:pPr>
+          </w:p>
+        </w:tc>
+        <w:tc>
+          <w:tcPr>
+            <w:tcW w:w="3975" w:type="dxa"/>
+            <w:shd w:val="clear" w:color="auto" w:fill="FFFFFF" w:themeFill="background1"/>
+            <w:vAlign w:val="center"/>
+          </w:tcPr>
+          <w:p>
+            <w:pPr>
+              <w:jc w:val="center"/>
+            </w:pPr>
+          </w:p>
+        </w:tc>
+        <w:tc>
+          <w:tcPr>
+            <w:tcW w:w="2407" w:type="dxa"/>
+            <w:vAlign w:val="center"/>
+          </w:tcPr>
+          <w:p>
+            <w:pPr>
+              <w:jc w:val="center"/>
+            </w:pPr>
+          </w:p>
+        </w:tc>
+        <w:tc>
+          <w:tcPr>
+            <w:tcW w:w="2407" w:type="dxa"/>
+            <w:vAlign w:val="center"/>
+          </w:tcPr>
+          <w:p>
+            <w:pPr>
+              <w:jc w:val="center"/>
+            </w:pPr>
+          </w:p>
+        </w:tc>
+      </w:tr>
+      <w:tr>
+        <w:trPr>
+          <w:trHeight w:val="701"/>
+        </w:trPr>
+        <w:tc>
+          <w:tcPr>
+            <w:tcW w:w="1271" w:type="dxa"/>
             <w:shd w:val="clear" w:color="auto" w:fill="FF0000"/>
             <w:vAlign w:val="center"/>
           </w:tcPr>
@@ -7998,6 +8963,192 @@
                 <w:b/>
                 <w:i/>
               </w:rPr>
+              <w:t xml:space="preserve">Semaine </w:t>
+            </w:r>
+            <w:r>
+              <w:rPr>
+                <w:b/>
+                <w:i/>
+              </w:rPr>
+              <w:t>22</w:t>
+            </w:r>
+          </w:p>
+          <w:p>
+            <w:pPr>
+              <w:jc w:val="center"/>
+              <w:rPr>
+                <w:i/>
+              </w:rPr>
+            </w:pPr>
+            <w:r>
+              <w:rPr>
+                <w:i/>
+              </w:rPr>
+              <w:t>17.07.17</w:t>
+            </w:r>
+          </w:p>
+          <w:p>
+            <w:pPr>
+              <w:jc w:val="center"/>
+              <w:rPr>
+                <w:i/>
+              </w:rPr>
+            </w:pPr>
+          </w:p>
+        </w:tc>
+        <w:tc>
+          <w:tcPr>
+            <w:tcW w:w="3975" w:type="dxa"/>
+            <w:shd w:val="clear" w:color="auto" w:fill="FF0000"/>
+            <w:vAlign w:val="center"/>
+          </w:tcPr>
+          <w:p>
+            <w:pPr>
+              <w:jc w:val="center"/>
+            </w:pPr>
+          </w:p>
+        </w:tc>
+        <w:tc>
+          <w:tcPr>
+            <w:tcW w:w="2407" w:type="dxa"/>
+            <w:shd w:val="clear" w:color="auto" w:fill="FF0000"/>
+            <w:vAlign w:val="center"/>
+          </w:tcPr>
+          <w:p>
+            <w:pPr>
+              <w:jc w:val="center"/>
+            </w:pPr>
+          </w:p>
+        </w:tc>
+        <w:tc>
+          <w:tcPr>
+            <w:tcW w:w="2407" w:type="dxa"/>
+            <w:shd w:val="clear" w:color="auto" w:fill="FF0000"/>
+            <w:vAlign w:val="center"/>
+          </w:tcPr>
+          <w:p>
+            <w:pPr>
+              <w:jc w:val="center"/>
+            </w:pPr>
+          </w:p>
+        </w:tc>
+      </w:tr>
+      <w:tr>
+        <w:trPr>
+          <w:trHeight w:val="701"/>
+        </w:trPr>
+        <w:tc>
+          <w:tcPr>
+            <w:tcW w:w="1271" w:type="dxa"/>
+            <w:shd w:val="clear" w:color="auto" w:fill="FF0000"/>
+            <w:vAlign w:val="center"/>
+          </w:tcPr>
+          <w:p>
+            <w:pPr>
+              <w:jc w:val="center"/>
+              <w:rPr>
+                <w:i/>
+              </w:rPr>
+            </w:pPr>
+            <w:r>
+              <w:rPr>
+                <w:b/>
+                <w:i/>
+              </w:rPr>
+              <w:t xml:space="preserve">Semaine </w:t>
+            </w:r>
+            <w:r>
+              <w:rPr>
+                <w:b/>
+                <w:i/>
+              </w:rPr>
+              <w:t>22</w:t>
+            </w:r>
+          </w:p>
+          <w:p>
+            <w:pPr>
+              <w:jc w:val="center"/>
+              <w:rPr>
+                <w:i/>
+              </w:rPr>
+            </w:pPr>
+            <w:r>
+              <w:rPr>
+                <w:i/>
+              </w:rPr>
+              <w:t>18.07.17</w:t>
+            </w:r>
+          </w:p>
+          <w:p>
+            <w:pPr>
+              <w:jc w:val="center"/>
+              <w:rPr>
+                <w:b/>
+                <w:i/>
+              </w:rPr>
+            </w:pPr>
+          </w:p>
+        </w:tc>
+        <w:tc>
+          <w:tcPr>
+            <w:tcW w:w="3975" w:type="dxa"/>
+            <w:shd w:val="clear" w:color="auto" w:fill="FF0000"/>
+            <w:vAlign w:val="center"/>
+          </w:tcPr>
+          <w:p>
+            <w:pPr>
+              <w:jc w:val="center"/>
+            </w:pPr>
+          </w:p>
+        </w:tc>
+        <w:tc>
+          <w:tcPr>
+            <w:tcW w:w="2407" w:type="dxa"/>
+            <w:shd w:val="clear" w:color="auto" w:fill="FF0000"/>
+            <w:vAlign w:val="center"/>
+          </w:tcPr>
+          <w:p>
+            <w:pPr>
+              <w:jc w:val="center"/>
+            </w:pPr>
+          </w:p>
+        </w:tc>
+        <w:tc>
+          <w:tcPr>
+            <w:tcW w:w="2407" w:type="dxa"/>
+            <w:shd w:val="clear" w:color="auto" w:fill="FF0000"/>
+            <w:vAlign w:val="center"/>
+          </w:tcPr>
+          <w:p>
+            <w:pPr>
+              <w:jc w:val="center"/>
+            </w:pPr>
+          </w:p>
+        </w:tc>
+      </w:tr>
+      <w:tr>
+        <w:trPr>
+          <w:trHeight w:val="701"/>
+        </w:trPr>
+        <w:tc>
+          <w:tcPr>
+            <w:tcW w:w="1271" w:type="dxa"/>
+            <w:shd w:val="clear" w:color="auto" w:fill="FF0000"/>
+            <w:vAlign w:val="center"/>
+          </w:tcPr>
+          <w:p>
+            <w:pPr>
+              <w:jc w:val="center"/>
+              <w:rPr>
+                <w:i/>
+              </w:rPr>
+            </w:pPr>
+            <w:r>
+              <w:rPr>
+                <w:b/>
+                <w:i/>
+              </w:rPr>
+              <w:lastRenderedPageBreak/>
               <w:t xml:space="preserve">Semaine </w:t>
             </w:r>
             <w:r>
@@ -8730,7 +9881,7 @@
 </file>
 
 <file path=word/numbering.xml><?xml version="1.0" encoding="utf-8"?>
-<w:numbering xmlns:wpc="http://schemas.microsoft.com/office/word/2010/wordprocessingCanvas" xmlns:cx="http://schemas.microsoft.com/office/drawing/2014/chartex" xmlns:cx1="http://schemas.microsoft.com/office/drawing/2015/9/8/chartex" xmlns:cx2="http://schemas.microsoft.com/office/drawing/2015/10/21/chartex" xmlns:cx3="http://schemas.microsoft.com/office/drawing/2016/5/9/chartex" xmlns:cx4="http://schemas.microsoft.com/office/drawing/2016/5/10/chartex" xmlns:cx5="http://schemas.microsoft.com/office/drawing/2016/5/11/chartex" xmlns:cx6="http://schemas.microsoft.com/office/drawing/2016/5/12/chartex" xmlns:cx7="http://schemas.microsoft.com/office/drawing/2016/5/13/chartex" xmlns:cx8="http://schemas.microsoft.com/office/drawing/2016/5/14/chartex" xmlns:mc="http://schemas.openxmlformats.org/markup-compatibility/2006" xmlns:o="urn:schemas-microsoft-com:office:office" xmlns:r="http://schemas.openxmlformats.org/officeDocument/2006/relationships" xmlns:m="http://schemas.openxmlformats.org/officeDocument/2006/math" xmlns:v="urn:schemas-microsoft-com:vml" xmlns:wp14="http://schemas.microsoft.com/office/word/2010/wordprocessingDrawing" xmlns:wp="http://schemas.openxmlformats.org/drawingml/2006/wordprocessingDrawing" xmlns:w10="urn:schemas-microsoft-com:office:word" xmlns:w="http://schemas.openxmlformats.org/wordprocessingml/2006/main" xmlns:w14="http://schemas.microsoft.com/office/word/2010/wordml" xmlns:w15="http://schemas.microsoft.com/office/word/2012/wordml" xmlns:w16se="http://schemas.microsoft.com/office/word/2015/wordml/symex" xmlns:wpg="http://schemas.microsoft.com/office/word/2010/wordprocessingGroup" xmlns:wpi="http://schemas.microsoft.com/office/word/2010/wordprocessingInk" xmlns:wne="http://schemas.microsoft.com/office/word/2006/wordml" xmlns:wps="http://schemas.microsoft.com/office/word/2010/wordprocessingShape" mc:Ignorable="w14 w15 w16se wp14">
+<w:numbering xmlns:wpc="http://schemas.microsoft.com/office/word/2010/wordprocessingCanvas" xmlns:cx="http://schemas.microsoft.com/office/drawing/2014/chartex" xmlns:cx1="http://schemas.microsoft.com/office/drawing/2015/9/8/chartex" xmlns:cx2="http://schemas.microsoft.com/office/drawing/2015/10/21/chartex" xmlns:cx3="http://schemas.microsoft.com/office/drawing/2016/5/9/chartex" xmlns:cx4="http://schemas.microsoft.com/office/drawing/2016/5/10/chartex" xmlns:cx5="http://schemas.microsoft.com/office/drawing/2016/5/11/chartex" xmlns:cx6="http://schemas.microsoft.com/office/drawing/2016/5/12/chartex" xmlns:cx7="http://schemas.microsoft.com/office/drawing/2016/5/13/chartex" xmlns:cx8="http://schemas.microsoft.com/office/drawing/2016/5/14/chartex" xmlns:mc="http://schemas.openxmlformats.org/markup-compatibility/2006" xmlns:aink="http://schemas.microsoft.com/office/drawing/2016/ink" xmlns:o="urn:schemas-microsoft-com:office:office" xmlns:r="http://schemas.openxmlformats.org/officeDocument/2006/relationships" xmlns:m="http://schemas.openxmlformats.org/officeDocument/2006/math" xmlns:v="urn:schemas-microsoft-com:vml" xmlns:wp14="http://schemas.microsoft.com/office/word/2010/wordprocessingDrawing" xmlns:wp="http://schemas.openxmlformats.org/drawingml/2006/wordprocessingDrawing" xmlns:w10="urn:schemas-microsoft-com:office:word" xmlns:w="http://schemas.openxmlformats.org/wordprocessingml/2006/main" xmlns:w14="http://schemas.microsoft.com/office/word/2010/wordml" xmlns:w15="http://schemas.microsoft.com/office/word/2012/wordml" xmlns:w16se="http://schemas.microsoft.com/office/word/2015/wordml/symex" xmlns:wpg="http://schemas.microsoft.com/office/word/2010/wordprocessingGroup" xmlns:wpi="http://schemas.microsoft.com/office/word/2010/wordprocessingInk" xmlns:wne="http://schemas.microsoft.com/office/word/2006/wordml" xmlns:wps="http://schemas.microsoft.com/office/word/2010/wordprocessingShape" mc:Ignorable="w14 w15 w16se wp14">
   <w:abstractNum w:abstractNumId="0" w15:restartNumberingAfterBreak="0">
     <w:nsid w:val="177526D1"/>
     <w:multiLevelType w:val="hybridMultilevel"/>

</xml_diff>

<commit_message>
Connexion de l'agent robot au robot de synapxis fonctionnel mais très sale, lance le chargement lors de la connexion, mais ouverture de la connexion en tcp/ip marche
</commit_message>
<xml_diff>
--- a/doc/TB_JournalDeTravail.docx
+++ b/doc/TB_JournalDeTravail.docx
@@ -774,31 +774,70 @@
               <w:jc w:val="center"/>
             </w:pPr>
             <w:r>
-              <w:t>Création du workspace eclipse</w:t>
-            </w:r>
-          </w:p>
-          <w:p>
-            <w:pPr>
-              <w:jc w:val="center"/>
-            </w:pPr>
-            <w:r>
-              <w:t>Création du repository github</w:t>
-            </w:r>
-          </w:p>
-          <w:p>
-            <w:pPr>
-              <w:jc w:val="center"/>
-            </w:pPr>
-            <w:r>
-              <w:t>Vérification du workspace et du gitignore</w:t>
-            </w:r>
-          </w:p>
-          <w:p>
-            <w:pPr>
-              <w:jc w:val="center"/>
-            </w:pPr>
-            <w:r>
-              <w:t>Création du fichier Readme du repository</w:t>
+              <w:t xml:space="preserve">Création du </w:t>
+            </w:r>
+            <w:proofErr w:type="spellStart"/>
+            <w:r>
+              <w:t>workspace</w:t>
+            </w:r>
+            <w:proofErr w:type="spellEnd"/>
+            <w:r>
+              <w:t xml:space="preserve"> </w:t>
+            </w:r>
+            <w:proofErr w:type="spellStart"/>
+            <w:r>
+              <w:t>eclipse</w:t>
+            </w:r>
+            <w:proofErr w:type="spellEnd"/>
+          </w:p>
+          <w:p>
+            <w:pPr>
+              <w:jc w:val="center"/>
+            </w:pPr>
+            <w:r>
+              <w:t xml:space="preserve">Création du repository </w:t>
+            </w:r>
+            <w:proofErr w:type="spellStart"/>
+            <w:r>
+              <w:t>github</w:t>
+            </w:r>
+            <w:proofErr w:type="spellEnd"/>
+          </w:p>
+          <w:p>
+            <w:pPr>
+              <w:jc w:val="center"/>
+            </w:pPr>
+            <w:r>
+              <w:t xml:space="preserve">Vérification du </w:t>
+            </w:r>
+            <w:proofErr w:type="spellStart"/>
+            <w:r>
+              <w:t>workspace</w:t>
+            </w:r>
+            <w:proofErr w:type="spellEnd"/>
+            <w:r>
+              <w:t xml:space="preserve"> et du </w:t>
+            </w:r>
+            <w:proofErr w:type="spellStart"/>
+            <w:r>
+              <w:t>gitignore</w:t>
+            </w:r>
+            <w:proofErr w:type="spellEnd"/>
+          </w:p>
+          <w:p>
+            <w:pPr>
+              <w:jc w:val="center"/>
+            </w:pPr>
+            <w:r>
+              <w:t xml:space="preserve">Création du fichier </w:t>
+            </w:r>
+            <w:proofErr w:type="spellStart"/>
+            <w:r>
+              <w:t>Readme</w:t>
+            </w:r>
+            <w:proofErr w:type="spellEnd"/>
+            <w:r>
+              <w:t xml:space="preserve"> du repository</w:t>
             </w:r>
           </w:p>
         </w:tc>
@@ -2282,8 +2321,13 @@
               <w:jc w:val="center"/>
             </w:pPr>
             <w:r>
-              <w:t>Installation de l’OS Raspbian</w:t>
-            </w:r>
+              <w:t xml:space="preserve">Installation de l’OS </w:t>
+            </w:r>
+            <w:proofErr w:type="spellStart"/>
+            <w:r>
+              <w:t>Raspbian</w:t>
+            </w:r>
+            <w:proofErr w:type="spellEnd"/>
           </w:p>
           <w:p>
             <w:pPr>
@@ -2763,7 +2807,15 @@
               <w:jc w:val="center"/>
             </w:pPr>
             <w:r>
-              <w:t>Séance de suivi du travail de Bachelor avec M. Hubert Droz</w:t>
+              <w:t xml:space="preserve">Séance de suivi du travail de </w:t>
+            </w:r>
+            <w:proofErr w:type="spellStart"/>
+            <w:r>
+              <w:t>Bachelor</w:t>
+            </w:r>
+            <w:proofErr w:type="spellEnd"/>
+            <w:r>
+              <w:t xml:space="preserve"> avec M. Hubert Droz</w:t>
             </w:r>
           </w:p>
         </w:tc>
@@ -3823,9 +3875,19 @@
             <w:r>
               <w:t xml:space="preserve">Rédaction des mails de contact avec MM. </w:t>
             </w:r>
-            <w:r>
-              <w:t>Mathez et Moutarlier</w:t>
-            </w:r>
+            <w:proofErr w:type="spellStart"/>
+            <w:r>
+              <w:t>Mathez</w:t>
+            </w:r>
+            <w:proofErr w:type="spellEnd"/>
+            <w:r>
+              <w:t xml:space="preserve"> et </w:t>
+            </w:r>
+            <w:proofErr w:type="spellStart"/>
+            <w:r>
+              <w:t>Moutarlier</w:t>
+            </w:r>
+            <w:proofErr w:type="spellEnd"/>
             <w:r>
               <w:t xml:space="preserve"> pour la prise de rendez-vous</w:t>
             </w:r>
@@ -3978,7 +4040,7 @@
         <w:tc>
           <w:tcPr>
             <w:tcW w:w="1271" w:type="dxa"/>
-            <w:shd w:val="clear" w:color="auto" w:fill="F2F2F2" w:themeFill="background1" w:themeFillShade="F2"/>
+            <w:shd w:val="clear" w:color="auto" w:fill="auto"/>
             <w:vAlign w:val="center"/>
           </w:tcPr>
           <w:p>
@@ -4050,16 +4112,29 @@
         <w:tc>
           <w:tcPr>
             <w:tcW w:w="3975" w:type="dxa"/>
-            <w:shd w:val="clear" w:color="auto" w:fill="F2F2F2" w:themeFill="background1" w:themeFillShade="F2"/>
-            <w:vAlign w:val="center"/>
-          </w:tcPr>
-          <w:p>
-            <w:pPr>
-              <w:jc w:val="center"/>
-            </w:pPr>
-            <w:r>
-              <w:t>Lecture de la documentation reçue par M. Mathez concernant Synapxis</w:t>
-            </w:r>
+            <w:shd w:val="clear" w:color="auto" w:fill="auto"/>
+            <w:vAlign w:val="center"/>
+          </w:tcPr>
+          <w:p>
+            <w:pPr>
+              <w:jc w:val="center"/>
+            </w:pPr>
+            <w:r>
+              <w:t xml:space="preserve">Lecture de la documentation reçue par M. </w:t>
+            </w:r>
+            <w:proofErr w:type="spellStart"/>
+            <w:r>
+              <w:t>Mathez</w:t>
+            </w:r>
+            <w:proofErr w:type="spellEnd"/>
+            <w:r>
+              <w:t xml:space="preserve"> concernant </w:t>
+            </w:r>
+            <w:proofErr w:type="spellStart"/>
+            <w:r>
+              <w:t>Synapxis</w:t>
+            </w:r>
+            <w:proofErr w:type="spellEnd"/>
             <w:r>
               <w:t>.</w:t>
             </w:r>
@@ -4069,14 +4144,22 @@
               <w:jc w:val="center"/>
             </w:pPr>
             <w:r>
-              <w:t>Installation de Twincat 3</w:t>
-            </w:r>
-          </w:p>
-        </w:tc>
-        <w:tc>
-          <w:tcPr>
-            <w:tcW w:w="2407" w:type="dxa"/>
-            <w:shd w:val="clear" w:color="auto" w:fill="F2F2F2" w:themeFill="background1" w:themeFillShade="F2"/>
+              <w:t xml:space="preserve">Installation de </w:t>
+            </w:r>
+            <w:proofErr w:type="spellStart"/>
+            <w:r>
+              <w:t>Twincat</w:t>
+            </w:r>
+            <w:proofErr w:type="spellEnd"/>
+            <w:r>
+              <w:t xml:space="preserve"> 3</w:t>
+            </w:r>
+          </w:p>
+        </w:tc>
+        <w:tc>
+          <w:tcPr>
+            <w:tcW w:w="2407" w:type="dxa"/>
+            <w:shd w:val="clear" w:color="auto" w:fill="auto"/>
             <w:vAlign w:val="center"/>
           </w:tcPr>
           <w:p>
@@ -4091,7 +4174,7 @@
         <w:tc>
           <w:tcPr>
             <w:tcW w:w="2407" w:type="dxa"/>
-            <w:shd w:val="clear" w:color="auto" w:fill="F2F2F2" w:themeFill="background1" w:themeFillShade="F2"/>
+            <w:shd w:val="clear" w:color="auto" w:fill="auto"/>
             <w:vAlign w:val="center"/>
           </w:tcPr>
           <w:p>
@@ -4111,7 +4194,7 @@
         <w:tc>
           <w:tcPr>
             <w:tcW w:w="1271" w:type="dxa"/>
-            <w:shd w:val="clear" w:color="auto" w:fill="F2F2F2" w:themeFill="background1" w:themeFillShade="F2"/>
+            <w:shd w:val="clear" w:color="auto" w:fill="auto"/>
             <w:vAlign w:val="center"/>
           </w:tcPr>
           <w:p>
@@ -4160,7 +4243,7 @@
         <w:tc>
           <w:tcPr>
             <w:tcW w:w="3975" w:type="dxa"/>
-            <w:shd w:val="clear" w:color="auto" w:fill="F2F2F2" w:themeFill="background1" w:themeFillShade="F2"/>
+            <w:shd w:val="clear" w:color="auto" w:fill="auto"/>
             <w:vAlign w:val="center"/>
           </w:tcPr>
           <w:p>
@@ -4175,7 +4258,7 @@
         <w:tc>
           <w:tcPr>
             <w:tcW w:w="2407" w:type="dxa"/>
-            <w:shd w:val="clear" w:color="auto" w:fill="F2F2F2" w:themeFill="background1" w:themeFillShade="F2"/>
+            <w:shd w:val="clear" w:color="auto" w:fill="auto"/>
             <w:vAlign w:val="center"/>
           </w:tcPr>
           <w:p>
@@ -4190,7 +4273,7 @@
         <w:tc>
           <w:tcPr>
             <w:tcW w:w="2407" w:type="dxa"/>
-            <w:shd w:val="clear" w:color="auto" w:fill="F2F2F2" w:themeFill="background1" w:themeFillShade="F2"/>
+            <w:shd w:val="clear" w:color="auto" w:fill="auto"/>
             <w:vAlign w:val="center"/>
           </w:tcPr>
           <w:p>
@@ -4359,8 +4442,21 @@
               <w:jc w:val="center"/>
             </w:pPr>
             <w:r>
-              <w:t>Lecture de la documentation fournie par M. Moutarlier concernant Twincat</w:t>
-            </w:r>
+              <w:t xml:space="preserve">Lecture de la documentation fournie par M. </w:t>
+            </w:r>
+            <w:proofErr w:type="spellStart"/>
+            <w:r>
+              <w:t>Moutarlier</w:t>
+            </w:r>
+            <w:proofErr w:type="spellEnd"/>
+            <w:r>
+              <w:t xml:space="preserve"> concernant </w:t>
+            </w:r>
+            <w:proofErr w:type="spellStart"/>
+            <w:r>
+              <w:t>Twincat</w:t>
+            </w:r>
+            <w:proofErr w:type="spellEnd"/>
           </w:p>
         </w:tc>
         <w:tc>
@@ -4452,7 +4548,15 @@
               <w:jc w:val="center"/>
             </w:pPr>
             <w:r>
-              <w:t>Séance de suivi du travail de Bachelor avec M. Hubert Droz</w:t>
+              <w:t xml:space="preserve">Séance de suivi du travail de </w:t>
+            </w:r>
+            <w:proofErr w:type="spellStart"/>
+            <w:r>
+              <w:t>Bachelor</w:t>
+            </w:r>
+            <w:proofErr w:type="spellEnd"/>
+            <w:r>
+              <w:t xml:space="preserve"> avec M. Hubert Droz</w:t>
             </w:r>
           </w:p>
         </w:tc>
@@ -4545,8 +4649,21 @@
               <w:jc w:val="center"/>
             </w:pPr>
             <w:r>
-              <w:t>Lecture de la documentation fournie par M. Moutarlier concernant Twincat</w:t>
-            </w:r>
+              <w:t xml:space="preserve">Lecture de la documentation fournie par M. </w:t>
+            </w:r>
+            <w:proofErr w:type="spellStart"/>
+            <w:r>
+              <w:t>Moutarlier</w:t>
+            </w:r>
+            <w:proofErr w:type="spellEnd"/>
+            <w:r>
+              <w:t xml:space="preserve"> concernant </w:t>
+            </w:r>
+            <w:proofErr w:type="spellStart"/>
+            <w:r>
+              <w:t>Twincat</w:t>
+            </w:r>
+            <w:proofErr w:type="spellEnd"/>
           </w:p>
         </w:tc>
         <w:tc>
@@ -4758,8 +4875,21 @@
               <w:jc w:val="center"/>
             </w:pPr>
             <w:r>
-              <w:t>Lecture de la documentation fournie par M. Moutarlier concernant Twincat</w:t>
-            </w:r>
+              <w:t xml:space="preserve">Lecture de la documentation fournie par M. </w:t>
+            </w:r>
+            <w:proofErr w:type="spellStart"/>
+            <w:r>
+              <w:t>Moutarlier</w:t>
+            </w:r>
+            <w:proofErr w:type="spellEnd"/>
+            <w:r>
+              <w:t xml:space="preserve"> concernant </w:t>
+            </w:r>
+            <w:proofErr w:type="spellStart"/>
+            <w:r>
+              <w:t>Twincat</w:t>
+            </w:r>
+            <w:proofErr w:type="spellEnd"/>
           </w:p>
         </w:tc>
         <w:tc>
@@ -4906,8 +5036,13 @@
               <w:jc w:val="center"/>
             </w:pPr>
             <w:r>
-              <w:t>Préparation de la séance avec M. Moutarlier</w:t>
-            </w:r>
+              <w:t xml:space="preserve">Préparation de la séance avec M. </w:t>
+            </w:r>
+            <w:proofErr w:type="spellStart"/>
+            <w:r>
+              <w:t>Moutarlier</w:t>
+            </w:r>
+            <w:proofErr w:type="spellEnd"/>
           </w:p>
         </w:tc>
         <w:tc>
@@ -5012,16 +5147,29 @@
               <w:jc w:val="center"/>
             </w:pPr>
             <w:r>
-              <w:t>Rencontre avec M. Nicolas Moutarlier :</w:t>
-            </w:r>
-          </w:p>
-          <w:p>
-            <w:pPr>
-              <w:jc w:val="center"/>
-            </w:pPr>
-            <w:r>
-              <w:t>Petite formation concernant Twincat</w:t>
-            </w:r>
+              <w:t xml:space="preserve">Rencontre avec M. Nicolas </w:t>
+            </w:r>
+            <w:proofErr w:type="spellStart"/>
+            <w:r>
+              <w:t>Moutarlier</w:t>
+            </w:r>
+            <w:proofErr w:type="spellEnd"/>
+            <w:r>
+              <w:t> :</w:t>
+            </w:r>
+          </w:p>
+          <w:p>
+            <w:pPr>
+              <w:jc w:val="center"/>
+            </w:pPr>
+            <w:r>
+              <w:t xml:space="preserve">Petite formation concernant </w:t>
+            </w:r>
+            <w:proofErr w:type="spellStart"/>
+            <w:r>
+              <w:t>Twincat</w:t>
+            </w:r>
+            <w:proofErr w:type="spellEnd"/>
           </w:p>
         </w:tc>
         <w:tc>
@@ -5162,8 +5310,13 @@
               <w:jc w:val="center"/>
             </w:pPr>
             <w:r>
-              <w:t>Prise en main de Twincat</w:t>
-            </w:r>
+              <w:t xml:space="preserve">Prise en main de </w:t>
+            </w:r>
+            <w:proofErr w:type="spellStart"/>
+            <w:r>
+              <w:t>Twincat</w:t>
+            </w:r>
+            <w:proofErr w:type="spellEnd"/>
           </w:p>
         </w:tc>
         <w:tc>
@@ -5339,6 +5492,7 @@
         <w:tc>
           <w:tcPr>
             <w:tcW w:w="1271" w:type="dxa"/>
+            <w:shd w:val="clear" w:color="auto" w:fill="F2F2F2" w:themeFill="background1" w:themeFillShade="F2"/>
             <w:vAlign w:val="center"/>
           </w:tcPr>
           <w:p>
@@ -5395,21 +5549,30 @@
         <w:tc>
           <w:tcPr>
             <w:tcW w:w="3975" w:type="dxa"/>
-            <w:shd w:val="clear" w:color="auto" w:fill="FFFFFF" w:themeFill="background1"/>
-            <w:vAlign w:val="center"/>
-          </w:tcPr>
-          <w:p>
-            <w:pPr>
-              <w:jc w:val="center"/>
-            </w:pPr>
-            <w:r>
-              <w:t>Prise en main de Twincat et lecture de la documentation et des exemples concernant la connexion ADS en java</w:t>
-            </w:r>
-          </w:p>
-        </w:tc>
-        <w:tc>
-          <w:tcPr>
-            <w:tcW w:w="2407" w:type="dxa"/>
+            <w:shd w:val="clear" w:color="auto" w:fill="F2F2F2" w:themeFill="background1" w:themeFillShade="F2"/>
+            <w:vAlign w:val="center"/>
+          </w:tcPr>
+          <w:p>
+            <w:pPr>
+              <w:jc w:val="center"/>
+            </w:pPr>
+            <w:r>
+              <w:t xml:space="preserve">Prise en main de </w:t>
+            </w:r>
+            <w:proofErr w:type="spellStart"/>
+            <w:r>
+              <w:t>Twincat</w:t>
+            </w:r>
+            <w:proofErr w:type="spellEnd"/>
+            <w:r>
+              <w:t xml:space="preserve"> et lecture de la documentation et des exemples concernant la connexion ADS en java</w:t>
+            </w:r>
+          </w:p>
+        </w:tc>
+        <w:tc>
+          <w:tcPr>
+            <w:tcW w:w="2407" w:type="dxa"/>
+            <w:shd w:val="clear" w:color="auto" w:fill="F2F2F2" w:themeFill="background1" w:themeFillShade="F2"/>
             <w:vAlign w:val="center"/>
           </w:tcPr>
           <w:p>
@@ -5424,6 +5587,7 @@
         <w:tc>
           <w:tcPr>
             <w:tcW w:w="2407" w:type="dxa"/>
+            <w:shd w:val="clear" w:color="auto" w:fill="F2F2F2" w:themeFill="background1" w:themeFillShade="F2"/>
             <w:vAlign w:val="center"/>
           </w:tcPr>
           <w:p>
@@ -5443,6 +5607,7 @@
         <w:tc>
           <w:tcPr>
             <w:tcW w:w="1271" w:type="dxa"/>
+            <w:shd w:val="clear" w:color="auto" w:fill="F2F2F2" w:themeFill="background1" w:themeFillShade="F2"/>
             <w:vAlign w:val="center"/>
           </w:tcPr>
           <w:p>
@@ -5500,7 +5665,7 @@
         <w:tc>
           <w:tcPr>
             <w:tcW w:w="3975" w:type="dxa"/>
-            <w:shd w:val="clear" w:color="auto" w:fill="FFFFFF" w:themeFill="background1"/>
+            <w:shd w:val="clear" w:color="auto" w:fill="F2F2F2" w:themeFill="background1" w:themeFillShade="F2"/>
             <w:vAlign w:val="center"/>
           </w:tcPr>
           <w:p>
@@ -5515,6 +5680,7 @@
         <w:tc>
           <w:tcPr>
             <w:tcW w:w="2407" w:type="dxa"/>
+            <w:shd w:val="clear" w:color="auto" w:fill="F2F2F2" w:themeFill="background1" w:themeFillShade="F2"/>
             <w:vAlign w:val="center"/>
           </w:tcPr>
           <w:p>
@@ -5529,6 +5695,7 @@
         <w:tc>
           <w:tcPr>
             <w:tcW w:w="2407" w:type="dxa"/>
+            <w:shd w:val="clear" w:color="auto" w:fill="F2F2F2" w:themeFill="background1" w:themeFillShade="F2"/>
             <w:vAlign w:val="center"/>
           </w:tcPr>
           <w:p>
@@ -5612,24 +5779,42 @@
               <w:jc w:val="center"/>
             </w:pPr>
             <w:r>
-              <w:t>Rencontre avec M. Frédéric Mathez :</w:t>
-            </w:r>
-          </w:p>
-          <w:p>
-            <w:pPr>
-              <w:jc w:val="center"/>
-            </w:pPr>
-            <w:r>
-              <w:t>Installation de Synapxis</w:t>
-            </w:r>
-          </w:p>
-          <w:p>
-            <w:pPr>
-              <w:jc w:val="center"/>
-            </w:pPr>
-            <w:r>
-              <w:t>Petite formation concernant Synapxis</w:t>
-            </w:r>
+              <w:t xml:space="preserve">Rencontre avec M. Frédéric </w:t>
+            </w:r>
+            <w:proofErr w:type="spellStart"/>
+            <w:r>
+              <w:t>Mathez</w:t>
+            </w:r>
+            <w:proofErr w:type="spellEnd"/>
+            <w:r>
+              <w:t> :</w:t>
+            </w:r>
+          </w:p>
+          <w:p>
+            <w:pPr>
+              <w:jc w:val="center"/>
+            </w:pPr>
+            <w:r>
+              <w:t xml:space="preserve">Installation de </w:t>
+            </w:r>
+            <w:proofErr w:type="spellStart"/>
+            <w:r>
+              <w:t>Synapxis</w:t>
+            </w:r>
+            <w:proofErr w:type="spellEnd"/>
+          </w:p>
+          <w:p>
+            <w:pPr>
+              <w:jc w:val="center"/>
+            </w:pPr>
+            <w:r>
+              <w:t xml:space="preserve">Petite formation concernant </w:t>
+            </w:r>
+            <w:proofErr w:type="spellStart"/>
+            <w:r>
+              <w:t>Synapxis</w:t>
+            </w:r>
+            <w:proofErr w:type="spellEnd"/>
           </w:p>
           <w:p>
             <w:pPr>
@@ -5875,8 +6060,6 @@
             <w:r>
               <w:t xml:space="preserve"> et du journal de travail</w:t>
             </w:r>
-            <w:bookmarkStart w:id="1" w:name="_GoBack"/>
-            <w:bookmarkEnd w:id="1"/>
           </w:p>
         </w:tc>
         <w:tc>
@@ -5994,8 +6177,13 @@
               <w:jc w:val="center"/>
             </w:pPr>
             <w:r>
-              <w:t>Prise en main de Synapxis</w:t>
-            </w:r>
+              <w:t xml:space="preserve">Prise en main de </w:t>
+            </w:r>
+            <w:proofErr w:type="spellStart"/>
+            <w:r>
+              <w:t>Synapxis</w:t>
+            </w:r>
+            <w:proofErr w:type="spellEnd"/>
           </w:p>
         </w:tc>
         <w:tc>
@@ -6034,6 +6222,7 @@
         <w:tc>
           <w:tcPr>
             <w:tcW w:w="1271" w:type="dxa"/>
+            <w:shd w:val="clear" w:color="auto" w:fill="F2F2F2" w:themeFill="background1" w:themeFillShade="F2"/>
             <w:vAlign w:val="center"/>
           </w:tcPr>
           <w:p>
@@ -6085,29 +6274,33 @@
         <w:tc>
           <w:tcPr>
             <w:tcW w:w="3975" w:type="dxa"/>
-            <w:shd w:val="clear" w:color="auto" w:fill="FFFFFF" w:themeFill="background1"/>
-            <w:vAlign w:val="center"/>
-          </w:tcPr>
-          <w:p>
-            <w:pPr>
-              <w:jc w:val="center"/>
-            </w:pPr>
-          </w:p>
-        </w:tc>
-        <w:tc>
-          <w:tcPr>
-            <w:tcW w:w="2407" w:type="dxa"/>
-            <w:vAlign w:val="center"/>
-          </w:tcPr>
-          <w:p>
-            <w:pPr>
-              <w:jc w:val="center"/>
-            </w:pPr>
-          </w:p>
-        </w:tc>
-        <w:tc>
-          <w:tcPr>
-            <w:tcW w:w="2407" w:type="dxa"/>
+            <w:shd w:val="clear" w:color="auto" w:fill="F2F2F2" w:themeFill="background1" w:themeFillShade="F2"/>
+            <w:vAlign w:val="center"/>
+          </w:tcPr>
+          <w:p>
+            <w:pPr>
+              <w:jc w:val="center"/>
+            </w:pPr>
+            <w:bookmarkStart w:id="1" w:name="_GoBack"/>
+            <w:bookmarkEnd w:id="1"/>
+          </w:p>
+        </w:tc>
+        <w:tc>
+          <w:tcPr>
+            <w:tcW w:w="2407" w:type="dxa"/>
+            <w:shd w:val="clear" w:color="auto" w:fill="F2F2F2" w:themeFill="background1" w:themeFillShade="F2"/>
+            <w:vAlign w:val="center"/>
+          </w:tcPr>
+          <w:p>
+            <w:pPr>
+              <w:jc w:val="center"/>
+            </w:pPr>
+          </w:p>
+        </w:tc>
+        <w:tc>
+          <w:tcPr>
+            <w:tcW w:w="2407" w:type="dxa"/>
+            <w:shd w:val="clear" w:color="auto" w:fill="F2F2F2" w:themeFill="background1" w:themeFillShade="F2"/>
             <w:vAlign w:val="center"/>
           </w:tcPr>
           <w:p>
@@ -6305,7 +6498,7 @@
         <w:tc>
           <w:tcPr>
             <w:tcW w:w="1271" w:type="dxa"/>
-            <w:shd w:val="clear" w:color="auto" w:fill="F2F2F2" w:themeFill="background1" w:themeFillShade="F2"/>
+            <w:shd w:val="clear" w:color="auto" w:fill="FFFFFF" w:themeFill="background1"/>
             <w:vAlign w:val="center"/>
           </w:tcPr>
           <w:p>
@@ -6357,31 +6550,31 @@
         <w:tc>
           <w:tcPr>
             <w:tcW w:w="3975" w:type="dxa"/>
-            <w:shd w:val="clear" w:color="auto" w:fill="F2F2F2" w:themeFill="background1" w:themeFillShade="F2"/>
-            <w:vAlign w:val="center"/>
-          </w:tcPr>
-          <w:p>
-            <w:pPr>
-              <w:jc w:val="center"/>
-            </w:pPr>
-          </w:p>
-        </w:tc>
-        <w:tc>
-          <w:tcPr>
-            <w:tcW w:w="2407" w:type="dxa"/>
-            <w:shd w:val="clear" w:color="auto" w:fill="F2F2F2" w:themeFill="background1" w:themeFillShade="F2"/>
-            <w:vAlign w:val="center"/>
-          </w:tcPr>
-          <w:p>
-            <w:pPr>
-              <w:jc w:val="center"/>
-            </w:pPr>
-          </w:p>
-        </w:tc>
-        <w:tc>
-          <w:tcPr>
-            <w:tcW w:w="2407" w:type="dxa"/>
-            <w:shd w:val="clear" w:color="auto" w:fill="F2F2F2" w:themeFill="background1" w:themeFillShade="F2"/>
+            <w:shd w:val="clear" w:color="auto" w:fill="FFFFFF" w:themeFill="background1"/>
+            <w:vAlign w:val="center"/>
+          </w:tcPr>
+          <w:p>
+            <w:pPr>
+              <w:jc w:val="center"/>
+            </w:pPr>
+          </w:p>
+        </w:tc>
+        <w:tc>
+          <w:tcPr>
+            <w:tcW w:w="2407" w:type="dxa"/>
+            <w:shd w:val="clear" w:color="auto" w:fill="FFFFFF" w:themeFill="background1"/>
+            <w:vAlign w:val="center"/>
+          </w:tcPr>
+          <w:p>
+            <w:pPr>
+              <w:jc w:val="center"/>
+            </w:pPr>
+          </w:p>
+        </w:tc>
+        <w:tc>
+          <w:tcPr>
+            <w:tcW w:w="2407" w:type="dxa"/>
+            <w:shd w:val="clear" w:color="auto" w:fill="FFFFFF" w:themeFill="background1"/>
             <w:vAlign w:val="center"/>
           </w:tcPr>
           <w:p>
@@ -6491,7 +6684,7 @@
         <w:tc>
           <w:tcPr>
             <w:tcW w:w="1271" w:type="dxa"/>
-            <w:shd w:val="clear" w:color="auto" w:fill="F2F2F2" w:themeFill="background1" w:themeFillShade="F2"/>
+            <w:shd w:val="clear" w:color="auto" w:fill="FFFFFF" w:themeFill="background1"/>
             <w:vAlign w:val="center"/>
           </w:tcPr>
           <w:p>
@@ -6543,31 +6736,31 @@
         <w:tc>
           <w:tcPr>
             <w:tcW w:w="3975" w:type="dxa"/>
-            <w:shd w:val="clear" w:color="auto" w:fill="F2F2F2" w:themeFill="background1" w:themeFillShade="F2"/>
-            <w:vAlign w:val="center"/>
-          </w:tcPr>
-          <w:p>
-            <w:pPr>
-              <w:jc w:val="center"/>
-            </w:pPr>
-          </w:p>
-        </w:tc>
-        <w:tc>
-          <w:tcPr>
-            <w:tcW w:w="2407" w:type="dxa"/>
-            <w:shd w:val="clear" w:color="auto" w:fill="F2F2F2" w:themeFill="background1" w:themeFillShade="F2"/>
-            <w:vAlign w:val="center"/>
-          </w:tcPr>
-          <w:p>
-            <w:pPr>
-              <w:jc w:val="center"/>
-            </w:pPr>
-          </w:p>
-        </w:tc>
-        <w:tc>
-          <w:tcPr>
-            <w:tcW w:w="2407" w:type="dxa"/>
-            <w:shd w:val="clear" w:color="auto" w:fill="F2F2F2" w:themeFill="background1" w:themeFillShade="F2"/>
+            <w:shd w:val="clear" w:color="auto" w:fill="FFFFFF" w:themeFill="background1"/>
+            <w:vAlign w:val="center"/>
+          </w:tcPr>
+          <w:p>
+            <w:pPr>
+              <w:jc w:val="center"/>
+            </w:pPr>
+          </w:p>
+        </w:tc>
+        <w:tc>
+          <w:tcPr>
+            <w:tcW w:w="2407" w:type="dxa"/>
+            <w:shd w:val="clear" w:color="auto" w:fill="FFFFFF" w:themeFill="background1"/>
+            <w:vAlign w:val="center"/>
+          </w:tcPr>
+          <w:p>
+            <w:pPr>
+              <w:jc w:val="center"/>
+            </w:pPr>
+          </w:p>
+        </w:tc>
+        <w:tc>
+          <w:tcPr>
+            <w:tcW w:w="2407" w:type="dxa"/>
+            <w:shd w:val="clear" w:color="auto" w:fill="FFFFFF" w:themeFill="background1"/>
             <w:vAlign w:val="center"/>
           </w:tcPr>
           <w:p>
@@ -6765,6 +6958,7 @@
         <w:tc>
           <w:tcPr>
             <w:tcW w:w="1271" w:type="dxa"/>
+            <w:shd w:val="clear" w:color="auto" w:fill="F2F2F2" w:themeFill="background1" w:themeFillShade="F2"/>
             <w:vAlign w:val="center"/>
           </w:tcPr>
           <w:p>
@@ -6816,29 +7010,31 @@
         <w:tc>
           <w:tcPr>
             <w:tcW w:w="3975" w:type="dxa"/>
-            <w:shd w:val="clear" w:color="auto" w:fill="FFFFFF" w:themeFill="background1"/>
-            <w:vAlign w:val="center"/>
-          </w:tcPr>
-          <w:p>
-            <w:pPr>
-              <w:jc w:val="center"/>
-            </w:pPr>
-          </w:p>
-        </w:tc>
-        <w:tc>
-          <w:tcPr>
-            <w:tcW w:w="2407" w:type="dxa"/>
-            <w:vAlign w:val="center"/>
-          </w:tcPr>
-          <w:p>
-            <w:pPr>
-              <w:jc w:val="center"/>
-            </w:pPr>
-          </w:p>
-        </w:tc>
-        <w:tc>
-          <w:tcPr>
-            <w:tcW w:w="2407" w:type="dxa"/>
+            <w:shd w:val="clear" w:color="auto" w:fill="F2F2F2" w:themeFill="background1" w:themeFillShade="F2"/>
+            <w:vAlign w:val="center"/>
+          </w:tcPr>
+          <w:p>
+            <w:pPr>
+              <w:jc w:val="center"/>
+            </w:pPr>
+          </w:p>
+        </w:tc>
+        <w:tc>
+          <w:tcPr>
+            <w:tcW w:w="2407" w:type="dxa"/>
+            <w:shd w:val="clear" w:color="auto" w:fill="F2F2F2" w:themeFill="background1" w:themeFillShade="F2"/>
+            <w:vAlign w:val="center"/>
+          </w:tcPr>
+          <w:p>
+            <w:pPr>
+              <w:jc w:val="center"/>
+            </w:pPr>
+          </w:p>
+        </w:tc>
+        <w:tc>
+          <w:tcPr>
+            <w:tcW w:w="2407" w:type="dxa"/>
+            <w:shd w:val="clear" w:color="auto" w:fill="F2F2F2" w:themeFill="background1" w:themeFillShade="F2"/>
             <w:vAlign w:val="center"/>
           </w:tcPr>
           <w:p>
@@ -6945,6 +7141,7 @@
         <w:tc>
           <w:tcPr>
             <w:tcW w:w="1271" w:type="dxa"/>
+            <w:shd w:val="clear" w:color="auto" w:fill="F2F2F2" w:themeFill="background1" w:themeFillShade="F2"/>
             <w:vAlign w:val="center"/>
           </w:tcPr>
           <w:p>
@@ -6996,29 +7193,31 @@
         <w:tc>
           <w:tcPr>
             <w:tcW w:w="3975" w:type="dxa"/>
-            <w:shd w:val="clear" w:color="auto" w:fill="FFFFFF" w:themeFill="background1"/>
-            <w:vAlign w:val="center"/>
-          </w:tcPr>
-          <w:p>
-            <w:pPr>
-              <w:jc w:val="center"/>
-            </w:pPr>
-          </w:p>
-        </w:tc>
-        <w:tc>
-          <w:tcPr>
-            <w:tcW w:w="2407" w:type="dxa"/>
-            <w:vAlign w:val="center"/>
-          </w:tcPr>
-          <w:p>
-            <w:pPr>
-              <w:jc w:val="center"/>
-            </w:pPr>
-          </w:p>
-        </w:tc>
-        <w:tc>
-          <w:tcPr>
-            <w:tcW w:w="2407" w:type="dxa"/>
+            <w:shd w:val="clear" w:color="auto" w:fill="F2F2F2" w:themeFill="background1" w:themeFillShade="F2"/>
+            <w:vAlign w:val="center"/>
+          </w:tcPr>
+          <w:p>
+            <w:pPr>
+              <w:jc w:val="center"/>
+            </w:pPr>
+          </w:p>
+        </w:tc>
+        <w:tc>
+          <w:tcPr>
+            <w:tcW w:w="2407" w:type="dxa"/>
+            <w:shd w:val="clear" w:color="auto" w:fill="F2F2F2" w:themeFill="background1" w:themeFillShade="F2"/>
+            <w:vAlign w:val="center"/>
+          </w:tcPr>
+          <w:p>
+            <w:pPr>
+              <w:jc w:val="center"/>
+            </w:pPr>
+          </w:p>
+        </w:tc>
+        <w:tc>
+          <w:tcPr>
+            <w:tcW w:w="2407" w:type="dxa"/>
+            <w:shd w:val="clear" w:color="auto" w:fill="F2F2F2" w:themeFill="background1" w:themeFillShade="F2"/>
             <w:vAlign w:val="center"/>
           </w:tcPr>
           <w:p>
@@ -7216,7 +7415,7 @@
         <w:tc>
           <w:tcPr>
             <w:tcW w:w="1271" w:type="dxa"/>
-            <w:shd w:val="clear" w:color="auto" w:fill="F2F2F2" w:themeFill="background1" w:themeFillShade="F2"/>
+            <w:shd w:val="clear" w:color="auto" w:fill="FFFFFF" w:themeFill="background1"/>
             <w:vAlign w:val="center"/>
           </w:tcPr>
           <w:p>
@@ -7268,31 +7467,31 @@
         <w:tc>
           <w:tcPr>
             <w:tcW w:w="3975" w:type="dxa"/>
-            <w:shd w:val="clear" w:color="auto" w:fill="F2F2F2" w:themeFill="background1" w:themeFillShade="F2"/>
-            <w:vAlign w:val="center"/>
-          </w:tcPr>
-          <w:p>
-            <w:pPr>
-              <w:jc w:val="center"/>
-            </w:pPr>
-          </w:p>
-        </w:tc>
-        <w:tc>
-          <w:tcPr>
-            <w:tcW w:w="2407" w:type="dxa"/>
-            <w:shd w:val="clear" w:color="auto" w:fill="F2F2F2" w:themeFill="background1" w:themeFillShade="F2"/>
-            <w:vAlign w:val="center"/>
-          </w:tcPr>
-          <w:p>
-            <w:pPr>
-              <w:jc w:val="center"/>
-            </w:pPr>
-          </w:p>
-        </w:tc>
-        <w:tc>
-          <w:tcPr>
-            <w:tcW w:w="2407" w:type="dxa"/>
-            <w:shd w:val="clear" w:color="auto" w:fill="F2F2F2" w:themeFill="background1" w:themeFillShade="F2"/>
+            <w:shd w:val="clear" w:color="auto" w:fill="FFFFFF" w:themeFill="background1"/>
+            <w:vAlign w:val="center"/>
+          </w:tcPr>
+          <w:p>
+            <w:pPr>
+              <w:jc w:val="center"/>
+            </w:pPr>
+          </w:p>
+        </w:tc>
+        <w:tc>
+          <w:tcPr>
+            <w:tcW w:w="2407" w:type="dxa"/>
+            <w:shd w:val="clear" w:color="auto" w:fill="FFFFFF" w:themeFill="background1"/>
+            <w:vAlign w:val="center"/>
+          </w:tcPr>
+          <w:p>
+            <w:pPr>
+              <w:jc w:val="center"/>
+            </w:pPr>
+          </w:p>
+        </w:tc>
+        <w:tc>
+          <w:tcPr>
+            <w:tcW w:w="2407" w:type="dxa"/>
+            <w:shd w:val="clear" w:color="auto" w:fill="FFFFFF" w:themeFill="background1"/>
             <w:vAlign w:val="center"/>
           </w:tcPr>
           <w:p>
@@ -7402,7 +7601,7 @@
         <w:tc>
           <w:tcPr>
             <w:tcW w:w="1271" w:type="dxa"/>
-            <w:shd w:val="clear" w:color="auto" w:fill="F2F2F2" w:themeFill="background1" w:themeFillShade="F2"/>
+            <w:shd w:val="clear" w:color="auto" w:fill="FFFFFF" w:themeFill="background1"/>
             <w:vAlign w:val="center"/>
           </w:tcPr>
           <w:p>
@@ -7454,31 +7653,31 @@
         <w:tc>
           <w:tcPr>
             <w:tcW w:w="3975" w:type="dxa"/>
-            <w:shd w:val="clear" w:color="auto" w:fill="F2F2F2" w:themeFill="background1" w:themeFillShade="F2"/>
-            <w:vAlign w:val="center"/>
-          </w:tcPr>
-          <w:p>
-            <w:pPr>
-              <w:jc w:val="center"/>
-            </w:pPr>
-          </w:p>
-        </w:tc>
-        <w:tc>
-          <w:tcPr>
-            <w:tcW w:w="2407" w:type="dxa"/>
-            <w:shd w:val="clear" w:color="auto" w:fill="F2F2F2" w:themeFill="background1" w:themeFillShade="F2"/>
-            <w:vAlign w:val="center"/>
-          </w:tcPr>
-          <w:p>
-            <w:pPr>
-              <w:jc w:val="center"/>
-            </w:pPr>
-          </w:p>
-        </w:tc>
-        <w:tc>
-          <w:tcPr>
-            <w:tcW w:w="2407" w:type="dxa"/>
-            <w:shd w:val="clear" w:color="auto" w:fill="F2F2F2" w:themeFill="background1" w:themeFillShade="F2"/>
+            <w:shd w:val="clear" w:color="auto" w:fill="FFFFFF" w:themeFill="background1"/>
+            <w:vAlign w:val="center"/>
+          </w:tcPr>
+          <w:p>
+            <w:pPr>
+              <w:jc w:val="center"/>
+            </w:pPr>
+          </w:p>
+        </w:tc>
+        <w:tc>
+          <w:tcPr>
+            <w:tcW w:w="2407" w:type="dxa"/>
+            <w:shd w:val="clear" w:color="auto" w:fill="FFFFFF" w:themeFill="background1"/>
+            <w:vAlign w:val="center"/>
+          </w:tcPr>
+          <w:p>
+            <w:pPr>
+              <w:jc w:val="center"/>
+            </w:pPr>
+          </w:p>
+        </w:tc>
+        <w:tc>
+          <w:tcPr>
+            <w:tcW w:w="2407" w:type="dxa"/>
+            <w:shd w:val="clear" w:color="auto" w:fill="FFFFFF" w:themeFill="background1"/>
             <w:vAlign w:val="center"/>
           </w:tcPr>
           <w:p>
@@ -7678,6 +7877,7 @@
         <w:tc>
           <w:tcPr>
             <w:tcW w:w="1271" w:type="dxa"/>
+            <w:shd w:val="clear" w:color="auto" w:fill="F2F2F2" w:themeFill="background1" w:themeFillShade="F2"/>
             <w:vAlign w:val="center"/>
           </w:tcPr>
           <w:p>
@@ -7729,29 +7929,31 @@
         <w:tc>
           <w:tcPr>
             <w:tcW w:w="3975" w:type="dxa"/>
-            <w:shd w:val="clear" w:color="auto" w:fill="FFFFFF" w:themeFill="background1"/>
-            <w:vAlign w:val="center"/>
-          </w:tcPr>
-          <w:p>
-            <w:pPr>
-              <w:jc w:val="center"/>
-            </w:pPr>
-          </w:p>
-        </w:tc>
-        <w:tc>
-          <w:tcPr>
-            <w:tcW w:w="2407" w:type="dxa"/>
-            <w:vAlign w:val="center"/>
-          </w:tcPr>
-          <w:p>
-            <w:pPr>
-              <w:jc w:val="center"/>
-            </w:pPr>
-          </w:p>
-        </w:tc>
-        <w:tc>
-          <w:tcPr>
-            <w:tcW w:w="2407" w:type="dxa"/>
+            <w:shd w:val="clear" w:color="auto" w:fill="F2F2F2" w:themeFill="background1" w:themeFillShade="F2"/>
+            <w:vAlign w:val="center"/>
+          </w:tcPr>
+          <w:p>
+            <w:pPr>
+              <w:jc w:val="center"/>
+            </w:pPr>
+          </w:p>
+        </w:tc>
+        <w:tc>
+          <w:tcPr>
+            <w:tcW w:w="2407" w:type="dxa"/>
+            <w:shd w:val="clear" w:color="auto" w:fill="F2F2F2" w:themeFill="background1" w:themeFillShade="F2"/>
+            <w:vAlign w:val="center"/>
+          </w:tcPr>
+          <w:p>
+            <w:pPr>
+              <w:jc w:val="center"/>
+            </w:pPr>
+          </w:p>
+        </w:tc>
+        <w:tc>
+          <w:tcPr>
+            <w:tcW w:w="2407" w:type="dxa"/>
+            <w:shd w:val="clear" w:color="auto" w:fill="F2F2F2" w:themeFill="background1" w:themeFillShade="F2"/>
             <w:vAlign w:val="center"/>
           </w:tcPr>
           <w:p>
@@ -7858,6 +8060,7 @@
         <w:tc>
           <w:tcPr>
             <w:tcW w:w="1271" w:type="dxa"/>
+            <w:shd w:val="clear" w:color="auto" w:fill="F2F2F2" w:themeFill="background1" w:themeFillShade="F2"/>
             <w:vAlign w:val="center"/>
           </w:tcPr>
           <w:p>
@@ -7909,29 +8112,31 @@
         <w:tc>
           <w:tcPr>
             <w:tcW w:w="3975" w:type="dxa"/>
-            <w:shd w:val="clear" w:color="auto" w:fill="FFFFFF" w:themeFill="background1"/>
-            <w:vAlign w:val="center"/>
-          </w:tcPr>
-          <w:p>
-            <w:pPr>
-              <w:jc w:val="center"/>
-            </w:pPr>
-          </w:p>
-        </w:tc>
-        <w:tc>
-          <w:tcPr>
-            <w:tcW w:w="2407" w:type="dxa"/>
-            <w:vAlign w:val="center"/>
-          </w:tcPr>
-          <w:p>
-            <w:pPr>
-              <w:jc w:val="center"/>
-            </w:pPr>
-          </w:p>
-        </w:tc>
-        <w:tc>
-          <w:tcPr>
-            <w:tcW w:w="2407" w:type="dxa"/>
+            <w:shd w:val="clear" w:color="auto" w:fill="F2F2F2" w:themeFill="background1" w:themeFillShade="F2"/>
+            <w:vAlign w:val="center"/>
+          </w:tcPr>
+          <w:p>
+            <w:pPr>
+              <w:jc w:val="center"/>
+            </w:pPr>
+          </w:p>
+        </w:tc>
+        <w:tc>
+          <w:tcPr>
+            <w:tcW w:w="2407" w:type="dxa"/>
+            <w:shd w:val="clear" w:color="auto" w:fill="F2F2F2" w:themeFill="background1" w:themeFillShade="F2"/>
+            <w:vAlign w:val="center"/>
+          </w:tcPr>
+          <w:p>
+            <w:pPr>
+              <w:jc w:val="center"/>
+            </w:pPr>
+          </w:p>
+        </w:tc>
+        <w:tc>
+          <w:tcPr>
+            <w:tcW w:w="2407" w:type="dxa"/>
+            <w:shd w:val="clear" w:color="auto" w:fill="F2F2F2" w:themeFill="background1" w:themeFillShade="F2"/>
             <w:vAlign w:val="center"/>
           </w:tcPr>
           <w:p>
@@ -8129,7 +8334,7 @@
         <w:tc>
           <w:tcPr>
             <w:tcW w:w="1271" w:type="dxa"/>
-            <w:shd w:val="clear" w:color="auto" w:fill="F2F2F2" w:themeFill="background1" w:themeFillShade="F2"/>
+            <w:shd w:val="clear" w:color="auto" w:fill="FFFFFF" w:themeFill="background1"/>
             <w:vAlign w:val="center"/>
           </w:tcPr>
           <w:p>
@@ -8181,31 +8386,31 @@
         <w:tc>
           <w:tcPr>
             <w:tcW w:w="3975" w:type="dxa"/>
-            <w:shd w:val="clear" w:color="auto" w:fill="F2F2F2" w:themeFill="background1" w:themeFillShade="F2"/>
-            <w:vAlign w:val="center"/>
-          </w:tcPr>
-          <w:p>
-            <w:pPr>
-              <w:jc w:val="center"/>
-            </w:pPr>
-          </w:p>
-        </w:tc>
-        <w:tc>
-          <w:tcPr>
-            <w:tcW w:w="2407" w:type="dxa"/>
-            <w:shd w:val="clear" w:color="auto" w:fill="F2F2F2" w:themeFill="background1" w:themeFillShade="F2"/>
-            <w:vAlign w:val="center"/>
-          </w:tcPr>
-          <w:p>
-            <w:pPr>
-              <w:jc w:val="center"/>
-            </w:pPr>
-          </w:p>
-        </w:tc>
-        <w:tc>
-          <w:tcPr>
-            <w:tcW w:w="2407" w:type="dxa"/>
-            <w:shd w:val="clear" w:color="auto" w:fill="F2F2F2" w:themeFill="background1" w:themeFillShade="F2"/>
+            <w:shd w:val="clear" w:color="auto" w:fill="FFFFFF" w:themeFill="background1"/>
+            <w:vAlign w:val="center"/>
+          </w:tcPr>
+          <w:p>
+            <w:pPr>
+              <w:jc w:val="center"/>
+            </w:pPr>
+          </w:p>
+        </w:tc>
+        <w:tc>
+          <w:tcPr>
+            <w:tcW w:w="2407" w:type="dxa"/>
+            <w:shd w:val="clear" w:color="auto" w:fill="FFFFFF" w:themeFill="background1"/>
+            <w:vAlign w:val="center"/>
+          </w:tcPr>
+          <w:p>
+            <w:pPr>
+              <w:jc w:val="center"/>
+            </w:pPr>
+          </w:p>
+        </w:tc>
+        <w:tc>
+          <w:tcPr>
+            <w:tcW w:w="2407" w:type="dxa"/>
+            <w:shd w:val="clear" w:color="auto" w:fill="FFFFFF" w:themeFill="background1"/>
             <w:vAlign w:val="center"/>
           </w:tcPr>
           <w:p>
@@ -8315,7 +8520,7 @@
         <w:tc>
           <w:tcPr>
             <w:tcW w:w="1271" w:type="dxa"/>
-            <w:shd w:val="clear" w:color="auto" w:fill="F2F2F2" w:themeFill="background1" w:themeFillShade="F2"/>
+            <w:shd w:val="clear" w:color="auto" w:fill="FFFFFF" w:themeFill="background1"/>
             <w:vAlign w:val="center"/>
           </w:tcPr>
           <w:p>
@@ -8367,31 +8572,31 @@
         <w:tc>
           <w:tcPr>
             <w:tcW w:w="3975" w:type="dxa"/>
-            <w:shd w:val="clear" w:color="auto" w:fill="F2F2F2" w:themeFill="background1" w:themeFillShade="F2"/>
-            <w:vAlign w:val="center"/>
-          </w:tcPr>
-          <w:p>
-            <w:pPr>
-              <w:jc w:val="center"/>
-            </w:pPr>
-          </w:p>
-        </w:tc>
-        <w:tc>
-          <w:tcPr>
-            <w:tcW w:w="2407" w:type="dxa"/>
-            <w:shd w:val="clear" w:color="auto" w:fill="F2F2F2" w:themeFill="background1" w:themeFillShade="F2"/>
-            <w:vAlign w:val="center"/>
-          </w:tcPr>
-          <w:p>
-            <w:pPr>
-              <w:jc w:val="center"/>
-            </w:pPr>
-          </w:p>
-        </w:tc>
-        <w:tc>
-          <w:tcPr>
-            <w:tcW w:w="2407" w:type="dxa"/>
-            <w:shd w:val="clear" w:color="auto" w:fill="F2F2F2" w:themeFill="background1" w:themeFillShade="F2"/>
+            <w:shd w:val="clear" w:color="auto" w:fill="FFFFFF" w:themeFill="background1"/>
+            <w:vAlign w:val="center"/>
+          </w:tcPr>
+          <w:p>
+            <w:pPr>
+              <w:jc w:val="center"/>
+            </w:pPr>
+          </w:p>
+        </w:tc>
+        <w:tc>
+          <w:tcPr>
+            <w:tcW w:w="2407" w:type="dxa"/>
+            <w:shd w:val="clear" w:color="auto" w:fill="FFFFFF" w:themeFill="background1"/>
+            <w:vAlign w:val="center"/>
+          </w:tcPr>
+          <w:p>
+            <w:pPr>
+              <w:jc w:val="center"/>
+            </w:pPr>
+          </w:p>
+        </w:tc>
+        <w:tc>
+          <w:tcPr>
+            <w:tcW w:w="2407" w:type="dxa"/>
+            <w:shd w:val="clear" w:color="auto" w:fill="FFFFFF" w:themeFill="background1"/>
             <w:vAlign w:val="center"/>
           </w:tcPr>
           <w:p>
@@ -8589,6 +8794,7 @@
         <w:tc>
           <w:tcPr>
             <w:tcW w:w="1271" w:type="dxa"/>
+            <w:shd w:val="clear" w:color="auto" w:fill="F2F2F2" w:themeFill="background1" w:themeFillShade="F2"/>
             <w:vAlign w:val="center"/>
           </w:tcPr>
           <w:p>
@@ -8640,29 +8846,31 @@
         <w:tc>
           <w:tcPr>
             <w:tcW w:w="3975" w:type="dxa"/>
-            <w:shd w:val="clear" w:color="auto" w:fill="FFFFFF" w:themeFill="background1"/>
-            <w:vAlign w:val="center"/>
-          </w:tcPr>
-          <w:p>
-            <w:pPr>
-              <w:jc w:val="center"/>
-            </w:pPr>
-          </w:p>
-        </w:tc>
-        <w:tc>
-          <w:tcPr>
-            <w:tcW w:w="2407" w:type="dxa"/>
-            <w:vAlign w:val="center"/>
-          </w:tcPr>
-          <w:p>
-            <w:pPr>
-              <w:jc w:val="center"/>
-            </w:pPr>
-          </w:p>
-        </w:tc>
-        <w:tc>
-          <w:tcPr>
-            <w:tcW w:w="2407" w:type="dxa"/>
+            <w:shd w:val="clear" w:color="auto" w:fill="F2F2F2" w:themeFill="background1" w:themeFillShade="F2"/>
+            <w:vAlign w:val="center"/>
+          </w:tcPr>
+          <w:p>
+            <w:pPr>
+              <w:jc w:val="center"/>
+            </w:pPr>
+          </w:p>
+        </w:tc>
+        <w:tc>
+          <w:tcPr>
+            <w:tcW w:w="2407" w:type="dxa"/>
+            <w:shd w:val="clear" w:color="auto" w:fill="F2F2F2" w:themeFill="background1" w:themeFillShade="F2"/>
+            <w:vAlign w:val="center"/>
+          </w:tcPr>
+          <w:p>
+            <w:pPr>
+              <w:jc w:val="center"/>
+            </w:pPr>
+          </w:p>
+        </w:tc>
+        <w:tc>
+          <w:tcPr>
+            <w:tcW w:w="2407" w:type="dxa"/>
+            <w:shd w:val="clear" w:color="auto" w:fill="F2F2F2" w:themeFill="background1" w:themeFillShade="F2"/>
             <w:vAlign w:val="center"/>
           </w:tcPr>
           <w:p>
@@ -8769,6 +8977,7 @@
         <w:tc>
           <w:tcPr>
             <w:tcW w:w="1271" w:type="dxa"/>
+            <w:shd w:val="clear" w:color="auto" w:fill="F2F2F2" w:themeFill="background1" w:themeFillShade="F2"/>
             <w:vAlign w:val="center"/>
           </w:tcPr>
           <w:p>
@@ -8820,29 +9029,31 @@
         <w:tc>
           <w:tcPr>
             <w:tcW w:w="3975" w:type="dxa"/>
-            <w:shd w:val="clear" w:color="auto" w:fill="FFFFFF" w:themeFill="background1"/>
-            <w:vAlign w:val="center"/>
-          </w:tcPr>
-          <w:p>
-            <w:pPr>
-              <w:jc w:val="center"/>
-            </w:pPr>
-          </w:p>
-        </w:tc>
-        <w:tc>
-          <w:tcPr>
-            <w:tcW w:w="2407" w:type="dxa"/>
-            <w:vAlign w:val="center"/>
-          </w:tcPr>
-          <w:p>
-            <w:pPr>
-              <w:jc w:val="center"/>
-            </w:pPr>
-          </w:p>
-        </w:tc>
-        <w:tc>
-          <w:tcPr>
-            <w:tcW w:w="2407" w:type="dxa"/>
+            <w:shd w:val="clear" w:color="auto" w:fill="F2F2F2" w:themeFill="background1" w:themeFillShade="F2"/>
+            <w:vAlign w:val="center"/>
+          </w:tcPr>
+          <w:p>
+            <w:pPr>
+              <w:jc w:val="center"/>
+            </w:pPr>
+          </w:p>
+        </w:tc>
+        <w:tc>
+          <w:tcPr>
+            <w:tcW w:w="2407" w:type="dxa"/>
+            <w:shd w:val="clear" w:color="auto" w:fill="F2F2F2" w:themeFill="background1" w:themeFillShade="F2"/>
+            <w:vAlign w:val="center"/>
+          </w:tcPr>
+          <w:p>
+            <w:pPr>
+              <w:jc w:val="center"/>
+            </w:pPr>
+          </w:p>
+        </w:tc>
+        <w:tc>
+          <w:tcPr>
+            <w:tcW w:w="2407" w:type="dxa"/>
+            <w:shd w:val="clear" w:color="auto" w:fill="F2F2F2" w:themeFill="background1" w:themeFillShade="F2"/>
             <w:vAlign w:val="center"/>
           </w:tcPr>
           <w:p>

</xml_diff>

<commit_message>
maj journal de travail sur les tests effectués depuis mardi après-midi
</commit_message>
<xml_diff>
--- a/doc/TB_JournalDeTravail.docx
+++ b/doc/TB_JournalDeTravail.docx
@@ -774,70 +774,31 @@
               <w:jc w:val="center"/>
             </w:pPr>
             <w:r>
-              <w:t xml:space="preserve">Création du </w:t>
-            </w:r>
-            <w:proofErr w:type="spellStart"/>
-            <w:r>
-              <w:t>workspace</w:t>
-            </w:r>
-            <w:proofErr w:type="spellEnd"/>
-            <w:r>
-              <w:t xml:space="preserve"> </w:t>
-            </w:r>
-            <w:proofErr w:type="spellStart"/>
-            <w:r>
-              <w:t>eclipse</w:t>
-            </w:r>
-            <w:proofErr w:type="spellEnd"/>
-          </w:p>
-          <w:p>
-            <w:pPr>
-              <w:jc w:val="center"/>
-            </w:pPr>
-            <w:r>
-              <w:t xml:space="preserve">Création du repository </w:t>
-            </w:r>
-            <w:proofErr w:type="spellStart"/>
-            <w:r>
-              <w:t>github</w:t>
-            </w:r>
-            <w:proofErr w:type="spellEnd"/>
-          </w:p>
-          <w:p>
-            <w:pPr>
-              <w:jc w:val="center"/>
-            </w:pPr>
-            <w:r>
-              <w:t xml:space="preserve">Vérification du </w:t>
-            </w:r>
-            <w:proofErr w:type="spellStart"/>
-            <w:r>
-              <w:t>workspace</w:t>
-            </w:r>
-            <w:proofErr w:type="spellEnd"/>
-            <w:r>
-              <w:t xml:space="preserve"> et du </w:t>
-            </w:r>
-            <w:proofErr w:type="spellStart"/>
-            <w:r>
-              <w:t>gitignore</w:t>
-            </w:r>
-            <w:proofErr w:type="spellEnd"/>
-          </w:p>
-          <w:p>
-            <w:pPr>
-              <w:jc w:val="center"/>
-            </w:pPr>
-            <w:r>
-              <w:t xml:space="preserve">Création du fichier </w:t>
-            </w:r>
-            <w:proofErr w:type="spellStart"/>
-            <w:r>
-              <w:t>Readme</w:t>
-            </w:r>
-            <w:proofErr w:type="spellEnd"/>
-            <w:r>
-              <w:t xml:space="preserve"> du repository</w:t>
+              <w:t>Création du workspace eclipse</w:t>
+            </w:r>
+          </w:p>
+          <w:p>
+            <w:pPr>
+              <w:jc w:val="center"/>
+            </w:pPr>
+            <w:r>
+              <w:t>Création du repository github</w:t>
+            </w:r>
+          </w:p>
+          <w:p>
+            <w:pPr>
+              <w:jc w:val="center"/>
+            </w:pPr>
+            <w:r>
+              <w:t>Vérification du workspace et du gitignore</w:t>
+            </w:r>
+          </w:p>
+          <w:p>
+            <w:pPr>
+              <w:jc w:val="center"/>
+            </w:pPr>
+            <w:r>
+              <w:t>Création du fichier Readme du repository</w:t>
             </w:r>
           </w:p>
         </w:tc>
@@ -2321,13 +2282,8 @@
               <w:jc w:val="center"/>
             </w:pPr>
             <w:r>
-              <w:t xml:space="preserve">Installation de l’OS </w:t>
-            </w:r>
-            <w:proofErr w:type="spellStart"/>
-            <w:r>
-              <w:t>Raspbian</w:t>
-            </w:r>
-            <w:proofErr w:type="spellEnd"/>
+              <w:t>Installation de l’OS Raspbian</w:t>
+            </w:r>
           </w:p>
           <w:p>
             <w:pPr>
@@ -2807,15 +2763,7 @@
               <w:jc w:val="center"/>
             </w:pPr>
             <w:r>
-              <w:t xml:space="preserve">Séance de suivi du travail de </w:t>
-            </w:r>
-            <w:proofErr w:type="spellStart"/>
-            <w:r>
-              <w:t>Bachelor</w:t>
-            </w:r>
-            <w:proofErr w:type="spellEnd"/>
-            <w:r>
-              <w:t xml:space="preserve"> avec M. Hubert Droz</w:t>
+              <w:t>Séance de suivi du travail de Bachelor avec M. Hubert Droz</w:t>
             </w:r>
           </w:p>
         </w:tc>
@@ -3875,19 +3823,9 @@
             <w:r>
               <w:t xml:space="preserve">Rédaction des mails de contact avec MM. </w:t>
             </w:r>
-            <w:proofErr w:type="spellStart"/>
-            <w:r>
-              <w:t>Mathez</w:t>
-            </w:r>
-            <w:proofErr w:type="spellEnd"/>
-            <w:r>
-              <w:t xml:space="preserve"> et </w:t>
-            </w:r>
-            <w:proofErr w:type="spellStart"/>
-            <w:r>
-              <w:t>Moutarlier</w:t>
-            </w:r>
-            <w:proofErr w:type="spellEnd"/>
+            <w:r>
+              <w:t>Mathez et Moutarlier</w:t>
+            </w:r>
             <w:r>
               <w:t xml:space="preserve"> pour la prise de rendez-vous</w:t>
             </w:r>
@@ -4120,21 +4058,8 @@
               <w:jc w:val="center"/>
             </w:pPr>
             <w:r>
-              <w:t xml:space="preserve">Lecture de la documentation reçue par M. </w:t>
-            </w:r>
-            <w:proofErr w:type="spellStart"/>
-            <w:r>
-              <w:t>Mathez</w:t>
-            </w:r>
-            <w:proofErr w:type="spellEnd"/>
-            <w:r>
-              <w:t xml:space="preserve"> concernant </w:t>
-            </w:r>
-            <w:proofErr w:type="spellStart"/>
-            <w:r>
-              <w:t>Synapxis</w:t>
-            </w:r>
-            <w:proofErr w:type="spellEnd"/>
+              <w:t>Lecture de la documentation reçue par M. Mathez concernant Synapxis</w:t>
+            </w:r>
             <w:r>
               <w:t>.</w:t>
             </w:r>
@@ -4144,15 +4069,7 @@
               <w:jc w:val="center"/>
             </w:pPr>
             <w:r>
-              <w:t xml:space="preserve">Installation de </w:t>
-            </w:r>
-            <w:proofErr w:type="spellStart"/>
-            <w:r>
-              <w:t>Twincat</w:t>
-            </w:r>
-            <w:proofErr w:type="spellEnd"/>
-            <w:r>
-              <w:t xml:space="preserve"> 3</w:t>
+              <w:t>Installation de Twincat 3</w:t>
             </w:r>
           </w:p>
         </w:tc>
@@ -4442,21 +4359,8 @@
               <w:jc w:val="center"/>
             </w:pPr>
             <w:r>
-              <w:t xml:space="preserve">Lecture de la documentation fournie par M. </w:t>
-            </w:r>
-            <w:proofErr w:type="spellStart"/>
-            <w:r>
-              <w:t>Moutarlier</w:t>
-            </w:r>
-            <w:proofErr w:type="spellEnd"/>
-            <w:r>
-              <w:t xml:space="preserve"> concernant </w:t>
-            </w:r>
-            <w:proofErr w:type="spellStart"/>
-            <w:r>
-              <w:t>Twincat</w:t>
-            </w:r>
-            <w:proofErr w:type="spellEnd"/>
+              <w:t>Lecture de la documentation fournie par M. Moutarlier concernant Twincat</w:t>
+            </w:r>
           </w:p>
         </w:tc>
         <w:tc>
@@ -4548,15 +4452,7 @@
               <w:jc w:val="center"/>
             </w:pPr>
             <w:r>
-              <w:t xml:space="preserve">Séance de suivi du travail de </w:t>
-            </w:r>
-            <w:proofErr w:type="spellStart"/>
-            <w:r>
-              <w:t>Bachelor</w:t>
-            </w:r>
-            <w:proofErr w:type="spellEnd"/>
-            <w:r>
-              <w:t xml:space="preserve"> avec M. Hubert Droz</w:t>
+              <w:t>Séance de suivi du travail de Bachelor avec M. Hubert Droz</w:t>
             </w:r>
           </w:p>
         </w:tc>
@@ -4649,21 +4545,8 @@
               <w:jc w:val="center"/>
             </w:pPr>
             <w:r>
-              <w:t xml:space="preserve">Lecture de la documentation fournie par M. </w:t>
-            </w:r>
-            <w:proofErr w:type="spellStart"/>
-            <w:r>
-              <w:t>Moutarlier</w:t>
-            </w:r>
-            <w:proofErr w:type="spellEnd"/>
-            <w:r>
-              <w:t xml:space="preserve"> concernant </w:t>
-            </w:r>
-            <w:proofErr w:type="spellStart"/>
-            <w:r>
-              <w:t>Twincat</w:t>
-            </w:r>
-            <w:proofErr w:type="spellEnd"/>
+              <w:t>Lecture de la documentation fournie par M. Moutarlier concernant Twincat</w:t>
+            </w:r>
           </w:p>
         </w:tc>
         <w:tc>
@@ -4875,21 +4758,8 @@
               <w:jc w:val="center"/>
             </w:pPr>
             <w:r>
-              <w:t xml:space="preserve">Lecture de la documentation fournie par M. </w:t>
-            </w:r>
-            <w:proofErr w:type="spellStart"/>
-            <w:r>
-              <w:t>Moutarlier</w:t>
-            </w:r>
-            <w:proofErr w:type="spellEnd"/>
-            <w:r>
-              <w:t xml:space="preserve"> concernant </w:t>
-            </w:r>
-            <w:proofErr w:type="spellStart"/>
-            <w:r>
-              <w:t>Twincat</w:t>
-            </w:r>
-            <w:proofErr w:type="spellEnd"/>
+              <w:t>Lecture de la documentation fournie par M. Moutarlier concernant Twincat</w:t>
+            </w:r>
           </w:p>
         </w:tc>
         <w:tc>
@@ -5036,13 +4906,8 @@
               <w:jc w:val="center"/>
             </w:pPr>
             <w:r>
-              <w:t xml:space="preserve">Préparation de la séance avec M. </w:t>
-            </w:r>
-            <w:proofErr w:type="spellStart"/>
-            <w:r>
-              <w:t>Moutarlier</w:t>
-            </w:r>
-            <w:proofErr w:type="spellEnd"/>
+              <w:t>Préparation de la séance avec M. Moutarlier</w:t>
+            </w:r>
           </w:p>
         </w:tc>
         <w:tc>
@@ -5147,29 +5012,16 @@
               <w:jc w:val="center"/>
             </w:pPr>
             <w:r>
-              <w:t xml:space="preserve">Rencontre avec M. Nicolas </w:t>
-            </w:r>
-            <w:proofErr w:type="spellStart"/>
-            <w:r>
-              <w:t>Moutarlier</w:t>
-            </w:r>
-            <w:proofErr w:type="spellEnd"/>
-            <w:r>
-              <w:t> :</w:t>
-            </w:r>
-          </w:p>
-          <w:p>
-            <w:pPr>
-              <w:jc w:val="center"/>
-            </w:pPr>
-            <w:r>
-              <w:t xml:space="preserve">Petite formation concernant </w:t>
-            </w:r>
-            <w:proofErr w:type="spellStart"/>
-            <w:r>
-              <w:t>Twincat</w:t>
-            </w:r>
-            <w:proofErr w:type="spellEnd"/>
+              <w:t>Rencontre avec M. Nicolas Moutarlier :</w:t>
+            </w:r>
+          </w:p>
+          <w:p>
+            <w:pPr>
+              <w:jc w:val="center"/>
+            </w:pPr>
+            <w:r>
+              <w:t>Petite formation concernant Twincat</w:t>
+            </w:r>
           </w:p>
         </w:tc>
         <w:tc>
@@ -5310,13 +5162,8 @@
               <w:jc w:val="center"/>
             </w:pPr>
             <w:r>
-              <w:t xml:space="preserve">Prise en main de </w:t>
-            </w:r>
-            <w:proofErr w:type="spellStart"/>
-            <w:r>
-              <w:t>Twincat</w:t>
-            </w:r>
-            <w:proofErr w:type="spellEnd"/>
+              <w:t>Prise en main de Twincat</w:t>
+            </w:r>
           </w:p>
         </w:tc>
         <w:tc>
@@ -5557,15 +5404,7 @@
               <w:jc w:val="center"/>
             </w:pPr>
             <w:r>
-              <w:t xml:space="preserve">Prise en main de </w:t>
-            </w:r>
-            <w:proofErr w:type="spellStart"/>
-            <w:r>
-              <w:t>Twincat</w:t>
-            </w:r>
-            <w:proofErr w:type="spellEnd"/>
-            <w:r>
-              <w:t xml:space="preserve"> et lecture de la documentation et des exemples concernant la connexion ADS en java</w:t>
+              <w:t>Prise en main de Twincat et lecture de la documentation et des exemples concernant la connexion ADS en java</w:t>
             </w:r>
           </w:p>
         </w:tc>
@@ -5779,42 +5618,24 @@
               <w:jc w:val="center"/>
             </w:pPr>
             <w:r>
-              <w:t xml:space="preserve">Rencontre avec M. Frédéric </w:t>
-            </w:r>
-            <w:proofErr w:type="spellStart"/>
-            <w:r>
-              <w:t>Mathez</w:t>
-            </w:r>
-            <w:proofErr w:type="spellEnd"/>
-            <w:r>
-              <w:t> :</w:t>
-            </w:r>
-          </w:p>
-          <w:p>
-            <w:pPr>
-              <w:jc w:val="center"/>
-            </w:pPr>
-            <w:r>
-              <w:t xml:space="preserve">Installation de </w:t>
-            </w:r>
-            <w:proofErr w:type="spellStart"/>
-            <w:r>
-              <w:t>Synapxis</w:t>
-            </w:r>
-            <w:proofErr w:type="spellEnd"/>
-          </w:p>
-          <w:p>
-            <w:pPr>
-              <w:jc w:val="center"/>
-            </w:pPr>
-            <w:r>
-              <w:t xml:space="preserve">Petite formation concernant </w:t>
-            </w:r>
-            <w:proofErr w:type="spellStart"/>
-            <w:r>
-              <w:t>Synapxis</w:t>
-            </w:r>
-            <w:proofErr w:type="spellEnd"/>
+              <w:t>Rencontre avec M. Frédéric Mathez :</w:t>
+            </w:r>
+          </w:p>
+          <w:p>
+            <w:pPr>
+              <w:jc w:val="center"/>
+            </w:pPr>
+            <w:r>
+              <w:t>Installation de Synapxis</w:t>
+            </w:r>
+          </w:p>
+          <w:p>
+            <w:pPr>
+              <w:jc w:val="center"/>
+            </w:pPr>
+            <w:r>
+              <w:t>Petite formation concernant Synapxis</w:t>
+            </w:r>
           </w:p>
           <w:p>
             <w:pPr>
@@ -6177,13 +5998,8 @@
               <w:jc w:val="center"/>
             </w:pPr>
             <w:r>
-              <w:t xml:space="preserve">Prise en main de </w:t>
-            </w:r>
-            <w:proofErr w:type="spellStart"/>
-            <w:r>
-              <w:t>Synapxis</w:t>
-            </w:r>
-            <w:proofErr w:type="spellEnd"/>
+              <w:t>Prise en main de Synapxis</w:t>
+            </w:r>
           </w:p>
         </w:tc>
         <w:tc>
@@ -6396,33 +6212,23 @@
               <w:jc w:val="center"/>
             </w:pPr>
             <w:r>
-              <w:t xml:space="preserve">Démarrage de </w:t>
-            </w:r>
-            <w:proofErr w:type="spellStart"/>
-            <w:r>
-              <w:t>Twincat</w:t>
-            </w:r>
-            <w:proofErr w:type="spellEnd"/>
-          </w:p>
-        </w:tc>
-        <w:tc>
-          <w:tcPr>
-            <w:tcW w:w="2407" w:type="dxa"/>
-            <w:shd w:val="clear" w:color="auto" w:fill="F2F2F2" w:themeFill="background1" w:themeFillShade="F2"/>
-            <w:vAlign w:val="center"/>
-          </w:tcPr>
-          <w:p>
-            <w:pPr>
-              <w:jc w:val="center"/>
-            </w:pPr>
-            <w:r>
-              <w:t xml:space="preserve">Message d’erreur au lancement de </w:t>
-            </w:r>
-            <w:proofErr w:type="spellStart"/>
-            <w:r>
-              <w:t>twincat</w:t>
-            </w:r>
-            <w:proofErr w:type="spellEnd"/>
+              <w:t>Démarrage de Twincat</w:t>
+            </w:r>
+          </w:p>
+        </w:tc>
+        <w:tc>
+          <w:tcPr>
+            <w:tcW w:w="2407" w:type="dxa"/>
+            <w:shd w:val="clear" w:color="auto" w:fill="F2F2F2" w:themeFill="background1" w:themeFillShade="F2"/>
+            <w:vAlign w:val="center"/>
+          </w:tcPr>
+          <w:p>
+            <w:pPr>
+              <w:jc w:val="center"/>
+            </w:pPr>
+            <w:r>
+              <w:t>Message d’erreur au lancement de twincat</w:t>
+            </w:r>
           </w:p>
         </w:tc>
         <w:tc>
@@ -6514,35 +6320,22 @@
               <w:jc w:val="center"/>
             </w:pPr>
             <w:r>
-              <w:t xml:space="preserve">Séance de suivi du travail de </w:t>
-            </w:r>
-            <w:proofErr w:type="spellStart"/>
-            <w:r>
-              <w:t>Bachelor</w:t>
-            </w:r>
-            <w:proofErr w:type="spellEnd"/>
-            <w:r>
-              <w:t xml:space="preserve"> avec M. Hubert Droz</w:t>
-            </w:r>
-          </w:p>
-        </w:tc>
-        <w:tc>
-          <w:tcPr>
-            <w:tcW w:w="2407" w:type="dxa"/>
-            <w:shd w:val="clear" w:color="auto" w:fill="F2F2F2" w:themeFill="background1" w:themeFillShade="F2"/>
-            <w:vAlign w:val="center"/>
-          </w:tcPr>
-          <w:p>
-            <w:pPr>
-              <w:jc w:val="center"/>
-            </w:pPr>
-            <w:proofErr w:type="spellStart"/>
-            <w:r>
-              <w:t>Twincat</w:t>
-            </w:r>
-            <w:proofErr w:type="spellEnd"/>
-            <w:r>
-              <w:t xml:space="preserve"> toujours pas fonctionnel à ce moment-là</w:t>
+              <w:t>Séance de suivi du travail de Bachelor avec M. Hubert Droz</w:t>
+            </w:r>
+          </w:p>
+        </w:tc>
+        <w:tc>
+          <w:tcPr>
+            <w:tcW w:w="2407" w:type="dxa"/>
+            <w:shd w:val="clear" w:color="auto" w:fill="F2F2F2" w:themeFill="background1" w:themeFillShade="F2"/>
+            <w:vAlign w:val="center"/>
+          </w:tcPr>
+          <w:p>
+            <w:pPr>
+              <w:jc w:val="center"/>
+            </w:pPr>
+            <w:r>
+              <w:t>Twincat toujours pas fonctionnel à ce moment-là</w:t>
             </w:r>
           </w:p>
         </w:tc>
@@ -6634,21 +6427,8 @@
             <w:pPr>
               <w:jc w:val="center"/>
             </w:pPr>
-            <w:proofErr w:type="spellStart"/>
-            <w:r>
-              <w:t>Twincat</w:t>
-            </w:r>
-            <w:proofErr w:type="spellEnd"/>
-            <w:r>
-              <w:t xml:space="preserve"> </w:t>
-            </w:r>
-            <w:proofErr w:type="spellStart"/>
-            <w:r>
-              <w:t>denouveau</w:t>
-            </w:r>
-            <w:proofErr w:type="spellEnd"/>
-            <w:r>
-              <w:t xml:space="preserve"> fonctionnel après un redémarrage de l’ordinateur.</w:t>
+            <w:r>
+              <w:t>Twincat denouveau fonctionnel après un redémarrage de l’ordinateur.</w:t>
             </w:r>
           </w:p>
           <w:p>
@@ -6986,13 +6766,8 @@
               <w:jc w:val="center"/>
             </w:pPr>
             <w:r>
-              <w:t xml:space="preserve">Lecture et analyse du code de l’API de connexion en ADS pour </w:t>
-            </w:r>
-            <w:proofErr w:type="spellStart"/>
-            <w:r>
-              <w:t>twincat</w:t>
-            </w:r>
-            <w:proofErr w:type="spellEnd"/>
+              <w:t>Lecture et analyse du code de l’API de connexion en ADS pour twincat</w:t>
+            </w:r>
           </w:p>
         </w:tc>
         <w:tc>
@@ -7096,13 +6871,8 @@
               <w:jc w:val="center"/>
             </w:pPr>
             <w:r>
-              <w:t xml:space="preserve">Lecture et analyse du code de l’API de connexion en ADS pour </w:t>
-            </w:r>
-            <w:proofErr w:type="spellStart"/>
-            <w:r>
-              <w:t>twincat</w:t>
-            </w:r>
-            <w:proofErr w:type="spellEnd"/>
+              <w:t>Lecture et analyse du code de l’API de connexion en ADS pour twincat</w:t>
+            </w:r>
           </w:p>
         </w:tc>
         <w:tc>
@@ -7177,39 +6947,13 @@
               <w:rPr>
                 <w:i/>
               </w:rPr>
-              <w:t>05.06.17</w:t>
-            </w:r>
-          </w:p>
-          <w:p>
-            <w:pPr>
-              <w:jc w:val="center"/>
-              <w:rPr>
-                <w:i/>
-              </w:rPr>
-            </w:pPr>
-            <w:r>
-              <w:rPr>
-                <w:i/>
-              </w:rPr>
-              <w:t>08h00 -&gt; 1</w:t>
-            </w:r>
-            <w:r>
-              <w:rPr>
-                <w:i/>
-              </w:rPr>
-              <w:t>1</w:t>
-            </w:r>
-            <w:r>
-              <w:rPr>
-                <w:i/>
-              </w:rPr>
-              <w:t>h</w:t>
-            </w:r>
-            <w:r>
-              <w:rPr>
-                <w:i/>
-              </w:rPr>
-              <w:t>35</w:t>
+              <w:t>05</w:t>
+            </w:r>
+            <w:r>
+              <w:rPr>
+                <w:i/>
+              </w:rPr>
+              <w:t>.06.17</w:t>
             </w:r>
           </w:p>
         </w:tc>
@@ -7223,60 +6967,30 @@
             <w:pPr>
               <w:jc w:val="center"/>
             </w:pPr>
-            <w:proofErr w:type="spellStart"/>
-            <w:r>
-              <w:t>Debut</w:t>
-            </w:r>
-            <w:proofErr w:type="spellEnd"/>
-            <w:r>
-              <w:t xml:space="preserve"> de la création de l’interface, passage des informations de connexion (adresse </w:t>
-            </w:r>
-            <w:proofErr w:type="spellStart"/>
-            <w:r>
-              <w:t>ip</w:t>
-            </w:r>
-            <w:proofErr w:type="spellEnd"/>
-            <w:r>
-              <w:t xml:space="preserve"> et port) choisis par l’utilisateur pour l’agent gérant le robot</w:t>
-            </w:r>
-          </w:p>
-        </w:tc>
-        <w:tc>
-          <w:tcPr>
-            <w:tcW w:w="2407" w:type="dxa"/>
-            <w:shd w:val="clear" w:color="auto" w:fill="F2F2F2" w:themeFill="background1" w:themeFillShade="F2"/>
-            <w:vAlign w:val="center"/>
-          </w:tcPr>
-          <w:p>
-            <w:pPr>
-              <w:jc w:val="center"/>
-            </w:pPr>
-            <w:r>
-              <w:t xml:space="preserve">Grosse perte de temps sur les </w:t>
-            </w:r>
-            <w:proofErr w:type="spellStart"/>
-            <w:r>
-              <w:t>layouts</w:t>
-            </w:r>
-            <w:proofErr w:type="spellEnd"/>
-            <w:r>
-              <w:t xml:space="preserve"> en java</w:t>
-            </w:r>
-          </w:p>
-        </w:tc>
-        <w:tc>
-          <w:tcPr>
-            <w:tcW w:w="2407" w:type="dxa"/>
-            <w:shd w:val="clear" w:color="auto" w:fill="F2F2F2" w:themeFill="background1" w:themeFillShade="F2"/>
-            <w:vAlign w:val="center"/>
-          </w:tcPr>
-          <w:p>
-            <w:pPr>
-              <w:jc w:val="center"/>
-            </w:pPr>
-            <w:r>
-              <w:t>Problème pas résolu, interface toujours très moche</w:t>
-            </w:r>
+          </w:p>
+        </w:tc>
+        <w:tc>
+          <w:tcPr>
+            <w:tcW w:w="2407" w:type="dxa"/>
+            <w:shd w:val="clear" w:color="auto" w:fill="F2F2F2" w:themeFill="background1" w:themeFillShade="F2"/>
+            <w:vAlign w:val="center"/>
+          </w:tcPr>
+          <w:p>
+            <w:pPr>
+              <w:jc w:val="center"/>
+            </w:pPr>
+          </w:p>
+        </w:tc>
+        <w:tc>
+          <w:tcPr>
+            <w:tcW w:w="2407" w:type="dxa"/>
+            <w:shd w:val="clear" w:color="auto" w:fill="F2F2F2" w:themeFill="background1" w:themeFillShade="F2"/>
+            <w:vAlign w:val="center"/>
+          </w:tcPr>
+          <w:p>
+            <w:pPr>
+              <w:jc w:val="center"/>
+            </w:pPr>
           </w:p>
         </w:tc>
       </w:tr>
@@ -7287,7 +7001,7 @@
         <w:tc>
           <w:tcPr>
             <w:tcW w:w="1271" w:type="dxa"/>
-            <w:shd w:val="clear" w:color="auto" w:fill="F2F2F2" w:themeFill="background1" w:themeFillShade="F2"/>
+            <w:shd w:val="clear" w:color="auto" w:fill="FFFFFF" w:themeFill="background1"/>
             <w:vAlign w:val="center"/>
           </w:tcPr>
           <w:p>
@@ -7323,70 +7037,97 @@
               <w:rPr>
                 <w:i/>
               </w:rPr>
-              <w:t>05.06.17</w:t>
-            </w:r>
-          </w:p>
-          <w:p>
-            <w:pPr>
-              <w:jc w:val="center"/>
-              <w:rPr>
-                <w:b/>
-                <w:i/>
-              </w:rPr>
-            </w:pPr>
-            <w:r>
-              <w:rPr>
-                <w:i/>
-              </w:rPr>
-              <w:t>11h35 -&gt; 12h00</w:t>
+              <w:t>0</w:t>
+            </w:r>
+            <w:r>
+              <w:rPr>
+                <w:i/>
+              </w:rPr>
+              <w:t>6</w:t>
+            </w:r>
+            <w:r>
+              <w:rPr>
+                <w:i/>
+              </w:rPr>
+              <w:t>.06.17</w:t>
+            </w:r>
+          </w:p>
+          <w:p>
+            <w:pPr>
+              <w:jc w:val="center"/>
+              <w:rPr>
+                <w:i/>
+              </w:rPr>
+            </w:pPr>
+            <w:r>
+              <w:rPr>
+                <w:i/>
+              </w:rPr>
+              <w:t>08h00 -&gt; 1</w:t>
+            </w:r>
+            <w:r>
+              <w:rPr>
+                <w:i/>
+              </w:rPr>
+              <w:t>1</w:t>
+            </w:r>
+            <w:r>
+              <w:rPr>
+                <w:i/>
+              </w:rPr>
+              <w:t>h</w:t>
+            </w:r>
+            <w:r>
+              <w:rPr>
+                <w:i/>
+              </w:rPr>
+              <w:t>35</w:t>
             </w:r>
           </w:p>
         </w:tc>
         <w:tc>
           <w:tcPr>
             <w:tcW w:w="3975" w:type="dxa"/>
-            <w:shd w:val="clear" w:color="auto" w:fill="F2F2F2" w:themeFill="background1" w:themeFillShade="F2"/>
-            <w:vAlign w:val="center"/>
-          </w:tcPr>
-          <w:p>
-            <w:pPr>
-              <w:jc w:val="center"/>
-            </w:pPr>
-            <w:r>
-              <w:t>Mise à jour du journal de travail</w:t>
-            </w:r>
-          </w:p>
-        </w:tc>
-        <w:tc>
-          <w:tcPr>
-            <w:tcW w:w="2407" w:type="dxa"/>
-            <w:shd w:val="clear" w:color="auto" w:fill="F2F2F2" w:themeFill="background1" w:themeFillShade="F2"/>
-            <w:vAlign w:val="center"/>
-          </w:tcPr>
-          <w:p>
-            <w:pPr>
-              <w:jc w:val="center"/>
-            </w:pPr>
-            <w:r>
-              <w:t>-</w:t>
-            </w:r>
-          </w:p>
-        </w:tc>
-        <w:tc>
-          <w:tcPr>
-            <w:tcW w:w="2407" w:type="dxa"/>
-            <w:shd w:val="clear" w:color="auto" w:fill="F2F2F2" w:themeFill="background1" w:themeFillShade="F2"/>
-            <w:vAlign w:val="center"/>
-          </w:tcPr>
-          <w:p>
-            <w:pPr>
-              <w:jc w:val="center"/>
-            </w:pPr>
-            <w:r>
-              <w:t>-</w:t>
-            </w:r>
-            <w:bookmarkStart w:id="1" w:name="_GoBack"/>
-            <w:bookmarkEnd w:id="1"/>
+            <w:shd w:val="clear" w:color="auto" w:fill="FFFFFF" w:themeFill="background1"/>
+            <w:vAlign w:val="center"/>
+          </w:tcPr>
+          <w:p>
+            <w:pPr>
+              <w:jc w:val="center"/>
+            </w:pPr>
+            <w:r>
+              <w:t>Debut de la création de l’interface, passage des informations de connexion (adresse ip et port) choisis par l’utilisateur pour l’agent gérant le robot</w:t>
+            </w:r>
+          </w:p>
+        </w:tc>
+        <w:tc>
+          <w:tcPr>
+            <w:tcW w:w="2407" w:type="dxa"/>
+            <w:shd w:val="clear" w:color="auto" w:fill="FFFFFF" w:themeFill="background1"/>
+            <w:vAlign w:val="center"/>
+          </w:tcPr>
+          <w:p>
+            <w:pPr>
+              <w:jc w:val="center"/>
+            </w:pPr>
+            <w:r>
+              <w:t>Grosse perte de temps sur les layouts en java</w:t>
+            </w:r>
+          </w:p>
+        </w:tc>
+        <w:tc>
+          <w:tcPr>
+            <w:tcW w:w="2407" w:type="dxa"/>
+            <w:shd w:val="clear" w:color="auto" w:fill="FFFFFF" w:themeFill="background1"/>
+            <w:vAlign w:val="center"/>
+          </w:tcPr>
+          <w:p>
+            <w:pPr>
+              <w:jc w:val="center"/>
+            </w:pPr>
+            <w:r>
+              <w:t>Problème pas résolu, interface toujours très moche</w:t>
+            </w:r>
           </w:p>
         </w:tc>
       </w:tr>
@@ -7433,17 +7174,35 @@
               <w:rPr>
                 <w:i/>
               </w:rPr>
-              <w:t>06.06.17</w:t>
-            </w:r>
-          </w:p>
-          <w:p>
-            <w:pPr>
-              <w:jc w:val="center"/>
-              <w:rPr>
-                <w:b/>
-                <w:i/>
-              </w:rPr>
-            </w:pPr>
+              <w:t>0</w:t>
+            </w:r>
+            <w:r>
+              <w:rPr>
+                <w:i/>
+              </w:rPr>
+              <w:t>6</w:t>
+            </w:r>
+            <w:r>
+              <w:rPr>
+                <w:i/>
+              </w:rPr>
+              <w:t>.06.17</w:t>
+            </w:r>
+          </w:p>
+          <w:p>
+            <w:pPr>
+              <w:jc w:val="center"/>
+              <w:rPr>
+                <w:b/>
+                <w:i/>
+              </w:rPr>
+            </w:pPr>
+            <w:r>
+              <w:rPr>
+                <w:i/>
+              </w:rPr>
+              <w:t>11h35 -&gt; 12h00</w:t>
+            </w:r>
           </w:p>
         </w:tc>
         <w:tc>
@@ -7456,6 +7215,9 @@
             <w:pPr>
               <w:jc w:val="center"/>
             </w:pPr>
+            <w:r>
+              <w:t>Mise à jour du journal de travail</w:t>
+            </w:r>
           </w:p>
         </w:tc>
         <w:tc>
@@ -7468,6 +7230,9 @@
             <w:pPr>
               <w:jc w:val="center"/>
             </w:pPr>
+            <w:r>
+              <w:t>-</w:t>
+            </w:r>
           </w:p>
         </w:tc>
         <w:tc>
@@ -7480,6 +7245,9 @@
             <w:pPr>
               <w:jc w:val="center"/>
             </w:pPr>
+            <w:r>
+              <w:t>-</w:t>
+            </w:r>
           </w:p>
         </w:tc>
       </w:tr>
@@ -7490,7 +7258,7 @@
         <w:tc>
           <w:tcPr>
             <w:tcW w:w="1271" w:type="dxa"/>
-            <w:shd w:val="clear" w:color="auto" w:fill="F2F2F2" w:themeFill="background1" w:themeFillShade="F2"/>
+            <w:shd w:val="clear" w:color="auto" w:fill="FFFFFF" w:themeFill="background1"/>
             <w:vAlign w:val="center"/>
           </w:tcPr>
           <w:p>
@@ -7526,53 +7294,80 @@
               <w:rPr>
                 <w:i/>
               </w:rPr>
-              <w:t>07.06.17</w:t>
-            </w:r>
-          </w:p>
-          <w:p>
-            <w:pPr>
-              <w:jc w:val="center"/>
-              <w:rPr>
-                <w:b/>
-                <w:i/>
-              </w:rPr>
-            </w:pPr>
+              <w:t>0</w:t>
+            </w:r>
+            <w:r>
+              <w:rPr>
+                <w:i/>
+              </w:rPr>
+              <w:t>6</w:t>
+            </w:r>
+            <w:r>
+              <w:rPr>
+                <w:i/>
+              </w:rPr>
+              <w:t>.06.17</w:t>
+            </w:r>
+          </w:p>
+          <w:p>
+            <w:pPr>
+              <w:jc w:val="center"/>
+              <w:rPr>
+                <w:b/>
+                <w:i/>
+              </w:rPr>
+            </w:pPr>
+            <w:r>
+              <w:rPr>
+                <w:i/>
+              </w:rPr>
+              <w:t>12h30 -&gt; 14h00</w:t>
+            </w:r>
           </w:p>
         </w:tc>
         <w:tc>
           <w:tcPr>
             <w:tcW w:w="3975" w:type="dxa"/>
-            <w:shd w:val="clear" w:color="auto" w:fill="F2F2F2" w:themeFill="background1" w:themeFillShade="F2"/>
-            <w:vAlign w:val="center"/>
-          </w:tcPr>
-          <w:p>
-            <w:pPr>
-              <w:jc w:val="center"/>
-            </w:pPr>
-          </w:p>
-        </w:tc>
-        <w:tc>
-          <w:tcPr>
-            <w:tcW w:w="2407" w:type="dxa"/>
-            <w:shd w:val="clear" w:color="auto" w:fill="F2F2F2" w:themeFill="background1" w:themeFillShade="F2"/>
-            <w:vAlign w:val="center"/>
-          </w:tcPr>
-          <w:p>
-            <w:pPr>
-              <w:jc w:val="center"/>
-            </w:pPr>
-          </w:p>
-        </w:tc>
-        <w:tc>
-          <w:tcPr>
-            <w:tcW w:w="2407" w:type="dxa"/>
-            <w:shd w:val="clear" w:color="auto" w:fill="F2F2F2" w:themeFill="background1" w:themeFillShade="F2"/>
-            <w:vAlign w:val="center"/>
-          </w:tcPr>
-          <w:p>
-            <w:pPr>
-              <w:jc w:val="center"/>
-            </w:pPr>
+            <w:shd w:val="clear" w:color="auto" w:fill="FFFFFF" w:themeFill="background1"/>
+            <w:vAlign w:val="center"/>
+          </w:tcPr>
+          <w:p>
+            <w:pPr>
+              <w:jc w:val="center"/>
+            </w:pPr>
+            <w:r>
+              <w:t>Amélioration de la connexion en TCP/IP, début du codage des comportements</w:t>
+            </w:r>
+          </w:p>
+        </w:tc>
+        <w:tc>
+          <w:tcPr>
+            <w:tcW w:w="2407" w:type="dxa"/>
+            <w:shd w:val="clear" w:color="auto" w:fill="FFFFFF" w:themeFill="background1"/>
+            <w:vAlign w:val="center"/>
+          </w:tcPr>
+          <w:p>
+            <w:pPr>
+              <w:jc w:val="center"/>
+            </w:pPr>
+            <w:r>
+              <w:t>-</w:t>
+            </w:r>
+          </w:p>
+        </w:tc>
+        <w:tc>
+          <w:tcPr>
+            <w:tcW w:w="2407" w:type="dxa"/>
+            <w:shd w:val="clear" w:color="auto" w:fill="FFFFFF" w:themeFill="background1"/>
+            <w:vAlign w:val="center"/>
+          </w:tcPr>
+          <w:p>
+            <w:pPr>
+              <w:jc w:val="center"/>
+            </w:pPr>
+            <w:r>
+              <w:t>-</w:t>
+            </w:r>
           </w:p>
         </w:tc>
       </w:tr>
@@ -7598,6 +7393,7 @@
                 <w:b/>
                 <w:i/>
               </w:rPr>
+              <w:lastRenderedPageBreak/>
               <w:t>Semaine 1</w:t>
             </w:r>
             <w:r>
@@ -7619,17 +7415,35 @@
               <w:rPr>
                 <w:i/>
               </w:rPr>
-              <w:t>08.06.17</w:t>
-            </w:r>
-          </w:p>
-          <w:p>
-            <w:pPr>
-              <w:jc w:val="center"/>
-              <w:rPr>
-                <w:b/>
-                <w:i/>
-              </w:rPr>
-            </w:pPr>
+              <w:t>0</w:t>
+            </w:r>
+            <w:r>
+              <w:rPr>
+                <w:i/>
+              </w:rPr>
+              <w:t>6</w:t>
+            </w:r>
+            <w:r>
+              <w:rPr>
+                <w:i/>
+              </w:rPr>
+              <w:t>.06.17</w:t>
+            </w:r>
+          </w:p>
+          <w:p>
+            <w:pPr>
+              <w:jc w:val="center"/>
+              <w:rPr>
+                <w:b/>
+                <w:i/>
+              </w:rPr>
+            </w:pPr>
+            <w:r>
+              <w:rPr>
+                <w:i/>
+              </w:rPr>
+              <w:t>14h45 -&gt; 16h45</w:t>
+            </w:r>
           </w:p>
         </w:tc>
         <w:tc>
@@ -7642,6 +7456,17 @@
             <w:pPr>
               <w:jc w:val="center"/>
             </w:pPr>
+            <w:r>
+              <w:t>Déploiement de la première version du programme (plateforme JADE entière sur le PI) et test de connexion.</w:t>
+            </w:r>
+          </w:p>
+          <w:p>
+            <w:pPr>
+              <w:jc w:val="center"/>
+            </w:pPr>
+            <w:r>
+              <w:t>Création d’un JAR exécutable et test de connexion</w:t>
+            </w:r>
           </w:p>
         </w:tc>
         <w:tc>
@@ -7654,6 +7479,15 @@
             <w:pPr>
               <w:jc w:val="center"/>
             </w:pPr>
+            <w:r>
+              <w:t xml:space="preserve">La connexion ne fonctionne pas. Analyse du problème : Probablement </w:t>
+            </w:r>
+            <w:r>
+              <w:t>un souci</w:t>
+            </w:r>
+            <w:r>
+              <w:t xml:space="preserve"> de réseau plutôt qu’applicatif.</w:t>
+            </w:r>
           </w:p>
         </w:tc>
         <w:tc>
@@ -7666,6 +7500,9 @@
             <w:pPr>
               <w:jc w:val="center"/>
             </w:pPr>
+            <w:r>
+              <w:t>Différents essais infructeux sur Windows et le PI. Soucis venant sûrement du fait de la licence nécessaire pour l’utilisation de Synapxis. L’ordinateur sur lequel il est installé doit être dans le réseau de l’école, le Pi et l’autre ordinateur utilisés ne le sont pas. Pour des questions de sécurité, la connexion est donc probablement bloquée</w:t>
+            </w:r>
           </w:p>
         </w:tc>
       </w:tr>
@@ -7712,17 +7549,71 @@
               <w:rPr>
                 <w:i/>
               </w:rPr>
-              <w:t>09.06.17</w:t>
-            </w:r>
-          </w:p>
-          <w:p>
-            <w:pPr>
-              <w:jc w:val="center"/>
-              <w:rPr>
-                <w:b/>
-                <w:i/>
-              </w:rPr>
-            </w:pPr>
+              <w:t>0</w:t>
+            </w:r>
+            <w:r>
+              <w:rPr>
+                <w:i/>
+              </w:rPr>
+              <w:t>7</w:t>
+            </w:r>
+            <w:r>
+              <w:rPr>
+                <w:i/>
+              </w:rPr>
+              <w:t>.06.17</w:t>
+            </w:r>
+          </w:p>
+          <w:p>
+            <w:pPr>
+              <w:jc w:val="center"/>
+              <w:rPr>
+                <w:b/>
+                <w:i/>
+              </w:rPr>
+            </w:pPr>
+            <w:r>
+              <w:rPr>
+                <w:i/>
+              </w:rPr>
+              <w:t>08</w:t>
+            </w:r>
+            <w:r>
+              <w:rPr>
+                <w:i/>
+              </w:rPr>
+              <w:t>h</w:t>
+            </w:r>
+            <w:r>
+              <w:rPr>
+                <w:i/>
+              </w:rPr>
+              <w:t>00</w:t>
+            </w:r>
+            <w:r>
+              <w:rPr>
+                <w:i/>
+              </w:rPr>
+              <w:t xml:space="preserve"> -&gt; 1</w:t>
+            </w:r>
+            <w:r>
+              <w:rPr>
+                <w:i/>
+              </w:rPr>
+              <w:t>2</w:t>
+            </w:r>
+            <w:r>
+              <w:rPr>
+                <w:i/>
+              </w:rPr>
+              <w:t>h</w:t>
+            </w:r>
+            <w:r>
+              <w:rPr>
+                <w:i/>
+              </w:rPr>
+              <w:t>00</w:t>
+            </w:r>
           </w:p>
         </w:tc>
         <w:tc>
@@ -7735,30 +7626,55 @@
             <w:pPr>
               <w:jc w:val="center"/>
             </w:pPr>
-          </w:p>
-        </w:tc>
-        <w:tc>
-          <w:tcPr>
-            <w:tcW w:w="2407" w:type="dxa"/>
-            <w:shd w:val="clear" w:color="auto" w:fill="F2F2F2" w:themeFill="background1" w:themeFillShade="F2"/>
-            <w:vAlign w:val="center"/>
-          </w:tcPr>
-          <w:p>
-            <w:pPr>
-              <w:jc w:val="center"/>
-            </w:pPr>
-          </w:p>
-        </w:tc>
-        <w:tc>
-          <w:tcPr>
-            <w:tcW w:w="2407" w:type="dxa"/>
-            <w:shd w:val="clear" w:color="auto" w:fill="F2F2F2" w:themeFill="background1" w:themeFillShade="F2"/>
-            <w:vAlign w:val="center"/>
-          </w:tcPr>
-          <w:p>
-            <w:pPr>
-              <w:jc w:val="center"/>
-            </w:pPr>
+            <w:r>
+              <w:t>Installation et configuration d’un VPN pour connecter l’ordinateur Windows fixe de chez moi au réseau de l’école.</w:t>
+            </w:r>
+          </w:p>
+          <w:p>
+            <w:pPr>
+              <w:jc w:val="center"/>
+            </w:pPr>
+            <w:r>
+              <w:t>Installation de Java sur celui-ci.</w:t>
+            </w:r>
+          </w:p>
+          <w:p>
+            <w:pPr>
+              <w:jc w:val="center"/>
+            </w:pPr>
+            <w:r>
+              <w:t>Test de la connexion en ayant les deux ordinateurs connectés au réseau de l’école, cela fonctionne</w:t>
+            </w:r>
+          </w:p>
+        </w:tc>
+        <w:tc>
+          <w:tcPr>
+            <w:tcW w:w="2407" w:type="dxa"/>
+            <w:shd w:val="clear" w:color="auto" w:fill="F2F2F2" w:themeFill="background1" w:themeFillShade="F2"/>
+            <w:vAlign w:val="center"/>
+          </w:tcPr>
+          <w:p>
+            <w:pPr>
+              <w:jc w:val="center"/>
+            </w:pPr>
+            <w:r>
+              <w:t>Grosse perte de temps pour la configuration du VPN</w:t>
+            </w:r>
+          </w:p>
+        </w:tc>
+        <w:tc>
+          <w:tcPr>
+            <w:tcW w:w="2407" w:type="dxa"/>
+            <w:shd w:val="clear" w:color="auto" w:fill="F2F2F2" w:themeFill="background1" w:themeFillShade="F2"/>
+            <w:vAlign w:val="center"/>
+          </w:tcPr>
+          <w:p>
+            <w:pPr>
+              <w:jc w:val="center"/>
+            </w:pPr>
+            <w:r>
+              <w:t>-</w:t>
+            </w:r>
           </w:p>
         </w:tc>
       </w:tr>
@@ -7769,6 +7685,7 @@
         <w:tc>
           <w:tcPr>
             <w:tcW w:w="1271" w:type="dxa"/>
+            <w:shd w:val="clear" w:color="auto" w:fill="F2F2F2" w:themeFill="background1" w:themeFillShade="F2"/>
             <w:vAlign w:val="center"/>
           </w:tcPr>
           <w:p>
@@ -7790,63 +7707,94 @@
                 <w:b/>
                 <w:i/>
               </w:rPr>
+              <w:t>6</w:t>
+            </w:r>
+          </w:p>
+          <w:p>
+            <w:pPr>
+              <w:jc w:val="center"/>
+              <w:rPr>
+                <w:i/>
+              </w:rPr>
+            </w:pPr>
+            <w:r>
+              <w:rPr>
+                <w:i/>
+              </w:rPr>
+              <w:t>0</w:t>
+            </w:r>
+            <w:r>
+              <w:rPr>
+                <w:i/>
+              </w:rPr>
               <w:t>7</w:t>
             </w:r>
-          </w:p>
-          <w:p>
-            <w:pPr>
-              <w:jc w:val="center"/>
-              <w:rPr>
-                <w:i/>
-              </w:rPr>
-            </w:pPr>
-            <w:r>
-              <w:rPr>
-                <w:i/>
-              </w:rPr>
-              <w:t>12.06.17</w:t>
-            </w:r>
-          </w:p>
-          <w:p>
-            <w:pPr>
-              <w:rPr>
-                <w:i/>
-              </w:rPr>
-            </w:pPr>
+            <w:r>
+              <w:rPr>
+                <w:i/>
+              </w:rPr>
+              <w:t>.06.17</w:t>
+            </w:r>
+          </w:p>
+          <w:p>
+            <w:pPr>
+              <w:jc w:val="center"/>
+              <w:rPr>
+                <w:b/>
+                <w:i/>
+              </w:rPr>
+            </w:pPr>
+            <w:r>
+              <w:rPr>
+                <w:i/>
+              </w:rPr>
+              <w:t>12h00 -&gt; 17h00</w:t>
+            </w:r>
           </w:p>
         </w:tc>
         <w:tc>
           <w:tcPr>
             <w:tcW w:w="3975" w:type="dxa"/>
-            <w:shd w:val="clear" w:color="auto" w:fill="FFFFFF" w:themeFill="background1"/>
-            <w:vAlign w:val="center"/>
-          </w:tcPr>
-          <w:p>
-            <w:pPr>
-              <w:jc w:val="center"/>
-            </w:pPr>
-          </w:p>
-        </w:tc>
-        <w:tc>
-          <w:tcPr>
-            <w:tcW w:w="2407" w:type="dxa"/>
-            <w:vAlign w:val="center"/>
-          </w:tcPr>
-          <w:p>
-            <w:pPr>
-              <w:jc w:val="center"/>
-            </w:pPr>
-          </w:p>
-        </w:tc>
-        <w:tc>
-          <w:tcPr>
-            <w:tcW w:w="2407" w:type="dxa"/>
-            <w:vAlign w:val="center"/>
-          </w:tcPr>
-          <w:p>
-            <w:pPr>
-              <w:jc w:val="center"/>
-            </w:pPr>
+            <w:shd w:val="clear" w:color="auto" w:fill="F2F2F2" w:themeFill="background1" w:themeFillShade="F2"/>
+            <w:vAlign w:val="center"/>
+          </w:tcPr>
+          <w:p>
+            <w:pPr>
+              <w:jc w:val="center"/>
+            </w:pPr>
+            <w:r>
+              <w:t>Configuration d’un VPN pour connecter le PI au réseau de l’école. Création d’un jar ainsi que d’un script afin de lancer le jar.</w:t>
+            </w:r>
+          </w:p>
+        </w:tc>
+        <w:tc>
+          <w:tcPr>
+            <w:tcW w:w="2407" w:type="dxa"/>
+            <w:shd w:val="clear" w:color="auto" w:fill="F2F2F2" w:themeFill="background1" w:themeFillShade="F2"/>
+            <w:vAlign w:val="center"/>
+          </w:tcPr>
+          <w:p>
+            <w:pPr>
+              <w:jc w:val="center"/>
+            </w:pPr>
+            <w:r>
+              <w:t>J’obtiens différentes erreurs lors de la connexion en VPN, impossibilité de test</w:t>
+            </w:r>
+          </w:p>
+        </w:tc>
+        <w:tc>
+          <w:tcPr>
+            <w:tcW w:w="2407" w:type="dxa"/>
+            <w:shd w:val="clear" w:color="auto" w:fill="F2F2F2" w:themeFill="background1" w:themeFillShade="F2"/>
+            <w:vAlign w:val="center"/>
+          </w:tcPr>
+          <w:p>
+            <w:pPr>
+              <w:jc w:val="center"/>
+            </w:pPr>
+            <w:r>
+              <w:t>Ayant perdu beaucoup de temps la-dessus, je remettrai la partie PI à plus tard</w:t>
+            </w:r>
           </w:p>
         </w:tc>
       </w:tr>
@@ -7857,7 +7805,7 @@
         <w:tc>
           <w:tcPr>
             <w:tcW w:w="1271" w:type="dxa"/>
-            <w:shd w:val="clear" w:color="auto" w:fill="F2F2F2" w:themeFill="background1" w:themeFillShade="F2"/>
+            <w:shd w:val="clear" w:color="auto" w:fill="FFFFFF" w:themeFill="background1"/>
             <w:vAlign w:val="center"/>
           </w:tcPr>
           <w:p>
@@ -7879,67 +7827,100 @@
                 <w:b/>
                 <w:i/>
               </w:rPr>
-              <w:t>7</w:t>
-            </w:r>
-          </w:p>
-          <w:p>
-            <w:pPr>
-              <w:jc w:val="center"/>
-              <w:rPr>
-                <w:i/>
-              </w:rPr>
-            </w:pPr>
-            <w:r>
-              <w:rPr>
-                <w:i/>
-              </w:rPr>
-              <w:t>13.06.17</w:t>
-            </w:r>
-          </w:p>
-          <w:p>
-            <w:pPr>
-              <w:jc w:val="center"/>
-              <w:rPr>
-                <w:b/>
-                <w:i/>
-              </w:rPr>
-            </w:pPr>
+              <w:t>6</w:t>
+            </w:r>
+          </w:p>
+          <w:p>
+            <w:pPr>
+              <w:jc w:val="center"/>
+              <w:rPr>
+                <w:i/>
+              </w:rPr>
+            </w:pPr>
+            <w:r>
+              <w:rPr>
+                <w:i/>
+              </w:rPr>
+              <w:t>08.06.17</w:t>
+            </w:r>
+          </w:p>
+          <w:p>
+            <w:pPr>
+              <w:jc w:val="center"/>
+              <w:rPr>
+                <w:b/>
+                <w:i/>
+              </w:rPr>
+            </w:pPr>
+            <w:r>
+              <w:rPr>
+                <w:i/>
+              </w:rPr>
+              <w:t>08</w:t>
+            </w:r>
+            <w:r>
+              <w:rPr>
+                <w:i/>
+              </w:rPr>
+              <w:t xml:space="preserve">h00 -&gt; </w:t>
+            </w:r>
+            <w:r>
+              <w:rPr>
+                <w:i/>
+              </w:rPr>
+              <w:t>09</w:t>
+            </w:r>
+            <w:r>
+              <w:rPr>
+                <w:i/>
+              </w:rPr>
+              <w:t>h00</w:t>
+            </w:r>
           </w:p>
         </w:tc>
         <w:tc>
           <w:tcPr>
             <w:tcW w:w="3975" w:type="dxa"/>
-            <w:shd w:val="clear" w:color="auto" w:fill="F2F2F2" w:themeFill="background1" w:themeFillShade="F2"/>
-            <w:vAlign w:val="center"/>
-          </w:tcPr>
-          <w:p>
-            <w:pPr>
-              <w:jc w:val="center"/>
-            </w:pPr>
-          </w:p>
-        </w:tc>
-        <w:tc>
-          <w:tcPr>
-            <w:tcW w:w="2407" w:type="dxa"/>
-            <w:shd w:val="clear" w:color="auto" w:fill="F2F2F2" w:themeFill="background1" w:themeFillShade="F2"/>
-            <w:vAlign w:val="center"/>
-          </w:tcPr>
-          <w:p>
-            <w:pPr>
-              <w:jc w:val="center"/>
-            </w:pPr>
-          </w:p>
-        </w:tc>
-        <w:tc>
-          <w:tcPr>
-            <w:tcW w:w="2407" w:type="dxa"/>
-            <w:shd w:val="clear" w:color="auto" w:fill="F2F2F2" w:themeFill="background1" w:themeFillShade="F2"/>
-            <w:vAlign w:val="center"/>
-          </w:tcPr>
-          <w:p>
-            <w:pPr>
-              <w:jc w:val="center"/>
-            </w:pPr>
+            <w:shd w:val="clear" w:color="auto" w:fill="FFFFFF" w:themeFill="background1"/>
+            <w:vAlign w:val="center"/>
+          </w:tcPr>
+          <w:p>
+            <w:pPr>
+              <w:jc w:val="center"/>
+            </w:pPr>
+            <w:r>
+              <w:t>Mise à jour du journal de travail</w:t>
+            </w:r>
+          </w:p>
+        </w:tc>
+        <w:tc>
+          <w:tcPr>
+            <w:tcW w:w="2407" w:type="dxa"/>
+            <w:shd w:val="clear" w:color="auto" w:fill="FFFFFF" w:themeFill="background1"/>
+            <w:vAlign w:val="center"/>
+          </w:tcPr>
+          <w:p>
+            <w:pPr>
+              <w:jc w:val="center"/>
+            </w:pPr>
+            <w:r>
+              <w:t>-</w:t>
+            </w:r>
+          </w:p>
+        </w:tc>
+        <w:tc>
+          <w:tcPr>
+            <w:tcW w:w="2407" w:type="dxa"/>
+            <w:shd w:val="clear" w:color="auto" w:fill="FFFFFF" w:themeFill="background1"/>
+            <w:vAlign w:val="center"/>
+          </w:tcPr>
+          <w:p>
+            <w:pPr>
+              <w:jc w:val="center"/>
+            </w:pPr>
+            <w:r>
+              <w:t>-</w:t>
+            </w:r>
           </w:p>
         </w:tc>
       </w:tr>
@@ -7950,6 +7931,7 @@
         <w:tc>
           <w:tcPr>
             <w:tcW w:w="1271" w:type="dxa"/>
+            <w:shd w:val="clear" w:color="auto" w:fill="FFFFFF" w:themeFill="background1"/>
             <w:vAlign w:val="center"/>
           </w:tcPr>
           <w:p>
@@ -7971,31 +7953,49 @@
                 <w:b/>
                 <w:i/>
               </w:rPr>
-              <w:t>7</w:t>
-            </w:r>
-          </w:p>
-          <w:p>
-            <w:pPr>
-              <w:jc w:val="center"/>
-              <w:rPr>
-                <w:i/>
-              </w:rPr>
-            </w:pPr>
-            <w:r>
-              <w:rPr>
-                <w:i/>
-              </w:rPr>
-              <w:t>14.06.17</w:t>
-            </w:r>
-          </w:p>
-          <w:p>
-            <w:pPr>
-              <w:jc w:val="center"/>
-              <w:rPr>
-                <w:b/>
-                <w:i/>
-              </w:rPr>
-            </w:pPr>
+              <w:t>6</w:t>
+            </w:r>
+          </w:p>
+          <w:p>
+            <w:pPr>
+              <w:jc w:val="center"/>
+              <w:rPr>
+                <w:i/>
+              </w:rPr>
+            </w:pPr>
+            <w:r>
+              <w:rPr>
+                <w:i/>
+              </w:rPr>
+              <w:t>08.06.17</w:t>
+            </w:r>
+          </w:p>
+          <w:p>
+            <w:pPr>
+              <w:jc w:val="center"/>
+              <w:rPr>
+                <w:b/>
+                <w:i/>
+              </w:rPr>
+            </w:pPr>
+            <w:r>
+              <w:rPr>
+                <w:i/>
+              </w:rPr>
+              <w:t>0</w:t>
+            </w:r>
+            <w:r>
+              <w:rPr>
+                <w:i/>
+              </w:rPr>
+              <w:t>9</w:t>
+            </w:r>
+            <w:r>
+              <w:rPr>
+                <w:i/>
+              </w:rPr>
+              <w:t xml:space="preserve">h00 -&gt; </w:t>
+            </w:r>
           </w:p>
         </w:tc>
         <w:tc>
@@ -8008,28 +8008,41 @@
             <w:pPr>
               <w:jc w:val="center"/>
             </w:pPr>
-          </w:p>
-        </w:tc>
-        <w:tc>
-          <w:tcPr>
-            <w:tcW w:w="2407" w:type="dxa"/>
-            <w:vAlign w:val="center"/>
-          </w:tcPr>
-          <w:p>
-            <w:pPr>
-              <w:jc w:val="center"/>
-            </w:pPr>
-          </w:p>
-        </w:tc>
-        <w:tc>
-          <w:tcPr>
-            <w:tcW w:w="2407" w:type="dxa"/>
-            <w:vAlign w:val="center"/>
-          </w:tcPr>
-          <w:p>
-            <w:pPr>
-              <w:jc w:val="center"/>
-            </w:pPr>
+            <w:r>
+              <w:t>Avancement du codage du comportement de l’agent gérant le robot</w:t>
+            </w:r>
+          </w:p>
+        </w:tc>
+        <w:tc>
+          <w:tcPr>
+            <w:tcW w:w="2407" w:type="dxa"/>
+            <w:shd w:val="clear" w:color="auto" w:fill="FFFFFF" w:themeFill="background1"/>
+            <w:vAlign w:val="center"/>
+          </w:tcPr>
+          <w:p>
+            <w:pPr>
+              <w:jc w:val="center"/>
+            </w:pPr>
+            <w:r>
+              <w:t>-</w:t>
+            </w:r>
+          </w:p>
+        </w:tc>
+        <w:tc>
+          <w:tcPr>
+            <w:tcW w:w="2407" w:type="dxa"/>
+            <w:shd w:val="clear" w:color="auto" w:fill="FFFFFF" w:themeFill="background1"/>
+            <w:vAlign w:val="center"/>
+          </w:tcPr>
+          <w:p>
+            <w:pPr>
+              <w:jc w:val="center"/>
+            </w:pPr>
+            <w:r>
+              <w:t>-</w:t>
+            </w:r>
+            <w:bookmarkStart w:id="1" w:name="_GoBack"/>
+            <w:bookmarkEnd w:id="1"/>
           </w:p>
         </w:tc>
       </w:tr>
@@ -8062,21 +8075,21 @@
                 <w:b/>
                 <w:i/>
               </w:rPr>
-              <w:t>7</w:t>
-            </w:r>
-          </w:p>
-          <w:p>
-            <w:pPr>
-              <w:jc w:val="center"/>
-              <w:rPr>
-                <w:i/>
-              </w:rPr>
-            </w:pPr>
-            <w:r>
-              <w:rPr>
-                <w:i/>
-              </w:rPr>
-              <w:t>15.06.17</w:t>
+              <w:t>6</w:t>
+            </w:r>
+          </w:p>
+          <w:p>
+            <w:pPr>
+              <w:jc w:val="center"/>
+              <w:rPr>
+                <w:i/>
+              </w:rPr>
+            </w:pPr>
+            <w:r>
+              <w:rPr>
+                <w:i/>
+              </w:rPr>
+              <w:t>09.06.17</w:t>
             </w:r>
           </w:p>
           <w:p>
@@ -8168,12 +8181,11 @@
               <w:rPr>
                 <w:i/>
               </w:rPr>
-              <w:t>16.06.17</w:t>
-            </w:r>
-          </w:p>
-          <w:p>
-            <w:pPr>
-              <w:jc w:val="center"/>
+              <w:t>12.06.17</w:t>
+            </w:r>
+          </w:p>
+          <w:p>
+            <w:pPr>
               <w:rPr>
                 <w:i/>
               </w:rPr>
@@ -8244,27 +8256,28 @@
                 <w:b/>
                 <w:i/>
               </w:rPr>
-              <w:t>8</w:t>
-            </w:r>
-          </w:p>
-          <w:p>
-            <w:pPr>
-              <w:jc w:val="center"/>
-              <w:rPr>
-                <w:i/>
-              </w:rPr>
-            </w:pPr>
-            <w:r>
-              <w:rPr>
-                <w:i/>
-              </w:rPr>
-              <w:t>19.06.17</w:t>
-            </w:r>
-          </w:p>
-          <w:p>
-            <w:pPr>
-              <w:jc w:val="center"/>
-              <w:rPr>
+              <w:t>7</w:t>
+            </w:r>
+          </w:p>
+          <w:p>
+            <w:pPr>
+              <w:jc w:val="center"/>
+              <w:rPr>
+                <w:i/>
+              </w:rPr>
+            </w:pPr>
+            <w:r>
+              <w:rPr>
+                <w:i/>
+              </w:rPr>
+              <w:t>13.06.17</w:t>
+            </w:r>
+          </w:p>
+          <w:p>
+            <w:pPr>
+              <w:jc w:val="center"/>
+              <w:rPr>
+                <w:b/>
                 <w:i/>
               </w:rPr>
             </w:pPr>
@@ -8314,7 +8327,6 @@
         <w:tc>
           <w:tcPr>
             <w:tcW w:w="1271" w:type="dxa"/>
-            <w:shd w:val="clear" w:color="auto" w:fill="FFFFFF" w:themeFill="background1"/>
             <w:vAlign w:val="center"/>
           </w:tcPr>
           <w:p>
@@ -8336,21 +8348,21 @@
                 <w:b/>
                 <w:i/>
               </w:rPr>
-              <w:t>8</w:t>
-            </w:r>
-          </w:p>
-          <w:p>
-            <w:pPr>
-              <w:jc w:val="center"/>
-              <w:rPr>
-                <w:i/>
-              </w:rPr>
-            </w:pPr>
-            <w:r>
-              <w:rPr>
-                <w:i/>
-              </w:rPr>
-              <w:t>20.06.17</w:t>
+              <w:t>7</w:t>
+            </w:r>
+          </w:p>
+          <w:p>
+            <w:pPr>
+              <w:jc w:val="center"/>
+              <w:rPr>
+                <w:i/>
+              </w:rPr>
+            </w:pPr>
+            <w:r>
+              <w:rPr>
+                <w:i/>
+              </w:rPr>
+              <w:t>14.06.17</w:t>
             </w:r>
           </w:p>
           <w:p>
@@ -8378,19 +8390,17 @@
         <w:tc>
           <w:tcPr>
             <w:tcW w:w="2407" w:type="dxa"/>
-            <w:shd w:val="clear" w:color="auto" w:fill="FFFFFF" w:themeFill="background1"/>
-            <w:vAlign w:val="center"/>
-          </w:tcPr>
-          <w:p>
-            <w:pPr>
-              <w:jc w:val="center"/>
-            </w:pPr>
-          </w:p>
-        </w:tc>
-        <w:tc>
-          <w:tcPr>
-            <w:tcW w:w="2407" w:type="dxa"/>
-            <w:shd w:val="clear" w:color="auto" w:fill="FFFFFF" w:themeFill="background1"/>
+            <w:vAlign w:val="center"/>
+          </w:tcPr>
+          <w:p>
+            <w:pPr>
+              <w:jc w:val="center"/>
+            </w:pPr>
+          </w:p>
+        </w:tc>
+        <w:tc>
+          <w:tcPr>
+            <w:tcW w:w="2407" w:type="dxa"/>
             <w:vAlign w:val="center"/>
           </w:tcPr>
           <w:p>
@@ -8429,21 +8439,21 @@
                 <w:b/>
                 <w:i/>
               </w:rPr>
-              <w:t>8</w:t>
-            </w:r>
-          </w:p>
-          <w:p>
-            <w:pPr>
-              <w:jc w:val="center"/>
-              <w:rPr>
-                <w:i/>
-              </w:rPr>
-            </w:pPr>
-            <w:r>
-              <w:rPr>
-                <w:i/>
-              </w:rPr>
-              <w:t>21.06.17</w:t>
+              <w:t>7</w:t>
+            </w:r>
+          </w:p>
+          <w:p>
+            <w:pPr>
+              <w:jc w:val="center"/>
+              <w:rPr>
+                <w:i/>
+              </w:rPr>
+            </w:pPr>
+            <w:r>
+              <w:rPr>
+                <w:i/>
+              </w:rPr>
+              <w:t>15.06.17</w:t>
             </w:r>
           </w:p>
           <w:p>
@@ -8500,7 +8510,6 @@
         <w:tc>
           <w:tcPr>
             <w:tcW w:w="1271" w:type="dxa"/>
-            <w:shd w:val="clear" w:color="auto" w:fill="FFFFFF" w:themeFill="background1"/>
             <w:vAlign w:val="center"/>
           </w:tcPr>
           <w:p>
@@ -8522,28 +8531,27 @@
                 <w:b/>
                 <w:i/>
               </w:rPr>
-              <w:t>8</w:t>
-            </w:r>
-          </w:p>
-          <w:p>
-            <w:pPr>
-              <w:jc w:val="center"/>
-              <w:rPr>
-                <w:i/>
-              </w:rPr>
-            </w:pPr>
-            <w:r>
-              <w:rPr>
-                <w:i/>
-              </w:rPr>
-              <w:t>22.06.17</w:t>
-            </w:r>
-          </w:p>
-          <w:p>
-            <w:pPr>
-              <w:jc w:val="center"/>
-              <w:rPr>
-                <w:b/>
+              <w:t>7</w:t>
+            </w:r>
+          </w:p>
+          <w:p>
+            <w:pPr>
+              <w:jc w:val="center"/>
+              <w:rPr>
+                <w:i/>
+              </w:rPr>
+            </w:pPr>
+            <w:r>
+              <w:rPr>
+                <w:i/>
+              </w:rPr>
+              <w:t>16.06.17</w:t>
+            </w:r>
+          </w:p>
+          <w:p>
+            <w:pPr>
+              <w:jc w:val="center"/>
+              <w:rPr>
                 <w:i/>
               </w:rPr>
             </w:pPr>
@@ -8564,19 +8572,17 @@
         <w:tc>
           <w:tcPr>
             <w:tcW w:w="2407" w:type="dxa"/>
-            <w:shd w:val="clear" w:color="auto" w:fill="FFFFFF" w:themeFill="background1"/>
-            <w:vAlign w:val="center"/>
-          </w:tcPr>
-          <w:p>
-            <w:pPr>
-              <w:jc w:val="center"/>
-            </w:pPr>
-          </w:p>
-        </w:tc>
-        <w:tc>
-          <w:tcPr>
-            <w:tcW w:w="2407" w:type="dxa"/>
-            <w:shd w:val="clear" w:color="auto" w:fill="FFFFFF" w:themeFill="background1"/>
+            <w:vAlign w:val="center"/>
+          </w:tcPr>
+          <w:p>
+            <w:pPr>
+              <w:jc w:val="center"/>
+            </w:pPr>
+          </w:p>
+        </w:tc>
+        <w:tc>
+          <w:tcPr>
+            <w:tcW w:w="2407" w:type="dxa"/>
             <w:vAlign w:val="center"/>
           </w:tcPr>
           <w:p>
@@ -8608,6 +8614,7 @@
                 <w:b/>
                 <w:i/>
               </w:rPr>
+              <w:lastRenderedPageBreak/>
               <w:t>Semaine 1</w:t>
             </w:r>
             <w:r>
@@ -8629,14 +8636,13 @@
               <w:rPr>
                 <w:i/>
               </w:rPr>
-              <w:t>23.06.17</w:t>
-            </w:r>
-          </w:p>
-          <w:p>
-            <w:pPr>
-              <w:jc w:val="center"/>
-              <w:rPr>
-                <w:b/>
+              <w:t>19.06.17</w:t>
+            </w:r>
+          </w:p>
+          <w:p>
+            <w:pPr>
+              <w:jc w:val="center"/>
+              <w:rPr>
                 <w:i/>
               </w:rPr>
             </w:pPr>
@@ -8686,6 +8692,7 @@
         <w:tc>
           <w:tcPr>
             <w:tcW w:w="1271" w:type="dxa"/>
+            <w:shd w:val="clear" w:color="auto" w:fill="FFFFFF" w:themeFill="background1"/>
             <w:vAlign w:val="center"/>
           </w:tcPr>
           <w:p>
@@ -8707,27 +8714,28 @@
                 <w:b/>
                 <w:i/>
               </w:rPr>
-              <w:t>9</w:t>
-            </w:r>
-          </w:p>
-          <w:p>
-            <w:pPr>
-              <w:jc w:val="center"/>
-              <w:rPr>
-                <w:i/>
-              </w:rPr>
-            </w:pPr>
-            <w:r>
-              <w:rPr>
-                <w:i/>
-              </w:rPr>
-              <w:t>26.06.17</w:t>
-            </w:r>
-          </w:p>
-          <w:p>
-            <w:pPr>
-              <w:jc w:val="center"/>
-              <w:rPr>
+              <w:t>8</w:t>
+            </w:r>
+          </w:p>
+          <w:p>
+            <w:pPr>
+              <w:jc w:val="center"/>
+              <w:rPr>
+                <w:i/>
+              </w:rPr>
+            </w:pPr>
+            <w:r>
+              <w:rPr>
+                <w:i/>
+              </w:rPr>
+              <w:t>20.06.17</w:t>
+            </w:r>
+          </w:p>
+          <w:p>
+            <w:pPr>
+              <w:jc w:val="center"/>
+              <w:rPr>
+                <w:b/>
                 <w:i/>
               </w:rPr>
             </w:pPr>
@@ -8748,17 +8756,19 @@
         <w:tc>
           <w:tcPr>
             <w:tcW w:w="2407" w:type="dxa"/>
-            <w:vAlign w:val="center"/>
-          </w:tcPr>
-          <w:p>
-            <w:pPr>
-              <w:jc w:val="center"/>
-            </w:pPr>
-          </w:p>
-        </w:tc>
-        <w:tc>
-          <w:tcPr>
-            <w:tcW w:w="2407" w:type="dxa"/>
+            <w:shd w:val="clear" w:color="auto" w:fill="FFFFFF" w:themeFill="background1"/>
+            <w:vAlign w:val="center"/>
+          </w:tcPr>
+          <w:p>
+            <w:pPr>
+              <w:jc w:val="center"/>
+            </w:pPr>
+          </w:p>
+        </w:tc>
+        <w:tc>
+          <w:tcPr>
+            <w:tcW w:w="2407" w:type="dxa"/>
+            <w:shd w:val="clear" w:color="auto" w:fill="FFFFFF" w:themeFill="background1"/>
             <w:vAlign w:val="center"/>
           </w:tcPr>
           <w:p>
@@ -8797,21 +8807,21 @@
                 <w:b/>
                 <w:i/>
               </w:rPr>
-              <w:t>9</w:t>
-            </w:r>
-          </w:p>
-          <w:p>
-            <w:pPr>
-              <w:jc w:val="center"/>
-              <w:rPr>
-                <w:i/>
-              </w:rPr>
-            </w:pPr>
-            <w:r>
-              <w:rPr>
-                <w:i/>
-              </w:rPr>
-              <w:t>27.06.17</w:t>
+              <w:t>8</w:t>
+            </w:r>
+          </w:p>
+          <w:p>
+            <w:pPr>
+              <w:jc w:val="center"/>
+              <w:rPr>
+                <w:i/>
+              </w:rPr>
+            </w:pPr>
+            <w:r>
+              <w:rPr>
+                <w:i/>
+              </w:rPr>
+              <w:t>21.06.17</w:t>
             </w:r>
           </w:p>
           <w:p>
@@ -8868,6 +8878,7 @@
         <w:tc>
           <w:tcPr>
             <w:tcW w:w="1271" w:type="dxa"/>
+            <w:shd w:val="clear" w:color="auto" w:fill="FFFFFF" w:themeFill="background1"/>
             <w:vAlign w:val="center"/>
           </w:tcPr>
           <w:p>
@@ -8889,21 +8900,21 @@
                 <w:b/>
                 <w:i/>
               </w:rPr>
-              <w:t>9</w:t>
-            </w:r>
-          </w:p>
-          <w:p>
-            <w:pPr>
-              <w:jc w:val="center"/>
-              <w:rPr>
-                <w:i/>
-              </w:rPr>
-            </w:pPr>
-            <w:r>
-              <w:rPr>
-                <w:i/>
-              </w:rPr>
-              <w:t>28.06.17</w:t>
+              <w:t>8</w:t>
+            </w:r>
+          </w:p>
+          <w:p>
+            <w:pPr>
+              <w:jc w:val="center"/>
+              <w:rPr>
+                <w:i/>
+              </w:rPr>
+            </w:pPr>
+            <w:r>
+              <w:rPr>
+                <w:i/>
+              </w:rPr>
+              <w:t>22.06.17</w:t>
             </w:r>
           </w:p>
           <w:p>
@@ -8931,17 +8942,19 @@
         <w:tc>
           <w:tcPr>
             <w:tcW w:w="2407" w:type="dxa"/>
-            <w:vAlign w:val="center"/>
-          </w:tcPr>
-          <w:p>
-            <w:pPr>
-              <w:jc w:val="center"/>
-            </w:pPr>
-          </w:p>
-        </w:tc>
-        <w:tc>
-          <w:tcPr>
-            <w:tcW w:w="2407" w:type="dxa"/>
+            <w:shd w:val="clear" w:color="auto" w:fill="FFFFFF" w:themeFill="background1"/>
+            <w:vAlign w:val="center"/>
+          </w:tcPr>
+          <w:p>
+            <w:pPr>
+              <w:jc w:val="center"/>
+            </w:pPr>
+          </w:p>
+        </w:tc>
+        <w:tc>
+          <w:tcPr>
+            <w:tcW w:w="2407" w:type="dxa"/>
+            <w:shd w:val="clear" w:color="auto" w:fill="FFFFFF" w:themeFill="background1"/>
             <w:vAlign w:val="center"/>
           </w:tcPr>
           <w:p>
@@ -8980,21 +8993,21 @@
                 <w:b/>
                 <w:i/>
               </w:rPr>
-              <w:t>9</w:t>
-            </w:r>
-          </w:p>
-          <w:p>
-            <w:pPr>
-              <w:jc w:val="center"/>
-              <w:rPr>
-                <w:i/>
-              </w:rPr>
-            </w:pPr>
-            <w:r>
-              <w:rPr>
-                <w:i/>
-              </w:rPr>
-              <w:t>29.06.17</w:t>
+              <w:t>8</w:t>
+            </w:r>
+          </w:p>
+          <w:p>
+            <w:pPr>
+              <w:jc w:val="center"/>
+              <w:rPr>
+                <w:i/>
+              </w:rPr>
+            </w:pPr>
+            <w:r>
+              <w:rPr>
+                <w:i/>
+              </w:rPr>
+              <w:t>23.06.17</w:t>
             </w:r>
           </w:p>
           <w:p>
@@ -9086,7 +9099,7 @@
               <w:rPr>
                 <w:i/>
               </w:rPr>
-              <w:t>30.06.17</w:t>
+              <w:t>26.06.17</w:t>
             </w:r>
           </w:p>
           <w:p>
@@ -9155,35 +9168,35 @@
                 <w:b/>
                 <w:i/>
               </w:rPr>
-              <w:lastRenderedPageBreak/>
-              <w:t xml:space="preserve">Semaine </w:t>
-            </w:r>
-            <w:r>
-              <w:rPr>
-                <w:b/>
-                <w:i/>
-              </w:rPr>
-              <w:t>20</w:t>
-            </w:r>
-          </w:p>
-          <w:p>
-            <w:pPr>
-              <w:jc w:val="center"/>
-              <w:rPr>
-                <w:i/>
-              </w:rPr>
-            </w:pPr>
-            <w:r>
-              <w:rPr>
-                <w:i/>
-              </w:rPr>
-              <w:t>03.07.17</w:t>
-            </w:r>
-          </w:p>
-          <w:p>
-            <w:pPr>
-              <w:jc w:val="center"/>
-              <w:rPr>
+              <w:t>Semaine 1</w:t>
+            </w:r>
+            <w:r>
+              <w:rPr>
+                <w:b/>
+                <w:i/>
+              </w:rPr>
+              <w:t>9</w:t>
+            </w:r>
+          </w:p>
+          <w:p>
+            <w:pPr>
+              <w:jc w:val="center"/>
+              <w:rPr>
+                <w:i/>
+              </w:rPr>
+            </w:pPr>
+            <w:r>
+              <w:rPr>
+                <w:i/>
+              </w:rPr>
+              <w:t>27.06.17</w:t>
+            </w:r>
+          </w:p>
+          <w:p>
+            <w:pPr>
+              <w:jc w:val="center"/>
+              <w:rPr>
+                <w:b/>
                 <w:i/>
               </w:rPr>
             </w:pPr>
@@ -9233,43 +9246,42 @@
         <w:tc>
           <w:tcPr>
             <w:tcW w:w="1271" w:type="dxa"/>
-            <w:shd w:val="clear" w:color="auto" w:fill="FFFFFF" w:themeFill="background1"/>
-            <w:vAlign w:val="center"/>
-          </w:tcPr>
-          <w:p>
-            <w:pPr>
-              <w:jc w:val="center"/>
-              <w:rPr>
-                <w:i/>
-              </w:rPr>
-            </w:pPr>
-            <w:r>
-              <w:rPr>
-                <w:b/>
-                <w:i/>
-              </w:rPr>
-              <w:t xml:space="preserve">Semaine </w:t>
-            </w:r>
-            <w:r>
-              <w:rPr>
-                <w:b/>
-                <w:i/>
-              </w:rPr>
-              <w:t>20</w:t>
-            </w:r>
-          </w:p>
-          <w:p>
-            <w:pPr>
-              <w:jc w:val="center"/>
-              <w:rPr>
-                <w:i/>
-              </w:rPr>
-            </w:pPr>
-            <w:r>
-              <w:rPr>
-                <w:i/>
-              </w:rPr>
-              <w:t>04.07.17</w:t>
+            <w:vAlign w:val="center"/>
+          </w:tcPr>
+          <w:p>
+            <w:pPr>
+              <w:jc w:val="center"/>
+              <w:rPr>
+                <w:i/>
+              </w:rPr>
+            </w:pPr>
+            <w:r>
+              <w:rPr>
+                <w:b/>
+                <w:i/>
+              </w:rPr>
+              <w:t>Semaine 1</w:t>
+            </w:r>
+            <w:r>
+              <w:rPr>
+                <w:b/>
+                <w:i/>
+              </w:rPr>
+              <w:t>9</w:t>
+            </w:r>
+          </w:p>
+          <w:p>
+            <w:pPr>
+              <w:jc w:val="center"/>
+              <w:rPr>
+                <w:i/>
+              </w:rPr>
+            </w:pPr>
+            <w:r>
+              <w:rPr>
+                <w:i/>
+              </w:rPr>
+              <w:t>28.06.17</w:t>
             </w:r>
           </w:p>
           <w:p>
@@ -9297,19 +9309,17 @@
         <w:tc>
           <w:tcPr>
             <w:tcW w:w="2407" w:type="dxa"/>
-            <w:shd w:val="clear" w:color="auto" w:fill="FFFFFF" w:themeFill="background1"/>
-            <w:vAlign w:val="center"/>
-          </w:tcPr>
-          <w:p>
-            <w:pPr>
-              <w:jc w:val="center"/>
-            </w:pPr>
-          </w:p>
-        </w:tc>
-        <w:tc>
-          <w:tcPr>
-            <w:tcW w:w="2407" w:type="dxa"/>
-            <w:shd w:val="clear" w:color="auto" w:fill="FFFFFF" w:themeFill="background1"/>
+            <w:vAlign w:val="center"/>
+          </w:tcPr>
+          <w:p>
+            <w:pPr>
+              <w:jc w:val="center"/>
+            </w:pPr>
+          </w:p>
+        </w:tc>
+        <w:tc>
+          <w:tcPr>
+            <w:tcW w:w="2407" w:type="dxa"/>
             <w:vAlign w:val="center"/>
           </w:tcPr>
           <w:p>
@@ -9341,28 +9351,28 @@
                 <w:b/>
                 <w:i/>
               </w:rPr>
-              <w:t xml:space="preserve">Semaine </w:t>
-            </w:r>
-            <w:r>
-              <w:rPr>
-                <w:b/>
-                <w:i/>
-              </w:rPr>
-              <w:t>20</w:t>
-            </w:r>
-          </w:p>
-          <w:p>
-            <w:pPr>
-              <w:jc w:val="center"/>
-              <w:rPr>
-                <w:i/>
-              </w:rPr>
-            </w:pPr>
-            <w:r>
-              <w:rPr>
-                <w:i/>
-              </w:rPr>
-              <w:t>05.07.17</w:t>
+              <w:t>Semaine 1</w:t>
+            </w:r>
+            <w:r>
+              <w:rPr>
+                <w:b/>
+                <w:i/>
+              </w:rPr>
+              <w:t>9</w:t>
+            </w:r>
+          </w:p>
+          <w:p>
+            <w:pPr>
+              <w:jc w:val="center"/>
+              <w:rPr>
+                <w:i/>
+              </w:rPr>
+            </w:pPr>
+            <w:r>
+              <w:rPr>
+                <w:i/>
+              </w:rPr>
+              <w:t>29.06.17</w:t>
             </w:r>
           </w:p>
           <w:p>
@@ -9419,50 +9429,48 @@
         <w:tc>
           <w:tcPr>
             <w:tcW w:w="1271" w:type="dxa"/>
-            <w:shd w:val="clear" w:color="auto" w:fill="FFFFFF" w:themeFill="background1"/>
-            <w:vAlign w:val="center"/>
-          </w:tcPr>
-          <w:p>
-            <w:pPr>
-              <w:jc w:val="center"/>
-              <w:rPr>
-                <w:i/>
-              </w:rPr>
-            </w:pPr>
-            <w:r>
-              <w:rPr>
-                <w:b/>
-                <w:i/>
-              </w:rPr>
-              <w:t xml:space="preserve">Semaine </w:t>
-            </w:r>
-            <w:r>
-              <w:rPr>
-                <w:b/>
-                <w:i/>
-              </w:rPr>
-              <w:t>20</w:t>
-            </w:r>
-          </w:p>
-          <w:p>
-            <w:pPr>
-              <w:jc w:val="center"/>
-              <w:rPr>
-                <w:i/>
-              </w:rPr>
-            </w:pPr>
-            <w:r>
-              <w:rPr>
-                <w:i/>
-              </w:rPr>
-              <w:t>06.07.17</w:t>
-            </w:r>
-          </w:p>
-          <w:p>
-            <w:pPr>
-              <w:jc w:val="center"/>
-              <w:rPr>
-                <w:b/>
+            <w:vAlign w:val="center"/>
+          </w:tcPr>
+          <w:p>
+            <w:pPr>
+              <w:jc w:val="center"/>
+              <w:rPr>
+                <w:i/>
+              </w:rPr>
+            </w:pPr>
+            <w:r>
+              <w:rPr>
+                <w:b/>
+                <w:i/>
+              </w:rPr>
+              <w:t>Semaine 1</w:t>
+            </w:r>
+            <w:r>
+              <w:rPr>
+                <w:b/>
+                <w:i/>
+              </w:rPr>
+              <w:t>9</w:t>
+            </w:r>
+          </w:p>
+          <w:p>
+            <w:pPr>
+              <w:jc w:val="center"/>
+              <w:rPr>
+                <w:i/>
+              </w:rPr>
+            </w:pPr>
+            <w:r>
+              <w:rPr>
+                <w:i/>
+              </w:rPr>
+              <w:t>30.06.17</w:t>
+            </w:r>
+          </w:p>
+          <w:p>
+            <w:pPr>
+              <w:jc w:val="center"/>
+              <w:rPr>
                 <w:i/>
               </w:rPr>
             </w:pPr>
@@ -9483,19 +9491,17 @@
         <w:tc>
           <w:tcPr>
             <w:tcW w:w="2407" w:type="dxa"/>
-            <w:shd w:val="clear" w:color="auto" w:fill="FFFFFF" w:themeFill="background1"/>
-            <w:vAlign w:val="center"/>
-          </w:tcPr>
-          <w:p>
-            <w:pPr>
-              <w:jc w:val="center"/>
-            </w:pPr>
-          </w:p>
-        </w:tc>
-        <w:tc>
-          <w:tcPr>
-            <w:tcW w:w="2407" w:type="dxa"/>
-            <w:shd w:val="clear" w:color="auto" w:fill="FFFFFF" w:themeFill="background1"/>
+            <w:vAlign w:val="center"/>
+          </w:tcPr>
+          <w:p>
+            <w:pPr>
+              <w:jc w:val="center"/>
+            </w:pPr>
+          </w:p>
+        </w:tc>
+        <w:tc>
+          <w:tcPr>
+            <w:tcW w:w="2407" w:type="dxa"/>
             <w:vAlign w:val="center"/>
           </w:tcPr>
           <w:p>
@@ -9548,7 +9554,7 @@
               <w:rPr>
                 <w:i/>
               </w:rPr>
-              <w:t>07.07.17</w:t>
+              <w:t>03.07.17</w:t>
             </w:r>
           </w:p>
           <w:p>
@@ -9604,6 +9610,7 @@
         <w:tc>
           <w:tcPr>
             <w:tcW w:w="1271" w:type="dxa"/>
+            <w:shd w:val="clear" w:color="auto" w:fill="FFFFFF" w:themeFill="background1"/>
             <w:vAlign w:val="center"/>
           </w:tcPr>
           <w:p>
@@ -9625,27 +9632,28 @@
                 <w:b/>
                 <w:i/>
               </w:rPr>
-              <w:t>21</w:t>
-            </w:r>
-          </w:p>
-          <w:p>
-            <w:pPr>
-              <w:jc w:val="center"/>
-              <w:rPr>
-                <w:i/>
-              </w:rPr>
-            </w:pPr>
-            <w:r>
-              <w:rPr>
-                <w:i/>
-              </w:rPr>
-              <w:t>10.07.17</w:t>
-            </w:r>
-          </w:p>
-          <w:p>
-            <w:pPr>
-              <w:jc w:val="center"/>
-              <w:rPr>
+              <w:t>20</w:t>
+            </w:r>
+          </w:p>
+          <w:p>
+            <w:pPr>
+              <w:jc w:val="center"/>
+              <w:rPr>
+                <w:i/>
+              </w:rPr>
+            </w:pPr>
+            <w:r>
+              <w:rPr>
+                <w:i/>
+              </w:rPr>
+              <w:t>04.07.17</w:t>
+            </w:r>
+          </w:p>
+          <w:p>
+            <w:pPr>
+              <w:jc w:val="center"/>
+              <w:rPr>
+                <w:b/>
                 <w:i/>
               </w:rPr>
             </w:pPr>
@@ -9666,17 +9674,19 @@
         <w:tc>
           <w:tcPr>
             <w:tcW w:w="2407" w:type="dxa"/>
-            <w:vAlign w:val="center"/>
-          </w:tcPr>
-          <w:p>
-            <w:pPr>
-              <w:jc w:val="center"/>
-            </w:pPr>
-          </w:p>
-        </w:tc>
-        <w:tc>
-          <w:tcPr>
-            <w:tcW w:w="2407" w:type="dxa"/>
+            <w:shd w:val="clear" w:color="auto" w:fill="FFFFFF" w:themeFill="background1"/>
+            <w:vAlign w:val="center"/>
+          </w:tcPr>
+          <w:p>
+            <w:pPr>
+              <w:jc w:val="center"/>
+            </w:pPr>
+          </w:p>
+        </w:tc>
+        <w:tc>
+          <w:tcPr>
+            <w:tcW w:w="2407" w:type="dxa"/>
+            <w:shd w:val="clear" w:color="auto" w:fill="FFFFFF" w:themeFill="background1"/>
             <w:vAlign w:val="center"/>
           </w:tcPr>
           <w:p>
@@ -9715,21 +9725,21 @@
                 <w:b/>
                 <w:i/>
               </w:rPr>
-              <w:t>21</w:t>
-            </w:r>
-          </w:p>
-          <w:p>
-            <w:pPr>
-              <w:jc w:val="center"/>
-              <w:rPr>
-                <w:i/>
-              </w:rPr>
-            </w:pPr>
-            <w:r>
-              <w:rPr>
-                <w:i/>
-              </w:rPr>
-              <w:t>11.07.17</w:t>
+              <w:t>20</w:t>
+            </w:r>
+          </w:p>
+          <w:p>
+            <w:pPr>
+              <w:jc w:val="center"/>
+              <w:rPr>
+                <w:i/>
+              </w:rPr>
+            </w:pPr>
+            <w:r>
+              <w:rPr>
+                <w:i/>
+              </w:rPr>
+              <w:t>05.07.17</w:t>
             </w:r>
           </w:p>
           <w:p>
@@ -9786,6 +9796,7 @@
         <w:tc>
           <w:tcPr>
             <w:tcW w:w="1271" w:type="dxa"/>
+            <w:shd w:val="clear" w:color="auto" w:fill="FFFFFF" w:themeFill="background1"/>
             <w:vAlign w:val="center"/>
           </w:tcPr>
           <w:p>
@@ -9807,21 +9818,21 @@
                 <w:b/>
                 <w:i/>
               </w:rPr>
-              <w:t>21</w:t>
-            </w:r>
-          </w:p>
-          <w:p>
-            <w:pPr>
-              <w:jc w:val="center"/>
-              <w:rPr>
-                <w:i/>
-              </w:rPr>
-            </w:pPr>
-            <w:r>
-              <w:rPr>
-                <w:i/>
-              </w:rPr>
-              <w:t>12.07.17</w:t>
+              <w:t>20</w:t>
+            </w:r>
+          </w:p>
+          <w:p>
+            <w:pPr>
+              <w:jc w:val="center"/>
+              <w:rPr>
+                <w:i/>
+              </w:rPr>
+            </w:pPr>
+            <w:r>
+              <w:rPr>
+                <w:i/>
+              </w:rPr>
+              <w:t>06.07.17</w:t>
             </w:r>
           </w:p>
           <w:p>
@@ -9849,17 +9860,19 @@
         <w:tc>
           <w:tcPr>
             <w:tcW w:w="2407" w:type="dxa"/>
-            <w:vAlign w:val="center"/>
-          </w:tcPr>
-          <w:p>
-            <w:pPr>
-              <w:jc w:val="center"/>
-            </w:pPr>
-          </w:p>
-        </w:tc>
-        <w:tc>
-          <w:tcPr>
-            <w:tcW w:w="2407" w:type="dxa"/>
+            <w:shd w:val="clear" w:color="auto" w:fill="FFFFFF" w:themeFill="background1"/>
+            <w:vAlign w:val="center"/>
+          </w:tcPr>
+          <w:p>
+            <w:pPr>
+              <w:jc w:val="center"/>
+            </w:pPr>
+          </w:p>
+        </w:tc>
+        <w:tc>
+          <w:tcPr>
+            <w:tcW w:w="2407" w:type="dxa"/>
+            <w:shd w:val="clear" w:color="auto" w:fill="FFFFFF" w:themeFill="background1"/>
             <w:vAlign w:val="center"/>
           </w:tcPr>
           <w:p>
@@ -9898,28 +9911,27 @@
                 <w:b/>
                 <w:i/>
               </w:rPr>
-              <w:t>21</w:t>
-            </w:r>
-          </w:p>
-          <w:p>
-            <w:pPr>
-              <w:jc w:val="center"/>
-              <w:rPr>
-                <w:i/>
-              </w:rPr>
-            </w:pPr>
-            <w:r>
-              <w:rPr>
-                <w:i/>
-              </w:rPr>
-              <w:t>13.07.17</w:t>
-            </w:r>
-          </w:p>
-          <w:p>
-            <w:pPr>
-              <w:jc w:val="center"/>
-              <w:rPr>
-                <w:b/>
+              <w:t>20</w:t>
+            </w:r>
+          </w:p>
+          <w:p>
+            <w:pPr>
+              <w:jc w:val="center"/>
+              <w:rPr>
+                <w:i/>
+              </w:rPr>
+            </w:pPr>
+            <w:r>
+              <w:rPr>
+                <w:i/>
+              </w:rPr>
+              <w:t>07.07.17</w:t>
+            </w:r>
+          </w:p>
+          <w:p>
+            <w:pPr>
+              <w:jc w:val="center"/>
+              <w:rPr>
                 <w:i/>
               </w:rPr>
             </w:pPr>
@@ -10004,7 +10016,7 @@
               <w:rPr>
                 <w:i/>
               </w:rPr>
-              <w:t>14.07.17</w:t>
+              <w:t>10.07.17</w:t>
             </w:r>
           </w:p>
           <w:p>
@@ -10058,7 +10070,7 @@
         <w:tc>
           <w:tcPr>
             <w:tcW w:w="1271" w:type="dxa"/>
-            <w:shd w:val="clear" w:color="auto" w:fill="FF0000"/>
+            <w:shd w:val="clear" w:color="auto" w:fill="F2F2F2" w:themeFill="background1" w:themeFillShade="F2"/>
             <w:vAlign w:val="center"/>
           </w:tcPr>
           <w:p>
@@ -10080,27 +10092,28 @@
                 <w:b/>
                 <w:i/>
               </w:rPr>
-              <w:t>22</w:t>
-            </w:r>
-          </w:p>
-          <w:p>
-            <w:pPr>
-              <w:jc w:val="center"/>
-              <w:rPr>
-                <w:i/>
-              </w:rPr>
-            </w:pPr>
-            <w:r>
-              <w:rPr>
-                <w:i/>
-              </w:rPr>
-              <w:t>17.07.17</w:t>
-            </w:r>
-          </w:p>
-          <w:p>
-            <w:pPr>
-              <w:jc w:val="center"/>
-              <w:rPr>
+              <w:t>21</w:t>
+            </w:r>
+          </w:p>
+          <w:p>
+            <w:pPr>
+              <w:jc w:val="center"/>
+              <w:rPr>
+                <w:i/>
+              </w:rPr>
+            </w:pPr>
+            <w:r>
+              <w:rPr>
+                <w:i/>
+              </w:rPr>
+              <w:t>11.07.17</w:t>
+            </w:r>
+          </w:p>
+          <w:p>
+            <w:pPr>
+              <w:jc w:val="center"/>
+              <w:rPr>
+                <w:b/>
                 <w:i/>
               </w:rPr>
             </w:pPr>
@@ -10109,31 +10122,31 @@
         <w:tc>
           <w:tcPr>
             <w:tcW w:w="3975" w:type="dxa"/>
-            <w:shd w:val="clear" w:color="auto" w:fill="FF0000"/>
-            <w:vAlign w:val="center"/>
-          </w:tcPr>
-          <w:p>
-            <w:pPr>
-              <w:jc w:val="center"/>
-            </w:pPr>
-          </w:p>
-        </w:tc>
-        <w:tc>
-          <w:tcPr>
-            <w:tcW w:w="2407" w:type="dxa"/>
-            <w:shd w:val="clear" w:color="auto" w:fill="FF0000"/>
-            <w:vAlign w:val="center"/>
-          </w:tcPr>
-          <w:p>
-            <w:pPr>
-              <w:jc w:val="center"/>
-            </w:pPr>
-          </w:p>
-        </w:tc>
-        <w:tc>
-          <w:tcPr>
-            <w:tcW w:w="2407" w:type="dxa"/>
-            <w:shd w:val="clear" w:color="auto" w:fill="FF0000"/>
+            <w:shd w:val="clear" w:color="auto" w:fill="F2F2F2" w:themeFill="background1" w:themeFillShade="F2"/>
+            <w:vAlign w:val="center"/>
+          </w:tcPr>
+          <w:p>
+            <w:pPr>
+              <w:jc w:val="center"/>
+            </w:pPr>
+          </w:p>
+        </w:tc>
+        <w:tc>
+          <w:tcPr>
+            <w:tcW w:w="2407" w:type="dxa"/>
+            <w:shd w:val="clear" w:color="auto" w:fill="F2F2F2" w:themeFill="background1" w:themeFillShade="F2"/>
+            <w:vAlign w:val="center"/>
+          </w:tcPr>
+          <w:p>
+            <w:pPr>
+              <w:jc w:val="center"/>
+            </w:pPr>
+          </w:p>
+        </w:tc>
+        <w:tc>
+          <w:tcPr>
+            <w:tcW w:w="2407" w:type="dxa"/>
+            <w:shd w:val="clear" w:color="auto" w:fill="F2F2F2" w:themeFill="background1" w:themeFillShade="F2"/>
             <w:vAlign w:val="center"/>
           </w:tcPr>
           <w:p>
@@ -10150,21 +10163,21 @@
         <w:tc>
           <w:tcPr>
             <w:tcW w:w="1271" w:type="dxa"/>
-            <w:shd w:val="clear" w:color="auto" w:fill="FF0000"/>
-            <w:vAlign w:val="center"/>
-          </w:tcPr>
-          <w:p>
-            <w:pPr>
-              <w:jc w:val="center"/>
-              <w:rPr>
-                <w:i/>
-              </w:rPr>
-            </w:pPr>
-            <w:r>
-              <w:rPr>
-                <w:b/>
-                <w:i/>
-              </w:rPr>
+            <w:vAlign w:val="center"/>
+          </w:tcPr>
+          <w:p>
+            <w:pPr>
+              <w:jc w:val="center"/>
+              <w:rPr>
+                <w:i/>
+              </w:rPr>
+            </w:pPr>
+            <w:r>
+              <w:rPr>
+                <w:b/>
+                <w:i/>
+              </w:rPr>
+              <w:lastRenderedPageBreak/>
               <w:t xml:space="preserve">Semaine </w:t>
             </w:r>
             <w:r>
@@ -10172,21 +10185,21 @@
                 <w:b/>
                 <w:i/>
               </w:rPr>
-              <w:t>22</w:t>
-            </w:r>
-          </w:p>
-          <w:p>
-            <w:pPr>
-              <w:jc w:val="center"/>
-              <w:rPr>
-                <w:i/>
-              </w:rPr>
-            </w:pPr>
-            <w:r>
-              <w:rPr>
-                <w:i/>
-              </w:rPr>
-              <w:t>18.07.17</w:t>
+              <w:t>21</w:t>
+            </w:r>
+          </w:p>
+          <w:p>
+            <w:pPr>
+              <w:jc w:val="center"/>
+              <w:rPr>
+                <w:i/>
+              </w:rPr>
+            </w:pPr>
+            <w:r>
+              <w:rPr>
+                <w:i/>
+              </w:rPr>
+              <w:t>12.07.17</w:t>
             </w:r>
           </w:p>
           <w:p>
@@ -10202,31 +10215,29 @@
         <w:tc>
           <w:tcPr>
             <w:tcW w:w="3975" w:type="dxa"/>
-            <w:shd w:val="clear" w:color="auto" w:fill="FF0000"/>
-            <w:vAlign w:val="center"/>
-          </w:tcPr>
-          <w:p>
-            <w:pPr>
-              <w:jc w:val="center"/>
-            </w:pPr>
-          </w:p>
-        </w:tc>
-        <w:tc>
-          <w:tcPr>
-            <w:tcW w:w="2407" w:type="dxa"/>
-            <w:shd w:val="clear" w:color="auto" w:fill="FF0000"/>
-            <w:vAlign w:val="center"/>
-          </w:tcPr>
-          <w:p>
-            <w:pPr>
-              <w:jc w:val="center"/>
-            </w:pPr>
-          </w:p>
-        </w:tc>
-        <w:tc>
-          <w:tcPr>
-            <w:tcW w:w="2407" w:type="dxa"/>
-            <w:shd w:val="clear" w:color="auto" w:fill="FF0000"/>
+            <w:shd w:val="clear" w:color="auto" w:fill="FFFFFF" w:themeFill="background1"/>
+            <w:vAlign w:val="center"/>
+          </w:tcPr>
+          <w:p>
+            <w:pPr>
+              <w:jc w:val="center"/>
+            </w:pPr>
+          </w:p>
+        </w:tc>
+        <w:tc>
+          <w:tcPr>
+            <w:tcW w:w="2407" w:type="dxa"/>
+            <w:vAlign w:val="center"/>
+          </w:tcPr>
+          <w:p>
+            <w:pPr>
+              <w:jc w:val="center"/>
+            </w:pPr>
+          </w:p>
+        </w:tc>
+        <w:tc>
+          <w:tcPr>
+            <w:tcW w:w="2407" w:type="dxa"/>
             <w:vAlign w:val="center"/>
           </w:tcPr>
           <w:p>
@@ -10243,7 +10254,7 @@
         <w:tc>
           <w:tcPr>
             <w:tcW w:w="1271" w:type="dxa"/>
-            <w:shd w:val="clear" w:color="auto" w:fill="FF0000"/>
+            <w:shd w:val="clear" w:color="auto" w:fill="F2F2F2" w:themeFill="background1" w:themeFillShade="F2"/>
             <w:vAlign w:val="center"/>
           </w:tcPr>
           <w:p>
@@ -10265,21 +10276,21 @@
                 <w:b/>
                 <w:i/>
               </w:rPr>
-              <w:t>22</w:t>
-            </w:r>
-          </w:p>
-          <w:p>
-            <w:pPr>
-              <w:jc w:val="center"/>
-              <w:rPr>
-                <w:i/>
-              </w:rPr>
-            </w:pPr>
-            <w:r>
-              <w:rPr>
-                <w:i/>
-              </w:rPr>
-              <w:t>19.07.17</w:t>
+              <w:t>21</w:t>
+            </w:r>
+          </w:p>
+          <w:p>
+            <w:pPr>
+              <w:jc w:val="center"/>
+              <w:rPr>
+                <w:i/>
+              </w:rPr>
+            </w:pPr>
+            <w:r>
+              <w:rPr>
+                <w:i/>
+              </w:rPr>
+              <w:t>13.07.17</w:t>
             </w:r>
           </w:p>
           <w:p>
@@ -10295,31 +10306,31 @@
         <w:tc>
           <w:tcPr>
             <w:tcW w:w="3975" w:type="dxa"/>
-            <w:shd w:val="clear" w:color="auto" w:fill="FF0000"/>
-            <w:vAlign w:val="center"/>
-          </w:tcPr>
-          <w:p>
-            <w:pPr>
-              <w:jc w:val="center"/>
-            </w:pPr>
-          </w:p>
-        </w:tc>
-        <w:tc>
-          <w:tcPr>
-            <w:tcW w:w="2407" w:type="dxa"/>
-            <w:shd w:val="clear" w:color="auto" w:fill="FF0000"/>
-            <w:vAlign w:val="center"/>
-          </w:tcPr>
-          <w:p>
-            <w:pPr>
-              <w:jc w:val="center"/>
-            </w:pPr>
-          </w:p>
-        </w:tc>
-        <w:tc>
-          <w:tcPr>
-            <w:tcW w:w="2407" w:type="dxa"/>
-            <w:shd w:val="clear" w:color="auto" w:fill="FF0000"/>
+            <w:shd w:val="clear" w:color="auto" w:fill="F2F2F2" w:themeFill="background1" w:themeFillShade="F2"/>
+            <w:vAlign w:val="center"/>
+          </w:tcPr>
+          <w:p>
+            <w:pPr>
+              <w:jc w:val="center"/>
+            </w:pPr>
+          </w:p>
+        </w:tc>
+        <w:tc>
+          <w:tcPr>
+            <w:tcW w:w="2407" w:type="dxa"/>
+            <w:shd w:val="clear" w:color="auto" w:fill="F2F2F2" w:themeFill="background1" w:themeFillShade="F2"/>
+            <w:vAlign w:val="center"/>
+          </w:tcPr>
+          <w:p>
+            <w:pPr>
+              <w:jc w:val="center"/>
+            </w:pPr>
+          </w:p>
+        </w:tc>
+        <w:tc>
+          <w:tcPr>
+            <w:tcW w:w="2407" w:type="dxa"/>
+            <w:shd w:val="clear" w:color="auto" w:fill="F2F2F2" w:themeFill="background1" w:themeFillShade="F2"/>
             <w:vAlign w:val="center"/>
           </w:tcPr>
           <w:p>
@@ -10336,7 +10347,6 @@
         <w:tc>
           <w:tcPr>
             <w:tcW w:w="1271" w:type="dxa"/>
-            <w:shd w:val="clear" w:color="auto" w:fill="FF0000"/>
             <w:vAlign w:val="center"/>
           </w:tcPr>
           <w:p>
@@ -10358,28 +10368,27 @@
                 <w:b/>
                 <w:i/>
               </w:rPr>
-              <w:t>22</w:t>
-            </w:r>
-          </w:p>
-          <w:p>
-            <w:pPr>
-              <w:jc w:val="center"/>
-              <w:rPr>
-                <w:i/>
-              </w:rPr>
-            </w:pPr>
-            <w:r>
-              <w:rPr>
-                <w:i/>
-              </w:rPr>
-              <w:t>20.07.17</w:t>
-            </w:r>
-          </w:p>
-          <w:p>
-            <w:pPr>
-              <w:jc w:val="center"/>
-              <w:rPr>
-                <w:b/>
+              <w:t>21</w:t>
+            </w:r>
+          </w:p>
+          <w:p>
+            <w:pPr>
+              <w:jc w:val="center"/>
+              <w:rPr>
+                <w:i/>
+              </w:rPr>
+            </w:pPr>
+            <w:r>
+              <w:rPr>
+                <w:i/>
+              </w:rPr>
+              <w:t>14.07.17</w:t>
+            </w:r>
+          </w:p>
+          <w:p>
+            <w:pPr>
+              <w:jc w:val="center"/>
+              <w:rPr>
                 <w:i/>
               </w:rPr>
             </w:pPr>
@@ -10388,31 +10397,29 @@
         <w:tc>
           <w:tcPr>
             <w:tcW w:w="3975" w:type="dxa"/>
-            <w:shd w:val="clear" w:color="auto" w:fill="FF0000"/>
-            <w:vAlign w:val="center"/>
-          </w:tcPr>
-          <w:p>
-            <w:pPr>
-              <w:jc w:val="center"/>
-            </w:pPr>
-          </w:p>
-        </w:tc>
-        <w:tc>
-          <w:tcPr>
-            <w:tcW w:w="2407" w:type="dxa"/>
-            <w:shd w:val="clear" w:color="auto" w:fill="FF0000"/>
-            <w:vAlign w:val="center"/>
-          </w:tcPr>
-          <w:p>
-            <w:pPr>
-              <w:jc w:val="center"/>
-            </w:pPr>
-          </w:p>
-        </w:tc>
-        <w:tc>
-          <w:tcPr>
-            <w:tcW w:w="2407" w:type="dxa"/>
-            <w:shd w:val="clear" w:color="auto" w:fill="FF0000"/>
+            <w:shd w:val="clear" w:color="auto" w:fill="FFFFFF" w:themeFill="background1"/>
+            <w:vAlign w:val="center"/>
+          </w:tcPr>
+          <w:p>
+            <w:pPr>
+              <w:jc w:val="center"/>
+            </w:pPr>
+          </w:p>
+        </w:tc>
+        <w:tc>
+          <w:tcPr>
+            <w:tcW w:w="2407" w:type="dxa"/>
+            <w:vAlign w:val="center"/>
+          </w:tcPr>
+          <w:p>
+            <w:pPr>
+              <w:jc w:val="center"/>
+            </w:pPr>
+          </w:p>
+        </w:tc>
+        <w:tc>
+          <w:tcPr>
+            <w:tcW w:w="2407" w:type="dxa"/>
             <w:vAlign w:val="center"/>
           </w:tcPr>
           <w:p>
@@ -10465,7 +10472,7 @@
               <w:rPr>
                 <w:i/>
               </w:rPr>
-              <w:t>21.07.17</w:t>
+              <w:t>17.07.17</w:t>
             </w:r>
           </w:p>
           <w:p>
@@ -10521,7 +10528,7 @@
         <w:tc>
           <w:tcPr>
             <w:tcW w:w="1271" w:type="dxa"/>
-            <w:shd w:val="clear" w:color="auto" w:fill="FF3300"/>
+            <w:shd w:val="clear" w:color="auto" w:fill="FF0000"/>
             <w:vAlign w:val="center"/>
           </w:tcPr>
           <w:p>
@@ -10543,27 +10550,28 @@
                 <w:b/>
                 <w:i/>
               </w:rPr>
-              <w:t>23</w:t>
-            </w:r>
-          </w:p>
-          <w:p>
-            <w:pPr>
-              <w:jc w:val="center"/>
-              <w:rPr>
-                <w:i/>
-              </w:rPr>
-            </w:pPr>
-            <w:r>
-              <w:rPr>
-                <w:i/>
-              </w:rPr>
-              <w:t>24.07.17</w:t>
-            </w:r>
-          </w:p>
-          <w:p>
-            <w:pPr>
-              <w:jc w:val="center"/>
-              <w:rPr>
+              <w:t>22</w:t>
+            </w:r>
+          </w:p>
+          <w:p>
+            <w:pPr>
+              <w:jc w:val="center"/>
+              <w:rPr>
+                <w:i/>
+              </w:rPr>
+            </w:pPr>
+            <w:r>
+              <w:rPr>
+                <w:i/>
+              </w:rPr>
+              <w:t>18.07.17</w:t>
+            </w:r>
+          </w:p>
+          <w:p>
+            <w:pPr>
+              <w:jc w:val="center"/>
+              <w:rPr>
+                <w:b/>
                 <w:i/>
               </w:rPr>
             </w:pPr>
@@ -10572,31 +10580,31 @@
         <w:tc>
           <w:tcPr>
             <w:tcW w:w="3975" w:type="dxa"/>
-            <w:shd w:val="clear" w:color="auto" w:fill="FF3300"/>
-            <w:vAlign w:val="center"/>
-          </w:tcPr>
-          <w:p>
-            <w:pPr>
-              <w:jc w:val="center"/>
-            </w:pPr>
-          </w:p>
-        </w:tc>
-        <w:tc>
-          <w:tcPr>
-            <w:tcW w:w="2407" w:type="dxa"/>
-            <w:shd w:val="clear" w:color="auto" w:fill="FF3300"/>
-            <w:vAlign w:val="center"/>
-          </w:tcPr>
-          <w:p>
-            <w:pPr>
-              <w:jc w:val="center"/>
-            </w:pPr>
-          </w:p>
-        </w:tc>
-        <w:tc>
-          <w:tcPr>
-            <w:tcW w:w="2407" w:type="dxa"/>
-            <w:shd w:val="clear" w:color="auto" w:fill="FF3300"/>
+            <w:shd w:val="clear" w:color="auto" w:fill="FF0000"/>
+            <w:vAlign w:val="center"/>
+          </w:tcPr>
+          <w:p>
+            <w:pPr>
+              <w:jc w:val="center"/>
+            </w:pPr>
+          </w:p>
+        </w:tc>
+        <w:tc>
+          <w:tcPr>
+            <w:tcW w:w="2407" w:type="dxa"/>
+            <w:shd w:val="clear" w:color="auto" w:fill="FF0000"/>
+            <w:vAlign w:val="center"/>
+          </w:tcPr>
+          <w:p>
+            <w:pPr>
+              <w:jc w:val="center"/>
+            </w:pPr>
+          </w:p>
+        </w:tc>
+        <w:tc>
+          <w:tcPr>
+            <w:tcW w:w="2407" w:type="dxa"/>
+            <w:shd w:val="clear" w:color="auto" w:fill="FF0000"/>
             <w:vAlign w:val="center"/>
           </w:tcPr>
           <w:p>
@@ -10613,7 +10621,7 @@
         <w:tc>
           <w:tcPr>
             <w:tcW w:w="1271" w:type="dxa"/>
-            <w:shd w:val="clear" w:color="auto" w:fill="FF3300"/>
+            <w:shd w:val="clear" w:color="auto" w:fill="FF0000"/>
             <w:vAlign w:val="center"/>
           </w:tcPr>
           <w:p>
@@ -10635,27 +10643,28 @@
                 <w:b/>
                 <w:i/>
               </w:rPr>
-              <w:t>23</w:t>
-            </w:r>
-          </w:p>
-          <w:p>
-            <w:pPr>
-              <w:jc w:val="center"/>
-              <w:rPr>
-                <w:i/>
-              </w:rPr>
-            </w:pPr>
-            <w:r>
-              <w:rPr>
-                <w:i/>
-              </w:rPr>
-              <w:t>25.07.17</w:t>
-            </w:r>
-          </w:p>
-          <w:p>
-            <w:pPr>
-              <w:jc w:val="center"/>
-              <w:rPr>
+              <w:t>22</w:t>
+            </w:r>
+          </w:p>
+          <w:p>
+            <w:pPr>
+              <w:jc w:val="center"/>
+              <w:rPr>
+                <w:i/>
+              </w:rPr>
+            </w:pPr>
+            <w:r>
+              <w:rPr>
+                <w:i/>
+              </w:rPr>
+              <w:t>19.07.17</w:t>
+            </w:r>
+          </w:p>
+          <w:p>
+            <w:pPr>
+              <w:jc w:val="center"/>
+              <w:rPr>
+                <w:b/>
                 <w:i/>
               </w:rPr>
             </w:pPr>
@@ -10664,31 +10673,31 @@
         <w:tc>
           <w:tcPr>
             <w:tcW w:w="3975" w:type="dxa"/>
-            <w:shd w:val="clear" w:color="auto" w:fill="FF3300"/>
-            <w:vAlign w:val="center"/>
-          </w:tcPr>
-          <w:p>
-            <w:pPr>
-              <w:jc w:val="center"/>
-            </w:pPr>
-          </w:p>
-        </w:tc>
-        <w:tc>
-          <w:tcPr>
-            <w:tcW w:w="2407" w:type="dxa"/>
-            <w:shd w:val="clear" w:color="auto" w:fill="FF3300"/>
-            <w:vAlign w:val="center"/>
-          </w:tcPr>
-          <w:p>
-            <w:pPr>
-              <w:jc w:val="center"/>
-            </w:pPr>
-          </w:p>
-        </w:tc>
-        <w:tc>
-          <w:tcPr>
-            <w:tcW w:w="2407" w:type="dxa"/>
-            <w:shd w:val="clear" w:color="auto" w:fill="FF3300"/>
+            <w:shd w:val="clear" w:color="auto" w:fill="FF0000"/>
+            <w:vAlign w:val="center"/>
+          </w:tcPr>
+          <w:p>
+            <w:pPr>
+              <w:jc w:val="center"/>
+            </w:pPr>
+          </w:p>
+        </w:tc>
+        <w:tc>
+          <w:tcPr>
+            <w:tcW w:w="2407" w:type="dxa"/>
+            <w:shd w:val="clear" w:color="auto" w:fill="FF0000"/>
+            <w:vAlign w:val="center"/>
+          </w:tcPr>
+          <w:p>
+            <w:pPr>
+              <w:jc w:val="center"/>
+            </w:pPr>
+          </w:p>
+        </w:tc>
+        <w:tc>
+          <w:tcPr>
+            <w:tcW w:w="2407" w:type="dxa"/>
+            <w:shd w:val="clear" w:color="auto" w:fill="FF0000"/>
             <w:vAlign w:val="center"/>
           </w:tcPr>
           <w:p>
@@ -10705,6 +10714,191 @@
         <w:tc>
           <w:tcPr>
             <w:tcW w:w="1271" w:type="dxa"/>
+            <w:shd w:val="clear" w:color="auto" w:fill="FF0000"/>
+            <w:vAlign w:val="center"/>
+          </w:tcPr>
+          <w:p>
+            <w:pPr>
+              <w:jc w:val="center"/>
+              <w:rPr>
+                <w:i/>
+              </w:rPr>
+            </w:pPr>
+            <w:r>
+              <w:rPr>
+                <w:b/>
+                <w:i/>
+              </w:rPr>
+              <w:t xml:space="preserve">Semaine </w:t>
+            </w:r>
+            <w:r>
+              <w:rPr>
+                <w:b/>
+                <w:i/>
+              </w:rPr>
+              <w:t>22</w:t>
+            </w:r>
+          </w:p>
+          <w:p>
+            <w:pPr>
+              <w:jc w:val="center"/>
+              <w:rPr>
+                <w:i/>
+              </w:rPr>
+            </w:pPr>
+            <w:r>
+              <w:rPr>
+                <w:i/>
+              </w:rPr>
+              <w:t>20.07.17</w:t>
+            </w:r>
+          </w:p>
+          <w:p>
+            <w:pPr>
+              <w:jc w:val="center"/>
+              <w:rPr>
+                <w:b/>
+                <w:i/>
+              </w:rPr>
+            </w:pPr>
+          </w:p>
+        </w:tc>
+        <w:tc>
+          <w:tcPr>
+            <w:tcW w:w="3975" w:type="dxa"/>
+            <w:shd w:val="clear" w:color="auto" w:fill="FF0000"/>
+            <w:vAlign w:val="center"/>
+          </w:tcPr>
+          <w:p>
+            <w:pPr>
+              <w:jc w:val="center"/>
+            </w:pPr>
+          </w:p>
+        </w:tc>
+        <w:tc>
+          <w:tcPr>
+            <w:tcW w:w="2407" w:type="dxa"/>
+            <w:shd w:val="clear" w:color="auto" w:fill="FF0000"/>
+            <w:vAlign w:val="center"/>
+          </w:tcPr>
+          <w:p>
+            <w:pPr>
+              <w:jc w:val="center"/>
+            </w:pPr>
+          </w:p>
+        </w:tc>
+        <w:tc>
+          <w:tcPr>
+            <w:tcW w:w="2407" w:type="dxa"/>
+            <w:shd w:val="clear" w:color="auto" w:fill="FF0000"/>
+            <w:vAlign w:val="center"/>
+          </w:tcPr>
+          <w:p>
+            <w:pPr>
+              <w:jc w:val="center"/>
+            </w:pPr>
+          </w:p>
+        </w:tc>
+      </w:tr>
+      <w:tr>
+        <w:trPr>
+          <w:trHeight w:val="701"/>
+        </w:trPr>
+        <w:tc>
+          <w:tcPr>
+            <w:tcW w:w="1271" w:type="dxa"/>
+            <w:shd w:val="clear" w:color="auto" w:fill="FF0000"/>
+            <w:vAlign w:val="center"/>
+          </w:tcPr>
+          <w:p>
+            <w:pPr>
+              <w:jc w:val="center"/>
+              <w:rPr>
+                <w:i/>
+              </w:rPr>
+            </w:pPr>
+            <w:r>
+              <w:rPr>
+                <w:b/>
+                <w:i/>
+              </w:rPr>
+              <w:t xml:space="preserve">Semaine </w:t>
+            </w:r>
+            <w:r>
+              <w:rPr>
+                <w:b/>
+                <w:i/>
+              </w:rPr>
+              <w:t>22</w:t>
+            </w:r>
+          </w:p>
+          <w:p>
+            <w:pPr>
+              <w:jc w:val="center"/>
+              <w:rPr>
+                <w:i/>
+              </w:rPr>
+            </w:pPr>
+            <w:r>
+              <w:rPr>
+                <w:i/>
+              </w:rPr>
+              <w:t>21.07.17</w:t>
+            </w:r>
+          </w:p>
+          <w:p>
+            <w:pPr>
+              <w:jc w:val="center"/>
+              <w:rPr>
+                <w:i/>
+              </w:rPr>
+            </w:pPr>
+          </w:p>
+        </w:tc>
+        <w:tc>
+          <w:tcPr>
+            <w:tcW w:w="3975" w:type="dxa"/>
+            <w:shd w:val="clear" w:color="auto" w:fill="FF0000"/>
+            <w:vAlign w:val="center"/>
+          </w:tcPr>
+          <w:p>
+            <w:pPr>
+              <w:jc w:val="center"/>
+            </w:pPr>
+          </w:p>
+        </w:tc>
+        <w:tc>
+          <w:tcPr>
+            <w:tcW w:w="2407" w:type="dxa"/>
+            <w:shd w:val="clear" w:color="auto" w:fill="FF0000"/>
+            <w:vAlign w:val="center"/>
+          </w:tcPr>
+          <w:p>
+            <w:pPr>
+              <w:jc w:val="center"/>
+            </w:pPr>
+          </w:p>
+        </w:tc>
+        <w:tc>
+          <w:tcPr>
+            <w:tcW w:w="2407" w:type="dxa"/>
+            <w:shd w:val="clear" w:color="auto" w:fill="FF0000"/>
+            <w:vAlign w:val="center"/>
+          </w:tcPr>
+          <w:p>
+            <w:pPr>
+              <w:jc w:val="center"/>
+            </w:pPr>
+          </w:p>
+        </w:tc>
+      </w:tr>
+      <w:tr>
+        <w:trPr>
+          <w:trHeight w:val="701"/>
+        </w:trPr>
+        <w:tc>
+          <w:tcPr>
+            <w:tcW w:w="1271" w:type="dxa"/>
             <w:shd w:val="clear" w:color="auto" w:fill="FF3300"/>
             <w:vAlign w:val="center"/>
           </w:tcPr>
@@ -10720,7 +10914,190 @@
                 <w:b/>
                 <w:i/>
               </w:rPr>
-              <w:lastRenderedPageBreak/>
+              <w:t xml:space="preserve">Semaine </w:t>
+            </w:r>
+            <w:r>
+              <w:rPr>
+                <w:b/>
+                <w:i/>
+              </w:rPr>
+              <w:t>23</w:t>
+            </w:r>
+          </w:p>
+          <w:p>
+            <w:pPr>
+              <w:jc w:val="center"/>
+              <w:rPr>
+                <w:i/>
+              </w:rPr>
+            </w:pPr>
+            <w:r>
+              <w:rPr>
+                <w:i/>
+              </w:rPr>
+              <w:t>24.07.17</w:t>
+            </w:r>
+          </w:p>
+          <w:p>
+            <w:pPr>
+              <w:jc w:val="center"/>
+              <w:rPr>
+                <w:i/>
+              </w:rPr>
+            </w:pPr>
+          </w:p>
+        </w:tc>
+        <w:tc>
+          <w:tcPr>
+            <w:tcW w:w="3975" w:type="dxa"/>
+            <w:shd w:val="clear" w:color="auto" w:fill="FF3300"/>
+            <w:vAlign w:val="center"/>
+          </w:tcPr>
+          <w:p>
+            <w:pPr>
+              <w:jc w:val="center"/>
+            </w:pPr>
+          </w:p>
+        </w:tc>
+        <w:tc>
+          <w:tcPr>
+            <w:tcW w:w="2407" w:type="dxa"/>
+            <w:shd w:val="clear" w:color="auto" w:fill="FF3300"/>
+            <w:vAlign w:val="center"/>
+          </w:tcPr>
+          <w:p>
+            <w:pPr>
+              <w:jc w:val="center"/>
+            </w:pPr>
+          </w:p>
+        </w:tc>
+        <w:tc>
+          <w:tcPr>
+            <w:tcW w:w="2407" w:type="dxa"/>
+            <w:shd w:val="clear" w:color="auto" w:fill="FF3300"/>
+            <w:vAlign w:val="center"/>
+          </w:tcPr>
+          <w:p>
+            <w:pPr>
+              <w:jc w:val="center"/>
+            </w:pPr>
+          </w:p>
+        </w:tc>
+      </w:tr>
+      <w:tr>
+        <w:trPr>
+          <w:trHeight w:val="701"/>
+        </w:trPr>
+        <w:tc>
+          <w:tcPr>
+            <w:tcW w:w="1271" w:type="dxa"/>
+            <w:shd w:val="clear" w:color="auto" w:fill="FF3300"/>
+            <w:vAlign w:val="center"/>
+          </w:tcPr>
+          <w:p>
+            <w:pPr>
+              <w:jc w:val="center"/>
+              <w:rPr>
+                <w:i/>
+              </w:rPr>
+            </w:pPr>
+            <w:r>
+              <w:rPr>
+                <w:b/>
+                <w:i/>
+              </w:rPr>
+              <w:t xml:space="preserve">Semaine </w:t>
+            </w:r>
+            <w:r>
+              <w:rPr>
+                <w:b/>
+                <w:i/>
+              </w:rPr>
+              <w:t>23</w:t>
+            </w:r>
+          </w:p>
+          <w:p>
+            <w:pPr>
+              <w:jc w:val="center"/>
+              <w:rPr>
+                <w:i/>
+              </w:rPr>
+            </w:pPr>
+            <w:r>
+              <w:rPr>
+                <w:i/>
+              </w:rPr>
+              <w:t>25.07.17</w:t>
+            </w:r>
+          </w:p>
+          <w:p>
+            <w:pPr>
+              <w:jc w:val="center"/>
+              <w:rPr>
+                <w:i/>
+              </w:rPr>
+            </w:pPr>
+          </w:p>
+        </w:tc>
+        <w:tc>
+          <w:tcPr>
+            <w:tcW w:w="3975" w:type="dxa"/>
+            <w:shd w:val="clear" w:color="auto" w:fill="FF3300"/>
+            <w:vAlign w:val="center"/>
+          </w:tcPr>
+          <w:p>
+            <w:pPr>
+              <w:jc w:val="center"/>
+            </w:pPr>
+          </w:p>
+        </w:tc>
+        <w:tc>
+          <w:tcPr>
+            <w:tcW w:w="2407" w:type="dxa"/>
+            <w:shd w:val="clear" w:color="auto" w:fill="FF3300"/>
+            <w:vAlign w:val="center"/>
+          </w:tcPr>
+          <w:p>
+            <w:pPr>
+              <w:jc w:val="center"/>
+            </w:pPr>
+          </w:p>
+        </w:tc>
+        <w:tc>
+          <w:tcPr>
+            <w:tcW w:w="2407" w:type="dxa"/>
+            <w:shd w:val="clear" w:color="auto" w:fill="FF3300"/>
+            <w:vAlign w:val="center"/>
+          </w:tcPr>
+          <w:p>
+            <w:pPr>
+              <w:jc w:val="center"/>
+            </w:pPr>
+          </w:p>
+        </w:tc>
+      </w:tr>
+      <w:tr>
+        <w:trPr>
+          <w:trHeight w:val="701"/>
+        </w:trPr>
+        <w:tc>
+          <w:tcPr>
+            <w:tcW w:w="1271" w:type="dxa"/>
+            <w:shd w:val="clear" w:color="auto" w:fill="FF3300"/>
+            <w:vAlign w:val="center"/>
+          </w:tcPr>
+          <w:p>
+            <w:pPr>
+              <w:jc w:val="center"/>
+              <w:rPr>
+                <w:i/>
+              </w:rPr>
+            </w:pPr>
+            <w:r>
+              <w:rPr>
+                <w:b/>
+                <w:i/>
+              </w:rPr>
               <w:t xml:space="preserve">Semaine </w:t>
             </w:r>
             <w:r>

</xml_diff>

<commit_message>
Fin du codage du comportement de l'agent robot, reste à tester cela une fois l'agent presse codé
</commit_message>
<xml_diff>
--- a/doc/TB_JournalDeTravail.docx
+++ b/doc/TB_JournalDeTravail.docx
@@ -774,31 +774,70 @@
               <w:jc w:val="center"/>
             </w:pPr>
             <w:r>
-              <w:t>Création du workspace eclipse</w:t>
-            </w:r>
-          </w:p>
-          <w:p>
-            <w:pPr>
-              <w:jc w:val="center"/>
-            </w:pPr>
-            <w:r>
-              <w:t>Création du repository github</w:t>
-            </w:r>
-          </w:p>
-          <w:p>
-            <w:pPr>
-              <w:jc w:val="center"/>
-            </w:pPr>
-            <w:r>
-              <w:t>Vérification du workspace et du gitignore</w:t>
-            </w:r>
-          </w:p>
-          <w:p>
-            <w:pPr>
-              <w:jc w:val="center"/>
-            </w:pPr>
-            <w:r>
-              <w:t>Création du fichier Readme du repository</w:t>
+              <w:t xml:space="preserve">Création du </w:t>
+            </w:r>
+            <w:proofErr w:type="spellStart"/>
+            <w:r>
+              <w:t>workspace</w:t>
+            </w:r>
+            <w:proofErr w:type="spellEnd"/>
+            <w:r>
+              <w:t xml:space="preserve"> </w:t>
+            </w:r>
+            <w:proofErr w:type="spellStart"/>
+            <w:r>
+              <w:t>eclipse</w:t>
+            </w:r>
+            <w:proofErr w:type="spellEnd"/>
+          </w:p>
+          <w:p>
+            <w:pPr>
+              <w:jc w:val="center"/>
+            </w:pPr>
+            <w:r>
+              <w:t xml:space="preserve">Création du repository </w:t>
+            </w:r>
+            <w:proofErr w:type="spellStart"/>
+            <w:r>
+              <w:t>github</w:t>
+            </w:r>
+            <w:proofErr w:type="spellEnd"/>
+          </w:p>
+          <w:p>
+            <w:pPr>
+              <w:jc w:val="center"/>
+            </w:pPr>
+            <w:r>
+              <w:t xml:space="preserve">Vérification du </w:t>
+            </w:r>
+            <w:proofErr w:type="spellStart"/>
+            <w:r>
+              <w:t>workspace</w:t>
+            </w:r>
+            <w:proofErr w:type="spellEnd"/>
+            <w:r>
+              <w:t xml:space="preserve"> et du </w:t>
+            </w:r>
+            <w:proofErr w:type="spellStart"/>
+            <w:r>
+              <w:t>gitignore</w:t>
+            </w:r>
+            <w:proofErr w:type="spellEnd"/>
+          </w:p>
+          <w:p>
+            <w:pPr>
+              <w:jc w:val="center"/>
+            </w:pPr>
+            <w:r>
+              <w:t xml:space="preserve">Création du fichier </w:t>
+            </w:r>
+            <w:proofErr w:type="spellStart"/>
+            <w:r>
+              <w:t>Readme</w:t>
+            </w:r>
+            <w:proofErr w:type="spellEnd"/>
+            <w:r>
+              <w:t xml:space="preserve"> du repository</w:t>
             </w:r>
           </w:p>
         </w:tc>
@@ -2282,8 +2321,13 @@
               <w:jc w:val="center"/>
             </w:pPr>
             <w:r>
-              <w:t>Installation de l’OS Raspbian</w:t>
-            </w:r>
+              <w:t xml:space="preserve">Installation de l’OS </w:t>
+            </w:r>
+            <w:proofErr w:type="spellStart"/>
+            <w:r>
+              <w:t>Raspbian</w:t>
+            </w:r>
+            <w:proofErr w:type="spellEnd"/>
           </w:p>
           <w:p>
             <w:pPr>
@@ -2763,7 +2807,15 @@
               <w:jc w:val="center"/>
             </w:pPr>
             <w:r>
-              <w:t>Séance de suivi du travail de Bachelor avec M. Hubert Droz</w:t>
+              <w:t xml:space="preserve">Séance de suivi du travail de </w:t>
+            </w:r>
+            <w:proofErr w:type="spellStart"/>
+            <w:r>
+              <w:t>Bachelor</w:t>
+            </w:r>
+            <w:proofErr w:type="spellEnd"/>
+            <w:r>
+              <w:t xml:space="preserve"> avec M. Hubert Droz</w:t>
             </w:r>
           </w:p>
         </w:tc>
@@ -3823,9 +3875,19 @@
             <w:r>
               <w:t xml:space="preserve">Rédaction des mails de contact avec MM. </w:t>
             </w:r>
-            <w:r>
-              <w:t>Mathez et Moutarlier</w:t>
-            </w:r>
+            <w:proofErr w:type="spellStart"/>
+            <w:r>
+              <w:t>Mathez</w:t>
+            </w:r>
+            <w:proofErr w:type="spellEnd"/>
+            <w:r>
+              <w:t xml:space="preserve"> et </w:t>
+            </w:r>
+            <w:proofErr w:type="spellStart"/>
+            <w:r>
+              <w:t>Moutarlier</w:t>
+            </w:r>
+            <w:proofErr w:type="spellEnd"/>
             <w:r>
               <w:t xml:space="preserve"> pour la prise de rendez-vous</w:t>
             </w:r>
@@ -4058,8 +4120,21 @@
               <w:jc w:val="center"/>
             </w:pPr>
             <w:r>
-              <w:t>Lecture de la documentation reçue par M. Mathez concernant Synapxis</w:t>
-            </w:r>
+              <w:t xml:space="preserve">Lecture de la documentation reçue par M. </w:t>
+            </w:r>
+            <w:proofErr w:type="spellStart"/>
+            <w:r>
+              <w:t>Mathez</w:t>
+            </w:r>
+            <w:proofErr w:type="spellEnd"/>
+            <w:r>
+              <w:t xml:space="preserve"> concernant </w:t>
+            </w:r>
+            <w:proofErr w:type="spellStart"/>
+            <w:r>
+              <w:t>Synapxis</w:t>
+            </w:r>
+            <w:proofErr w:type="spellEnd"/>
             <w:r>
               <w:t>.</w:t>
             </w:r>
@@ -4069,7 +4144,15 @@
               <w:jc w:val="center"/>
             </w:pPr>
             <w:r>
-              <w:t>Installation de Twincat 3</w:t>
+              <w:t xml:space="preserve">Installation de </w:t>
+            </w:r>
+            <w:proofErr w:type="spellStart"/>
+            <w:r>
+              <w:t>Twincat</w:t>
+            </w:r>
+            <w:proofErr w:type="spellEnd"/>
+            <w:r>
+              <w:t xml:space="preserve"> 3</w:t>
             </w:r>
           </w:p>
         </w:tc>
@@ -4359,8 +4442,21 @@
               <w:jc w:val="center"/>
             </w:pPr>
             <w:r>
-              <w:t>Lecture de la documentation fournie par M. Moutarlier concernant Twincat</w:t>
-            </w:r>
+              <w:t xml:space="preserve">Lecture de la documentation fournie par M. </w:t>
+            </w:r>
+            <w:proofErr w:type="spellStart"/>
+            <w:r>
+              <w:t>Moutarlier</w:t>
+            </w:r>
+            <w:proofErr w:type="spellEnd"/>
+            <w:r>
+              <w:t xml:space="preserve"> concernant </w:t>
+            </w:r>
+            <w:proofErr w:type="spellStart"/>
+            <w:r>
+              <w:t>Twincat</w:t>
+            </w:r>
+            <w:proofErr w:type="spellEnd"/>
           </w:p>
         </w:tc>
         <w:tc>
@@ -4452,7 +4548,15 @@
               <w:jc w:val="center"/>
             </w:pPr>
             <w:r>
-              <w:t>Séance de suivi du travail de Bachelor avec M. Hubert Droz</w:t>
+              <w:t xml:space="preserve">Séance de suivi du travail de </w:t>
+            </w:r>
+            <w:proofErr w:type="spellStart"/>
+            <w:r>
+              <w:t>Bachelor</w:t>
+            </w:r>
+            <w:proofErr w:type="spellEnd"/>
+            <w:r>
+              <w:t xml:space="preserve"> avec M. Hubert Droz</w:t>
             </w:r>
           </w:p>
         </w:tc>
@@ -4545,8 +4649,21 @@
               <w:jc w:val="center"/>
             </w:pPr>
             <w:r>
-              <w:t>Lecture de la documentation fournie par M. Moutarlier concernant Twincat</w:t>
-            </w:r>
+              <w:t xml:space="preserve">Lecture de la documentation fournie par M. </w:t>
+            </w:r>
+            <w:proofErr w:type="spellStart"/>
+            <w:r>
+              <w:t>Moutarlier</w:t>
+            </w:r>
+            <w:proofErr w:type="spellEnd"/>
+            <w:r>
+              <w:t xml:space="preserve"> concernant </w:t>
+            </w:r>
+            <w:proofErr w:type="spellStart"/>
+            <w:r>
+              <w:t>Twincat</w:t>
+            </w:r>
+            <w:proofErr w:type="spellEnd"/>
           </w:p>
         </w:tc>
         <w:tc>
@@ -4758,8 +4875,21 @@
               <w:jc w:val="center"/>
             </w:pPr>
             <w:r>
-              <w:t>Lecture de la documentation fournie par M. Moutarlier concernant Twincat</w:t>
-            </w:r>
+              <w:t xml:space="preserve">Lecture de la documentation fournie par M. </w:t>
+            </w:r>
+            <w:proofErr w:type="spellStart"/>
+            <w:r>
+              <w:t>Moutarlier</w:t>
+            </w:r>
+            <w:proofErr w:type="spellEnd"/>
+            <w:r>
+              <w:t xml:space="preserve"> concernant </w:t>
+            </w:r>
+            <w:proofErr w:type="spellStart"/>
+            <w:r>
+              <w:t>Twincat</w:t>
+            </w:r>
+            <w:proofErr w:type="spellEnd"/>
           </w:p>
         </w:tc>
         <w:tc>
@@ -4906,8 +5036,13 @@
               <w:jc w:val="center"/>
             </w:pPr>
             <w:r>
-              <w:t>Préparation de la séance avec M. Moutarlier</w:t>
-            </w:r>
+              <w:t xml:space="preserve">Préparation de la séance avec M. </w:t>
+            </w:r>
+            <w:proofErr w:type="spellStart"/>
+            <w:r>
+              <w:t>Moutarlier</w:t>
+            </w:r>
+            <w:proofErr w:type="spellEnd"/>
           </w:p>
         </w:tc>
         <w:tc>
@@ -5012,16 +5147,29 @@
               <w:jc w:val="center"/>
             </w:pPr>
             <w:r>
-              <w:t>Rencontre avec M. Nicolas Moutarlier :</w:t>
-            </w:r>
-          </w:p>
-          <w:p>
-            <w:pPr>
-              <w:jc w:val="center"/>
-            </w:pPr>
-            <w:r>
-              <w:t>Petite formation concernant Twincat</w:t>
-            </w:r>
+              <w:t xml:space="preserve">Rencontre avec M. Nicolas </w:t>
+            </w:r>
+            <w:proofErr w:type="spellStart"/>
+            <w:r>
+              <w:t>Moutarlier</w:t>
+            </w:r>
+            <w:proofErr w:type="spellEnd"/>
+            <w:r>
+              <w:t> :</w:t>
+            </w:r>
+          </w:p>
+          <w:p>
+            <w:pPr>
+              <w:jc w:val="center"/>
+            </w:pPr>
+            <w:r>
+              <w:t xml:space="preserve">Petite formation concernant </w:t>
+            </w:r>
+            <w:proofErr w:type="spellStart"/>
+            <w:r>
+              <w:t>Twincat</w:t>
+            </w:r>
+            <w:proofErr w:type="spellEnd"/>
           </w:p>
         </w:tc>
         <w:tc>
@@ -5162,8 +5310,13 @@
               <w:jc w:val="center"/>
             </w:pPr>
             <w:r>
-              <w:t>Prise en main de Twincat</w:t>
-            </w:r>
+              <w:t xml:space="preserve">Prise en main de </w:t>
+            </w:r>
+            <w:proofErr w:type="spellStart"/>
+            <w:r>
+              <w:t>Twincat</w:t>
+            </w:r>
+            <w:proofErr w:type="spellEnd"/>
           </w:p>
         </w:tc>
         <w:tc>
@@ -5404,7 +5557,15 @@
               <w:jc w:val="center"/>
             </w:pPr>
             <w:r>
-              <w:t>Prise en main de Twincat et lecture de la documentation et des exemples concernant la connexion ADS en java</w:t>
+              <w:t xml:space="preserve">Prise en main de </w:t>
+            </w:r>
+            <w:proofErr w:type="spellStart"/>
+            <w:r>
+              <w:t>Twincat</w:t>
+            </w:r>
+            <w:proofErr w:type="spellEnd"/>
+            <w:r>
+              <w:t xml:space="preserve"> et lecture de la documentation et des exemples concernant la connexion ADS en java</w:t>
             </w:r>
           </w:p>
         </w:tc>
@@ -5618,24 +5779,42 @@
               <w:jc w:val="center"/>
             </w:pPr>
             <w:r>
-              <w:t>Rencontre avec M. Frédéric Mathez :</w:t>
-            </w:r>
-          </w:p>
-          <w:p>
-            <w:pPr>
-              <w:jc w:val="center"/>
-            </w:pPr>
-            <w:r>
-              <w:t>Installation de Synapxis</w:t>
-            </w:r>
-          </w:p>
-          <w:p>
-            <w:pPr>
-              <w:jc w:val="center"/>
-            </w:pPr>
-            <w:r>
-              <w:t>Petite formation concernant Synapxis</w:t>
-            </w:r>
+              <w:t xml:space="preserve">Rencontre avec M. Frédéric </w:t>
+            </w:r>
+            <w:proofErr w:type="spellStart"/>
+            <w:r>
+              <w:t>Mathez</w:t>
+            </w:r>
+            <w:proofErr w:type="spellEnd"/>
+            <w:r>
+              <w:t> :</w:t>
+            </w:r>
+          </w:p>
+          <w:p>
+            <w:pPr>
+              <w:jc w:val="center"/>
+            </w:pPr>
+            <w:r>
+              <w:t xml:space="preserve">Installation de </w:t>
+            </w:r>
+            <w:proofErr w:type="spellStart"/>
+            <w:r>
+              <w:t>Synapxis</w:t>
+            </w:r>
+            <w:proofErr w:type="spellEnd"/>
+          </w:p>
+          <w:p>
+            <w:pPr>
+              <w:jc w:val="center"/>
+            </w:pPr>
+            <w:r>
+              <w:t xml:space="preserve">Petite formation concernant </w:t>
+            </w:r>
+            <w:proofErr w:type="spellStart"/>
+            <w:r>
+              <w:t>Synapxis</w:t>
+            </w:r>
+            <w:proofErr w:type="spellEnd"/>
           </w:p>
           <w:p>
             <w:pPr>
@@ -5998,8 +6177,13 @@
               <w:jc w:val="center"/>
             </w:pPr>
             <w:r>
-              <w:t>Prise en main de Synapxis</w:t>
-            </w:r>
+              <w:t xml:space="preserve">Prise en main de </w:t>
+            </w:r>
+            <w:proofErr w:type="spellStart"/>
+            <w:r>
+              <w:t>Synapxis</w:t>
+            </w:r>
+            <w:proofErr w:type="spellEnd"/>
           </w:p>
         </w:tc>
         <w:tc>
@@ -6212,23 +6396,33 @@
               <w:jc w:val="center"/>
             </w:pPr>
             <w:r>
-              <w:t>Démarrage de Twincat</w:t>
-            </w:r>
-          </w:p>
-        </w:tc>
-        <w:tc>
-          <w:tcPr>
-            <w:tcW w:w="2407" w:type="dxa"/>
-            <w:shd w:val="clear" w:color="auto" w:fill="F2F2F2" w:themeFill="background1" w:themeFillShade="F2"/>
-            <w:vAlign w:val="center"/>
-          </w:tcPr>
-          <w:p>
-            <w:pPr>
-              <w:jc w:val="center"/>
-            </w:pPr>
-            <w:r>
-              <w:t>Message d’erreur au lancement de twincat</w:t>
-            </w:r>
+              <w:t xml:space="preserve">Démarrage de </w:t>
+            </w:r>
+            <w:proofErr w:type="spellStart"/>
+            <w:r>
+              <w:t>Twincat</w:t>
+            </w:r>
+            <w:proofErr w:type="spellEnd"/>
+          </w:p>
+        </w:tc>
+        <w:tc>
+          <w:tcPr>
+            <w:tcW w:w="2407" w:type="dxa"/>
+            <w:shd w:val="clear" w:color="auto" w:fill="F2F2F2" w:themeFill="background1" w:themeFillShade="F2"/>
+            <w:vAlign w:val="center"/>
+          </w:tcPr>
+          <w:p>
+            <w:pPr>
+              <w:jc w:val="center"/>
+            </w:pPr>
+            <w:r>
+              <w:t xml:space="preserve">Message d’erreur au lancement de </w:t>
+            </w:r>
+            <w:proofErr w:type="spellStart"/>
+            <w:r>
+              <w:t>twincat</w:t>
+            </w:r>
+            <w:proofErr w:type="spellEnd"/>
           </w:p>
         </w:tc>
         <w:tc>
@@ -6320,22 +6514,35 @@
               <w:jc w:val="center"/>
             </w:pPr>
             <w:r>
-              <w:t>Séance de suivi du travail de Bachelor avec M. Hubert Droz</w:t>
-            </w:r>
-          </w:p>
-        </w:tc>
-        <w:tc>
-          <w:tcPr>
-            <w:tcW w:w="2407" w:type="dxa"/>
-            <w:shd w:val="clear" w:color="auto" w:fill="F2F2F2" w:themeFill="background1" w:themeFillShade="F2"/>
-            <w:vAlign w:val="center"/>
-          </w:tcPr>
-          <w:p>
-            <w:pPr>
-              <w:jc w:val="center"/>
-            </w:pPr>
-            <w:r>
-              <w:t>Twincat toujours pas fonctionnel à ce moment-là</w:t>
+              <w:t xml:space="preserve">Séance de suivi du travail de </w:t>
+            </w:r>
+            <w:proofErr w:type="spellStart"/>
+            <w:r>
+              <w:t>Bachelor</w:t>
+            </w:r>
+            <w:proofErr w:type="spellEnd"/>
+            <w:r>
+              <w:t xml:space="preserve"> avec M. Hubert Droz</w:t>
+            </w:r>
+          </w:p>
+        </w:tc>
+        <w:tc>
+          <w:tcPr>
+            <w:tcW w:w="2407" w:type="dxa"/>
+            <w:shd w:val="clear" w:color="auto" w:fill="F2F2F2" w:themeFill="background1" w:themeFillShade="F2"/>
+            <w:vAlign w:val="center"/>
+          </w:tcPr>
+          <w:p>
+            <w:pPr>
+              <w:jc w:val="center"/>
+            </w:pPr>
+            <w:proofErr w:type="spellStart"/>
+            <w:r>
+              <w:t>Twincat</w:t>
+            </w:r>
+            <w:proofErr w:type="spellEnd"/>
+            <w:r>
+              <w:t xml:space="preserve"> toujours pas fonctionnel à ce moment-là</w:t>
             </w:r>
           </w:p>
         </w:tc>
@@ -6427,8 +6634,21 @@
             <w:pPr>
               <w:jc w:val="center"/>
             </w:pPr>
-            <w:r>
-              <w:t>Twincat denouveau fonctionnel après un redémarrage de l’ordinateur.</w:t>
+            <w:proofErr w:type="spellStart"/>
+            <w:r>
+              <w:t>Twincat</w:t>
+            </w:r>
+            <w:proofErr w:type="spellEnd"/>
+            <w:r>
+              <w:t xml:space="preserve"> </w:t>
+            </w:r>
+            <w:proofErr w:type="spellStart"/>
+            <w:r>
+              <w:t>denouveau</w:t>
+            </w:r>
+            <w:proofErr w:type="spellEnd"/>
+            <w:r>
+              <w:t xml:space="preserve"> fonctionnel après un redémarrage de l’ordinateur.</w:t>
             </w:r>
           </w:p>
           <w:p>
@@ -6766,8 +6986,13 @@
               <w:jc w:val="center"/>
             </w:pPr>
             <w:r>
-              <w:t>Lecture et analyse du code de l’API de connexion en ADS pour twincat</w:t>
-            </w:r>
+              <w:t xml:space="preserve">Lecture et analyse du code de l’API de connexion en ADS pour </w:t>
+            </w:r>
+            <w:proofErr w:type="spellStart"/>
+            <w:r>
+              <w:t>twincat</w:t>
+            </w:r>
+            <w:proofErr w:type="spellEnd"/>
           </w:p>
         </w:tc>
         <w:tc>
@@ -6871,8 +7096,13 @@
               <w:jc w:val="center"/>
             </w:pPr>
             <w:r>
-              <w:t>Lecture et analyse du code de l’API de connexion en ADS pour twincat</w:t>
-            </w:r>
+              <w:t xml:space="preserve">Lecture et analyse du code de l’API de connexion en ADS pour </w:t>
+            </w:r>
+            <w:proofErr w:type="spellStart"/>
+            <w:r>
+              <w:t>twincat</w:t>
+            </w:r>
+            <w:proofErr w:type="spellEnd"/>
           </w:p>
         </w:tc>
         <w:tc>
@@ -6947,13 +7177,7 @@
               <w:rPr>
                 <w:i/>
               </w:rPr>
-              <w:t>05</w:t>
-            </w:r>
-            <w:r>
-              <w:rPr>
-                <w:i/>
-              </w:rPr>
-              <w:t>.06.17</w:t>
+              <w:t>05.06.17</w:t>
             </w:r>
           </w:p>
         </w:tc>
@@ -7095,8 +7319,21 @@
             <w:pPr>
               <w:jc w:val="center"/>
             </w:pPr>
-            <w:r>
-              <w:t>Debut de la création de l’interface, passage des informations de connexion (adresse ip et port) choisis par l’utilisateur pour l’agent gérant le robot</w:t>
+            <w:proofErr w:type="spellStart"/>
+            <w:r>
+              <w:t>Debut</w:t>
+            </w:r>
+            <w:proofErr w:type="spellEnd"/>
+            <w:r>
+              <w:t xml:space="preserve"> de la création de l’interface, passage des informations de connexion (adresse </w:t>
+            </w:r>
+            <w:proofErr w:type="spellStart"/>
+            <w:r>
+              <w:t>ip</w:t>
+            </w:r>
+            <w:proofErr w:type="spellEnd"/>
+            <w:r>
+              <w:t xml:space="preserve"> et port) choisis par l’utilisateur pour l’agent gérant le robot</w:t>
             </w:r>
           </w:p>
         </w:tc>
@@ -7111,7 +7348,15 @@
               <w:jc w:val="center"/>
             </w:pPr>
             <w:r>
-              <w:t>Grosse perte de temps sur les layouts en java</w:t>
+              <w:t xml:space="preserve">Grosse perte de temps sur les </w:t>
+            </w:r>
+            <w:proofErr w:type="spellStart"/>
+            <w:r>
+              <w:t>layouts</w:t>
+            </w:r>
+            <w:proofErr w:type="spellEnd"/>
+            <w:r>
+              <w:t xml:space="preserve"> en java</w:t>
             </w:r>
           </w:p>
         </w:tc>
@@ -7501,7 +7746,23 @@
               <w:jc w:val="center"/>
             </w:pPr>
             <w:r>
-              <w:t>Différents essais infructeux sur Windows et le PI. Soucis venant sûrement du fait de la licence nécessaire pour l’utilisation de Synapxis. L’ordinateur sur lequel il est installé doit être dans le réseau de l’école, le Pi et l’autre ordinateur utilisés ne le sont pas. Pour des questions de sécurité, la connexion est donc probablement bloquée</w:t>
+              <w:t xml:space="preserve">Différents essais </w:t>
+            </w:r>
+            <w:proofErr w:type="spellStart"/>
+            <w:r>
+              <w:t>infructeux</w:t>
+            </w:r>
+            <w:proofErr w:type="spellEnd"/>
+            <w:r>
+              <w:t xml:space="preserve"> sur Windows et le PI. Soucis venant sûrement du fait de la licence nécessaire pour l’utilisation de </w:t>
+            </w:r>
+            <w:proofErr w:type="spellStart"/>
+            <w:r>
+              <w:t>Synapxis</w:t>
+            </w:r>
+            <w:proofErr w:type="spellEnd"/>
+            <w:r>
+              <w:t>. L’ordinateur sur lequel il est installé doit être dans le réseau de l’école, le Pi et l’autre ordinateur utilisés ne le sont pas. Pour des questions de sécurité, la connexion est donc probablement bloquée</w:t>
             </w:r>
           </w:p>
         </w:tc>
@@ -7549,70 +7810,22 @@
               <w:rPr>
                 <w:i/>
               </w:rPr>
-              <w:t>0</w:t>
-            </w:r>
-            <w:r>
-              <w:rPr>
-                <w:i/>
-              </w:rPr>
-              <w:t>7</w:t>
-            </w:r>
-            <w:r>
-              <w:rPr>
-                <w:i/>
-              </w:rPr>
-              <w:t>.06.17</w:t>
-            </w:r>
-          </w:p>
-          <w:p>
-            <w:pPr>
-              <w:jc w:val="center"/>
-              <w:rPr>
-                <w:b/>
-                <w:i/>
-              </w:rPr>
-            </w:pPr>
-            <w:r>
-              <w:rPr>
-                <w:i/>
-              </w:rPr>
-              <w:t>08</w:t>
-            </w:r>
-            <w:r>
-              <w:rPr>
-                <w:i/>
-              </w:rPr>
-              <w:t>h</w:t>
-            </w:r>
-            <w:r>
-              <w:rPr>
-                <w:i/>
-              </w:rPr>
-              <w:t>00</w:t>
-            </w:r>
-            <w:r>
-              <w:rPr>
-                <w:i/>
-              </w:rPr>
-              <w:t xml:space="preserve"> -&gt; 1</w:t>
-            </w:r>
-            <w:r>
-              <w:rPr>
-                <w:i/>
-              </w:rPr>
-              <w:t>2</w:t>
-            </w:r>
-            <w:r>
-              <w:rPr>
-                <w:i/>
-              </w:rPr>
-              <w:t>h</w:t>
-            </w:r>
-            <w:r>
-              <w:rPr>
-                <w:i/>
-              </w:rPr>
-              <w:t>00</w:t>
+              <w:t>07.06.17</w:t>
+            </w:r>
+          </w:p>
+          <w:p>
+            <w:pPr>
+              <w:jc w:val="center"/>
+              <w:rPr>
+                <w:b/>
+                <w:i/>
+              </w:rPr>
+            </w:pPr>
+            <w:r>
+              <w:rPr>
+                <w:i/>
+              </w:rPr>
+              <w:t>08h00 -&gt; 12h00</w:t>
             </w:r>
           </w:p>
         </w:tc>
@@ -7643,7 +7856,12 @@
               <w:jc w:val="center"/>
             </w:pPr>
             <w:r>
-              <w:t>Test de la connexion en ayant les deux ordinateurs connectés au réseau de l’école, cela fonctionne</w:t>
+              <w:t>Test de la connexion en ayant les deux ord</w:t>
+            </w:r>
+            <w:bookmarkStart w:id="1" w:name="_GoBack"/>
+            <w:bookmarkEnd w:id="1"/>
+            <w:r>
+              <w:t>inateurs connectés au réseau de l’école, cela fonctionne</w:t>
             </w:r>
           </w:p>
         </w:tc>
@@ -7721,19 +7939,7 @@
               <w:rPr>
                 <w:i/>
               </w:rPr>
-              <w:t>0</w:t>
-            </w:r>
-            <w:r>
-              <w:rPr>
-                <w:i/>
-              </w:rPr>
-              <w:t>7</w:t>
-            </w:r>
-            <w:r>
-              <w:rPr>
-                <w:i/>
-              </w:rPr>
-              <w:t>.06.17</w:t>
+              <w:t>07.06.17</w:t>
             </w:r>
           </w:p>
           <w:p>
@@ -7793,7 +7999,15 @@
               <w:jc w:val="center"/>
             </w:pPr>
             <w:r>
-              <w:t>Ayant perdu beaucoup de temps la-dessus, je remettrai la partie PI à plus tard</w:t>
+              <w:t xml:space="preserve">Ayant perdu beaucoup de temps </w:t>
+            </w:r>
+            <w:proofErr w:type="spellStart"/>
+            <w:r>
+              <w:t>la-dessus</w:t>
+            </w:r>
+            <w:proofErr w:type="spellEnd"/>
+            <w:r>
+              <w:t>, je remettrai la partie PI à plus tard</w:t>
             </w:r>
           </w:p>
         </w:tc>
@@ -7856,25 +8070,7 @@
               <w:rPr>
                 <w:i/>
               </w:rPr>
-              <w:t>08</w:t>
-            </w:r>
-            <w:r>
-              <w:rPr>
-                <w:i/>
-              </w:rPr>
-              <w:t xml:space="preserve">h00 -&gt; </w:t>
-            </w:r>
-            <w:r>
-              <w:rPr>
-                <w:i/>
-              </w:rPr>
-              <w:t>09</w:t>
-            </w:r>
-            <w:r>
-              <w:rPr>
-                <w:i/>
-              </w:rPr>
-              <w:t>h00</w:t>
+              <w:t>08h00 -&gt; 09h00</w:t>
             </w:r>
           </w:p>
         </w:tc>
@@ -7982,19 +8178,13 @@
               <w:rPr>
                 <w:i/>
               </w:rPr>
-              <w:t>0</w:t>
-            </w:r>
-            <w:r>
-              <w:rPr>
-                <w:i/>
-              </w:rPr>
-              <w:t>9</w:t>
-            </w:r>
-            <w:r>
-              <w:rPr>
-                <w:i/>
-              </w:rPr>
-              <w:t xml:space="preserve">h00 -&gt; </w:t>
+              <w:t xml:space="preserve">09h00 -&gt; </w:t>
+            </w:r>
+            <w:r>
+              <w:rPr>
+                <w:i/>
+              </w:rPr>
+              <w:t>12h00</w:t>
             </w:r>
           </w:p>
         </w:tc>
@@ -8011,6 +8201,9 @@
             <w:r>
               <w:t>Avancement du codage du comportement de l’agent gérant le robot</w:t>
             </w:r>
+            <w:r>
+              <w:t>. Celui devrait être fonctionnel, il faudra le tester une fois le second agent terminé</w:t>
+            </w:r>
           </w:p>
         </w:tc>
         <w:tc>
@@ -8041,8 +8234,6 @@
             <w:r>
               <w:t>-</w:t>
             </w:r>
-            <w:bookmarkStart w:id="1" w:name="_GoBack"/>
-            <w:bookmarkEnd w:id="1"/>
           </w:p>
         </w:tc>
       </w:tr>
@@ -8614,7 +8805,6 @@
                 <w:b/>
                 <w:i/>
               </w:rPr>
-              <w:lastRenderedPageBreak/>
               <w:t>Semaine 1</w:t>
             </w:r>
             <w:r>
@@ -10085,6 +10275,7 @@
                 <w:b/>
                 <w:i/>
               </w:rPr>
+              <w:lastRenderedPageBreak/>
               <w:t xml:space="preserve">Semaine </w:t>
             </w:r>
             <w:r>
@@ -10177,7 +10368,6 @@
                 <w:b/>
                 <w:i/>
               </w:rPr>
-              <w:lastRenderedPageBreak/>
               <w:t xml:space="preserve">Semaine </w:t>
             </w:r>
             <w:r>

</xml_diff>

<commit_message>
Debut du codage de l'agent gérant la presse
</commit_message>
<xml_diff>
--- a/doc/TB_JournalDeTravail.docx
+++ b/doc/TB_JournalDeTravail.docx
@@ -7856,12 +7856,7 @@
               <w:jc w:val="center"/>
             </w:pPr>
             <w:r>
-              <w:t>Test de la connexion en ayant les deux ord</w:t>
-            </w:r>
-            <w:bookmarkStart w:id="1" w:name="_GoBack"/>
-            <w:bookmarkEnd w:id="1"/>
-            <w:r>
-              <w:t>inateurs connectés au réseau de l’école, cela fonctionne</w:t>
+              <w:t>Test de la connexion en ayant les deux ordinateurs connectés au réseau de l’école, cela fonctionne</w:t>
             </w:r>
           </w:p>
         </w:tc>
@@ -8244,7 +8239,7 @@
         <w:tc>
           <w:tcPr>
             <w:tcW w:w="1271" w:type="dxa"/>
-            <w:shd w:val="clear" w:color="auto" w:fill="F2F2F2" w:themeFill="background1" w:themeFillShade="F2"/>
+            <w:shd w:val="clear" w:color="auto" w:fill="FFFFFF" w:themeFill="background1"/>
             <w:vAlign w:val="center"/>
           </w:tcPr>
           <w:p>
@@ -8280,53 +8275,74 @@
               <w:rPr>
                 <w:i/>
               </w:rPr>
-              <w:t>09.06.17</w:t>
-            </w:r>
-          </w:p>
-          <w:p>
-            <w:pPr>
-              <w:jc w:val="center"/>
-              <w:rPr>
-                <w:b/>
-                <w:i/>
-              </w:rPr>
-            </w:pPr>
+              <w:t>08.06.17</w:t>
+            </w:r>
+          </w:p>
+          <w:p>
+            <w:pPr>
+              <w:jc w:val="center"/>
+              <w:rPr>
+                <w:b/>
+                <w:i/>
+              </w:rPr>
+            </w:pPr>
+            <w:r>
+              <w:rPr>
+                <w:i/>
+              </w:rPr>
+              <w:t>12h25 -&gt; 12h</w:t>
+            </w:r>
+            <w:r>
+              <w:rPr>
+                <w:i/>
+              </w:rPr>
+              <w:t>30</w:t>
+            </w:r>
           </w:p>
         </w:tc>
         <w:tc>
           <w:tcPr>
             <w:tcW w:w="3975" w:type="dxa"/>
-            <w:shd w:val="clear" w:color="auto" w:fill="F2F2F2" w:themeFill="background1" w:themeFillShade="F2"/>
-            <w:vAlign w:val="center"/>
-          </w:tcPr>
-          <w:p>
-            <w:pPr>
-              <w:jc w:val="center"/>
-            </w:pPr>
-          </w:p>
-        </w:tc>
-        <w:tc>
-          <w:tcPr>
-            <w:tcW w:w="2407" w:type="dxa"/>
-            <w:shd w:val="clear" w:color="auto" w:fill="F2F2F2" w:themeFill="background1" w:themeFillShade="F2"/>
-            <w:vAlign w:val="center"/>
-          </w:tcPr>
-          <w:p>
-            <w:pPr>
-              <w:jc w:val="center"/>
-            </w:pPr>
-          </w:p>
-        </w:tc>
-        <w:tc>
-          <w:tcPr>
-            <w:tcW w:w="2407" w:type="dxa"/>
-            <w:shd w:val="clear" w:color="auto" w:fill="F2F2F2" w:themeFill="background1" w:themeFillShade="F2"/>
-            <w:vAlign w:val="center"/>
-          </w:tcPr>
-          <w:p>
-            <w:pPr>
-              <w:jc w:val="center"/>
-            </w:pPr>
+            <w:shd w:val="clear" w:color="auto" w:fill="FFFFFF" w:themeFill="background1"/>
+            <w:vAlign w:val="center"/>
+          </w:tcPr>
+          <w:p>
+            <w:pPr>
+              <w:jc w:val="center"/>
+            </w:pPr>
+            <w:r>
+              <w:t>Mise à jour du journal de travail</w:t>
+            </w:r>
+          </w:p>
+        </w:tc>
+        <w:tc>
+          <w:tcPr>
+            <w:tcW w:w="2407" w:type="dxa"/>
+            <w:shd w:val="clear" w:color="auto" w:fill="FFFFFF" w:themeFill="background1"/>
+            <w:vAlign w:val="center"/>
+          </w:tcPr>
+          <w:p>
+            <w:pPr>
+              <w:jc w:val="center"/>
+            </w:pPr>
+            <w:r>
+              <w:t>-</w:t>
+            </w:r>
+          </w:p>
+        </w:tc>
+        <w:tc>
+          <w:tcPr>
+            <w:tcW w:w="2407" w:type="dxa"/>
+            <w:shd w:val="clear" w:color="auto" w:fill="FFFFFF" w:themeFill="background1"/>
+            <w:vAlign w:val="center"/>
+          </w:tcPr>
+          <w:p>
+            <w:pPr>
+              <w:jc w:val="center"/>
+            </w:pPr>
+            <w:r>
+              <w:t>-</w:t>
+            </w:r>
           </w:p>
         </w:tc>
       </w:tr>
@@ -8337,6 +8353,7 @@
         <w:tc>
           <w:tcPr>
             <w:tcW w:w="1271" w:type="dxa"/>
+            <w:shd w:val="clear" w:color="auto" w:fill="FFFFFF" w:themeFill="background1"/>
             <w:vAlign w:val="center"/>
           </w:tcPr>
           <w:p>
@@ -8358,29 +8375,39 @@
                 <w:b/>
                 <w:i/>
               </w:rPr>
-              <w:t>7</w:t>
-            </w:r>
-          </w:p>
-          <w:p>
-            <w:pPr>
-              <w:jc w:val="center"/>
-              <w:rPr>
-                <w:i/>
-              </w:rPr>
-            </w:pPr>
-            <w:r>
-              <w:rPr>
-                <w:i/>
-              </w:rPr>
-              <w:t>12.06.17</w:t>
-            </w:r>
-          </w:p>
-          <w:p>
-            <w:pPr>
-              <w:rPr>
-                <w:i/>
-              </w:rPr>
-            </w:pPr>
+              <w:t>6</w:t>
+            </w:r>
+          </w:p>
+          <w:p>
+            <w:pPr>
+              <w:jc w:val="center"/>
+              <w:rPr>
+                <w:i/>
+              </w:rPr>
+            </w:pPr>
+            <w:r>
+              <w:rPr>
+                <w:i/>
+              </w:rPr>
+              <w:t>08.06.17</w:t>
+            </w:r>
+          </w:p>
+          <w:p>
+            <w:pPr>
+              <w:jc w:val="center"/>
+              <w:rPr>
+                <w:b/>
+                <w:i/>
+              </w:rPr>
+            </w:pPr>
+            <w:r>
+              <w:rPr>
+                <w:i/>
+              </w:rPr>
+              <w:t xml:space="preserve">12h30-&gt; </w:t>
+            </w:r>
+            <w:bookmarkStart w:id="1" w:name="_GoBack"/>
+            <w:bookmarkEnd w:id="1"/>
           </w:p>
         </w:tc>
         <w:tc>
@@ -8393,28 +8420,39 @@
             <w:pPr>
               <w:jc w:val="center"/>
             </w:pPr>
-          </w:p>
-        </w:tc>
-        <w:tc>
-          <w:tcPr>
-            <w:tcW w:w="2407" w:type="dxa"/>
-            <w:vAlign w:val="center"/>
-          </w:tcPr>
-          <w:p>
-            <w:pPr>
-              <w:jc w:val="center"/>
-            </w:pPr>
-          </w:p>
-        </w:tc>
-        <w:tc>
-          <w:tcPr>
-            <w:tcW w:w="2407" w:type="dxa"/>
-            <w:vAlign w:val="center"/>
-          </w:tcPr>
-          <w:p>
-            <w:pPr>
-              <w:jc w:val="center"/>
-            </w:pPr>
+            <w:r>
+              <w:t>Début du codage de l’agent gérant la presse ainsi que de son comportement. Ne prend pas en compte la communication par ADS pour le moment</w:t>
+            </w:r>
+          </w:p>
+        </w:tc>
+        <w:tc>
+          <w:tcPr>
+            <w:tcW w:w="2407" w:type="dxa"/>
+            <w:shd w:val="clear" w:color="auto" w:fill="FFFFFF" w:themeFill="background1"/>
+            <w:vAlign w:val="center"/>
+          </w:tcPr>
+          <w:p>
+            <w:pPr>
+              <w:jc w:val="center"/>
+            </w:pPr>
+            <w:r>
+              <w:t>-</w:t>
+            </w:r>
+          </w:p>
+        </w:tc>
+        <w:tc>
+          <w:tcPr>
+            <w:tcW w:w="2407" w:type="dxa"/>
+            <w:shd w:val="clear" w:color="auto" w:fill="FFFFFF" w:themeFill="background1"/>
+            <w:vAlign w:val="center"/>
+          </w:tcPr>
+          <w:p>
+            <w:pPr>
+              <w:jc w:val="center"/>
+            </w:pPr>
+            <w:r>
+              <w:t>-</w:t>
+            </w:r>
           </w:p>
         </w:tc>
       </w:tr>
@@ -8447,21 +8485,21 @@
                 <w:b/>
                 <w:i/>
               </w:rPr>
-              <w:t>7</w:t>
-            </w:r>
-          </w:p>
-          <w:p>
-            <w:pPr>
-              <w:jc w:val="center"/>
-              <w:rPr>
-                <w:i/>
-              </w:rPr>
-            </w:pPr>
-            <w:r>
-              <w:rPr>
-                <w:i/>
-              </w:rPr>
-              <w:t>13.06.17</w:t>
+              <w:t>6</w:t>
+            </w:r>
+          </w:p>
+          <w:p>
+            <w:pPr>
+              <w:jc w:val="center"/>
+              <w:rPr>
+                <w:i/>
+              </w:rPr>
+            </w:pPr>
+            <w:r>
+              <w:rPr>
+                <w:i/>
+              </w:rPr>
+              <w:t>09.06.17</w:t>
             </w:r>
           </w:p>
           <w:p>
@@ -8553,14 +8591,12 @@
               <w:rPr>
                 <w:i/>
               </w:rPr>
-              <w:t>14.06.17</w:t>
-            </w:r>
-          </w:p>
-          <w:p>
-            <w:pPr>
-              <w:jc w:val="center"/>
-              <w:rPr>
-                <w:b/>
+              <w:t>12.06.17</w:t>
+            </w:r>
+          </w:p>
+          <w:p>
+            <w:pPr>
+              <w:rPr>
                 <w:i/>
               </w:rPr>
             </w:pPr>
@@ -8644,7 +8680,7 @@
               <w:rPr>
                 <w:i/>
               </w:rPr>
-              <w:t>15.06.17</w:t>
+              <w:t>13.06.17</w:t>
             </w:r>
           </w:p>
           <w:p>
@@ -8715,6 +8751,7 @@
                 <w:b/>
                 <w:i/>
               </w:rPr>
+              <w:lastRenderedPageBreak/>
               <w:t>Semaine 1</w:t>
             </w:r>
             <w:r>
@@ -8736,13 +8773,14 @@
               <w:rPr>
                 <w:i/>
               </w:rPr>
-              <w:t>16.06.17</w:t>
-            </w:r>
-          </w:p>
-          <w:p>
-            <w:pPr>
-              <w:jc w:val="center"/>
-              <w:rPr>
+              <w:t>14.06.17</w:t>
+            </w:r>
+          </w:p>
+          <w:p>
+            <w:pPr>
+              <w:jc w:val="center"/>
+              <w:rPr>
+                <w:b/>
                 <w:i/>
               </w:rPr>
             </w:pPr>
@@ -8812,27 +8850,28 @@
                 <w:b/>
                 <w:i/>
               </w:rPr>
-              <w:t>8</w:t>
-            </w:r>
-          </w:p>
-          <w:p>
-            <w:pPr>
-              <w:jc w:val="center"/>
-              <w:rPr>
-                <w:i/>
-              </w:rPr>
-            </w:pPr>
-            <w:r>
-              <w:rPr>
-                <w:i/>
-              </w:rPr>
-              <w:t>19.06.17</w:t>
-            </w:r>
-          </w:p>
-          <w:p>
-            <w:pPr>
-              <w:jc w:val="center"/>
-              <w:rPr>
+              <w:t>7</w:t>
+            </w:r>
+          </w:p>
+          <w:p>
+            <w:pPr>
+              <w:jc w:val="center"/>
+              <w:rPr>
+                <w:i/>
+              </w:rPr>
+            </w:pPr>
+            <w:r>
+              <w:rPr>
+                <w:i/>
+              </w:rPr>
+              <w:t>15.06.17</w:t>
+            </w:r>
+          </w:p>
+          <w:p>
+            <w:pPr>
+              <w:jc w:val="center"/>
+              <w:rPr>
+                <w:b/>
                 <w:i/>
               </w:rPr>
             </w:pPr>
@@ -8882,7 +8921,6 @@
         <w:tc>
           <w:tcPr>
             <w:tcW w:w="1271" w:type="dxa"/>
-            <w:shd w:val="clear" w:color="auto" w:fill="FFFFFF" w:themeFill="background1"/>
             <w:vAlign w:val="center"/>
           </w:tcPr>
           <w:p>
@@ -8904,28 +8942,27 @@
                 <w:b/>
                 <w:i/>
               </w:rPr>
-              <w:t>8</w:t>
-            </w:r>
-          </w:p>
-          <w:p>
-            <w:pPr>
-              <w:jc w:val="center"/>
-              <w:rPr>
-                <w:i/>
-              </w:rPr>
-            </w:pPr>
-            <w:r>
-              <w:rPr>
-                <w:i/>
-              </w:rPr>
-              <w:t>20.06.17</w:t>
-            </w:r>
-          </w:p>
-          <w:p>
-            <w:pPr>
-              <w:jc w:val="center"/>
-              <w:rPr>
-                <w:b/>
+              <w:t>7</w:t>
+            </w:r>
+          </w:p>
+          <w:p>
+            <w:pPr>
+              <w:jc w:val="center"/>
+              <w:rPr>
+                <w:i/>
+              </w:rPr>
+            </w:pPr>
+            <w:r>
+              <w:rPr>
+                <w:i/>
+              </w:rPr>
+              <w:t>16.06.17</w:t>
+            </w:r>
+          </w:p>
+          <w:p>
+            <w:pPr>
+              <w:jc w:val="center"/>
+              <w:rPr>
                 <w:i/>
               </w:rPr>
             </w:pPr>
@@ -8946,19 +8983,17 @@
         <w:tc>
           <w:tcPr>
             <w:tcW w:w="2407" w:type="dxa"/>
-            <w:shd w:val="clear" w:color="auto" w:fill="FFFFFF" w:themeFill="background1"/>
-            <w:vAlign w:val="center"/>
-          </w:tcPr>
-          <w:p>
-            <w:pPr>
-              <w:jc w:val="center"/>
-            </w:pPr>
-          </w:p>
-        </w:tc>
-        <w:tc>
-          <w:tcPr>
-            <w:tcW w:w="2407" w:type="dxa"/>
-            <w:shd w:val="clear" w:color="auto" w:fill="FFFFFF" w:themeFill="background1"/>
+            <w:vAlign w:val="center"/>
+          </w:tcPr>
+          <w:p>
+            <w:pPr>
+              <w:jc w:val="center"/>
+            </w:pPr>
+          </w:p>
+        </w:tc>
+        <w:tc>
+          <w:tcPr>
+            <w:tcW w:w="2407" w:type="dxa"/>
             <w:vAlign w:val="center"/>
           </w:tcPr>
           <w:p>
@@ -9011,14 +9046,13 @@
               <w:rPr>
                 <w:i/>
               </w:rPr>
-              <w:t>21.06.17</w:t>
-            </w:r>
-          </w:p>
-          <w:p>
-            <w:pPr>
-              <w:jc w:val="center"/>
-              <w:rPr>
-                <w:b/>
+              <w:t>19.06.17</w:t>
+            </w:r>
+          </w:p>
+          <w:p>
+            <w:pPr>
+              <w:jc w:val="center"/>
+              <w:rPr>
                 <w:i/>
               </w:rPr>
             </w:pPr>
@@ -9104,7 +9138,7 @@
               <w:rPr>
                 <w:i/>
               </w:rPr>
-              <w:t>22.06.17</w:t>
+              <w:t>20.06.17</w:t>
             </w:r>
           </w:p>
           <w:p>
@@ -9197,7 +9231,7 @@
               <w:rPr>
                 <w:i/>
               </w:rPr>
-              <w:t>23.06.17</w:t>
+              <w:t>21.06.17</w:t>
             </w:r>
           </w:p>
           <w:p>
@@ -9254,6 +9288,7 @@
         <w:tc>
           <w:tcPr>
             <w:tcW w:w="1271" w:type="dxa"/>
+            <w:shd w:val="clear" w:color="auto" w:fill="FFFFFF" w:themeFill="background1"/>
             <w:vAlign w:val="center"/>
           </w:tcPr>
           <w:p>
@@ -9275,27 +9310,28 @@
                 <w:b/>
                 <w:i/>
               </w:rPr>
-              <w:t>9</w:t>
-            </w:r>
-          </w:p>
-          <w:p>
-            <w:pPr>
-              <w:jc w:val="center"/>
-              <w:rPr>
-                <w:i/>
-              </w:rPr>
-            </w:pPr>
-            <w:r>
-              <w:rPr>
-                <w:i/>
-              </w:rPr>
-              <w:t>26.06.17</w:t>
-            </w:r>
-          </w:p>
-          <w:p>
-            <w:pPr>
-              <w:jc w:val="center"/>
-              <w:rPr>
+              <w:t>8</w:t>
+            </w:r>
+          </w:p>
+          <w:p>
+            <w:pPr>
+              <w:jc w:val="center"/>
+              <w:rPr>
+                <w:i/>
+              </w:rPr>
+            </w:pPr>
+            <w:r>
+              <w:rPr>
+                <w:i/>
+              </w:rPr>
+              <w:t>22.06.17</w:t>
+            </w:r>
+          </w:p>
+          <w:p>
+            <w:pPr>
+              <w:jc w:val="center"/>
+              <w:rPr>
+                <w:b/>
                 <w:i/>
               </w:rPr>
             </w:pPr>
@@ -9316,17 +9352,19 @@
         <w:tc>
           <w:tcPr>
             <w:tcW w:w="2407" w:type="dxa"/>
-            <w:vAlign w:val="center"/>
-          </w:tcPr>
-          <w:p>
-            <w:pPr>
-              <w:jc w:val="center"/>
-            </w:pPr>
-          </w:p>
-        </w:tc>
-        <w:tc>
-          <w:tcPr>
-            <w:tcW w:w="2407" w:type="dxa"/>
+            <w:shd w:val="clear" w:color="auto" w:fill="FFFFFF" w:themeFill="background1"/>
+            <w:vAlign w:val="center"/>
+          </w:tcPr>
+          <w:p>
+            <w:pPr>
+              <w:jc w:val="center"/>
+            </w:pPr>
+          </w:p>
+        </w:tc>
+        <w:tc>
+          <w:tcPr>
+            <w:tcW w:w="2407" w:type="dxa"/>
+            <w:shd w:val="clear" w:color="auto" w:fill="FFFFFF" w:themeFill="background1"/>
             <w:vAlign w:val="center"/>
           </w:tcPr>
           <w:p>
@@ -9365,21 +9403,21 @@
                 <w:b/>
                 <w:i/>
               </w:rPr>
-              <w:t>9</w:t>
-            </w:r>
-          </w:p>
-          <w:p>
-            <w:pPr>
-              <w:jc w:val="center"/>
-              <w:rPr>
-                <w:i/>
-              </w:rPr>
-            </w:pPr>
-            <w:r>
-              <w:rPr>
-                <w:i/>
-              </w:rPr>
-              <w:t>27.06.17</w:t>
+              <w:t>8</w:t>
+            </w:r>
+          </w:p>
+          <w:p>
+            <w:pPr>
+              <w:jc w:val="center"/>
+              <w:rPr>
+                <w:i/>
+              </w:rPr>
+            </w:pPr>
+            <w:r>
+              <w:rPr>
+                <w:i/>
+              </w:rPr>
+              <w:t>23.06.17</w:t>
             </w:r>
           </w:p>
           <w:p>
@@ -9471,14 +9509,13 @@
               <w:rPr>
                 <w:i/>
               </w:rPr>
-              <w:t>28.06.17</w:t>
-            </w:r>
-          </w:p>
-          <w:p>
-            <w:pPr>
-              <w:jc w:val="center"/>
-              <w:rPr>
-                <w:b/>
+              <w:t>26.06.17</w:t>
+            </w:r>
+          </w:p>
+          <w:p>
+            <w:pPr>
+              <w:jc w:val="center"/>
+              <w:rPr>
                 <w:i/>
               </w:rPr>
             </w:pPr>
@@ -9562,7 +9599,7 @@
               <w:rPr>
                 <w:i/>
               </w:rPr>
-              <w:t>29.06.17</w:t>
+              <w:t>27.06.17</w:t>
             </w:r>
           </w:p>
           <w:p>
@@ -9654,13 +9691,14 @@
               <w:rPr>
                 <w:i/>
               </w:rPr>
-              <w:t>30.06.17</w:t>
-            </w:r>
-          </w:p>
-          <w:p>
-            <w:pPr>
-              <w:jc w:val="center"/>
-              <w:rPr>
+              <w:t>28.06.17</w:t>
+            </w:r>
+          </w:p>
+          <w:p>
+            <w:pPr>
+              <w:jc w:val="center"/>
+              <w:rPr>
+                <w:b/>
                 <w:i/>
               </w:rPr>
             </w:pPr>
@@ -9723,34 +9761,35 @@
                 <w:b/>
                 <w:i/>
               </w:rPr>
-              <w:t xml:space="preserve">Semaine </w:t>
-            </w:r>
-            <w:r>
-              <w:rPr>
-                <w:b/>
-                <w:i/>
-              </w:rPr>
-              <w:t>20</w:t>
-            </w:r>
-          </w:p>
-          <w:p>
-            <w:pPr>
-              <w:jc w:val="center"/>
-              <w:rPr>
-                <w:i/>
-              </w:rPr>
-            </w:pPr>
-            <w:r>
-              <w:rPr>
-                <w:i/>
-              </w:rPr>
-              <w:t>03.07.17</w:t>
-            </w:r>
-          </w:p>
-          <w:p>
-            <w:pPr>
-              <w:jc w:val="center"/>
-              <w:rPr>
+              <w:t>Semaine 1</w:t>
+            </w:r>
+            <w:r>
+              <w:rPr>
+                <w:b/>
+                <w:i/>
+              </w:rPr>
+              <w:t>9</w:t>
+            </w:r>
+          </w:p>
+          <w:p>
+            <w:pPr>
+              <w:jc w:val="center"/>
+              <w:rPr>
+                <w:i/>
+              </w:rPr>
+            </w:pPr>
+            <w:r>
+              <w:rPr>
+                <w:i/>
+              </w:rPr>
+              <w:t>29.06.17</w:t>
+            </w:r>
+          </w:p>
+          <w:p>
+            <w:pPr>
+              <w:jc w:val="center"/>
+              <w:rPr>
+                <w:b/>
                 <w:i/>
               </w:rPr>
             </w:pPr>
@@ -9800,50 +9839,48 @@
         <w:tc>
           <w:tcPr>
             <w:tcW w:w="1271" w:type="dxa"/>
-            <w:shd w:val="clear" w:color="auto" w:fill="FFFFFF" w:themeFill="background1"/>
-            <w:vAlign w:val="center"/>
-          </w:tcPr>
-          <w:p>
-            <w:pPr>
-              <w:jc w:val="center"/>
-              <w:rPr>
-                <w:i/>
-              </w:rPr>
-            </w:pPr>
-            <w:r>
-              <w:rPr>
-                <w:b/>
-                <w:i/>
-              </w:rPr>
-              <w:t xml:space="preserve">Semaine </w:t>
-            </w:r>
-            <w:r>
-              <w:rPr>
-                <w:b/>
-                <w:i/>
-              </w:rPr>
-              <w:t>20</w:t>
-            </w:r>
-          </w:p>
-          <w:p>
-            <w:pPr>
-              <w:jc w:val="center"/>
-              <w:rPr>
-                <w:i/>
-              </w:rPr>
-            </w:pPr>
-            <w:r>
-              <w:rPr>
-                <w:i/>
-              </w:rPr>
-              <w:t>04.07.17</w:t>
-            </w:r>
-          </w:p>
-          <w:p>
-            <w:pPr>
-              <w:jc w:val="center"/>
-              <w:rPr>
-                <w:b/>
+            <w:vAlign w:val="center"/>
+          </w:tcPr>
+          <w:p>
+            <w:pPr>
+              <w:jc w:val="center"/>
+              <w:rPr>
+                <w:i/>
+              </w:rPr>
+            </w:pPr>
+            <w:r>
+              <w:rPr>
+                <w:b/>
+                <w:i/>
+              </w:rPr>
+              <w:t>Semaine 1</w:t>
+            </w:r>
+            <w:r>
+              <w:rPr>
+                <w:b/>
+                <w:i/>
+              </w:rPr>
+              <w:t>9</w:t>
+            </w:r>
+          </w:p>
+          <w:p>
+            <w:pPr>
+              <w:jc w:val="center"/>
+              <w:rPr>
+                <w:i/>
+              </w:rPr>
+            </w:pPr>
+            <w:r>
+              <w:rPr>
+                <w:i/>
+              </w:rPr>
+              <w:t>30.06.17</w:t>
+            </w:r>
+          </w:p>
+          <w:p>
+            <w:pPr>
+              <w:jc w:val="center"/>
+              <w:rPr>
                 <w:i/>
               </w:rPr>
             </w:pPr>
@@ -9864,19 +9901,17 @@
         <w:tc>
           <w:tcPr>
             <w:tcW w:w="2407" w:type="dxa"/>
-            <w:shd w:val="clear" w:color="auto" w:fill="FFFFFF" w:themeFill="background1"/>
-            <w:vAlign w:val="center"/>
-          </w:tcPr>
-          <w:p>
-            <w:pPr>
-              <w:jc w:val="center"/>
-            </w:pPr>
-          </w:p>
-        </w:tc>
-        <w:tc>
-          <w:tcPr>
-            <w:tcW w:w="2407" w:type="dxa"/>
-            <w:shd w:val="clear" w:color="auto" w:fill="FFFFFF" w:themeFill="background1"/>
+            <w:vAlign w:val="center"/>
+          </w:tcPr>
+          <w:p>
+            <w:pPr>
+              <w:jc w:val="center"/>
+            </w:pPr>
+          </w:p>
+        </w:tc>
+        <w:tc>
+          <w:tcPr>
+            <w:tcW w:w="2407" w:type="dxa"/>
             <w:vAlign w:val="center"/>
           </w:tcPr>
           <w:p>
@@ -9929,14 +9964,13 @@
               <w:rPr>
                 <w:i/>
               </w:rPr>
-              <w:t>05.07.17</w:t>
-            </w:r>
-          </w:p>
-          <w:p>
-            <w:pPr>
-              <w:jc w:val="center"/>
-              <w:rPr>
-                <w:b/>
+              <w:t>03.07.17</w:t>
+            </w:r>
+          </w:p>
+          <w:p>
+            <w:pPr>
+              <w:jc w:val="center"/>
+              <w:rPr>
                 <w:i/>
               </w:rPr>
             </w:pPr>
@@ -10022,7 +10056,7 @@
               <w:rPr>
                 <w:i/>
               </w:rPr>
-              <w:t>06.07.17</w:t>
+              <w:t>04.07.17</w:t>
             </w:r>
           </w:p>
           <w:p>
@@ -10115,13 +10149,14 @@
               <w:rPr>
                 <w:i/>
               </w:rPr>
-              <w:t>07.07.17</w:t>
-            </w:r>
-          </w:p>
-          <w:p>
-            <w:pPr>
-              <w:jc w:val="center"/>
-              <w:rPr>
+              <w:t>05.07.17</w:t>
+            </w:r>
+          </w:p>
+          <w:p>
+            <w:pPr>
+              <w:jc w:val="center"/>
+              <w:rPr>
+                <w:b/>
                 <w:i/>
               </w:rPr>
             </w:pPr>
@@ -10171,6 +10206,7 @@
         <w:tc>
           <w:tcPr>
             <w:tcW w:w="1271" w:type="dxa"/>
+            <w:shd w:val="clear" w:color="auto" w:fill="FFFFFF" w:themeFill="background1"/>
             <w:vAlign w:val="center"/>
           </w:tcPr>
           <w:p>
@@ -10192,27 +10228,28 @@
                 <w:b/>
                 <w:i/>
               </w:rPr>
-              <w:t>21</w:t>
-            </w:r>
-          </w:p>
-          <w:p>
-            <w:pPr>
-              <w:jc w:val="center"/>
-              <w:rPr>
-                <w:i/>
-              </w:rPr>
-            </w:pPr>
-            <w:r>
-              <w:rPr>
-                <w:i/>
-              </w:rPr>
-              <w:t>10.07.17</w:t>
-            </w:r>
-          </w:p>
-          <w:p>
-            <w:pPr>
-              <w:jc w:val="center"/>
-              <w:rPr>
+              <w:t>20</w:t>
+            </w:r>
+          </w:p>
+          <w:p>
+            <w:pPr>
+              <w:jc w:val="center"/>
+              <w:rPr>
+                <w:i/>
+              </w:rPr>
+            </w:pPr>
+            <w:r>
+              <w:rPr>
+                <w:i/>
+              </w:rPr>
+              <w:t>06.07.17</w:t>
+            </w:r>
+          </w:p>
+          <w:p>
+            <w:pPr>
+              <w:jc w:val="center"/>
+              <w:rPr>
+                <w:b/>
                 <w:i/>
               </w:rPr>
             </w:pPr>
@@ -10233,17 +10270,19 @@
         <w:tc>
           <w:tcPr>
             <w:tcW w:w="2407" w:type="dxa"/>
-            <w:vAlign w:val="center"/>
-          </w:tcPr>
-          <w:p>
-            <w:pPr>
-              <w:jc w:val="center"/>
-            </w:pPr>
-          </w:p>
-        </w:tc>
-        <w:tc>
-          <w:tcPr>
-            <w:tcW w:w="2407" w:type="dxa"/>
+            <w:shd w:val="clear" w:color="auto" w:fill="FFFFFF" w:themeFill="background1"/>
+            <w:vAlign w:val="center"/>
+          </w:tcPr>
+          <w:p>
+            <w:pPr>
+              <w:jc w:val="center"/>
+            </w:pPr>
+          </w:p>
+        </w:tc>
+        <w:tc>
+          <w:tcPr>
+            <w:tcW w:w="2407" w:type="dxa"/>
+            <w:shd w:val="clear" w:color="auto" w:fill="FFFFFF" w:themeFill="background1"/>
             <w:vAlign w:val="center"/>
           </w:tcPr>
           <w:p>
@@ -10276,6 +10315,187 @@
                 <w:i/>
               </w:rPr>
               <w:lastRenderedPageBreak/>
+              <w:t xml:space="preserve">Semaine </w:t>
+            </w:r>
+            <w:r>
+              <w:rPr>
+                <w:b/>
+                <w:i/>
+              </w:rPr>
+              <w:t>20</w:t>
+            </w:r>
+          </w:p>
+          <w:p>
+            <w:pPr>
+              <w:jc w:val="center"/>
+              <w:rPr>
+                <w:i/>
+              </w:rPr>
+            </w:pPr>
+            <w:r>
+              <w:rPr>
+                <w:i/>
+              </w:rPr>
+              <w:t>07.07.17</w:t>
+            </w:r>
+          </w:p>
+          <w:p>
+            <w:pPr>
+              <w:jc w:val="center"/>
+              <w:rPr>
+                <w:i/>
+              </w:rPr>
+            </w:pPr>
+          </w:p>
+        </w:tc>
+        <w:tc>
+          <w:tcPr>
+            <w:tcW w:w="3975" w:type="dxa"/>
+            <w:shd w:val="clear" w:color="auto" w:fill="F2F2F2" w:themeFill="background1" w:themeFillShade="F2"/>
+            <w:vAlign w:val="center"/>
+          </w:tcPr>
+          <w:p>
+            <w:pPr>
+              <w:jc w:val="center"/>
+            </w:pPr>
+          </w:p>
+        </w:tc>
+        <w:tc>
+          <w:tcPr>
+            <w:tcW w:w="2407" w:type="dxa"/>
+            <w:shd w:val="clear" w:color="auto" w:fill="F2F2F2" w:themeFill="background1" w:themeFillShade="F2"/>
+            <w:vAlign w:val="center"/>
+          </w:tcPr>
+          <w:p>
+            <w:pPr>
+              <w:jc w:val="center"/>
+            </w:pPr>
+          </w:p>
+        </w:tc>
+        <w:tc>
+          <w:tcPr>
+            <w:tcW w:w="2407" w:type="dxa"/>
+            <w:shd w:val="clear" w:color="auto" w:fill="F2F2F2" w:themeFill="background1" w:themeFillShade="F2"/>
+            <w:vAlign w:val="center"/>
+          </w:tcPr>
+          <w:p>
+            <w:pPr>
+              <w:jc w:val="center"/>
+            </w:pPr>
+          </w:p>
+        </w:tc>
+      </w:tr>
+      <w:tr>
+        <w:trPr>
+          <w:trHeight w:val="701"/>
+        </w:trPr>
+        <w:tc>
+          <w:tcPr>
+            <w:tcW w:w="1271" w:type="dxa"/>
+            <w:vAlign w:val="center"/>
+          </w:tcPr>
+          <w:p>
+            <w:pPr>
+              <w:jc w:val="center"/>
+              <w:rPr>
+                <w:i/>
+              </w:rPr>
+            </w:pPr>
+            <w:r>
+              <w:rPr>
+                <w:b/>
+                <w:i/>
+              </w:rPr>
+              <w:t xml:space="preserve">Semaine </w:t>
+            </w:r>
+            <w:r>
+              <w:rPr>
+                <w:b/>
+                <w:i/>
+              </w:rPr>
+              <w:t>21</w:t>
+            </w:r>
+          </w:p>
+          <w:p>
+            <w:pPr>
+              <w:jc w:val="center"/>
+              <w:rPr>
+                <w:i/>
+              </w:rPr>
+            </w:pPr>
+            <w:r>
+              <w:rPr>
+                <w:i/>
+              </w:rPr>
+              <w:t>10.07.17</w:t>
+            </w:r>
+          </w:p>
+          <w:p>
+            <w:pPr>
+              <w:jc w:val="center"/>
+              <w:rPr>
+                <w:i/>
+              </w:rPr>
+            </w:pPr>
+          </w:p>
+        </w:tc>
+        <w:tc>
+          <w:tcPr>
+            <w:tcW w:w="3975" w:type="dxa"/>
+            <w:shd w:val="clear" w:color="auto" w:fill="FFFFFF" w:themeFill="background1"/>
+            <w:vAlign w:val="center"/>
+          </w:tcPr>
+          <w:p>
+            <w:pPr>
+              <w:jc w:val="center"/>
+            </w:pPr>
+          </w:p>
+        </w:tc>
+        <w:tc>
+          <w:tcPr>
+            <w:tcW w:w="2407" w:type="dxa"/>
+            <w:vAlign w:val="center"/>
+          </w:tcPr>
+          <w:p>
+            <w:pPr>
+              <w:jc w:val="center"/>
+            </w:pPr>
+          </w:p>
+        </w:tc>
+        <w:tc>
+          <w:tcPr>
+            <w:tcW w:w="2407" w:type="dxa"/>
+            <w:vAlign w:val="center"/>
+          </w:tcPr>
+          <w:p>
+            <w:pPr>
+              <w:jc w:val="center"/>
+            </w:pPr>
+          </w:p>
+        </w:tc>
+      </w:tr>
+      <w:tr>
+        <w:trPr>
+          <w:trHeight w:val="701"/>
+        </w:trPr>
+        <w:tc>
+          <w:tcPr>
+            <w:tcW w:w="1271" w:type="dxa"/>
+            <w:shd w:val="clear" w:color="auto" w:fill="F2F2F2" w:themeFill="background1" w:themeFillShade="F2"/>
+            <w:vAlign w:val="center"/>
+          </w:tcPr>
+          <w:p>
+            <w:pPr>
+              <w:jc w:val="center"/>
+              <w:rPr>
+                <w:i/>
+              </w:rPr>
+            </w:pPr>
+            <w:r>
+              <w:rPr>
+                <w:b/>
+                <w:i/>
+              </w:rPr>
               <w:t xml:space="preserve">Semaine </w:t>
             </w:r>
             <w:r>

</xml_diff>

<commit_message>
Agent presse implémenté sans la connexion, code nettoyé
</commit_message>
<xml_diff>
--- a/doc/TB_JournalDeTravail.docx
+++ b/doc/TB_JournalDeTravail.docx
@@ -774,70 +774,31 @@
               <w:jc w:val="center"/>
             </w:pPr>
             <w:r>
-              <w:t xml:space="preserve">Création du </w:t>
-            </w:r>
-            <w:proofErr w:type="spellStart"/>
-            <w:r>
-              <w:t>workspace</w:t>
-            </w:r>
-            <w:proofErr w:type="spellEnd"/>
-            <w:r>
-              <w:t xml:space="preserve"> </w:t>
-            </w:r>
-            <w:proofErr w:type="spellStart"/>
-            <w:r>
-              <w:t>eclipse</w:t>
-            </w:r>
-            <w:proofErr w:type="spellEnd"/>
-          </w:p>
-          <w:p>
-            <w:pPr>
-              <w:jc w:val="center"/>
-            </w:pPr>
-            <w:r>
-              <w:t xml:space="preserve">Création du repository </w:t>
-            </w:r>
-            <w:proofErr w:type="spellStart"/>
-            <w:r>
-              <w:t>github</w:t>
-            </w:r>
-            <w:proofErr w:type="spellEnd"/>
-          </w:p>
-          <w:p>
-            <w:pPr>
-              <w:jc w:val="center"/>
-            </w:pPr>
-            <w:r>
-              <w:t xml:space="preserve">Vérification du </w:t>
-            </w:r>
-            <w:proofErr w:type="spellStart"/>
-            <w:r>
-              <w:t>workspace</w:t>
-            </w:r>
-            <w:proofErr w:type="spellEnd"/>
-            <w:r>
-              <w:t xml:space="preserve"> et du </w:t>
-            </w:r>
-            <w:proofErr w:type="spellStart"/>
-            <w:r>
-              <w:t>gitignore</w:t>
-            </w:r>
-            <w:proofErr w:type="spellEnd"/>
-          </w:p>
-          <w:p>
-            <w:pPr>
-              <w:jc w:val="center"/>
-            </w:pPr>
-            <w:r>
-              <w:t xml:space="preserve">Création du fichier </w:t>
-            </w:r>
-            <w:proofErr w:type="spellStart"/>
-            <w:r>
-              <w:t>Readme</w:t>
-            </w:r>
-            <w:proofErr w:type="spellEnd"/>
-            <w:r>
-              <w:t xml:space="preserve"> du repository</w:t>
+              <w:t>Création du workspace eclipse</w:t>
+            </w:r>
+          </w:p>
+          <w:p>
+            <w:pPr>
+              <w:jc w:val="center"/>
+            </w:pPr>
+            <w:r>
+              <w:t>Création du repository github</w:t>
+            </w:r>
+          </w:p>
+          <w:p>
+            <w:pPr>
+              <w:jc w:val="center"/>
+            </w:pPr>
+            <w:r>
+              <w:t>Vérification du workspace et du gitignore</w:t>
+            </w:r>
+          </w:p>
+          <w:p>
+            <w:pPr>
+              <w:jc w:val="center"/>
+            </w:pPr>
+            <w:r>
+              <w:t>Création du fichier Readme du repository</w:t>
             </w:r>
           </w:p>
         </w:tc>
@@ -2321,13 +2282,8 @@
               <w:jc w:val="center"/>
             </w:pPr>
             <w:r>
-              <w:t xml:space="preserve">Installation de l’OS </w:t>
-            </w:r>
-            <w:proofErr w:type="spellStart"/>
-            <w:r>
-              <w:t>Raspbian</w:t>
-            </w:r>
-            <w:proofErr w:type="spellEnd"/>
+              <w:t>Installation de l’OS Raspbian</w:t>
+            </w:r>
           </w:p>
           <w:p>
             <w:pPr>
@@ -2807,15 +2763,7 @@
               <w:jc w:val="center"/>
             </w:pPr>
             <w:r>
-              <w:t xml:space="preserve">Séance de suivi du travail de </w:t>
-            </w:r>
-            <w:proofErr w:type="spellStart"/>
-            <w:r>
-              <w:t>Bachelor</w:t>
-            </w:r>
-            <w:proofErr w:type="spellEnd"/>
-            <w:r>
-              <w:t xml:space="preserve"> avec M. Hubert Droz</w:t>
+              <w:t>Séance de suivi du travail de Bachelor avec M. Hubert Droz</w:t>
             </w:r>
           </w:p>
         </w:tc>
@@ -3875,19 +3823,9 @@
             <w:r>
               <w:t xml:space="preserve">Rédaction des mails de contact avec MM. </w:t>
             </w:r>
-            <w:proofErr w:type="spellStart"/>
-            <w:r>
-              <w:t>Mathez</w:t>
-            </w:r>
-            <w:proofErr w:type="spellEnd"/>
-            <w:r>
-              <w:t xml:space="preserve"> et </w:t>
-            </w:r>
-            <w:proofErr w:type="spellStart"/>
-            <w:r>
-              <w:t>Moutarlier</w:t>
-            </w:r>
-            <w:proofErr w:type="spellEnd"/>
+            <w:r>
+              <w:t>Mathez et Moutarlier</w:t>
+            </w:r>
             <w:r>
               <w:t xml:space="preserve"> pour la prise de rendez-vous</w:t>
             </w:r>
@@ -4120,21 +4058,8 @@
               <w:jc w:val="center"/>
             </w:pPr>
             <w:r>
-              <w:t xml:space="preserve">Lecture de la documentation reçue par M. </w:t>
-            </w:r>
-            <w:proofErr w:type="spellStart"/>
-            <w:r>
-              <w:t>Mathez</w:t>
-            </w:r>
-            <w:proofErr w:type="spellEnd"/>
-            <w:r>
-              <w:t xml:space="preserve"> concernant </w:t>
-            </w:r>
-            <w:proofErr w:type="spellStart"/>
-            <w:r>
-              <w:t>Synapxis</w:t>
-            </w:r>
-            <w:proofErr w:type="spellEnd"/>
+              <w:t>Lecture de la documentation reçue par M. Mathez concernant Synapxis</w:t>
+            </w:r>
             <w:r>
               <w:t>.</w:t>
             </w:r>
@@ -4144,15 +4069,7 @@
               <w:jc w:val="center"/>
             </w:pPr>
             <w:r>
-              <w:t xml:space="preserve">Installation de </w:t>
-            </w:r>
-            <w:proofErr w:type="spellStart"/>
-            <w:r>
-              <w:t>Twincat</w:t>
-            </w:r>
-            <w:proofErr w:type="spellEnd"/>
-            <w:r>
-              <w:t xml:space="preserve"> 3</w:t>
+              <w:t>Installation de Twincat 3</w:t>
             </w:r>
           </w:p>
         </w:tc>
@@ -4442,21 +4359,8 @@
               <w:jc w:val="center"/>
             </w:pPr>
             <w:r>
-              <w:t xml:space="preserve">Lecture de la documentation fournie par M. </w:t>
-            </w:r>
-            <w:proofErr w:type="spellStart"/>
-            <w:r>
-              <w:t>Moutarlier</w:t>
-            </w:r>
-            <w:proofErr w:type="spellEnd"/>
-            <w:r>
-              <w:t xml:space="preserve"> concernant </w:t>
-            </w:r>
-            <w:proofErr w:type="spellStart"/>
-            <w:r>
-              <w:t>Twincat</w:t>
-            </w:r>
-            <w:proofErr w:type="spellEnd"/>
+              <w:t>Lecture de la documentation fournie par M. Moutarlier concernant Twincat</w:t>
+            </w:r>
           </w:p>
         </w:tc>
         <w:tc>
@@ -4548,15 +4452,7 @@
               <w:jc w:val="center"/>
             </w:pPr>
             <w:r>
-              <w:t xml:space="preserve">Séance de suivi du travail de </w:t>
-            </w:r>
-            <w:proofErr w:type="spellStart"/>
-            <w:r>
-              <w:t>Bachelor</w:t>
-            </w:r>
-            <w:proofErr w:type="spellEnd"/>
-            <w:r>
-              <w:t xml:space="preserve"> avec M. Hubert Droz</w:t>
+              <w:t>Séance de suivi du travail de Bachelor avec M. Hubert Droz</w:t>
             </w:r>
           </w:p>
         </w:tc>
@@ -4649,21 +4545,8 @@
               <w:jc w:val="center"/>
             </w:pPr>
             <w:r>
-              <w:t xml:space="preserve">Lecture de la documentation fournie par M. </w:t>
-            </w:r>
-            <w:proofErr w:type="spellStart"/>
-            <w:r>
-              <w:t>Moutarlier</w:t>
-            </w:r>
-            <w:proofErr w:type="spellEnd"/>
-            <w:r>
-              <w:t xml:space="preserve"> concernant </w:t>
-            </w:r>
-            <w:proofErr w:type="spellStart"/>
-            <w:r>
-              <w:t>Twincat</w:t>
-            </w:r>
-            <w:proofErr w:type="spellEnd"/>
+              <w:t>Lecture de la documentation fournie par M. Moutarlier concernant Twincat</w:t>
+            </w:r>
           </w:p>
         </w:tc>
         <w:tc>
@@ -4875,21 +4758,8 @@
               <w:jc w:val="center"/>
             </w:pPr>
             <w:r>
-              <w:t xml:space="preserve">Lecture de la documentation fournie par M. </w:t>
-            </w:r>
-            <w:proofErr w:type="spellStart"/>
-            <w:r>
-              <w:t>Moutarlier</w:t>
-            </w:r>
-            <w:proofErr w:type="spellEnd"/>
-            <w:r>
-              <w:t xml:space="preserve"> concernant </w:t>
-            </w:r>
-            <w:proofErr w:type="spellStart"/>
-            <w:r>
-              <w:t>Twincat</w:t>
-            </w:r>
-            <w:proofErr w:type="spellEnd"/>
+              <w:t>Lecture de la documentation fournie par M. Moutarlier concernant Twincat</w:t>
+            </w:r>
           </w:p>
         </w:tc>
         <w:tc>
@@ -5036,13 +4906,8 @@
               <w:jc w:val="center"/>
             </w:pPr>
             <w:r>
-              <w:t xml:space="preserve">Préparation de la séance avec M. </w:t>
-            </w:r>
-            <w:proofErr w:type="spellStart"/>
-            <w:r>
-              <w:t>Moutarlier</w:t>
-            </w:r>
-            <w:proofErr w:type="spellEnd"/>
+              <w:t>Préparation de la séance avec M. Moutarlier</w:t>
+            </w:r>
           </w:p>
         </w:tc>
         <w:tc>
@@ -5147,29 +5012,16 @@
               <w:jc w:val="center"/>
             </w:pPr>
             <w:r>
-              <w:t xml:space="preserve">Rencontre avec M. Nicolas </w:t>
-            </w:r>
-            <w:proofErr w:type="spellStart"/>
-            <w:r>
-              <w:t>Moutarlier</w:t>
-            </w:r>
-            <w:proofErr w:type="spellEnd"/>
-            <w:r>
-              <w:t> :</w:t>
-            </w:r>
-          </w:p>
-          <w:p>
-            <w:pPr>
-              <w:jc w:val="center"/>
-            </w:pPr>
-            <w:r>
-              <w:t xml:space="preserve">Petite formation concernant </w:t>
-            </w:r>
-            <w:proofErr w:type="spellStart"/>
-            <w:r>
-              <w:t>Twincat</w:t>
-            </w:r>
-            <w:proofErr w:type="spellEnd"/>
+              <w:t>Rencontre avec M. Nicolas Moutarlier :</w:t>
+            </w:r>
+          </w:p>
+          <w:p>
+            <w:pPr>
+              <w:jc w:val="center"/>
+            </w:pPr>
+            <w:r>
+              <w:t>Petite formation concernant Twincat</w:t>
+            </w:r>
           </w:p>
         </w:tc>
         <w:tc>
@@ -5310,13 +5162,8 @@
               <w:jc w:val="center"/>
             </w:pPr>
             <w:r>
-              <w:t xml:space="preserve">Prise en main de </w:t>
-            </w:r>
-            <w:proofErr w:type="spellStart"/>
-            <w:r>
-              <w:t>Twincat</w:t>
-            </w:r>
-            <w:proofErr w:type="spellEnd"/>
+              <w:t>Prise en main de Twincat</w:t>
+            </w:r>
           </w:p>
         </w:tc>
         <w:tc>
@@ -5557,15 +5404,7 @@
               <w:jc w:val="center"/>
             </w:pPr>
             <w:r>
-              <w:t xml:space="preserve">Prise en main de </w:t>
-            </w:r>
-            <w:proofErr w:type="spellStart"/>
-            <w:r>
-              <w:t>Twincat</w:t>
-            </w:r>
-            <w:proofErr w:type="spellEnd"/>
-            <w:r>
-              <w:t xml:space="preserve"> et lecture de la documentation et des exemples concernant la connexion ADS en java</w:t>
+              <w:t>Prise en main de Twincat et lecture de la documentation et des exemples concernant la connexion ADS en java</w:t>
             </w:r>
           </w:p>
         </w:tc>
@@ -5779,42 +5618,24 @@
               <w:jc w:val="center"/>
             </w:pPr>
             <w:r>
-              <w:t xml:space="preserve">Rencontre avec M. Frédéric </w:t>
-            </w:r>
-            <w:proofErr w:type="spellStart"/>
-            <w:r>
-              <w:t>Mathez</w:t>
-            </w:r>
-            <w:proofErr w:type="spellEnd"/>
-            <w:r>
-              <w:t> :</w:t>
-            </w:r>
-          </w:p>
-          <w:p>
-            <w:pPr>
-              <w:jc w:val="center"/>
-            </w:pPr>
-            <w:r>
-              <w:t xml:space="preserve">Installation de </w:t>
-            </w:r>
-            <w:proofErr w:type="spellStart"/>
-            <w:r>
-              <w:t>Synapxis</w:t>
-            </w:r>
-            <w:proofErr w:type="spellEnd"/>
-          </w:p>
-          <w:p>
-            <w:pPr>
-              <w:jc w:val="center"/>
-            </w:pPr>
-            <w:r>
-              <w:t xml:space="preserve">Petite formation concernant </w:t>
-            </w:r>
-            <w:proofErr w:type="spellStart"/>
-            <w:r>
-              <w:t>Synapxis</w:t>
-            </w:r>
-            <w:proofErr w:type="spellEnd"/>
+              <w:t>Rencontre avec M. Frédéric Mathez :</w:t>
+            </w:r>
+          </w:p>
+          <w:p>
+            <w:pPr>
+              <w:jc w:val="center"/>
+            </w:pPr>
+            <w:r>
+              <w:t>Installation de Synapxis</w:t>
+            </w:r>
+          </w:p>
+          <w:p>
+            <w:pPr>
+              <w:jc w:val="center"/>
+            </w:pPr>
+            <w:r>
+              <w:t>Petite formation concernant Synapxis</w:t>
+            </w:r>
           </w:p>
           <w:p>
             <w:pPr>
@@ -6177,13 +5998,8 @@
               <w:jc w:val="center"/>
             </w:pPr>
             <w:r>
-              <w:t xml:space="preserve">Prise en main de </w:t>
-            </w:r>
-            <w:proofErr w:type="spellStart"/>
-            <w:r>
-              <w:t>Synapxis</w:t>
-            </w:r>
-            <w:proofErr w:type="spellEnd"/>
+              <w:t>Prise en main de Synapxis</w:t>
+            </w:r>
           </w:p>
         </w:tc>
         <w:tc>
@@ -6396,33 +6212,23 @@
               <w:jc w:val="center"/>
             </w:pPr>
             <w:r>
-              <w:t xml:space="preserve">Démarrage de </w:t>
-            </w:r>
-            <w:proofErr w:type="spellStart"/>
-            <w:r>
-              <w:t>Twincat</w:t>
-            </w:r>
-            <w:proofErr w:type="spellEnd"/>
-          </w:p>
-        </w:tc>
-        <w:tc>
-          <w:tcPr>
-            <w:tcW w:w="2407" w:type="dxa"/>
-            <w:shd w:val="clear" w:color="auto" w:fill="F2F2F2" w:themeFill="background1" w:themeFillShade="F2"/>
-            <w:vAlign w:val="center"/>
-          </w:tcPr>
-          <w:p>
-            <w:pPr>
-              <w:jc w:val="center"/>
-            </w:pPr>
-            <w:r>
-              <w:t xml:space="preserve">Message d’erreur au lancement de </w:t>
-            </w:r>
-            <w:proofErr w:type="spellStart"/>
-            <w:r>
-              <w:t>twincat</w:t>
-            </w:r>
-            <w:proofErr w:type="spellEnd"/>
+              <w:t>Démarrage de Twincat</w:t>
+            </w:r>
+          </w:p>
+        </w:tc>
+        <w:tc>
+          <w:tcPr>
+            <w:tcW w:w="2407" w:type="dxa"/>
+            <w:shd w:val="clear" w:color="auto" w:fill="F2F2F2" w:themeFill="background1" w:themeFillShade="F2"/>
+            <w:vAlign w:val="center"/>
+          </w:tcPr>
+          <w:p>
+            <w:pPr>
+              <w:jc w:val="center"/>
+            </w:pPr>
+            <w:r>
+              <w:t>Message d’erreur au lancement de twincat</w:t>
+            </w:r>
           </w:p>
         </w:tc>
         <w:tc>
@@ -6514,35 +6320,22 @@
               <w:jc w:val="center"/>
             </w:pPr>
             <w:r>
-              <w:t xml:space="preserve">Séance de suivi du travail de </w:t>
-            </w:r>
-            <w:proofErr w:type="spellStart"/>
-            <w:r>
-              <w:t>Bachelor</w:t>
-            </w:r>
-            <w:proofErr w:type="spellEnd"/>
-            <w:r>
-              <w:t xml:space="preserve"> avec M. Hubert Droz</w:t>
-            </w:r>
-          </w:p>
-        </w:tc>
-        <w:tc>
-          <w:tcPr>
-            <w:tcW w:w="2407" w:type="dxa"/>
-            <w:shd w:val="clear" w:color="auto" w:fill="F2F2F2" w:themeFill="background1" w:themeFillShade="F2"/>
-            <w:vAlign w:val="center"/>
-          </w:tcPr>
-          <w:p>
-            <w:pPr>
-              <w:jc w:val="center"/>
-            </w:pPr>
-            <w:proofErr w:type="spellStart"/>
-            <w:r>
-              <w:t>Twincat</w:t>
-            </w:r>
-            <w:proofErr w:type="spellEnd"/>
-            <w:r>
-              <w:t xml:space="preserve"> toujours pas fonctionnel à ce moment-là</w:t>
+              <w:t>Séance de suivi du travail de Bachelor avec M. Hubert Droz</w:t>
+            </w:r>
+          </w:p>
+        </w:tc>
+        <w:tc>
+          <w:tcPr>
+            <w:tcW w:w="2407" w:type="dxa"/>
+            <w:shd w:val="clear" w:color="auto" w:fill="F2F2F2" w:themeFill="background1" w:themeFillShade="F2"/>
+            <w:vAlign w:val="center"/>
+          </w:tcPr>
+          <w:p>
+            <w:pPr>
+              <w:jc w:val="center"/>
+            </w:pPr>
+            <w:r>
+              <w:t>Twincat toujours pas fonctionnel à ce moment-là</w:t>
             </w:r>
           </w:p>
         </w:tc>
@@ -6634,21 +6427,8 @@
             <w:pPr>
               <w:jc w:val="center"/>
             </w:pPr>
-            <w:proofErr w:type="spellStart"/>
-            <w:r>
-              <w:t>Twincat</w:t>
-            </w:r>
-            <w:proofErr w:type="spellEnd"/>
-            <w:r>
-              <w:t xml:space="preserve"> </w:t>
-            </w:r>
-            <w:proofErr w:type="spellStart"/>
-            <w:r>
-              <w:t>denouveau</w:t>
-            </w:r>
-            <w:proofErr w:type="spellEnd"/>
-            <w:r>
-              <w:t xml:space="preserve"> fonctionnel après un redémarrage de l’ordinateur.</w:t>
+            <w:r>
+              <w:t>Twincat denouveau fonctionnel après un redémarrage de l’ordinateur.</w:t>
             </w:r>
           </w:p>
           <w:p>
@@ -6986,13 +6766,8 @@
               <w:jc w:val="center"/>
             </w:pPr>
             <w:r>
-              <w:t xml:space="preserve">Lecture et analyse du code de l’API de connexion en ADS pour </w:t>
-            </w:r>
-            <w:proofErr w:type="spellStart"/>
-            <w:r>
-              <w:t>twincat</w:t>
-            </w:r>
-            <w:proofErr w:type="spellEnd"/>
+              <w:t>Lecture et analyse du code de l’API de connexion en ADS pour twincat</w:t>
+            </w:r>
           </w:p>
         </w:tc>
         <w:tc>
@@ -7096,13 +6871,8 @@
               <w:jc w:val="center"/>
             </w:pPr>
             <w:r>
-              <w:t xml:space="preserve">Lecture et analyse du code de l’API de connexion en ADS pour </w:t>
-            </w:r>
-            <w:proofErr w:type="spellStart"/>
-            <w:r>
-              <w:t>twincat</w:t>
-            </w:r>
-            <w:proofErr w:type="spellEnd"/>
+              <w:t>Lecture et analyse du code de l’API de connexion en ADS pour twincat</w:t>
+            </w:r>
           </w:p>
         </w:tc>
         <w:tc>
@@ -7319,21 +7089,8 @@
             <w:pPr>
               <w:jc w:val="center"/>
             </w:pPr>
-            <w:proofErr w:type="spellStart"/>
-            <w:r>
-              <w:t>Debut</w:t>
-            </w:r>
-            <w:proofErr w:type="spellEnd"/>
-            <w:r>
-              <w:t xml:space="preserve"> de la création de l’interface, passage des informations de connexion (adresse </w:t>
-            </w:r>
-            <w:proofErr w:type="spellStart"/>
-            <w:r>
-              <w:t>ip</w:t>
-            </w:r>
-            <w:proofErr w:type="spellEnd"/>
-            <w:r>
-              <w:t xml:space="preserve"> et port) choisis par l’utilisateur pour l’agent gérant le robot</w:t>
+            <w:r>
+              <w:t>Debut de la création de l’interface, passage des informations de connexion (adresse ip et port) choisis par l’utilisateur pour l’agent gérant le robot</w:t>
             </w:r>
           </w:p>
         </w:tc>
@@ -7348,15 +7105,7 @@
               <w:jc w:val="center"/>
             </w:pPr>
             <w:r>
-              <w:t xml:space="preserve">Grosse perte de temps sur les </w:t>
-            </w:r>
-            <w:proofErr w:type="spellStart"/>
-            <w:r>
-              <w:t>layouts</w:t>
-            </w:r>
-            <w:proofErr w:type="spellEnd"/>
-            <w:r>
-              <w:t xml:space="preserve"> en java</w:t>
+              <w:t>Grosse perte de temps sur les layouts en java</w:t>
             </w:r>
           </w:p>
         </w:tc>
@@ -7746,23 +7495,7 @@
               <w:jc w:val="center"/>
             </w:pPr>
             <w:r>
-              <w:t xml:space="preserve">Différents essais </w:t>
-            </w:r>
-            <w:proofErr w:type="spellStart"/>
-            <w:r>
-              <w:t>infructeux</w:t>
-            </w:r>
-            <w:proofErr w:type="spellEnd"/>
-            <w:r>
-              <w:t xml:space="preserve"> sur Windows et le PI. Soucis venant sûrement du fait de la licence nécessaire pour l’utilisation de </w:t>
-            </w:r>
-            <w:proofErr w:type="spellStart"/>
-            <w:r>
-              <w:t>Synapxis</w:t>
-            </w:r>
-            <w:proofErr w:type="spellEnd"/>
-            <w:r>
-              <w:t>. L’ordinateur sur lequel il est installé doit être dans le réseau de l’école, le Pi et l’autre ordinateur utilisés ne le sont pas. Pour des questions de sécurité, la connexion est donc probablement bloquée</w:t>
+              <w:t>Différents essais infructeux sur Windows et le PI. Soucis venant sûrement du fait de la licence nécessaire pour l’utilisation de Synapxis. L’ordinateur sur lequel il est installé doit être dans le réseau de l’école, le Pi et l’autre ordinateur utilisés ne le sont pas. Pour des questions de sécurité, la connexion est donc probablement bloquée</w:t>
             </w:r>
           </w:p>
         </w:tc>
@@ -7994,15 +7727,7 @@
               <w:jc w:val="center"/>
             </w:pPr>
             <w:r>
-              <w:t xml:space="preserve">Ayant perdu beaucoup de temps </w:t>
-            </w:r>
-            <w:proofErr w:type="spellStart"/>
-            <w:r>
-              <w:t>la-dessus</w:t>
-            </w:r>
-            <w:proofErr w:type="spellEnd"/>
-            <w:r>
-              <w:t>, je remettrai la partie PI à plus tard</w:t>
+              <w:t>Ayant perdu beaucoup de temps la-dessus, je remettrai la partie PI à plus tard</w:t>
             </w:r>
           </w:p>
         </w:tc>
@@ -8404,10 +8129,26 @@
               <w:rPr>
                 <w:i/>
               </w:rPr>
-              <w:t xml:space="preserve">12h30-&gt; </w:t>
-            </w:r>
-            <w:bookmarkStart w:id="1" w:name="_GoBack"/>
-            <w:bookmarkEnd w:id="1"/>
+              <w:t>12h30</w:t>
+            </w:r>
+            <w:r>
+              <w:rPr>
+                <w:i/>
+              </w:rPr>
+              <w:t xml:space="preserve"> </w:t>
+            </w:r>
+            <w:r>
+              <w:rPr>
+                <w:i/>
+              </w:rPr>
+              <w:t xml:space="preserve">-&gt; </w:t>
+            </w:r>
+            <w:r>
+              <w:rPr>
+                <w:i/>
+              </w:rPr>
+              <w:t>16h30</w:t>
+            </w:r>
           </w:p>
         </w:tc>
         <w:tc>
@@ -8506,10 +8247,27 @@
             <w:pPr>
               <w:jc w:val="center"/>
               <w:rPr>
-                <w:b/>
-                <w:i/>
-              </w:rPr>
-            </w:pPr>
+                <w:i/>
+              </w:rPr>
+            </w:pPr>
+            <w:r>
+              <w:rPr>
+                <w:i/>
+              </w:rPr>
+              <w:t>08h00</w:t>
+            </w:r>
+            <w:r>
+              <w:rPr>
+                <w:i/>
+              </w:rPr>
+              <w:t xml:space="preserve"> </w:t>
+            </w:r>
+            <w:r>
+              <w:rPr>
+                <w:i/>
+              </w:rPr>
+              <w:t>-&gt; 08h30</w:t>
+            </w:r>
           </w:p>
         </w:tc>
         <w:tc>
@@ -8522,30 +8280,39 @@
             <w:pPr>
               <w:jc w:val="center"/>
             </w:pPr>
-          </w:p>
-        </w:tc>
-        <w:tc>
-          <w:tcPr>
-            <w:tcW w:w="2407" w:type="dxa"/>
-            <w:shd w:val="clear" w:color="auto" w:fill="F2F2F2" w:themeFill="background1" w:themeFillShade="F2"/>
-            <w:vAlign w:val="center"/>
-          </w:tcPr>
-          <w:p>
-            <w:pPr>
-              <w:jc w:val="center"/>
-            </w:pPr>
-          </w:p>
-        </w:tc>
-        <w:tc>
-          <w:tcPr>
-            <w:tcW w:w="2407" w:type="dxa"/>
-            <w:shd w:val="clear" w:color="auto" w:fill="F2F2F2" w:themeFill="background1" w:themeFillShade="F2"/>
-            <w:vAlign w:val="center"/>
-          </w:tcPr>
-          <w:p>
-            <w:pPr>
-              <w:jc w:val="center"/>
-            </w:pPr>
+            <w:r>
+              <w:t>Mise à jour du journal de travail</w:t>
+            </w:r>
+          </w:p>
+        </w:tc>
+        <w:tc>
+          <w:tcPr>
+            <w:tcW w:w="2407" w:type="dxa"/>
+            <w:shd w:val="clear" w:color="auto" w:fill="F2F2F2" w:themeFill="background1" w:themeFillShade="F2"/>
+            <w:vAlign w:val="center"/>
+          </w:tcPr>
+          <w:p>
+            <w:pPr>
+              <w:jc w:val="center"/>
+            </w:pPr>
+            <w:r>
+              <w:t>-</w:t>
+            </w:r>
+          </w:p>
+        </w:tc>
+        <w:tc>
+          <w:tcPr>
+            <w:tcW w:w="2407" w:type="dxa"/>
+            <w:shd w:val="clear" w:color="auto" w:fill="F2F2F2" w:themeFill="background1" w:themeFillShade="F2"/>
+            <w:vAlign w:val="center"/>
+          </w:tcPr>
+          <w:p>
+            <w:pPr>
+              <w:jc w:val="center"/>
+            </w:pPr>
+            <w:r>
+              <w:t>-</w:t>
+            </w:r>
           </w:p>
         </w:tc>
       </w:tr>
@@ -8556,6 +8323,7 @@
         <w:tc>
           <w:tcPr>
             <w:tcW w:w="1271" w:type="dxa"/>
+            <w:shd w:val="clear" w:color="auto" w:fill="F2F2F2" w:themeFill="background1" w:themeFillShade="F2"/>
             <w:vAlign w:val="center"/>
           </w:tcPr>
           <w:p>
@@ -8577,63 +8345,94 @@
                 <w:b/>
                 <w:i/>
               </w:rPr>
-              <w:t>7</w:t>
-            </w:r>
-          </w:p>
-          <w:p>
-            <w:pPr>
-              <w:jc w:val="center"/>
-              <w:rPr>
-                <w:i/>
-              </w:rPr>
-            </w:pPr>
-            <w:r>
-              <w:rPr>
-                <w:i/>
-              </w:rPr>
-              <w:t>12.06.17</w:t>
-            </w:r>
-          </w:p>
-          <w:p>
-            <w:pPr>
-              <w:rPr>
-                <w:i/>
-              </w:rPr>
-            </w:pPr>
+              <w:t>6</w:t>
+            </w:r>
+          </w:p>
+          <w:p>
+            <w:pPr>
+              <w:jc w:val="center"/>
+              <w:rPr>
+                <w:i/>
+              </w:rPr>
+            </w:pPr>
+            <w:r>
+              <w:rPr>
+                <w:i/>
+              </w:rPr>
+              <w:t>09.06.17</w:t>
+            </w:r>
+          </w:p>
+          <w:p>
+            <w:pPr>
+              <w:jc w:val="center"/>
+              <w:rPr>
+                <w:b/>
+                <w:i/>
+              </w:rPr>
+            </w:pPr>
+            <w:r>
+              <w:rPr>
+                <w:i/>
+              </w:rPr>
+              <w:t>08h30</w:t>
+            </w:r>
+            <w:r>
+              <w:rPr>
+                <w:i/>
+              </w:rPr>
+              <w:t xml:space="preserve"> </w:t>
+            </w:r>
+            <w:r>
+              <w:rPr>
+                <w:i/>
+              </w:rPr>
+              <w:t>-&gt; 12h00</w:t>
+            </w:r>
           </w:p>
         </w:tc>
         <w:tc>
           <w:tcPr>
             <w:tcW w:w="3975" w:type="dxa"/>
-            <w:shd w:val="clear" w:color="auto" w:fill="FFFFFF" w:themeFill="background1"/>
-            <w:vAlign w:val="center"/>
-          </w:tcPr>
-          <w:p>
-            <w:pPr>
-              <w:jc w:val="center"/>
-            </w:pPr>
-          </w:p>
-        </w:tc>
-        <w:tc>
-          <w:tcPr>
-            <w:tcW w:w="2407" w:type="dxa"/>
-            <w:vAlign w:val="center"/>
-          </w:tcPr>
-          <w:p>
-            <w:pPr>
-              <w:jc w:val="center"/>
-            </w:pPr>
-          </w:p>
-        </w:tc>
-        <w:tc>
-          <w:tcPr>
-            <w:tcW w:w="2407" w:type="dxa"/>
-            <w:vAlign w:val="center"/>
-          </w:tcPr>
-          <w:p>
-            <w:pPr>
-              <w:jc w:val="center"/>
-            </w:pPr>
+            <w:shd w:val="clear" w:color="auto" w:fill="F2F2F2" w:themeFill="background1" w:themeFillShade="F2"/>
+            <w:vAlign w:val="center"/>
+          </w:tcPr>
+          <w:p>
+            <w:pPr>
+              <w:jc w:val="center"/>
+            </w:pPr>
+            <w:r>
+              <w:t>Avancement du codage du comportement de l’agent gérant la presse</w:t>
+            </w:r>
+          </w:p>
+        </w:tc>
+        <w:tc>
+          <w:tcPr>
+            <w:tcW w:w="2407" w:type="dxa"/>
+            <w:shd w:val="clear" w:color="auto" w:fill="F2F2F2" w:themeFill="background1" w:themeFillShade="F2"/>
+            <w:vAlign w:val="center"/>
+          </w:tcPr>
+          <w:p>
+            <w:pPr>
+              <w:jc w:val="center"/>
+            </w:pPr>
+            <w:r>
+              <w:t>-</w:t>
+            </w:r>
+          </w:p>
+        </w:tc>
+        <w:tc>
+          <w:tcPr>
+            <w:tcW w:w="2407" w:type="dxa"/>
+            <w:shd w:val="clear" w:color="auto" w:fill="F2F2F2" w:themeFill="background1" w:themeFillShade="F2"/>
+            <w:vAlign w:val="center"/>
+          </w:tcPr>
+          <w:p>
+            <w:pPr>
+              <w:jc w:val="center"/>
+            </w:pPr>
+            <w:r>
+              <w:t>-</w:t>
+            </w:r>
           </w:p>
         </w:tc>
       </w:tr>
@@ -8659,6 +8458,7 @@
                 <w:b/>
                 <w:i/>
               </w:rPr>
+              <w:lastRenderedPageBreak/>
               <w:t>Semaine 1</w:t>
             </w:r>
             <w:r>
@@ -8666,31 +8466,49 @@
                 <w:b/>
                 <w:i/>
               </w:rPr>
-              <w:t>7</w:t>
-            </w:r>
-          </w:p>
-          <w:p>
-            <w:pPr>
-              <w:jc w:val="center"/>
-              <w:rPr>
-                <w:i/>
-              </w:rPr>
-            </w:pPr>
-            <w:r>
-              <w:rPr>
-                <w:i/>
-              </w:rPr>
-              <w:t>13.06.17</w:t>
-            </w:r>
-          </w:p>
-          <w:p>
-            <w:pPr>
-              <w:jc w:val="center"/>
-              <w:rPr>
-                <w:b/>
-                <w:i/>
-              </w:rPr>
-            </w:pPr>
+              <w:t>6</w:t>
+            </w:r>
+          </w:p>
+          <w:p>
+            <w:pPr>
+              <w:jc w:val="center"/>
+              <w:rPr>
+                <w:i/>
+              </w:rPr>
+            </w:pPr>
+            <w:r>
+              <w:rPr>
+                <w:i/>
+              </w:rPr>
+              <w:t>09.06.17</w:t>
+            </w:r>
+          </w:p>
+          <w:p>
+            <w:pPr>
+              <w:jc w:val="center"/>
+              <w:rPr>
+                <w:b/>
+                <w:i/>
+              </w:rPr>
+            </w:pPr>
+            <w:r>
+              <w:rPr>
+                <w:i/>
+              </w:rPr>
+              <w:t>12h30</w:t>
+            </w:r>
+            <w:r>
+              <w:rPr>
+                <w:i/>
+              </w:rPr>
+              <w:t xml:space="preserve"> </w:t>
+            </w:r>
+            <w:r>
+              <w:rPr>
+                <w:i/>
+              </w:rPr>
+              <w:t>-&gt; 16h30</w:t>
+            </w:r>
           </w:p>
         </w:tc>
         <w:tc>
@@ -8703,30 +8521,39 @@
             <w:pPr>
               <w:jc w:val="center"/>
             </w:pPr>
-          </w:p>
-        </w:tc>
-        <w:tc>
-          <w:tcPr>
-            <w:tcW w:w="2407" w:type="dxa"/>
-            <w:shd w:val="clear" w:color="auto" w:fill="F2F2F2" w:themeFill="background1" w:themeFillShade="F2"/>
-            <w:vAlign w:val="center"/>
-          </w:tcPr>
-          <w:p>
-            <w:pPr>
-              <w:jc w:val="center"/>
-            </w:pPr>
-          </w:p>
-        </w:tc>
-        <w:tc>
-          <w:tcPr>
-            <w:tcW w:w="2407" w:type="dxa"/>
-            <w:shd w:val="clear" w:color="auto" w:fill="F2F2F2" w:themeFill="background1" w:themeFillShade="F2"/>
-            <w:vAlign w:val="center"/>
-          </w:tcPr>
-          <w:p>
-            <w:pPr>
-              <w:jc w:val="center"/>
-            </w:pPr>
+            <w:r>
+              <w:t>Avancement du codage du comportement de l’agent gérant la presse</w:t>
+            </w:r>
+          </w:p>
+        </w:tc>
+        <w:tc>
+          <w:tcPr>
+            <w:tcW w:w="2407" w:type="dxa"/>
+            <w:shd w:val="clear" w:color="auto" w:fill="F2F2F2" w:themeFill="background1" w:themeFillShade="F2"/>
+            <w:vAlign w:val="center"/>
+          </w:tcPr>
+          <w:p>
+            <w:pPr>
+              <w:jc w:val="center"/>
+            </w:pPr>
+            <w:r>
+              <w:t>-</w:t>
+            </w:r>
+          </w:p>
+        </w:tc>
+        <w:tc>
+          <w:tcPr>
+            <w:tcW w:w="2407" w:type="dxa"/>
+            <w:shd w:val="clear" w:color="auto" w:fill="F2F2F2" w:themeFill="background1" w:themeFillShade="F2"/>
+            <w:vAlign w:val="center"/>
+          </w:tcPr>
+          <w:p>
+            <w:pPr>
+              <w:jc w:val="center"/>
+            </w:pPr>
+            <w:r>
+              <w:t>-</w:t>
+            </w:r>
           </w:p>
         </w:tc>
       </w:tr>
@@ -8751,7 +8578,6 @@
                 <w:b/>
                 <w:i/>
               </w:rPr>
-              <w:lastRenderedPageBreak/>
               <w:t>Semaine 1</w:t>
             </w:r>
             <w:r>
@@ -8773,17 +8599,22 @@
               <w:rPr>
                 <w:i/>
               </w:rPr>
-              <w:t>14.06.17</w:t>
-            </w:r>
-          </w:p>
-          <w:p>
-            <w:pPr>
-              <w:jc w:val="center"/>
-              <w:rPr>
-                <w:b/>
-                <w:i/>
-              </w:rPr>
-            </w:pPr>
+              <w:t>12.06.17</w:t>
+            </w:r>
+          </w:p>
+          <w:p>
+            <w:pPr>
+              <w:jc w:val="center"/>
+              <w:rPr>
+                <w:i/>
+              </w:rPr>
+            </w:pPr>
+            <w:r>
+              <w:rPr>
+                <w:i/>
+              </w:rPr>
+              <w:t>08h00 -&gt; 08h30</w:t>
+            </w:r>
           </w:p>
         </w:tc>
         <w:tc>
@@ -8796,28 +8627,37 @@
             <w:pPr>
               <w:jc w:val="center"/>
             </w:pPr>
-          </w:p>
-        </w:tc>
-        <w:tc>
-          <w:tcPr>
-            <w:tcW w:w="2407" w:type="dxa"/>
-            <w:vAlign w:val="center"/>
-          </w:tcPr>
-          <w:p>
-            <w:pPr>
-              <w:jc w:val="center"/>
-            </w:pPr>
-          </w:p>
-        </w:tc>
-        <w:tc>
-          <w:tcPr>
-            <w:tcW w:w="2407" w:type="dxa"/>
-            <w:vAlign w:val="center"/>
-          </w:tcPr>
-          <w:p>
-            <w:pPr>
-              <w:jc w:val="center"/>
-            </w:pPr>
+            <w:r>
+              <w:t>Mise à jour du journal de travail</w:t>
+            </w:r>
+          </w:p>
+        </w:tc>
+        <w:tc>
+          <w:tcPr>
+            <w:tcW w:w="2407" w:type="dxa"/>
+            <w:vAlign w:val="center"/>
+          </w:tcPr>
+          <w:p>
+            <w:pPr>
+              <w:jc w:val="center"/>
+            </w:pPr>
+            <w:r>
+              <w:t>-</w:t>
+            </w:r>
+          </w:p>
+        </w:tc>
+        <w:tc>
+          <w:tcPr>
+            <w:tcW w:w="2407" w:type="dxa"/>
+            <w:vAlign w:val="center"/>
+          </w:tcPr>
+          <w:p>
+            <w:pPr>
+              <w:jc w:val="center"/>
+            </w:pPr>
+            <w:r>
+              <w:t>-</w:t>
+            </w:r>
           </w:p>
         </w:tc>
       </w:tr>
@@ -8828,7 +8668,6 @@
         <w:tc>
           <w:tcPr>
             <w:tcW w:w="1271" w:type="dxa"/>
-            <w:shd w:val="clear" w:color="auto" w:fill="F2F2F2" w:themeFill="background1" w:themeFillShade="F2"/>
             <w:vAlign w:val="center"/>
           </w:tcPr>
           <w:p>
@@ -8864,53 +8703,66 @@
               <w:rPr>
                 <w:i/>
               </w:rPr>
-              <w:t>15.06.17</w:t>
-            </w:r>
-          </w:p>
-          <w:p>
-            <w:pPr>
-              <w:jc w:val="center"/>
-              <w:rPr>
-                <w:b/>
-                <w:i/>
-              </w:rPr>
-            </w:pPr>
+              <w:t>12.06.17</w:t>
+            </w:r>
+          </w:p>
+          <w:p>
+            <w:pPr>
+              <w:jc w:val="center"/>
+              <w:rPr>
+                <w:b/>
+                <w:i/>
+              </w:rPr>
+            </w:pPr>
+            <w:r>
+              <w:rPr>
+                <w:i/>
+              </w:rPr>
+              <w:t>08h30 -&gt; 12h00</w:t>
+            </w:r>
           </w:p>
         </w:tc>
         <w:tc>
           <w:tcPr>
             <w:tcW w:w="3975" w:type="dxa"/>
-            <w:shd w:val="clear" w:color="auto" w:fill="F2F2F2" w:themeFill="background1" w:themeFillShade="F2"/>
-            <w:vAlign w:val="center"/>
-          </w:tcPr>
-          <w:p>
-            <w:pPr>
-              <w:jc w:val="center"/>
-            </w:pPr>
-          </w:p>
-        </w:tc>
-        <w:tc>
-          <w:tcPr>
-            <w:tcW w:w="2407" w:type="dxa"/>
-            <w:shd w:val="clear" w:color="auto" w:fill="F2F2F2" w:themeFill="background1" w:themeFillShade="F2"/>
-            <w:vAlign w:val="center"/>
-          </w:tcPr>
-          <w:p>
-            <w:pPr>
-              <w:jc w:val="center"/>
-            </w:pPr>
-          </w:p>
-        </w:tc>
-        <w:tc>
-          <w:tcPr>
-            <w:tcW w:w="2407" w:type="dxa"/>
-            <w:shd w:val="clear" w:color="auto" w:fill="F2F2F2" w:themeFill="background1" w:themeFillShade="F2"/>
-            <w:vAlign w:val="center"/>
-          </w:tcPr>
-          <w:p>
-            <w:pPr>
-              <w:jc w:val="center"/>
-            </w:pPr>
+            <w:shd w:val="clear" w:color="auto" w:fill="FFFFFF" w:themeFill="background1"/>
+            <w:vAlign w:val="center"/>
+          </w:tcPr>
+          <w:p>
+            <w:pPr>
+              <w:jc w:val="center"/>
+            </w:pPr>
+            <w:r>
+              <w:t>Lecture et analyse du code de l’API de connexion en ADS pour twincat</w:t>
+            </w:r>
+          </w:p>
+        </w:tc>
+        <w:tc>
+          <w:tcPr>
+            <w:tcW w:w="2407" w:type="dxa"/>
+            <w:vAlign w:val="center"/>
+          </w:tcPr>
+          <w:p>
+            <w:pPr>
+              <w:jc w:val="center"/>
+            </w:pPr>
+            <w:r>
+              <w:t>-</w:t>
+            </w:r>
+          </w:p>
+        </w:tc>
+        <w:tc>
+          <w:tcPr>
+            <w:tcW w:w="2407" w:type="dxa"/>
+            <w:vAlign w:val="center"/>
+          </w:tcPr>
+          <w:p>
+            <w:pPr>
+              <w:jc w:val="center"/>
+            </w:pPr>
+            <w:r>
+              <w:t>-</w:t>
+            </w:r>
           </w:p>
         </w:tc>
       </w:tr>
@@ -8956,16 +8808,23 @@
               <w:rPr>
                 <w:i/>
               </w:rPr>
-              <w:t>16.06.17</w:t>
-            </w:r>
-          </w:p>
-          <w:p>
-            <w:pPr>
-              <w:jc w:val="center"/>
-              <w:rPr>
-                <w:i/>
-              </w:rPr>
-            </w:pPr>
+              <w:t>12.06.17</w:t>
+            </w:r>
+          </w:p>
+          <w:p>
+            <w:pPr>
+              <w:jc w:val="center"/>
+              <w:rPr>
+                <w:b/>
+                <w:i/>
+              </w:rPr>
+            </w:pPr>
+            <w:r>
+              <w:rPr>
+                <w:i/>
+              </w:rPr>
+              <w:t xml:space="preserve">12h30 -&gt; 16h30 </w:t>
+            </w:r>
           </w:p>
         </w:tc>
         <w:tc>
@@ -8978,28 +8837,37 @@
             <w:pPr>
               <w:jc w:val="center"/>
             </w:pPr>
-          </w:p>
-        </w:tc>
-        <w:tc>
-          <w:tcPr>
-            <w:tcW w:w="2407" w:type="dxa"/>
-            <w:vAlign w:val="center"/>
-          </w:tcPr>
-          <w:p>
-            <w:pPr>
-              <w:jc w:val="center"/>
-            </w:pPr>
-          </w:p>
-        </w:tc>
-        <w:tc>
-          <w:tcPr>
-            <w:tcW w:w="2407" w:type="dxa"/>
-            <w:vAlign w:val="center"/>
-          </w:tcPr>
-          <w:p>
-            <w:pPr>
-              <w:jc w:val="center"/>
-            </w:pPr>
+            <w:r>
+              <w:t>Avancement du codage du comportement de l’agent gérant la presse</w:t>
+            </w:r>
+          </w:p>
+        </w:tc>
+        <w:tc>
+          <w:tcPr>
+            <w:tcW w:w="2407" w:type="dxa"/>
+            <w:vAlign w:val="center"/>
+          </w:tcPr>
+          <w:p>
+            <w:pPr>
+              <w:jc w:val="center"/>
+            </w:pPr>
+            <w:r>
+              <w:t>-</w:t>
+            </w:r>
+          </w:p>
+        </w:tc>
+        <w:tc>
+          <w:tcPr>
+            <w:tcW w:w="2407" w:type="dxa"/>
+            <w:vAlign w:val="center"/>
+          </w:tcPr>
+          <w:p>
+            <w:pPr>
+              <w:jc w:val="center"/>
+            </w:pPr>
+            <w:r>
+              <w:t>-</w:t>
+            </w:r>
           </w:p>
         </w:tc>
       </w:tr>
@@ -9032,30 +8900,36 @@
                 <w:b/>
                 <w:i/>
               </w:rPr>
-              <w:t>8</w:t>
-            </w:r>
-          </w:p>
-          <w:p>
-            <w:pPr>
-              <w:jc w:val="center"/>
-              <w:rPr>
-                <w:i/>
-              </w:rPr>
-            </w:pPr>
-            <w:r>
-              <w:rPr>
-                <w:i/>
-              </w:rPr>
-              <w:t>19.06.17</w:t>
-            </w:r>
-          </w:p>
-          <w:p>
-            <w:pPr>
-              <w:jc w:val="center"/>
-              <w:rPr>
-                <w:i/>
-              </w:rPr>
-            </w:pPr>
+              <w:t>7</w:t>
+            </w:r>
+          </w:p>
+          <w:p>
+            <w:pPr>
+              <w:jc w:val="center"/>
+              <w:rPr>
+                <w:i/>
+              </w:rPr>
+            </w:pPr>
+            <w:r>
+              <w:rPr>
+                <w:i/>
+              </w:rPr>
+              <w:t>13.06.17</w:t>
+            </w:r>
+          </w:p>
+          <w:p>
+            <w:pPr>
+              <w:jc w:val="center"/>
+              <w:rPr>
+                <w:i/>
+              </w:rPr>
+            </w:pPr>
+            <w:r>
+              <w:rPr>
+                <w:i/>
+              </w:rPr>
+              <w:t>08h00 -&gt; 08h30</w:t>
+            </w:r>
           </w:p>
         </w:tc>
         <w:tc>
@@ -9068,30 +8942,39 @@
             <w:pPr>
               <w:jc w:val="center"/>
             </w:pPr>
-          </w:p>
-        </w:tc>
-        <w:tc>
-          <w:tcPr>
-            <w:tcW w:w="2407" w:type="dxa"/>
-            <w:shd w:val="clear" w:color="auto" w:fill="F2F2F2" w:themeFill="background1" w:themeFillShade="F2"/>
-            <w:vAlign w:val="center"/>
-          </w:tcPr>
-          <w:p>
-            <w:pPr>
-              <w:jc w:val="center"/>
-            </w:pPr>
-          </w:p>
-        </w:tc>
-        <w:tc>
-          <w:tcPr>
-            <w:tcW w:w="2407" w:type="dxa"/>
-            <w:shd w:val="clear" w:color="auto" w:fill="F2F2F2" w:themeFill="background1" w:themeFillShade="F2"/>
-            <w:vAlign w:val="center"/>
-          </w:tcPr>
-          <w:p>
-            <w:pPr>
-              <w:jc w:val="center"/>
-            </w:pPr>
+            <w:r>
+              <w:t>Mise à jour du journal de travail</w:t>
+            </w:r>
+          </w:p>
+        </w:tc>
+        <w:tc>
+          <w:tcPr>
+            <w:tcW w:w="2407" w:type="dxa"/>
+            <w:shd w:val="clear" w:color="auto" w:fill="F2F2F2" w:themeFill="background1" w:themeFillShade="F2"/>
+            <w:vAlign w:val="center"/>
+          </w:tcPr>
+          <w:p>
+            <w:pPr>
+              <w:jc w:val="center"/>
+            </w:pPr>
+            <w:r>
+              <w:t>-</w:t>
+            </w:r>
+          </w:p>
+        </w:tc>
+        <w:tc>
+          <w:tcPr>
+            <w:tcW w:w="2407" w:type="dxa"/>
+            <w:shd w:val="clear" w:color="auto" w:fill="F2F2F2" w:themeFill="background1" w:themeFillShade="F2"/>
+            <w:vAlign w:val="center"/>
+          </w:tcPr>
+          <w:p>
+            <w:pPr>
+              <w:jc w:val="center"/>
+            </w:pPr>
+            <w:r>
+              <w:t>-</w:t>
+            </w:r>
           </w:p>
         </w:tc>
       </w:tr>
@@ -9102,7 +8985,7 @@
         <w:tc>
           <w:tcPr>
             <w:tcW w:w="1271" w:type="dxa"/>
-            <w:shd w:val="clear" w:color="auto" w:fill="FFFFFF" w:themeFill="background1"/>
+            <w:shd w:val="clear" w:color="auto" w:fill="F2F2F2" w:themeFill="background1" w:themeFillShade="F2"/>
             <w:vAlign w:val="center"/>
           </w:tcPr>
           <w:p>
@@ -9124,67 +9007,120 @@
                 <w:b/>
                 <w:i/>
               </w:rPr>
-              <w:t>8</w:t>
-            </w:r>
-          </w:p>
-          <w:p>
-            <w:pPr>
-              <w:jc w:val="center"/>
-              <w:rPr>
-                <w:i/>
-              </w:rPr>
-            </w:pPr>
-            <w:r>
-              <w:rPr>
-                <w:i/>
-              </w:rPr>
-              <w:t>20.06.17</w:t>
-            </w:r>
-          </w:p>
-          <w:p>
-            <w:pPr>
-              <w:jc w:val="center"/>
-              <w:rPr>
-                <w:b/>
-                <w:i/>
-              </w:rPr>
-            </w:pPr>
+              <w:t>7</w:t>
+            </w:r>
+          </w:p>
+          <w:p>
+            <w:pPr>
+              <w:jc w:val="center"/>
+              <w:rPr>
+                <w:i/>
+              </w:rPr>
+            </w:pPr>
+            <w:r>
+              <w:rPr>
+                <w:i/>
+              </w:rPr>
+              <w:t>13.06.17</w:t>
+            </w:r>
+          </w:p>
+          <w:p>
+            <w:pPr>
+              <w:jc w:val="center"/>
+              <w:rPr>
+                <w:b/>
+                <w:i/>
+              </w:rPr>
+            </w:pPr>
+            <w:r>
+              <w:rPr>
+                <w:i/>
+              </w:rPr>
+              <w:t>08h</w:t>
+            </w:r>
+            <w:r>
+              <w:rPr>
+                <w:i/>
+              </w:rPr>
+              <w:t>3</w:t>
+            </w:r>
+            <w:r>
+              <w:rPr>
+                <w:i/>
+              </w:rPr>
+              <w:t xml:space="preserve">0 -&gt; </w:t>
+            </w:r>
+            <w:r>
+              <w:rPr>
+                <w:i/>
+              </w:rPr>
+              <w:t>10</w:t>
+            </w:r>
+            <w:r>
+              <w:rPr>
+                <w:i/>
+              </w:rPr>
+              <w:t>h</w:t>
+            </w:r>
+            <w:r>
+              <w:rPr>
+                <w:i/>
+              </w:rPr>
+              <w:t>0</w:t>
+            </w:r>
+            <w:r>
+              <w:rPr>
+                <w:i/>
+              </w:rPr>
+              <w:t>0</w:t>
+            </w:r>
           </w:p>
         </w:tc>
         <w:tc>
           <w:tcPr>
             <w:tcW w:w="3975" w:type="dxa"/>
-            <w:shd w:val="clear" w:color="auto" w:fill="FFFFFF" w:themeFill="background1"/>
-            <w:vAlign w:val="center"/>
-          </w:tcPr>
-          <w:p>
-            <w:pPr>
-              <w:jc w:val="center"/>
-            </w:pPr>
-          </w:p>
-        </w:tc>
-        <w:tc>
-          <w:tcPr>
-            <w:tcW w:w="2407" w:type="dxa"/>
-            <w:shd w:val="clear" w:color="auto" w:fill="FFFFFF" w:themeFill="background1"/>
-            <w:vAlign w:val="center"/>
-          </w:tcPr>
-          <w:p>
-            <w:pPr>
-              <w:jc w:val="center"/>
-            </w:pPr>
-          </w:p>
-        </w:tc>
-        <w:tc>
-          <w:tcPr>
-            <w:tcW w:w="2407" w:type="dxa"/>
-            <w:shd w:val="clear" w:color="auto" w:fill="FFFFFF" w:themeFill="background1"/>
-            <w:vAlign w:val="center"/>
-          </w:tcPr>
-          <w:p>
-            <w:pPr>
-              <w:jc w:val="center"/>
-            </w:pPr>
+            <w:shd w:val="clear" w:color="auto" w:fill="F2F2F2" w:themeFill="background1" w:themeFillShade="F2"/>
+            <w:vAlign w:val="center"/>
+          </w:tcPr>
+          <w:p>
+            <w:pPr>
+              <w:jc w:val="center"/>
+            </w:pPr>
+            <w:r>
+              <w:t>Nettoyage du code de l’agent gérant la presse</w:t>
+            </w:r>
+          </w:p>
+        </w:tc>
+        <w:tc>
+          <w:tcPr>
+            <w:tcW w:w="2407" w:type="dxa"/>
+            <w:shd w:val="clear" w:color="auto" w:fill="F2F2F2" w:themeFill="background1" w:themeFillShade="F2"/>
+            <w:vAlign w:val="center"/>
+          </w:tcPr>
+          <w:p>
+            <w:pPr>
+              <w:jc w:val="center"/>
+            </w:pPr>
+            <w:r>
+              <w:t>-</w:t>
+            </w:r>
+          </w:p>
+        </w:tc>
+        <w:tc>
+          <w:tcPr>
+            <w:tcW w:w="2407" w:type="dxa"/>
+            <w:shd w:val="clear" w:color="auto" w:fill="F2F2F2" w:themeFill="background1" w:themeFillShade="F2"/>
+            <w:vAlign w:val="center"/>
+          </w:tcPr>
+          <w:p>
+            <w:pPr>
+              <w:jc w:val="center"/>
+            </w:pPr>
+            <w:r>
+              <w:t>-</w:t>
+            </w:r>
+            <w:bookmarkStart w:id="1" w:name="_GoBack"/>
+            <w:bookmarkEnd w:id="1"/>
           </w:p>
         </w:tc>
       </w:tr>
@@ -9195,7 +9131,6 @@
         <w:tc>
           <w:tcPr>
             <w:tcW w:w="1271" w:type="dxa"/>
-            <w:shd w:val="clear" w:color="auto" w:fill="F2F2F2" w:themeFill="background1" w:themeFillShade="F2"/>
             <w:vAlign w:val="center"/>
           </w:tcPr>
           <w:p>
@@ -9217,21 +9152,21 @@
                 <w:b/>
                 <w:i/>
               </w:rPr>
-              <w:t>8</w:t>
-            </w:r>
-          </w:p>
-          <w:p>
-            <w:pPr>
-              <w:jc w:val="center"/>
-              <w:rPr>
-                <w:i/>
-              </w:rPr>
-            </w:pPr>
-            <w:r>
-              <w:rPr>
-                <w:i/>
-              </w:rPr>
-              <w:t>21.06.17</w:t>
+              <w:t>7</w:t>
+            </w:r>
+          </w:p>
+          <w:p>
+            <w:pPr>
+              <w:jc w:val="center"/>
+              <w:rPr>
+                <w:i/>
+              </w:rPr>
+            </w:pPr>
+            <w:r>
+              <w:rPr>
+                <w:i/>
+              </w:rPr>
+              <w:t>14.06.17</w:t>
             </w:r>
           </w:p>
           <w:p>
@@ -9247,31 +9182,29 @@
         <w:tc>
           <w:tcPr>
             <w:tcW w:w="3975" w:type="dxa"/>
-            <w:shd w:val="clear" w:color="auto" w:fill="F2F2F2" w:themeFill="background1" w:themeFillShade="F2"/>
-            <w:vAlign w:val="center"/>
-          </w:tcPr>
-          <w:p>
-            <w:pPr>
-              <w:jc w:val="center"/>
-            </w:pPr>
-          </w:p>
-        </w:tc>
-        <w:tc>
-          <w:tcPr>
-            <w:tcW w:w="2407" w:type="dxa"/>
-            <w:shd w:val="clear" w:color="auto" w:fill="F2F2F2" w:themeFill="background1" w:themeFillShade="F2"/>
-            <w:vAlign w:val="center"/>
-          </w:tcPr>
-          <w:p>
-            <w:pPr>
-              <w:jc w:val="center"/>
-            </w:pPr>
-          </w:p>
-        </w:tc>
-        <w:tc>
-          <w:tcPr>
-            <w:tcW w:w="2407" w:type="dxa"/>
-            <w:shd w:val="clear" w:color="auto" w:fill="F2F2F2" w:themeFill="background1" w:themeFillShade="F2"/>
+            <w:shd w:val="clear" w:color="auto" w:fill="FFFFFF" w:themeFill="background1"/>
+            <w:vAlign w:val="center"/>
+          </w:tcPr>
+          <w:p>
+            <w:pPr>
+              <w:jc w:val="center"/>
+            </w:pPr>
+          </w:p>
+        </w:tc>
+        <w:tc>
+          <w:tcPr>
+            <w:tcW w:w="2407" w:type="dxa"/>
+            <w:vAlign w:val="center"/>
+          </w:tcPr>
+          <w:p>
+            <w:pPr>
+              <w:jc w:val="center"/>
+            </w:pPr>
+          </w:p>
+        </w:tc>
+        <w:tc>
+          <w:tcPr>
+            <w:tcW w:w="2407" w:type="dxa"/>
             <w:vAlign w:val="center"/>
           </w:tcPr>
           <w:p>
@@ -9288,7 +9221,7 @@
         <w:tc>
           <w:tcPr>
             <w:tcW w:w="1271" w:type="dxa"/>
-            <w:shd w:val="clear" w:color="auto" w:fill="FFFFFF" w:themeFill="background1"/>
+            <w:shd w:val="clear" w:color="auto" w:fill="F2F2F2" w:themeFill="background1" w:themeFillShade="F2"/>
             <w:vAlign w:val="center"/>
           </w:tcPr>
           <w:p>
@@ -9310,21 +9243,21 @@
                 <w:b/>
                 <w:i/>
               </w:rPr>
-              <w:t>8</w:t>
-            </w:r>
-          </w:p>
-          <w:p>
-            <w:pPr>
-              <w:jc w:val="center"/>
-              <w:rPr>
-                <w:i/>
-              </w:rPr>
-            </w:pPr>
-            <w:r>
-              <w:rPr>
-                <w:i/>
-              </w:rPr>
-              <w:t>22.06.17</w:t>
+              <w:t>7</w:t>
+            </w:r>
+          </w:p>
+          <w:p>
+            <w:pPr>
+              <w:jc w:val="center"/>
+              <w:rPr>
+                <w:i/>
+              </w:rPr>
+            </w:pPr>
+            <w:r>
+              <w:rPr>
+                <w:i/>
+              </w:rPr>
+              <w:t>15.06.17</w:t>
             </w:r>
           </w:p>
           <w:p>
@@ -9340,31 +9273,31 @@
         <w:tc>
           <w:tcPr>
             <w:tcW w:w="3975" w:type="dxa"/>
-            <w:shd w:val="clear" w:color="auto" w:fill="FFFFFF" w:themeFill="background1"/>
-            <w:vAlign w:val="center"/>
-          </w:tcPr>
-          <w:p>
-            <w:pPr>
-              <w:jc w:val="center"/>
-            </w:pPr>
-          </w:p>
-        </w:tc>
-        <w:tc>
-          <w:tcPr>
-            <w:tcW w:w="2407" w:type="dxa"/>
-            <w:shd w:val="clear" w:color="auto" w:fill="FFFFFF" w:themeFill="background1"/>
-            <w:vAlign w:val="center"/>
-          </w:tcPr>
-          <w:p>
-            <w:pPr>
-              <w:jc w:val="center"/>
-            </w:pPr>
-          </w:p>
-        </w:tc>
-        <w:tc>
-          <w:tcPr>
-            <w:tcW w:w="2407" w:type="dxa"/>
-            <w:shd w:val="clear" w:color="auto" w:fill="FFFFFF" w:themeFill="background1"/>
+            <w:shd w:val="clear" w:color="auto" w:fill="F2F2F2" w:themeFill="background1" w:themeFillShade="F2"/>
+            <w:vAlign w:val="center"/>
+          </w:tcPr>
+          <w:p>
+            <w:pPr>
+              <w:jc w:val="center"/>
+            </w:pPr>
+          </w:p>
+        </w:tc>
+        <w:tc>
+          <w:tcPr>
+            <w:tcW w:w="2407" w:type="dxa"/>
+            <w:shd w:val="clear" w:color="auto" w:fill="F2F2F2" w:themeFill="background1" w:themeFillShade="F2"/>
+            <w:vAlign w:val="center"/>
+          </w:tcPr>
+          <w:p>
+            <w:pPr>
+              <w:jc w:val="center"/>
+            </w:pPr>
+          </w:p>
+        </w:tc>
+        <w:tc>
+          <w:tcPr>
+            <w:tcW w:w="2407" w:type="dxa"/>
+            <w:shd w:val="clear" w:color="auto" w:fill="F2F2F2" w:themeFill="background1" w:themeFillShade="F2"/>
             <w:vAlign w:val="center"/>
           </w:tcPr>
           <w:p>
@@ -9381,7 +9314,6 @@
         <w:tc>
           <w:tcPr>
             <w:tcW w:w="1271" w:type="dxa"/>
-            <w:shd w:val="clear" w:color="auto" w:fill="F2F2F2" w:themeFill="background1" w:themeFillShade="F2"/>
             <w:vAlign w:val="center"/>
           </w:tcPr>
           <w:p>
@@ -9403,28 +9335,27 @@
                 <w:b/>
                 <w:i/>
               </w:rPr>
-              <w:t>8</w:t>
-            </w:r>
-          </w:p>
-          <w:p>
-            <w:pPr>
-              <w:jc w:val="center"/>
-              <w:rPr>
-                <w:i/>
-              </w:rPr>
-            </w:pPr>
-            <w:r>
-              <w:rPr>
-                <w:i/>
-              </w:rPr>
-              <w:t>23.06.17</w:t>
-            </w:r>
-          </w:p>
-          <w:p>
-            <w:pPr>
-              <w:jc w:val="center"/>
-              <w:rPr>
-                <w:b/>
+              <w:t>7</w:t>
+            </w:r>
+          </w:p>
+          <w:p>
+            <w:pPr>
+              <w:jc w:val="center"/>
+              <w:rPr>
+                <w:i/>
+              </w:rPr>
+            </w:pPr>
+            <w:r>
+              <w:rPr>
+                <w:i/>
+              </w:rPr>
+              <w:t>16.06.17</w:t>
+            </w:r>
+          </w:p>
+          <w:p>
+            <w:pPr>
+              <w:jc w:val="center"/>
+              <w:rPr>
                 <w:i/>
               </w:rPr>
             </w:pPr>
@@ -9433,31 +9364,29 @@
         <w:tc>
           <w:tcPr>
             <w:tcW w:w="3975" w:type="dxa"/>
-            <w:shd w:val="clear" w:color="auto" w:fill="F2F2F2" w:themeFill="background1" w:themeFillShade="F2"/>
-            <w:vAlign w:val="center"/>
-          </w:tcPr>
-          <w:p>
-            <w:pPr>
-              <w:jc w:val="center"/>
-            </w:pPr>
-          </w:p>
-        </w:tc>
-        <w:tc>
-          <w:tcPr>
-            <w:tcW w:w="2407" w:type="dxa"/>
-            <w:shd w:val="clear" w:color="auto" w:fill="F2F2F2" w:themeFill="background1" w:themeFillShade="F2"/>
-            <w:vAlign w:val="center"/>
-          </w:tcPr>
-          <w:p>
-            <w:pPr>
-              <w:jc w:val="center"/>
-            </w:pPr>
-          </w:p>
-        </w:tc>
-        <w:tc>
-          <w:tcPr>
-            <w:tcW w:w="2407" w:type="dxa"/>
-            <w:shd w:val="clear" w:color="auto" w:fill="F2F2F2" w:themeFill="background1" w:themeFillShade="F2"/>
+            <w:shd w:val="clear" w:color="auto" w:fill="FFFFFF" w:themeFill="background1"/>
+            <w:vAlign w:val="center"/>
+          </w:tcPr>
+          <w:p>
+            <w:pPr>
+              <w:jc w:val="center"/>
+            </w:pPr>
+          </w:p>
+        </w:tc>
+        <w:tc>
+          <w:tcPr>
+            <w:tcW w:w="2407" w:type="dxa"/>
+            <w:vAlign w:val="center"/>
+          </w:tcPr>
+          <w:p>
+            <w:pPr>
+              <w:jc w:val="center"/>
+            </w:pPr>
+          </w:p>
+        </w:tc>
+        <w:tc>
+          <w:tcPr>
+            <w:tcW w:w="2407" w:type="dxa"/>
             <w:vAlign w:val="center"/>
           </w:tcPr>
           <w:p>
@@ -9474,6 +9403,7 @@
         <w:tc>
           <w:tcPr>
             <w:tcW w:w="1271" w:type="dxa"/>
+            <w:shd w:val="clear" w:color="auto" w:fill="F2F2F2" w:themeFill="background1" w:themeFillShade="F2"/>
             <w:vAlign w:val="center"/>
           </w:tcPr>
           <w:p>
@@ -9495,21 +9425,21 @@
                 <w:b/>
                 <w:i/>
               </w:rPr>
-              <w:t>9</w:t>
-            </w:r>
-          </w:p>
-          <w:p>
-            <w:pPr>
-              <w:jc w:val="center"/>
-              <w:rPr>
-                <w:i/>
-              </w:rPr>
-            </w:pPr>
-            <w:r>
-              <w:rPr>
-                <w:i/>
-              </w:rPr>
-              <w:t>26.06.17</w:t>
+              <w:t>8</w:t>
+            </w:r>
+          </w:p>
+          <w:p>
+            <w:pPr>
+              <w:jc w:val="center"/>
+              <w:rPr>
+                <w:i/>
+              </w:rPr>
+            </w:pPr>
+            <w:r>
+              <w:rPr>
+                <w:i/>
+              </w:rPr>
+              <w:t>19.06.17</w:t>
             </w:r>
           </w:p>
           <w:p>
@@ -9524,29 +9454,31 @@
         <w:tc>
           <w:tcPr>
             <w:tcW w:w="3975" w:type="dxa"/>
-            <w:shd w:val="clear" w:color="auto" w:fill="FFFFFF" w:themeFill="background1"/>
-            <w:vAlign w:val="center"/>
-          </w:tcPr>
-          <w:p>
-            <w:pPr>
-              <w:jc w:val="center"/>
-            </w:pPr>
-          </w:p>
-        </w:tc>
-        <w:tc>
-          <w:tcPr>
-            <w:tcW w:w="2407" w:type="dxa"/>
-            <w:vAlign w:val="center"/>
-          </w:tcPr>
-          <w:p>
-            <w:pPr>
-              <w:jc w:val="center"/>
-            </w:pPr>
-          </w:p>
-        </w:tc>
-        <w:tc>
-          <w:tcPr>
-            <w:tcW w:w="2407" w:type="dxa"/>
+            <w:shd w:val="clear" w:color="auto" w:fill="F2F2F2" w:themeFill="background1" w:themeFillShade="F2"/>
+            <w:vAlign w:val="center"/>
+          </w:tcPr>
+          <w:p>
+            <w:pPr>
+              <w:jc w:val="center"/>
+            </w:pPr>
+          </w:p>
+        </w:tc>
+        <w:tc>
+          <w:tcPr>
+            <w:tcW w:w="2407" w:type="dxa"/>
+            <w:shd w:val="clear" w:color="auto" w:fill="F2F2F2" w:themeFill="background1" w:themeFillShade="F2"/>
+            <w:vAlign w:val="center"/>
+          </w:tcPr>
+          <w:p>
+            <w:pPr>
+              <w:jc w:val="center"/>
+            </w:pPr>
+          </w:p>
+        </w:tc>
+        <w:tc>
+          <w:tcPr>
+            <w:tcW w:w="2407" w:type="dxa"/>
+            <w:shd w:val="clear" w:color="auto" w:fill="F2F2F2" w:themeFill="background1" w:themeFillShade="F2"/>
             <w:vAlign w:val="center"/>
           </w:tcPr>
           <w:p>
@@ -9563,7 +9495,7 @@
         <w:tc>
           <w:tcPr>
             <w:tcW w:w="1271" w:type="dxa"/>
-            <w:shd w:val="clear" w:color="auto" w:fill="F2F2F2" w:themeFill="background1" w:themeFillShade="F2"/>
+            <w:shd w:val="clear" w:color="auto" w:fill="FFFFFF" w:themeFill="background1"/>
             <w:vAlign w:val="center"/>
           </w:tcPr>
           <w:p>
@@ -9585,21 +9517,21 @@
                 <w:b/>
                 <w:i/>
               </w:rPr>
-              <w:t>9</w:t>
-            </w:r>
-          </w:p>
-          <w:p>
-            <w:pPr>
-              <w:jc w:val="center"/>
-              <w:rPr>
-                <w:i/>
-              </w:rPr>
-            </w:pPr>
-            <w:r>
-              <w:rPr>
-                <w:i/>
-              </w:rPr>
-              <w:t>27.06.17</w:t>
+              <w:t>8</w:t>
+            </w:r>
+          </w:p>
+          <w:p>
+            <w:pPr>
+              <w:jc w:val="center"/>
+              <w:rPr>
+                <w:i/>
+              </w:rPr>
+            </w:pPr>
+            <w:r>
+              <w:rPr>
+                <w:i/>
+              </w:rPr>
+              <w:t>20.06.17</w:t>
             </w:r>
           </w:p>
           <w:p>
@@ -9615,31 +9547,31 @@
         <w:tc>
           <w:tcPr>
             <w:tcW w:w="3975" w:type="dxa"/>
-            <w:shd w:val="clear" w:color="auto" w:fill="F2F2F2" w:themeFill="background1" w:themeFillShade="F2"/>
-            <w:vAlign w:val="center"/>
-          </w:tcPr>
-          <w:p>
-            <w:pPr>
-              <w:jc w:val="center"/>
-            </w:pPr>
-          </w:p>
-        </w:tc>
-        <w:tc>
-          <w:tcPr>
-            <w:tcW w:w="2407" w:type="dxa"/>
-            <w:shd w:val="clear" w:color="auto" w:fill="F2F2F2" w:themeFill="background1" w:themeFillShade="F2"/>
-            <w:vAlign w:val="center"/>
-          </w:tcPr>
-          <w:p>
-            <w:pPr>
-              <w:jc w:val="center"/>
-            </w:pPr>
-          </w:p>
-        </w:tc>
-        <w:tc>
-          <w:tcPr>
-            <w:tcW w:w="2407" w:type="dxa"/>
-            <w:shd w:val="clear" w:color="auto" w:fill="F2F2F2" w:themeFill="background1" w:themeFillShade="F2"/>
+            <w:shd w:val="clear" w:color="auto" w:fill="FFFFFF" w:themeFill="background1"/>
+            <w:vAlign w:val="center"/>
+          </w:tcPr>
+          <w:p>
+            <w:pPr>
+              <w:jc w:val="center"/>
+            </w:pPr>
+          </w:p>
+        </w:tc>
+        <w:tc>
+          <w:tcPr>
+            <w:tcW w:w="2407" w:type="dxa"/>
+            <w:shd w:val="clear" w:color="auto" w:fill="FFFFFF" w:themeFill="background1"/>
+            <w:vAlign w:val="center"/>
+          </w:tcPr>
+          <w:p>
+            <w:pPr>
+              <w:jc w:val="center"/>
+            </w:pPr>
+          </w:p>
+        </w:tc>
+        <w:tc>
+          <w:tcPr>
+            <w:tcW w:w="2407" w:type="dxa"/>
+            <w:shd w:val="clear" w:color="auto" w:fill="FFFFFF" w:themeFill="background1"/>
             <w:vAlign w:val="center"/>
           </w:tcPr>
           <w:p>
@@ -9656,6 +9588,7 @@
         <w:tc>
           <w:tcPr>
             <w:tcW w:w="1271" w:type="dxa"/>
+            <w:shd w:val="clear" w:color="auto" w:fill="F2F2F2" w:themeFill="background1" w:themeFillShade="F2"/>
             <w:vAlign w:val="center"/>
           </w:tcPr>
           <w:p>
@@ -9677,21 +9610,21 @@
                 <w:b/>
                 <w:i/>
               </w:rPr>
-              <w:t>9</w:t>
-            </w:r>
-          </w:p>
-          <w:p>
-            <w:pPr>
-              <w:jc w:val="center"/>
-              <w:rPr>
-                <w:i/>
-              </w:rPr>
-            </w:pPr>
-            <w:r>
-              <w:rPr>
-                <w:i/>
-              </w:rPr>
-              <w:t>28.06.17</w:t>
+              <w:t>8</w:t>
+            </w:r>
+          </w:p>
+          <w:p>
+            <w:pPr>
+              <w:jc w:val="center"/>
+              <w:rPr>
+                <w:i/>
+              </w:rPr>
+            </w:pPr>
+            <w:r>
+              <w:rPr>
+                <w:i/>
+              </w:rPr>
+              <w:t>21.06.17</w:t>
             </w:r>
           </w:p>
           <w:p>
@@ -9707,29 +9640,31 @@
         <w:tc>
           <w:tcPr>
             <w:tcW w:w="3975" w:type="dxa"/>
-            <w:shd w:val="clear" w:color="auto" w:fill="FFFFFF" w:themeFill="background1"/>
-            <w:vAlign w:val="center"/>
-          </w:tcPr>
-          <w:p>
-            <w:pPr>
-              <w:jc w:val="center"/>
-            </w:pPr>
-          </w:p>
-        </w:tc>
-        <w:tc>
-          <w:tcPr>
-            <w:tcW w:w="2407" w:type="dxa"/>
-            <w:vAlign w:val="center"/>
-          </w:tcPr>
-          <w:p>
-            <w:pPr>
-              <w:jc w:val="center"/>
-            </w:pPr>
-          </w:p>
-        </w:tc>
-        <w:tc>
-          <w:tcPr>
-            <w:tcW w:w="2407" w:type="dxa"/>
+            <w:shd w:val="clear" w:color="auto" w:fill="F2F2F2" w:themeFill="background1" w:themeFillShade="F2"/>
+            <w:vAlign w:val="center"/>
+          </w:tcPr>
+          <w:p>
+            <w:pPr>
+              <w:jc w:val="center"/>
+            </w:pPr>
+          </w:p>
+        </w:tc>
+        <w:tc>
+          <w:tcPr>
+            <w:tcW w:w="2407" w:type="dxa"/>
+            <w:shd w:val="clear" w:color="auto" w:fill="F2F2F2" w:themeFill="background1" w:themeFillShade="F2"/>
+            <w:vAlign w:val="center"/>
+          </w:tcPr>
+          <w:p>
+            <w:pPr>
+              <w:jc w:val="center"/>
+            </w:pPr>
+          </w:p>
+        </w:tc>
+        <w:tc>
+          <w:tcPr>
+            <w:tcW w:w="2407" w:type="dxa"/>
+            <w:shd w:val="clear" w:color="auto" w:fill="F2F2F2" w:themeFill="background1" w:themeFillShade="F2"/>
             <w:vAlign w:val="center"/>
           </w:tcPr>
           <w:p>
@@ -9746,7 +9681,7 @@
         <w:tc>
           <w:tcPr>
             <w:tcW w:w="1271" w:type="dxa"/>
-            <w:shd w:val="clear" w:color="auto" w:fill="F2F2F2" w:themeFill="background1" w:themeFillShade="F2"/>
+            <w:shd w:val="clear" w:color="auto" w:fill="FFFFFF" w:themeFill="background1"/>
             <w:vAlign w:val="center"/>
           </w:tcPr>
           <w:p>
@@ -9768,21 +9703,21 @@
                 <w:b/>
                 <w:i/>
               </w:rPr>
-              <w:t>9</w:t>
-            </w:r>
-          </w:p>
-          <w:p>
-            <w:pPr>
-              <w:jc w:val="center"/>
-              <w:rPr>
-                <w:i/>
-              </w:rPr>
-            </w:pPr>
-            <w:r>
-              <w:rPr>
-                <w:i/>
-              </w:rPr>
-              <w:t>29.06.17</w:t>
+              <w:t>8</w:t>
+            </w:r>
+          </w:p>
+          <w:p>
+            <w:pPr>
+              <w:jc w:val="center"/>
+              <w:rPr>
+                <w:i/>
+              </w:rPr>
+            </w:pPr>
+            <w:r>
+              <w:rPr>
+                <w:i/>
+              </w:rPr>
+              <w:t>22.06.17</w:t>
             </w:r>
           </w:p>
           <w:p>
@@ -9798,31 +9733,31 @@
         <w:tc>
           <w:tcPr>
             <w:tcW w:w="3975" w:type="dxa"/>
-            <w:shd w:val="clear" w:color="auto" w:fill="F2F2F2" w:themeFill="background1" w:themeFillShade="F2"/>
-            <w:vAlign w:val="center"/>
-          </w:tcPr>
-          <w:p>
-            <w:pPr>
-              <w:jc w:val="center"/>
-            </w:pPr>
-          </w:p>
-        </w:tc>
-        <w:tc>
-          <w:tcPr>
-            <w:tcW w:w="2407" w:type="dxa"/>
-            <w:shd w:val="clear" w:color="auto" w:fill="F2F2F2" w:themeFill="background1" w:themeFillShade="F2"/>
-            <w:vAlign w:val="center"/>
-          </w:tcPr>
-          <w:p>
-            <w:pPr>
-              <w:jc w:val="center"/>
-            </w:pPr>
-          </w:p>
-        </w:tc>
-        <w:tc>
-          <w:tcPr>
-            <w:tcW w:w="2407" w:type="dxa"/>
-            <w:shd w:val="clear" w:color="auto" w:fill="F2F2F2" w:themeFill="background1" w:themeFillShade="F2"/>
+            <w:shd w:val="clear" w:color="auto" w:fill="FFFFFF" w:themeFill="background1"/>
+            <w:vAlign w:val="center"/>
+          </w:tcPr>
+          <w:p>
+            <w:pPr>
+              <w:jc w:val="center"/>
+            </w:pPr>
+          </w:p>
+        </w:tc>
+        <w:tc>
+          <w:tcPr>
+            <w:tcW w:w="2407" w:type="dxa"/>
+            <w:shd w:val="clear" w:color="auto" w:fill="FFFFFF" w:themeFill="background1"/>
+            <w:vAlign w:val="center"/>
+          </w:tcPr>
+          <w:p>
+            <w:pPr>
+              <w:jc w:val="center"/>
+            </w:pPr>
+          </w:p>
+        </w:tc>
+        <w:tc>
+          <w:tcPr>
+            <w:tcW w:w="2407" w:type="dxa"/>
+            <w:shd w:val="clear" w:color="auto" w:fill="FFFFFF" w:themeFill="background1"/>
             <w:vAlign w:val="center"/>
           </w:tcPr>
           <w:p>
@@ -9839,6 +9774,7 @@
         <w:tc>
           <w:tcPr>
             <w:tcW w:w="1271" w:type="dxa"/>
+            <w:shd w:val="clear" w:color="auto" w:fill="F2F2F2" w:themeFill="background1" w:themeFillShade="F2"/>
             <w:vAlign w:val="center"/>
           </w:tcPr>
           <w:p>
@@ -9860,27 +9796,28 @@
                 <w:b/>
                 <w:i/>
               </w:rPr>
-              <w:t>9</w:t>
-            </w:r>
-          </w:p>
-          <w:p>
-            <w:pPr>
-              <w:jc w:val="center"/>
-              <w:rPr>
-                <w:i/>
-              </w:rPr>
-            </w:pPr>
-            <w:r>
-              <w:rPr>
-                <w:i/>
-              </w:rPr>
-              <w:t>30.06.17</w:t>
-            </w:r>
-          </w:p>
-          <w:p>
-            <w:pPr>
-              <w:jc w:val="center"/>
-              <w:rPr>
+              <w:t>8</w:t>
+            </w:r>
+          </w:p>
+          <w:p>
+            <w:pPr>
+              <w:jc w:val="center"/>
+              <w:rPr>
+                <w:i/>
+              </w:rPr>
+            </w:pPr>
+            <w:r>
+              <w:rPr>
+                <w:i/>
+              </w:rPr>
+              <w:t>23.06.17</w:t>
+            </w:r>
+          </w:p>
+          <w:p>
+            <w:pPr>
+              <w:jc w:val="center"/>
+              <w:rPr>
+                <w:b/>
                 <w:i/>
               </w:rPr>
             </w:pPr>
@@ -9889,29 +9826,31 @@
         <w:tc>
           <w:tcPr>
             <w:tcW w:w="3975" w:type="dxa"/>
-            <w:shd w:val="clear" w:color="auto" w:fill="FFFFFF" w:themeFill="background1"/>
-            <w:vAlign w:val="center"/>
-          </w:tcPr>
-          <w:p>
-            <w:pPr>
-              <w:jc w:val="center"/>
-            </w:pPr>
-          </w:p>
-        </w:tc>
-        <w:tc>
-          <w:tcPr>
-            <w:tcW w:w="2407" w:type="dxa"/>
-            <w:vAlign w:val="center"/>
-          </w:tcPr>
-          <w:p>
-            <w:pPr>
-              <w:jc w:val="center"/>
-            </w:pPr>
-          </w:p>
-        </w:tc>
-        <w:tc>
-          <w:tcPr>
-            <w:tcW w:w="2407" w:type="dxa"/>
+            <w:shd w:val="clear" w:color="auto" w:fill="F2F2F2" w:themeFill="background1" w:themeFillShade="F2"/>
+            <w:vAlign w:val="center"/>
+          </w:tcPr>
+          <w:p>
+            <w:pPr>
+              <w:jc w:val="center"/>
+            </w:pPr>
+          </w:p>
+        </w:tc>
+        <w:tc>
+          <w:tcPr>
+            <w:tcW w:w="2407" w:type="dxa"/>
+            <w:shd w:val="clear" w:color="auto" w:fill="F2F2F2" w:themeFill="background1" w:themeFillShade="F2"/>
+            <w:vAlign w:val="center"/>
+          </w:tcPr>
+          <w:p>
+            <w:pPr>
+              <w:jc w:val="center"/>
+            </w:pPr>
+          </w:p>
+        </w:tc>
+        <w:tc>
+          <w:tcPr>
+            <w:tcW w:w="2407" w:type="dxa"/>
+            <w:shd w:val="clear" w:color="auto" w:fill="F2F2F2" w:themeFill="background1" w:themeFillShade="F2"/>
             <w:vAlign w:val="center"/>
           </w:tcPr>
           <w:p>
@@ -9928,43 +9867,42 @@
         <w:tc>
           <w:tcPr>
             <w:tcW w:w="1271" w:type="dxa"/>
-            <w:shd w:val="clear" w:color="auto" w:fill="F2F2F2" w:themeFill="background1" w:themeFillShade="F2"/>
-            <w:vAlign w:val="center"/>
-          </w:tcPr>
-          <w:p>
-            <w:pPr>
-              <w:jc w:val="center"/>
-              <w:rPr>
-                <w:i/>
-              </w:rPr>
-            </w:pPr>
-            <w:r>
-              <w:rPr>
-                <w:b/>
-                <w:i/>
-              </w:rPr>
-              <w:t xml:space="preserve">Semaine </w:t>
-            </w:r>
-            <w:r>
-              <w:rPr>
-                <w:b/>
-                <w:i/>
-              </w:rPr>
-              <w:t>20</w:t>
-            </w:r>
-          </w:p>
-          <w:p>
-            <w:pPr>
-              <w:jc w:val="center"/>
-              <w:rPr>
-                <w:i/>
-              </w:rPr>
-            </w:pPr>
-            <w:r>
-              <w:rPr>
-                <w:i/>
-              </w:rPr>
-              <w:t>03.07.17</w:t>
+            <w:vAlign w:val="center"/>
+          </w:tcPr>
+          <w:p>
+            <w:pPr>
+              <w:jc w:val="center"/>
+              <w:rPr>
+                <w:i/>
+              </w:rPr>
+            </w:pPr>
+            <w:r>
+              <w:rPr>
+                <w:b/>
+                <w:i/>
+              </w:rPr>
+              <w:t>Semaine 1</w:t>
+            </w:r>
+            <w:r>
+              <w:rPr>
+                <w:b/>
+                <w:i/>
+              </w:rPr>
+              <w:t>9</w:t>
+            </w:r>
+          </w:p>
+          <w:p>
+            <w:pPr>
+              <w:jc w:val="center"/>
+              <w:rPr>
+                <w:i/>
+              </w:rPr>
+            </w:pPr>
+            <w:r>
+              <w:rPr>
+                <w:i/>
+              </w:rPr>
+              <w:t>26.06.17</w:t>
             </w:r>
           </w:p>
           <w:p>
@@ -9979,31 +9917,29 @@
         <w:tc>
           <w:tcPr>
             <w:tcW w:w="3975" w:type="dxa"/>
-            <w:shd w:val="clear" w:color="auto" w:fill="F2F2F2" w:themeFill="background1" w:themeFillShade="F2"/>
-            <w:vAlign w:val="center"/>
-          </w:tcPr>
-          <w:p>
-            <w:pPr>
-              <w:jc w:val="center"/>
-            </w:pPr>
-          </w:p>
-        </w:tc>
-        <w:tc>
-          <w:tcPr>
-            <w:tcW w:w="2407" w:type="dxa"/>
-            <w:shd w:val="clear" w:color="auto" w:fill="F2F2F2" w:themeFill="background1" w:themeFillShade="F2"/>
-            <w:vAlign w:val="center"/>
-          </w:tcPr>
-          <w:p>
-            <w:pPr>
-              <w:jc w:val="center"/>
-            </w:pPr>
-          </w:p>
-        </w:tc>
-        <w:tc>
-          <w:tcPr>
-            <w:tcW w:w="2407" w:type="dxa"/>
-            <w:shd w:val="clear" w:color="auto" w:fill="F2F2F2" w:themeFill="background1" w:themeFillShade="F2"/>
+            <w:shd w:val="clear" w:color="auto" w:fill="FFFFFF" w:themeFill="background1"/>
+            <w:vAlign w:val="center"/>
+          </w:tcPr>
+          <w:p>
+            <w:pPr>
+              <w:jc w:val="center"/>
+            </w:pPr>
+          </w:p>
+        </w:tc>
+        <w:tc>
+          <w:tcPr>
+            <w:tcW w:w="2407" w:type="dxa"/>
+            <w:vAlign w:val="center"/>
+          </w:tcPr>
+          <w:p>
+            <w:pPr>
+              <w:jc w:val="center"/>
+            </w:pPr>
+          </w:p>
+        </w:tc>
+        <w:tc>
+          <w:tcPr>
+            <w:tcW w:w="2407" w:type="dxa"/>
             <w:vAlign w:val="center"/>
           </w:tcPr>
           <w:p>
@@ -10020,43 +9956,44 @@
         <w:tc>
           <w:tcPr>
             <w:tcW w:w="1271" w:type="dxa"/>
-            <w:shd w:val="clear" w:color="auto" w:fill="FFFFFF" w:themeFill="background1"/>
-            <w:vAlign w:val="center"/>
-          </w:tcPr>
-          <w:p>
-            <w:pPr>
-              <w:jc w:val="center"/>
-              <w:rPr>
-                <w:i/>
-              </w:rPr>
-            </w:pPr>
-            <w:r>
-              <w:rPr>
-                <w:b/>
-                <w:i/>
-              </w:rPr>
-              <w:t xml:space="preserve">Semaine </w:t>
-            </w:r>
-            <w:r>
-              <w:rPr>
-                <w:b/>
-                <w:i/>
-              </w:rPr>
-              <w:t>20</w:t>
-            </w:r>
-          </w:p>
-          <w:p>
-            <w:pPr>
-              <w:jc w:val="center"/>
-              <w:rPr>
-                <w:i/>
-              </w:rPr>
-            </w:pPr>
-            <w:r>
-              <w:rPr>
-                <w:i/>
-              </w:rPr>
-              <w:t>04.07.17</w:t>
+            <w:shd w:val="clear" w:color="auto" w:fill="F2F2F2" w:themeFill="background1" w:themeFillShade="F2"/>
+            <w:vAlign w:val="center"/>
+          </w:tcPr>
+          <w:p>
+            <w:pPr>
+              <w:jc w:val="center"/>
+              <w:rPr>
+                <w:i/>
+              </w:rPr>
+            </w:pPr>
+            <w:r>
+              <w:rPr>
+                <w:b/>
+                <w:i/>
+              </w:rPr>
+              <w:lastRenderedPageBreak/>
+              <w:t>Semaine 1</w:t>
+            </w:r>
+            <w:r>
+              <w:rPr>
+                <w:b/>
+                <w:i/>
+              </w:rPr>
+              <w:t>9</w:t>
+            </w:r>
+          </w:p>
+          <w:p>
+            <w:pPr>
+              <w:jc w:val="center"/>
+              <w:rPr>
+                <w:i/>
+              </w:rPr>
+            </w:pPr>
+            <w:r>
+              <w:rPr>
+                <w:i/>
+              </w:rPr>
+              <w:t>27.06.17</w:t>
             </w:r>
           </w:p>
           <w:p>
@@ -10072,31 +10009,31 @@
         <w:tc>
           <w:tcPr>
             <w:tcW w:w="3975" w:type="dxa"/>
-            <w:shd w:val="clear" w:color="auto" w:fill="FFFFFF" w:themeFill="background1"/>
-            <w:vAlign w:val="center"/>
-          </w:tcPr>
-          <w:p>
-            <w:pPr>
-              <w:jc w:val="center"/>
-            </w:pPr>
-          </w:p>
-        </w:tc>
-        <w:tc>
-          <w:tcPr>
-            <w:tcW w:w="2407" w:type="dxa"/>
-            <w:shd w:val="clear" w:color="auto" w:fill="FFFFFF" w:themeFill="background1"/>
-            <w:vAlign w:val="center"/>
-          </w:tcPr>
-          <w:p>
-            <w:pPr>
-              <w:jc w:val="center"/>
-            </w:pPr>
-          </w:p>
-        </w:tc>
-        <w:tc>
-          <w:tcPr>
-            <w:tcW w:w="2407" w:type="dxa"/>
-            <w:shd w:val="clear" w:color="auto" w:fill="FFFFFF" w:themeFill="background1"/>
+            <w:shd w:val="clear" w:color="auto" w:fill="F2F2F2" w:themeFill="background1" w:themeFillShade="F2"/>
+            <w:vAlign w:val="center"/>
+          </w:tcPr>
+          <w:p>
+            <w:pPr>
+              <w:jc w:val="center"/>
+            </w:pPr>
+          </w:p>
+        </w:tc>
+        <w:tc>
+          <w:tcPr>
+            <w:tcW w:w="2407" w:type="dxa"/>
+            <w:shd w:val="clear" w:color="auto" w:fill="F2F2F2" w:themeFill="background1" w:themeFillShade="F2"/>
+            <w:vAlign w:val="center"/>
+          </w:tcPr>
+          <w:p>
+            <w:pPr>
+              <w:jc w:val="center"/>
+            </w:pPr>
+          </w:p>
+        </w:tc>
+        <w:tc>
+          <w:tcPr>
+            <w:tcW w:w="2407" w:type="dxa"/>
+            <w:shd w:val="clear" w:color="auto" w:fill="F2F2F2" w:themeFill="background1" w:themeFillShade="F2"/>
             <w:vAlign w:val="center"/>
           </w:tcPr>
           <w:p>
@@ -10113,43 +10050,42 @@
         <w:tc>
           <w:tcPr>
             <w:tcW w:w="1271" w:type="dxa"/>
-            <w:shd w:val="clear" w:color="auto" w:fill="F2F2F2" w:themeFill="background1" w:themeFillShade="F2"/>
-            <w:vAlign w:val="center"/>
-          </w:tcPr>
-          <w:p>
-            <w:pPr>
-              <w:jc w:val="center"/>
-              <w:rPr>
-                <w:i/>
-              </w:rPr>
-            </w:pPr>
-            <w:r>
-              <w:rPr>
-                <w:b/>
-                <w:i/>
-              </w:rPr>
-              <w:t xml:space="preserve">Semaine </w:t>
-            </w:r>
-            <w:r>
-              <w:rPr>
-                <w:b/>
-                <w:i/>
-              </w:rPr>
-              <w:t>20</w:t>
-            </w:r>
-          </w:p>
-          <w:p>
-            <w:pPr>
-              <w:jc w:val="center"/>
-              <w:rPr>
-                <w:i/>
-              </w:rPr>
-            </w:pPr>
-            <w:r>
-              <w:rPr>
-                <w:i/>
-              </w:rPr>
-              <w:t>05.07.17</w:t>
+            <w:vAlign w:val="center"/>
+          </w:tcPr>
+          <w:p>
+            <w:pPr>
+              <w:jc w:val="center"/>
+              <w:rPr>
+                <w:i/>
+              </w:rPr>
+            </w:pPr>
+            <w:r>
+              <w:rPr>
+                <w:b/>
+                <w:i/>
+              </w:rPr>
+              <w:t>Semaine 1</w:t>
+            </w:r>
+            <w:r>
+              <w:rPr>
+                <w:b/>
+                <w:i/>
+              </w:rPr>
+              <w:t>9</w:t>
+            </w:r>
+          </w:p>
+          <w:p>
+            <w:pPr>
+              <w:jc w:val="center"/>
+              <w:rPr>
+                <w:i/>
+              </w:rPr>
+            </w:pPr>
+            <w:r>
+              <w:rPr>
+                <w:i/>
+              </w:rPr>
+              <w:t>28.06.17</w:t>
             </w:r>
           </w:p>
           <w:p>
@@ -10165,31 +10101,29 @@
         <w:tc>
           <w:tcPr>
             <w:tcW w:w="3975" w:type="dxa"/>
-            <w:shd w:val="clear" w:color="auto" w:fill="F2F2F2" w:themeFill="background1" w:themeFillShade="F2"/>
-            <w:vAlign w:val="center"/>
-          </w:tcPr>
-          <w:p>
-            <w:pPr>
-              <w:jc w:val="center"/>
-            </w:pPr>
-          </w:p>
-        </w:tc>
-        <w:tc>
-          <w:tcPr>
-            <w:tcW w:w="2407" w:type="dxa"/>
-            <w:shd w:val="clear" w:color="auto" w:fill="F2F2F2" w:themeFill="background1" w:themeFillShade="F2"/>
-            <w:vAlign w:val="center"/>
-          </w:tcPr>
-          <w:p>
-            <w:pPr>
-              <w:jc w:val="center"/>
-            </w:pPr>
-          </w:p>
-        </w:tc>
-        <w:tc>
-          <w:tcPr>
-            <w:tcW w:w="2407" w:type="dxa"/>
-            <w:shd w:val="clear" w:color="auto" w:fill="F2F2F2" w:themeFill="background1" w:themeFillShade="F2"/>
+            <w:shd w:val="clear" w:color="auto" w:fill="FFFFFF" w:themeFill="background1"/>
+            <w:vAlign w:val="center"/>
+          </w:tcPr>
+          <w:p>
+            <w:pPr>
+              <w:jc w:val="center"/>
+            </w:pPr>
+          </w:p>
+        </w:tc>
+        <w:tc>
+          <w:tcPr>
+            <w:tcW w:w="2407" w:type="dxa"/>
+            <w:vAlign w:val="center"/>
+          </w:tcPr>
+          <w:p>
+            <w:pPr>
+              <w:jc w:val="center"/>
+            </w:pPr>
+          </w:p>
+        </w:tc>
+        <w:tc>
+          <w:tcPr>
+            <w:tcW w:w="2407" w:type="dxa"/>
             <w:vAlign w:val="center"/>
           </w:tcPr>
           <w:p>
@@ -10206,43 +10140,43 @@
         <w:tc>
           <w:tcPr>
             <w:tcW w:w="1271" w:type="dxa"/>
-            <w:shd w:val="clear" w:color="auto" w:fill="FFFFFF" w:themeFill="background1"/>
-            <w:vAlign w:val="center"/>
-          </w:tcPr>
-          <w:p>
-            <w:pPr>
-              <w:jc w:val="center"/>
-              <w:rPr>
-                <w:i/>
-              </w:rPr>
-            </w:pPr>
-            <w:r>
-              <w:rPr>
-                <w:b/>
-                <w:i/>
-              </w:rPr>
-              <w:t xml:space="preserve">Semaine </w:t>
-            </w:r>
-            <w:r>
-              <w:rPr>
-                <w:b/>
-                <w:i/>
-              </w:rPr>
-              <w:t>20</w:t>
-            </w:r>
-          </w:p>
-          <w:p>
-            <w:pPr>
-              <w:jc w:val="center"/>
-              <w:rPr>
-                <w:i/>
-              </w:rPr>
-            </w:pPr>
-            <w:r>
-              <w:rPr>
-                <w:i/>
-              </w:rPr>
-              <w:t>06.07.17</w:t>
+            <w:shd w:val="clear" w:color="auto" w:fill="F2F2F2" w:themeFill="background1" w:themeFillShade="F2"/>
+            <w:vAlign w:val="center"/>
+          </w:tcPr>
+          <w:p>
+            <w:pPr>
+              <w:jc w:val="center"/>
+              <w:rPr>
+                <w:i/>
+              </w:rPr>
+            </w:pPr>
+            <w:r>
+              <w:rPr>
+                <w:b/>
+                <w:i/>
+              </w:rPr>
+              <w:t>Semaine 1</w:t>
+            </w:r>
+            <w:r>
+              <w:rPr>
+                <w:b/>
+                <w:i/>
+              </w:rPr>
+              <w:t>9</w:t>
+            </w:r>
+          </w:p>
+          <w:p>
+            <w:pPr>
+              <w:jc w:val="center"/>
+              <w:rPr>
+                <w:i/>
+              </w:rPr>
+            </w:pPr>
+            <w:r>
+              <w:rPr>
+                <w:i/>
+              </w:rPr>
+              <w:t>29.06.17</w:t>
             </w:r>
           </w:p>
           <w:p>
@@ -10258,31 +10192,31 @@
         <w:tc>
           <w:tcPr>
             <w:tcW w:w="3975" w:type="dxa"/>
-            <w:shd w:val="clear" w:color="auto" w:fill="FFFFFF" w:themeFill="background1"/>
-            <w:vAlign w:val="center"/>
-          </w:tcPr>
-          <w:p>
-            <w:pPr>
-              <w:jc w:val="center"/>
-            </w:pPr>
-          </w:p>
-        </w:tc>
-        <w:tc>
-          <w:tcPr>
-            <w:tcW w:w="2407" w:type="dxa"/>
-            <w:shd w:val="clear" w:color="auto" w:fill="FFFFFF" w:themeFill="background1"/>
-            <w:vAlign w:val="center"/>
-          </w:tcPr>
-          <w:p>
-            <w:pPr>
-              <w:jc w:val="center"/>
-            </w:pPr>
-          </w:p>
-        </w:tc>
-        <w:tc>
-          <w:tcPr>
-            <w:tcW w:w="2407" w:type="dxa"/>
-            <w:shd w:val="clear" w:color="auto" w:fill="FFFFFF" w:themeFill="background1"/>
+            <w:shd w:val="clear" w:color="auto" w:fill="F2F2F2" w:themeFill="background1" w:themeFillShade="F2"/>
+            <w:vAlign w:val="center"/>
+          </w:tcPr>
+          <w:p>
+            <w:pPr>
+              <w:jc w:val="center"/>
+            </w:pPr>
+          </w:p>
+        </w:tc>
+        <w:tc>
+          <w:tcPr>
+            <w:tcW w:w="2407" w:type="dxa"/>
+            <w:shd w:val="clear" w:color="auto" w:fill="F2F2F2" w:themeFill="background1" w:themeFillShade="F2"/>
+            <w:vAlign w:val="center"/>
+          </w:tcPr>
+          <w:p>
+            <w:pPr>
+              <w:jc w:val="center"/>
+            </w:pPr>
+          </w:p>
+        </w:tc>
+        <w:tc>
+          <w:tcPr>
+            <w:tcW w:w="2407" w:type="dxa"/>
+            <w:shd w:val="clear" w:color="auto" w:fill="F2F2F2" w:themeFill="background1" w:themeFillShade="F2"/>
             <w:vAlign w:val="center"/>
           </w:tcPr>
           <w:p>
@@ -10299,44 +10233,42 @@
         <w:tc>
           <w:tcPr>
             <w:tcW w:w="1271" w:type="dxa"/>
-            <w:shd w:val="clear" w:color="auto" w:fill="F2F2F2" w:themeFill="background1" w:themeFillShade="F2"/>
-            <w:vAlign w:val="center"/>
-          </w:tcPr>
-          <w:p>
-            <w:pPr>
-              <w:jc w:val="center"/>
-              <w:rPr>
-                <w:i/>
-              </w:rPr>
-            </w:pPr>
-            <w:r>
-              <w:rPr>
-                <w:b/>
-                <w:i/>
-              </w:rPr>
-              <w:lastRenderedPageBreak/>
-              <w:t xml:space="preserve">Semaine </w:t>
-            </w:r>
-            <w:r>
-              <w:rPr>
-                <w:b/>
-                <w:i/>
-              </w:rPr>
-              <w:t>20</w:t>
-            </w:r>
-          </w:p>
-          <w:p>
-            <w:pPr>
-              <w:jc w:val="center"/>
-              <w:rPr>
-                <w:i/>
-              </w:rPr>
-            </w:pPr>
-            <w:r>
-              <w:rPr>
-                <w:i/>
-              </w:rPr>
-              <w:t>07.07.17</w:t>
+            <w:vAlign w:val="center"/>
+          </w:tcPr>
+          <w:p>
+            <w:pPr>
+              <w:jc w:val="center"/>
+              <w:rPr>
+                <w:i/>
+              </w:rPr>
+            </w:pPr>
+            <w:r>
+              <w:rPr>
+                <w:b/>
+                <w:i/>
+              </w:rPr>
+              <w:t>Semaine 1</w:t>
+            </w:r>
+            <w:r>
+              <w:rPr>
+                <w:b/>
+                <w:i/>
+              </w:rPr>
+              <w:t>9</w:t>
+            </w:r>
+          </w:p>
+          <w:p>
+            <w:pPr>
+              <w:jc w:val="center"/>
+              <w:rPr>
+                <w:i/>
+              </w:rPr>
+            </w:pPr>
+            <w:r>
+              <w:rPr>
+                <w:i/>
+              </w:rPr>
+              <w:t>30.06.17</w:t>
             </w:r>
           </w:p>
           <w:p>
@@ -10351,31 +10283,29 @@
         <w:tc>
           <w:tcPr>
             <w:tcW w:w="3975" w:type="dxa"/>
-            <w:shd w:val="clear" w:color="auto" w:fill="F2F2F2" w:themeFill="background1" w:themeFillShade="F2"/>
-            <w:vAlign w:val="center"/>
-          </w:tcPr>
-          <w:p>
-            <w:pPr>
-              <w:jc w:val="center"/>
-            </w:pPr>
-          </w:p>
-        </w:tc>
-        <w:tc>
-          <w:tcPr>
-            <w:tcW w:w="2407" w:type="dxa"/>
-            <w:shd w:val="clear" w:color="auto" w:fill="F2F2F2" w:themeFill="background1" w:themeFillShade="F2"/>
-            <w:vAlign w:val="center"/>
-          </w:tcPr>
-          <w:p>
-            <w:pPr>
-              <w:jc w:val="center"/>
-            </w:pPr>
-          </w:p>
-        </w:tc>
-        <w:tc>
-          <w:tcPr>
-            <w:tcW w:w="2407" w:type="dxa"/>
-            <w:shd w:val="clear" w:color="auto" w:fill="F2F2F2" w:themeFill="background1" w:themeFillShade="F2"/>
+            <w:shd w:val="clear" w:color="auto" w:fill="FFFFFF" w:themeFill="background1"/>
+            <w:vAlign w:val="center"/>
+          </w:tcPr>
+          <w:p>
+            <w:pPr>
+              <w:jc w:val="center"/>
+            </w:pPr>
+          </w:p>
+        </w:tc>
+        <w:tc>
+          <w:tcPr>
+            <w:tcW w:w="2407" w:type="dxa"/>
+            <w:vAlign w:val="center"/>
+          </w:tcPr>
+          <w:p>
+            <w:pPr>
+              <w:jc w:val="center"/>
+            </w:pPr>
+          </w:p>
+        </w:tc>
+        <w:tc>
+          <w:tcPr>
+            <w:tcW w:w="2407" w:type="dxa"/>
             <w:vAlign w:val="center"/>
           </w:tcPr>
           <w:p>
@@ -10392,6 +10322,7 @@
         <w:tc>
           <w:tcPr>
             <w:tcW w:w="1271" w:type="dxa"/>
+            <w:shd w:val="clear" w:color="auto" w:fill="F2F2F2" w:themeFill="background1" w:themeFillShade="F2"/>
             <w:vAlign w:val="center"/>
           </w:tcPr>
           <w:p>
@@ -10413,21 +10344,21 @@
                 <w:b/>
                 <w:i/>
               </w:rPr>
-              <w:t>21</w:t>
-            </w:r>
-          </w:p>
-          <w:p>
-            <w:pPr>
-              <w:jc w:val="center"/>
-              <w:rPr>
-                <w:i/>
-              </w:rPr>
-            </w:pPr>
-            <w:r>
-              <w:rPr>
-                <w:i/>
-              </w:rPr>
-              <w:t>10.07.17</w:t>
+              <w:t>20</w:t>
+            </w:r>
+          </w:p>
+          <w:p>
+            <w:pPr>
+              <w:jc w:val="center"/>
+              <w:rPr>
+                <w:i/>
+              </w:rPr>
+            </w:pPr>
+            <w:r>
+              <w:rPr>
+                <w:i/>
+              </w:rPr>
+              <w:t>03.07.17</w:t>
             </w:r>
           </w:p>
           <w:p>
@@ -10442,29 +10373,31 @@
         <w:tc>
           <w:tcPr>
             <w:tcW w:w="3975" w:type="dxa"/>
-            <w:shd w:val="clear" w:color="auto" w:fill="FFFFFF" w:themeFill="background1"/>
-            <w:vAlign w:val="center"/>
-          </w:tcPr>
-          <w:p>
-            <w:pPr>
-              <w:jc w:val="center"/>
-            </w:pPr>
-          </w:p>
-        </w:tc>
-        <w:tc>
-          <w:tcPr>
-            <w:tcW w:w="2407" w:type="dxa"/>
-            <w:vAlign w:val="center"/>
-          </w:tcPr>
-          <w:p>
-            <w:pPr>
-              <w:jc w:val="center"/>
-            </w:pPr>
-          </w:p>
-        </w:tc>
-        <w:tc>
-          <w:tcPr>
-            <w:tcW w:w="2407" w:type="dxa"/>
+            <w:shd w:val="clear" w:color="auto" w:fill="F2F2F2" w:themeFill="background1" w:themeFillShade="F2"/>
+            <w:vAlign w:val="center"/>
+          </w:tcPr>
+          <w:p>
+            <w:pPr>
+              <w:jc w:val="center"/>
+            </w:pPr>
+          </w:p>
+        </w:tc>
+        <w:tc>
+          <w:tcPr>
+            <w:tcW w:w="2407" w:type="dxa"/>
+            <w:shd w:val="clear" w:color="auto" w:fill="F2F2F2" w:themeFill="background1" w:themeFillShade="F2"/>
+            <w:vAlign w:val="center"/>
+          </w:tcPr>
+          <w:p>
+            <w:pPr>
+              <w:jc w:val="center"/>
+            </w:pPr>
+          </w:p>
+        </w:tc>
+        <w:tc>
+          <w:tcPr>
+            <w:tcW w:w="2407" w:type="dxa"/>
+            <w:shd w:val="clear" w:color="auto" w:fill="F2F2F2" w:themeFill="background1" w:themeFillShade="F2"/>
             <w:vAlign w:val="center"/>
           </w:tcPr>
           <w:p>
@@ -10481,7 +10414,7 @@
         <w:tc>
           <w:tcPr>
             <w:tcW w:w="1271" w:type="dxa"/>
-            <w:shd w:val="clear" w:color="auto" w:fill="F2F2F2" w:themeFill="background1" w:themeFillShade="F2"/>
+            <w:shd w:val="clear" w:color="auto" w:fill="FFFFFF" w:themeFill="background1"/>
             <w:vAlign w:val="center"/>
           </w:tcPr>
           <w:p>
@@ -10503,21 +10436,21 @@
                 <w:b/>
                 <w:i/>
               </w:rPr>
-              <w:t>21</w:t>
-            </w:r>
-          </w:p>
-          <w:p>
-            <w:pPr>
-              <w:jc w:val="center"/>
-              <w:rPr>
-                <w:i/>
-              </w:rPr>
-            </w:pPr>
-            <w:r>
-              <w:rPr>
-                <w:i/>
-              </w:rPr>
-              <w:t>11.07.17</w:t>
+              <w:t>20</w:t>
+            </w:r>
+          </w:p>
+          <w:p>
+            <w:pPr>
+              <w:jc w:val="center"/>
+              <w:rPr>
+                <w:i/>
+              </w:rPr>
+            </w:pPr>
+            <w:r>
+              <w:rPr>
+                <w:i/>
+              </w:rPr>
+              <w:t>04.07.17</w:t>
             </w:r>
           </w:p>
           <w:p>
@@ -10533,31 +10466,31 @@
         <w:tc>
           <w:tcPr>
             <w:tcW w:w="3975" w:type="dxa"/>
-            <w:shd w:val="clear" w:color="auto" w:fill="F2F2F2" w:themeFill="background1" w:themeFillShade="F2"/>
-            <w:vAlign w:val="center"/>
-          </w:tcPr>
-          <w:p>
-            <w:pPr>
-              <w:jc w:val="center"/>
-            </w:pPr>
-          </w:p>
-        </w:tc>
-        <w:tc>
-          <w:tcPr>
-            <w:tcW w:w="2407" w:type="dxa"/>
-            <w:shd w:val="clear" w:color="auto" w:fill="F2F2F2" w:themeFill="background1" w:themeFillShade="F2"/>
-            <w:vAlign w:val="center"/>
-          </w:tcPr>
-          <w:p>
-            <w:pPr>
-              <w:jc w:val="center"/>
-            </w:pPr>
-          </w:p>
-        </w:tc>
-        <w:tc>
-          <w:tcPr>
-            <w:tcW w:w="2407" w:type="dxa"/>
-            <w:shd w:val="clear" w:color="auto" w:fill="F2F2F2" w:themeFill="background1" w:themeFillShade="F2"/>
+            <w:shd w:val="clear" w:color="auto" w:fill="FFFFFF" w:themeFill="background1"/>
+            <w:vAlign w:val="center"/>
+          </w:tcPr>
+          <w:p>
+            <w:pPr>
+              <w:jc w:val="center"/>
+            </w:pPr>
+          </w:p>
+        </w:tc>
+        <w:tc>
+          <w:tcPr>
+            <w:tcW w:w="2407" w:type="dxa"/>
+            <w:shd w:val="clear" w:color="auto" w:fill="FFFFFF" w:themeFill="background1"/>
+            <w:vAlign w:val="center"/>
+          </w:tcPr>
+          <w:p>
+            <w:pPr>
+              <w:jc w:val="center"/>
+            </w:pPr>
+          </w:p>
+        </w:tc>
+        <w:tc>
+          <w:tcPr>
+            <w:tcW w:w="2407" w:type="dxa"/>
+            <w:shd w:val="clear" w:color="auto" w:fill="FFFFFF" w:themeFill="background1"/>
             <w:vAlign w:val="center"/>
           </w:tcPr>
           <w:p>
@@ -10574,6 +10507,7 @@
         <w:tc>
           <w:tcPr>
             <w:tcW w:w="1271" w:type="dxa"/>
+            <w:shd w:val="clear" w:color="auto" w:fill="F2F2F2" w:themeFill="background1" w:themeFillShade="F2"/>
             <w:vAlign w:val="center"/>
           </w:tcPr>
           <w:p>
@@ -10595,21 +10529,21 @@
                 <w:b/>
                 <w:i/>
               </w:rPr>
-              <w:t>21</w:t>
-            </w:r>
-          </w:p>
-          <w:p>
-            <w:pPr>
-              <w:jc w:val="center"/>
-              <w:rPr>
-                <w:i/>
-              </w:rPr>
-            </w:pPr>
-            <w:r>
-              <w:rPr>
-                <w:i/>
-              </w:rPr>
-              <w:t>12.07.17</w:t>
+              <w:t>20</w:t>
+            </w:r>
+          </w:p>
+          <w:p>
+            <w:pPr>
+              <w:jc w:val="center"/>
+              <w:rPr>
+                <w:i/>
+              </w:rPr>
+            </w:pPr>
+            <w:r>
+              <w:rPr>
+                <w:i/>
+              </w:rPr>
+              <w:t>05.07.17</w:t>
             </w:r>
           </w:p>
           <w:p>
@@ -10625,29 +10559,31 @@
         <w:tc>
           <w:tcPr>
             <w:tcW w:w="3975" w:type="dxa"/>
-            <w:shd w:val="clear" w:color="auto" w:fill="FFFFFF" w:themeFill="background1"/>
-            <w:vAlign w:val="center"/>
-          </w:tcPr>
-          <w:p>
-            <w:pPr>
-              <w:jc w:val="center"/>
-            </w:pPr>
-          </w:p>
-        </w:tc>
-        <w:tc>
-          <w:tcPr>
-            <w:tcW w:w="2407" w:type="dxa"/>
-            <w:vAlign w:val="center"/>
-          </w:tcPr>
-          <w:p>
-            <w:pPr>
-              <w:jc w:val="center"/>
-            </w:pPr>
-          </w:p>
-        </w:tc>
-        <w:tc>
-          <w:tcPr>
-            <w:tcW w:w="2407" w:type="dxa"/>
+            <w:shd w:val="clear" w:color="auto" w:fill="F2F2F2" w:themeFill="background1" w:themeFillShade="F2"/>
+            <w:vAlign w:val="center"/>
+          </w:tcPr>
+          <w:p>
+            <w:pPr>
+              <w:jc w:val="center"/>
+            </w:pPr>
+          </w:p>
+        </w:tc>
+        <w:tc>
+          <w:tcPr>
+            <w:tcW w:w="2407" w:type="dxa"/>
+            <w:shd w:val="clear" w:color="auto" w:fill="F2F2F2" w:themeFill="background1" w:themeFillShade="F2"/>
+            <w:vAlign w:val="center"/>
+          </w:tcPr>
+          <w:p>
+            <w:pPr>
+              <w:jc w:val="center"/>
+            </w:pPr>
+          </w:p>
+        </w:tc>
+        <w:tc>
+          <w:tcPr>
+            <w:tcW w:w="2407" w:type="dxa"/>
+            <w:shd w:val="clear" w:color="auto" w:fill="F2F2F2" w:themeFill="background1" w:themeFillShade="F2"/>
             <w:vAlign w:val="center"/>
           </w:tcPr>
           <w:p>
@@ -10664,7 +10600,7 @@
         <w:tc>
           <w:tcPr>
             <w:tcW w:w="1271" w:type="dxa"/>
-            <w:shd w:val="clear" w:color="auto" w:fill="F2F2F2" w:themeFill="background1" w:themeFillShade="F2"/>
+            <w:shd w:val="clear" w:color="auto" w:fill="FFFFFF" w:themeFill="background1"/>
             <w:vAlign w:val="center"/>
           </w:tcPr>
           <w:p>
@@ -10686,21 +10622,21 @@
                 <w:b/>
                 <w:i/>
               </w:rPr>
-              <w:t>21</w:t>
-            </w:r>
-          </w:p>
-          <w:p>
-            <w:pPr>
-              <w:jc w:val="center"/>
-              <w:rPr>
-                <w:i/>
-              </w:rPr>
-            </w:pPr>
-            <w:r>
-              <w:rPr>
-                <w:i/>
-              </w:rPr>
-              <w:t>13.07.17</w:t>
+              <w:t>20</w:t>
+            </w:r>
+          </w:p>
+          <w:p>
+            <w:pPr>
+              <w:jc w:val="center"/>
+              <w:rPr>
+                <w:i/>
+              </w:rPr>
+            </w:pPr>
+            <w:r>
+              <w:rPr>
+                <w:i/>
+              </w:rPr>
+              <w:t>06.07.17</w:t>
             </w:r>
           </w:p>
           <w:p>
@@ -10716,31 +10652,31 @@
         <w:tc>
           <w:tcPr>
             <w:tcW w:w="3975" w:type="dxa"/>
-            <w:shd w:val="clear" w:color="auto" w:fill="F2F2F2" w:themeFill="background1" w:themeFillShade="F2"/>
-            <w:vAlign w:val="center"/>
-          </w:tcPr>
-          <w:p>
-            <w:pPr>
-              <w:jc w:val="center"/>
-            </w:pPr>
-          </w:p>
-        </w:tc>
-        <w:tc>
-          <w:tcPr>
-            <w:tcW w:w="2407" w:type="dxa"/>
-            <w:shd w:val="clear" w:color="auto" w:fill="F2F2F2" w:themeFill="background1" w:themeFillShade="F2"/>
-            <w:vAlign w:val="center"/>
-          </w:tcPr>
-          <w:p>
-            <w:pPr>
-              <w:jc w:val="center"/>
-            </w:pPr>
-          </w:p>
-        </w:tc>
-        <w:tc>
-          <w:tcPr>
-            <w:tcW w:w="2407" w:type="dxa"/>
-            <w:shd w:val="clear" w:color="auto" w:fill="F2F2F2" w:themeFill="background1" w:themeFillShade="F2"/>
+            <w:shd w:val="clear" w:color="auto" w:fill="FFFFFF" w:themeFill="background1"/>
+            <w:vAlign w:val="center"/>
+          </w:tcPr>
+          <w:p>
+            <w:pPr>
+              <w:jc w:val="center"/>
+            </w:pPr>
+          </w:p>
+        </w:tc>
+        <w:tc>
+          <w:tcPr>
+            <w:tcW w:w="2407" w:type="dxa"/>
+            <w:shd w:val="clear" w:color="auto" w:fill="FFFFFF" w:themeFill="background1"/>
+            <w:vAlign w:val="center"/>
+          </w:tcPr>
+          <w:p>
+            <w:pPr>
+              <w:jc w:val="center"/>
+            </w:pPr>
+          </w:p>
+        </w:tc>
+        <w:tc>
+          <w:tcPr>
+            <w:tcW w:w="2407" w:type="dxa"/>
+            <w:shd w:val="clear" w:color="auto" w:fill="FFFFFF" w:themeFill="background1"/>
             <w:vAlign w:val="center"/>
           </w:tcPr>
           <w:p>
@@ -10757,6 +10693,7 @@
         <w:tc>
           <w:tcPr>
             <w:tcW w:w="1271" w:type="dxa"/>
+            <w:shd w:val="clear" w:color="auto" w:fill="F2F2F2" w:themeFill="background1" w:themeFillShade="F2"/>
             <w:vAlign w:val="center"/>
           </w:tcPr>
           <w:p>
@@ -10778,21 +10715,21 @@
                 <w:b/>
                 <w:i/>
               </w:rPr>
-              <w:t>21</w:t>
-            </w:r>
-          </w:p>
-          <w:p>
-            <w:pPr>
-              <w:jc w:val="center"/>
-              <w:rPr>
-                <w:i/>
-              </w:rPr>
-            </w:pPr>
-            <w:r>
-              <w:rPr>
-                <w:i/>
-              </w:rPr>
-              <w:t>14.07.17</w:t>
+              <w:t>20</w:t>
+            </w:r>
+          </w:p>
+          <w:p>
+            <w:pPr>
+              <w:jc w:val="center"/>
+              <w:rPr>
+                <w:i/>
+              </w:rPr>
+            </w:pPr>
+            <w:r>
+              <w:rPr>
+                <w:i/>
+              </w:rPr>
+              <w:t>07.07.17</w:t>
             </w:r>
           </w:p>
           <w:p>
@@ -10807,29 +10744,31 @@
         <w:tc>
           <w:tcPr>
             <w:tcW w:w="3975" w:type="dxa"/>
-            <w:shd w:val="clear" w:color="auto" w:fill="FFFFFF" w:themeFill="background1"/>
-            <w:vAlign w:val="center"/>
-          </w:tcPr>
-          <w:p>
-            <w:pPr>
-              <w:jc w:val="center"/>
-            </w:pPr>
-          </w:p>
-        </w:tc>
-        <w:tc>
-          <w:tcPr>
-            <w:tcW w:w="2407" w:type="dxa"/>
-            <w:vAlign w:val="center"/>
-          </w:tcPr>
-          <w:p>
-            <w:pPr>
-              <w:jc w:val="center"/>
-            </w:pPr>
-          </w:p>
-        </w:tc>
-        <w:tc>
-          <w:tcPr>
-            <w:tcW w:w="2407" w:type="dxa"/>
+            <w:shd w:val="clear" w:color="auto" w:fill="F2F2F2" w:themeFill="background1" w:themeFillShade="F2"/>
+            <w:vAlign w:val="center"/>
+          </w:tcPr>
+          <w:p>
+            <w:pPr>
+              <w:jc w:val="center"/>
+            </w:pPr>
+          </w:p>
+        </w:tc>
+        <w:tc>
+          <w:tcPr>
+            <w:tcW w:w="2407" w:type="dxa"/>
+            <w:shd w:val="clear" w:color="auto" w:fill="F2F2F2" w:themeFill="background1" w:themeFillShade="F2"/>
+            <w:vAlign w:val="center"/>
+          </w:tcPr>
+          <w:p>
+            <w:pPr>
+              <w:jc w:val="center"/>
+            </w:pPr>
+          </w:p>
+        </w:tc>
+        <w:tc>
+          <w:tcPr>
+            <w:tcW w:w="2407" w:type="dxa"/>
+            <w:shd w:val="clear" w:color="auto" w:fill="F2F2F2" w:themeFill="background1" w:themeFillShade="F2"/>
             <w:vAlign w:val="center"/>
           </w:tcPr>
           <w:p>
@@ -10846,7 +10785,6 @@
         <w:tc>
           <w:tcPr>
             <w:tcW w:w="1271" w:type="dxa"/>
-            <w:shd w:val="clear" w:color="auto" w:fill="FF0000"/>
             <w:vAlign w:val="center"/>
           </w:tcPr>
           <w:p>
@@ -10868,21 +10806,21 @@
                 <w:b/>
                 <w:i/>
               </w:rPr>
-              <w:t>22</w:t>
-            </w:r>
-          </w:p>
-          <w:p>
-            <w:pPr>
-              <w:jc w:val="center"/>
-              <w:rPr>
-                <w:i/>
-              </w:rPr>
-            </w:pPr>
-            <w:r>
-              <w:rPr>
-                <w:i/>
-              </w:rPr>
-              <w:t>17.07.17</w:t>
+              <w:t>21</w:t>
+            </w:r>
+          </w:p>
+          <w:p>
+            <w:pPr>
+              <w:jc w:val="center"/>
+              <w:rPr>
+                <w:i/>
+              </w:rPr>
+            </w:pPr>
+            <w:r>
+              <w:rPr>
+                <w:i/>
+              </w:rPr>
+              <w:t>10.07.17</w:t>
             </w:r>
           </w:p>
           <w:p>
@@ -10897,31 +10835,29 @@
         <w:tc>
           <w:tcPr>
             <w:tcW w:w="3975" w:type="dxa"/>
-            <w:shd w:val="clear" w:color="auto" w:fill="FF0000"/>
-            <w:vAlign w:val="center"/>
-          </w:tcPr>
-          <w:p>
-            <w:pPr>
-              <w:jc w:val="center"/>
-            </w:pPr>
-          </w:p>
-        </w:tc>
-        <w:tc>
-          <w:tcPr>
-            <w:tcW w:w="2407" w:type="dxa"/>
-            <w:shd w:val="clear" w:color="auto" w:fill="FF0000"/>
-            <w:vAlign w:val="center"/>
-          </w:tcPr>
-          <w:p>
-            <w:pPr>
-              <w:jc w:val="center"/>
-            </w:pPr>
-          </w:p>
-        </w:tc>
-        <w:tc>
-          <w:tcPr>
-            <w:tcW w:w="2407" w:type="dxa"/>
-            <w:shd w:val="clear" w:color="auto" w:fill="FF0000"/>
+            <w:shd w:val="clear" w:color="auto" w:fill="FFFFFF" w:themeFill="background1"/>
+            <w:vAlign w:val="center"/>
+          </w:tcPr>
+          <w:p>
+            <w:pPr>
+              <w:jc w:val="center"/>
+            </w:pPr>
+          </w:p>
+        </w:tc>
+        <w:tc>
+          <w:tcPr>
+            <w:tcW w:w="2407" w:type="dxa"/>
+            <w:vAlign w:val="center"/>
+          </w:tcPr>
+          <w:p>
+            <w:pPr>
+              <w:jc w:val="center"/>
+            </w:pPr>
+          </w:p>
+        </w:tc>
+        <w:tc>
+          <w:tcPr>
+            <w:tcW w:w="2407" w:type="dxa"/>
             <w:vAlign w:val="center"/>
           </w:tcPr>
           <w:p>
@@ -10938,7 +10874,7 @@
         <w:tc>
           <w:tcPr>
             <w:tcW w:w="1271" w:type="dxa"/>
-            <w:shd w:val="clear" w:color="auto" w:fill="FF0000"/>
+            <w:shd w:val="clear" w:color="auto" w:fill="F2F2F2" w:themeFill="background1" w:themeFillShade="F2"/>
             <w:vAlign w:val="center"/>
           </w:tcPr>
           <w:p>
@@ -10960,21 +10896,21 @@
                 <w:b/>
                 <w:i/>
               </w:rPr>
-              <w:t>22</w:t>
-            </w:r>
-          </w:p>
-          <w:p>
-            <w:pPr>
-              <w:jc w:val="center"/>
-              <w:rPr>
-                <w:i/>
-              </w:rPr>
-            </w:pPr>
-            <w:r>
-              <w:rPr>
-                <w:i/>
-              </w:rPr>
-              <w:t>18.07.17</w:t>
+              <w:t>21</w:t>
+            </w:r>
+          </w:p>
+          <w:p>
+            <w:pPr>
+              <w:jc w:val="center"/>
+              <w:rPr>
+                <w:i/>
+              </w:rPr>
+            </w:pPr>
+            <w:r>
+              <w:rPr>
+                <w:i/>
+              </w:rPr>
+              <w:t>11.07.17</w:t>
             </w:r>
           </w:p>
           <w:p>
@@ -10990,31 +10926,31 @@
         <w:tc>
           <w:tcPr>
             <w:tcW w:w="3975" w:type="dxa"/>
-            <w:shd w:val="clear" w:color="auto" w:fill="FF0000"/>
-            <w:vAlign w:val="center"/>
-          </w:tcPr>
-          <w:p>
-            <w:pPr>
-              <w:jc w:val="center"/>
-            </w:pPr>
-          </w:p>
-        </w:tc>
-        <w:tc>
-          <w:tcPr>
-            <w:tcW w:w="2407" w:type="dxa"/>
-            <w:shd w:val="clear" w:color="auto" w:fill="FF0000"/>
-            <w:vAlign w:val="center"/>
-          </w:tcPr>
-          <w:p>
-            <w:pPr>
-              <w:jc w:val="center"/>
-            </w:pPr>
-          </w:p>
-        </w:tc>
-        <w:tc>
-          <w:tcPr>
-            <w:tcW w:w="2407" w:type="dxa"/>
-            <w:shd w:val="clear" w:color="auto" w:fill="FF0000"/>
+            <w:shd w:val="clear" w:color="auto" w:fill="F2F2F2" w:themeFill="background1" w:themeFillShade="F2"/>
+            <w:vAlign w:val="center"/>
+          </w:tcPr>
+          <w:p>
+            <w:pPr>
+              <w:jc w:val="center"/>
+            </w:pPr>
+          </w:p>
+        </w:tc>
+        <w:tc>
+          <w:tcPr>
+            <w:tcW w:w="2407" w:type="dxa"/>
+            <w:shd w:val="clear" w:color="auto" w:fill="F2F2F2" w:themeFill="background1" w:themeFillShade="F2"/>
+            <w:vAlign w:val="center"/>
+          </w:tcPr>
+          <w:p>
+            <w:pPr>
+              <w:jc w:val="center"/>
+            </w:pPr>
+          </w:p>
+        </w:tc>
+        <w:tc>
+          <w:tcPr>
+            <w:tcW w:w="2407" w:type="dxa"/>
+            <w:shd w:val="clear" w:color="auto" w:fill="F2F2F2" w:themeFill="background1" w:themeFillShade="F2"/>
             <w:vAlign w:val="center"/>
           </w:tcPr>
           <w:p>
@@ -11031,7 +10967,6 @@
         <w:tc>
           <w:tcPr>
             <w:tcW w:w="1271" w:type="dxa"/>
-            <w:shd w:val="clear" w:color="auto" w:fill="FF0000"/>
             <w:vAlign w:val="center"/>
           </w:tcPr>
           <w:p>
@@ -11053,21 +10988,21 @@
                 <w:b/>
                 <w:i/>
               </w:rPr>
-              <w:t>22</w:t>
-            </w:r>
-          </w:p>
-          <w:p>
-            <w:pPr>
-              <w:jc w:val="center"/>
-              <w:rPr>
-                <w:i/>
-              </w:rPr>
-            </w:pPr>
-            <w:r>
-              <w:rPr>
-                <w:i/>
-              </w:rPr>
-              <w:t>19.07.17</w:t>
+              <w:t>21</w:t>
+            </w:r>
+          </w:p>
+          <w:p>
+            <w:pPr>
+              <w:jc w:val="center"/>
+              <w:rPr>
+                <w:i/>
+              </w:rPr>
+            </w:pPr>
+            <w:r>
+              <w:rPr>
+                <w:i/>
+              </w:rPr>
+              <w:t>12.07.17</w:t>
             </w:r>
           </w:p>
           <w:p>
@@ -11083,31 +11018,29 @@
         <w:tc>
           <w:tcPr>
             <w:tcW w:w="3975" w:type="dxa"/>
-            <w:shd w:val="clear" w:color="auto" w:fill="FF0000"/>
-            <w:vAlign w:val="center"/>
-          </w:tcPr>
-          <w:p>
-            <w:pPr>
-              <w:jc w:val="center"/>
-            </w:pPr>
-          </w:p>
-        </w:tc>
-        <w:tc>
-          <w:tcPr>
-            <w:tcW w:w="2407" w:type="dxa"/>
-            <w:shd w:val="clear" w:color="auto" w:fill="FF0000"/>
-            <w:vAlign w:val="center"/>
-          </w:tcPr>
-          <w:p>
-            <w:pPr>
-              <w:jc w:val="center"/>
-            </w:pPr>
-          </w:p>
-        </w:tc>
-        <w:tc>
-          <w:tcPr>
-            <w:tcW w:w="2407" w:type="dxa"/>
-            <w:shd w:val="clear" w:color="auto" w:fill="FF0000"/>
+            <w:shd w:val="clear" w:color="auto" w:fill="FFFFFF" w:themeFill="background1"/>
+            <w:vAlign w:val="center"/>
+          </w:tcPr>
+          <w:p>
+            <w:pPr>
+              <w:jc w:val="center"/>
+            </w:pPr>
+          </w:p>
+        </w:tc>
+        <w:tc>
+          <w:tcPr>
+            <w:tcW w:w="2407" w:type="dxa"/>
+            <w:vAlign w:val="center"/>
+          </w:tcPr>
+          <w:p>
+            <w:pPr>
+              <w:jc w:val="center"/>
+            </w:pPr>
+          </w:p>
+        </w:tc>
+        <w:tc>
+          <w:tcPr>
+            <w:tcW w:w="2407" w:type="dxa"/>
             <w:vAlign w:val="center"/>
           </w:tcPr>
           <w:p>
@@ -11124,6 +11057,188 @@
         <w:tc>
           <w:tcPr>
             <w:tcW w:w="1271" w:type="dxa"/>
+            <w:shd w:val="clear" w:color="auto" w:fill="F2F2F2" w:themeFill="background1" w:themeFillShade="F2"/>
+            <w:vAlign w:val="center"/>
+          </w:tcPr>
+          <w:p>
+            <w:pPr>
+              <w:jc w:val="center"/>
+              <w:rPr>
+                <w:i/>
+              </w:rPr>
+            </w:pPr>
+            <w:r>
+              <w:rPr>
+                <w:b/>
+                <w:i/>
+              </w:rPr>
+              <w:t xml:space="preserve">Semaine </w:t>
+            </w:r>
+            <w:r>
+              <w:rPr>
+                <w:b/>
+                <w:i/>
+              </w:rPr>
+              <w:t>21</w:t>
+            </w:r>
+          </w:p>
+          <w:p>
+            <w:pPr>
+              <w:jc w:val="center"/>
+              <w:rPr>
+                <w:i/>
+              </w:rPr>
+            </w:pPr>
+            <w:r>
+              <w:rPr>
+                <w:i/>
+              </w:rPr>
+              <w:t>13.07.17</w:t>
+            </w:r>
+          </w:p>
+          <w:p>
+            <w:pPr>
+              <w:jc w:val="center"/>
+              <w:rPr>
+                <w:b/>
+                <w:i/>
+              </w:rPr>
+            </w:pPr>
+          </w:p>
+        </w:tc>
+        <w:tc>
+          <w:tcPr>
+            <w:tcW w:w="3975" w:type="dxa"/>
+            <w:shd w:val="clear" w:color="auto" w:fill="F2F2F2" w:themeFill="background1" w:themeFillShade="F2"/>
+            <w:vAlign w:val="center"/>
+          </w:tcPr>
+          <w:p>
+            <w:pPr>
+              <w:jc w:val="center"/>
+            </w:pPr>
+          </w:p>
+        </w:tc>
+        <w:tc>
+          <w:tcPr>
+            <w:tcW w:w="2407" w:type="dxa"/>
+            <w:shd w:val="clear" w:color="auto" w:fill="F2F2F2" w:themeFill="background1" w:themeFillShade="F2"/>
+            <w:vAlign w:val="center"/>
+          </w:tcPr>
+          <w:p>
+            <w:pPr>
+              <w:jc w:val="center"/>
+            </w:pPr>
+          </w:p>
+        </w:tc>
+        <w:tc>
+          <w:tcPr>
+            <w:tcW w:w="2407" w:type="dxa"/>
+            <w:shd w:val="clear" w:color="auto" w:fill="F2F2F2" w:themeFill="background1" w:themeFillShade="F2"/>
+            <w:vAlign w:val="center"/>
+          </w:tcPr>
+          <w:p>
+            <w:pPr>
+              <w:jc w:val="center"/>
+            </w:pPr>
+          </w:p>
+        </w:tc>
+      </w:tr>
+      <w:tr>
+        <w:trPr>
+          <w:trHeight w:val="701"/>
+        </w:trPr>
+        <w:tc>
+          <w:tcPr>
+            <w:tcW w:w="1271" w:type="dxa"/>
+            <w:vAlign w:val="center"/>
+          </w:tcPr>
+          <w:p>
+            <w:pPr>
+              <w:jc w:val="center"/>
+              <w:rPr>
+                <w:i/>
+              </w:rPr>
+            </w:pPr>
+            <w:r>
+              <w:rPr>
+                <w:b/>
+                <w:i/>
+              </w:rPr>
+              <w:t xml:space="preserve">Semaine </w:t>
+            </w:r>
+            <w:r>
+              <w:rPr>
+                <w:b/>
+                <w:i/>
+              </w:rPr>
+              <w:t>21</w:t>
+            </w:r>
+          </w:p>
+          <w:p>
+            <w:pPr>
+              <w:jc w:val="center"/>
+              <w:rPr>
+                <w:i/>
+              </w:rPr>
+            </w:pPr>
+            <w:r>
+              <w:rPr>
+                <w:i/>
+              </w:rPr>
+              <w:t>14.07.17</w:t>
+            </w:r>
+          </w:p>
+          <w:p>
+            <w:pPr>
+              <w:jc w:val="center"/>
+              <w:rPr>
+                <w:i/>
+              </w:rPr>
+            </w:pPr>
+          </w:p>
+        </w:tc>
+        <w:tc>
+          <w:tcPr>
+            <w:tcW w:w="3975" w:type="dxa"/>
+            <w:shd w:val="clear" w:color="auto" w:fill="FFFFFF" w:themeFill="background1"/>
+            <w:vAlign w:val="center"/>
+          </w:tcPr>
+          <w:p>
+            <w:pPr>
+              <w:jc w:val="center"/>
+            </w:pPr>
+          </w:p>
+        </w:tc>
+        <w:tc>
+          <w:tcPr>
+            <w:tcW w:w="2407" w:type="dxa"/>
+            <w:vAlign w:val="center"/>
+          </w:tcPr>
+          <w:p>
+            <w:pPr>
+              <w:jc w:val="center"/>
+            </w:pPr>
+          </w:p>
+        </w:tc>
+        <w:tc>
+          <w:tcPr>
+            <w:tcW w:w="2407" w:type="dxa"/>
+            <w:vAlign w:val="center"/>
+          </w:tcPr>
+          <w:p>
+            <w:pPr>
+              <w:jc w:val="center"/>
+            </w:pPr>
+          </w:p>
+        </w:tc>
+      </w:tr>
+      <w:tr>
+        <w:trPr>
+          <w:trHeight w:val="701"/>
+        </w:trPr>
+        <w:tc>
+          <w:tcPr>
+            <w:tcW w:w="1271" w:type="dxa"/>
             <w:shd w:val="clear" w:color="auto" w:fill="FF0000"/>
             <w:vAlign w:val="center"/>
           </w:tcPr>
@@ -11139,6 +11254,285 @@
                 <w:b/>
                 <w:i/>
               </w:rPr>
+              <w:t xml:space="preserve">Semaine </w:t>
+            </w:r>
+            <w:r>
+              <w:rPr>
+                <w:b/>
+                <w:i/>
+              </w:rPr>
+              <w:t>22</w:t>
+            </w:r>
+          </w:p>
+          <w:p>
+            <w:pPr>
+              <w:jc w:val="center"/>
+              <w:rPr>
+                <w:i/>
+              </w:rPr>
+            </w:pPr>
+            <w:r>
+              <w:rPr>
+                <w:i/>
+              </w:rPr>
+              <w:t>17.07.17</w:t>
+            </w:r>
+          </w:p>
+          <w:p>
+            <w:pPr>
+              <w:jc w:val="center"/>
+              <w:rPr>
+                <w:i/>
+              </w:rPr>
+            </w:pPr>
+          </w:p>
+        </w:tc>
+        <w:tc>
+          <w:tcPr>
+            <w:tcW w:w="3975" w:type="dxa"/>
+            <w:shd w:val="clear" w:color="auto" w:fill="FF0000"/>
+            <w:vAlign w:val="center"/>
+          </w:tcPr>
+          <w:p>
+            <w:pPr>
+              <w:jc w:val="center"/>
+            </w:pPr>
+          </w:p>
+        </w:tc>
+        <w:tc>
+          <w:tcPr>
+            <w:tcW w:w="2407" w:type="dxa"/>
+            <w:shd w:val="clear" w:color="auto" w:fill="FF0000"/>
+            <w:vAlign w:val="center"/>
+          </w:tcPr>
+          <w:p>
+            <w:pPr>
+              <w:jc w:val="center"/>
+            </w:pPr>
+          </w:p>
+        </w:tc>
+        <w:tc>
+          <w:tcPr>
+            <w:tcW w:w="2407" w:type="dxa"/>
+            <w:shd w:val="clear" w:color="auto" w:fill="FF0000"/>
+            <w:vAlign w:val="center"/>
+          </w:tcPr>
+          <w:p>
+            <w:pPr>
+              <w:jc w:val="center"/>
+            </w:pPr>
+          </w:p>
+        </w:tc>
+      </w:tr>
+      <w:tr>
+        <w:trPr>
+          <w:trHeight w:val="701"/>
+        </w:trPr>
+        <w:tc>
+          <w:tcPr>
+            <w:tcW w:w="1271" w:type="dxa"/>
+            <w:shd w:val="clear" w:color="auto" w:fill="FF0000"/>
+            <w:vAlign w:val="center"/>
+          </w:tcPr>
+          <w:p>
+            <w:pPr>
+              <w:jc w:val="center"/>
+              <w:rPr>
+                <w:i/>
+              </w:rPr>
+            </w:pPr>
+            <w:r>
+              <w:rPr>
+                <w:b/>
+                <w:i/>
+              </w:rPr>
+              <w:t xml:space="preserve">Semaine </w:t>
+            </w:r>
+            <w:r>
+              <w:rPr>
+                <w:b/>
+                <w:i/>
+              </w:rPr>
+              <w:t>22</w:t>
+            </w:r>
+          </w:p>
+          <w:p>
+            <w:pPr>
+              <w:jc w:val="center"/>
+              <w:rPr>
+                <w:i/>
+              </w:rPr>
+            </w:pPr>
+            <w:r>
+              <w:rPr>
+                <w:i/>
+              </w:rPr>
+              <w:t>18.07.17</w:t>
+            </w:r>
+          </w:p>
+          <w:p>
+            <w:pPr>
+              <w:jc w:val="center"/>
+              <w:rPr>
+                <w:b/>
+                <w:i/>
+              </w:rPr>
+            </w:pPr>
+          </w:p>
+        </w:tc>
+        <w:tc>
+          <w:tcPr>
+            <w:tcW w:w="3975" w:type="dxa"/>
+            <w:shd w:val="clear" w:color="auto" w:fill="FF0000"/>
+            <w:vAlign w:val="center"/>
+          </w:tcPr>
+          <w:p>
+            <w:pPr>
+              <w:jc w:val="center"/>
+            </w:pPr>
+          </w:p>
+        </w:tc>
+        <w:tc>
+          <w:tcPr>
+            <w:tcW w:w="2407" w:type="dxa"/>
+            <w:shd w:val="clear" w:color="auto" w:fill="FF0000"/>
+            <w:vAlign w:val="center"/>
+          </w:tcPr>
+          <w:p>
+            <w:pPr>
+              <w:jc w:val="center"/>
+            </w:pPr>
+          </w:p>
+        </w:tc>
+        <w:tc>
+          <w:tcPr>
+            <w:tcW w:w="2407" w:type="dxa"/>
+            <w:shd w:val="clear" w:color="auto" w:fill="FF0000"/>
+            <w:vAlign w:val="center"/>
+          </w:tcPr>
+          <w:p>
+            <w:pPr>
+              <w:jc w:val="center"/>
+            </w:pPr>
+          </w:p>
+        </w:tc>
+      </w:tr>
+      <w:tr>
+        <w:trPr>
+          <w:trHeight w:val="701"/>
+        </w:trPr>
+        <w:tc>
+          <w:tcPr>
+            <w:tcW w:w="1271" w:type="dxa"/>
+            <w:shd w:val="clear" w:color="auto" w:fill="FF0000"/>
+            <w:vAlign w:val="center"/>
+          </w:tcPr>
+          <w:p>
+            <w:pPr>
+              <w:jc w:val="center"/>
+              <w:rPr>
+                <w:i/>
+              </w:rPr>
+            </w:pPr>
+            <w:r>
+              <w:rPr>
+                <w:b/>
+                <w:i/>
+              </w:rPr>
+              <w:t xml:space="preserve">Semaine </w:t>
+            </w:r>
+            <w:r>
+              <w:rPr>
+                <w:b/>
+                <w:i/>
+              </w:rPr>
+              <w:t>22</w:t>
+            </w:r>
+          </w:p>
+          <w:p>
+            <w:pPr>
+              <w:jc w:val="center"/>
+              <w:rPr>
+                <w:i/>
+              </w:rPr>
+            </w:pPr>
+            <w:r>
+              <w:rPr>
+                <w:i/>
+              </w:rPr>
+              <w:t>19.07.17</w:t>
+            </w:r>
+          </w:p>
+          <w:p>
+            <w:pPr>
+              <w:jc w:val="center"/>
+              <w:rPr>
+                <w:b/>
+                <w:i/>
+              </w:rPr>
+            </w:pPr>
+          </w:p>
+        </w:tc>
+        <w:tc>
+          <w:tcPr>
+            <w:tcW w:w="3975" w:type="dxa"/>
+            <w:shd w:val="clear" w:color="auto" w:fill="FF0000"/>
+            <w:vAlign w:val="center"/>
+          </w:tcPr>
+          <w:p>
+            <w:pPr>
+              <w:jc w:val="center"/>
+            </w:pPr>
+          </w:p>
+        </w:tc>
+        <w:tc>
+          <w:tcPr>
+            <w:tcW w:w="2407" w:type="dxa"/>
+            <w:shd w:val="clear" w:color="auto" w:fill="FF0000"/>
+            <w:vAlign w:val="center"/>
+          </w:tcPr>
+          <w:p>
+            <w:pPr>
+              <w:jc w:val="center"/>
+            </w:pPr>
+          </w:p>
+        </w:tc>
+        <w:tc>
+          <w:tcPr>
+            <w:tcW w:w="2407" w:type="dxa"/>
+            <w:shd w:val="clear" w:color="auto" w:fill="FF0000"/>
+            <w:vAlign w:val="center"/>
+          </w:tcPr>
+          <w:p>
+            <w:pPr>
+              <w:jc w:val="center"/>
+            </w:pPr>
+          </w:p>
+        </w:tc>
+      </w:tr>
+      <w:tr>
+        <w:trPr>
+          <w:trHeight w:val="701"/>
+        </w:trPr>
+        <w:tc>
+          <w:tcPr>
+            <w:tcW w:w="1271" w:type="dxa"/>
+            <w:shd w:val="clear" w:color="auto" w:fill="FF0000"/>
+            <w:vAlign w:val="center"/>
+          </w:tcPr>
+          <w:p>
+            <w:pPr>
+              <w:jc w:val="center"/>
+              <w:rPr>
+                <w:i/>
+              </w:rPr>
+            </w:pPr>
+            <w:r>
+              <w:rPr>
+                <w:b/>
+                <w:i/>
+              </w:rPr>
+              <w:lastRenderedPageBreak/>
               <w:t xml:space="preserve">Semaine </w:t>
             </w:r>
             <w:r>

</xml_diff>

<commit_message>
Comportement des agents semble correct selon les tests, reste à implémenter la connexion en ADS sur twincat. Code contenant encore les sysout de debug
</commit_message>
<xml_diff>
--- a/doc/TB_JournalDeTravail.docx
+++ b/doc/TB_JournalDeTravail.docx
@@ -774,31 +774,70 @@
               <w:jc w:val="center"/>
             </w:pPr>
             <w:r>
-              <w:t>Création du workspace eclipse</w:t>
-            </w:r>
-          </w:p>
-          <w:p>
-            <w:pPr>
-              <w:jc w:val="center"/>
-            </w:pPr>
-            <w:r>
-              <w:t>Création du repository github</w:t>
-            </w:r>
-          </w:p>
-          <w:p>
-            <w:pPr>
-              <w:jc w:val="center"/>
-            </w:pPr>
-            <w:r>
-              <w:t>Vérification du workspace et du gitignore</w:t>
-            </w:r>
-          </w:p>
-          <w:p>
-            <w:pPr>
-              <w:jc w:val="center"/>
-            </w:pPr>
-            <w:r>
-              <w:t>Création du fichier Readme du repository</w:t>
+              <w:t xml:space="preserve">Création du </w:t>
+            </w:r>
+            <w:proofErr w:type="spellStart"/>
+            <w:r>
+              <w:t>workspace</w:t>
+            </w:r>
+            <w:proofErr w:type="spellEnd"/>
+            <w:r>
+              <w:t xml:space="preserve"> </w:t>
+            </w:r>
+            <w:proofErr w:type="spellStart"/>
+            <w:r>
+              <w:t>eclipse</w:t>
+            </w:r>
+            <w:proofErr w:type="spellEnd"/>
+          </w:p>
+          <w:p>
+            <w:pPr>
+              <w:jc w:val="center"/>
+            </w:pPr>
+            <w:r>
+              <w:t xml:space="preserve">Création du repository </w:t>
+            </w:r>
+            <w:proofErr w:type="spellStart"/>
+            <w:r>
+              <w:t>github</w:t>
+            </w:r>
+            <w:proofErr w:type="spellEnd"/>
+          </w:p>
+          <w:p>
+            <w:pPr>
+              <w:jc w:val="center"/>
+            </w:pPr>
+            <w:r>
+              <w:t xml:space="preserve">Vérification du </w:t>
+            </w:r>
+            <w:proofErr w:type="spellStart"/>
+            <w:r>
+              <w:t>workspace</w:t>
+            </w:r>
+            <w:proofErr w:type="spellEnd"/>
+            <w:r>
+              <w:t xml:space="preserve"> et du </w:t>
+            </w:r>
+            <w:proofErr w:type="spellStart"/>
+            <w:r>
+              <w:t>gitignore</w:t>
+            </w:r>
+            <w:proofErr w:type="spellEnd"/>
+          </w:p>
+          <w:p>
+            <w:pPr>
+              <w:jc w:val="center"/>
+            </w:pPr>
+            <w:r>
+              <w:t xml:space="preserve">Création du fichier </w:t>
+            </w:r>
+            <w:proofErr w:type="spellStart"/>
+            <w:r>
+              <w:t>Readme</w:t>
+            </w:r>
+            <w:proofErr w:type="spellEnd"/>
+            <w:r>
+              <w:t xml:space="preserve"> du repository</w:t>
             </w:r>
           </w:p>
         </w:tc>
@@ -2282,8 +2321,13 @@
               <w:jc w:val="center"/>
             </w:pPr>
             <w:r>
-              <w:t>Installation de l’OS Raspbian</w:t>
-            </w:r>
+              <w:t xml:space="preserve">Installation de l’OS </w:t>
+            </w:r>
+            <w:proofErr w:type="spellStart"/>
+            <w:r>
+              <w:t>Raspbian</w:t>
+            </w:r>
+            <w:proofErr w:type="spellEnd"/>
           </w:p>
           <w:p>
             <w:pPr>
@@ -2763,7 +2807,15 @@
               <w:jc w:val="center"/>
             </w:pPr>
             <w:r>
-              <w:t>Séance de suivi du travail de Bachelor avec M. Hubert Droz</w:t>
+              <w:t xml:space="preserve">Séance de suivi du travail de </w:t>
+            </w:r>
+            <w:proofErr w:type="spellStart"/>
+            <w:r>
+              <w:t>Bachelor</w:t>
+            </w:r>
+            <w:proofErr w:type="spellEnd"/>
+            <w:r>
+              <w:t xml:space="preserve"> avec M. Hubert Droz</w:t>
             </w:r>
           </w:p>
         </w:tc>
@@ -3823,9 +3875,19 @@
             <w:r>
               <w:t xml:space="preserve">Rédaction des mails de contact avec MM. </w:t>
             </w:r>
-            <w:r>
-              <w:t>Mathez et Moutarlier</w:t>
-            </w:r>
+            <w:proofErr w:type="spellStart"/>
+            <w:r>
+              <w:t>Mathez</w:t>
+            </w:r>
+            <w:proofErr w:type="spellEnd"/>
+            <w:r>
+              <w:t xml:space="preserve"> et </w:t>
+            </w:r>
+            <w:proofErr w:type="spellStart"/>
+            <w:r>
+              <w:t>Moutarlier</w:t>
+            </w:r>
+            <w:proofErr w:type="spellEnd"/>
             <w:r>
               <w:t xml:space="preserve"> pour la prise de rendez-vous</w:t>
             </w:r>
@@ -4058,8 +4120,21 @@
               <w:jc w:val="center"/>
             </w:pPr>
             <w:r>
-              <w:t>Lecture de la documentation reçue par M. Mathez concernant Synapxis</w:t>
-            </w:r>
+              <w:t xml:space="preserve">Lecture de la documentation reçue par M. </w:t>
+            </w:r>
+            <w:proofErr w:type="spellStart"/>
+            <w:r>
+              <w:t>Mathez</w:t>
+            </w:r>
+            <w:proofErr w:type="spellEnd"/>
+            <w:r>
+              <w:t xml:space="preserve"> concernant </w:t>
+            </w:r>
+            <w:proofErr w:type="spellStart"/>
+            <w:r>
+              <w:t>Synapxis</w:t>
+            </w:r>
+            <w:proofErr w:type="spellEnd"/>
             <w:r>
               <w:t>.</w:t>
             </w:r>
@@ -4069,7 +4144,15 @@
               <w:jc w:val="center"/>
             </w:pPr>
             <w:r>
-              <w:t>Installation de Twincat 3</w:t>
+              <w:t xml:space="preserve">Installation de </w:t>
+            </w:r>
+            <w:proofErr w:type="spellStart"/>
+            <w:r>
+              <w:t>Twincat</w:t>
+            </w:r>
+            <w:proofErr w:type="spellEnd"/>
+            <w:r>
+              <w:t xml:space="preserve"> 3</w:t>
             </w:r>
           </w:p>
         </w:tc>
@@ -4359,8 +4442,21 @@
               <w:jc w:val="center"/>
             </w:pPr>
             <w:r>
-              <w:t>Lecture de la documentation fournie par M. Moutarlier concernant Twincat</w:t>
-            </w:r>
+              <w:t xml:space="preserve">Lecture de la documentation fournie par M. </w:t>
+            </w:r>
+            <w:proofErr w:type="spellStart"/>
+            <w:r>
+              <w:t>Moutarlier</w:t>
+            </w:r>
+            <w:proofErr w:type="spellEnd"/>
+            <w:r>
+              <w:t xml:space="preserve"> concernant </w:t>
+            </w:r>
+            <w:proofErr w:type="spellStart"/>
+            <w:r>
+              <w:t>Twincat</w:t>
+            </w:r>
+            <w:proofErr w:type="spellEnd"/>
           </w:p>
         </w:tc>
         <w:tc>
@@ -4452,7 +4548,15 @@
               <w:jc w:val="center"/>
             </w:pPr>
             <w:r>
-              <w:t>Séance de suivi du travail de Bachelor avec M. Hubert Droz</w:t>
+              <w:t xml:space="preserve">Séance de suivi du travail de </w:t>
+            </w:r>
+            <w:proofErr w:type="spellStart"/>
+            <w:r>
+              <w:t>Bachelor</w:t>
+            </w:r>
+            <w:proofErr w:type="spellEnd"/>
+            <w:r>
+              <w:t xml:space="preserve"> avec M. Hubert Droz</w:t>
             </w:r>
           </w:p>
         </w:tc>
@@ -4545,8 +4649,21 @@
               <w:jc w:val="center"/>
             </w:pPr>
             <w:r>
-              <w:t>Lecture de la documentation fournie par M. Moutarlier concernant Twincat</w:t>
-            </w:r>
+              <w:t xml:space="preserve">Lecture de la documentation fournie par M. </w:t>
+            </w:r>
+            <w:proofErr w:type="spellStart"/>
+            <w:r>
+              <w:t>Moutarlier</w:t>
+            </w:r>
+            <w:proofErr w:type="spellEnd"/>
+            <w:r>
+              <w:t xml:space="preserve"> concernant </w:t>
+            </w:r>
+            <w:proofErr w:type="spellStart"/>
+            <w:r>
+              <w:t>Twincat</w:t>
+            </w:r>
+            <w:proofErr w:type="spellEnd"/>
           </w:p>
         </w:tc>
         <w:tc>
@@ -4758,8 +4875,21 @@
               <w:jc w:val="center"/>
             </w:pPr>
             <w:r>
-              <w:t>Lecture de la documentation fournie par M. Moutarlier concernant Twincat</w:t>
-            </w:r>
+              <w:t xml:space="preserve">Lecture de la documentation fournie par M. </w:t>
+            </w:r>
+            <w:proofErr w:type="spellStart"/>
+            <w:r>
+              <w:t>Moutarlier</w:t>
+            </w:r>
+            <w:proofErr w:type="spellEnd"/>
+            <w:r>
+              <w:t xml:space="preserve"> concernant </w:t>
+            </w:r>
+            <w:proofErr w:type="spellStart"/>
+            <w:r>
+              <w:t>Twincat</w:t>
+            </w:r>
+            <w:proofErr w:type="spellEnd"/>
           </w:p>
         </w:tc>
         <w:tc>
@@ -4906,8 +5036,13 @@
               <w:jc w:val="center"/>
             </w:pPr>
             <w:r>
-              <w:t>Préparation de la séance avec M. Moutarlier</w:t>
-            </w:r>
+              <w:t xml:space="preserve">Préparation de la séance avec M. </w:t>
+            </w:r>
+            <w:proofErr w:type="spellStart"/>
+            <w:r>
+              <w:t>Moutarlier</w:t>
+            </w:r>
+            <w:proofErr w:type="spellEnd"/>
           </w:p>
         </w:tc>
         <w:tc>
@@ -5012,16 +5147,29 @@
               <w:jc w:val="center"/>
             </w:pPr>
             <w:r>
-              <w:t>Rencontre avec M. Nicolas Moutarlier :</w:t>
-            </w:r>
-          </w:p>
-          <w:p>
-            <w:pPr>
-              <w:jc w:val="center"/>
-            </w:pPr>
-            <w:r>
-              <w:t>Petite formation concernant Twincat</w:t>
-            </w:r>
+              <w:t xml:space="preserve">Rencontre avec M. Nicolas </w:t>
+            </w:r>
+            <w:proofErr w:type="spellStart"/>
+            <w:r>
+              <w:t>Moutarlier</w:t>
+            </w:r>
+            <w:proofErr w:type="spellEnd"/>
+            <w:r>
+              <w:t> :</w:t>
+            </w:r>
+          </w:p>
+          <w:p>
+            <w:pPr>
+              <w:jc w:val="center"/>
+            </w:pPr>
+            <w:r>
+              <w:t xml:space="preserve">Petite formation concernant </w:t>
+            </w:r>
+            <w:proofErr w:type="spellStart"/>
+            <w:r>
+              <w:t>Twincat</w:t>
+            </w:r>
+            <w:proofErr w:type="spellEnd"/>
           </w:p>
         </w:tc>
         <w:tc>
@@ -5162,8 +5310,13 @@
               <w:jc w:val="center"/>
             </w:pPr>
             <w:r>
-              <w:t>Prise en main de Twincat</w:t>
-            </w:r>
+              <w:t xml:space="preserve">Prise en main de </w:t>
+            </w:r>
+            <w:proofErr w:type="spellStart"/>
+            <w:r>
+              <w:t>Twincat</w:t>
+            </w:r>
+            <w:proofErr w:type="spellEnd"/>
           </w:p>
         </w:tc>
         <w:tc>
@@ -5404,7 +5557,15 @@
               <w:jc w:val="center"/>
             </w:pPr>
             <w:r>
-              <w:t>Prise en main de Twincat et lecture de la documentation et des exemples concernant la connexion ADS en java</w:t>
+              <w:t xml:space="preserve">Prise en main de </w:t>
+            </w:r>
+            <w:proofErr w:type="spellStart"/>
+            <w:r>
+              <w:t>Twincat</w:t>
+            </w:r>
+            <w:proofErr w:type="spellEnd"/>
+            <w:r>
+              <w:t xml:space="preserve"> et lecture de la documentation et des exemples concernant la connexion ADS en java</w:t>
             </w:r>
           </w:p>
         </w:tc>
@@ -5618,24 +5779,42 @@
               <w:jc w:val="center"/>
             </w:pPr>
             <w:r>
-              <w:t>Rencontre avec M. Frédéric Mathez :</w:t>
-            </w:r>
-          </w:p>
-          <w:p>
-            <w:pPr>
-              <w:jc w:val="center"/>
-            </w:pPr>
-            <w:r>
-              <w:t>Installation de Synapxis</w:t>
-            </w:r>
-          </w:p>
-          <w:p>
-            <w:pPr>
-              <w:jc w:val="center"/>
-            </w:pPr>
-            <w:r>
-              <w:t>Petite formation concernant Synapxis</w:t>
-            </w:r>
+              <w:t xml:space="preserve">Rencontre avec M. Frédéric </w:t>
+            </w:r>
+            <w:proofErr w:type="spellStart"/>
+            <w:r>
+              <w:t>Mathez</w:t>
+            </w:r>
+            <w:proofErr w:type="spellEnd"/>
+            <w:r>
+              <w:t> :</w:t>
+            </w:r>
+          </w:p>
+          <w:p>
+            <w:pPr>
+              <w:jc w:val="center"/>
+            </w:pPr>
+            <w:r>
+              <w:t xml:space="preserve">Installation de </w:t>
+            </w:r>
+            <w:proofErr w:type="spellStart"/>
+            <w:r>
+              <w:t>Synapxis</w:t>
+            </w:r>
+            <w:proofErr w:type="spellEnd"/>
+          </w:p>
+          <w:p>
+            <w:pPr>
+              <w:jc w:val="center"/>
+            </w:pPr>
+            <w:r>
+              <w:t xml:space="preserve">Petite formation concernant </w:t>
+            </w:r>
+            <w:proofErr w:type="spellStart"/>
+            <w:r>
+              <w:t>Synapxis</w:t>
+            </w:r>
+            <w:proofErr w:type="spellEnd"/>
           </w:p>
           <w:p>
             <w:pPr>
@@ -5998,8 +6177,13 @@
               <w:jc w:val="center"/>
             </w:pPr>
             <w:r>
-              <w:t>Prise en main de Synapxis</w:t>
-            </w:r>
+              <w:t xml:space="preserve">Prise en main de </w:t>
+            </w:r>
+            <w:proofErr w:type="spellStart"/>
+            <w:r>
+              <w:t>Synapxis</w:t>
+            </w:r>
+            <w:proofErr w:type="spellEnd"/>
           </w:p>
         </w:tc>
         <w:tc>
@@ -6212,23 +6396,33 @@
               <w:jc w:val="center"/>
             </w:pPr>
             <w:r>
-              <w:t>Démarrage de Twincat</w:t>
-            </w:r>
-          </w:p>
-        </w:tc>
-        <w:tc>
-          <w:tcPr>
-            <w:tcW w:w="2407" w:type="dxa"/>
-            <w:shd w:val="clear" w:color="auto" w:fill="F2F2F2" w:themeFill="background1" w:themeFillShade="F2"/>
-            <w:vAlign w:val="center"/>
-          </w:tcPr>
-          <w:p>
-            <w:pPr>
-              <w:jc w:val="center"/>
-            </w:pPr>
-            <w:r>
-              <w:t>Message d’erreur au lancement de twincat</w:t>
-            </w:r>
+              <w:t xml:space="preserve">Démarrage de </w:t>
+            </w:r>
+            <w:proofErr w:type="spellStart"/>
+            <w:r>
+              <w:t>Twincat</w:t>
+            </w:r>
+            <w:proofErr w:type="spellEnd"/>
+          </w:p>
+        </w:tc>
+        <w:tc>
+          <w:tcPr>
+            <w:tcW w:w="2407" w:type="dxa"/>
+            <w:shd w:val="clear" w:color="auto" w:fill="F2F2F2" w:themeFill="background1" w:themeFillShade="F2"/>
+            <w:vAlign w:val="center"/>
+          </w:tcPr>
+          <w:p>
+            <w:pPr>
+              <w:jc w:val="center"/>
+            </w:pPr>
+            <w:r>
+              <w:t xml:space="preserve">Message d’erreur au lancement de </w:t>
+            </w:r>
+            <w:proofErr w:type="spellStart"/>
+            <w:r>
+              <w:t>twincat</w:t>
+            </w:r>
+            <w:proofErr w:type="spellEnd"/>
           </w:p>
         </w:tc>
         <w:tc>
@@ -6320,22 +6514,35 @@
               <w:jc w:val="center"/>
             </w:pPr>
             <w:r>
-              <w:t>Séance de suivi du travail de Bachelor avec M. Hubert Droz</w:t>
-            </w:r>
-          </w:p>
-        </w:tc>
-        <w:tc>
-          <w:tcPr>
-            <w:tcW w:w="2407" w:type="dxa"/>
-            <w:shd w:val="clear" w:color="auto" w:fill="F2F2F2" w:themeFill="background1" w:themeFillShade="F2"/>
-            <w:vAlign w:val="center"/>
-          </w:tcPr>
-          <w:p>
-            <w:pPr>
-              <w:jc w:val="center"/>
-            </w:pPr>
-            <w:r>
-              <w:t>Twincat toujours pas fonctionnel à ce moment-là</w:t>
+              <w:t xml:space="preserve">Séance de suivi du travail de </w:t>
+            </w:r>
+            <w:proofErr w:type="spellStart"/>
+            <w:r>
+              <w:t>Bachelor</w:t>
+            </w:r>
+            <w:proofErr w:type="spellEnd"/>
+            <w:r>
+              <w:t xml:space="preserve"> avec M. Hubert Droz</w:t>
+            </w:r>
+          </w:p>
+        </w:tc>
+        <w:tc>
+          <w:tcPr>
+            <w:tcW w:w="2407" w:type="dxa"/>
+            <w:shd w:val="clear" w:color="auto" w:fill="F2F2F2" w:themeFill="background1" w:themeFillShade="F2"/>
+            <w:vAlign w:val="center"/>
+          </w:tcPr>
+          <w:p>
+            <w:pPr>
+              <w:jc w:val="center"/>
+            </w:pPr>
+            <w:proofErr w:type="spellStart"/>
+            <w:r>
+              <w:t>Twincat</w:t>
+            </w:r>
+            <w:proofErr w:type="spellEnd"/>
+            <w:r>
+              <w:t xml:space="preserve"> toujours pas fonctionnel à ce moment-là</w:t>
             </w:r>
           </w:p>
         </w:tc>
@@ -6427,8 +6634,21 @@
             <w:pPr>
               <w:jc w:val="center"/>
             </w:pPr>
-            <w:r>
-              <w:t>Twincat denouveau fonctionnel après un redémarrage de l’ordinateur.</w:t>
+            <w:proofErr w:type="spellStart"/>
+            <w:r>
+              <w:t>Twincat</w:t>
+            </w:r>
+            <w:proofErr w:type="spellEnd"/>
+            <w:r>
+              <w:t xml:space="preserve"> </w:t>
+            </w:r>
+            <w:proofErr w:type="spellStart"/>
+            <w:r>
+              <w:t>denouveau</w:t>
+            </w:r>
+            <w:proofErr w:type="spellEnd"/>
+            <w:r>
+              <w:t xml:space="preserve"> fonctionnel après un redémarrage de l’ordinateur.</w:t>
             </w:r>
           </w:p>
           <w:p>
@@ -6766,8 +6986,13 @@
               <w:jc w:val="center"/>
             </w:pPr>
             <w:r>
-              <w:t>Lecture et analyse du code de l’API de connexion en ADS pour twincat</w:t>
-            </w:r>
+              <w:t xml:space="preserve">Lecture et analyse du code de l’API de connexion en ADS pour </w:t>
+            </w:r>
+            <w:proofErr w:type="spellStart"/>
+            <w:r>
+              <w:t>twincat</w:t>
+            </w:r>
+            <w:proofErr w:type="spellEnd"/>
           </w:p>
         </w:tc>
         <w:tc>
@@ -6871,8 +7096,13 @@
               <w:jc w:val="center"/>
             </w:pPr>
             <w:r>
-              <w:t>Lecture et analyse du code de l’API de connexion en ADS pour twincat</w:t>
-            </w:r>
+              <w:t xml:space="preserve">Lecture et analyse du code de l’API de connexion en ADS pour </w:t>
+            </w:r>
+            <w:proofErr w:type="spellStart"/>
+            <w:r>
+              <w:t>twincat</w:t>
+            </w:r>
+            <w:proofErr w:type="spellEnd"/>
           </w:p>
         </w:tc>
         <w:tc>
@@ -7089,8 +7319,21 @@
             <w:pPr>
               <w:jc w:val="center"/>
             </w:pPr>
-            <w:r>
-              <w:t>Debut de la création de l’interface, passage des informations de connexion (adresse ip et port) choisis par l’utilisateur pour l’agent gérant le robot</w:t>
+            <w:proofErr w:type="spellStart"/>
+            <w:r>
+              <w:t>Debut</w:t>
+            </w:r>
+            <w:proofErr w:type="spellEnd"/>
+            <w:r>
+              <w:t xml:space="preserve"> de la création de l’interface, passage des informations de connexion (adresse </w:t>
+            </w:r>
+            <w:proofErr w:type="spellStart"/>
+            <w:r>
+              <w:t>ip</w:t>
+            </w:r>
+            <w:proofErr w:type="spellEnd"/>
+            <w:r>
+              <w:t xml:space="preserve"> et port) choisis par l’utilisateur pour l’agent gérant le robot</w:t>
             </w:r>
           </w:p>
         </w:tc>
@@ -7105,7 +7348,15 @@
               <w:jc w:val="center"/>
             </w:pPr>
             <w:r>
-              <w:t>Grosse perte de temps sur les layouts en java</w:t>
+              <w:t xml:space="preserve">Grosse perte de temps sur les </w:t>
+            </w:r>
+            <w:proofErr w:type="spellStart"/>
+            <w:r>
+              <w:t>layouts</w:t>
+            </w:r>
+            <w:proofErr w:type="spellEnd"/>
+            <w:r>
+              <w:t xml:space="preserve"> en java</w:t>
             </w:r>
           </w:p>
         </w:tc>
@@ -7495,7 +7746,23 @@
               <w:jc w:val="center"/>
             </w:pPr>
             <w:r>
-              <w:t>Différents essais infructeux sur Windows et le PI. Soucis venant sûrement du fait de la licence nécessaire pour l’utilisation de Synapxis. L’ordinateur sur lequel il est installé doit être dans le réseau de l’école, le Pi et l’autre ordinateur utilisés ne le sont pas. Pour des questions de sécurité, la connexion est donc probablement bloquée</w:t>
+              <w:t xml:space="preserve">Différents essais </w:t>
+            </w:r>
+            <w:proofErr w:type="spellStart"/>
+            <w:r>
+              <w:t>infructeux</w:t>
+            </w:r>
+            <w:proofErr w:type="spellEnd"/>
+            <w:r>
+              <w:t xml:space="preserve"> sur Windows et le PI. Soucis venant sûrement du fait de la licence nécessaire pour l’utilisation de </w:t>
+            </w:r>
+            <w:proofErr w:type="spellStart"/>
+            <w:r>
+              <w:t>Synapxis</w:t>
+            </w:r>
+            <w:proofErr w:type="spellEnd"/>
+            <w:r>
+              <w:t>. L’ordinateur sur lequel il est installé doit être dans le réseau de l’école, le Pi et l’autre ordinateur utilisés ne le sont pas. Pour des questions de sécurité, la connexion est donc probablement bloquée</w:t>
             </w:r>
           </w:p>
         </w:tc>
@@ -7727,7 +7994,15 @@
               <w:jc w:val="center"/>
             </w:pPr>
             <w:r>
-              <w:t>Ayant perdu beaucoup de temps la-dessus, je remettrai la partie PI à plus tard</w:t>
+              <w:t xml:space="preserve">Ayant perdu beaucoup de temps </w:t>
+            </w:r>
+            <w:proofErr w:type="spellStart"/>
+            <w:r>
+              <w:t>la-dessus</w:t>
+            </w:r>
+            <w:proofErr w:type="spellEnd"/>
+            <w:r>
+              <w:t>, je remettrai la partie PI à plus tard</w:t>
             </w:r>
           </w:p>
         </w:tc>
@@ -8733,8 +9008,13 @@
               <w:jc w:val="center"/>
             </w:pPr>
             <w:r>
-              <w:t>Lecture et analyse du code de l’API de connexion en ADS pour twincat</w:t>
-            </w:r>
+              <w:t xml:space="preserve">Lecture et analyse du code de l’API de connexion en ADS pour </w:t>
+            </w:r>
+            <w:proofErr w:type="spellStart"/>
+            <w:r>
+              <w:t>twincat</w:t>
+            </w:r>
+            <w:proofErr w:type="spellEnd"/>
           </w:p>
         </w:tc>
         <w:tc>
@@ -9036,43 +9316,7 @@
               <w:rPr>
                 <w:i/>
               </w:rPr>
-              <w:t>08h</w:t>
-            </w:r>
-            <w:r>
-              <w:rPr>
-                <w:i/>
-              </w:rPr>
-              <w:t>3</w:t>
-            </w:r>
-            <w:r>
-              <w:rPr>
-                <w:i/>
-              </w:rPr>
-              <w:t xml:space="preserve">0 -&gt; </w:t>
-            </w:r>
-            <w:r>
-              <w:rPr>
-                <w:i/>
-              </w:rPr>
-              <w:t>10</w:t>
-            </w:r>
-            <w:r>
-              <w:rPr>
-                <w:i/>
-              </w:rPr>
-              <w:t>h</w:t>
-            </w:r>
-            <w:r>
-              <w:rPr>
-                <w:i/>
-              </w:rPr>
-              <w:t>0</w:t>
-            </w:r>
-            <w:r>
-              <w:rPr>
-                <w:i/>
-              </w:rPr>
-              <w:t>0</w:t>
+              <w:t>08h30 -&gt; 10h00</w:t>
             </w:r>
           </w:p>
         </w:tc>
@@ -9119,8 +9363,6 @@
             <w:r>
               <w:t>-</w:t>
             </w:r>
-            <w:bookmarkStart w:id="1" w:name="_GoBack"/>
-            <w:bookmarkEnd w:id="1"/>
           </w:p>
         </w:tc>
       </w:tr>
@@ -9131,6 +9373,7 @@
         <w:tc>
           <w:tcPr>
             <w:tcW w:w="1271" w:type="dxa"/>
+            <w:shd w:val="clear" w:color="auto" w:fill="F2F2F2" w:themeFill="background1" w:themeFillShade="F2"/>
             <w:vAlign w:val="center"/>
           </w:tcPr>
           <w:p>
@@ -9166,51 +9409,284 @@
               <w:rPr>
                 <w:i/>
               </w:rPr>
-              <w:t>14.06.17</w:t>
-            </w:r>
-          </w:p>
-          <w:p>
-            <w:pPr>
-              <w:jc w:val="center"/>
-              <w:rPr>
-                <w:b/>
-                <w:i/>
-              </w:rPr>
-            </w:pPr>
+              <w:t>13.06.17</w:t>
+            </w:r>
+          </w:p>
+          <w:p>
+            <w:pPr>
+              <w:jc w:val="center"/>
+              <w:rPr>
+                <w:b/>
+                <w:i/>
+              </w:rPr>
+            </w:pPr>
+            <w:r>
+              <w:rPr>
+                <w:i/>
+              </w:rPr>
+              <w:t>10h00 -&gt; 11h00</w:t>
+            </w:r>
           </w:p>
         </w:tc>
         <w:tc>
           <w:tcPr>
             <w:tcW w:w="3975" w:type="dxa"/>
-            <w:shd w:val="clear" w:color="auto" w:fill="FFFFFF" w:themeFill="background1"/>
-            <w:vAlign w:val="center"/>
-          </w:tcPr>
-          <w:p>
-            <w:pPr>
-              <w:jc w:val="center"/>
-            </w:pPr>
-          </w:p>
-        </w:tc>
-        <w:tc>
-          <w:tcPr>
-            <w:tcW w:w="2407" w:type="dxa"/>
-            <w:vAlign w:val="center"/>
-          </w:tcPr>
-          <w:p>
-            <w:pPr>
-              <w:jc w:val="center"/>
-            </w:pPr>
-          </w:p>
-        </w:tc>
-        <w:tc>
-          <w:tcPr>
-            <w:tcW w:w="2407" w:type="dxa"/>
-            <w:vAlign w:val="center"/>
-          </w:tcPr>
-          <w:p>
-            <w:pPr>
-              <w:jc w:val="center"/>
-            </w:pPr>
+            <w:shd w:val="clear" w:color="auto" w:fill="F2F2F2" w:themeFill="background1" w:themeFillShade="F2"/>
+            <w:vAlign w:val="center"/>
+          </w:tcPr>
+          <w:p>
+            <w:pPr>
+              <w:jc w:val="center"/>
+            </w:pPr>
+            <w:r>
+              <w:t>Création d’une interface pour débuguer les agents</w:t>
+            </w:r>
+          </w:p>
+        </w:tc>
+        <w:tc>
+          <w:tcPr>
+            <w:tcW w:w="2407" w:type="dxa"/>
+            <w:shd w:val="clear" w:color="auto" w:fill="F2F2F2" w:themeFill="background1" w:themeFillShade="F2"/>
+            <w:vAlign w:val="center"/>
+          </w:tcPr>
+          <w:p>
+            <w:pPr>
+              <w:jc w:val="center"/>
+            </w:pPr>
+            <w:r>
+              <w:t>-</w:t>
+            </w:r>
+          </w:p>
+        </w:tc>
+        <w:tc>
+          <w:tcPr>
+            <w:tcW w:w="2407" w:type="dxa"/>
+            <w:shd w:val="clear" w:color="auto" w:fill="F2F2F2" w:themeFill="background1" w:themeFillShade="F2"/>
+            <w:vAlign w:val="center"/>
+          </w:tcPr>
+          <w:p>
+            <w:pPr>
+              <w:jc w:val="center"/>
+            </w:pPr>
+            <w:r>
+              <w:t>-</w:t>
+            </w:r>
+          </w:p>
+        </w:tc>
+      </w:tr>
+      <w:tr>
+        <w:trPr>
+          <w:trHeight w:val="593"/>
+        </w:trPr>
+        <w:tc>
+          <w:tcPr>
+            <w:tcW w:w="1271" w:type="dxa"/>
+            <w:vMerge w:val="restart"/>
+            <w:shd w:val="clear" w:color="auto" w:fill="F2F2F2" w:themeFill="background1" w:themeFillShade="F2"/>
+            <w:vAlign w:val="center"/>
+          </w:tcPr>
+          <w:p>
+            <w:pPr>
+              <w:jc w:val="center"/>
+              <w:rPr>
+                <w:i/>
+              </w:rPr>
+            </w:pPr>
+            <w:r>
+              <w:rPr>
+                <w:b/>
+                <w:i/>
+              </w:rPr>
+              <w:t>Semaine 1</w:t>
+            </w:r>
+            <w:r>
+              <w:rPr>
+                <w:b/>
+                <w:i/>
+              </w:rPr>
+              <w:t>7</w:t>
+            </w:r>
+          </w:p>
+          <w:p>
+            <w:pPr>
+              <w:jc w:val="center"/>
+              <w:rPr>
+                <w:i/>
+              </w:rPr>
+            </w:pPr>
+            <w:r>
+              <w:rPr>
+                <w:i/>
+              </w:rPr>
+              <w:t>13.06.17</w:t>
+            </w:r>
+          </w:p>
+          <w:p>
+            <w:pPr>
+              <w:jc w:val="center"/>
+              <w:rPr>
+                <w:b/>
+                <w:i/>
+              </w:rPr>
+            </w:pPr>
+            <w:r>
+              <w:rPr>
+                <w:i/>
+              </w:rPr>
+              <w:t xml:space="preserve">11h00 -&gt; </w:t>
+            </w:r>
+          </w:p>
+        </w:tc>
+        <w:tc>
+          <w:tcPr>
+            <w:tcW w:w="3975" w:type="dxa"/>
+            <w:vMerge w:val="restart"/>
+            <w:shd w:val="clear" w:color="auto" w:fill="F2F2F2" w:themeFill="background1" w:themeFillShade="F2"/>
+            <w:vAlign w:val="center"/>
+          </w:tcPr>
+          <w:p>
+            <w:pPr>
+              <w:jc w:val="center"/>
+            </w:pPr>
+            <w:proofErr w:type="spellStart"/>
+            <w:r>
+              <w:t>Débug</w:t>
+            </w:r>
+            <w:proofErr w:type="spellEnd"/>
+            <w:r>
+              <w:t xml:space="preserve"> du comportement des agents</w:t>
+            </w:r>
+          </w:p>
+        </w:tc>
+        <w:tc>
+          <w:tcPr>
+            <w:tcW w:w="2407" w:type="dxa"/>
+            <w:shd w:val="clear" w:color="auto" w:fill="F2F2F2" w:themeFill="background1" w:themeFillShade="F2"/>
+            <w:vAlign w:val="center"/>
+          </w:tcPr>
+          <w:p>
+            <w:pPr>
+              <w:jc w:val="center"/>
+            </w:pPr>
+            <w:r>
+              <w:t xml:space="preserve">Blocage au premier </w:t>
+            </w:r>
+            <w:proofErr w:type="spellStart"/>
+            <w:r>
+              <w:t>Step</w:t>
+            </w:r>
+            <w:proofErr w:type="spellEnd"/>
+          </w:p>
+        </w:tc>
+        <w:tc>
+          <w:tcPr>
+            <w:tcW w:w="2407" w:type="dxa"/>
+            <w:shd w:val="clear" w:color="auto" w:fill="F2F2F2" w:themeFill="background1" w:themeFillShade="F2"/>
+            <w:vAlign w:val="center"/>
+          </w:tcPr>
+          <w:p>
+            <w:pPr>
+              <w:jc w:val="center"/>
+            </w:pPr>
+            <w:r>
+              <w:t xml:space="preserve">Erreur de code java (utilisation </w:t>
+            </w:r>
+            <w:proofErr w:type="gramStart"/>
+            <w:r>
+              <w:t>du .</w:t>
+            </w:r>
+            <w:proofErr w:type="spellStart"/>
+            <w:r>
+              <w:t>equals</w:t>
+            </w:r>
+            <w:proofErr w:type="spellEnd"/>
+            <w:proofErr w:type="gramEnd"/>
+            <w:r>
+              <w:t xml:space="preserve"> pour comparer des strings)</w:t>
+            </w:r>
+          </w:p>
+        </w:tc>
+      </w:tr>
+      <w:tr>
+        <w:trPr>
+          <w:trHeight w:val="592"/>
+        </w:trPr>
+        <w:tc>
+          <w:tcPr>
+            <w:tcW w:w="1271" w:type="dxa"/>
+            <w:vMerge/>
+            <w:shd w:val="clear" w:color="auto" w:fill="F2F2F2" w:themeFill="background1" w:themeFillShade="F2"/>
+            <w:vAlign w:val="center"/>
+          </w:tcPr>
+          <w:p>
+            <w:pPr>
+              <w:jc w:val="center"/>
+              <w:rPr>
+                <w:b/>
+                <w:i/>
+              </w:rPr>
+            </w:pPr>
+          </w:p>
+        </w:tc>
+        <w:tc>
+          <w:tcPr>
+            <w:tcW w:w="3975" w:type="dxa"/>
+            <w:vMerge/>
+            <w:shd w:val="clear" w:color="auto" w:fill="F2F2F2" w:themeFill="background1" w:themeFillShade="F2"/>
+            <w:vAlign w:val="center"/>
+          </w:tcPr>
+          <w:p>
+            <w:pPr>
+              <w:jc w:val="center"/>
+            </w:pPr>
+          </w:p>
+        </w:tc>
+        <w:tc>
+          <w:tcPr>
+            <w:tcW w:w="2407" w:type="dxa"/>
+            <w:shd w:val="clear" w:color="auto" w:fill="F2F2F2" w:themeFill="background1" w:themeFillShade="F2"/>
+            <w:vAlign w:val="center"/>
+          </w:tcPr>
+          <w:p>
+            <w:pPr>
+              <w:jc w:val="center"/>
+            </w:pPr>
+            <w:r>
+              <w:t>Blocage après le chargement effectué par le robot</w:t>
+            </w:r>
+          </w:p>
+        </w:tc>
+        <w:tc>
+          <w:tcPr>
+            <w:tcW w:w="2407" w:type="dxa"/>
+            <w:shd w:val="clear" w:color="auto" w:fill="F2F2F2" w:themeFill="background1" w:themeFillShade="F2"/>
+            <w:vAlign w:val="center"/>
+          </w:tcPr>
+          <w:p>
+            <w:pPr>
+              <w:jc w:val="center"/>
+            </w:pPr>
+            <w:r>
+              <w:t xml:space="preserve">Blocage au </w:t>
+            </w:r>
+            <w:proofErr w:type="spellStart"/>
+            <w:r>
+              <w:t>step</w:t>
+            </w:r>
+            <w:proofErr w:type="spellEnd"/>
+            <w:r>
+              <w:t xml:space="preserve"> 1, une fois que le robot avait chargé, il restait au </w:t>
+            </w:r>
+            <w:proofErr w:type="spellStart"/>
+            <w:r>
+              <w:t>step</w:t>
+            </w:r>
+            <w:proofErr w:type="spellEnd"/>
+            <w:r>
+              <w:t xml:space="preserve"> 1 à cause du test fait le compteur de réponses = modification du test effectué</w:t>
+            </w:r>
+            <w:bookmarkStart w:id="1" w:name="_GoBack"/>
+            <w:bookmarkEnd w:id="1"/>
           </w:p>
         </w:tc>
       </w:tr>
@@ -9221,7 +9697,6 @@
         <w:tc>
           <w:tcPr>
             <w:tcW w:w="1271" w:type="dxa"/>
-            <w:shd w:val="clear" w:color="auto" w:fill="F2F2F2" w:themeFill="background1" w:themeFillShade="F2"/>
             <w:vAlign w:val="center"/>
           </w:tcPr>
           <w:p>
@@ -9257,7 +9732,7 @@
               <w:rPr>
                 <w:i/>
               </w:rPr>
-              <w:t>15.06.17</w:t>
+              <w:t>14.06.17</w:t>
             </w:r>
           </w:p>
           <w:p>
@@ -9273,31 +9748,29 @@
         <w:tc>
           <w:tcPr>
             <w:tcW w:w="3975" w:type="dxa"/>
-            <w:shd w:val="clear" w:color="auto" w:fill="F2F2F2" w:themeFill="background1" w:themeFillShade="F2"/>
-            <w:vAlign w:val="center"/>
-          </w:tcPr>
-          <w:p>
-            <w:pPr>
-              <w:jc w:val="center"/>
-            </w:pPr>
-          </w:p>
-        </w:tc>
-        <w:tc>
-          <w:tcPr>
-            <w:tcW w:w="2407" w:type="dxa"/>
-            <w:shd w:val="clear" w:color="auto" w:fill="F2F2F2" w:themeFill="background1" w:themeFillShade="F2"/>
-            <w:vAlign w:val="center"/>
-          </w:tcPr>
-          <w:p>
-            <w:pPr>
-              <w:jc w:val="center"/>
-            </w:pPr>
-          </w:p>
-        </w:tc>
-        <w:tc>
-          <w:tcPr>
-            <w:tcW w:w="2407" w:type="dxa"/>
-            <w:shd w:val="clear" w:color="auto" w:fill="F2F2F2" w:themeFill="background1" w:themeFillShade="F2"/>
+            <w:shd w:val="clear" w:color="auto" w:fill="FFFFFF" w:themeFill="background1"/>
+            <w:vAlign w:val="center"/>
+          </w:tcPr>
+          <w:p>
+            <w:pPr>
+              <w:jc w:val="center"/>
+            </w:pPr>
+          </w:p>
+        </w:tc>
+        <w:tc>
+          <w:tcPr>
+            <w:tcW w:w="2407" w:type="dxa"/>
+            <w:vAlign w:val="center"/>
+          </w:tcPr>
+          <w:p>
+            <w:pPr>
+              <w:jc w:val="center"/>
+            </w:pPr>
+          </w:p>
+        </w:tc>
+        <w:tc>
+          <w:tcPr>
+            <w:tcW w:w="2407" w:type="dxa"/>
             <w:vAlign w:val="center"/>
           </w:tcPr>
           <w:p>
@@ -9314,6 +9787,7 @@
         <w:tc>
           <w:tcPr>
             <w:tcW w:w="1271" w:type="dxa"/>
+            <w:shd w:val="clear" w:color="auto" w:fill="F2F2F2" w:themeFill="background1" w:themeFillShade="F2"/>
             <w:vAlign w:val="center"/>
           </w:tcPr>
           <w:p>
@@ -9349,13 +9823,14 @@
               <w:rPr>
                 <w:i/>
               </w:rPr>
-              <w:t>16.06.17</w:t>
-            </w:r>
-          </w:p>
-          <w:p>
-            <w:pPr>
-              <w:jc w:val="center"/>
-              <w:rPr>
+              <w:t>15.06.17</w:t>
+            </w:r>
+          </w:p>
+          <w:p>
+            <w:pPr>
+              <w:jc w:val="center"/>
+              <w:rPr>
+                <w:b/>
                 <w:i/>
               </w:rPr>
             </w:pPr>
@@ -9364,29 +9839,31 @@
         <w:tc>
           <w:tcPr>
             <w:tcW w:w="3975" w:type="dxa"/>
-            <w:shd w:val="clear" w:color="auto" w:fill="FFFFFF" w:themeFill="background1"/>
-            <w:vAlign w:val="center"/>
-          </w:tcPr>
-          <w:p>
-            <w:pPr>
-              <w:jc w:val="center"/>
-            </w:pPr>
-          </w:p>
-        </w:tc>
-        <w:tc>
-          <w:tcPr>
-            <w:tcW w:w="2407" w:type="dxa"/>
-            <w:vAlign w:val="center"/>
-          </w:tcPr>
-          <w:p>
-            <w:pPr>
-              <w:jc w:val="center"/>
-            </w:pPr>
-          </w:p>
-        </w:tc>
-        <w:tc>
-          <w:tcPr>
-            <w:tcW w:w="2407" w:type="dxa"/>
+            <w:shd w:val="clear" w:color="auto" w:fill="F2F2F2" w:themeFill="background1" w:themeFillShade="F2"/>
+            <w:vAlign w:val="center"/>
+          </w:tcPr>
+          <w:p>
+            <w:pPr>
+              <w:jc w:val="center"/>
+            </w:pPr>
+          </w:p>
+        </w:tc>
+        <w:tc>
+          <w:tcPr>
+            <w:tcW w:w="2407" w:type="dxa"/>
+            <w:shd w:val="clear" w:color="auto" w:fill="F2F2F2" w:themeFill="background1" w:themeFillShade="F2"/>
+            <w:vAlign w:val="center"/>
+          </w:tcPr>
+          <w:p>
+            <w:pPr>
+              <w:jc w:val="center"/>
+            </w:pPr>
+          </w:p>
+        </w:tc>
+        <w:tc>
+          <w:tcPr>
+            <w:tcW w:w="2407" w:type="dxa"/>
+            <w:shd w:val="clear" w:color="auto" w:fill="F2F2F2" w:themeFill="background1" w:themeFillShade="F2"/>
             <w:vAlign w:val="center"/>
           </w:tcPr>
           <w:p>
@@ -9403,7 +9880,6 @@
         <w:tc>
           <w:tcPr>
             <w:tcW w:w="1271" w:type="dxa"/>
-            <w:shd w:val="clear" w:color="auto" w:fill="F2F2F2" w:themeFill="background1" w:themeFillShade="F2"/>
             <w:vAlign w:val="center"/>
           </w:tcPr>
           <w:p>
@@ -9425,21 +9901,21 @@
                 <w:b/>
                 <w:i/>
               </w:rPr>
-              <w:t>8</w:t>
-            </w:r>
-          </w:p>
-          <w:p>
-            <w:pPr>
-              <w:jc w:val="center"/>
-              <w:rPr>
-                <w:i/>
-              </w:rPr>
-            </w:pPr>
-            <w:r>
-              <w:rPr>
-                <w:i/>
-              </w:rPr>
-              <w:t>19.06.17</w:t>
+              <w:t>7</w:t>
+            </w:r>
+          </w:p>
+          <w:p>
+            <w:pPr>
+              <w:jc w:val="center"/>
+              <w:rPr>
+                <w:i/>
+              </w:rPr>
+            </w:pPr>
+            <w:r>
+              <w:rPr>
+                <w:i/>
+              </w:rPr>
+              <w:t>16.06.17</w:t>
             </w:r>
           </w:p>
           <w:p>
@@ -9454,31 +9930,29 @@
         <w:tc>
           <w:tcPr>
             <w:tcW w:w="3975" w:type="dxa"/>
-            <w:shd w:val="clear" w:color="auto" w:fill="F2F2F2" w:themeFill="background1" w:themeFillShade="F2"/>
-            <w:vAlign w:val="center"/>
-          </w:tcPr>
-          <w:p>
-            <w:pPr>
-              <w:jc w:val="center"/>
-            </w:pPr>
-          </w:p>
-        </w:tc>
-        <w:tc>
-          <w:tcPr>
-            <w:tcW w:w="2407" w:type="dxa"/>
-            <w:shd w:val="clear" w:color="auto" w:fill="F2F2F2" w:themeFill="background1" w:themeFillShade="F2"/>
-            <w:vAlign w:val="center"/>
-          </w:tcPr>
-          <w:p>
-            <w:pPr>
-              <w:jc w:val="center"/>
-            </w:pPr>
-          </w:p>
-        </w:tc>
-        <w:tc>
-          <w:tcPr>
-            <w:tcW w:w="2407" w:type="dxa"/>
-            <w:shd w:val="clear" w:color="auto" w:fill="F2F2F2" w:themeFill="background1" w:themeFillShade="F2"/>
+            <w:shd w:val="clear" w:color="auto" w:fill="FFFFFF" w:themeFill="background1"/>
+            <w:vAlign w:val="center"/>
+          </w:tcPr>
+          <w:p>
+            <w:pPr>
+              <w:jc w:val="center"/>
+            </w:pPr>
+          </w:p>
+        </w:tc>
+        <w:tc>
+          <w:tcPr>
+            <w:tcW w:w="2407" w:type="dxa"/>
+            <w:vAlign w:val="center"/>
+          </w:tcPr>
+          <w:p>
+            <w:pPr>
+              <w:jc w:val="center"/>
+            </w:pPr>
+          </w:p>
+        </w:tc>
+        <w:tc>
+          <w:tcPr>
+            <w:tcW w:w="2407" w:type="dxa"/>
             <w:vAlign w:val="center"/>
           </w:tcPr>
           <w:p>
@@ -9495,7 +9969,7 @@
         <w:tc>
           <w:tcPr>
             <w:tcW w:w="1271" w:type="dxa"/>
-            <w:shd w:val="clear" w:color="auto" w:fill="FFFFFF" w:themeFill="background1"/>
+            <w:shd w:val="clear" w:color="auto" w:fill="F2F2F2" w:themeFill="background1" w:themeFillShade="F2"/>
             <w:vAlign w:val="center"/>
           </w:tcPr>
           <w:p>
@@ -9531,14 +10005,13 @@
               <w:rPr>
                 <w:i/>
               </w:rPr>
-              <w:t>20.06.17</w:t>
-            </w:r>
-          </w:p>
-          <w:p>
-            <w:pPr>
-              <w:jc w:val="center"/>
-              <w:rPr>
-                <w:b/>
+              <w:t>19.06.17</w:t>
+            </w:r>
+          </w:p>
+          <w:p>
+            <w:pPr>
+              <w:jc w:val="center"/>
+              <w:rPr>
                 <w:i/>
               </w:rPr>
             </w:pPr>
@@ -9547,31 +10020,31 @@
         <w:tc>
           <w:tcPr>
             <w:tcW w:w="3975" w:type="dxa"/>
-            <w:shd w:val="clear" w:color="auto" w:fill="FFFFFF" w:themeFill="background1"/>
-            <w:vAlign w:val="center"/>
-          </w:tcPr>
-          <w:p>
-            <w:pPr>
-              <w:jc w:val="center"/>
-            </w:pPr>
-          </w:p>
-        </w:tc>
-        <w:tc>
-          <w:tcPr>
-            <w:tcW w:w="2407" w:type="dxa"/>
-            <w:shd w:val="clear" w:color="auto" w:fill="FFFFFF" w:themeFill="background1"/>
-            <w:vAlign w:val="center"/>
-          </w:tcPr>
-          <w:p>
-            <w:pPr>
-              <w:jc w:val="center"/>
-            </w:pPr>
-          </w:p>
-        </w:tc>
-        <w:tc>
-          <w:tcPr>
-            <w:tcW w:w="2407" w:type="dxa"/>
-            <w:shd w:val="clear" w:color="auto" w:fill="FFFFFF" w:themeFill="background1"/>
+            <w:shd w:val="clear" w:color="auto" w:fill="F2F2F2" w:themeFill="background1" w:themeFillShade="F2"/>
+            <w:vAlign w:val="center"/>
+          </w:tcPr>
+          <w:p>
+            <w:pPr>
+              <w:jc w:val="center"/>
+            </w:pPr>
+          </w:p>
+        </w:tc>
+        <w:tc>
+          <w:tcPr>
+            <w:tcW w:w="2407" w:type="dxa"/>
+            <w:shd w:val="clear" w:color="auto" w:fill="F2F2F2" w:themeFill="background1" w:themeFillShade="F2"/>
+            <w:vAlign w:val="center"/>
+          </w:tcPr>
+          <w:p>
+            <w:pPr>
+              <w:jc w:val="center"/>
+            </w:pPr>
+          </w:p>
+        </w:tc>
+        <w:tc>
+          <w:tcPr>
+            <w:tcW w:w="2407" w:type="dxa"/>
+            <w:shd w:val="clear" w:color="auto" w:fill="F2F2F2" w:themeFill="background1" w:themeFillShade="F2"/>
             <w:vAlign w:val="center"/>
           </w:tcPr>
           <w:p>
@@ -9588,21 +10061,22 @@
         <w:tc>
           <w:tcPr>
             <w:tcW w:w="1271" w:type="dxa"/>
-            <w:shd w:val="clear" w:color="auto" w:fill="F2F2F2" w:themeFill="background1" w:themeFillShade="F2"/>
-            <w:vAlign w:val="center"/>
-          </w:tcPr>
-          <w:p>
-            <w:pPr>
-              <w:jc w:val="center"/>
-              <w:rPr>
-                <w:i/>
-              </w:rPr>
-            </w:pPr>
-            <w:r>
-              <w:rPr>
-                <w:b/>
-                <w:i/>
-              </w:rPr>
+            <w:shd w:val="clear" w:color="auto" w:fill="FFFFFF" w:themeFill="background1"/>
+            <w:vAlign w:val="center"/>
+          </w:tcPr>
+          <w:p>
+            <w:pPr>
+              <w:jc w:val="center"/>
+              <w:rPr>
+                <w:i/>
+              </w:rPr>
+            </w:pPr>
+            <w:r>
+              <w:rPr>
+                <w:b/>
+                <w:i/>
+              </w:rPr>
+              <w:lastRenderedPageBreak/>
               <w:t>Semaine 1</w:t>
             </w:r>
             <w:r>
@@ -9624,7 +10098,7 @@
               <w:rPr>
                 <w:i/>
               </w:rPr>
-              <w:t>21.06.17</w:t>
+              <w:t>20.06.17</w:t>
             </w:r>
           </w:p>
           <w:p>
@@ -9640,31 +10114,31 @@
         <w:tc>
           <w:tcPr>
             <w:tcW w:w="3975" w:type="dxa"/>
-            <w:shd w:val="clear" w:color="auto" w:fill="F2F2F2" w:themeFill="background1" w:themeFillShade="F2"/>
-            <w:vAlign w:val="center"/>
-          </w:tcPr>
-          <w:p>
-            <w:pPr>
-              <w:jc w:val="center"/>
-            </w:pPr>
-          </w:p>
-        </w:tc>
-        <w:tc>
-          <w:tcPr>
-            <w:tcW w:w="2407" w:type="dxa"/>
-            <w:shd w:val="clear" w:color="auto" w:fill="F2F2F2" w:themeFill="background1" w:themeFillShade="F2"/>
-            <w:vAlign w:val="center"/>
-          </w:tcPr>
-          <w:p>
-            <w:pPr>
-              <w:jc w:val="center"/>
-            </w:pPr>
-          </w:p>
-        </w:tc>
-        <w:tc>
-          <w:tcPr>
-            <w:tcW w:w="2407" w:type="dxa"/>
-            <w:shd w:val="clear" w:color="auto" w:fill="F2F2F2" w:themeFill="background1" w:themeFillShade="F2"/>
+            <w:shd w:val="clear" w:color="auto" w:fill="FFFFFF" w:themeFill="background1"/>
+            <w:vAlign w:val="center"/>
+          </w:tcPr>
+          <w:p>
+            <w:pPr>
+              <w:jc w:val="center"/>
+            </w:pPr>
+          </w:p>
+        </w:tc>
+        <w:tc>
+          <w:tcPr>
+            <w:tcW w:w="2407" w:type="dxa"/>
+            <w:shd w:val="clear" w:color="auto" w:fill="FFFFFF" w:themeFill="background1"/>
+            <w:vAlign w:val="center"/>
+          </w:tcPr>
+          <w:p>
+            <w:pPr>
+              <w:jc w:val="center"/>
+            </w:pPr>
+          </w:p>
+        </w:tc>
+        <w:tc>
+          <w:tcPr>
+            <w:tcW w:w="2407" w:type="dxa"/>
+            <w:shd w:val="clear" w:color="auto" w:fill="FFFFFF" w:themeFill="background1"/>
             <w:vAlign w:val="center"/>
           </w:tcPr>
           <w:p>
@@ -9681,7 +10155,7 @@
         <w:tc>
           <w:tcPr>
             <w:tcW w:w="1271" w:type="dxa"/>
-            <w:shd w:val="clear" w:color="auto" w:fill="FFFFFF" w:themeFill="background1"/>
+            <w:shd w:val="clear" w:color="auto" w:fill="F2F2F2" w:themeFill="background1" w:themeFillShade="F2"/>
             <w:vAlign w:val="center"/>
           </w:tcPr>
           <w:p>
@@ -9717,7 +10191,7 @@
               <w:rPr>
                 <w:i/>
               </w:rPr>
-              <w:t>22.06.17</w:t>
+              <w:t>21.06.17</w:t>
             </w:r>
           </w:p>
           <w:p>
@@ -9733,31 +10207,31 @@
         <w:tc>
           <w:tcPr>
             <w:tcW w:w="3975" w:type="dxa"/>
-            <w:shd w:val="clear" w:color="auto" w:fill="FFFFFF" w:themeFill="background1"/>
-            <w:vAlign w:val="center"/>
-          </w:tcPr>
-          <w:p>
-            <w:pPr>
-              <w:jc w:val="center"/>
-            </w:pPr>
-          </w:p>
-        </w:tc>
-        <w:tc>
-          <w:tcPr>
-            <w:tcW w:w="2407" w:type="dxa"/>
-            <w:shd w:val="clear" w:color="auto" w:fill="FFFFFF" w:themeFill="background1"/>
-            <w:vAlign w:val="center"/>
-          </w:tcPr>
-          <w:p>
-            <w:pPr>
-              <w:jc w:val="center"/>
-            </w:pPr>
-          </w:p>
-        </w:tc>
-        <w:tc>
-          <w:tcPr>
-            <w:tcW w:w="2407" w:type="dxa"/>
-            <w:shd w:val="clear" w:color="auto" w:fill="FFFFFF" w:themeFill="background1"/>
+            <w:shd w:val="clear" w:color="auto" w:fill="F2F2F2" w:themeFill="background1" w:themeFillShade="F2"/>
+            <w:vAlign w:val="center"/>
+          </w:tcPr>
+          <w:p>
+            <w:pPr>
+              <w:jc w:val="center"/>
+            </w:pPr>
+          </w:p>
+        </w:tc>
+        <w:tc>
+          <w:tcPr>
+            <w:tcW w:w="2407" w:type="dxa"/>
+            <w:shd w:val="clear" w:color="auto" w:fill="F2F2F2" w:themeFill="background1" w:themeFillShade="F2"/>
+            <w:vAlign w:val="center"/>
+          </w:tcPr>
+          <w:p>
+            <w:pPr>
+              <w:jc w:val="center"/>
+            </w:pPr>
+          </w:p>
+        </w:tc>
+        <w:tc>
+          <w:tcPr>
+            <w:tcW w:w="2407" w:type="dxa"/>
+            <w:shd w:val="clear" w:color="auto" w:fill="F2F2F2" w:themeFill="background1" w:themeFillShade="F2"/>
             <w:vAlign w:val="center"/>
           </w:tcPr>
           <w:p>
@@ -9774,7 +10248,7 @@
         <w:tc>
           <w:tcPr>
             <w:tcW w:w="1271" w:type="dxa"/>
-            <w:shd w:val="clear" w:color="auto" w:fill="F2F2F2" w:themeFill="background1" w:themeFillShade="F2"/>
+            <w:shd w:val="clear" w:color="auto" w:fill="FFFFFF" w:themeFill="background1"/>
             <w:vAlign w:val="center"/>
           </w:tcPr>
           <w:p>
@@ -9810,7 +10284,7 @@
               <w:rPr>
                 <w:i/>
               </w:rPr>
-              <w:t>23.06.17</w:t>
+              <w:t>22.06.17</w:t>
             </w:r>
           </w:p>
           <w:p>
@@ -9826,31 +10300,31 @@
         <w:tc>
           <w:tcPr>
             <w:tcW w:w="3975" w:type="dxa"/>
-            <w:shd w:val="clear" w:color="auto" w:fill="F2F2F2" w:themeFill="background1" w:themeFillShade="F2"/>
-            <w:vAlign w:val="center"/>
-          </w:tcPr>
-          <w:p>
-            <w:pPr>
-              <w:jc w:val="center"/>
-            </w:pPr>
-          </w:p>
-        </w:tc>
-        <w:tc>
-          <w:tcPr>
-            <w:tcW w:w="2407" w:type="dxa"/>
-            <w:shd w:val="clear" w:color="auto" w:fill="F2F2F2" w:themeFill="background1" w:themeFillShade="F2"/>
-            <w:vAlign w:val="center"/>
-          </w:tcPr>
-          <w:p>
-            <w:pPr>
-              <w:jc w:val="center"/>
-            </w:pPr>
-          </w:p>
-        </w:tc>
-        <w:tc>
-          <w:tcPr>
-            <w:tcW w:w="2407" w:type="dxa"/>
-            <w:shd w:val="clear" w:color="auto" w:fill="F2F2F2" w:themeFill="background1" w:themeFillShade="F2"/>
+            <w:shd w:val="clear" w:color="auto" w:fill="FFFFFF" w:themeFill="background1"/>
+            <w:vAlign w:val="center"/>
+          </w:tcPr>
+          <w:p>
+            <w:pPr>
+              <w:jc w:val="center"/>
+            </w:pPr>
+          </w:p>
+        </w:tc>
+        <w:tc>
+          <w:tcPr>
+            <w:tcW w:w="2407" w:type="dxa"/>
+            <w:shd w:val="clear" w:color="auto" w:fill="FFFFFF" w:themeFill="background1"/>
+            <w:vAlign w:val="center"/>
+          </w:tcPr>
+          <w:p>
+            <w:pPr>
+              <w:jc w:val="center"/>
+            </w:pPr>
+          </w:p>
+        </w:tc>
+        <w:tc>
+          <w:tcPr>
+            <w:tcW w:w="2407" w:type="dxa"/>
+            <w:shd w:val="clear" w:color="auto" w:fill="FFFFFF" w:themeFill="background1"/>
             <w:vAlign w:val="center"/>
           </w:tcPr>
           <w:p>
@@ -9867,6 +10341,7 @@
         <w:tc>
           <w:tcPr>
             <w:tcW w:w="1271" w:type="dxa"/>
+            <w:shd w:val="clear" w:color="auto" w:fill="F2F2F2" w:themeFill="background1" w:themeFillShade="F2"/>
             <w:vAlign w:val="center"/>
           </w:tcPr>
           <w:p>
@@ -9888,27 +10363,28 @@
                 <w:b/>
                 <w:i/>
               </w:rPr>
-              <w:t>9</w:t>
-            </w:r>
-          </w:p>
-          <w:p>
-            <w:pPr>
-              <w:jc w:val="center"/>
-              <w:rPr>
-                <w:i/>
-              </w:rPr>
-            </w:pPr>
-            <w:r>
-              <w:rPr>
-                <w:i/>
-              </w:rPr>
-              <w:t>26.06.17</w:t>
-            </w:r>
-          </w:p>
-          <w:p>
-            <w:pPr>
-              <w:jc w:val="center"/>
-              <w:rPr>
+              <w:t>8</w:t>
+            </w:r>
+          </w:p>
+          <w:p>
+            <w:pPr>
+              <w:jc w:val="center"/>
+              <w:rPr>
+                <w:i/>
+              </w:rPr>
+            </w:pPr>
+            <w:r>
+              <w:rPr>
+                <w:i/>
+              </w:rPr>
+              <w:t>23.06.17</w:t>
+            </w:r>
+          </w:p>
+          <w:p>
+            <w:pPr>
+              <w:jc w:val="center"/>
+              <w:rPr>
+                <w:b/>
                 <w:i/>
               </w:rPr>
             </w:pPr>
@@ -9917,29 +10393,31 @@
         <w:tc>
           <w:tcPr>
             <w:tcW w:w="3975" w:type="dxa"/>
-            <w:shd w:val="clear" w:color="auto" w:fill="FFFFFF" w:themeFill="background1"/>
-            <w:vAlign w:val="center"/>
-          </w:tcPr>
-          <w:p>
-            <w:pPr>
-              <w:jc w:val="center"/>
-            </w:pPr>
-          </w:p>
-        </w:tc>
-        <w:tc>
-          <w:tcPr>
-            <w:tcW w:w="2407" w:type="dxa"/>
-            <w:vAlign w:val="center"/>
-          </w:tcPr>
-          <w:p>
-            <w:pPr>
-              <w:jc w:val="center"/>
-            </w:pPr>
-          </w:p>
-        </w:tc>
-        <w:tc>
-          <w:tcPr>
-            <w:tcW w:w="2407" w:type="dxa"/>
+            <w:shd w:val="clear" w:color="auto" w:fill="F2F2F2" w:themeFill="background1" w:themeFillShade="F2"/>
+            <w:vAlign w:val="center"/>
+          </w:tcPr>
+          <w:p>
+            <w:pPr>
+              <w:jc w:val="center"/>
+            </w:pPr>
+          </w:p>
+        </w:tc>
+        <w:tc>
+          <w:tcPr>
+            <w:tcW w:w="2407" w:type="dxa"/>
+            <w:shd w:val="clear" w:color="auto" w:fill="F2F2F2" w:themeFill="background1" w:themeFillShade="F2"/>
+            <w:vAlign w:val="center"/>
+          </w:tcPr>
+          <w:p>
+            <w:pPr>
+              <w:jc w:val="center"/>
+            </w:pPr>
+          </w:p>
+        </w:tc>
+        <w:tc>
+          <w:tcPr>
+            <w:tcW w:w="2407" w:type="dxa"/>
+            <w:shd w:val="clear" w:color="auto" w:fill="F2F2F2" w:themeFill="background1" w:themeFillShade="F2"/>
             <w:vAlign w:val="center"/>
           </w:tcPr>
           <w:p>
@@ -9956,22 +10434,20 @@
         <w:tc>
           <w:tcPr>
             <w:tcW w:w="1271" w:type="dxa"/>
-            <w:shd w:val="clear" w:color="auto" w:fill="F2F2F2" w:themeFill="background1" w:themeFillShade="F2"/>
-            <w:vAlign w:val="center"/>
-          </w:tcPr>
-          <w:p>
-            <w:pPr>
-              <w:jc w:val="center"/>
-              <w:rPr>
-                <w:i/>
-              </w:rPr>
-            </w:pPr>
-            <w:r>
-              <w:rPr>
-                <w:b/>
-                <w:i/>
-              </w:rPr>
-              <w:lastRenderedPageBreak/>
+            <w:vAlign w:val="center"/>
+          </w:tcPr>
+          <w:p>
+            <w:pPr>
+              <w:jc w:val="center"/>
+              <w:rPr>
+                <w:i/>
+              </w:rPr>
+            </w:pPr>
+            <w:r>
+              <w:rPr>
+                <w:b/>
+                <w:i/>
+              </w:rPr>
               <w:t>Semaine 1</w:t>
             </w:r>
             <w:r>
@@ -9993,14 +10469,13 @@
               <w:rPr>
                 <w:i/>
               </w:rPr>
-              <w:t>27.06.17</w:t>
-            </w:r>
-          </w:p>
-          <w:p>
-            <w:pPr>
-              <w:jc w:val="center"/>
-              <w:rPr>
-                <w:b/>
+              <w:t>26.06.17</w:t>
+            </w:r>
+          </w:p>
+          <w:p>
+            <w:pPr>
+              <w:jc w:val="center"/>
+              <w:rPr>
                 <w:i/>
               </w:rPr>
             </w:pPr>
@@ -10009,31 +10484,29 @@
         <w:tc>
           <w:tcPr>
             <w:tcW w:w="3975" w:type="dxa"/>
-            <w:shd w:val="clear" w:color="auto" w:fill="F2F2F2" w:themeFill="background1" w:themeFillShade="F2"/>
-            <w:vAlign w:val="center"/>
-          </w:tcPr>
-          <w:p>
-            <w:pPr>
-              <w:jc w:val="center"/>
-            </w:pPr>
-          </w:p>
-        </w:tc>
-        <w:tc>
-          <w:tcPr>
-            <w:tcW w:w="2407" w:type="dxa"/>
-            <w:shd w:val="clear" w:color="auto" w:fill="F2F2F2" w:themeFill="background1" w:themeFillShade="F2"/>
-            <w:vAlign w:val="center"/>
-          </w:tcPr>
-          <w:p>
-            <w:pPr>
-              <w:jc w:val="center"/>
-            </w:pPr>
-          </w:p>
-        </w:tc>
-        <w:tc>
-          <w:tcPr>
-            <w:tcW w:w="2407" w:type="dxa"/>
-            <w:shd w:val="clear" w:color="auto" w:fill="F2F2F2" w:themeFill="background1" w:themeFillShade="F2"/>
+            <w:shd w:val="clear" w:color="auto" w:fill="FFFFFF" w:themeFill="background1"/>
+            <w:vAlign w:val="center"/>
+          </w:tcPr>
+          <w:p>
+            <w:pPr>
+              <w:jc w:val="center"/>
+            </w:pPr>
+          </w:p>
+        </w:tc>
+        <w:tc>
+          <w:tcPr>
+            <w:tcW w:w="2407" w:type="dxa"/>
+            <w:vAlign w:val="center"/>
+          </w:tcPr>
+          <w:p>
+            <w:pPr>
+              <w:jc w:val="center"/>
+            </w:pPr>
+          </w:p>
+        </w:tc>
+        <w:tc>
+          <w:tcPr>
+            <w:tcW w:w="2407" w:type="dxa"/>
             <w:vAlign w:val="center"/>
           </w:tcPr>
           <w:p>
@@ -10050,6 +10523,7 @@
         <w:tc>
           <w:tcPr>
             <w:tcW w:w="1271" w:type="dxa"/>
+            <w:shd w:val="clear" w:color="auto" w:fill="F2F2F2" w:themeFill="background1" w:themeFillShade="F2"/>
             <w:vAlign w:val="center"/>
           </w:tcPr>
           <w:p>
@@ -10085,7 +10559,7 @@
               <w:rPr>
                 <w:i/>
               </w:rPr>
-              <w:t>28.06.17</w:t>
+              <w:t>27.06.17</w:t>
             </w:r>
           </w:p>
           <w:p>
@@ -10101,29 +10575,31 @@
         <w:tc>
           <w:tcPr>
             <w:tcW w:w="3975" w:type="dxa"/>
-            <w:shd w:val="clear" w:color="auto" w:fill="FFFFFF" w:themeFill="background1"/>
-            <w:vAlign w:val="center"/>
-          </w:tcPr>
-          <w:p>
-            <w:pPr>
-              <w:jc w:val="center"/>
-            </w:pPr>
-          </w:p>
-        </w:tc>
-        <w:tc>
-          <w:tcPr>
-            <w:tcW w:w="2407" w:type="dxa"/>
-            <w:vAlign w:val="center"/>
-          </w:tcPr>
-          <w:p>
-            <w:pPr>
-              <w:jc w:val="center"/>
-            </w:pPr>
-          </w:p>
-        </w:tc>
-        <w:tc>
-          <w:tcPr>
-            <w:tcW w:w="2407" w:type="dxa"/>
+            <w:shd w:val="clear" w:color="auto" w:fill="F2F2F2" w:themeFill="background1" w:themeFillShade="F2"/>
+            <w:vAlign w:val="center"/>
+          </w:tcPr>
+          <w:p>
+            <w:pPr>
+              <w:jc w:val="center"/>
+            </w:pPr>
+          </w:p>
+        </w:tc>
+        <w:tc>
+          <w:tcPr>
+            <w:tcW w:w="2407" w:type="dxa"/>
+            <w:shd w:val="clear" w:color="auto" w:fill="F2F2F2" w:themeFill="background1" w:themeFillShade="F2"/>
+            <w:vAlign w:val="center"/>
+          </w:tcPr>
+          <w:p>
+            <w:pPr>
+              <w:jc w:val="center"/>
+            </w:pPr>
+          </w:p>
+        </w:tc>
+        <w:tc>
+          <w:tcPr>
+            <w:tcW w:w="2407" w:type="dxa"/>
+            <w:shd w:val="clear" w:color="auto" w:fill="F2F2F2" w:themeFill="background1" w:themeFillShade="F2"/>
             <w:vAlign w:val="center"/>
           </w:tcPr>
           <w:p>
@@ -10140,7 +10616,6 @@
         <w:tc>
           <w:tcPr>
             <w:tcW w:w="1271" w:type="dxa"/>
-            <w:shd w:val="clear" w:color="auto" w:fill="F2F2F2" w:themeFill="background1" w:themeFillShade="F2"/>
             <w:vAlign w:val="center"/>
           </w:tcPr>
           <w:p>
@@ -10176,7 +10651,7 @@
               <w:rPr>
                 <w:i/>
               </w:rPr>
-              <w:t>29.06.17</w:t>
+              <w:t>28.06.17</w:t>
             </w:r>
           </w:p>
           <w:p>
@@ -10192,31 +10667,29 @@
         <w:tc>
           <w:tcPr>
             <w:tcW w:w="3975" w:type="dxa"/>
-            <w:shd w:val="clear" w:color="auto" w:fill="F2F2F2" w:themeFill="background1" w:themeFillShade="F2"/>
-            <w:vAlign w:val="center"/>
-          </w:tcPr>
-          <w:p>
-            <w:pPr>
-              <w:jc w:val="center"/>
-            </w:pPr>
-          </w:p>
-        </w:tc>
-        <w:tc>
-          <w:tcPr>
-            <w:tcW w:w="2407" w:type="dxa"/>
-            <w:shd w:val="clear" w:color="auto" w:fill="F2F2F2" w:themeFill="background1" w:themeFillShade="F2"/>
-            <w:vAlign w:val="center"/>
-          </w:tcPr>
-          <w:p>
-            <w:pPr>
-              <w:jc w:val="center"/>
-            </w:pPr>
-          </w:p>
-        </w:tc>
-        <w:tc>
-          <w:tcPr>
-            <w:tcW w:w="2407" w:type="dxa"/>
-            <w:shd w:val="clear" w:color="auto" w:fill="F2F2F2" w:themeFill="background1" w:themeFillShade="F2"/>
+            <w:shd w:val="clear" w:color="auto" w:fill="FFFFFF" w:themeFill="background1"/>
+            <w:vAlign w:val="center"/>
+          </w:tcPr>
+          <w:p>
+            <w:pPr>
+              <w:jc w:val="center"/>
+            </w:pPr>
+          </w:p>
+        </w:tc>
+        <w:tc>
+          <w:tcPr>
+            <w:tcW w:w="2407" w:type="dxa"/>
+            <w:vAlign w:val="center"/>
+          </w:tcPr>
+          <w:p>
+            <w:pPr>
+              <w:jc w:val="center"/>
+            </w:pPr>
+          </w:p>
+        </w:tc>
+        <w:tc>
+          <w:tcPr>
+            <w:tcW w:w="2407" w:type="dxa"/>
             <w:vAlign w:val="center"/>
           </w:tcPr>
           <w:p>
@@ -10233,6 +10706,7 @@
         <w:tc>
           <w:tcPr>
             <w:tcW w:w="1271" w:type="dxa"/>
+            <w:shd w:val="clear" w:color="auto" w:fill="F2F2F2" w:themeFill="background1" w:themeFillShade="F2"/>
             <w:vAlign w:val="center"/>
           </w:tcPr>
           <w:p>
@@ -10268,13 +10742,14 @@
               <w:rPr>
                 <w:i/>
               </w:rPr>
-              <w:t>30.06.17</w:t>
-            </w:r>
-          </w:p>
-          <w:p>
-            <w:pPr>
-              <w:jc w:val="center"/>
-              <w:rPr>
+              <w:t>29.06.17</w:t>
+            </w:r>
+          </w:p>
+          <w:p>
+            <w:pPr>
+              <w:jc w:val="center"/>
+              <w:rPr>
+                <w:b/>
                 <w:i/>
               </w:rPr>
             </w:pPr>
@@ -10283,29 +10758,31 @@
         <w:tc>
           <w:tcPr>
             <w:tcW w:w="3975" w:type="dxa"/>
-            <w:shd w:val="clear" w:color="auto" w:fill="FFFFFF" w:themeFill="background1"/>
-            <w:vAlign w:val="center"/>
-          </w:tcPr>
-          <w:p>
-            <w:pPr>
-              <w:jc w:val="center"/>
-            </w:pPr>
-          </w:p>
-        </w:tc>
-        <w:tc>
-          <w:tcPr>
-            <w:tcW w:w="2407" w:type="dxa"/>
-            <w:vAlign w:val="center"/>
-          </w:tcPr>
-          <w:p>
-            <w:pPr>
-              <w:jc w:val="center"/>
-            </w:pPr>
-          </w:p>
-        </w:tc>
-        <w:tc>
-          <w:tcPr>
-            <w:tcW w:w="2407" w:type="dxa"/>
+            <w:shd w:val="clear" w:color="auto" w:fill="F2F2F2" w:themeFill="background1" w:themeFillShade="F2"/>
+            <w:vAlign w:val="center"/>
+          </w:tcPr>
+          <w:p>
+            <w:pPr>
+              <w:jc w:val="center"/>
+            </w:pPr>
+          </w:p>
+        </w:tc>
+        <w:tc>
+          <w:tcPr>
+            <w:tcW w:w="2407" w:type="dxa"/>
+            <w:shd w:val="clear" w:color="auto" w:fill="F2F2F2" w:themeFill="background1" w:themeFillShade="F2"/>
+            <w:vAlign w:val="center"/>
+          </w:tcPr>
+          <w:p>
+            <w:pPr>
+              <w:jc w:val="center"/>
+            </w:pPr>
+          </w:p>
+        </w:tc>
+        <w:tc>
+          <w:tcPr>
+            <w:tcW w:w="2407" w:type="dxa"/>
+            <w:shd w:val="clear" w:color="auto" w:fill="F2F2F2" w:themeFill="background1" w:themeFillShade="F2"/>
             <w:vAlign w:val="center"/>
           </w:tcPr>
           <w:p>
@@ -10322,43 +10799,42 @@
         <w:tc>
           <w:tcPr>
             <w:tcW w:w="1271" w:type="dxa"/>
-            <w:shd w:val="clear" w:color="auto" w:fill="F2F2F2" w:themeFill="background1" w:themeFillShade="F2"/>
-            <w:vAlign w:val="center"/>
-          </w:tcPr>
-          <w:p>
-            <w:pPr>
-              <w:jc w:val="center"/>
-              <w:rPr>
-                <w:i/>
-              </w:rPr>
-            </w:pPr>
-            <w:r>
-              <w:rPr>
-                <w:b/>
-                <w:i/>
-              </w:rPr>
-              <w:t xml:space="preserve">Semaine </w:t>
-            </w:r>
-            <w:r>
-              <w:rPr>
-                <w:b/>
-                <w:i/>
-              </w:rPr>
-              <w:t>20</w:t>
-            </w:r>
-          </w:p>
-          <w:p>
-            <w:pPr>
-              <w:jc w:val="center"/>
-              <w:rPr>
-                <w:i/>
-              </w:rPr>
-            </w:pPr>
-            <w:r>
-              <w:rPr>
-                <w:i/>
-              </w:rPr>
-              <w:t>03.07.17</w:t>
+            <w:vAlign w:val="center"/>
+          </w:tcPr>
+          <w:p>
+            <w:pPr>
+              <w:jc w:val="center"/>
+              <w:rPr>
+                <w:i/>
+              </w:rPr>
+            </w:pPr>
+            <w:r>
+              <w:rPr>
+                <w:b/>
+                <w:i/>
+              </w:rPr>
+              <w:t>Semaine 1</w:t>
+            </w:r>
+            <w:r>
+              <w:rPr>
+                <w:b/>
+                <w:i/>
+              </w:rPr>
+              <w:t>9</w:t>
+            </w:r>
+          </w:p>
+          <w:p>
+            <w:pPr>
+              <w:jc w:val="center"/>
+              <w:rPr>
+                <w:i/>
+              </w:rPr>
+            </w:pPr>
+            <w:r>
+              <w:rPr>
+                <w:i/>
+              </w:rPr>
+              <w:t>30.06.17</w:t>
             </w:r>
           </w:p>
           <w:p>
@@ -10373,31 +10849,29 @@
         <w:tc>
           <w:tcPr>
             <w:tcW w:w="3975" w:type="dxa"/>
-            <w:shd w:val="clear" w:color="auto" w:fill="F2F2F2" w:themeFill="background1" w:themeFillShade="F2"/>
-            <w:vAlign w:val="center"/>
-          </w:tcPr>
-          <w:p>
-            <w:pPr>
-              <w:jc w:val="center"/>
-            </w:pPr>
-          </w:p>
-        </w:tc>
-        <w:tc>
-          <w:tcPr>
-            <w:tcW w:w="2407" w:type="dxa"/>
-            <w:shd w:val="clear" w:color="auto" w:fill="F2F2F2" w:themeFill="background1" w:themeFillShade="F2"/>
-            <w:vAlign w:val="center"/>
-          </w:tcPr>
-          <w:p>
-            <w:pPr>
-              <w:jc w:val="center"/>
-            </w:pPr>
-          </w:p>
-        </w:tc>
-        <w:tc>
-          <w:tcPr>
-            <w:tcW w:w="2407" w:type="dxa"/>
-            <w:shd w:val="clear" w:color="auto" w:fill="F2F2F2" w:themeFill="background1" w:themeFillShade="F2"/>
+            <w:shd w:val="clear" w:color="auto" w:fill="FFFFFF" w:themeFill="background1"/>
+            <w:vAlign w:val="center"/>
+          </w:tcPr>
+          <w:p>
+            <w:pPr>
+              <w:jc w:val="center"/>
+            </w:pPr>
+          </w:p>
+        </w:tc>
+        <w:tc>
+          <w:tcPr>
+            <w:tcW w:w="2407" w:type="dxa"/>
+            <w:vAlign w:val="center"/>
+          </w:tcPr>
+          <w:p>
+            <w:pPr>
+              <w:jc w:val="center"/>
+            </w:pPr>
+          </w:p>
+        </w:tc>
+        <w:tc>
+          <w:tcPr>
+            <w:tcW w:w="2407" w:type="dxa"/>
             <w:vAlign w:val="center"/>
           </w:tcPr>
           <w:p>
@@ -10414,7 +10888,7 @@
         <w:tc>
           <w:tcPr>
             <w:tcW w:w="1271" w:type="dxa"/>
-            <w:shd w:val="clear" w:color="auto" w:fill="FFFFFF" w:themeFill="background1"/>
+            <w:shd w:val="clear" w:color="auto" w:fill="F2F2F2" w:themeFill="background1" w:themeFillShade="F2"/>
             <w:vAlign w:val="center"/>
           </w:tcPr>
           <w:p>
@@ -10450,14 +10924,13 @@
               <w:rPr>
                 <w:i/>
               </w:rPr>
-              <w:t>04.07.17</w:t>
-            </w:r>
-          </w:p>
-          <w:p>
-            <w:pPr>
-              <w:jc w:val="center"/>
-              <w:rPr>
-                <w:b/>
+              <w:t>03.07.17</w:t>
+            </w:r>
+          </w:p>
+          <w:p>
+            <w:pPr>
+              <w:jc w:val="center"/>
+              <w:rPr>
                 <w:i/>
               </w:rPr>
             </w:pPr>
@@ -10466,31 +10939,31 @@
         <w:tc>
           <w:tcPr>
             <w:tcW w:w="3975" w:type="dxa"/>
-            <w:shd w:val="clear" w:color="auto" w:fill="FFFFFF" w:themeFill="background1"/>
-            <w:vAlign w:val="center"/>
-          </w:tcPr>
-          <w:p>
-            <w:pPr>
-              <w:jc w:val="center"/>
-            </w:pPr>
-          </w:p>
-        </w:tc>
-        <w:tc>
-          <w:tcPr>
-            <w:tcW w:w="2407" w:type="dxa"/>
-            <w:shd w:val="clear" w:color="auto" w:fill="FFFFFF" w:themeFill="background1"/>
-            <w:vAlign w:val="center"/>
-          </w:tcPr>
-          <w:p>
-            <w:pPr>
-              <w:jc w:val="center"/>
-            </w:pPr>
-          </w:p>
-        </w:tc>
-        <w:tc>
-          <w:tcPr>
-            <w:tcW w:w="2407" w:type="dxa"/>
-            <w:shd w:val="clear" w:color="auto" w:fill="FFFFFF" w:themeFill="background1"/>
+            <w:shd w:val="clear" w:color="auto" w:fill="F2F2F2" w:themeFill="background1" w:themeFillShade="F2"/>
+            <w:vAlign w:val="center"/>
+          </w:tcPr>
+          <w:p>
+            <w:pPr>
+              <w:jc w:val="center"/>
+            </w:pPr>
+          </w:p>
+        </w:tc>
+        <w:tc>
+          <w:tcPr>
+            <w:tcW w:w="2407" w:type="dxa"/>
+            <w:shd w:val="clear" w:color="auto" w:fill="F2F2F2" w:themeFill="background1" w:themeFillShade="F2"/>
+            <w:vAlign w:val="center"/>
+          </w:tcPr>
+          <w:p>
+            <w:pPr>
+              <w:jc w:val="center"/>
+            </w:pPr>
+          </w:p>
+        </w:tc>
+        <w:tc>
+          <w:tcPr>
+            <w:tcW w:w="2407" w:type="dxa"/>
+            <w:shd w:val="clear" w:color="auto" w:fill="F2F2F2" w:themeFill="background1" w:themeFillShade="F2"/>
             <w:vAlign w:val="center"/>
           </w:tcPr>
           <w:p>
@@ -10507,7 +10980,7 @@
         <w:tc>
           <w:tcPr>
             <w:tcW w:w="1271" w:type="dxa"/>
-            <w:shd w:val="clear" w:color="auto" w:fill="F2F2F2" w:themeFill="background1" w:themeFillShade="F2"/>
+            <w:shd w:val="clear" w:color="auto" w:fill="FFFFFF" w:themeFill="background1"/>
             <w:vAlign w:val="center"/>
           </w:tcPr>
           <w:p>
@@ -10543,7 +11016,7 @@
               <w:rPr>
                 <w:i/>
               </w:rPr>
-              <w:t>05.07.17</w:t>
+              <w:t>04.07.17</w:t>
             </w:r>
           </w:p>
           <w:p>
@@ -10559,31 +11032,31 @@
         <w:tc>
           <w:tcPr>
             <w:tcW w:w="3975" w:type="dxa"/>
-            <w:shd w:val="clear" w:color="auto" w:fill="F2F2F2" w:themeFill="background1" w:themeFillShade="F2"/>
-            <w:vAlign w:val="center"/>
-          </w:tcPr>
-          <w:p>
-            <w:pPr>
-              <w:jc w:val="center"/>
-            </w:pPr>
-          </w:p>
-        </w:tc>
-        <w:tc>
-          <w:tcPr>
-            <w:tcW w:w="2407" w:type="dxa"/>
-            <w:shd w:val="clear" w:color="auto" w:fill="F2F2F2" w:themeFill="background1" w:themeFillShade="F2"/>
-            <w:vAlign w:val="center"/>
-          </w:tcPr>
-          <w:p>
-            <w:pPr>
-              <w:jc w:val="center"/>
-            </w:pPr>
-          </w:p>
-        </w:tc>
-        <w:tc>
-          <w:tcPr>
-            <w:tcW w:w="2407" w:type="dxa"/>
-            <w:shd w:val="clear" w:color="auto" w:fill="F2F2F2" w:themeFill="background1" w:themeFillShade="F2"/>
+            <w:shd w:val="clear" w:color="auto" w:fill="FFFFFF" w:themeFill="background1"/>
+            <w:vAlign w:val="center"/>
+          </w:tcPr>
+          <w:p>
+            <w:pPr>
+              <w:jc w:val="center"/>
+            </w:pPr>
+          </w:p>
+        </w:tc>
+        <w:tc>
+          <w:tcPr>
+            <w:tcW w:w="2407" w:type="dxa"/>
+            <w:shd w:val="clear" w:color="auto" w:fill="FFFFFF" w:themeFill="background1"/>
+            <w:vAlign w:val="center"/>
+          </w:tcPr>
+          <w:p>
+            <w:pPr>
+              <w:jc w:val="center"/>
+            </w:pPr>
+          </w:p>
+        </w:tc>
+        <w:tc>
+          <w:tcPr>
+            <w:tcW w:w="2407" w:type="dxa"/>
+            <w:shd w:val="clear" w:color="auto" w:fill="FFFFFF" w:themeFill="background1"/>
             <w:vAlign w:val="center"/>
           </w:tcPr>
           <w:p>
@@ -10600,7 +11073,7 @@
         <w:tc>
           <w:tcPr>
             <w:tcW w:w="1271" w:type="dxa"/>
-            <w:shd w:val="clear" w:color="auto" w:fill="FFFFFF" w:themeFill="background1"/>
+            <w:shd w:val="clear" w:color="auto" w:fill="F2F2F2" w:themeFill="background1" w:themeFillShade="F2"/>
             <w:vAlign w:val="center"/>
           </w:tcPr>
           <w:p>
@@ -10636,7 +11109,7 @@
               <w:rPr>
                 <w:i/>
               </w:rPr>
-              <w:t>06.07.17</w:t>
+              <w:t>05.07.17</w:t>
             </w:r>
           </w:p>
           <w:p>
@@ -10652,31 +11125,31 @@
         <w:tc>
           <w:tcPr>
             <w:tcW w:w="3975" w:type="dxa"/>
-            <w:shd w:val="clear" w:color="auto" w:fill="FFFFFF" w:themeFill="background1"/>
-            <w:vAlign w:val="center"/>
-          </w:tcPr>
-          <w:p>
-            <w:pPr>
-              <w:jc w:val="center"/>
-            </w:pPr>
-          </w:p>
-        </w:tc>
-        <w:tc>
-          <w:tcPr>
-            <w:tcW w:w="2407" w:type="dxa"/>
-            <w:shd w:val="clear" w:color="auto" w:fill="FFFFFF" w:themeFill="background1"/>
-            <w:vAlign w:val="center"/>
-          </w:tcPr>
-          <w:p>
-            <w:pPr>
-              <w:jc w:val="center"/>
-            </w:pPr>
-          </w:p>
-        </w:tc>
-        <w:tc>
-          <w:tcPr>
-            <w:tcW w:w="2407" w:type="dxa"/>
-            <w:shd w:val="clear" w:color="auto" w:fill="FFFFFF" w:themeFill="background1"/>
+            <w:shd w:val="clear" w:color="auto" w:fill="F2F2F2" w:themeFill="background1" w:themeFillShade="F2"/>
+            <w:vAlign w:val="center"/>
+          </w:tcPr>
+          <w:p>
+            <w:pPr>
+              <w:jc w:val="center"/>
+            </w:pPr>
+          </w:p>
+        </w:tc>
+        <w:tc>
+          <w:tcPr>
+            <w:tcW w:w="2407" w:type="dxa"/>
+            <w:shd w:val="clear" w:color="auto" w:fill="F2F2F2" w:themeFill="background1" w:themeFillShade="F2"/>
+            <w:vAlign w:val="center"/>
+          </w:tcPr>
+          <w:p>
+            <w:pPr>
+              <w:jc w:val="center"/>
+            </w:pPr>
+          </w:p>
+        </w:tc>
+        <w:tc>
+          <w:tcPr>
+            <w:tcW w:w="2407" w:type="dxa"/>
+            <w:shd w:val="clear" w:color="auto" w:fill="F2F2F2" w:themeFill="background1" w:themeFillShade="F2"/>
             <w:vAlign w:val="center"/>
           </w:tcPr>
           <w:p>
@@ -10693,7 +11166,7 @@
         <w:tc>
           <w:tcPr>
             <w:tcW w:w="1271" w:type="dxa"/>
-            <w:shd w:val="clear" w:color="auto" w:fill="F2F2F2" w:themeFill="background1" w:themeFillShade="F2"/>
+            <w:shd w:val="clear" w:color="auto" w:fill="FFFFFF" w:themeFill="background1"/>
             <w:vAlign w:val="center"/>
           </w:tcPr>
           <w:p>
@@ -10729,13 +11202,14 @@
               <w:rPr>
                 <w:i/>
               </w:rPr>
-              <w:t>07.07.17</w:t>
-            </w:r>
-          </w:p>
-          <w:p>
-            <w:pPr>
-              <w:jc w:val="center"/>
-              <w:rPr>
+              <w:t>06.07.17</w:t>
+            </w:r>
+          </w:p>
+          <w:p>
+            <w:pPr>
+              <w:jc w:val="center"/>
+              <w:rPr>
+                <w:b/>
                 <w:i/>
               </w:rPr>
             </w:pPr>
@@ -10744,31 +11218,31 @@
         <w:tc>
           <w:tcPr>
             <w:tcW w:w="3975" w:type="dxa"/>
-            <w:shd w:val="clear" w:color="auto" w:fill="F2F2F2" w:themeFill="background1" w:themeFillShade="F2"/>
-            <w:vAlign w:val="center"/>
-          </w:tcPr>
-          <w:p>
-            <w:pPr>
-              <w:jc w:val="center"/>
-            </w:pPr>
-          </w:p>
-        </w:tc>
-        <w:tc>
-          <w:tcPr>
-            <w:tcW w:w="2407" w:type="dxa"/>
-            <w:shd w:val="clear" w:color="auto" w:fill="F2F2F2" w:themeFill="background1" w:themeFillShade="F2"/>
-            <w:vAlign w:val="center"/>
-          </w:tcPr>
-          <w:p>
-            <w:pPr>
-              <w:jc w:val="center"/>
-            </w:pPr>
-          </w:p>
-        </w:tc>
-        <w:tc>
-          <w:tcPr>
-            <w:tcW w:w="2407" w:type="dxa"/>
-            <w:shd w:val="clear" w:color="auto" w:fill="F2F2F2" w:themeFill="background1" w:themeFillShade="F2"/>
+            <w:shd w:val="clear" w:color="auto" w:fill="FFFFFF" w:themeFill="background1"/>
+            <w:vAlign w:val="center"/>
+          </w:tcPr>
+          <w:p>
+            <w:pPr>
+              <w:jc w:val="center"/>
+            </w:pPr>
+          </w:p>
+        </w:tc>
+        <w:tc>
+          <w:tcPr>
+            <w:tcW w:w="2407" w:type="dxa"/>
+            <w:shd w:val="clear" w:color="auto" w:fill="FFFFFF" w:themeFill="background1"/>
+            <w:vAlign w:val="center"/>
+          </w:tcPr>
+          <w:p>
+            <w:pPr>
+              <w:jc w:val="center"/>
+            </w:pPr>
+          </w:p>
+        </w:tc>
+        <w:tc>
+          <w:tcPr>
+            <w:tcW w:w="2407" w:type="dxa"/>
+            <w:shd w:val="clear" w:color="auto" w:fill="FFFFFF" w:themeFill="background1"/>
             <w:vAlign w:val="center"/>
           </w:tcPr>
           <w:p>
@@ -10785,6 +11259,7 @@
         <w:tc>
           <w:tcPr>
             <w:tcW w:w="1271" w:type="dxa"/>
+            <w:shd w:val="clear" w:color="auto" w:fill="F2F2F2" w:themeFill="background1" w:themeFillShade="F2"/>
             <w:vAlign w:val="center"/>
           </w:tcPr>
           <w:p>
@@ -10806,21 +11281,21 @@
                 <w:b/>
                 <w:i/>
               </w:rPr>
-              <w:t>21</w:t>
-            </w:r>
-          </w:p>
-          <w:p>
-            <w:pPr>
-              <w:jc w:val="center"/>
-              <w:rPr>
-                <w:i/>
-              </w:rPr>
-            </w:pPr>
-            <w:r>
-              <w:rPr>
-                <w:i/>
-              </w:rPr>
-              <w:t>10.07.17</w:t>
+              <w:t>20</w:t>
+            </w:r>
+          </w:p>
+          <w:p>
+            <w:pPr>
+              <w:jc w:val="center"/>
+              <w:rPr>
+                <w:i/>
+              </w:rPr>
+            </w:pPr>
+            <w:r>
+              <w:rPr>
+                <w:i/>
+              </w:rPr>
+              <w:t>07.07.17</w:t>
             </w:r>
           </w:p>
           <w:p>
@@ -10835,29 +11310,31 @@
         <w:tc>
           <w:tcPr>
             <w:tcW w:w="3975" w:type="dxa"/>
-            <w:shd w:val="clear" w:color="auto" w:fill="FFFFFF" w:themeFill="background1"/>
-            <w:vAlign w:val="center"/>
-          </w:tcPr>
-          <w:p>
-            <w:pPr>
-              <w:jc w:val="center"/>
-            </w:pPr>
-          </w:p>
-        </w:tc>
-        <w:tc>
-          <w:tcPr>
-            <w:tcW w:w="2407" w:type="dxa"/>
-            <w:vAlign w:val="center"/>
-          </w:tcPr>
-          <w:p>
-            <w:pPr>
-              <w:jc w:val="center"/>
-            </w:pPr>
-          </w:p>
-        </w:tc>
-        <w:tc>
-          <w:tcPr>
-            <w:tcW w:w="2407" w:type="dxa"/>
+            <w:shd w:val="clear" w:color="auto" w:fill="F2F2F2" w:themeFill="background1" w:themeFillShade="F2"/>
+            <w:vAlign w:val="center"/>
+          </w:tcPr>
+          <w:p>
+            <w:pPr>
+              <w:jc w:val="center"/>
+            </w:pPr>
+          </w:p>
+        </w:tc>
+        <w:tc>
+          <w:tcPr>
+            <w:tcW w:w="2407" w:type="dxa"/>
+            <w:shd w:val="clear" w:color="auto" w:fill="F2F2F2" w:themeFill="background1" w:themeFillShade="F2"/>
+            <w:vAlign w:val="center"/>
+          </w:tcPr>
+          <w:p>
+            <w:pPr>
+              <w:jc w:val="center"/>
+            </w:pPr>
+          </w:p>
+        </w:tc>
+        <w:tc>
+          <w:tcPr>
+            <w:tcW w:w="2407" w:type="dxa"/>
+            <w:shd w:val="clear" w:color="auto" w:fill="F2F2F2" w:themeFill="background1" w:themeFillShade="F2"/>
             <w:vAlign w:val="center"/>
           </w:tcPr>
           <w:p>
@@ -10874,7 +11351,6 @@
         <w:tc>
           <w:tcPr>
             <w:tcW w:w="1271" w:type="dxa"/>
-            <w:shd w:val="clear" w:color="auto" w:fill="F2F2F2" w:themeFill="background1" w:themeFillShade="F2"/>
             <w:vAlign w:val="center"/>
           </w:tcPr>
           <w:p>
@@ -10910,14 +11386,13 @@
               <w:rPr>
                 <w:i/>
               </w:rPr>
-              <w:t>11.07.17</w:t>
-            </w:r>
-          </w:p>
-          <w:p>
-            <w:pPr>
-              <w:jc w:val="center"/>
-              <w:rPr>
-                <w:b/>
+              <w:t>10.07.17</w:t>
+            </w:r>
+          </w:p>
+          <w:p>
+            <w:pPr>
+              <w:jc w:val="center"/>
+              <w:rPr>
                 <w:i/>
               </w:rPr>
             </w:pPr>
@@ -10926,31 +11401,29 @@
         <w:tc>
           <w:tcPr>
             <w:tcW w:w="3975" w:type="dxa"/>
-            <w:shd w:val="clear" w:color="auto" w:fill="F2F2F2" w:themeFill="background1" w:themeFillShade="F2"/>
-            <w:vAlign w:val="center"/>
-          </w:tcPr>
-          <w:p>
-            <w:pPr>
-              <w:jc w:val="center"/>
-            </w:pPr>
-          </w:p>
-        </w:tc>
-        <w:tc>
-          <w:tcPr>
-            <w:tcW w:w="2407" w:type="dxa"/>
-            <w:shd w:val="clear" w:color="auto" w:fill="F2F2F2" w:themeFill="background1" w:themeFillShade="F2"/>
-            <w:vAlign w:val="center"/>
-          </w:tcPr>
-          <w:p>
-            <w:pPr>
-              <w:jc w:val="center"/>
-            </w:pPr>
-          </w:p>
-        </w:tc>
-        <w:tc>
-          <w:tcPr>
-            <w:tcW w:w="2407" w:type="dxa"/>
-            <w:shd w:val="clear" w:color="auto" w:fill="F2F2F2" w:themeFill="background1" w:themeFillShade="F2"/>
+            <w:shd w:val="clear" w:color="auto" w:fill="FFFFFF" w:themeFill="background1"/>
+            <w:vAlign w:val="center"/>
+          </w:tcPr>
+          <w:p>
+            <w:pPr>
+              <w:jc w:val="center"/>
+            </w:pPr>
+          </w:p>
+        </w:tc>
+        <w:tc>
+          <w:tcPr>
+            <w:tcW w:w="2407" w:type="dxa"/>
+            <w:vAlign w:val="center"/>
+          </w:tcPr>
+          <w:p>
+            <w:pPr>
+              <w:jc w:val="center"/>
+            </w:pPr>
+          </w:p>
+        </w:tc>
+        <w:tc>
+          <w:tcPr>
+            <w:tcW w:w="2407" w:type="dxa"/>
             <w:vAlign w:val="center"/>
           </w:tcPr>
           <w:p>
@@ -10967,6 +11440,7 @@
         <w:tc>
           <w:tcPr>
             <w:tcW w:w="1271" w:type="dxa"/>
+            <w:shd w:val="clear" w:color="auto" w:fill="F2F2F2" w:themeFill="background1" w:themeFillShade="F2"/>
             <w:vAlign w:val="center"/>
           </w:tcPr>
           <w:p>
@@ -11002,7 +11476,7 @@
               <w:rPr>
                 <w:i/>
               </w:rPr>
-              <w:t>12.07.17</w:t>
+              <w:t>11.07.17</w:t>
             </w:r>
           </w:p>
           <w:p>
@@ -11018,29 +11492,31 @@
         <w:tc>
           <w:tcPr>
             <w:tcW w:w="3975" w:type="dxa"/>
-            <w:shd w:val="clear" w:color="auto" w:fill="FFFFFF" w:themeFill="background1"/>
-            <w:vAlign w:val="center"/>
-          </w:tcPr>
-          <w:p>
-            <w:pPr>
-              <w:jc w:val="center"/>
-            </w:pPr>
-          </w:p>
-        </w:tc>
-        <w:tc>
-          <w:tcPr>
-            <w:tcW w:w="2407" w:type="dxa"/>
-            <w:vAlign w:val="center"/>
-          </w:tcPr>
-          <w:p>
-            <w:pPr>
-              <w:jc w:val="center"/>
-            </w:pPr>
-          </w:p>
-        </w:tc>
-        <w:tc>
-          <w:tcPr>
-            <w:tcW w:w="2407" w:type="dxa"/>
+            <w:shd w:val="clear" w:color="auto" w:fill="F2F2F2" w:themeFill="background1" w:themeFillShade="F2"/>
+            <w:vAlign w:val="center"/>
+          </w:tcPr>
+          <w:p>
+            <w:pPr>
+              <w:jc w:val="center"/>
+            </w:pPr>
+          </w:p>
+        </w:tc>
+        <w:tc>
+          <w:tcPr>
+            <w:tcW w:w="2407" w:type="dxa"/>
+            <w:shd w:val="clear" w:color="auto" w:fill="F2F2F2" w:themeFill="background1" w:themeFillShade="F2"/>
+            <w:vAlign w:val="center"/>
+          </w:tcPr>
+          <w:p>
+            <w:pPr>
+              <w:jc w:val="center"/>
+            </w:pPr>
+          </w:p>
+        </w:tc>
+        <w:tc>
+          <w:tcPr>
+            <w:tcW w:w="2407" w:type="dxa"/>
+            <w:shd w:val="clear" w:color="auto" w:fill="F2F2F2" w:themeFill="background1" w:themeFillShade="F2"/>
             <w:vAlign w:val="center"/>
           </w:tcPr>
           <w:p>
@@ -11057,7 +11533,6 @@
         <w:tc>
           <w:tcPr>
             <w:tcW w:w="1271" w:type="dxa"/>
-            <w:shd w:val="clear" w:color="auto" w:fill="F2F2F2" w:themeFill="background1" w:themeFillShade="F2"/>
             <w:vAlign w:val="center"/>
           </w:tcPr>
           <w:p>
@@ -11093,7 +11568,7 @@
               <w:rPr>
                 <w:i/>
               </w:rPr>
-              <w:t>13.07.17</w:t>
+              <w:t>12.07.17</w:t>
             </w:r>
           </w:p>
           <w:p>
@@ -11109,31 +11584,29 @@
         <w:tc>
           <w:tcPr>
             <w:tcW w:w="3975" w:type="dxa"/>
-            <w:shd w:val="clear" w:color="auto" w:fill="F2F2F2" w:themeFill="background1" w:themeFillShade="F2"/>
-            <w:vAlign w:val="center"/>
-          </w:tcPr>
-          <w:p>
-            <w:pPr>
-              <w:jc w:val="center"/>
-            </w:pPr>
-          </w:p>
-        </w:tc>
-        <w:tc>
-          <w:tcPr>
-            <w:tcW w:w="2407" w:type="dxa"/>
-            <w:shd w:val="clear" w:color="auto" w:fill="F2F2F2" w:themeFill="background1" w:themeFillShade="F2"/>
-            <w:vAlign w:val="center"/>
-          </w:tcPr>
-          <w:p>
-            <w:pPr>
-              <w:jc w:val="center"/>
-            </w:pPr>
-          </w:p>
-        </w:tc>
-        <w:tc>
-          <w:tcPr>
-            <w:tcW w:w="2407" w:type="dxa"/>
-            <w:shd w:val="clear" w:color="auto" w:fill="F2F2F2" w:themeFill="background1" w:themeFillShade="F2"/>
+            <w:shd w:val="clear" w:color="auto" w:fill="FFFFFF" w:themeFill="background1"/>
+            <w:vAlign w:val="center"/>
+          </w:tcPr>
+          <w:p>
+            <w:pPr>
+              <w:jc w:val="center"/>
+            </w:pPr>
+          </w:p>
+        </w:tc>
+        <w:tc>
+          <w:tcPr>
+            <w:tcW w:w="2407" w:type="dxa"/>
+            <w:vAlign w:val="center"/>
+          </w:tcPr>
+          <w:p>
+            <w:pPr>
+              <w:jc w:val="center"/>
+            </w:pPr>
+          </w:p>
+        </w:tc>
+        <w:tc>
+          <w:tcPr>
+            <w:tcW w:w="2407" w:type="dxa"/>
             <w:vAlign w:val="center"/>
           </w:tcPr>
           <w:p>
@@ -11150,20 +11623,22 @@
         <w:tc>
           <w:tcPr>
             <w:tcW w:w="1271" w:type="dxa"/>
-            <w:vAlign w:val="center"/>
-          </w:tcPr>
-          <w:p>
-            <w:pPr>
-              <w:jc w:val="center"/>
-              <w:rPr>
-                <w:i/>
-              </w:rPr>
-            </w:pPr>
-            <w:r>
-              <w:rPr>
-                <w:b/>
-                <w:i/>
-              </w:rPr>
+            <w:shd w:val="clear" w:color="auto" w:fill="F2F2F2" w:themeFill="background1" w:themeFillShade="F2"/>
+            <w:vAlign w:val="center"/>
+          </w:tcPr>
+          <w:p>
+            <w:pPr>
+              <w:jc w:val="center"/>
+              <w:rPr>
+                <w:i/>
+              </w:rPr>
+            </w:pPr>
+            <w:r>
+              <w:rPr>
+                <w:b/>
+                <w:i/>
+              </w:rPr>
+              <w:lastRenderedPageBreak/>
               <w:t xml:space="preserve">Semaine </w:t>
             </w:r>
             <w:r>
@@ -11185,13 +11660,14 @@
               <w:rPr>
                 <w:i/>
               </w:rPr>
-              <w:t>14.07.17</w:t>
-            </w:r>
-          </w:p>
-          <w:p>
-            <w:pPr>
-              <w:jc w:val="center"/>
-              <w:rPr>
+              <w:t>13.07.17</w:t>
+            </w:r>
+          </w:p>
+          <w:p>
+            <w:pPr>
+              <w:jc w:val="center"/>
+              <w:rPr>
+                <w:b/>
                 <w:i/>
               </w:rPr>
             </w:pPr>
@@ -11200,29 +11676,31 @@
         <w:tc>
           <w:tcPr>
             <w:tcW w:w="3975" w:type="dxa"/>
-            <w:shd w:val="clear" w:color="auto" w:fill="FFFFFF" w:themeFill="background1"/>
-            <w:vAlign w:val="center"/>
-          </w:tcPr>
-          <w:p>
-            <w:pPr>
-              <w:jc w:val="center"/>
-            </w:pPr>
-          </w:p>
-        </w:tc>
-        <w:tc>
-          <w:tcPr>
-            <w:tcW w:w="2407" w:type="dxa"/>
-            <w:vAlign w:val="center"/>
-          </w:tcPr>
-          <w:p>
-            <w:pPr>
-              <w:jc w:val="center"/>
-            </w:pPr>
-          </w:p>
-        </w:tc>
-        <w:tc>
-          <w:tcPr>
-            <w:tcW w:w="2407" w:type="dxa"/>
+            <w:shd w:val="clear" w:color="auto" w:fill="F2F2F2" w:themeFill="background1" w:themeFillShade="F2"/>
+            <w:vAlign w:val="center"/>
+          </w:tcPr>
+          <w:p>
+            <w:pPr>
+              <w:jc w:val="center"/>
+            </w:pPr>
+          </w:p>
+        </w:tc>
+        <w:tc>
+          <w:tcPr>
+            <w:tcW w:w="2407" w:type="dxa"/>
+            <w:shd w:val="clear" w:color="auto" w:fill="F2F2F2" w:themeFill="background1" w:themeFillShade="F2"/>
+            <w:vAlign w:val="center"/>
+          </w:tcPr>
+          <w:p>
+            <w:pPr>
+              <w:jc w:val="center"/>
+            </w:pPr>
+          </w:p>
+        </w:tc>
+        <w:tc>
+          <w:tcPr>
+            <w:tcW w:w="2407" w:type="dxa"/>
+            <w:shd w:val="clear" w:color="auto" w:fill="F2F2F2" w:themeFill="background1" w:themeFillShade="F2"/>
             <w:vAlign w:val="center"/>
           </w:tcPr>
           <w:p>
@@ -11239,7 +11717,6 @@
         <w:tc>
           <w:tcPr>
             <w:tcW w:w="1271" w:type="dxa"/>
-            <w:shd w:val="clear" w:color="auto" w:fill="FF0000"/>
             <w:vAlign w:val="center"/>
           </w:tcPr>
           <w:p>
@@ -11261,21 +11738,21 @@
                 <w:b/>
                 <w:i/>
               </w:rPr>
-              <w:t>22</w:t>
-            </w:r>
-          </w:p>
-          <w:p>
-            <w:pPr>
-              <w:jc w:val="center"/>
-              <w:rPr>
-                <w:i/>
-              </w:rPr>
-            </w:pPr>
-            <w:r>
-              <w:rPr>
-                <w:i/>
-              </w:rPr>
-              <w:t>17.07.17</w:t>
+              <w:t>21</w:t>
+            </w:r>
+          </w:p>
+          <w:p>
+            <w:pPr>
+              <w:jc w:val="center"/>
+              <w:rPr>
+                <w:i/>
+              </w:rPr>
+            </w:pPr>
+            <w:r>
+              <w:rPr>
+                <w:i/>
+              </w:rPr>
+              <w:t>14.07.17</w:t>
             </w:r>
           </w:p>
           <w:p>
@@ -11290,31 +11767,29 @@
         <w:tc>
           <w:tcPr>
             <w:tcW w:w="3975" w:type="dxa"/>
-            <w:shd w:val="clear" w:color="auto" w:fill="FF0000"/>
-            <w:vAlign w:val="center"/>
-          </w:tcPr>
-          <w:p>
-            <w:pPr>
-              <w:jc w:val="center"/>
-            </w:pPr>
-          </w:p>
-        </w:tc>
-        <w:tc>
-          <w:tcPr>
-            <w:tcW w:w="2407" w:type="dxa"/>
-            <w:shd w:val="clear" w:color="auto" w:fill="FF0000"/>
-            <w:vAlign w:val="center"/>
-          </w:tcPr>
-          <w:p>
-            <w:pPr>
-              <w:jc w:val="center"/>
-            </w:pPr>
-          </w:p>
-        </w:tc>
-        <w:tc>
-          <w:tcPr>
-            <w:tcW w:w="2407" w:type="dxa"/>
-            <w:shd w:val="clear" w:color="auto" w:fill="FF0000"/>
+            <w:shd w:val="clear" w:color="auto" w:fill="FFFFFF" w:themeFill="background1"/>
+            <w:vAlign w:val="center"/>
+          </w:tcPr>
+          <w:p>
+            <w:pPr>
+              <w:jc w:val="center"/>
+            </w:pPr>
+          </w:p>
+        </w:tc>
+        <w:tc>
+          <w:tcPr>
+            <w:tcW w:w="2407" w:type="dxa"/>
+            <w:vAlign w:val="center"/>
+          </w:tcPr>
+          <w:p>
+            <w:pPr>
+              <w:jc w:val="center"/>
+            </w:pPr>
+          </w:p>
+        </w:tc>
+        <w:tc>
+          <w:tcPr>
+            <w:tcW w:w="2407" w:type="dxa"/>
             <w:vAlign w:val="center"/>
           </w:tcPr>
           <w:p>
@@ -11367,14 +11842,13 @@
               <w:rPr>
                 <w:i/>
               </w:rPr>
-              <w:t>18.07.17</w:t>
-            </w:r>
-          </w:p>
-          <w:p>
-            <w:pPr>
-              <w:jc w:val="center"/>
-              <w:rPr>
-                <w:b/>
+              <w:t>17.07.17</w:t>
+            </w:r>
+          </w:p>
+          <w:p>
+            <w:pPr>
+              <w:jc w:val="center"/>
+              <w:rPr>
                 <w:i/>
               </w:rPr>
             </w:pPr>
@@ -11460,7 +11934,7 @@
               <w:rPr>
                 <w:i/>
               </w:rPr>
-              <w:t>19.07.17</w:t>
+              <w:t>18.07.17</w:t>
             </w:r>
           </w:p>
           <w:p>
@@ -11532,7 +12006,99 @@
                 <w:b/>
                 <w:i/>
               </w:rPr>
-              <w:lastRenderedPageBreak/>
+              <w:t xml:space="preserve">Semaine </w:t>
+            </w:r>
+            <w:r>
+              <w:rPr>
+                <w:b/>
+                <w:i/>
+              </w:rPr>
+              <w:t>22</w:t>
+            </w:r>
+          </w:p>
+          <w:p>
+            <w:pPr>
+              <w:jc w:val="center"/>
+              <w:rPr>
+                <w:i/>
+              </w:rPr>
+            </w:pPr>
+            <w:r>
+              <w:rPr>
+                <w:i/>
+              </w:rPr>
+              <w:t>19.07.17</w:t>
+            </w:r>
+          </w:p>
+          <w:p>
+            <w:pPr>
+              <w:jc w:val="center"/>
+              <w:rPr>
+                <w:b/>
+                <w:i/>
+              </w:rPr>
+            </w:pPr>
+          </w:p>
+        </w:tc>
+        <w:tc>
+          <w:tcPr>
+            <w:tcW w:w="3975" w:type="dxa"/>
+            <w:shd w:val="clear" w:color="auto" w:fill="FF0000"/>
+            <w:vAlign w:val="center"/>
+          </w:tcPr>
+          <w:p>
+            <w:pPr>
+              <w:jc w:val="center"/>
+            </w:pPr>
+          </w:p>
+        </w:tc>
+        <w:tc>
+          <w:tcPr>
+            <w:tcW w:w="2407" w:type="dxa"/>
+            <w:shd w:val="clear" w:color="auto" w:fill="FF0000"/>
+            <w:vAlign w:val="center"/>
+          </w:tcPr>
+          <w:p>
+            <w:pPr>
+              <w:jc w:val="center"/>
+            </w:pPr>
+          </w:p>
+        </w:tc>
+        <w:tc>
+          <w:tcPr>
+            <w:tcW w:w="2407" w:type="dxa"/>
+            <w:shd w:val="clear" w:color="auto" w:fill="FF0000"/>
+            <w:vAlign w:val="center"/>
+          </w:tcPr>
+          <w:p>
+            <w:pPr>
+              <w:jc w:val="center"/>
+            </w:pPr>
+          </w:p>
+        </w:tc>
+      </w:tr>
+      <w:tr>
+        <w:trPr>
+          <w:trHeight w:val="701"/>
+        </w:trPr>
+        <w:tc>
+          <w:tcPr>
+            <w:tcW w:w="1271" w:type="dxa"/>
+            <w:shd w:val="clear" w:color="auto" w:fill="FF0000"/>
+            <w:vAlign w:val="center"/>
+          </w:tcPr>
+          <w:p>
+            <w:pPr>
+              <w:jc w:val="center"/>
+              <w:rPr>
+                <w:i/>
+              </w:rPr>
+            </w:pPr>
+            <w:r>
+              <w:rPr>
+                <w:b/>
+                <w:i/>
+              </w:rPr>
               <w:t xml:space="preserve">Semaine </w:t>
             </w:r>
             <w:r>

</xml_diff>

<commit_message>
suppression de tous les tests inutiles, version retournant l'erreur 0x710
</commit_message>
<xml_diff>
--- a/doc/TB_JournalDeTravail.docx
+++ b/doc/TB_JournalDeTravail.docx
@@ -1,6 +1,6 @@
 
 <file path=word/document.xml><?xml version="1.0" encoding="utf-8"?>
-<w:document xmlns:wpc="http://schemas.microsoft.com/office/word/2010/wordprocessingCanvas" xmlns:cx="http://schemas.microsoft.com/office/drawing/2014/chartex" xmlns:cx1="http://schemas.microsoft.com/office/drawing/2015/9/8/chartex" xmlns:cx2="http://schemas.microsoft.com/office/drawing/2015/10/21/chartex" xmlns:cx3="http://schemas.microsoft.com/office/drawing/2016/5/9/chartex" xmlns:cx4="http://schemas.microsoft.com/office/drawing/2016/5/10/chartex" xmlns:cx5="http://schemas.microsoft.com/office/drawing/2016/5/11/chartex" xmlns:cx6="http://schemas.microsoft.com/office/drawing/2016/5/12/chartex" xmlns:cx7="http://schemas.microsoft.com/office/drawing/2016/5/13/chartex" xmlns:cx8="http://schemas.microsoft.com/office/drawing/2016/5/14/chartex" xmlns:mc="http://schemas.openxmlformats.org/markup-compatibility/2006" xmlns:aink="http://schemas.microsoft.com/office/drawing/2016/ink" xmlns:o="urn:schemas-microsoft-com:office:office" xmlns:r="http://schemas.openxmlformats.org/officeDocument/2006/relationships" xmlns:m="http://schemas.openxmlformats.org/officeDocument/2006/math" xmlns:v="urn:schemas-microsoft-com:vml" xmlns:wp14="http://schemas.microsoft.com/office/word/2010/wordprocessingDrawing" xmlns:wp="http://schemas.openxmlformats.org/drawingml/2006/wordprocessingDrawing" xmlns:w10="urn:schemas-microsoft-com:office:word" xmlns:w="http://schemas.openxmlformats.org/wordprocessingml/2006/main" xmlns:w14="http://schemas.microsoft.com/office/word/2010/wordml" xmlns:w15="http://schemas.microsoft.com/office/word/2012/wordml" xmlns:w16se="http://schemas.microsoft.com/office/word/2015/wordml/symex" xmlns:wpg="http://schemas.microsoft.com/office/word/2010/wordprocessingGroup" xmlns:wpi="http://schemas.microsoft.com/office/word/2010/wordprocessingInk" xmlns:wne="http://schemas.microsoft.com/office/word/2006/wordml" xmlns:wps="http://schemas.microsoft.com/office/word/2010/wordprocessingShape" mc:Ignorable="w14 w15 w16se wp14">
+<w:document xmlns:wpc="http://schemas.microsoft.com/office/word/2010/wordprocessingCanvas" xmlns:cx="http://schemas.microsoft.com/office/drawing/2014/chartex" xmlns:cx1="http://schemas.microsoft.com/office/drawing/2015/9/8/chartex" xmlns:cx2="http://schemas.microsoft.com/office/drawing/2015/10/21/chartex" xmlns:cx3="http://schemas.microsoft.com/office/drawing/2016/5/9/chartex" xmlns:cx4="http://schemas.microsoft.com/office/drawing/2016/5/10/chartex" xmlns:cx5="http://schemas.microsoft.com/office/drawing/2016/5/11/chartex" xmlns:cx6="http://schemas.microsoft.com/office/drawing/2016/5/12/chartex" xmlns:cx7="http://schemas.microsoft.com/office/drawing/2016/5/13/chartex" xmlns:cx8="http://schemas.microsoft.com/office/drawing/2016/5/14/chartex" xmlns:mc="http://schemas.openxmlformats.org/markup-compatibility/2006" xmlns:aink="http://schemas.microsoft.com/office/drawing/2016/ink" xmlns:am3d="http://schemas.microsoft.com/office/drawing/2017/model3d" xmlns:o="urn:schemas-microsoft-com:office:office" xmlns:r="http://schemas.openxmlformats.org/officeDocument/2006/relationships" xmlns:m="http://schemas.openxmlformats.org/officeDocument/2006/math" xmlns:v="urn:schemas-microsoft-com:vml" xmlns:wp14="http://schemas.microsoft.com/office/word/2010/wordprocessingDrawing" xmlns:wp="http://schemas.openxmlformats.org/drawingml/2006/wordprocessingDrawing" xmlns:w10="urn:schemas-microsoft-com:office:word" xmlns:w="http://schemas.openxmlformats.org/wordprocessingml/2006/main" xmlns:w14="http://schemas.microsoft.com/office/word/2010/wordml" xmlns:w15="http://schemas.microsoft.com/office/word/2012/wordml" xmlns:w16se="http://schemas.microsoft.com/office/word/2015/wordml/symex" xmlns:wpg="http://schemas.microsoft.com/office/word/2010/wordprocessingGroup" xmlns:wpi="http://schemas.microsoft.com/office/word/2010/wordprocessingInk" xmlns:wne="http://schemas.microsoft.com/office/word/2006/wordml" xmlns:wps="http://schemas.microsoft.com/office/word/2010/wordprocessingShape" mc:Ignorable="w14 w15 w16se wp14">
   <w:body>
     <w:p>
       <w:pPr>
@@ -774,70 +774,31 @@
               <w:jc w:val="center"/>
             </w:pPr>
             <w:r>
-              <w:t xml:space="preserve">Création du </w:t>
-            </w:r>
-            <w:proofErr w:type="spellStart"/>
-            <w:r>
-              <w:t>workspace</w:t>
-            </w:r>
-            <w:proofErr w:type="spellEnd"/>
-            <w:r>
-              <w:t xml:space="preserve"> </w:t>
-            </w:r>
-            <w:proofErr w:type="spellStart"/>
-            <w:r>
-              <w:t>eclipse</w:t>
-            </w:r>
-            <w:proofErr w:type="spellEnd"/>
-          </w:p>
-          <w:p>
-            <w:pPr>
-              <w:jc w:val="center"/>
-            </w:pPr>
-            <w:r>
-              <w:t xml:space="preserve">Création du repository </w:t>
-            </w:r>
-            <w:proofErr w:type="spellStart"/>
-            <w:r>
-              <w:t>github</w:t>
-            </w:r>
-            <w:proofErr w:type="spellEnd"/>
-          </w:p>
-          <w:p>
-            <w:pPr>
-              <w:jc w:val="center"/>
-            </w:pPr>
-            <w:r>
-              <w:t xml:space="preserve">Vérification du </w:t>
-            </w:r>
-            <w:proofErr w:type="spellStart"/>
-            <w:r>
-              <w:t>workspace</w:t>
-            </w:r>
-            <w:proofErr w:type="spellEnd"/>
-            <w:r>
-              <w:t xml:space="preserve"> et du </w:t>
-            </w:r>
-            <w:proofErr w:type="spellStart"/>
-            <w:r>
-              <w:t>gitignore</w:t>
-            </w:r>
-            <w:proofErr w:type="spellEnd"/>
-          </w:p>
-          <w:p>
-            <w:pPr>
-              <w:jc w:val="center"/>
-            </w:pPr>
-            <w:r>
-              <w:t xml:space="preserve">Création du fichier </w:t>
-            </w:r>
-            <w:proofErr w:type="spellStart"/>
-            <w:r>
-              <w:t>Readme</w:t>
-            </w:r>
-            <w:proofErr w:type="spellEnd"/>
-            <w:r>
-              <w:t xml:space="preserve"> du repository</w:t>
+              <w:t>Création du workspace eclipse</w:t>
+            </w:r>
+          </w:p>
+          <w:p>
+            <w:pPr>
+              <w:jc w:val="center"/>
+            </w:pPr>
+            <w:r>
+              <w:t>Création du repository github</w:t>
+            </w:r>
+          </w:p>
+          <w:p>
+            <w:pPr>
+              <w:jc w:val="center"/>
+            </w:pPr>
+            <w:r>
+              <w:t>Vérification du workspace et du gitignore</w:t>
+            </w:r>
+          </w:p>
+          <w:p>
+            <w:pPr>
+              <w:jc w:val="center"/>
+            </w:pPr>
+            <w:r>
+              <w:t>Création du fichier Readme du repository</w:t>
             </w:r>
           </w:p>
         </w:tc>
@@ -2321,13 +2282,8 @@
               <w:jc w:val="center"/>
             </w:pPr>
             <w:r>
-              <w:t xml:space="preserve">Installation de l’OS </w:t>
-            </w:r>
-            <w:proofErr w:type="spellStart"/>
-            <w:r>
-              <w:t>Raspbian</w:t>
-            </w:r>
-            <w:proofErr w:type="spellEnd"/>
+              <w:t>Installation de l’OS Raspbian</w:t>
+            </w:r>
           </w:p>
           <w:p>
             <w:pPr>
@@ -2807,15 +2763,7 @@
               <w:jc w:val="center"/>
             </w:pPr>
             <w:r>
-              <w:t xml:space="preserve">Séance de suivi du travail de </w:t>
-            </w:r>
-            <w:proofErr w:type="spellStart"/>
-            <w:r>
-              <w:t>Bachelor</w:t>
-            </w:r>
-            <w:proofErr w:type="spellEnd"/>
-            <w:r>
-              <w:t xml:space="preserve"> avec M. Hubert Droz</w:t>
+              <w:t>Séance de suivi du travail de Bachelor avec M. Hubert Droz</w:t>
             </w:r>
           </w:p>
         </w:tc>
@@ -3875,19 +3823,9 @@
             <w:r>
               <w:t xml:space="preserve">Rédaction des mails de contact avec MM. </w:t>
             </w:r>
-            <w:proofErr w:type="spellStart"/>
-            <w:r>
-              <w:t>Mathez</w:t>
-            </w:r>
-            <w:proofErr w:type="spellEnd"/>
-            <w:r>
-              <w:t xml:space="preserve"> et </w:t>
-            </w:r>
-            <w:proofErr w:type="spellStart"/>
-            <w:r>
-              <w:t>Moutarlier</w:t>
-            </w:r>
-            <w:proofErr w:type="spellEnd"/>
+            <w:r>
+              <w:t>Mathez et Moutarlier</w:t>
+            </w:r>
             <w:r>
               <w:t xml:space="preserve"> pour la prise de rendez-vous</w:t>
             </w:r>
@@ -4120,21 +4058,8 @@
               <w:jc w:val="center"/>
             </w:pPr>
             <w:r>
-              <w:t xml:space="preserve">Lecture de la documentation reçue par M. </w:t>
-            </w:r>
-            <w:proofErr w:type="spellStart"/>
-            <w:r>
-              <w:t>Mathez</w:t>
-            </w:r>
-            <w:proofErr w:type="spellEnd"/>
-            <w:r>
-              <w:t xml:space="preserve"> concernant </w:t>
-            </w:r>
-            <w:proofErr w:type="spellStart"/>
-            <w:r>
-              <w:t>Synapxis</w:t>
-            </w:r>
-            <w:proofErr w:type="spellEnd"/>
+              <w:t>Lecture de la documentation reçue par M. Mathez concernant Synapxis</w:t>
+            </w:r>
             <w:r>
               <w:t>.</w:t>
             </w:r>
@@ -4144,15 +4069,7 @@
               <w:jc w:val="center"/>
             </w:pPr>
             <w:r>
-              <w:t xml:space="preserve">Installation de </w:t>
-            </w:r>
-            <w:proofErr w:type="spellStart"/>
-            <w:r>
-              <w:t>Twincat</w:t>
-            </w:r>
-            <w:proofErr w:type="spellEnd"/>
-            <w:r>
-              <w:t xml:space="preserve"> 3</w:t>
+              <w:t>Installation de Twincat 3</w:t>
             </w:r>
           </w:p>
         </w:tc>
@@ -4442,21 +4359,8 @@
               <w:jc w:val="center"/>
             </w:pPr>
             <w:r>
-              <w:t xml:space="preserve">Lecture de la documentation fournie par M. </w:t>
-            </w:r>
-            <w:proofErr w:type="spellStart"/>
-            <w:r>
-              <w:t>Moutarlier</w:t>
-            </w:r>
-            <w:proofErr w:type="spellEnd"/>
-            <w:r>
-              <w:t xml:space="preserve"> concernant </w:t>
-            </w:r>
-            <w:proofErr w:type="spellStart"/>
-            <w:r>
-              <w:t>Twincat</w:t>
-            </w:r>
-            <w:proofErr w:type="spellEnd"/>
+              <w:t>Lecture de la documentation fournie par M. Moutarlier concernant Twincat</w:t>
+            </w:r>
           </w:p>
         </w:tc>
         <w:tc>
@@ -4548,15 +4452,7 @@
               <w:jc w:val="center"/>
             </w:pPr>
             <w:r>
-              <w:t xml:space="preserve">Séance de suivi du travail de </w:t>
-            </w:r>
-            <w:proofErr w:type="spellStart"/>
-            <w:r>
-              <w:t>Bachelor</w:t>
-            </w:r>
-            <w:proofErr w:type="spellEnd"/>
-            <w:r>
-              <w:t xml:space="preserve"> avec M. Hubert Droz</w:t>
+              <w:t>Séance de suivi du travail de Bachelor avec M. Hubert Droz</w:t>
             </w:r>
           </w:p>
         </w:tc>
@@ -4649,21 +4545,8 @@
               <w:jc w:val="center"/>
             </w:pPr>
             <w:r>
-              <w:t xml:space="preserve">Lecture de la documentation fournie par M. </w:t>
-            </w:r>
-            <w:proofErr w:type="spellStart"/>
-            <w:r>
-              <w:t>Moutarlier</w:t>
-            </w:r>
-            <w:proofErr w:type="spellEnd"/>
-            <w:r>
-              <w:t xml:space="preserve"> concernant </w:t>
-            </w:r>
-            <w:proofErr w:type="spellStart"/>
-            <w:r>
-              <w:t>Twincat</w:t>
-            </w:r>
-            <w:proofErr w:type="spellEnd"/>
+              <w:t>Lecture de la documentation fournie par M. Moutarlier concernant Twincat</w:t>
+            </w:r>
           </w:p>
         </w:tc>
         <w:tc>
@@ -4875,21 +4758,8 @@
               <w:jc w:val="center"/>
             </w:pPr>
             <w:r>
-              <w:t xml:space="preserve">Lecture de la documentation fournie par M. </w:t>
-            </w:r>
-            <w:proofErr w:type="spellStart"/>
-            <w:r>
-              <w:t>Moutarlier</w:t>
-            </w:r>
-            <w:proofErr w:type="spellEnd"/>
-            <w:r>
-              <w:t xml:space="preserve"> concernant </w:t>
-            </w:r>
-            <w:proofErr w:type="spellStart"/>
-            <w:r>
-              <w:t>Twincat</w:t>
-            </w:r>
-            <w:proofErr w:type="spellEnd"/>
+              <w:t>Lecture de la documentation fournie par M. Moutarlier concernant Twincat</w:t>
+            </w:r>
           </w:p>
         </w:tc>
         <w:tc>
@@ -5036,13 +4906,8 @@
               <w:jc w:val="center"/>
             </w:pPr>
             <w:r>
-              <w:t xml:space="preserve">Préparation de la séance avec M. </w:t>
-            </w:r>
-            <w:proofErr w:type="spellStart"/>
-            <w:r>
-              <w:t>Moutarlier</w:t>
-            </w:r>
-            <w:proofErr w:type="spellEnd"/>
+              <w:t>Préparation de la séance avec M. Moutarlier</w:t>
+            </w:r>
           </w:p>
         </w:tc>
         <w:tc>
@@ -5147,29 +5012,16 @@
               <w:jc w:val="center"/>
             </w:pPr>
             <w:r>
-              <w:t xml:space="preserve">Rencontre avec M. Nicolas </w:t>
-            </w:r>
-            <w:proofErr w:type="spellStart"/>
-            <w:r>
-              <w:t>Moutarlier</w:t>
-            </w:r>
-            <w:proofErr w:type="spellEnd"/>
-            <w:r>
-              <w:t> :</w:t>
-            </w:r>
-          </w:p>
-          <w:p>
-            <w:pPr>
-              <w:jc w:val="center"/>
-            </w:pPr>
-            <w:r>
-              <w:t xml:space="preserve">Petite formation concernant </w:t>
-            </w:r>
-            <w:proofErr w:type="spellStart"/>
-            <w:r>
-              <w:t>Twincat</w:t>
-            </w:r>
-            <w:proofErr w:type="spellEnd"/>
+              <w:t>Rencontre avec M. Nicolas Moutarlier :</w:t>
+            </w:r>
+          </w:p>
+          <w:p>
+            <w:pPr>
+              <w:jc w:val="center"/>
+            </w:pPr>
+            <w:r>
+              <w:t>Petite formation concernant Twincat</w:t>
+            </w:r>
           </w:p>
         </w:tc>
         <w:tc>
@@ -5310,13 +5162,8 @@
               <w:jc w:val="center"/>
             </w:pPr>
             <w:r>
-              <w:t xml:space="preserve">Prise en main de </w:t>
-            </w:r>
-            <w:proofErr w:type="spellStart"/>
-            <w:r>
-              <w:t>Twincat</w:t>
-            </w:r>
-            <w:proofErr w:type="spellEnd"/>
+              <w:t>Prise en main de Twincat</w:t>
+            </w:r>
           </w:p>
         </w:tc>
         <w:tc>
@@ -5557,15 +5404,7 @@
               <w:jc w:val="center"/>
             </w:pPr>
             <w:r>
-              <w:t xml:space="preserve">Prise en main de </w:t>
-            </w:r>
-            <w:proofErr w:type="spellStart"/>
-            <w:r>
-              <w:t>Twincat</w:t>
-            </w:r>
-            <w:proofErr w:type="spellEnd"/>
-            <w:r>
-              <w:t xml:space="preserve"> et lecture de la documentation et des exemples concernant la connexion ADS en java</w:t>
+              <w:t>Prise en main de Twincat et lecture de la documentation et des exemples concernant la connexion ADS en java</w:t>
             </w:r>
           </w:p>
         </w:tc>
@@ -5779,42 +5618,24 @@
               <w:jc w:val="center"/>
             </w:pPr>
             <w:r>
-              <w:t xml:space="preserve">Rencontre avec M. Frédéric </w:t>
-            </w:r>
-            <w:proofErr w:type="spellStart"/>
-            <w:r>
-              <w:t>Mathez</w:t>
-            </w:r>
-            <w:proofErr w:type="spellEnd"/>
-            <w:r>
-              <w:t> :</w:t>
-            </w:r>
-          </w:p>
-          <w:p>
-            <w:pPr>
-              <w:jc w:val="center"/>
-            </w:pPr>
-            <w:r>
-              <w:t xml:space="preserve">Installation de </w:t>
-            </w:r>
-            <w:proofErr w:type="spellStart"/>
-            <w:r>
-              <w:t>Synapxis</w:t>
-            </w:r>
-            <w:proofErr w:type="spellEnd"/>
-          </w:p>
-          <w:p>
-            <w:pPr>
-              <w:jc w:val="center"/>
-            </w:pPr>
-            <w:r>
-              <w:t xml:space="preserve">Petite formation concernant </w:t>
-            </w:r>
-            <w:proofErr w:type="spellStart"/>
-            <w:r>
-              <w:t>Synapxis</w:t>
-            </w:r>
-            <w:proofErr w:type="spellEnd"/>
+              <w:t>Rencontre avec M. Frédéric Mathez :</w:t>
+            </w:r>
+          </w:p>
+          <w:p>
+            <w:pPr>
+              <w:jc w:val="center"/>
+            </w:pPr>
+            <w:r>
+              <w:t>Installation de Synapxis</w:t>
+            </w:r>
+          </w:p>
+          <w:p>
+            <w:pPr>
+              <w:jc w:val="center"/>
+            </w:pPr>
+            <w:r>
+              <w:t>Petite formation concernant Synapxis</w:t>
+            </w:r>
           </w:p>
           <w:p>
             <w:pPr>
@@ -6177,13 +5998,8 @@
               <w:jc w:val="center"/>
             </w:pPr>
             <w:r>
-              <w:t xml:space="preserve">Prise en main de </w:t>
-            </w:r>
-            <w:proofErr w:type="spellStart"/>
-            <w:r>
-              <w:t>Synapxis</w:t>
-            </w:r>
-            <w:proofErr w:type="spellEnd"/>
+              <w:t>Prise en main de Synapxis</w:t>
+            </w:r>
           </w:p>
         </w:tc>
         <w:tc>
@@ -6396,33 +6212,23 @@
               <w:jc w:val="center"/>
             </w:pPr>
             <w:r>
-              <w:t xml:space="preserve">Démarrage de </w:t>
-            </w:r>
-            <w:proofErr w:type="spellStart"/>
-            <w:r>
-              <w:t>Twincat</w:t>
-            </w:r>
-            <w:proofErr w:type="spellEnd"/>
-          </w:p>
-        </w:tc>
-        <w:tc>
-          <w:tcPr>
-            <w:tcW w:w="2407" w:type="dxa"/>
-            <w:shd w:val="clear" w:color="auto" w:fill="F2F2F2" w:themeFill="background1" w:themeFillShade="F2"/>
-            <w:vAlign w:val="center"/>
-          </w:tcPr>
-          <w:p>
-            <w:pPr>
-              <w:jc w:val="center"/>
-            </w:pPr>
-            <w:r>
-              <w:t xml:space="preserve">Message d’erreur au lancement de </w:t>
-            </w:r>
-            <w:proofErr w:type="spellStart"/>
-            <w:r>
-              <w:t>twincat</w:t>
-            </w:r>
-            <w:proofErr w:type="spellEnd"/>
+              <w:t>Démarrage de Twincat</w:t>
+            </w:r>
+          </w:p>
+        </w:tc>
+        <w:tc>
+          <w:tcPr>
+            <w:tcW w:w="2407" w:type="dxa"/>
+            <w:shd w:val="clear" w:color="auto" w:fill="F2F2F2" w:themeFill="background1" w:themeFillShade="F2"/>
+            <w:vAlign w:val="center"/>
+          </w:tcPr>
+          <w:p>
+            <w:pPr>
+              <w:jc w:val="center"/>
+            </w:pPr>
+            <w:r>
+              <w:t>Message d’erreur au lancement de twincat</w:t>
+            </w:r>
           </w:p>
         </w:tc>
         <w:tc>
@@ -6514,35 +6320,22 @@
               <w:jc w:val="center"/>
             </w:pPr>
             <w:r>
-              <w:t xml:space="preserve">Séance de suivi du travail de </w:t>
-            </w:r>
-            <w:proofErr w:type="spellStart"/>
-            <w:r>
-              <w:t>Bachelor</w:t>
-            </w:r>
-            <w:proofErr w:type="spellEnd"/>
-            <w:r>
-              <w:t xml:space="preserve"> avec M. Hubert Droz</w:t>
-            </w:r>
-          </w:p>
-        </w:tc>
-        <w:tc>
-          <w:tcPr>
-            <w:tcW w:w="2407" w:type="dxa"/>
-            <w:shd w:val="clear" w:color="auto" w:fill="F2F2F2" w:themeFill="background1" w:themeFillShade="F2"/>
-            <w:vAlign w:val="center"/>
-          </w:tcPr>
-          <w:p>
-            <w:pPr>
-              <w:jc w:val="center"/>
-            </w:pPr>
-            <w:proofErr w:type="spellStart"/>
-            <w:r>
-              <w:t>Twincat</w:t>
-            </w:r>
-            <w:proofErr w:type="spellEnd"/>
-            <w:r>
-              <w:t xml:space="preserve"> toujours pas fonctionnel à ce moment-là</w:t>
+              <w:t>Séance de suivi du travail de Bachelor avec M. Hubert Droz</w:t>
+            </w:r>
+          </w:p>
+        </w:tc>
+        <w:tc>
+          <w:tcPr>
+            <w:tcW w:w="2407" w:type="dxa"/>
+            <w:shd w:val="clear" w:color="auto" w:fill="F2F2F2" w:themeFill="background1" w:themeFillShade="F2"/>
+            <w:vAlign w:val="center"/>
+          </w:tcPr>
+          <w:p>
+            <w:pPr>
+              <w:jc w:val="center"/>
+            </w:pPr>
+            <w:r>
+              <w:t>Twincat toujours pas fonctionnel à ce moment-là</w:t>
             </w:r>
           </w:p>
         </w:tc>
@@ -6634,21 +6427,8 @@
             <w:pPr>
               <w:jc w:val="center"/>
             </w:pPr>
-            <w:proofErr w:type="spellStart"/>
-            <w:r>
-              <w:t>Twincat</w:t>
-            </w:r>
-            <w:proofErr w:type="spellEnd"/>
-            <w:r>
-              <w:t xml:space="preserve"> </w:t>
-            </w:r>
-            <w:proofErr w:type="spellStart"/>
-            <w:r>
-              <w:t>denouveau</w:t>
-            </w:r>
-            <w:proofErr w:type="spellEnd"/>
-            <w:r>
-              <w:t xml:space="preserve"> fonctionnel après un redémarrage de l’ordinateur.</w:t>
+            <w:r>
+              <w:t>Twincat denouveau fonctionnel après un redémarrage de l’ordinateur.</w:t>
             </w:r>
           </w:p>
           <w:p>
@@ -6986,13 +6766,8 @@
               <w:jc w:val="center"/>
             </w:pPr>
             <w:r>
-              <w:t xml:space="preserve">Lecture et analyse du code de l’API de connexion en ADS pour </w:t>
-            </w:r>
-            <w:proofErr w:type="spellStart"/>
-            <w:r>
-              <w:t>twincat</w:t>
-            </w:r>
-            <w:proofErr w:type="spellEnd"/>
+              <w:t>Lecture et analyse du code de l’API de connexion en ADS pour twincat</w:t>
+            </w:r>
           </w:p>
         </w:tc>
         <w:tc>
@@ -7096,13 +6871,8 @@
               <w:jc w:val="center"/>
             </w:pPr>
             <w:r>
-              <w:t xml:space="preserve">Lecture et analyse du code de l’API de connexion en ADS pour </w:t>
-            </w:r>
-            <w:proofErr w:type="spellStart"/>
-            <w:r>
-              <w:t>twincat</w:t>
-            </w:r>
-            <w:proofErr w:type="spellEnd"/>
+              <w:t>Lecture et analyse du code de l’API de connexion en ADS pour twincat</w:t>
+            </w:r>
           </w:p>
         </w:tc>
         <w:tc>
@@ -7191,30 +6961,42 @@
             <w:pPr>
               <w:jc w:val="center"/>
             </w:pPr>
-          </w:p>
-        </w:tc>
-        <w:tc>
-          <w:tcPr>
-            <w:tcW w:w="2407" w:type="dxa"/>
-            <w:shd w:val="clear" w:color="auto" w:fill="F2F2F2" w:themeFill="background1" w:themeFillShade="F2"/>
-            <w:vAlign w:val="center"/>
-          </w:tcPr>
-          <w:p>
-            <w:pPr>
-              <w:jc w:val="center"/>
-            </w:pPr>
-          </w:p>
-        </w:tc>
-        <w:tc>
-          <w:tcPr>
-            <w:tcW w:w="2407" w:type="dxa"/>
-            <w:shd w:val="clear" w:color="auto" w:fill="F2F2F2" w:themeFill="background1" w:themeFillShade="F2"/>
-            <w:vAlign w:val="center"/>
-          </w:tcPr>
-          <w:p>
-            <w:pPr>
-              <w:jc w:val="center"/>
-            </w:pPr>
+            <w:r>
+              <w:rPr>
+                <w:rStyle w:val="lev"/>
+              </w:rPr>
+              <w:t>Lundi de Pentecôte</w:t>
+            </w:r>
+          </w:p>
+        </w:tc>
+        <w:tc>
+          <w:tcPr>
+            <w:tcW w:w="2407" w:type="dxa"/>
+            <w:shd w:val="clear" w:color="auto" w:fill="F2F2F2" w:themeFill="background1" w:themeFillShade="F2"/>
+            <w:vAlign w:val="center"/>
+          </w:tcPr>
+          <w:p>
+            <w:pPr>
+              <w:jc w:val="center"/>
+            </w:pPr>
+            <w:r>
+              <w:t>-</w:t>
+            </w:r>
+          </w:p>
+        </w:tc>
+        <w:tc>
+          <w:tcPr>
+            <w:tcW w:w="2407" w:type="dxa"/>
+            <w:shd w:val="clear" w:color="auto" w:fill="F2F2F2" w:themeFill="background1" w:themeFillShade="F2"/>
+            <w:vAlign w:val="center"/>
+          </w:tcPr>
+          <w:p>
+            <w:pPr>
+              <w:jc w:val="center"/>
+            </w:pPr>
+            <w:r>
+              <w:t>-</w:t>
+            </w:r>
           </w:p>
         </w:tc>
       </w:tr>
@@ -7319,21 +7101,8 @@
             <w:pPr>
               <w:jc w:val="center"/>
             </w:pPr>
-            <w:proofErr w:type="spellStart"/>
-            <w:r>
-              <w:t>Debut</w:t>
-            </w:r>
-            <w:proofErr w:type="spellEnd"/>
-            <w:r>
-              <w:t xml:space="preserve"> de la création de l’interface, passage des informations de connexion (adresse </w:t>
-            </w:r>
-            <w:proofErr w:type="spellStart"/>
-            <w:r>
-              <w:t>ip</w:t>
-            </w:r>
-            <w:proofErr w:type="spellEnd"/>
-            <w:r>
-              <w:t xml:space="preserve"> et port) choisis par l’utilisateur pour l’agent gérant le robot</w:t>
+            <w:r>
+              <w:t>Debut de la création de l’interface, passage des informations de connexion (adresse ip et port) choisis par l’utilisateur pour l’agent gérant le robot</w:t>
             </w:r>
           </w:p>
         </w:tc>
@@ -7348,15 +7117,7 @@
               <w:jc w:val="center"/>
             </w:pPr>
             <w:r>
-              <w:t xml:space="preserve">Grosse perte de temps sur les </w:t>
-            </w:r>
-            <w:proofErr w:type="spellStart"/>
-            <w:r>
-              <w:t>layouts</w:t>
-            </w:r>
-            <w:proofErr w:type="spellEnd"/>
-            <w:r>
-              <w:t xml:space="preserve"> en java</w:t>
+              <w:t>Grosse perte de temps sur les layouts en java</w:t>
             </w:r>
           </w:p>
         </w:tc>
@@ -7746,23 +7507,7 @@
               <w:jc w:val="center"/>
             </w:pPr>
             <w:r>
-              <w:t xml:space="preserve">Différents essais </w:t>
-            </w:r>
-            <w:proofErr w:type="spellStart"/>
-            <w:r>
-              <w:t>infructeux</w:t>
-            </w:r>
-            <w:proofErr w:type="spellEnd"/>
-            <w:r>
-              <w:t xml:space="preserve"> sur Windows et le PI. Soucis venant sûrement du fait de la licence nécessaire pour l’utilisation de </w:t>
-            </w:r>
-            <w:proofErr w:type="spellStart"/>
-            <w:r>
-              <w:t>Synapxis</w:t>
-            </w:r>
-            <w:proofErr w:type="spellEnd"/>
-            <w:r>
-              <w:t>. L’ordinateur sur lequel il est installé doit être dans le réseau de l’école, le Pi et l’autre ordinateur utilisés ne le sont pas. Pour des questions de sécurité, la connexion est donc probablement bloquée</w:t>
+              <w:t>Différents essais infructeux sur Windows et le PI. Soucis venant sûrement du fait de la licence nécessaire pour l’utilisation de Synapxis. L’ordinateur sur lequel il est installé doit être dans le réseau de l’école, le Pi et l’autre ordinateur utilisés ne le sont pas. Pour des questions de sécurité, la connexion est donc probablement bloquée</w:t>
             </w:r>
           </w:p>
         </w:tc>
@@ -7994,15 +7739,7 @@
               <w:jc w:val="center"/>
             </w:pPr>
             <w:r>
-              <w:t xml:space="preserve">Ayant perdu beaucoup de temps </w:t>
-            </w:r>
-            <w:proofErr w:type="spellStart"/>
-            <w:r>
-              <w:t>la-dessus</w:t>
-            </w:r>
-            <w:proofErr w:type="spellEnd"/>
-            <w:r>
-              <w:t>, je remettrai la partie PI à plus tard</w:t>
+              <w:t>Ayant perdu beaucoup de temps la-dessus, je remettrai la partie PI à plus tard</w:t>
             </w:r>
           </w:p>
         </w:tc>
@@ -9008,13 +8745,8 @@
               <w:jc w:val="center"/>
             </w:pPr>
             <w:r>
-              <w:t xml:space="preserve">Lecture et analyse du code de l’API de connexion en ADS pour </w:t>
-            </w:r>
-            <w:proofErr w:type="spellStart"/>
-            <w:r>
-              <w:t>twincat</w:t>
-            </w:r>
-            <w:proofErr w:type="spellEnd"/>
+              <w:t>Lecture et analyse du code de l’API de connexion en ADS pour twincat</w:t>
+            </w:r>
           </w:p>
         </w:tc>
         <w:tc>
@@ -9533,7 +9265,25 @@
               <w:rPr>
                 <w:i/>
               </w:rPr>
-              <w:t xml:space="preserve">11h00 -&gt; </w:t>
+              <w:t>11h00 -&gt;</w:t>
+            </w:r>
+            <w:r>
+              <w:rPr>
+                <w:i/>
+              </w:rPr>
+              <w:t xml:space="preserve"> 12h00</w:t>
+            </w:r>
+            <w:r>
+              <w:rPr>
+                <w:i/>
+              </w:rPr>
+              <w:t xml:space="preserve"> </w:t>
+            </w:r>
+            <w:r>
+              <w:rPr>
+                <w:i/>
+              </w:rPr>
+              <w:t>/ 12h30 -&gt; 13h40</w:t>
             </w:r>
           </w:p>
         </w:tc>
@@ -9548,61 +9298,38 @@
             <w:pPr>
               <w:jc w:val="center"/>
             </w:pPr>
-            <w:proofErr w:type="spellStart"/>
-            <w:r>
-              <w:t>Débug</w:t>
-            </w:r>
-            <w:proofErr w:type="spellEnd"/>
-            <w:r>
-              <w:t xml:space="preserve"> du comportement des agents</w:t>
-            </w:r>
-          </w:p>
-        </w:tc>
-        <w:tc>
-          <w:tcPr>
-            <w:tcW w:w="2407" w:type="dxa"/>
-            <w:shd w:val="clear" w:color="auto" w:fill="F2F2F2" w:themeFill="background1" w:themeFillShade="F2"/>
-            <w:vAlign w:val="center"/>
-          </w:tcPr>
-          <w:p>
-            <w:pPr>
-              <w:jc w:val="center"/>
-            </w:pPr>
-            <w:r>
-              <w:t xml:space="preserve">Blocage au premier </w:t>
-            </w:r>
-            <w:proofErr w:type="spellStart"/>
-            <w:r>
-              <w:t>Step</w:t>
-            </w:r>
-            <w:proofErr w:type="spellEnd"/>
-          </w:p>
-        </w:tc>
-        <w:tc>
-          <w:tcPr>
-            <w:tcW w:w="2407" w:type="dxa"/>
-            <w:shd w:val="clear" w:color="auto" w:fill="F2F2F2" w:themeFill="background1" w:themeFillShade="F2"/>
-            <w:vAlign w:val="center"/>
-          </w:tcPr>
-          <w:p>
-            <w:pPr>
-              <w:jc w:val="center"/>
-            </w:pPr>
-            <w:r>
-              <w:t xml:space="preserve">Erreur de code java (utilisation </w:t>
-            </w:r>
-            <w:proofErr w:type="gramStart"/>
-            <w:r>
-              <w:t>du .</w:t>
-            </w:r>
-            <w:proofErr w:type="spellStart"/>
-            <w:r>
-              <w:t>equals</w:t>
-            </w:r>
-            <w:proofErr w:type="spellEnd"/>
-            <w:proofErr w:type="gramEnd"/>
-            <w:r>
-              <w:t xml:space="preserve"> pour comparer des strings)</w:t>
+            <w:r>
+              <w:t>Débug du comportement des agents</w:t>
+            </w:r>
+          </w:p>
+        </w:tc>
+        <w:tc>
+          <w:tcPr>
+            <w:tcW w:w="2407" w:type="dxa"/>
+            <w:shd w:val="clear" w:color="auto" w:fill="F2F2F2" w:themeFill="background1" w:themeFillShade="F2"/>
+            <w:vAlign w:val="center"/>
+          </w:tcPr>
+          <w:p>
+            <w:pPr>
+              <w:jc w:val="center"/>
+            </w:pPr>
+            <w:r>
+              <w:t>Blocage au premier Step</w:t>
+            </w:r>
+          </w:p>
+        </w:tc>
+        <w:tc>
+          <w:tcPr>
+            <w:tcW w:w="2407" w:type="dxa"/>
+            <w:shd w:val="clear" w:color="auto" w:fill="F2F2F2" w:themeFill="background1" w:themeFillShade="F2"/>
+            <w:vAlign w:val="center"/>
+          </w:tcPr>
+          <w:p>
+            <w:pPr>
+              <w:jc w:val="center"/>
+            </w:pPr>
+            <w:r>
+              <w:t>Erreur de code java (utilisation du .equals pour comparer des strings)</w:t>
             </w:r>
           </w:p>
         </w:tc>
@@ -9667,26 +9394,483 @@
               <w:jc w:val="center"/>
             </w:pPr>
             <w:r>
-              <w:t xml:space="preserve">Blocage au </w:t>
-            </w:r>
-            <w:proofErr w:type="spellStart"/>
-            <w:r>
-              <w:t>step</w:t>
-            </w:r>
-            <w:proofErr w:type="spellEnd"/>
-            <w:r>
-              <w:t xml:space="preserve"> 1, une fois que le robot avait chargé, il restait au </w:t>
-            </w:r>
-            <w:proofErr w:type="spellStart"/>
-            <w:r>
-              <w:t>step</w:t>
-            </w:r>
-            <w:proofErr w:type="spellEnd"/>
-            <w:r>
-              <w:t xml:space="preserve"> 1 à cause du test fait le compteur de réponses = modification du test effectué</w:t>
-            </w:r>
-            <w:bookmarkStart w:id="1" w:name="_GoBack"/>
-            <w:bookmarkEnd w:id="1"/>
+              <w:t>Blocage au step 1, une fois que le robot avait chargé, il restait au step 1 à cause du test fait le compteur de réponses = modification du test effectué</w:t>
+            </w:r>
+          </w:p>
+        </w:tc>
+      </w:tr>
+      <w:tr>
+        <w:trPr>
+          <w:trHeight w:val="592"/>
+        </w:trPr>
+        <w:tc>
+          <w:tcPr>
+            <w:tcW w:w="1271" w:type="dxa"/>
+            <w:shd w:val="clear" w:color="auto" w:fill="F2F2F2" w:themeFill="background1" w:themeFillShade="F2"/>
+            <w:vAlign w:val="center"/>
+          </w:tcPr>
+          <w:p>
+            <w:pPr>
+              <w:jc w:val="center"/>
+              <w:rPr>
+                <w:i/>
+              </w:rPr>
+            </w:pPr>
+            <w:r>
+              <w:rPr>
+                <w:b/>
+                <w:i/>
+              </w:rPr>
+              <w:t>Semaine 1</w:t>
+            </w:r>
+            <w:r>
+              <w:rPr>
+                <w:b/>
+                <w:i/>
+              </w:rPr>
+              <w:t>7</w:t>
+            </w:r>
+          </w:p>
+          <w:p>
+            <w:pPr>
+              <w:jc w:val="center"/>
+              <w:rPr>
+                <w:i/>
+              </w:rPr>
+            </w:pPr>
+            <w:r>
+              <w:rPr>
+                <w:i/>
+              </w:rPr>
+              <w:t>13.06.17</w:t>
+            </w:r>
+          </w:p>
+          <w:p>
+            <w:pPr>
+              <w:jc w:val="center"/>
+              <w:rPr>
+                <w:b/>
+                <w:i/>
+              </w:rPr>
+            </w:pPr>
+            <w:r>
+              <w:rPr>
+                <w:i/>
+              </w:rPr>
+              <w:t>13h40 -&gt; 13h50</w:t>
+            </w:r>
+          </w:p>
+        </w:tc>
+        <w:tc>
+          <w:tcPr>
+            <w:tcW w:w="3975" w:type="dxa"/>
+            <w:shd w:val="clear" w:color="auto" w:fill="F2F2F2" w:themeFill="background1" w:themeFillShade="F2"/>
+            <w:vAlign w:val="center"/>
+          </w:tcPr>
+          <w:p>
+            <w:pPr>
+              <w:jc w:val="center"/>
+            </w:pPr>
+            <w:r>
+              <w:t>Mise à jour du journal de travail</w:t>
+            </w:r>
+          </w:p>
+        </w:tc>
+        <w:tc>
+          <w:tcPr>
+            <w:tcW w:w="2407" w:type="dxa"/>
+            <w:shd w:val="clear" w:color="auto" w:fill="F2F2F2" w:themeFill="background1" w:themeFillShade="F2"/>
+            <w:vAlign w:val="center"/>
+          </w:tcPr>
+          <w:p>
+            <w:pPr>
+              <w:jc w:val="center"/>
+            </w:pPr>
+            <w:r>
+              <w:t>-</w:t>
+            </w:r>
+          </w:p>
+        </w:tc>
+        <w:tc>
+          <w:tcPr>
+            <w:tcW w:w="2407" w:type="dxa"/>
+            <w:shd w:val="clear" w:color="auto" w:fill="F2F2F2" w:themeFill="background1" w:themeFillShade="F2"/>
+            <w:vAlign w:val="center"/>
+          </w:tcPr>
+          <w:p>
+            <w:pPr>
+              <w:jc w:val="center"/>
+            </w:pPr>
+            <w:r>
+              <w:t>-</w:t>
+            </w:r>
+          </w:p>
+        </w:tc>
+      </w:tr>
+      <w:tr>
+        <w:trPr>
+          <w:trHeight w:val="592"/>
+        </w:trPr>
+        <w:tc>
+          <w:tcPr>
+            <w:tcW w:w="1271" w:type="dxa"/>
+            <w:shd w:val="clear" w:color="auto" w:fill="F2F2F2" w:themeFill="background1" w:themeFillShade="F2"/>
+            <w:vAlign w:val="center"/>
+          </w:tcPr>
+          <w:p>
+            <w:pPr>
+              <w:jc w:val="center"/>
+              <w:rPr>
+                <w:i/>
+              </w:rPr>
+            </w:pPr>
+            <w:r>
+              <w:rPr>
+                <w:b/>
+                <w:i/>
+              </w:rPr>
+              <w:t>Semaine 1</w:t>
+            </w:r>
+            <w:r>
+              <w:rPr>
+                <w:b/>
+                <w:i/>
+              </w:rPr>
+              <w:t>7</w:t>
+            </w:r>
+          </w:p>
+          <w:p>
+            <w:pPr>
+              <w:jc w:val="center"/>
+              <w:rPr>
+                <w:i/>
+              </w:rPr>
+            </w:pPr>
+            <w:r>
+              <w:rPr>
+                <w:i/>
+              </w:rPr>
+              <w:t>13.06.17</w:t>
+            </w:r>
+          </w:p>
+          <w:p>
+            <w:pPr>
+              <w:jc w:val="center"/>
+              <w:rPr>
+                <w:b/>
+                <w:i/>
+              </w:rPr>
+            </w:pPr>
+            <w:r>
+              <w:rPr>
+                <w:i/>
+              </w:rPr>
+              <w:t>13h</w:t>
+            </w:r>
+            <w:r>
+              <w:rPr>
+                <w:i/>
+              </w:rPr>
+              <w:t>5</w:t>
+            </w:r>
+            <w:r>
+              <w:rPr>
+                <w:i/>
+              </w:rPr>
+              <w:t>0 -&gt;</w:t>
+            </w:r>
+            <w:r>
+              <w:rPr>
+                <w:i/>
+              </w:rPr>
+              <w:t xml:space="preserve"> 14h</w:t>
+            </w:r>
+            <w:r>
+              <w:rPr>
+                <w:i/>
+              </w:rPr>
+              <w:t>1</w:t>
+            </w:r>
+            <w:r>
+              <w:rPr>
+                <w:i/>
+              </w:rPr>
+              <w:t>0</w:t>
+            </w:r>
+            <w:r>
+              <w:rPr>
+                <w:i/>
+              </w:rPr>
+              <w:t xml:space="preserve"> </w:t>
+            </w:r>
+          </w:p>
+        </w:tc>
+        <w:tc>
+          <w:tcPr>
+            <w:tcW w:w="3975" w:type="dxa"/>
+            <w:shd w:val="clear" w:color="auto" w:fill="F2F2F2" w:themeFill="background1" w:themeFillShade="F2"/>
+            <w:vAlign w:val="center"/>
+          </w:tcPr>
+          <w:p>
+            <w:pPr>
+              <w:jc w:val="center"/>
+            </w:pPr>
+            <w:r>
+              <w:t>Analyse du code de l’exemple de connexion en ADS via Java</w:t>
+            </w:r>
+          </w:p>
+        </w:tc>
+        <w:tc>
+          <w:tcPr>
+            <w:tcW w:w="2407" w:type="dxa"/>
+            <w:shd w:val="clear" w:color="auto" w:fill="F2F2F2" w:themeFill="background1" w:themeFillShade="F2"/>
+            <w:vAlign w:val="center"/>
+          </w:tcPr>
+          <w:p>
+            <w:pPr>
+              <w:jc w:val="center"/>
+            </w:pPr>
+            <w:r>
+              <w:t>-</w:t>
+            </w:r>
+          </w:p>
+        </w:tc>
+        <w:tc>
+          <w:tcPr>
+            <w:tcW w:w="2407" w:type="dxa"/>
+            <w:shd w:val="clear" w:color="auto" w:fill="F2F2F2" w:themeFill="background1" w:themeFillShade="F2"/>
+            <w:vAlign w:val="center"/>
+          </w:tcPr>
+          <w:p>
+            <w:pPr>
+              <w:jc w:val="center"/>
+            </w:pPr>
+            <w:r>
+              <w:t>-</w:t>
+            </w:r>
+          </w:p>
+        </w:tc>
+      </w:tr>
+      <w:tr>
+        <w:trPr>
+          <w:trHeight w:val="999"/>
+        </w:trPr>
+        <w:tc>
+          <w:tcPr>
+            <w:tcW w:w="1271" w:type="dxa"/>
+            <w:shd w:val="clear" w:color="auto" w:fill="F2F2F2" w:themeFill="background1" w:themeFillShade="F2"/>
+            <w:vAlign w:val="center"/>
+          </w:tcPr>
+          <w:p>
+            <w:pPr>
+              <w:jc w:val="center"/>
+              <w:rPr>
+                <w:i/>
+              </w:rPr>
+            </w:pPr>
+            <w:r>
+              <w:rPr>
+                <w:b/>
+                <w:i/>
+              </w:rPr>
+              <w:t>Semaine 1</w:t>
+            </w:r>
+            <w:r>
+              <w:rPr>
+                <w:b/>
+                <w:i/>
+              </w:rPr>
+              <w:t>7</w:t>
+            </w:r>
+          </w:p>
+          <w:p>
+            <w:pPr>
+              <w:jc w:val="center"/>
+              <w:rPr>
+                <w:i/>
+              </w:rPr>
+            </w:pPr>
+            <w:r>
+              <w:rPr>
+                <w:i/>
+              </w:rPr>
+              <w:t>13.06.17</w:t>
+            </w:r>
+          </w:p>
+          <w:p>
+            <w:pPr>
+              <w:jc w:val="center"/>
+              <w:rPr>
+                <w:b/>
+                <w:i/>
+              </w:rPr>
+            </w:pPr>
+            <w:r>
+              <w:rPr>
+                <w:i/>
+              </w:rPr>
+              <w:t>14h20 -&gt; 14h40</w:t>
+            </w:r>
+          </w:p>
+        </w:tc>
+        <w:tc>
+          <w:tcPr>
+            <w:tcW w:w="3975" w:type="dxa"/>
+            <w:shd w:val="clear" w:color="auto" w:fill="F2F2F2" w:themeFill="background1" w:themeFillShade="F2"/>
+            <w:vAlign w:val="center"/>
+          </w:tcPr>
+          <w:p>
+            <w:pPr>
+              <w:jc w:val="center"/>
+            </w:pPr>
+            <w:r>
+              <w:t>Séance de suivi du travail de Bachelor avec M. Hubert Droz</w:t>
+            </w:r>
+          </w:p>
+        </w:tc>
+        <w:tc>
+          <w:tcPr>
+            <w:tcW w:w="2407" w:type="dxa"/>
+            <w:shd w:val="clear" w:color="auto" w:fill="F2F2F2" w:themeFill="background1" w:themeFillShade="F2"/>
+            <w:vAlign w:val="center"/>
+          </w:tcPr>
+          <w:p>
+            <w:pPr>
+              <w:jc w:val="center"/>
+            </w:pPr>
+            <w:r>
+              <w:t>-</w:t>
+            </w:r>
+          </w:p>
+        </w:tc>
+        <w:tc>
+          <w:tcPr>
+            <w:tcW w:w="2407" w:type="dxa"/>
+            <w:shd w:val="clear" w:color="auto" w:fill="F2F2F2" w:themeFill="background1" w:themeFillShade="F2"/>
+            <w:vAlign w:val="center"/>
+          </w:tcPr>
+          <w:p>
+            <w:pPr>
+              <w:jc w:val="center"/>
+            </w:pPr>
+            <w:r>
+              <w:t>-</w:t>
+            </w:r>
+          </w:p>
+        </w:tc>
+      </w:tr>
+      <w:tr>
+        <w:trPr>
+          <w:trHeight w:val="592"/>
+        </w:trPr>
+        <w:tc>
+          <w:tcPr>
+            <w:tcW w:w="1271" w:type="dxa"/>
+            <w:shd w:val="clear" w:color="auto" w:fill="F2F2F2" w:themeFill="background1" w:themeFillShade="F2"/>
+            <w:vAlign w:val="center"/>
+          </w:tcPr>
+          <w:p>
+            <w:pPr>
+              <w:jc w:val="center"/>
+              <w:rPr>
+                <w:i/>
+              </w:rPr>
+            </w:pPr>
+            <w:r>
+              <w:rPr>
+                <w:b/>
+                <w:i/>
+              </w:rPr>
+              <w:lastRenderedPageBreak/>
+              <w:t>Semaine 1</w:t>
+            </w:r>
+            <w:r>
+              <w:rPr>
+                <w:b/>
+                <w:i/>
+              </w:rPr>
+              <w:t>7</w:t>
+            </w:r>
+          </w:p>
+          <w:p>
+            <w:pPr>
+              <w:jc w:val="center"/>
+              <w:rPr>
+                <w:i/>
+              </w:rPr>
+            </w:pPr>
+            <w:r>
+              <w:rPr>
+                <w:i/>
+              </w:rPr>
+              <w:t>13.06.17</w:t>
+            </w:r>
+          </w:p>
+          <w:p>
+            <w:pPr>
+              <w:jc w:val="center"/>
+              <w:rPr>
+                <w:b/>
+                <w:i/>
+              </w:rPr>
+            </w:pPr>
+            <w:r>
+              <w:rPr>
+                <w:i/>
+              </w:rPr>
+              <w:t>14h40</w:t>
+            </w:r>
+            <w:r>
+              <w:rPr>
+                <w:i/>
+              </w:rPr>
+              <w:t xml:space="preserve"> -&gt; 17h00</w:t>
+            </w:r>
+          </w:p>
+        </w:tc>
+        <w:tc>
+          <w:tcPr>
+            <w:tcW w:w="3975" w:type="dxa"/>
+            <w:shd w:val="clear" w:color="auto" w:fill="F2F2F2" w:themeFill="background1" w:themeFillShade="F2"/>
+            <w:vAlign w:val="center"/>
+          </w:tcPr>
+          <w:p>
+            <w:pPr>
+              <w:jc w:val="center"/>
+            </w:pPr>
+            <w:r>
+              <w:t>Analyse du code de l’exemple de connexion en ADS via Java</w:t>
+            </w:r>
+          </w:p>
+        </w:tc>
+        <w:tc>
+          <w:tcPr>
+            <w:tcW w:w="2407" w:type="dxa"/>
+            <w:shd w:val="clear" w:color="auto" w:fill="F2F2F2" w:themeFill="background1" w:themeFillShade="F2"/>
+            <w:vAlign w:val="center"/>
+          </w:tcPr>
+          <w:p>
+            <w:pPr>
+              <w:jc w:val="center"/>
+            </w:pPr>
+            <w:r>
+              <w:t>-</w:t>
+            </w:r>
+          </w:p>
+        </w:tc>
+        <w:tc>
+          <w:tcPr>
+            <w:tcW w:w="2407" w:type="dxa"/>
+            <w:shd w:val="clear" w:color="auto" w:fill="F2F2F2" w:themeFill="background1" w:themeFillShade="F2"/>
+            <w:vAlign w:val="center"/>
+          </w:tcPr>
+          <w:p>
+            <w:pPr>
+              <w:jc w:val="center"/>
+            </w:pPr>
+            <w:r>
+              <w:t>-</w:t>
+            </w:r>
           </w:p>
         </w:tc>
       </w:tr>
@@ -9743,6 +9927,12 @@
                 <w:i/>
               </w:rPr>
             </w:pPr>
+            <w:r>
+              <w:rPr>
+                <w:i/>
+              </w:rPr>
+              <w:t>08h00 -&gt; 12h00</w:t>
+            </w:r>
           </w:p>
         </w:tc>
         <w:tc>
@@ -9755,28 +9945,37 @@
             <w:pPr>
               <w:jc w:val="center"/>
             </w:pPr>
-          </w:p>
-        </w:tc>
-        <w:tc>
-          <w:tcPr>
-            <w:tcW w:w="2407" w:type="dxa"/>
-            <w:vAlign w:val="center"/>
-          </w:tcPr>
-          <w:p>
-            <w:pPr>
-              <w:jc w:val="center"/>
-            </w:pPr>
-          </w:p>
-        </w:tc>
-        <w:tc>
-          <w:tcPr>
-            <w:tcW w:w="2407" w:type="dxa"/>
-            <w:vAlign w:val="center"/>
-          </w:tcPr>
-          <w:p>
-            <w:pPr>
-              <w:jc w:val="center"/>
-            </w:pPr>
+            <w:r>
+              <w:t>Analyse du code de l’exemple de connexion en ADS avec .NET (réseau école)</w:t>
+            </w:r>
+          </w:p>
+        </w:tc>
+        <w:tc>
+          <w:tcPr>
+            <w:tcW w:w="2407" w:type="dxa"/>
+            <w:vAlign w:val="center"/>
+          </w:tcPr>
+          <w:p>
+            <w:pPr>
+              <w:jc w:val="center"/>
+            </w:pPr>
+            <w:r>
+              <w:t>-</w:t>
+            </w:r>
+          </w:p>
+        </w:tc>
+        <w:tc>
+          <w:tcPr>
+            <w:tcW w:w="2407" w:type="dxa"/>
+            <w:vAlign w:val="center"/>
+          </w:tcPr>
+          <w:p>
+            <w:pPr>
+              <w:jc w:val="center"/>
+            </w:pPr>
+            <w:r>
+              <w:t>-</w:t>
+            </w:r>
           </w:p>
         </w:tc>
       </w:tr>
@@ -9787,7 +9986,6 @@
         <w:tc>
           <w:tcPr>
             <w:tcW w:w="1271" w:type="dxa"/>
-            <w:shd w:val="clear" w:color="auto" w:fill="F2F2F2" w:themeFill="background1" w:themeFillShade="F2"/>
             <w:vAlign w:val="center"/>
           </w:tcPr>
           <w:p>
@@ -9823,53 +10021,66 @@
               <w:rPr>
                 <w:i/>
               </w:rPr>
-              <w:t>15.06.17</w:t>
-            </w:r>
-          </w:p>
-          <w:p>
-            <w:pPr>
-              <w:jc w:val="center"/>
-              <w:rPr>
-                <w:b/>
-                <w:i/>
-              </w:rPr>
-            </w:pPr>
+              <w:t>14.06.17</w:t>
+            </w:r>
+          </w:p>
+          <w:p>
+            <w:pPr>
+              <w:jc w:val="center"/>
+              <w:rPr>
+                <w:b/>
+                <w:i/>
+              </w:rPr>
+            </w:pPr>
+            <w:r>
+              <w:rPr>
+                <w:i/>
+              </w:rPr>
+              <w:t>12h30 -&gt; 16h00</w:t>
+            </w:r>
           </w:p>
         </w:tc>
         <w:tc>
           <w:tcPr>
             <w:tcW w:w="3975" w:type="dxa"/>
-            <w:shd w:val="clear" w:color="auto" w:fill="F2F2F2" w:themeFill="background1" w:themeFillShade="F2"/>
-            <w:vAlign w:val="center"/>
-          </w:tcPr>
-          <w:p>
-            <w:pPr>
-              <w:jc w:val="center"/>
-            </w:pPr>
-          </w:p>
-        </w:tc>
-        <w:tc>
-          <w:tcPr>
-            <w:tcW w:w="2407" w:type="dxa"/>
-            <w:shd w:val="clear" w:color="auto" w:fill="F2F2F2" w:themeFill="background1" w:themeFillShade="F2"/>
-            <w:vAlign w:val="center"/>
-          </w:tcPr>
-          <w:p>
-            <w:pPr>
-              <w:jc w:val="center"/>
-            </w:pPr>
-          </w:p>
-        </w:tc>
-        <w:tc>
-          <w:tcPr>
-            <w:tcW w:w="2407" w:type="dxa"/>
-            <w:shd w:val="clear" w:color="auto" w:fill="F2F2F2" w:themeFill="background1" w:themeFillShade="F2"/>
-            <w:vAlign w:val="center"/>
-          </w:tcPr>
-          <w:p>
-            <w:pPr>
-              <w:jc w:val="center"/>
-            </w:pPr>
+            <w:shd w:val="clear" w:color="auto" w:fill="FFFFFF" w:themeFill="background1"/>
+            <w:vAlign w:val="center"/>
+          </w:tcPr>
+          <w:p>
+            <w:pPr>
+              <w:jc w:val="center"/>
+            </w:pPr>
+            <w:r>
+              <w:t>Analyse du code de l’exemple de connexion en ADS avec .NET (réseau école)</w:t>
+            </w:r>
+          </w:p>
+        </w:tc>
+        <w:tc>
+          <w:tcPr>
+            <w:tcW w:w="2407" w:type="dxa"/>
+            <w:vAlign w:val="center"/>
+          </w:tcPr>
+          <w:p>
+            <w:pPr>
+              <w:jc w:val="center"/>
+            </w:pPr>
+            <w:r>
+              <w:t>-</w:t>
+            </w:r>
+          </w:p>
+        </w:tc>
+        <w:tc>
+          <w:tcPr>
+            <w:tcW w:w="2407" w:type="dxa"/>
+            <w:vAlign w:val="center"/>
+          </w:tcPr>
+          <w:p>
+            <w:pPr>
+              <w:jc w:val="center"/>
+            </w:pPr>
+            <w:r>
+              <w:t>-</w:t>
+            </w:r>
           </w:p>
         </w:tc>
       </w:tr>
@@ -9915,16 +10126,23 @@
               <w:rPr>
                 <w:i/>
               </w:rPr>
-              <w:t>16.06.17</w:t>
-            </w:r>
-          </w:p>
-          <w:p>
-            <w:pPr>
-              <w:jc w:val="center"/>
-              <w:rPr>
-                <w:i/>
-              </w:rPr>
-            </w:pPr>
+              <w:t>14.06.17</w:t>
+            </w:r>
+          </w:p>
+          <w:p>
+            <w:pPr>
+              <w:jc w:val="center"/>
+              <w:rPr>
+                <w:b/>
+                <w:i/>
+              </w:rPr>
+            </w:pPr>
+            <w:r>
+              <w:rPr>
+                <w:i/>
+              </w:rPr>
+              <w:t>16h00 -&gt; 16h30</w:t>
+            </w:r>
           </w:p>
         </w:tc>
         <w:tc>
@@ -9937,28 +10155,37 @@
             <w:pPr>
               <w:jc w:val="center"/>
             </w:pPr>
-          </w:p>
-        </w:tc>
-        <w:tc>
-          <w:tcPr>
-            <w:tcW w:w="2407" w:type="dxa"/>
-            <w:vAlign w:val="center"/>
-          </w:tcPr>
-          <w:p>
-            <w:pPr>
-              <w:jc w:val="center"/>
-            </w:pPr>
-          </w:p>
-        </w:tc>
-        <w:tc>
-          <w:tcPr>
-            <w:tcW w:w="2407" w:type="dxa"/>
-            <w:vAlign w:val="center"/>
-          </w:tcPr>
-          <w:p>
-            <w:pPr>
-              <w:jc w:val="center"/>
-            </w:pPr>
+            <w:r>
+              <w:t>Mise à jour journal de travail</w:t>
+            </w:r>
+          </w:p>
+        </w:tc>
+        <w:tc>
+          <w:tcPr>
+            <w:tcW w:w="2407" w:type="dxa"/>
+            <w:vAlign w:val="center"/>
+          </w:tcPr>
+          <w:p>
+            <w:pPr>
+              <w:jc w:val="center"/>
+            </w:pPr>
+            <w:r>
+              <w:t>-</w:t>
+            </w:r>
+          </w:p>
+        </w:tc>
+        <w:tc>
+          <w:tcPr>
+            <w:tcW w:w="2407" w:type="dxa"/>
+            <w:vAlign w:val="center"/>
+          </w:tcPr>
+          <w:p>
+            <w:pPr>
+              <w:jc w:val="center"/>
+            </w:pPr>
+            <w:r>
+              <w:t>-</w:t>
+            </w:r>
           </w:p>
         </w:tc>
       </w:tr>
@@ -9991,30 +10218,37 @@
                 <w:b/>
                 <w:i/>
               </w:rPr>
-              <w:t>8</w:t>
-            </w:r>
-          </w:p>
-          <w:p>
-            <w:pPr>
-              <w:jc w:val="center"/>
-              <w:rPr>
-                <w:i/>
-              </w:rPr>
-            </w:pPr>
-            <w:r>
-              <w:rPr>
-                <w:i/>
-              </w:rPr>
-              <w:t>19.06.17</w:t>
-            </w:r>
-          </w:p>
-          <w:p>
-            <w:pPr>
-              <w:jc w:val="center"/>
-              <w:rPr>
-                <w:i/>
-              </w:rPr>
-            </w:pPr>
+              <w:t>7</w:t>
+            </w:r>
+          </w:p>
+          <w:p>
+            <w:pPr>
+              <w:jc w:val="center"/>
+              <w:rPr>
+                <w:i/>
+              </w:rPr>
+            </w:pPr>
+            <w:r>
+              <w:rPr>
+                <w:i/>
+              </w:rPr>
+              <w:t>15.06.17</w:t>
+            </w:r>
+          </w:p>
+          <w:p>
+            <w:pPr>
+              <w:jc w:val="center"/>
+              <w:rPr>
+                <w:b/>
+                <w:i/>
+              </w:rPr>
+            </w:pPr>
+            <w:r>
+              <w:rPr>
+                <w:i/>
+              </w:rPr>
+              <w:t>08h00 -&gt; 12h00</w:t>
+            </w:r>
           </w:p>
         </w:tc>
         <w:tc>
@@ -10027,30 +10261,39 @@
             <w:pPr>
               <w:jc w:val="center"/>
             </w:pPr>
-          </w:p>
-        </w:tc>
-        <w:tc>
-          <w:tcPr>
-            <w:tcW w:w="2407" w:type="dxa"/>
-            <w:shd w:val="clear" w:color="auto" w:fill="F2F2F2" w:themeFill="background1" w:themeFillShade="F2"/>
-            <w:vAlign w:val="center"/>
-          </w:tcPr>
-          <w:p>
-            <w:pPr>
-              <w:jc w:val="center"/>
-            </w:pPr>
-          </w:p>
-        </w:tc>
-        <w:tc>
-          <w:tcPr>
-            <w:tcW w:w="2407" w:type="dxa"/>
-            <w:shd w:val="clear" w:color="auto" w:fill="F2F2F2" w:themeFill="background1" w:themeFillShade="F2"/>
-            <w:vAlign w:val="center"/>
-          </w:tcPr>
-          <w:p>
-            <w:pPr>
-              <w:jc w:val="center"/>
-            </w:pPr>
+            <w:r>
+              <w:t>Début du code de la connexion à Twincat en utilisant les exemples trouvés</w:t>
+            </w:r>
+          </w:p>
+        </w:tc>
+        <w:tc>
+          <w:tcPr>
+            <w:tcW w:w="2407" w:type="dxa"/>
+            <w:shd w:val="clear" w:color="auto" w:fill="F2F2F2" w:themeFill="background1" w:themeFillShade="F2"/>
+            <w:vAlign w:val="center"/>
+          </w:tcPr>
+          <w:p>
+            <w:pPr>
+              <w:jc w:val="center"/>
+            </w:pPr>
+            <w:r>
+              <w:t>La connexion ne s’ouvre pas. Adresse et port non fournis dans l’exemple trouvé</w:t>
+            </w:r>
+          </w:p>
+        </w:tc>
+        <w:tc>
+          <w:tcPr>
+            <w:tcW w:w="2407" w:type="dxa"/>
+            <w:shd w:val="clear" w:color="auto" w:fill="F2F2F2" w:themeFill="background1" w:themeFillShade="F2"/>
+            <w:vAlign w:val="center"/>
+          </w:tcPr>
+          <w:p>
+            <w:pPr>
+              <w:jc w:val="center"/>
+            </w:pPr>
+            <w:r>
+              <w:t>Ajout de l’adresse et du port fourni par l’utilisateur</w:t>
+            </w:r>
           </w:p>
         </w:tc>
       </w:tr>
@@ -10061,22 +10304,21 @@
         <w:tc>
           <w:tcPr>
             <w:tcW w:w="1271" w:type="dxa"/>
-            <w:shd w:val="clear" w:color="auto" w:fill="FFFFFF" w:themeFill="background1"/>
-            <w:vAlign w:val="center"/>
-          </w:tcPr>
-          <w:p>
-            <w:pPr>
-              <w:jc w:val="center"/>
-              <w:rPr>
-                <w:i/>
-              </w:rPr>
-            </w:pPr>
-            <w:r>
-              <w:rPr>
-                <w:b/>
-                <w:i/>
-              </w:rPr>
-              <w:lastRenderedPageBreak/>
+            <w:shd w:val="clear" w:color="auto" w:fill="F2F2F2" w:themeFill="background1" w:themeFillShade="F2"/>
+            <w:vAlign w:val="center"/>
+          </w:tcPr>
+          <w:p>
+            <w:pPr>
+              <w:jc w:val="center"/>
+              <w:rPr>
+                <w:i/>
+              </w:rPr>
+            </w:pPr>
+            <w:r>
+              <w:rPr>
+                <w:b/>
+                <w:i/>
+              </w:rPr>
               <w:t>Semaine 1</w:t>
             </w:r>
             <w:r>
@@ -10084,67 +10326,82 @@
                 <w:b/>
                 <w:i/>
               </w:rPr>
-              <w:t>8</w:t>
-            </w:r>
-          </w:p>
-          <w:p>
-            <w:pPr>
-              <w:jc w:val="center"/>
-              <w:rPr>
-                <w:i/>
-              </w:rPr>
-            </w:pPr>
-            <w:r>
-              <w:rPr>
-                <w:i/>
-              </w:rPr>
-              <w:t>20.06.17</w:t>
-            </w:r>
-          </w:p>
-          <w:p>
-            <w:pPr>
-              <w:jc w:val="center"/>
-              <w:rPr>
-                <w:b/>
-                <w:i/>
-              </w:rPr>
-            </w:pPr>
+              <w:t>7</w:t>
+            </w:r>
+          </w:p>
+          <w:p>
+            <w:pPr>
+              <w:jc w:val="center"/>
+              <w:rPr>
+                <w:i/>
+              </w:rPr>
+            </w:pPr>
+            <w:r>
+              <w:rPr>
+                <w:i/>
+              </w:rPr>
+              <w:t>15.06.17</w:t>
+            </w:r>
+          </w:p>
+          <w:p>
+            <w:pPr>
+              <w:jc w:val="center"/>
+              <w:rPr>
+                <w:b/>
+                <w:i/>
+              </w:rPr>
+            </w:pPr>
+            <w:r>
+              <w:rPr>
+                <w:i/>
+              </w:rPr>
+              <w:t>12h30 -&gt; 16h30</w:t>
+            </w:r>
           </w:p>
         </w:tc>
         <w:tc>
           <w:tcPr>
             <w:tcW w:w="3975" w:type="dxa"/>
-            <w:shd w:val="clear" w:color="auto" w:fill="FFFFFF" w:themeFill="background1"/>
-            <w:vAlign w:val="center"/>
-          </w:tcPr>
-          <w:p>
-            <w:pPr>
-              <w:jc w:val="center"/>
-            </w:pPr>
-          </w:p>
-        </w:tc>
-        <w:tc>
-          <w:tcPr>
-            <w:tcW w:w="2407" w:type="dxa"/>
-            <w:shd w:val="clear" w:color="auto" w:fill="FFFFFF" w:themeFill="background1"/>
-            <w:vAlign w:val="center"/>
-          </w:tcPr>
-          <w:p>
-            <w:pPr>
-              <w:jc w:val="center"/>
-            </w:pPr>
-          </w:p>
-        </w:tc>
-        <w:tc>
-          <w:tcPr>
-            <w:tcW w:w="2407" w:type="dxa"/>
-            <w:shd w:val="clear" w:color="auto" w:fill="FFFFFF" w:themeFill="background1"/>
-            <w:vAlign w:val="center"/>
-          </w:tcPr>
-          <w:p>
-            <w:pPr>
-              <w:jc w:val="center"/>
-            </w:pPr>
+            <w:shd w:val="clear" w:color="auto" w:fill="F2F2F2" w:themeFill="background1" w:themeFillShade="F2"/>
+            <w:vAlign w:val="center"/>
+          </w:tcPr>
+          <w:p>
+            <w:pPr>
+              <w:jc w:val="center"/>
+            </w:pPr>
+            <w:r>
+              <w:t>Modification de l’interface pour que l’utilisateur entre le port et l’adresse de la presse</w:t>
+            </w:r>
+          </w:p>
+        </w:tc>
+        <w:tc>
+          <w:tcPr>
+            <w:tcW w:w="2407" w:type="dxa"/>
+            <w:shd w:val="clear" w:color="auto" w:fill="F2F2F2" w:themeFill="background1" w:themeFillShade="F2"/>
+            <w:vAlign w:val="center"/>
+          </w:tcPr>
+          <w:p>
+            <w:pPr>
+              <w:jc w:val="center"/>
+            </w:pPr>
+            <w:r>
+              <w:t>Problème de Layout java</w:t>
+            </w:r>
+          </w:p>
+        </w:tc>
+        <w:tc>
+          <w:tcPr>
+            <w:tcW w:w="2407" w:type="dxa"/>
+            <w:shd w:val="clear" w:color="auto" w:fill="F2F2F2" w:themeFill="background1" w:themeFillShade="F2"/>
+            <w:vAlign w:val="center"/>
+          </w:tcPr>
+          <w:p>
+            <w:pPr>
+              <w:jc w:val="center"/>
+            </w:pPr>
+            <w:r>
+              <w:t>GUI à reprendre entièrement par la suite.</w:t>
+            </w:r>
           </w:p>
         </w:tc>
       </w:tr>
@@ -10177,31 +10434,37 @@
                 <w:b/>
                 <w:i/>
               </w:rPr>
-              <w:t>8</w:t>
-            </w:r>
-          </w:p>
-          <w:p>
-            <w:pPr>
-              <w:jc w:val="center"/>
-              <w:rPr>
-                <w:i/>
-              </w:rPr>
-            </w:pPr>
-            <w:r>
-              <w:rPr>
-                <w:i/>
-              </w:rPr>
-              <w:t>21.06.17</w:t>
-            </w:r>
-          </w:p>
-          <w:p>
-            <w:pPr>
-              <w:jc w:val="center"/>
-              <w:rPr>
-                <w:b/>
-                <w:i/>
-              </w:rPr>
-            </w:pPr>
+              <w:t>7</w:t>
+            </w:r>
+          </w:p>
+          <w:p>
+            <w:pPr>
+              <w:jc w:val="center"/>
+              <w:rPr>
+                <w:i/>
+              </w:rPr>
+            </w:pPr>
+            <w:r>
+              <w:rPr>
+                <w:i/>
+              </w:rPr>
+              <w:t>15.06.17</w:t>
+            </w:r>
+          </w:p>
+          <w:p>
+            <w:pPr>
+              <w:jc w:val="center"/>
+              <w:rPr>
+                <w:b/>
+                <w:i/>
+              </w:rPr>
+            </w:pPr>
+            <w:r>
+              <w:rPr>
+                <w:i/>
+              </w:rPr>
+              <w:t>16h30 -&gt; 16h40</w:t>
+            </w:r>
           </w:p>
         </w:tc>
         <w:tc>
@@ -10214,30 +10477,39 @@
             <w:pPr>
               <w:jc w:val="center"/>
             </w:pPr>
-          </w:p>
-        </w:tc>
-        <w:tc>
-          <w:tcPr>
-            <w:tcW w:w="2407" w:type="dxa"/>
-            <w:shd w:val="clear" w:color="auto" w:fill="F2F2F2" w:themeFill="background1" w:themeFillShade="F2"/>
-            <w:vAlign w:val="center"/>
-          </w:tcPr>
-          <w:p>
-            <w:pPr>
-              <w:jc w:val="center"/>
-            </w:pPr>
-          </w:p>
-        </w:tc>
-        <w:tc>
-          <w:tcPr>
-            <w:tcW w:w="2407" w:type="dxa"/>
-            <w:shd w:val="clear" w:color="auto" w:fill="F2F2F2" w:themeFill="background1" w:themeFillShade="F2"/>
-            <w:vAlign w:val="center"/>
-          </w:tcPr>
-          <w:p>
-            <w:pPr>
-              <w:jc w:val="center"/>
-            </w:pPr>
+            <w:r>
+              <w:t>Mise à jour du journal de travail</w:t>
+            </w:r>
+          </w:p>
+        </w:tc>
+        <w:tc>
+          <w:tcPr>
+            <w:tcW w:w="2407" w:type="dxa"/>
+            <w:shd w:val="clear" w:color="auto" w:fill="F2F2F2" w:themeFill="background1" w:themeFillShade="F2"/>
+            <w:vAlign w:val="center"/>
+          </w:tcPr>
+          <w:p>
+            <w:pPr>
+              <w:jc w:val="center"/>
+            </w:pPr>
+            <w:r>
+              <w:t>-</w:t>
+            </w:r>
+          </w:p>
+        </w:tc>
+        <w:tc>
+          <w:tcPr>
+            <w:tcW w:w="2407" w:type="dxa"/>
+            <w:shd w:val="clear" w:color="auto" w:fill="F2F2F2" w:themeFill="background1" w:themeFillShade="F2"/>
+            <w:vAlign w:val="center"/>
+          </w:tcPr>
+          <w:p>
+            <w:pPr>
+              <w:jc w:val="center"/>
+            </w:pPr>
+            <w:r>
+              <w:t>-</w:t>
+            </w:r>
           </w:p>
         </w:tc>
       </w:tr>
@@ -10248,7 +10520,6 @@
         <w:tc>
           <w:tcPr>
             <w:tcW w:w="1271" w:type="dxa"/>
-            <w:shd w:val="clear" w:color="auto" w:fill="FFFFFF" w:themeFill="background1"/>
             <w:vAlign w:val="center"/>
           </w:tcPr>
           <w:p>
@@ -10270,31 +10541,42 @@
                 <w:b/>
                 <w:i/>
               </w:rPr>
-              <w:t>8</w:t>
-            </w:r>
-          </w:p>
-          <w:p>
-            <w:pPr>
-              <w:jc w:val="center"/>
-              <w:rPr>
-                <w:i/>
-              </w:rPr>
-            </w:pPr>
-            <w:r>
-              <w:rPr>
-                <w:i/>
-              </w:rPr>
-              <w:t>22.06.17</w:t>
-            </w:r>
-          </w:p>
-          <w:p>
-            <w:pPr>
-              <w:jc w:val="center"/>
-              <w:rPr>
-                <w:b/>
-                <w:i/>
-              </w:rPr>
-            </w:pPr>
+              <w:t>7</w:t>
+            </w:r>
+          </w:p>
+          <w:p>
+            <w:pPr>
+              <w:jc w:val="center"/>
+              <w:rPr>
+                <w:i/>
+              </w:rPr>
+            </w:pPr>
+            <w:r>
+              <w:rPr>
+                <w:i/>
+              </w:rPr>
+              <w:t>16.06.17</w:t>
+            </w:r>
+          </w:p>
+          <w:p>
+            <w:pPr>
+              <w:jc w:val="center"/>
+              <w:rPr>
+                <w:i/>
+              </w:rPr>
+            </w:pPr>
+            <w:r>
+              <w:rPr>
+                <w:i/>
+              </w:rPr>
+              <w:t>08h00 -&gt; 12h00</w:t>
+            </w:r>
+            <w:r>
+              <w:rPr>
+                <w:i/>
+              </w:rPr>
+              <w:t xml:space="preserve"> / 12h30 -&gt; 16h30</w:t>
+            </w:r>
           </w:p>
         </w:tc>
         <w:tc>
@@ -10307,30 +10589,37 @@
             <w:pPr>
               <w:jc w:val="center"/>
             </w:pPr>
-          </w:p>
-        </w:tc>
-        <w:tc>
-          <w:tcPr>
-            <w:tcW w:w="2407" w:type="dxa"/>
-            <w:shd w:val="clear" w:color="auto" w:fill="FFFFFF" w:themeFill="background1"/>
-            <w:vAlign w:val="center"/>
-          </w:tcPr>
-          <w:p>
-            <w:pPr>
-              <w:jc w:val="center"/>
-            </w:pPr>
-          </w:p>
-        </w:tc>
-        <w:tc>
-          <w:tcPr>
-            <w:tcW w:w="2407" w:type="dxa"/>
-            <w:shd w:val="clear" w:color="auto" w:fill="FFFFFF" w:themeFill="background1"/>
-            <w:vAlign w:val="center"/>
-          </w:tcPr>
-          <w:p>
-            <w:pPr>
-              <w:jc w:val="center"/>
-            </w:pPr>
+            <w:r>
+              <w:t>Codage de la connexion à Twincat</w:t>
+            </w:r>
+          </w:p>
+        </w:tc>
+        <w:tc>
+          <w:tcPr>
+            <w:tcW w:w="2407" w:type="dxa"/>
+            <w:vAlign w:val="center"/>
+          </w:tcPr>
+          <w:p>
+            <w:pPr>
+              <w:jc w:val="center"/>
+            </w:pPr>
+            <w:r>
+              <w:t>Problème de test pour la connexion.</w:t>
+            </w:r>
+          </w:p>
+        </w:tc>
+        <w:tc>
+          <w:tcPr>
+            <w:tcW w:w="2407" w:type="dxa"/>
+            <w:vAlign w:val="center"/>
+          </w:tcPr>
+          <w:p>
+            <w:pPr>
+              <w:jc w:val="center"/>
+            </w:pPr>
+            <w:r>
+              <w:t>Création d’une application indépendante afin de se connecter à Twincat. Integration par la suite des fonctions dans l’agent</w:t>
+            </w:r>
           </w:p>
         </w:tc>
       </w:tr>
@@ -10377,17 +10666,22 @@
               <w:rPr>
                 <w:i/>
               </w:rPr>
-              <w:t>23.06.17</w:t>
-            </w:r>
-          </w:p>
-          <w:p>
-            <w:pPr>
-              <w:jc w:val="center"/>
-              <w:rPr>
-                <w:b/>
-                <w:i/>
-              </w:rPr>
-            </w:pPr>
+              <w:t>19.06.17</w:t>
+            </w:r>
+          </w:p>
+          <w:p>
+            <w:pPr>
+              <w:jc w:val="center"/>
+              <w:rPr>
+                <w:i/>
+              </w:rPr>
+            </w:pPr>
+            <w:r>
+              <w:rPr>
+                <w:i/>
+              </w:rPr>
+              <w:t>08h00 -&gt; 12h00 / 12h30 -&gt; 16h30</w:t>
+            </w:r>
           </w:p>
         </w:tc>
         <w:tc>
@@ -10400,30 +10694,47 @@
             <w:pPr>
               <w:jc w:val="center"/>
             </w:pPr>
-          </w:p>
-        </w:tc>
-        <w:tc>
-          <w:tcPr>
-            <w:tcW w:w="2407" w:type="dxa"/>
-            <w:shd w:val="clear" w:color="auto" w:fill="F2F2F2" w:themeFill="background1" w:themeFillShade="F2"/>
-            <w:vAlign w:val="center"/>
-          </w:tcPr>
-          <w:p>
-            <w:pPr>
-              <w:jc w:val="center"/>
-            </w:pPr>
-          </w:p>
-        </w:tc>
-        <w:tc>
-          <w:tcPr>
-            <w:tcW w:w="2407" w:type="dxa"/>
-            <w:shd w:val="clear" w:color="auto" w:fill="F2F2F2" w:themeFill="background1" w:themeFillShade="F2"/>
-            <w:vAlign w:val="center"/>
-          </w:tcPr>
-          <w:p>
-            <w:pPr>
-              <w:jc w:val="center"/>
-            </w:pPr>
+            <w:r>
+              <w:t>Creation de la partie pour tester la connexion twincat</w:t>
+            </w:r>
+          </w:p>
+          <w:p>
+            <w:pPr>
+              <w:jc w:val="center"/>
+            </w:pPr>
+            <w:r>
+              <w:t>Codage de la connexion à Twincat</w:t>
+            </w:r>
+          </w:p>
+        </w:tc>
+        <w:tc>
+          <w:tcPr>
+            <w:tcW w:w="2407" w:type="dxa"/>
+            <w:shd w:val="clear" w:color="auto" w:fill="F2F2F2" w:themeFill="background1" w:themeFillShade="F2"/>
+            <w:vAlign w:val="center"/>
+          </w:tcPr>
+          <w:p>
+            <w:pPr>
+              <w:jc w:val="center"/>
+            </w:pPr>
+            <w:r>
+              <w:t>Connexion non fonctionnelle</w:t>
+            </w:r>
+          </w:p>
+        </w:tc>
+        <w:tc>
+          <w:tcPr>
+            <w:tcW w:w="2407" w:type="dxa"/>
+            <w:shd w:val="clear" w:color="auto" w:fill="F2F2F2" w:themeFill="background1" w:themeFillShade="F2"/>
+            <w:vAlign w:val="center"/>
+          </w:tcPr>
+          <w:p>
+            <w:pPr>
+              <w:jc w:val="center"/>
+            </w:pPr>
+            <w:r>
+              <w:t>Pas de solution trouvée actuellement</w:t>
+            </w:r>
           </w:p>
         </w:tc>
       </w:tr>
@@ -10434,6 +10745,7 @@
         <w:tc>
           <w:tcPr>
             <w:tcW w:w="1271" w:type="dxa"/>
+            <w:shd w:val="clear" w:color="auto" w:fill="FFFFFF" w:themeFill="background1"/>
             <w:vAlign w:val="center"/>
           </w:tcPr>
           <w:p>
@@ -10455,27 +10767,28 @@
                 <w:b/>
                 <w:i/>
               </w:rPr>
-              <w:t>9</w:t>
-            </w:r>
-          </w:p>
-          <w:p>
-            <w:pPr>
-              <w:jc w:val="center"/>
-              <w:rPr>
-                <w:i/>
-              </w:rPr>
-            </w:pPr>
-            <w:r>
-              <w:rPr>
-                <w:i/>
-              </w:rPr>
-              <w:t>26.06.17</w:t>
-            </w:r>
-          </w:p>
-          <w:p>
-            <w:pPr>
-              <w:jc w:val="center"/>
-              <w:rPr>
+              <w:t>8</w:t>
+            </w:r>
+          </w:p>
+          <w:p>
+            <w:pPr>
+              <w:jc w:val="center"/>
+              <w:rPr>
+                <w:i/>
+              </w:rPr>
+            </w:pPr>
+            <w:r>
+              <w:rPr>
+                <w:i/>
+              </w:rPr>
+              <w:t>20.06.17</w:t>
+            </w:r>
+          </w:p>
+          <w:p>
+            <w:pPr>
+              <w:jc w:val="center"/>
+              <w:rPr>
+                <w:b/>
                 <w:i/>
               </w:rPr>
             </w:pPr>
@@ -10491,28 +10804,39 @@
             <w:pPr>
               <w:jc w:val="center"/>
             </w:pPr>
-          </w:p>
-        </w:tc>
-        <w:tc>
-          <w:tcPr>
-            <w:tcW w:w="2407" w:type="dxa"/>
-            <w:vAlign w:val="center"/>
-          </w:tcPr>
-          <w:p>
-            <w:pPr>
-              <w:jc w:val="center"/>
-            </w:pPr>
-          </w:p>
-        </w:tc>
-        <w:tc>
-          <w:tcPr>
-            <w:tcW w:w="2407" w:type="dxa"/>
-            <w:vAlign w:val="center"/>
-          </w:tcPr>
-          <w:p>
-            <w:pPr>
-              <w:jc w:val="center"/>
-            </w:pPr>
+            <w:r>
+              <w:t>-</w:t>
+            </w:r>
+          </w:p>
+        </w:tc>
+        <w:tc>
+          <w:tcPr>
+            <w:tcW w:w="2407" w:type="dxa"/>
+            <w:shd w:val="clear" w:color="auto" w:fill="FFFFFF" w:themeFill="background1"/>
+            <w:vAlign w:val="center"/>
+          </w:tcPr>
+          <w:p>
+            <w:pPr>
+              <w:jc w:val="center"/>
+            </w:pPr>
+            <w:r>
+              <w:t>Malade</w:t>
+            </w:r>
+          </w:p>
+        </w:tc>
+        <w:tc>
+          <w:tcPr>
+            <w:tcW w:w="2407" w:type="dxa"/>
+            <w:shd w:val="clear" w:color="auto" w:fill="FFFFFF" w:themeFill="background1"/>
+            <w:vAlign w:val="center"/>
+          </w:tcPr>
+          <w:p>
+            <w:pPr>
+              <w:jc w:val="center"/>
+            </w:pPr>
+            <w:r>
+              <w:t>-</w:t>
+            </w:r>
           </w:p>
         </w:tc>
       </w:tr>
@@ -10545,21 +10869,21 @@
                 <w:b/>
                 <w:i/>
               </w:rPr>
-              <w:t>9</w:t>
-            </w:r>
-          </w:p>
-          <w:p>
-            <w:pPr>
-              <w:jc w:val="center"/>
-              <w:rPr>
-                <w:i/>
-              </w:rPr>
-            </w:pPr>
-            <w:r>
-              <w:rPr>
-                <w:i/>
-              </w:rPr>
-              <w:t>27.06.17</w:t>
+              <w:t>8</w:t>
+            </w:r>
+          </w:p>
+          <w:p>
+            <w:pPr>
+              <w:jc w:val="center"/>
+              <w:rPr>
+                <w:i/>
+              </w:rPr>
+            </w:pPr>
+            <w:r>
+              <w:rPr>
+                <w:i/>
+              </w:rPr>
+              <w:t>21.06.17</w:t>
             </w:r>
           </w:p>
           <w:p>
@@ -10582,30 +10906,39 @@
             <w:pPr>
               <w:jc w:val="center"/>
             </w:pPr>
-          </w:p>
-        </w:tc>
-        <w:tc>
-          <w:tcPr>
-            <w:tcW w:w="2407" w:type="dxa"/>
-            <w:shd w:val="clear" w:color="auto" w:fill="F2F2F2" w:themeFill="background1" w:themeFillShade="F2"/>
-            <w:vAlign w:val="center"/>
-          </w:tcPr>
-          <w:p>
-            <w:pPr>
-              <w:jc w:val="center"/>
-            </w:pPr>
-          </w:p>
-        </w:tc>
-        <w:tc>
-          <w:tcPr>
-            <w:tcW w:w="2407" w:type="dxa"/>
-            <w:shd w:val="clear" w:color="auto" w:fill="F2F2F2" w:themeFill="background1" w:themeFillShade="F2"/>
-            <w:vAlign w:val="center"/>
-          </w:tcPr>
-          <w:p>
-            <w:pPr>
-              <w:jc w:val="center"/>
-            </w:pPr>
+            <w:r>
+              <w:t>-</w:t>
+            </w:r>
+          </w:p>
+        </w:tc>
+        <w:tc>
+          <w:tcPr>
+            <w:tcW w:w="2407" w:type="dxa"/>
+            <w:shd w:val="clear" w:color="auto" w:fill="F2F2F2" w:themeFill="background1" w:themeFillShade="F2"/>
+            <w:vAlign w:val="center"/>
+          </w:tcPr>
+          <w:p>
+            <w:pPr>
+              <w:jc w:val="center"/>
+            </w:pPr>
+            <w:r>
+              <w:t>Malade</w:t>
+            </w:r>
+          </w:p>
+        </w:tc>
+        <w:tc>
+          <w:tcPr>
+            <w:tcW w:w="2407" w:type="dxa"/>
+            <w:shd w:val="clear" w:color="auto" w:fill="F2F2F2" w:themeFill="background1" w:themeFillShade="F2"/>
+            <w:vAlign w:val="center"/>
+          </w:tcPr>
+          <w:p>
+            <w:pPr>
+              <w:jc w:val="center"/>
+            </w:pPr>
+            <w:r>
+              <w:t>-</w:t>
+            </w:r>
           </w:p>
         </w:tc>
       </w:tr>
@@ -10616,6 +10949,7 @@
         <w:tc>
           <w:tcPr>
             <w:tcW w:w="1271" w:type="dxa"/>
+            <w:shd w:val="clear" w:color="auto" w:fill="FFFFFF" w:themeFill="background1"/>
             <w:vAlign w:val="center"/>
           </w:tcPr>
           <w:p>
@@ -10637,31 +10971,37 @@
                 <w:b/>
                 <w:i/>
               </w:rPr>
-              <w:t>9</w:t>
-            </w:r>
-          </w:p>
-          <w:p>
-            <w:pPr>
-              <w:jc w:val="center"/>
-              <w:rPr>
-                <w:i/>
-              </w:rPr>
-            </w:pPr>
-            <w:r>
-              <w:rPr>
-                <w:i/>
-              </w:rPr>
-              <w:t>28.06.17</w:t>
-            </w:r>
-          </w:p>
-          <w:p>
-            <w:pPr>
-              <w:jc w:val="center"/>
-              <w:rPr>
-                <w:b/>
-                <w:i/>
-              </w:rPr>
-            </w:pPr>
+              <w:t>8</w:t>
+            </w:r>
+          </w:p>
+          <w:p>
+            <w:pPr>
+              <w:jc w:val="center"/>
+              <w:rPr>
+                <w:i/>
+              </w:rPr>
+            </w:pPr>
+            <w:r>
+              <w:rPr>
+                <w:i/>
+              </w:rPr>
+              <w:t>22.06.17</w:t>
+            </w:r>
+          </w:p>
+          <w:p>
+            <w:pPr>
+              <w:jc w:val="center"/>
+              <w:rPr>
+                <w:b/>
+                <w:i/>
+              </w:rPr>
+            </w:pPr>
+            <w:r>
+              <w:rPr>
+                <w:i/>
+              </w:rPr>
+              <w:t>11h00 -&gt; 11h30</w:t>
+            </w:r>
           </w:p>
         </w:tc>
         <w:tc>
@@ -10674,28 +11014,48 @@
             <w:pPr>
               <w:jc w:val="center"/>
             </w:pPr>
-          </w:p>
-        </w:tc>
-        <w:tc>
-          <w:tcPr>
-            <w:tcW w:w="2407" w:type="dxa"/>
-            <w:vAlign w:val="center"/>
-          </w:tcPr>
-          <w:p>
-            <w:pPr>
-              <w:jc w:val="center"/>
-            </w:pPr>
-          </w:p>
-        </w:tc>
-        <w:tc>
-          <w:tcPr>
-            <w:tcW w:w="2407" w:type="dxa"/>
-            <w:vAlign w:val="center"/>
-          </w:tcPr>
-          <w:p>
-            <w:pPr>
-              <w:jc w:val="center"/>
-            </w:pPr>
+            <w:r>
+              <w:t>Mise à jour journal de travail</w:t>
+            </w:r>
+          </w:p>
+        </w:tc>
+        <w:tc>
+          <w:tcPr>
+            <w:tcW w:w="2407" w:type="dxa"/>
+            <w:shd w:val="clear" w:color="auto" w:fill="FFFFFF" w:themeFill="background1"/>
+            <w:vAlign w:val="center"/>
+          </w:tcPr>
+          <w:p>
+            <w:pPr>
+              <w:jc w:val="center"/>
+            </w:pPr>
+            <w:r>
+              <w:t>Rendez-vous c</w:t>
+            </w:r>
+            <w:r>
+              <w:t>hez le médecin le matin, arrivé</w:t>
+            </w:r>
+            <w:r>
+              <w:t xml:space="preserve"> à 11h</w:t>
+            </w:r>
+            <w:r>
+              <w:t xml:space="preserve"> au PTSI</w:t>
+            </w:r>
+          </w:p>
+        </w:tc>
+        <w:tc>
+          <w:tcPr>
+            <w:tcW w:w="2407" w:type="dxa"/>
+            <w:shd w:val="clear" w:color="auto" w:fill="FFFFFF" w:themeFill="background1"/>
+            <w:vAlign w:val="center"/>
+          </w:tcPr>
+          <w:p>
+            <w:pPr>
+              <w:jc w:val="center"/>
+            </w:pPr>
+            <w:r>
+              <w:t>-</w:t>
+            </w:r>
           </w:p>
         </w:tc>
       </w:tr>
@@ -10706,21 +11066,22 @@
         <w:tc>
           <w:tcPr>
             <w:tcW w:w="1271" w:type="dxa"/>
-            <w:shd w:val="clear" w:color="auto" w:fill="F2F2F2" w:themeFill="background1" w:themeFillShade="F2"/>
-            <w:vAlign w:val="center"/>
-          </w:tcPr>
-          <w:p>
-            <w:pPr>
-              <w:jc w:val="center"/>
-              <w:rPr>
-                <w:i/>
-              </w:rPr>
-            </w:pPr>
-            <w:r>
-              <w:rPr>
-                <w:b/>
-                <w:i/>
-              </w:rPr>
+            <w:shd w:val="clear" w:color="auto" w:fill="FFFFFF" w:themeFill="background1"/>
+            <w:vAlign w:val="center"/>
+          </w:tcPr>
+          <w:p>
+            <w:pPr>
+              <w:jc w:val="center"/>
+              <w:rPr>
+                <w:i/>
+              </w:rPr>
+            </w:pPr>
+            <w:r>
+              <w:rPr>
+                <w:b/>
+                <w:i/>
+              </w:rPr>
+              <w:lastRenderedPageBreak/>
               <w:t>Semaine 1</w:t>
             </w:r>
             <w:r>
@@ -10728,6 +11089,759 @@
                 <w:b/>
                 <w:i/>
               </w:rPr>
+              <w:t>8</w:t>
+            </w:r>
+          </w:p>
+          <w:p>
+            <w:pPr>
+              <w:jc w:val="center"/>
+              <w:rPr>
+                <w:i/>
+              </w:rPr>
+            </w:pPr>
+            <w:r>
+              <w:rPr>
+                <w:i/>
+              </w:rPr>
+              <w:t>22.06.17</w:t>
+            </w:r>
+          </w:p>
+          <w:p>
+            <w:pPr>
+              <w:jc w:val="center"/>
+              <w:rPr>
+                <w:b/>
+                <w:i/>
+              </w:rPr>
+            </w:pPr>
+            <w:r>
+              <w:rPr>
+                <w:i/>
+              </w:rPr>
+              <w:t>11h30 -&gt; 12h00</w:t>
+            </w:r>
+          </w:p>
+        </w:tc>
+        <w:tc>
+          <w:tcPr>
+            <w:tcW w:w="3975" w:type="dxa"/>
+            <w:shd w:val="clear" w:color="auto" w:fill="FFFFFF" w:themeFill="background1"/>
+            <w:vAlign w:val="center"/>
+          </w:tcPr>
+          <w:p>
+            <w:pPr>
+              <w:jc w:val="center"/>
+            </w:pPr>
+            <w:r>
+              <w:t>Codage et test de la connexion à Twincat</w:t>
+            </w:r>
+          </w:p>
+        </w:tc>
+        <w:tc>
+          <w:tcPr>
+            <w:tcW w:w="2407" w:type="dxa"/>
+            <w:shd w:val="clear" w:color="auto" w:fill="FFFFFF" w:themeFill="background1"/>
+            <w:vAlign w:val="center"/>
+          </w:tcPr>
+          <w:p>
+            <w:pPr>
+              <w:jc w:val="center"/>
+            </w:pPr>
+            <w:r>
+              <w:t>Connexion non fonctionnelle</w:t>
+            </w:r>
+          </w:p>
+        </w:tc>
+        <w:tc>
+          <w:tcPr>
+            <w:tcW w:w="2407" w:type="dxa"/>
+            <w:shd w:val="clear" w:color="auto" w:fill="FFFFFF" w:themeFill="background1"/>
+            <w:vAlign w:val="center"/>
+          </w:tcPr>
+          <w:p>
+            <w:pPr>
+              <w:jc w:val="center"/>
+            </w:pPr>
+            <w:r>
+              <w:t>Pas de solution trouvée actuellement</w:t>
+            </w:r>
+          </w:p>
+        </w:tc>
+      </w:tr>
+      <w:tr>
+        <w:trPr>
+          <w:trHeight w:val="701"/>
+        </w:trPr>
+        <w:tc>
+          <w:tcPr>
+            <w:tcW w:w="1271" w:type="dxa"/>
+            <w:shd w:val="clear" w:color="auto" w:fill="FFFFFF" w:themeFill="background1"/>
+            <w:vAlign w:val="center"/>
+          </w:tcPr>
+          <w:p>
+            <w:pPr>
+              <w:jc w:val="center"/>
+              <w:rPr>
+                <w:i/>
+              </w:rPr>
+            </w:pPr>
+            <w:r>
+              <w:rPr>
+                <w:b/>
+                <w:i/>
+              </w:rPr>
+              <w:t>Semaine 1</w:t>
+            </w:r>
+            <w:r>
+              <w:rPr>
+                <w:b/>
+                <w:i/>
+              </w:rPr>
+              <w:t>8</w:t>
+            </w:r>
+          </w:p>
+          <w:p>
+            <w:pPr>
+              <w:jc w:val="center"/>
+              <w:rPr>
+                <w:i/>
+              </w:rPr>
+            </w:pPr>
+            <w:r>
+              <w:rPr>
+                <w:i/>
+              </w:rPr>
+              <w:t>22.06.17</w:t>
+            </w:r>
+          </w:p>
+          <w:p>
+            <w:pPr>
+              <w:jc w:val="center"/>
+              <w:rPr>
+                <w:b/>
+                <w:i/>
+              </w:rPr>
+            </w:pPr>
+            <w:r>
+              <w:rPr>
+                <w:i/>
+              </w:rPr>
+              <w:t xml:space="preserve">12h30 -&gt; 13h30 </w:t>
+            </w:r>
+          </w:p>
+        </w:tc>
+        <w:tc>
+          <w:tcPr>
+            <w:tcW w:w="3975" w:type="dxa"/>
+            <w:shd w:val="clear" w:color="auto" w:fill="FFFFFF" w:themeFill="background1"/>
+            <w:vAlign w:val="center"/>
+          </w:tcPr>
+          <w:p>
+            <w:pPr>
+              <w:jc w:val="center"/>
+            </w:pPr>
+            <w:r>
+              <w:t>Codage et test de la connexion à Twincat</w:t>
+            </w:r>
+          </w:p>
+        </w:tc>
+        <w:tc>
+          <w:tcPr>
+            <w:tcW w:w="2407" w:type="dxa"/>
+            <w:shd w:val="clear" w:color="auto" w:fill="FFFFFF" w:themeFill="background1"/>
+            <w:vAlign w:val="center"/>
+          </w:tcPr>
+          <w:p>
+            <w:pPr>
+              <w:jc w:val="center"/>
+            </w:pPr>
+            <w:r>
+              <w:t>Connexion non fonctionnelle</w:t>
+            </w:r>
+          </w:p>
+        </w:tc>
+        <w:tc>
+          <w:tcPr>
+            <w:tcW w:w="2407" w:type="dxa"/>
+            <w:shd w:val="clear" w:color="auto" w:fill="FFFFFF" w:themeFill="background1"/>
+            <w:vAlign w:val="center"/>
+          </w:tcPr>
+          <w:p>
+            <w:pPr>
+              <w:jc w:val="center"/>
+            </w:pPr>
+            <w:r>
+              <w:t>Pas de solution trouvée actuellement</w:t>
+            </w:r>
+          </w:p>
+        </w:tc>
+      </w:tr>
+      <w:tr>
+        <w:trPr>
+          <w:trHeight w:val="701"/>
+        </w:trPr>
+        <w:tc>
+          <w:tcPr>
+            <w:tcW w:w="1271" w:type="dxa"/>
+            <w:shd w:val="clear" w:color="auto" w:fill="FFFFFF" w:themeFill="background1"/>
+            <w:vAlign w:val="center"/>
+          </w:tcPr>
+          <w:p>
+            <w:pPr>
+              <w:jc w:val="center"/>
+              <w:rPr>
+                <w:i/>
+              </w:rPr>
+            </w:pPr>
+            <w:r>
+              <w:rPr>
+                <w:b/>
+                <w:i/>
+              </w:rPr>
+              <w:t>Semaine 1</w:t>
+            </w:r>
+            <w:r>
+              <w:rPr>
+                <w:b/>
+                <w:i/>
+              </w:rPr>
+              <w:t>8</w:t>
+            </w:r>
+          </w:p>
+          <w:p>
+            <w:pPr>
+              <w:jc w:val="center"/>
+              <w:rPr>
+                <w:i/>
+              </w:rPr>
+            </w:pPr>
+            <w:r>
+              <w:rPr>
+                <w:i/>
+              </w:rPr>
+              <w:t>22.06.17</w:t>
+            </w:r>
+          </w:p>
+          <w:p>
+            <w:pPr>
+              <w:jc w:val="center"/>
+              <w:rPr>
+                <w:i/>
+              </w:rPr>
+            </w:pPr>
+            <w:r>
+              <w:rPr>
+                <w:i/>
+              </w:rPr>
+              <w:t>13h30 -&gt; 14h00</w:t>
+            </w:r>
+          </w:p>
+        </w:tc>
+        <w:tc>
+          <w:tcPr>
+            <w:tcW w:w="3975" w:type="dxa"/>
+            <w:shd w:val="clear" w:color="auto" w:fill="FFFFFF" w:themeFill="background1"/>
+            <w:vAlign w:val="center"/>
+          </w:tcPr>
+          <w:p>
+            <w:pPr>
+              <w:jc w:val="center"/>
+            </w:pPr>
+            <w:r>
+              <w:t>Séance de suivi du travail de Bachelor avec M. Hubert Droz</w:t>
+            </w:r>
+          </w:p>
+        </w:tc>
+        <w:tc>
+          <w:tcPr>
+            <w:tcW w:w="2407" w:type="dxa"/>
+            <w:shd w:val="clear" w:color="auto" w:fill="FFFFFF" w:themeFill="background1"/>
+            <w:vAlign w:val="center"/>
+          </w:tcPr>
+          <w:p>
+            <w:pPr>
+              <w:jc w:val="center"/>
+            </w:pPr>
+            <w:r>
+              <w:t>-</w:t>
+            </w:r>
+          </w:p>
+        </w:tc>
+        <w:tc>
+          <w:tcPr>
+            <w:tcW w:w="2407" w:type="dxa"/>
+            <w:shd w:val="clear" w:color="auto" w:fill="FFFFFF" w:themeFill="background1"/>
+            <w:vAlign w:val="center"/>
+          </w:tcPr>
+          <w:p>
+            <w:pPr>
+              <w:jc w:val="center"/>
+            </w:pPr>
+            <w:r>
+              <w:t>-</w:t>
+            </w:r>
+          </w:p>
+        </w:tc>
+      </w:tr>
+      <w:tr>
+        <w:trPr>
+          <w:trHeight w:val="701"/>
+        </w:trPr>
+        <w:tc>
+          <w:tcPr>
+            <w:tcW w:w="1271" w:type="dxa"/>
+            <w:shd w:val="clear" w:color="auto" w:fill="FFFFFF" w:themeFill="background1"/>
+            <w:vAlign w:val="center"/>
+          </w:tcPr>
+          <w:p>
+            <w:pPr>
+              <w:jc w:val="center"/>
+              <w:rPr>
+                <w:i/>
+              </w:rPr>
+            </w:pPr>
+            <w:r>
+              <w:rPr>
+                <w:b/>
+                <w:i/>
+              </w:rPr>
+              <w:t>Semaine 1</w:t>
+            </w:r>
+            <w:r>
+              <w:rPr>
+                <w:b/>
+                <w:i/>
+              </w:rPr>
+              <w:t>8</w:t>
+            </w:r>
+          </w:p>
+          <w:p>
+            <w:pPr>
+              <w:jc w:val="center"/>
+              <w:rPr>
+                <w:i/>
+              </w:rPr>
+            </w:pPr>
+            <w:r>
+              <w:rPr>
+                <w:i/>
+              </w:rPr>
+              <w:t>22.06.17</w:t>
+            </w:r>
+          </w:p>
+          <w:p>
+            <w:pPr>
+              <w:jc w:val="center"/>
+              <w:rPr>
+                <w:b/>
+                <w:i/>
+              </w:rPr>
+            </w:pPr>
+            <w:r>
+              <w:rPr>
+                <w:i/>
+              </w:rPr>
+              <w:t>14h00 -&gt; 16h15</w:t>
+            </w:r>
+          </w:p>
+        </w:tc>
+        <w:tc>
+          <w:tcPr>
+            <w:tcW w:w="3975" w:type="dxa"/>
+            <w:shd w:val="clear" w:color="auto" w:fill="FFFFFF" w:themeFill="background1"/>
+            <w:vAlign w:val="center"/>
+          </w:tcPr>
+          <w:p>
+            <w:pPr>
+              <w:jc w:val="center"/>
+            </w:pPr>
+            <w:r>
+              <w:t>Codage et test de la connexion à Twincat</w:t>
+            </w:r>
+          </w:p>
+        </w:tc>
+        <w:tc>
+          <w:tcPr>
+            <w:tcW w:w="2407" w:type="dxa"/>
+            <w:shd w:val="clear" w:color="auto" w:fill="FFFFFF" w:themeFill="background1"/>
+            <w:vAlign w:val="center"/>
+          </w:tcPr>
+          <w:p>
+            <w:pPr>
+              <w:jc w:val="center"/>
+            </w:pPr>
+            <w:r>
+              <w:t>Connexion non fonctionnelle</w:t>
+            </w:r>
+          </w:p>
+        </w:tc>
+        <w:tc>
+          <w:tcPr>
+            <w:tcW w:w="2407" w:type="dxa"/>
+            <w:shd w:val="clear" w:color="auto" w:fill="FFFFFF" w:themeFill="background1"/>
+            <w:vAlign w:val="center"/>
+          </w:tcPr>
+          <w:p>
+            <w:pPr>
+              <w:jc w:val="center"/>
+            </w:pPr>
+            <w:r>
+              <w:t>Pas de solution trouvée actuellement</w:t>
+            </w:r>
+          </w:p>
+        </w:tc>
+      </w:tr>
+      <w:tr>
+        <w:trPr>
+          <w:trHeight w:val="701"/>
+        </w:trPr>
+        <w:tc>
+          <w:tcPr>
+            <w:tcW w:w="1271" w:type="dxa"/>
+            <w:shd w:val="clear" w:color="auto" w:fill="FFFFFF" w:themeFill="background1"/>
+            <w:vAlign w:val="center"/>
+          </w:tcPr>
+          <w:p>
+            <w:pPr>
+              <w:jc w:val="center"/>
+              <w:rPr>
+                <w:i/>
+              </w:rPr>
+            </w:pPr>
+            <w:r>
+              <w:rPr>
+                <w:b/>
+                <w:i/>
+              </w:rPr>
+              <w:t>Semaine 1</w:t>
+            </w:r>
+            <w:r>
+              <w:rPr>
+                <w:b/>
+                <w:i/>
+              </w:rPr>
+              <w:t>8</w:t>
+            </w:r>
+          </w:p>
+          <w:p>
+            <w:pPr>
+              <w:jc w:val="center"/>
+              <w:rPr>
+                <w:i/>
+              </w:rPr>
+            </w:pPr>
+            <w:r>
+              <w:rPr>
+                <w:i/>
+              </w:rPr>
+              <w:t>22.06.17</w:t>
+            </w:r>
+          </w:p>
+          <w:p>
+            <w:pPr>
+              <w:jc w:val="center"/>
+              <w:rPr>
+                <w:i/>
+              </w:rPr>
+            </w:pPr>
+            <w:r>
+              <w:rPr>
+                <w:i/>
+              </w:rPr>
+              <w:t>16h15 -&gt; 16h30</w:t>
+            </w:r>
+          </w:p>
+        </w:tc>
+        <w:tc>
+          <w:tcPr>
+            <w:tcW w:w="3975" w:type="dxa"/>
+            <w:shd w:val="clear" w:color="auto" w:fill="FFFFFF" w:themeFill="background1"/>
+            <w:vAlign w:val="center"/>
+          </w:tcPr>
+          <w:p>
+            <w:pPr>
+              <w:jc w:val="center"/>
+            </w:pPr>
+            <w:r>
+              <w:t>Mise à jour du journal de travail</w:t>
+            </w:r>
+          </w:p>
+        </w:tc>
+        <w:tc>
+          <w:tcPr>
+            <w:tcW w:w="2407" w:type="dxa"/>
+            <w:shd w:val="clear" w:color="auto" w:fill="FFFFFF" w:themeFill="background1"/>
+            <w:vAlign w:val="center"/>
+          </w:tcPr>
+          <w:p>
+            <w:pPr>
+              <w:jc w:val="center"/>
+            </w:pPr>
+            <w:r>
+              <w:t>-</w:t>
+            </w:r>
+          </w:p>
+        </w:tc>
+        <w:tc>
+          <w:tcPr>
+            <w:tcW w:w="2407" w:type="dxa"/>
+            <w:shd w:val="clear" w:color="auto" w:fill="FFFFFF" w:themeFill="background1"/>
+            <w:vAlign w:val="center"/>
+          </w:tcPr>
+          <w:p>
+            <w:pPr>
+              <w:jc w:val="center"/>
+            </w:pPr>
+            <w:r>
+              <w:t>-</w:t>
+            </w:r>
+          </w:p>
+        </w:tc>
+      </w:tr>
+      <w:tr>
+        <w:trPr>
+          <w:trHeight w:val="701"/>
+        </w:trPr>
+        <w:tc>
+          <w:tcPr>
+            <w:tcW w:w="1271" w:type="dxa"/>
+            <w:shd w:val="clear" w:color="auto" w:fill="FFFFFF" w:themeFill="background1"/>
+            <w:vAlign w:val="center"/>
+          </w:tcPr>
+          <w:p>
+            <w:pPr>
+              <w:jc w:val="center"/>
+              <w:rPr>
+                <w:i/>
+              </w:rPr>
+            </w:pPr>
+            <w:r>
+              <w:rPr>
+                <w:b/>
+                <w:i/>
+              </w:rPr>
+              <w:t>Semaine 1</w:t>
+            </w:r>
+            <w:r>
+              <w:rPr>
+                <w:b/>
+                <w:i/>
+              </w:rPr>
+              <w:t>8</w:t>
+            </w:r>
+          </w:p>
+          <w:p>
+            <w:pPr>
+              <w:jc w:val="center"/>
+              <w:rPr>
+                <w:i/>
+              </w:rPr>
+            </w:pPr>
+            <w:r>
+              <w:rPr>
+                <w:i/>
+              </w:rPr>
+              <w:t>22.06.17</w:t>
+            </w:r>
+          </w:p>
+          <w:p>
+            <w:pPr>
+              <w:jc w:val="center"/>
+              <w:rPr>
+                <w:b/>
+                <w:i/>
+              </w:rPr>
+            </w:pPr>
+            <w:r>
+              <w:rPr>
+                <w:i/>
+              </w:rPr>
+              <w:t>16h30 -&gt; 16h45</w:t>
+            </w:r>
+          </w:p>
+        </w:tc>
+        <w:tc>
+          <w:tcPr>
+            <w:tcW w:w="3975" w:type="dxa"/>
+            <w:shd w:val="clear" w:color="auto" w:fill="FFFFFF" w:themeFill="background1"/>
+            <w:vAlign w:val="center"/>
+          </w:tcPr>
+          <w:p>
+            <w:pPr>
+              <w:jc w:val="center"/>
+            </w:pPr>
+            <w:r>
+              <w:t>Ecriture d’un mail à l’attention de M. Moutarlier afin d’avoir de plus amples informations concernant la connexion en ADS</w:t>
+            </w:r>
+          </w:p>
+        </w:tc>
+        <w:tc>
+          <w:tcPr>
+            <w:tcW w:w="2407" w:type="dxa"/>
+            <w:shd w:val="clear" w:color="auto" w:fill="FFFFFF" w:themeFill="background1"/>
+            <w:vAlign w:val="center"/>
+          </w:tcPr>
+          <w:p>
+            <w:pPr>
+              <w:jc w:val="center"/>
+            </w:pPr>
+            <w:r>
+              <w:t>-</w:t>
+            </w:r>
+          </w:p>
+        </w:tc>
+        <w:tc>
+          <w:tcPr>
+            <w:tcW w:w="2407" w:type="dxa"/>
+            <w:shd w:val="clear" w:color="auto" w:fill="FFFFFF" w:themeFill="background1"/>
+            <w:vAlign w:val="center"/>
+          </w:tcPr>
+          <w:p>
+            <w:pPr>
+              <w:jc w:val="center"/>
+            </w:pPr>
+            <w:r>
+              <w:t>-</w:t>
+            </w:r>
+          </w:p>
+        </w:tc>
+      </w:tr>
+      <w:tr>
+        <w:trPr>
+          <w:trHeight w:val="701"/>
+        </w:trPr>
+        <w:tc>
+          <w:tcPr>
+            <w:tcW w:w="1271" w:type="dxa"/>
+            <w:shd w:val="clear" w:color="auto" w:fill="F2F2F2" w:themeFill="background1" w:themeFillShade="F2"/>
+            <w:vAlign w:val="center"/>
+          </w:tcPr>
+          <w:p>
+            <w:pPr>
+              <w:jc w:val="center"/>
+              <w:rPr>
+                <w:i/>
+              </w:rPr>
+            </w:pPr>
+            <w:r>
+              <w:rPr>
+                <w:b/>
+                <w:i/>
+              </w:rPr>
+              <w:t>Semaine 1</w:t>
+            </w:r>
+            <w:r>
+              <w:rPr>
+                <w:b/>
+                <w:i/>
+              </w:rPr>
+              <w:t>8</w:t>
+            </w:r>
+          </w:p>
+          <w:p>
+            <w:pPr>
+              <w:jc w:val="center"/>
+              <w:rPr>
+                <w:i/>
+              </w:rPr>
+            </w:pPr>
+            <w:r>
+              <w:rPr>
+                <w:i/>
+              </w:rPr>
+              <w:t>23.06.17</w:t>
+            </w:r>
+          </w:p>
+          <w:p>
+            <w:pPr>
+              <w:jc w:val="center"/>
+              <w:rPr>
+                <w:b/>
+                <w:i/>
+              </w:rPr>
+            </w:pPr>
+            <w:r>
+              <w:rPr>
+                <w:i/>
+              </w:rPr>
+              <w:t>08h00 -&gt; 12h00 / 12h30 -&gt; 16h30</w:t>
+            </w:r>
+          </w:p>
+        </w:tc>
+        <w:tc>
+          <w:tcPr>
+            <w:tcW w:w="3975" w:type="dxa"/>
+            <w:shd w:val="clear" w:color="auto" w:fill="F2F2F2" w:themeFill="background1" w:themeFillShade="F2"/>
+            <w:vAlign w:val="center"/>
+          </w:tcPr>
+          <w:p>
+            <w:pPr>
+              <w:jc w:val="center"/>
+            </w:pPr>
+            <w:r>
+              <w:t>Création et début de rédaction du rapport</w:t>
+            </w:r>
+          </w:p>
+        </w:tc>
+        <w:tc>
+          <w:tcPr>
+            <w:tcW w:w="2407" w:type="dxa"/>
+            <w:shd w:val="clear" w:color="auto" w:fill="F2F2F2" w:themeFill="background1" w:themeFillShade="F2"/>
+            <w:vAlign w:val="center"/>
+          </w:tcPr>
+          <w:p>
+            <w:pPr>
+              <w:jc w:val="center"/>
+            </w:pPr>
+            <w:r>
+              <w:t>-</w:t>
+            </w:r>
+          </w:p>
+        </w:tc>
+        <w:tc>
+          <w:tcPr>
+            <w:tcW w:w="2407" w:type="dxa"/>
+            <w:shd w:val="clear" w:color="auto" w:fill="F2F2F2" w:themeFill="background1" w:themeFillShade="F2"/>
+            <w:vAlign w:val="center"/>
+          </w:tcPr>
+          <w:p>
+            <w:pPr>
+              <w:jc w:val="center"/>
+            </w:pPr>
+            <w:r>
+              <w:t>-</w:t>
+            </w:r>
+          </w:p>
+        </w:tc>
+      </w:tr>
+      <w:tr>
+        <w:trPr>
+          <w:trHeight w:val="701"/>
+        </w:trPr>
+        <w:tc>
+          <w:tcPr>
+            <w:tcW w:w="1271" w:type="dxa"/>
+            <w:vAlign w:val="center"/>
+          </w:tcPr>
+          <w:p>
+            <w:pPr>
+              <w:jc w:val="center"/>
+              <w:rPr>
+                <w:i/>
+              </w:rPr>
+            </w:pPr>
+            <w:r>
+              <w:rPr>
+                <w:b/>
+                <w:i/>
+              </w:rPr>
+              <w:t>Semaine 1</w:t>
+            </w:r>
+            <w:r>
+              <w:rPr>
+                <w:b/>
+                <w:i/>
+              </w:rPr>
               <w:t>9</w:t>
             </w:r>
           </w:p>
@@ -10742,6 +11856,325 @@
               <w:rPr>
                 <w:i/>
               </w:rPr>
+              <w:t>26.06.17</w:t>
+            </w:r>
+          </w:p>
+          <w:p>
+            <w:pPr>
+              <w:jc w:val="center"/>
+              <w:rPr>
+                <w:i/>
+              </w:rPr>
+            </w:pPr>
+            <w:r>
+              <w:rPr>
+                <w:i/>
+              </w:rPr>
+              <w:t>08h00 -&gt; 12h00 / 12h30 -&gt; 16h30</w:t>
+            </w:r>
+          </w:p>
+        </w:tc>
+        <w:tc>
+          <w:tcPr>
+            <w:tcW w:w="3975" w:type="dxa"/>
+            <w:shd w:val="clear" w:color="auto" w:fill="FFFFFF" w:themeFill="background1"/>
+            <w:vAlign w:val="center"/>
+          </w:tcPr>
+          <w:p>
+            <w:pPr>
+              <w:jc w:val="center"/>
+            </w:pPr>
+            <w:r>
+              <w:t>Rédaction du rapport</w:t>
+            </w:r>
+          </w:p>
+        </w:tc>
+        <w:tc>
+          <w:tcPr>
+            <w:tcW w:w="2407" w:type="dxa"/>
+            <w:vAlign w:val="center"/>
+          </w:tcPr>
+          <w:p>
+            <w:pPr>
+              <w:jc w:val="center"/>
+            </w:pPr>
+            <w:r>
+              <w:t>-</w:t>
+            </w:r>
+          </w:p>
+        </w:tc>
+        <w:tc>
+          <w:tcPr>
+            <w:tcW w:w="2407" w:type="dxa"/>
+            <w:vAlign w:val="center"/>
+          </w:tcPr>
+          <w:p>
+            <w:pPr>
+              <w:jc w:val="center"/>
+            </w:pPr>
+            <w:r>
+              <w:t>-</w:t>
+            </w:r>
+          </w:p>
+        </w:tc>
+      </w:tr>
+      <w:tr>
+        <w:trPr>
+          <w:trHeight w:val="701"/>
+        </w:trPr>
+        <w:tc>
+          <w:tcPr>
+            <w:tcW w:w="1271" w:type="dxa"/>
+            <w:shd w:val="clear" w:color="auto" w:fill="F2F2F2" w:themeFill="background1" w:themeFillShade="F2"/>
+            <w:vAlign w:val="center"/>
+          </w:tcPr>
+          <w:p>
+            <w:pPr>
+              <w:jc w:val="center"/>
+              <w:rPr>
+                <w:i/>
+              </w:rPr>
+            </w:pPr>
+            <w:r>
+              <w:rPr>
+                <w:b/>
+                <w:i/>
+              </w:rPr>
+              <w:t>Semaine 1</w:t>
+            </w:r>
+            <w:r>
+              <w:rPr>
+                <w:b/>
+                <w:i/>
+              </w:rPr>
+              <w:t>9</w:t>
+            </w:r>
+          </w:p>
+          <w:p>
+            <w:pPr>
+              <w:jc w:val="center"/>
+              <w:rPr>
+                <w:i/>
+              </w:rPr>
+            </w:pPr>
+            <w:r>
+              <w:rPr>
+                <w:i/>
+              </w:rPr>
+              <w:t>27.06.17</w:t>
+            </w:r>
+          </w:p>
+          <w:p>
+            <w:pPr>
+              <w:jc w:val="center"/>
+              <w:rPr>
+                <w:b/>
+                <w:i/>
+              </w:rPr>
+            </w:pPr>
+            <w:r>
+              <w:rPr>
+                <w:i/>
+              </w:rPr>
+              <w:t>08h00 -&gt; 12h00 / 12h30 -&gt; 16h30</w:t>
+            </w:r>
+          </w:p>
+        </w:tc>
+        <w:tc>
+          <w:tcPr>
+            <w:tcW w:w="3975" w:type="dxa"/>
+            <w:shd w:val="clear" w:color="auto" w:fill="F2F2F2" w:themeFill="background1" w:themeFillShade="F2"/>
+            <w:vAlign w:val="center"/>
+          </w:tcPr>
+          <w:p>
+            <w:pPr>
+              <w:jc w:val="center"/>
+            </w:pPr>
+            <w:r>
+              <w:t>Rédaction du rapport</w:t>
+            </w:r>
+          </w:p>
+        </w:tc>
+        <w:tc>
+          <w:tcPr>
+            <w:tcW w:w="2407" w:type="dxa"/>
+            <w:shd w:val="clear" w:color="auto" w:fill="F2F2F2" w:themeFill="background1" w:themeFillShade="F2"/>
+            <w:vAlign w:val="center"/>
+          </w:tcPr>
+          <w:p>
+            <w:pPr>
+              <w:jc w:val="center"/>
+            </w:pPr>
+            <w:r>
+              <w:t>-</w:t>
+            </w:r>
+          </w:p>
+        </w:tc>
+        <w:tc>
+          <w:tcPr>
+            <w:tcW w:w="2407" w:type="dxa"/>
+            <w:shd w:val="clear" w:color="auto" w:fill="F2F2F2" w:themeFill="background1" w:themeFillShade="F2"/>
+            <w:vAlign w:val="center"/>
+          </w:tcPr>
+          <w:p>
+            <w:pPr>
+              <w:jc w:val="center"/>
+            </w:pPr>
+            <w:r>
+              <w:t>-</w:t>
+            </w:r>
+          </w:p>
+        </w:tc>
+      </w:tr>
+      <w:tr>
+        <w:trPr>
+          <w:trHeight w:val="1947"/>
+        </w:trPr>
+        <w:tc>
+          <w:tcPr>
+            <w:tcW w:w="1271" w:type="dxa"/>
+            <w:vAlign w:val="center"/>
+          </w:tcPr>
+          <w:p>
+            <w:pPr>
+              <w:jc w:val="center"/>
+              <w:rPr>
+                <w:i/>
+              </w:rPr>
+            </w:pPr>
+            <w:r>
+              <w:rPr>
+                <w:b/>
+                <w:i/>
+              </w:rPr>
+              <w:t>Semaine 1</w:t>
+            </w:r>
+            <w:r>
+              <w:rPr>
+                <w:b/>
+                <w:i/>
+              </w:rPr>
+              <w:t>9</w:t>
+            </w:r>
+          </w:p>
+          <w:p>
+            <w:pPr>
+              <w:jc w:val="center"/>
+              <w:rPr>
+                <w:i/>
+              </w:rPr>
+            </w:pPr>
+            <w:r>
+              <w:rPr>
+                <w:i/>
+              </w:rPr>
+              <w:t>28.06.17</w:t>
+            </w:r>
+          </w:p>
+          <w:p>
+            <w:pPr>
+              <w:jc w:val="center"/>
+              <w:rPr>
+                <w:b/>
+                <w:i/>
+              </w:rPr>
+            </w:pPr>
+            <w:r>
+              <w:rPr>
+                <w:i/>
+              </w:rPr>
+              <w:t>08h00 -&gt; 12h00 / 12h30 -&gt; 16h30</w:t>
+            </w:r>
+          </w:p>
+        </w:tc>
+        <w:tc>
+          <w:tcPr>
+            <w:tcW w:w="3975" w:type="dxa"/>
+            <w:shd w:val="clear" w:color="auto" w:fill="FFFFFF" w:themeFill="background1"/>
+            <w:vAlign w:val="center"/>
+          </w:tcPr>
+          <w:p>
+            <w:pPr>
+              <w:jc w:val="center"/>
+            </w:pPr>
+            <w:r>
+              <w:t>Codage et test de la connexion à Twincat</w:t>
+            </w:r>
+          </w:p>
+        </w:tc>
+        <w:tc>
+          <w:tcPr>
+            <w:tcW w:w="2407" w:type="dxa"/>
+            <w:vAlign w:val="center"/>
+          </w:tcPr>
+          <w:p>
+            <w:pPr>
+              <w:jc w:val="center"/>
+            </w:pPr>
+            <w:r>
+              <w:t>Connexion non fonctionnelle</w:t>
+            </w:r>
+          </w:p>
+        </w:tc>
+        <w:tc>
+          <w:tcPr>
+            <w:tcW w:w="2407" w:type="dxa"/>
+            <w:vAlign w:val="center"/>
+          </w:tcPr>
+          <w:p>
+            <w:pPr>
+              <w:jc w:val="center"/>
+            </w:pPr>
+            <w:r>
+              <w:t>Pas de solution trouvée actuellement</w:t>
+            </w:r>
+          </w:p>
+        </w:tc>
+      </w:tr>
+      <w:tr>
+        <w:trPr>
+          <w:trHeight w:val="701"/>
+        </w:trPr>
+        <w:tc>
+          <w:tcPr>
+            <w:tcW w:w="1271" w:type="dxa"/>
+            <w:shd w:val="clear" w:color="auto" w:fill="F2F2F2" w:themeFill="background1" w:themeFillShade="F2"/>
+            <w:vAlign w:val="center"/>
+          </w:tcPr>
+          <w:p>
+            <w:pPr>
+              <w:jc w:val="center"/>
+              <w:rPr>
+                <w:i/>
+              </w:rPr>
+            </w:pPr>
+            <w:r>
+              <w:rPr>
+                <w:b/>
+                <w:i/>
+              </w:rPr>
+              <w:lastRenderedPageBreak/>
+              <w:t>Semaine 1</w:t>
+            </w:r>
+            <w:r>
+              <w:rPr>
+                <w:b/>
+                <w:i/>
+              </w:rPr>
+              <w:t>9</w:t>
+            </w:r>
+          </w:p>
+          <w:p>
+            <w:pPr>
+              <w:jc w:val="center"/>
+              <w:rPr>
+                <w:i/>
+              </w:rPr>
+            </w:pPr>
+            <w:r>
+              <w:rPr>
+                <w:i/>
+              </w:rPr>
               <w:t>29.06.17</w:t>
             </w:r>
           </w:p>
@@ -10753,6 +12186,54 @@
                 <w:i/>
               </w:rPr>
             </w:pPr>
+            <w:r>
+              <w:rPr>
+                <w:i/>
+              </w:rPr>
+              <w:t>08</w:t>
+            </w:r>
+            <w:r>
+              <w:rPr>
+                <w:i/>
+              </w:rPr>
+              <w:t>h</w:t>
+            </w:r>
+            <w:r>
+              <w:rPr>
+                <w:i/>
+              </w:rPr>
+              <w:t>0</w:t>
+            </w:r>
+            <w:r>
+              <w:rPr>
+                <w:i/>
+              </w:rPr>
+              <w:t>0 -&gt; 1</w:t>
+            </w:r>
+            <w:r>
+              <w:rPr>
+                <w:i/>
+              </w:rPr>
+              <w:t>0</w:t>
+            </w:r>
+            <w:r>
+              <w:rPr>
+                <w:i/>
+              </w:rPr>
+              <w:t>h</w:t>
+            </w:r>
+            <w:r>
+              <w:rPr>
+                <w:i/>
+              </w:rPr>
+              <w:t>3</w:t>
+            </w:r>
+            <w:r>
+              <w:rPr>
+                <w:i/>
+              </w:rPr>
+              <w:t>0</w:t>
+            </w:r>
           </w:p>
         </w:tc>
         <w:tc>
@@ -10765,30 +12246,578 @@
             <w:pPr>
               <w:jc w:val="center"/>
             </w:pPr>
-          </w:p>
-        </w:tc>
-        <w:tc>
-          <w:tcPr>
-            <w:tcW w:w="2407" w:type="dxa"/>
-            <w:shd w:val="clear" w:color="auto" w:fill="F2F2F2" w:themeFill="background1" w:themeFillShade="F2"/>
-            <w:vAlign w:val="center"/>
-          </w:tcPr>
-          <w:p>
-            <w:pPr>
-              <w:jc w:val="center"/>
-            </w:pPr>
-          </w:p>
-        </w:tc>
-        <w:tc>
-          <w:tcPr>
-            <w:tcW w:w="2407" w:type="dxa"/>
-            <w:shd w:val="clear" w:color="auto" w:fill="F2F2F2" w:themeFill="background1" w:themeFillShade="F2"/>
-            <w:vAlign w:val="center"/>
-          </w:tcPr>
-          <w:p>
-            <w:pPr>
-              <w:jc w:val="center"/>
-            </w:pPr>
+            <w:r>
+              <w:t>Codage et test de la connexion à Twincat</w:t>
+            </w:r>
+            <w:r>
+              <w:t xml:space="preserve">. Code d’erreur différent, au lieu d’obtenir une erreur 0x6 correspondant à une erreur de port, j’obtiens maintenant une erreur </w:t>
+            </w:r>
+            <w:r>
+              <w:t>0x710</w:t>
+            </w:r>
+            <w:r>
+              <w:t xml:space="preserve"> correspondant à un problème de symbole.</w:t>
+            </w:r>
+          </w:p>
+        </w:tc>
+        <w:tc>
+          <w:tcPr>
+            <w:tcW w:w="2407" w:type="dxa"/>
+            <w:shd w:val="clear" w:color="auto" w:fill="F2F2F2" w:themeFill="background1" w:themeFillShade="F2"/>
+            <w:vAlign w:val="center"/>
+          </w:tcPr>
+          <w:p>
+            <w:pPr>
+              <w:jc w:val="center"/>
+            </w:pPr>
+            <w:r>
+              <w:t>Connexion non fonctionnelle</w:t>
+            </w:r>
+          </w:p>
+        </w:tc>
+        <w:tc>
+          <w:tcPr>
+            <w:tcW w:w="2407" w:type="dxa"/>
+            <w:shd w:val="clear" w:color="auto" w:fill="F2F2F2" w:themeFill="background1" w:themeFillShade="F2"/>
+            <w:vAlign w:val="center"/>
+          </w:tcPr>
+          <w:p>
+            <w:pPr>
+              <w:jc w:val="center"/>
+            </w:pPr>
+            <w:r>
+              <w:t>Pas de solution trouvée actuellement</w:t>
+            </w:r>
+          </w:p>
+        </w:tc>
+      </w:tr>
+      <w:tr>
+        <w:trPr>
+          <w:trHeight w:val="701"/>
+        </w:trPr>
+        <w:tc>
+          <w:tcPr>
+            <w:tcW w:w="1271" w:type="dxa"/>
+            <w:shd w:val="clear" w:color="auto" w:fill="F2F2F2" w:themeFill="background1" w:themeFillShade="F2"/>
+            <w:vAlign w:val="center"/>
+          </w:tcPr>
+          <w:p>
+            <w:pPr>
+              <w:jc w:val="center"/>
+              <w:rPr>
+                <w:i/>
+              </w:rPr>
+            </w:pPr>
+            <w:r>
+              <w:rPr>
+                <w:b/>
+                <w:i/>
+              </w:rPr>
+              <w:t>Semaine 1</w:t>
+            </w:r>
+            <w:r>
+              <w:rPr>
+                <w:b/>
+                <w:i/>
+              </w:rPr>
+              <w:t>9</w:t>
+            </w:r>
+          </w:p>
+          <w:p>
+            <w:pPr>
+              <w:jc w:val="center"/>
+              <w:rPr>
+                <w:i/>
+              </w:rPr>
+            </w:pPr>
+            <w:r>
+              <w:rPr>
+                <w:i/>
+              </w:rPr>
+              <w:t>29.06.17</w:t>
+            </w:r>
+          </w:p>
+          <w:p>
+            <w:pPr>
+              <w:jc w:val="center"/>
+              <w:rPr>
+                <w:b/>
+                <w:i/>
+              </w:rPr>
+            </w:pPr>
+            <w:r>
+              <w:rPr>
+                <w:i/>
+              </w:rPr>
+              <w:t>10h30 -&gt; 11h00</w:t>
+            </w:r>
+          </w:p>
+        </w:tc>
+        <w:tc>
+          <w:tcPr>
+            <w:tcW w:w="3975" w:type="dxa"/>
+            <w:shd w:val="clear" w:color="auto" w:fill="F2F2F2" w:themeFill="background1" w:themeFillShade="F2"/>
+            <w:vAlign w:val="center"/>
+          </w:tcPr>
+          <w:p>
+            <w:pPr>
+              <w:jc w:val="center"/>
+            </w:pPr>
+            <w:r>
+              <w:t>Séance de suivi du travail de Bachelor avec M. Hubert Droz</w:t>
+            </w:r>
+          </w:p>
+        </w:tc>
+        <w:tc>
+          <w:tcPr>
+            <w:tcW w:w="2407" w:type="dxa"/>
+            <w:shd w:val="clear" w:color="auto" w:fill="F2F2F2" w:themeFill="background1" w:themeFillShade="F2"/>
+            <w:vAlign w:val="center"/>
+          </w:tcPr>
+          <w:p>
+            <w:pPr>
+              <w:jc w:val="center"/>
+            </w:pPr>
+            <w:r>
+              <w:t>-</w:t>
+            </w:r>
+          </w:p>
+        </w:tc>
+        <w:tc>
+          <w:tcPr>
+            <w:tcW w:w="2407" w:type="dxa"/>
+            <w:shd w:val="clear" w:color="auto" w:fill="F2F2F2" w:themeFill="background1" w:themeFillShade="F2"/>
+            <w:vAlign w:val="center"/>
+          </w:tcPr>
+          <w:p>
+            <w:pPr>
+              <w:jc w:val="center"/>
+            </w:pPr>
+            <w:r>
+              <w:t>-</w:t>
+            </w:r>
+          </w:p>
+        </w:tc>
+      </w:tr>
+      <w:tr>
+        <w:trPr>
+          <w:trHeight w:val="701"/>
+        </w:trPr>
+        <w:tc>
+          <w:tcPr>
+            <w:tcW w:w="1271" w:type="dxa"/>
+            <w:shd w:val="clear" w:color="auto" w:fill="F2F2F2" w:themeFill="background1" w:themeFillShade="F2"/>
+            <w:vAlign w:val="center"/>
+          </w:tcPr>
+          <w:p>
+            <w:pPr>
+              <w:jc w:val="center"/>
+              <w:rPr>
+                <w:i/>
+              </w:rPr>
+            </w:pPr>
+            <w:r>
+              <w:rPr>
+                <w:b/>
+                <w:i/>
+              </w:rPr>
+              <w:t>Semaine 1</w:t>
+            </w:r>
+            <w:r>
+              <w:rPr>
+                <w:b/>
+                <w:i/>
+              </w:rPr>
+              <w:t>9</w:t>
+            </w:r>
+          </w:p>
+          <w:p>
+            <w:pPr>
+              <w:jc w:val="center"/>
+              <w:rPr>
+                <w:i/>
+              </w:rPr>
+            </w:pPr>
+            <w:r>
+              <w:rPr>
+                <w:i/>
+              </w:rPr>
+              <w:t>29.06.17</w:t>
+            </w:r>
+          </w:p>
+          <w:p>
+            <w:pPr>
+              <w:jc w:val="center"/>
+              <w:rPr>
+                <w:b/>
+                <w:i/>
+              </w:rPr>
+            </w:pPr>
+            <w:r>
+              <w:rPr>
+                <w:i/>
+              </w:rPr>
+              <w:t>1</w:t>
+            </w:r>
+            <w:r>
+              <w:rPr>
+                <w:i/>
+              </w:rPr>
+              <w:t>1</w:t>
+            </w:r>
+            <w:r>
+              <w:rPr>
+                <w:i/>
+              </w:rPr>
+              <w:t>h</w:t>
+            </w:r>
+            <w:r>
+              <w:rPr>
+                <w:i/>
+              </w:rPr>
+              <w:t>0</w:t>
+            </w:r>
+            <w:r>
+              <w:rPr>
+                <w:i/>
+              </w:rPr>
+              <w:t>0 -&gt; 1</w:t>
+            </w:r>
+            <w:r>
+              <w:rPr>
+                <w:i/>
+              </w:rPr>
+              <w:t>2</w:t>
+            </w:r>
+            <w:r>
+              <w:rPr>
+                <w:i/>
+              </w:rPr>
+              <w:t>h00</w:t>
+            </w:r>
+          </w:p>
+        </w:tc>
+        <w:tc>
+          <w:tcPr>
+            <w:tcW w:w="3975" w:type="dxa"/>
+            <w:shd w:val="clear" w:color="auto" w:fill="F2F2F2" w:themeFill="background1" w:themeFillShade="F2"/>
+            <w:vAlign w:val="center"/>
+          </w:tcPr>
+          <w:p>
+            <w:pPr>
+              <w:jc w:val="center"/>
+            </w:pPr>
+            <w:r>
+              <w:t>Recherches concernant cette erreur et rédaction d’un mail à M. Moutarlier</w:t>
+            </w:r>
+          </w:p>
+        </w:tc>
+        <w:tc>
+          <w:tcPr>
+            <w:tcW w:w="2407" w:type="dxa"/>
+            <w:shd w:val="clear" w:color="auto" w:fill="F2F2F2" w:themeFill="background1" w:themeFillShade="F2"/>
+            <w:vAlign w:val="center"/>
+          </w:tcPr>
+          <w:p>
+            <w:pPr>
+              <w:jc w:val="center"/>
+            </w:pPr>
+            <w:r>
+              <w:t>-</w:t>
+            </w:r>
+          </w:p>
+        </w:tc>
+        <w:tc>
+          <w:tcPr>
+            <w:tcW w:w="2407" w:type="dxa"/>
+            <w:shd w:val="clear" w:color="auto" w:fill="F2F2F2" w:themeFill="background1" w:themeFillShade="F2"/>
+            <w:vAlign w:val="center"/>
+          </w:tcPr>
+          <w:p>
+            <w:pPr>
+              <w:jc w:val="center"/>
+            </w:pPr>
+            <w:r>
+              <w:t>-</w:t>
+            </w:r>
+          </w:p>
+        </w:tc>
+      </w:tr>
+      <w:tr>
+        <w:trPr>
+          <w:trHeight w:val="701"/>
+        </w:trPr>
+        <w:tc>
+          <w:tcPr>
+            <w:tcW w:w="1271" w:type="dxa"/>
+            <w:shd w:val="clear" w:color="auto" w:fill="F2F2F2" w:themeFill="background1" w:themeFillShade="F2"/>
+            <w:vAlign w:val="center"/>
+          </w:tcPr>
+          <w:p>
+            <w:pPr>
+              <w:jc w:val="center"/>
+              <w:rPr>
+                <w:i/>
+              </w:rPr>
+            </w:pPr>
+            <w:r>
+              <w:rPr>
+                <w:b/>
+                <w:i/>
+              </w:rPr>
+              <w:t>Semaine 1</w:t>
+            </w:r>
+            <w:r>
+              <w:rPr>
+                <w:b/>
+                <w:i/>
+              </w:rPr>
+              <w:t>9</w:t>
+            </w:r>
+          </w:p>
+          <w:p>
+            <w:pPr>
+              <w:jc w:val="center"/>
+              <w:rPr>
+                <w:i/>
+              </w:rPr>
+            </w:pPr>
+            <w:r>
+              <w:rPr>
+                <w:i/>
+              </w:rPr>
+              <w:t>29.06.17</w:t>
+            </w:r>
+          </w:p>
+          <w:p>
+            <w:pPr>
+              <w:jc w:val="center"/>
+              <w:rPr>
+                <w:b/>
+                <w:i/>
+              </w:rPr>
+            </w:pPr>
+            <w:r>
+              <w:rPr>
+                <w:i/>
+              </w:rPr>
+              <w:t>1</w:t>
+            </w:r>
+            <w:r>
+              <w:rPr>
+                <w:i/>
+              </w:rPr>
+              <w:t>2</w:t>
+            </w:r>
+            <w:r>
+              <w:rPr>
+                <w:i/>
+              </w:rPr>
+              <w:t>h30 -&gt; 1</w:t>
+            </w:r>
+            <w:r>
+              <w:rPr>
+                <w:i/>
+              </w:rPr>
+              <w:t>3</w:t>
+            </w:r>
+            <w:r>
+              <w:rPr>
+                <w:i/>
+              </w:rPr>
+              <w:t>h00</w:t>
+            </w:r>
+          </w:p>
+        </w:tc>
+        <w:tc>
+          <w:tcPr>
+            <w:tcW w:w="3975" w:type="dxa"/>
+            <w:shd w:val="clear" w:color="auto" w:fill="F2F2F2" w:themeFill="background1" w:themeFillShade="F2"/>
+            <w:vAlign w:val="center"/>
+          </w:tcPr>
+          <w:p>
+            <w:pPr>
+              <w:jc w:val="center"/>
+            </w:pPr>
+            <w:r>
+              <w:t>Mise à jour du journal de travail</w:t>
+            </w:r>
+          </w:p>
+        </w:tc>
+        <w:tc>
+          <w:tcPr>
+            <w:tcW w:w="2407" w:type="dxa"/>
+            <w:shd w:val="clear" w:color="auto" w:fill="F2F2F2" w:themeFill="background1" w:themeFillShade="F2"/>
+            <w:vAlign w:val="center"/>
+          </w:tcPr>
+          <w:p>
+            <w:pPr>
+              <w:jc w:val="center"/>
+            </w:pPr>
+            <w:r>
+              <w:t>-</w:t>
+            </w:r>
+          </w:p>
+        </w:tc>
+        <w:tc>
+          <w:tcPr>
+            <w:tcW w:w="2407" w:type="dxa"/>
+            <w:shd w:val="clear" w:color="auto" w:fill="F2F2F2" w:themeFill="background1" w:themeFillShade="F2"/>
+            <w:vAlign w:val="center"/>
+          </w:tcPr>
+          <w:p>
+            <w:pPr>
+              <w:jc w:val="center"/>
+            </w:pPr>
+            <w:r>
+              <w:t>-</w:t>
+            </w:r>
+          </w:p>
+        </w:tc>
+      </w:tr>
+      <w:tr>
+        <w:trPr>
+          <w:trHeight w:val="701"/>
+        </w:trPr>
+        <w:tc>
+          <w:tcPr>
+            <w:tcW w:w="1271" w:type="dxa"/>
+            <w:shd w:val="clear" w:color="auto" w:fill="F2F2F2" w:themeFill="background1" w:themeFillShade="F2"/>
+            <w:vAlign w:val="center"/>
+          </w:tcPr>
+          <w:p>
+            <w:pPr>
+              <w:jc w:val="center"/>
+              <w:rPr>
+                <w:i/>
+              </w:rPr>
+            </w:pPr>
+            <w:r>
+              <w:rPr>
+                <w:b/>
+                <w:i/>
+              </w:rPr>
+              <w:t>Semaine 1</w:t>
+            </w:r>
+            <w:r>
+              <w:rPr>
+                <w:b/>
+                <w:i/>
+              </w:rPr>
+              <w:t>9</w:t>
+            </w:r>
+          </w:p>
+          <w:p>
+            <w:pPr>
+              <w:jc w:val="center"/>
+              <w:rPr>
+                <w:i/>
+              </w:rPr>
+            </w:pPr>
+            <w:r>
+              <w:rPr>
+                <w:i/>
+              </w:rPr>
+              <w:t>29.06.17</w:t>
+            </w:r>
+          </w:p>
+          <w:p>
+            <w:pPr>
+              <w:jc w:val="center"/>
+              <w:rPr>
+                <w:b/>
+                <w:i/>
+              </w:rPr>
+            </w:pPr>
+            <w:r>
+              <w:rPr>
+                <w:i/>
+              </w:rPr>
+              <w:t>1</w:t>
+            </w:r>
+            <w:r>
+              <w:rPr>
+                <w:i/>
+              </w:rPr>
+              <w:t>3h0</w:t>
+            </w:r>
+            <w:r>
+              <w:rPr>
+                <w:i/>
+              </w:rPr>
+              <w:t>0 -&gt; 1</w:t>
+            </w:r>
+            <w:r>
+              <w:rPr>
+                <w:i/>
+              </w:rPr>
+              <w:t>6</w:t>
+            </w:r>
+            <w:r>
+              <w:rPr>
+                <w:i/>
+              </w:rPr>
+              <w:t>h</w:t>
+            </w:r>
+            <w:r>
+              <w:rPr>
+                <w:i/>
+              </w:rPr>
+              <w:t>3</w:t>
+            </w:r>
+            <w:r>
+              <w:rPr>
+                <w:i/>
+              </w:rPr>
+              <w:t>0</w:t>
+            </w:r>
+          </w:p>
+        </w:tc>
+        <w:tc>
+          <w:tcPr>
+            <w:tcW w:w="3975" w:type="dxa"/>
+            <w:shd w:val="clear" w:color="auto" w:fill="F2F2F2" w:themeFill="background1" w:themeFillShade="F2"/>
+            <w:vAlign w:val="center"/>
+          </w:tcPr>
+          <w:p>
+            <w:pPr>
+              <w:jc w:val="center"/>
+            </w:pPr>
+            <w:r>
+              <w:t>Codage et test de la connexion à Twincat</w:t>
+            </w:r>
+          </w:p>
+        </w:tc>
+        <w:tc>
+          <w:tcPr>
+            <w:tcW w:w="2407" w:type="dxa"/>
+            <w:shd w:val="clear" w:color="auto" w:fill="F2F2F2" w:themeFill="background1" w:themeFillShade="F2"/>
+            <w:vAlign w:val="center"/>
+          </w:tcPr>
+          <w:p>
+            <w:pPr>
+              <w:jc w:val="center"/>
+            </w:pPr>
+            <w:r>
+              <w:t>-</w:t>
+            </w:r>
+          </w:p>
+        </w:tc>
+        <w:tc>
+          <w:tcPr>
+            <w:tcW w:w="2407" w:type="dxa"/>
+            <w:shd w:val="clear" w:color="auto" w:fill="F2F2F2" w:themeFill="background1" w:themeFillShade="F2"/>
+            <w:vAlign w:val="center"/>
+          </w:tcPr>
+          <w:p>
+            <w:pPr>
+              <w:jc w:val="center"/>
+            </w:pPr>
+            <w:r>
+              <w:t>-</w:t>
+            </w:r>
+            <w:bookmarkStart w:id="1" w:name="_GoBack"/>
+            <w:bookmarkEnd w:id="1"/>
           </w:p>
         </w:tc>
       </w:tr>
@@ -12738,7 +14767,7 @@
 </file>
 
 <file path=word/numbering.xml><?xml version="1.0" encoding="utf-8"?>
-<w:numbering xmlns:wpc="http://schemas.microsoft.com/office/word/2010/wordprocessingCanvas" xmlns:cx="http://schemas.microsoft.com/office/drawing/2014/chartex" xmlns:cx1="http://schemas.microsoft.com/office/drawing/2015/9/8/chartex" xmlns:cx2="http://schemas.microsoft.com/office/drawing/2015/10/21/chartex" xmlns:cx3="http://schemas.microsoft.com/office/drawing/2016/5/9/chartex" xmlns:cx4="http://schemas.microsoft.com/office/drawing/2016/5/10/chartex" xmlns:cx5="http://schemas.microsoft.com/office/drawing/2016/5/11/chartex" xmlns:cx6="http://schemas.microsoft.com/office/drawing/2016/5/12/chartex" xmlns:cx7="http://schemas.microsoft.com/office/drawing/2016/5/13/chartex" xmlns:cx8="http://schemas.microsoft.com/office/drawing/2016/5/14/chartex" xmlns:mc="http://schemas.openxmlformats.org/markup-compatibility/2006" xmlns:aink="http://schemas.microsoft.com/office/drawing/2016/ink" xmlns:o="urn:schemas-microsoft-com:office:office" xmlns:r="http://schemas.openxmlformats.org/officeDocument/2006/relationships" xmlns:m="http://schemas.openxmlformats.org/officeDocument/2006/math" xmlns:v="urn:schemas-microsoft-com:vml" xmlns:wp14="http://schemas.microsoft.com/office/word/2010/wordprocessingDrawing" xmlns:wp="http://schemas.openxmlformats.org/drawingml/2006/wordprocessingDrawing" xmlns:w10="urn:schemas-microsoft-com:office:word" xmlns:w="http://schemas.openxmlformats.org/wordprocessingml/2006/main" xmlns:w14="http://schemas.microsoft.com/office/word/2010/wordml" xmlns:w15="http://schemas.microsoft.com/office/word/2012/wordml" xmlns:w16se="http://schemas.microsoft.com/office/word/2015/wordml/symex" xmlns:wpg="http://schemas.microsoft.com/office/word/2010/wordprocessingGroup" xmlns:wpi="http://schemas.microsoft.com/office/word/2010/wordprocessingInk" xmlns:wne="http://schemas.microsoft.com/office/word/2006/wordml" xmlns:wps="http://schemas.microsoft.com/office/word/2010/wordprocessingShape" mc:Ignorable="w14 w15 w16se wp14">
+<w:numbering xmlns:wpc="http://schemas.microsoft.com/office/word/2010/wordprocessingCanvas" xmlns:cx="http://schemas.microsoft.com/office/drawing/2014/chartex" xmlns:cx1="http://schemas.microsoft.com/office/drawing/2015/9/8/chartex" xmlns:cx2="http://schemas.microsoft.com/office/drawing/2015/10/21/chartex" xmlns:cx3="http://schemas.microsoft.com/office/drawing/2016/5/9/chartex" xmlns:cx4="http://schemas.microsoft.com/office/drawing/2016/5/10/chartex" xmlns:cx5="http://schemas.microsoft.com/office/drawing/2016/5/11/chartex" xmlns:cx6="http://schemas.microsoft.com/office/drawing/2016/5/12/chartex" xmlns:cx7="http://schemas.microsoft.com/office/drawing/2016/5/13/chartex" xmlns:cx8="http://schemas.microsoft.com/office/drawing/2016/5/14/chartex" xmlns:mc="http://schemas.openxmlformats.org/markup-compatibility/2006" xmlns:aink="http://schemas.microsoft.com/office/drawing/2016/ink" xmlns:am3d="http://schemas.microsoft.com/office/drawing/2017/model3d" xmlns:o="urn:schemas-microsoft-com:office:office" xmlns:r="http://schemas.openxmlformats.org/officeDocument/2006/relationships" xmlns:m="http://schemas.openxmlformats.org/officeDocument/2006/math" xmlns:v="urn:schemas-microsoft-com:vml" xmlns:wp14="http://schemas.microsoft.com/office/word/2010/wordprocessingDrawing" xmlns:wp="http://schemas.openxmlformats.org/drawingml/2006/wordprocessingDrawing" xmlns:w10="urn:schemas-microsoft-com:office:word" xmlns:w="http://schemas.openxmlformats.org/wordprocessingml/2006/main" xmlns:w14="http://schemas.microsoft.com/office/word/2010/wordml" xmlns:w15="http://schemas.microsoft.com/office/word/2012/wordml" xmlns:w16se="http://schemas.microsoft.com/office/word/2015/wordml/symex" xmlns:wpg="http://schemas.microsoft.com/office/word/2010/wordprocessingGroup" xmlns:wpi="http://schemas.microsoft.com/office/word/2010/wordprocessingInk" xmlns:wne="http://schemas.microsoft.com/office/word/2006/wordml" xmlns:wps="http://schemas.microsoft.com/office/word/2010/wordprocessingShape" mc:Ignorable="w14 w15 w16se wp14">
   <w:abstractNum w:abstractNumId="0" w15:restartNumberingAfterBreak="0">
     <w:nsid w:val="177526D1"/>
     <w:multiLevelType w:val="hybridMultilevel"/>
@@ -12973,7 +15002,7 @@
       </w:pPr>
     </w:pPrDefault>
   </w:docDefaults>
-  <w:latentStyles w:defLockedState="0" w:defUIPriority="99" w:defSemiHidden="0" w:defUnhideWhenUsed="0" w:defQFormat="0" w:count="374">
+  <w:latentStyles w:defLockedState="0" w:defUIPriority="99" w:defSemiHidden="0" w:defUnhideWhenUsed="0" w:defQFormat="0" w:count="375">
     <w:lsdException w:name="Normal" w:uiPriority="0" w:qFormat="1"/>
     <w:lsdException w:name="heading 1" w:uiPriority="9" w:qFormat="1"/>
     <w:lsdException w:name="heading 2" w:semiHidden="1" w:uiPriority="9" w:unhideWhenUsed="1" w:qFormat="1"/>
@@ -13348,6 +15377,7 @@
     <w:lsdException w:name="Mention" w:semiHidden="1" w:unhideWhenUsed="1"/>
     <w:lsdException w:name="Smart Hyperlink" w:semiHidden="1" w:unhideWhenUsed="1"/>
     <w:lsdException w:name="Hashtag" w:semiHidden="1" w:unhideWhenUsed="1"/>
+    <w:lsdException w:name="Unresolved Mention" w:semiHidden="1" w:unhideWhenUsed="1"/>
   </w:latentStyles>
   <w:style w:type="paragraph" w:default="1" w:styleId="Normal">
     <w:name w:val="Normal"/>
@@ -13775,6 +15805,17 @@
       <w:contextualSpacing/>
     </w:pPr>
   </w:style>
+  <w:style w:type="character" w:styleId="lev">
+    <w:name w:val="Strong"/>
+    <w:basedOn w:val="Policepardfaut"/>
+    <w:uiPriority w:val="22"/>
+    <w:qFormat/>
+    <w:rsid w:val="005D6FF4"/>
+    <w:rPr>
+      <w:b/>
+      <w:bCs/>
+    </w:rPr>
+  </w:style>
 </w:styles>
 </file>
 

</xml_diff>

<commit_message>
correction d'un bug, amelioration GUI, creation de la javadoc
</commit_message>
<xml_diff>
--- a/doc/TB_JournalDeTravail.docx
+++ b/doc/TB_JournalDeTravail.docx
@@ -13551,7 +13551,7 @@
       </w:tr>
       <w:tr>
         <w:trPr>
-          <w:trHeight w:val="701"/>
+          <w:trHeight w:val="1947"/>
         </w:trPr>
         <w:tc>
           <w:tcPr>
@@ -13679,6 +13679,7 @@
                 <w:b/>
                 <w:i/>
               </w:rPr>
+              <w:lastRenderedPageBreak/>
               <w:t xml:space="preserve">Semaine </w:t>
             </w:r>
             <w:r>
@@ -13715,7 +13716,6 @@
               <w:rPr>
                 <w:i/>
               </w:rPr>
-              <w:lastRenderedPageBreak/>
               <w:t>08h00 -&gt; 12h00 / 12h30 -&gt; 16h30</w:t>
             </w:r>
           </w:p>
@@ -13731,7 +13731,6 @@
               <w:jc w:val="center"/>
             </w:pPr>
             <w:r>
-              <w:lastRenderedPageBreak/>
               <w:t>Rédaction du rapport</w:t>
             </w:r>
           </w:p>
@@ -14266,7 +14265,7 @@
       </w:tr>
       <w:tr>
         <w:trPr>
-          <w:trHeight w:val="701"/>
+          <w:trHeight w:val="1176"/>
         </w:trPr>
         <w:tc>
           <w:tcPr>
@@ -14373,6 +14372,122 @@
             </w:pPr>
             <w:r>
               <w:t>Modification de la fonction de connexion</w:t>
+            </w:r>
+          </w:p>
+        </w:tc>
+      </w:tr>
+      <w:tr>
+        <w:trPr>
+          <w:trHeight w:val="1265"/>
+        </w:trPr>
+        <w:tc>
+          <w:tcPr>
+            <w:tcW w:w="1271" w:type="dxa"/>
+            <w:shd w:val="clear" w:color="auto" w:fill="F2F2F2" w:themeFill="background1" w:themeFillShade="F2"/>
+            <w:vAlign w:val="center"/>
+          </w:tcPr>
+          <w:p>
+            <w:pPr>
+              <w:jc w:val="center"/>
+              <w:rPr>
+                <w:i/>
+              </w:rPr>
+            </w:pPr>
+            <w:r>
+              <w:rPr>
+                <w:b/>
+                <w:i/>
+              </w:rPr>
+              <w:t xml:space="preserve">Semaine </w:t>
+            </w:r>
+            <w:r>
+              <w:rPr>
+                <w:b/>
+                <w:i/>
+              </w:rPr>
+              <w:t>21</w:t>
+            </w:r>
+          </w:p>
+          <w:p>
+            <w:pPr>
+              <w:jc w:val="center"/>
+              <w:rPr>
+                <w:i/>
+              </w:rPr>
+            </w:pPr>
+            <w:r>
+              <w:rPr>
+                <w:i/>
+              </w:rPr>
+              <w:t>11.07.17</w:t>
+            </w:r>
+          </w:p>
+          <w:p>
+            <w:pPr>
+              <w:jc w:val="center"/>
+              <w:rPr>
+                <w:b/>
+                <w:i/>
+              </w:rPr>
+            </w:pPr>
+            <w:r>
+              <w:rPr>
+                <w:i/>
+              </w:rPr>
+              <w:t>11h15 -&gt; 11h45</w:t>
+            </w:r>
+          </w:p>
+        </w:tc>
+        <w:tc>
+          <w:tcPr>
+            <w:tcW w:w="3975" w:type="dxa"/>
+            <w:shd w:val="clear" w:color="auto" w:fill="F2F2F2" w:themeFill="background1" w:themeFillShade="F2"/>
+            <w:vAlign w:val="center"/>
+          </w:tcPr>
+          <w:p>
+            <w:pPr>
+              <w:jc w:val="center"/>
+            </w:pPr>
+            <w:r>
+              <w:t xml:space="preserve">Séance de suivi du travail de </w:t>
+            </w:r>
+            <w:proofErr w:type="spellStart"/>
+            <w:r>
+              <w:t>Bachelor</w:t>
+            </w:r>
+            <w:proofErr w:type="spellEnd"/>
+            <w:r>
+              <w:t xml:space="preserve"> avec M. Hubert Droz</w:t>
+            </w:r>
+          </w:p>
+        </w:tc>
+        <w:tc>
+          <w:tcPr>
+            <w:tcW w:w="2407" w:type="dxa"/>
+            <w:shd w:val="clear" w:color="auto" w:fill="F2F2F2" w:themeFill="background1" w:themeFillShade="F2"/>
+            <w:vAlign w:val="center"/>
+          </w:tcPr>
+          <w:p>
+            <w:pPr>
+              <w:jc w:val="center"/>
+            </w:pPr>
+            <w:r>
+              <w:t>-</w:t>
+            </w:r>
+          </w:p>
+        </w:tc>
+        <w:tc>
+          <w:tcPr>
+            <w:tcW w:w="2407" w:type="dxa"/>
+            <w:shd w:val="clear" w:color="auto" w:fill="F2F2F2" w:themeFill="background1" w:themeFillShade="F2"/>
+            <w:vAlign w:val="center"/>
+          </w:tcPr>
+          <w:p>
+            <w:pPr>
+              <w:jc w:val="center"/>
+            </w:pPr>
+            <w:r>
+              <w:t>-</w:t>
             </w:r>
           </w:p>
         </w:tc>
@@ -14435,7 +14550,7 @@
               <w:rPr>
                 <w:i/>
               </w:rPr>
-              <w:t>11h15 -&gt; 11h45</w:t>
+              <w:t>12h15 -&gt; 16h45</w:t>
             </w:r>
           </w:p>
         </w:tc>
@@ -14450,37 +14565,142 @@
               <w:jc w:val="center"/>
             </w:pPr>
             <w:r>
-              <w:t xml:space="preserve">Séance de suivi du travail de </w:t>
+              <w:t xml:space="preserve">Codage des fonctions de connexion à </w:t>
             </w:r>
             <w:proofErr w:type="spellStart"/>
             <w:r>
-              <w:t>Bachelor</w:t>
+              <w:t>Twincat</w:t>
             </w:r>
             <w:proofErr w:type="spellEnd"/>
             <w:r>
-              <w:t xml:space="preserve"> avec M. Hubert Droz</w:t>
-            </w:r>
-          </w:p>
-        </w:tc>
-        <w:tc>
-          <w:tcPr>
-            <w:tcW w:w="2407" w:type="dxa"/>
-            <w:shd w:val="clear" w:color="auto" w:fill="F2F2F2" w:themeFill="background1" w:themeFillShade="F2"/>
-            <w:vAlign w:val="center"/>
-          </w:tcPr>
-          <w:p>
-            <w:pPr>
-              <w:jc w:val="center"/>
-            </w:pPr>
-            <w:r>
-              <w:t>-</w:t>
-            </w:r>
-          </w:p>
-        </w:tc>
-        <w:tc>
-          <w:tcPr>
-            <w:tcW w:w="2407" w:type="dxa"/>
-            <w:shd w:val="clear" w:color="auto" w:fill="F2F2F2" w:themeFill="background1" w:themeFillShade="F2"/>
+              <w:t xml:space="preserve"> et tests de celle-ci</w:t>
+            </w:r>
+          </w:p>
+        </w:tc>
+        <w:tc>
+          <w:tcPr>
+            <w:tcW w:w="2407" w:type="dxa"/>
+            <w:shd w:val="clear" w:color="auto" w:fill="F2F2F2" w:themeFill="background1" w:themeFillShade="F2"/>
+            <w:vAlign w:val="center"/>
+          </w:tcPr>
+          <w:p>
+            <w:pPr>
+              <w:jc w:val="center"/>
+            </w:pPr>
+            <w:r>
+              <w:t>Réalisation d’une nouvelle classe séparant bien toutes les connexions en petites fonctions</w:t>
+            </w:r>
+          </w:p>
+        </w:tc>
+        <w:tc>
+          <w:tcPr>
+            <w:tcW w:w="2407" w:type="dxa"/>
+            <w:shd w:val="clear" w:color="auto" w:fill="F2F2F2" w:themeFill="background1" w:themeFillShade="F2"/>
+            <w:vAlign w:val="center"/>
+          </w:tcPr>
+          <w:p>
+            <w:pPr>
+              <w:jc w:val="center"/>
+            </w:pPr>
+            <w:r>
+              <w:t>-</w:t>
+            </w:r>
+          </w:p>
+        </w:tc>
+      </w:tr>
+      <w:tr>
+        <w:trPr>
+          <w:trHeight w:val="2464"/>
+        </w:trPr>
+        <w:tc>
+          <w:tcPr>
+            <w:tcW w:w="1271" w:type="dxa"/>
+            <w:vAlign w:val="center"/>
+          </w:tcPr>
+          <w:p>
+            <w:pPr>
+              <w:jc w:val="center"/>
+              <w:rPr>
+                <w:i/>
+              </w:rPr>
+            </w:pPr>
+            <w:r>
+              <w:rPr>
+                <w:b/>
+                <w:i/>
+              </w:rPr>
+              <w:t xml:space="preserve">Semaine </w:t>
+            </w:r>
+            <w:r>
+              <w:rPr>
+                <w:b/>
+                <w:i/>
+              </w:rPr>
+              <w:t>21</w:t>
+            </w:r>
+          </w:p>
+          <w:p>
+            <w:pPr>
+              <w:jc w:val="center"/>
+              <w:rPr>
+                <w:i/>
+              </w:rPr>
+            </w:pPr>
+            <w:r>
+              <w:rPr>
+                <w:i/>
+              </w:rPr>
+              <w:t>12.07.17</w:t>
+            </w:r>
+          </w:p>
+          <w:p>
+            <w:pPr>
+              <w:jc w:val="center"/>
+              <w:rPr>
+                <w:b/>
+                <w:i/>
+              </w:rPr>
+            </w:pPr>
+            <w:r>
+              <w:rPr>
+                <w:i/>
+              </w:rPr>
+              <w:t>08h00 -&gt; 12h00 / 12h30 -&gt; 16h30</w:t>
+            </w:r>
+          </w:p>
+        </w:tc>
+        <w:tc>
+          <w:tcPr>
+            <w:tcW w:w="3975" w:type="dxa"/>
+            <w:shd w:val="clear" w:color="auto" w:fill="FFFFFF" w:themeFill="background1"/>
+            <w:vAlign w:val="center"/>
+          </w:tcPr>
+          <w:p>
+            <w:pPr>
+              <w:jc w:val="center"/>
+            </w:pPr>
+            <w:r>
+              <w:t>Implémentation des différentes fonctions réalisées dans la classe de l’agent. Recherche des différentes variables à modifier pour faire fonctionner la presse.</w:t>
+            </w:r>
+          </w:p>
+        </w:tc>
+        <w:tc>
+          <w:tcPr>
+            <w:tcW w:w="2407" w:type="dxa"/>
+            <w:vAlign w:val="center"/>
+          </w:tcPr>
+          <w:p>
+            <w:pPr>
+              <w:jc w:val="center"/>
+            </w:pPr>
+            <w:r>
+              <w:t>-</w:t>
+            </w:r>
+          </w:p>
+        </w:tc>
+        <w:tc>
+          <w:tcPr>
+            <w:tcW w:w="2407" w:type="dxa"/>
             <w:vAlign w:val="center"/>
           </w:tcPr>
           <w:p>
@@ -14515,6 +14735,7 @@
                 <w:b/>
                 <w:i/>
               </w:rPr>
+              <w:lastRenderedPageBreak/>
               <w:t xml:space="preserve">Semaine </w:t>
             </w:r>
             <w:r>
@@ -14536,22 +14757,22 @@
               <w:rPr>
                 <w:i/>
               </w:rPr>
-              <w:t>11.07.17</w:t>
-            </w:r>
-          </w:p>
-          <w:p>
-            <w:pPr>
-              <w:jc w:val="center"/>
-              <w:rPr>
-                <w:b/>
-                <w:i/>
-              </w:rPr>
-            </w:pPr>
-            <w:r>
-              <w:rPr>
-                <w:i/>
-              </w:rPr>
-              <w:t>12h15 -&gt; 16h45</w:t>
+              <w:t>13.07.17</w:t>
+            </w:r>
+          </w:p>
+          <w:p>
+            <w:pPr>
+              <w:jc w:val="center"/>
+              <w:rPr>
+                <w:b/>
+                <w:i/>
+              </w:rPr>
+            </w:pPr>
+            <w:r>
+              <w:rPr>
+                <w:i/>
+              </w:rPr>
+              <w:t>08h00 -&gt; 12h00 / 12h30 -&gt; 16h30</w:t>
             </w:r>
           </w:p>
         </w:tc>
@@ -14566,45 +14787,45 @@
               <w:jc w:val="center"/>
             </w:pPr>
             <w:r>
-              <w:t xml:space="preserve">Codage des fonctions de connexion à </w:t>
+              <w:t>Implémentation des différentes fonctions réalisées dans le comportement de l’agent</w:t>
+            </w:r>
+          </w:p>
+        </w:tc>
+        <w:tc>
+          <w:tcPr>
+            <w:tcW w:w="2407" w:type="dxa"/>
+            <w:shd w:val="clear" w:color="auto" w:fill="F2F2F2" w:themeFill="background1" w:themeFillShade="F2"/>
+            <w:vAlign w:val="center"/>
+          </w:tcPr>
+          <w:p>
+            <w:pPr>
+              <w:jc w:val="center"/>
+            </w:pPr>
+            <w:r>
+              <w:t xml:space="preserve">Comment savoir si la presse est pleine ou pas. Envoi d’un mail à M. </w:t>
             </w:r>
             <w:proofErr w:type="spellStart"/>
             <w:r>
-              <w:t>Twincat</w:t>
+              <w:t>Moutarlier</w:t>
             </w:r>
             <w:proofErr w:type="spellEnd"/>
             <w:r>
-              <w:t xml:space="preserve"> et tests de celle-ci</w:t>
-            </w:r>
-          </w:p>
-        </w:tc>
-        <w:tc>
-          <w:tcPr>
-            <w:tcW w:w="2407" w:type="dxa"/>
-            <w:shd w:val="clear" w:color="auto" w:fill="F2F2F2" w:themeFill="background1" w:themeFillShade="F2"/>
-            <w:vAlign w:val="center"/>
-          </w:tcPr>
-          <w:p>
-            <w:pPr>
-              <w:jc w:val="center"/>
-            </w:pPr>
-            <w:r>
-              <w:t>Réalisation d’une nouvelle classe séparant bien toutes les connexions en petites fonctions</w:t>
-            </w:r>
-          </w:p>
-        </w:tc>
-        <w:tc>
-          <w:tcPr>
-            <w:tcW w:w="2407" w:type="dxa"/>
-            <w:shd w:val="clear" w:color="auto" w:fill="F2F2F2" w:themeFill="background1" w:themeFillShade="F2"/>
-            <w:vAlign w:val="center"/>
-          </w:tcPr>
-          <w:p>
-            <w:pPr>
-              <w:jc w:val="center"/>
-            </w:pPr>
-            <w:r>
-              <w:t>-</w:t>
+              <w:t xml:space="preserve"> savoir si cela est possible ou pas actuellement avec cette implémentation</w:t>
+            </w:r>
+          </w:p>
+        </w:tc>
+        <w:tc>
+          <w:tcPr>
+            <w:tcW w:w="2407" w:type="dxa"/>
+            <w:shd w:val="clear" w:color="auto" w:fill="F2F2F2" w:themeFill="background1" w:themeFillShade="F2"/>
+            <w:vAlign w:val="center"/>
+          </w:tcPr>
+          <w:p>
+            <w:pPr>
+              <w:jc w:val="center"/>
+            </w:pPr>
+            <w:r>
+              <w:t>Utilisation d’un booléen en attendant.</w:t>
             </w:r>
           </w:p>
         </w:tc>
@@ -14651,22 +14872,21 @@
               <w:rPr>
                 <w:i/>
               </w:rPr>
-              <w:t>12.07.17</w:t>
-            </w:r>
-          </w:p>
-          <w:p>
-            <w:pPr>
-              <w:jc w:val="center"/>
-              <w:rPr>
-                <w:b/>
-                <w:i/>
-              </w:rPr>
-            </w:pPr>
-            <w:r>
-              <w:rPr>
-                <w:i/>
-              </w:rPr>
-              <w:t>08h00 -&gt; 12h00 / 12h30 -&gt; 16h30</w:t>
+              <w:t>14.07.17</w:t>
+            </w:r>
+          </w:p>
+          <w:p>
+            <w:pPr>
+              <w:jc w:val="center"/>
+              <w:rPr>
+                <w:i/>
+              </w:rPr>
+            </w:pPr>
+            <w:r>
+              <w:rPr>
+                <w:i/>
+              </w:rPr>
+              <w:t>11h10 -&gt; 11h25</w:t>
             </w:r>
           </w:p>
         </w:tc>
@@ -14681,7 +14901,15 @@
               <w:jc w:val="center"/>
             </w:pPr>
             <w:r>
-              <w:t>Implémentation des différentes fonctions réalisées dans la classe de l’agent. Recherche des différentes variables à modifier pour faire fonctionner la presse.</w:t>
+              <w:t xml:space="preserve">Séance de suivi du travail de </w:t>
+            </w:r>
+            <w:proofErr w:type="spellStart"/>
+            <w:r>
+              <w:t>Bachelor</w:t>
+            </w:r>
+            <w:proofErr w:type="spellEnd"/>
+            <w:r>
+              <w:t xml:space="preserve"> avec M. Hubert Droz</w:t>
             </w:r>
           </w:p>
         </w:tc>
@@ -14721,7 +14949,7 @@
         <w:tc>
           <w:tcPr>
             <w:tcW w:w="1271" w:type="dxa"/>
-            <w:shd w:val="clear" w:color="auto" w:fill="F2F2F2" w:themeFill="background1" w:themeFillShade="F2"/>
+            <w:shd w:val="clear" w:color="auto" w:fill="FF0000"/>
             <w:vAlign w:val="center"/>
           </w:tcPr>
           <w:p>
@@ -14743,90 +14971,66 @@
                 <w:b/>
                 <w:i/>
               </w:rPr>
-              <w:t>21</w:t>
-            </w:r>
-          </w:p>
-          <w:p>
-            <w:pPr>
-              <w:jc w:val="center"/>
-              <w:rPr>
-                <w:i/>
-              </w:rPr>
-            </w:pPr>
-            <w:r>
-              <w:rPr>
-                <w:i/>
-              </w:rPr>
-              <w:t>13.07.17</w:t>
-            </w:r>
-          </w:p>
-          <w:p>
-            <w:pPr>
-              <w:jc w:val="center"/>
-              <w:rPr>
-                <w:b/>
-                <w:i/>
-              </w:rPr>
-            </w:pPr>
-            <w:r>
-              <w:rPr>
-                <w:i/>
-              </w:rPr>
-              <w:t>08h00 -&gt; 12h00 / 12h30 -&gt; 16h30</w:t>
-            </w:r>
+              <w:t>22</w:t>
+            </w:r>
+          </w:p>
+          <w:p>
+            <w:pPr>
+              <w:jc w:val="center"/>
+              <w:rPr>
+                <w:i/>
+              </w:rPr>
+            </w:pPr>
+            <w:r>
+              <w:rPr>
+                <w:i/>
+              </w:rPr>
+              <w:t>17.07.17</w:t>
+            </w:r>
+          </w:p>
+          <w:p>
+            <w:pPr>
+              <w:jc w:val="center"/>
+              <w:rPr>
+                <w:i/>
+              </w:rPr>
+            </w:pPr>
           </w:p>
         </w:tc>
         <w:tc>
           <w:tcPr>
             <w:tcW w:w="3975" w:type="dxa"/>
-            <w:shd w:val="clear" w:color="auto" w:fill="F2F2F2" w:themeFill="background1" w:themeFillShade="F2"/>
-            <w:vAlign w:val="center"/>
-          </w:tcPr>
-          <w:p>
-            <w:pPr>
-              <w:jc w:val="center"/>
-            </w:pPr>
-            <w:r>
-              <w:t>Implémentation des différentes fonctions réalisées dans le comportement de l’agent</w:t>
-            </w:r>
-          </w:p>
-        </w:tc>
-        <w:tc>
-          <w:tcPr>
-            <w:tcW w:w="2407" w:type="dxa"/>
-            <w:shd w:val="clear" w:color="auto" w:fill="F2F2F2" w:themeFill="background1" w:themeFillShade="F2"/>
-            <w:vAlign w:val="center"/>
-          </w:tcPr>
-          <w:p>
-            <w:pPr>
-              <w:jc w:val="center"/>
-            </w:pPr>
-            <w:r>
-              <w:t xml:space="preserve">Comment savoir si la presse est pleine ou pas. Envoi d’un mail à M. </w:t>
-            </w:r>
-            <w:proofErr w:type="spellStart"/>
-            <w:r>
-              <w:t>Moutarlier</w:t>
-            </w:r>
-            <w:proofErr w:type="spellEnd"/>
-            <w:r>
-              <w:t xml:space="preserve"> savoir si cela est possible ou pas actuellement avec cette implémentation</w:t>
-            </w:r>
-          </w:p>
-        </w:tc>
-        <w:tc>
-          <w:tcPr>
-            <w:tcW w:w="2407" w:type="dxa"/>
-            <w:shd w:val="clear" w:color="auto" w:fill="F2F2F2" w:themeFill="background1" w:themeFillShade="F2"/>
-            <w:vAlign w:val="center"/>
-          </w:tcPr>
-          <w:p>
-            <w:pPr>
-              <w:jc w:val="center"/>
-            </w:pPr>
-            <w:r>
-              <w:t>Utilisation d’un booléen en attendant.</w:t>
-            </w:r>
+            <w:shd w:val="clear" w:color="auto" w:fill="FF0000"/>
+            <w:vAlign w:val="center"/>
+          </w:tcPr>
+          <w:p>
+            <w:pPr>
+              <w:jc w:val="center"/>
+            </w:pPr>
+          </w:p>
+        </w:tc>
+        <w:tc>
+          <w:tcPr>
+            <w:tcW w:w="2407" w:type="dxa"/>
+            <w:shd w:val="clear" w:color="auto" w:fill="FF0000"/>
+            <w:vAlign w:val="center"/>
+          </w:tcPr>
+          <w:p>
+            <w:pPr>
+              <w:jc w:val="center"/>
+            </w:pPr>
+          </w:p>
+        </w:tc>
+        <w:tc>
+          <w:tcPr>
+            <w:tcW w:w="2407" w:type="dxa"/>
+            <w:shd w:val="clear" w:color="auto" w:fill="FF0000"/>
+            <w:vAlign w:val="center"/>
+          </w:tcPr>
+          <w:p>
+            <w:pPr>
+              <w:jc w:val="center"/>
+            </w:pPr>
           </w:p>
         </w:tc>
       </w:tr>
@@ -14837,22 +15041,21 @@
         <w:tc>
           <w:tcPr>
             <w:tcW w:w="1271" w:type="dxa"/>
-            <w:vAlign w:val="center"/>
-          </w:tcPr>
-          <w:p>
-            <w:pPr>
-              <w:jc w:val="center"/>
-              <w:rPr>
-                <w:i/>
-              </w:rPr>
-            </w:pPr>
-            <w:bookmarkStart w:id="1" w:name="_GoBack" w:colFirst="1" w:colLast="1"/>
-            <w:r>
-              <w:rPr>
-                <w:b/>
-                <w:i/>
-              </w:rPr>
-              <w:lastRenderedPageBreak/>
+            <w:shd w:val="clear" w:color="auto" w:fill="FF7575"/>
+            <w:vAlign w:val="center"/>
+          </w:tcPr>
+          <w:p>
+            <w:pPr>
+              <w:jc w:val="center"/>
+              <w:rPr>
+                <w:i/>
+              </w:rPr>
+            </w:pPr>
+            <w:r>
+              <w:rPr>
+                <w:b/>
+                <w:i/>
+              </w:rPr>
               <w:t xml:space="preserve">Semaine </w:t>
             </w:r>
             <w:r>
@@ -14860,210 +15063,61 @@
                 <w:b/>
                 <w:i/>
               </w:rPr>
-              <w:t>21</w:t>
-            </w:r>
-          </w:p>
-          <w:p>
-            <w:pPr>
-              <w:jc w:val="center"/>
-              <w:rPr>
-                <w:i/>
-              </w:rPr>
-            </w:pPr>
-            <w:r>
-              <w:rPr>
-                <w:i/>
-              </w:rPr>
-              <w:t>14.07.17</w:t>
-            </w:r>
-          </w:p>
-          <w:p>
-            <w:pPr>
-              <w:jc w:val="center"/>
-              <w:rPr>
-                <w:i/>
-              </w:rPr>
-            </w:pPr>
-            <w:r>
-              <w:rPr>
-                <w:i/>
-              </w:rPr>
-              <w:t>11</w:t>
-            </w:r>
-            <w:r>
-              <w:rPr>
-                <w:i/>
-              </w:rPr>
-              <w:t>h</w:t>
-            </w:r>
-            <w:r>
-              <w:rPr>
-                <w:i/>
-              </w:rPr>
-              <w:t>1</w:t>
-            </w:r>
-            <w:r>
-              <w:rPr>
-                <w:i/>
-              </w:rPr>
-              <w:t>0 -&gt; 1</w:t>
-            </w:r>
-            <w:r>
-              <w:rPr>
-                <w:i/>
-              </w:rPr>
-              <w:t>1</w:t>
-            </w:r>
-            <w:r>
-              <w:rPr>
-                <w:i/>
-              </w:rPr>
-              <w:t>h</w:t>
-            </w:r>
-            <w:r>
-              <w:rPr>
-                <w:i/>
-              </w:rPr>
-              <w:t>25</w:t>
-            </w:r>
+              <w:t>22</w:t>
+            </w:r>
+          </w:p>
+          <w:p>
+            <w:pPr>
+              <w:jc w:val="center"/>
+              <w:rPr>
+                <w:i/>
+              </w:rPr>
+            </w:pPr>
+            <w:r>
+              <w:rPr>
+                <w:i/>
+              </w:rPr>
+              <w:t>18.07.17</w:t>
+            </w:r>
+          </w:p>
+          <w:p>
+            <w:pPr>
+              <w:jc w:val="center"/>
+              <w:rPr>
+                <w:b/>
+                <w:i/>
+              </w:rPr>
+            </w:pPr>
           </w:p>
         </w:tc>
         <w:tc>
           <w:tcPr>
             <w:tcW w:w="3975" w:type="dxa"/>
-            <w:shd w:val="clear" w:color="auto" w:fill="FFFFFF" w:themeFill="background1"/>
-            <w:vAlign w:val="center"/>
-          </w:tcPr>
-          <w:p>
-            <w:pPr>
-              <w:jc w:val="center"/>
-            </w:pPr>
-            <w:r>
-              <w:t xml:space="preserve">Séance de suivi du travail de </w:t>
-            </w:r>
-            <w:proofErr w:type="spellStart"/>
-            <w:r>
-              <w:t>Bachelor</w:t>
-            </w:r>
-            <w:proofErr w:type="spellEnd"/>
-            <w:r>
-              <w:t xml:space="preserve"> avec M. Hubert Droz</w:t>
-            </w:r>
-          </w:p>
-        </w:tc>
-        <w:tc>
-          <w:tcPr>
-            <w:tcW w:w="2407" w:type="dxa"/>
-            <w:vAlign w:val="center"/>
-          </w:tcPr>
-          <w:p>
-            <w:pPr>
-              <w:jc w:val="center"/>
-            </w:pPr>
-            <w:r>
-              <w:t>-</w:t>
-            </w:r>
-          </w:p>
-        </w:tc>
-        <w:tc>
-          <w:tcPr>
-            <w:tcW w:w="2407" w:type="dxa"/>
-            <w:vAlign w:val="center"/>
-          </w:tcPr>
-          <w:p>
-            <w:pPr>
-              <w:jc w:val="center"/>
-            </w:pPr>
-            <w:r>
-              <w:t>-</w:t>
-            </w:r>
-          </w:p>
-        </w:tc>
-      </w:tr>
-      <w:bookmarkEnd w:id="1"/>
-      <w:tr>
-        <w:trPr>
-          <w:trHeight w:val="701"/>
-        </w:trPr>
-        <w:tc>
-          <w:tcPr>
-            <w:tcW w:w="1271" w:type="dxa"/>
-            <w:shd w:val="clear" w:color="auto" w:fill="FF0000"/>
-            <w:vAlign w:val="center"/>
-          </w:tcPr>
-          <w:p>
-            <w:pPr>
-              <w:jc w:val="center"/>
-              <w:rPr>
-                <w:i/>
-              </w:rPr>
-            </w:pPr>
-            <w:r>
-              <w:rPr>
-                <w:b/>
-                <w:i/>
-              </w:rPr>
-              <w:t xml:space="preserve">Semaine </w:t>
-            </w:r>
-            <w:r>
-              <w:rPr>
-                <w:b/>
-                <w:i/>
-              </w:rPr>
-              <w:t>22</w:t>
-            </w:r>
-          </w:p>
-          <w:p>
-            <w:pPr>
-              <w:jc w:val="center"/>
-              <w:rPr>
-                <w:i/>
-              </w:rPr>
-            </w:pPr>
-            <w:r>
-              <w:rPr>
-                <w:i/>
-              </w:rPr>
-              <w:t>17.07.17</w:t>
-            </w:r>
-          </w:p>
-          <w:p>
-            <w:pPr>
-              <w:jc w:val="center"/>
-              <w:rPr>
-                <w:i/>
-              </w:rPr>
-            </w:pPr>
-          </w:p>
-        </w:tc>
-        <w:tc>
-          <w:tcPr>
-            <w:tcW w:w="3975" w:type="dxa"/>
-            <w:shd w:val="clear" w:color="auto" w:fill="FF0000"/>
-            <w:vAlign w:val="center"/>
-          </w:tcPr>
-          <w:p>
-            <w:pPr>
-              <w:jc w:val="center"/>
-            </w:pPr>
-          </w:p>
-        </w:tc>
-        <w:tc>
-          <w:tcPr>
-            <w:tcW w:w="2407" w:type="dxa"/>
-            <w:shd w:val="clear" w:color="auto" w:fill="FF0000"/>
-            <w:vAlign w:val="center"/>
-          </w:tcPr>
-          <w:p>
-            <w:pPr>
-              <w:jc w:val="center"/>
-            </w:pPr>
-          </w:p>
-        </w:tc>
-        <w:tc>
-          <w:tcPr>
-            <w:tcW w:w="2407" w:type="dxa"/>
-            <w:shd w:val="clear" w:color="auto" w:fill="FF0000"/>
+            <w:shd w:val="clear" w:color="auto" w:fill="FF7575"/>
+            <w:vAlign w:val="center"/>
+          </w:tcPr>
+          <w:p>
+            <w:pPr>
+              <w:jc w:val="center"/>
+            </w:pPr>
+          </w:p>
+        </w:tc>
+        <w:tc>
+          <w:tcPr>
+            <w:tcW w:w="2407" w:type="dxa"/>
+            <w:shd w:val="clear" w:color="auto" w:fill="FF7575"/>
+            <w:vAlign w:val="center"/>
+          </w:tcPr>
+          <w:p>
+            <w:pPr>
+              <w:jc w:val="center"/>
+            </w:pPr>
+          </w:p>
+        </w:tc>
+        <w:tc>
+          <w:tcPr>
+            <w:tcW w:w="2407" w:type="dxa"/>
+            <w:shd w:val="clear" w:color="auto" w:fill="FF7575"/>
             <w:vAlign w:val="center"/>
           </w:tcPr>
           <w:p>
@@ -15116,7 +15170,7 @@
               <w:rPr>
                 <w:i/>
               </w:rPr>
-              <w:t>18.07.17</w:t>
+              <w:t>19.07.17</w:t>
             </w:r>
           </w:p>
           <w:p>
@@ -15173,7 +15227,7 @@
         <w:tc>
           <w:tcPr>
             <w:tcW w:w="1271" w:type="dxa"/>
-            <w:shd w:val="clear" w:color="auto" w:fill="FF0000"/>
+            <w:shd w:val="clear" w:color="auto" w:fill="FF7575"/>
             <w:vAlign w:val="center"/>
           </w:tcPr>
           <w:p>
@@ -15209,7 +15263,7 @@
               <w:rPr>
                 <w:i/>
               </w:rPr>
-              <w:t>19.07.17</w:t>
+              <w:t>20.07.17</w:t>
             </w:r>
           </w:p>
           <w:p>
@@ -15225,31 +15279,31 @@
         <w:tc>
           <w:tcPr>
             <w:tcW w:w="3975" w:type="dxa"/>
-            <w:shd w:val="clear" w:color="auto" w:fill="FF0000"/>
-            <w:vAlign w:val="center"/>
-          </w:tcPr>
-          <w:p>
-            <w:pPr>
-              <w:jc w:val="center"/>
-            </w:pPr>
-          </w:p>
-        </w:tc>
-        <w:tc>
-          <w:tcPr>
-            <w:tcW w:w="2407" w:type="dxa"/>
-            <w:shd w:val="clear" w:color="auto" w:fill="FF0000"/>
-            <w:vAlign w:val="center"/>
-          </w:tcPr>
-          <w:p>
-            <w:pPr>
-              <w:jc w:val="center"/>
-            </w:pPr>
-          </w:p>
-        </w:tc>
-        <w:tc>
-          <w:tcPr>
-            <w:tcW w:w="2407" w:type="dxa"/>
-            <w:shd w:val="clear" w:color="auto" w:fill="FF0000"/>
+            <w:shd w:val="clear" w:color="auto" w:fill="FF7575"/>
+            <w:vAlign w:val="center"/>
+          </w:tcPr>
+          <w:p>
+            <w:pPr>
+              <w:jc w:val="center"/>
+            </w:pPr>
+          </w:p>
+        </w:tc>
+        <w:tc>
+          <w:tcPr>
+            <w:tcW w:w="2407" w:type="dxa"/>
+            <w:shd w:val="clear" w:color="auto" w:fill="FF7575"/>
+            <w:vAlign w:val="center"/>
+          </w:tcPr>
+          <w:p>
+            <w:pPr>
+              <w:jc w:val="center"/>
+            </w:pPr>
+          </w:p>
+        </w:tc>
+        <w:tc>
+          <w:tcPr>
+            <w:tcW w:w="2407" w:type="dxa"/>
+            <w:shd w:val="clear" w:color="auto" w:fill="FF7575"/>
             <w:vAlign w:val="center"/>
           </w:tcPr>
           <w:p>
@@ -15302,14 +15356,13 @@
               <w:rPr>
                 <w:i/>
               </w:rPr>
-              <w:t>20.07.17</w:t>
-            </w:r>
-          </w:p>
-          <w:p>
-            <w:pPr>
-              <w:jc w:val="center"/>
-              <w:rPr>
-                <w:b/>
+              <w:t>21.07.17</w:t>
+            </w:r>
+          </w:p>
+          <w:p>
+            <w:pPr>
+              <w:jc w:val="center"/>
+              <w:rPr>
                 <w:i/>
               </w:rPr>
             </w:pPr>
@@ -15337,6 +15390,8 @@
             <w:pPr>
               <w:jc w:val="center"/>
             </w:pPr>
+            <w:bookmarkStart w:id="1" w:name="_GoBack"/>
+            <w:bookmarkEnd w:id="1"/>
           </w:p>
         </w:tc>
         <w:tc>
@@ -15359,7 +15414,7 @@
         <w:tc>
           <w:tcPr>
             <w:tcW w:w="1271" w:type="dxa"/>
-            <w:shd w:val="clear" w:color="auto" w:fill="FF0000"/>
+            <w:shd w:val="clear" w:color="auto" w:fill="FF7575"/>
             <w:vAlign w:val="center"/>
           </w:tcPr>
           <w:p>
@@ -15381,21 +15436,21 @@
                 <w:b/>
                 <w:i/>
               </w:rPr>
-              <w:t>22</w:t>
-            </w:r>
-          </w:p>
-          <w:p>
-            <w:pPr>
-              <w:jc w:val="center"/>
-              <w:rPr>
-                <w:i/>
-              </w:rPr>
-            </w:pPr>
-            <w:r>
-              <w:rPr>
-                <w:i/>
-              </w:rPr>
-              <w:t>21.07.17</w:t>
+              <w:t>23</w:t>
+            </w:r>
+          </w:p>
+          <w:p>
+            <w:pPr>
+              <w:jc w:val="center"/>
+              <w:rPr>
+                <w:i/>
+              </w:rPr>
+            </w:pPr>
+            <w:r>
+              <w:rPr>
+                <w:i/>
+              </w:rPr>
+              <w:t>24.07.17</w:t>
             </w:r>
           </w:p>
           <w:p>
@@ -15410,31 +15465,31 @@
         <w:tc>
           <w:tcPr>
             <w:tcW w:w="3975" w:type="dxa"/>
-            <w:shd w:val="clear" w:color="auto" w:fill="FF0000"/>
-            <w:vAlign w:val="center"/>
-          </w:tcPr>
-          <w:p>
-            <w:pPr>
-              <w:jc w:val="center"/>
-            </w:pPr>
-          </w:p>
-        </w:tc>
-        <w:tc>
-          <w:tcPr>
-            <w:tcW w:w="2407" w:type="dxa"/>
-            <w:shd w:val="clear" w:color="auto" w:fill="FF0000"/>
-            <w:vAlign w:val="center"/>
-          </w:tcPr>
-          <w:p>
-            <w:pPr>
-              <w:jc w:val="center"/>
-            </w:pPr>
-          </w:p>
-        </w:tc>
-        <w:tc>
-          <w:tcPr>
-            <w:tcW w:w="2407" w:type="dxa"/>
-            <w:shd w:val="clear" w:color="auto" w:fill="FF0000"/>
+            <w:shd w:val="clear" w:color="auto" w:fill="FF7575"/>
+            <w:vAlign w:val="center"/>
+          </w:tcPr>
+          <w:p>
+            <w:pPr>
+              <w:jc w:val="center"/>
+            </w:pPr>
+          </w:p>
+        </w:tc>
+        <w:tc>
+          <w:tcPr>
+            <w:tcW w:w="2407" w:type="dxa"/>
+            <w:shd w:val="clear" w:color="auto" w:fill="FF7575"/>
+            <w:vAlign w:val="center"/>
+          </w:tcPr>
+          <w:p>
+            <w:pPr>
+              <w:jc w:val="center"/>
+            </w:pPr>
+          </w:p>
+        </w:tc>
+        <w:tc>
+          <w:tcPr>
+            <w:tcW w:w="2407" w:type="dxa"/>
+            <w:shd w:val="clear" w:color="auto" w:fill="FF7575"/>
             <w:vAlign w:val="center"/>
           </w:tcPr>
           <w:p>
@@ -15451,7 +15506,7 @@
         <w:tc>
           <w:tcPr>
             <w:tcW w:w="1271" w:type="dxa"/>
-            <w:shd w:val="clear" w:color="auto" w:fill="FF3300"/>
+            <w:shd w:val="clear" w:color="auto" w:fill="FF0000"/>
             <w:vAlign w:val="center"/>
           </w:tcPr>
           <w:p>
@@ -15487,7 +15542,7 @@
               <w:rPr>
                 <w:i/>
               </w:rPr>
-              <w:t>24.07.17</w:t>
+              <w:t>25.07.17</w:t>
             </w:r>
           </w:p>
           <w:p>
@@ -15502,31 +15557,31 @@
         <w:tc>
           <w:tcPr>
             <w:tcW w:w="3975" w:type="dxa"/>
-            <w:shd w:val="clear" w:color="auto" w:fill="FF3300"/>
-            <w:vAlign w:val="center"/>
-          </w:tcPr>
-          <w:p>
-            <w:pPr>
-              <w:jc w:val="center"/>
-            </w:pPr>
-          </w:p>
-        </w:tc>
-        <w:tc>
-          <w:tcPr>
-            <w:tcW w:w="2407" w:type="dxa"/>
-            <w:shd w:val="clear" w:color="auto" w:fill="FF3300"/>
-            <w:vAlign w:val="center"/>
-          </w:tcPr>
-          <w:p>
-            <w:pPr>
-              <w:jc w:val="center"/>
-            </w:pPr>
-          </w:p>
-        </w:tc>
-        <w:tc>
-          <w:tcPr>
-            <w:tcW w:w="2407" w:type="dxa"/>
-            <w:shd w:val="clear" w:color="auto" w:fill="FF3300"/>
+            <w:shd w:val="clear" w:color="auto" w:fill="FF0000"/>
+            <w:vAlign w:val="center"/>
+          </w:tcPr>
+          <w:p>
+            <w:pPr>
+              <w:jc w:val="center"/>
+            </w:pPr>
+          </w:p>
+        </w:tc>
+        <w:tc>
+          <w:tcPr>
+            <w:tcW w:w="2407" w:type="dxa"/>
+            <w:shd w:val="clear" w:color="auto" w:fill="FF0000"/>
+            <w:vAlign w:val="center"/>
+          </w:tcPr>
+          <w:p>
+            <w:pPr>
+              <w:jc w:val="center"/>
+            </w:pPr>
+          </w:p>
+        </w:tc>
+        <w:tc>
+          <w:tcPr>
+            <w:tcW w:w="2407" w:type="dxa"/>
+            <w:shd w:val="clear" w:color="auto" w:fill="FF0000"/>
             <w:vAlign w:val="center"/>
           </w:tcPr>
           <w:p>
@@ -15543,7 +15598,7 @@
         <w:tc>
           <w:tcPr>
             <w:tcW w:w="1271" w:type="dxa"/>
-            <w:shd w:val="clear" w:color="auto" w:fill="FF3300"/>
+            <w:shd w:val="clear" w:color="auto" w:fill="FF7575"/>
             <w:vAlign w:val="center"/>
           </w:tcPr>
           <w:p>
@@ -15579,7 +15634,7 @@
               <w:rPr>
                 <w:i/>
               </w:rPr>
-              <w:t>25.07.17</w:t>
+              <w:t>26.07.17</w:t>
             </w:r>
           </w:p>
           <w:p>
@@ -15594,31 +15649,31 @@
         <w:tc>
           <w:tcPr>
             <w:tcW w:w="3975" w:type="dxa"/>
-            <w:shd w:val="clear" w:color="auto" w:fill="FF3300"/>
-            <w:vAlign w:val="center"/>
-          </w:tcPr>
-          <w:p>
-            <w:pPr>
-              <w:jc w:val="center"/>
-            </w:pPr>
-          </w:p>
-        </w:tc>
-        <w:tc>
-          <w:tcPr>
-            <w:tcW w:w="2407" w:type="dxa"/>
-            <w:shd w:val="clear" w:color="auto" w:fill="FF3300"/>
-            <w:vAlign w:val="center"/>
-          </w:tcPr>
-          <w:p>
-            <w:pPr>
-              <w:jc w:val="center"/>
-            </w:pPr>
-          </w:p>
-        </w:tc>
-        <w:tc>
-          <w:tcPr>
-            <w:tcW w:w="2407" w:type="dxa"/>
-            <w:shd w:val="clear" w:color="auto" w:fill="FF3300"/>
+            <w:shd w:val="clear" w:color="auto" w:fill="FF7575"/>
+            <w:vAlign w:val="center"/>
+          </w:tcPr>
+          <w:p>
+            <w:pPr>
+              <w:jc w:val="center"/>
+            </w:pPr>
+          </w:p>
+        </w:tc>
+        <w:tc>
+          <w:tcPr>
+            <w:tcW w:w="2407" w:type="dxa"/>
+            <w:shd w:val="clear" w:color="auto" w:fill="FF7575"/>
+            <w:vAlign w:val="center"/>
+          </w:tcPr>
+          <w:p>
+            <w:pPr>
+              <w:jc w:val="center"/>
+            </w:pPr>
+          </w:p>
+        </w:tc>
+        <w:tc>
+          <w:tcPr>
+            <w:tcW w:w="2407" w:type="dxa"/>
+            <w:shd w:val="clear" w:color="auto" w:fill="FF7575"/>
             <w:vAlign w:val="center"/>
           </w:tcPr>
           <w:p>
@@ -15635,7 +15690,7 @@
         <w:tc>
           <w:tcPr>
             <w:tcW w:w="1271" w:type="dxa"/>
-            <w:shd w:val="clear" w:color="auto" w:fill="FF3300"/>
+            <w:shd w:val="clear" w:color="auto" w:fill="FF0000"/>
             <w:vAlign w:val="center"/>
           </w:tcPr>
           <w:p>
@@ -15671,7 +15726,7 @@
               <w:rPr>
                 <w:i/>
               </w:rPr>
-              <w:t>26.07.17</w:t>
+              <w:t>27.07.17</w:t>
             </w:r>
           </w:p>
           <w:p>
@@ -15686,31 +15741,31 @@
         <w:tc>
           <w:tcPr>
             <w:tcW w:w="3975" w:type="dxa"/>
-            <w:shd w:val="clear" w:color="auto" w:fill="FF3300"/>
-            <w:vAlign w:val="center"/>
-          </w:tcPr>
-          <w:p>
-            <w:pPr>
-              <w:jc w:val="center"/>
-            </w:pPr>
-          </w:p>
-        </w:tc>
-        <w:tc>
-          <w:tcPr>
-            <w:tcW w:w="2407" w:type="dxa"/>
-            <w:shd w:val="clear" w:color="auto" w:fill="FF3300"/>
-            <w:vAlign w:val="center"/>
-          </w:tcPr>
-          <w:p>
-            <w:pPr>
-              <w:jc w:val="center"/>
-            </w:pPr>
-          </w:p>
-        </w:tc>
-        <w:tc>
-          <w:tcPr>
-            <w:tcW w:w="2407" w:type="dxa"/>
-            <w:shd w:val="clear" w:color="auto" w:fill="FF3300"/>
+            <w:shd w:val="clear" w:color="auto" w:fill="FF0000"/>
+            <w:vAlign w:val="center"/>
+          </w:tcPr>
+          <w:p>
+            <w:pPr>
+              <w:jc w:val="center"/>
+            </w:pPr>
+          </w:p>
+        </w:tc>
+        <w:tc>
+          <w:tcPr>
+            <w:tcW w:w="2407" w:type="dxa"/>
+            <w:shd w:val="clear" w:color="auto" w:fill="FF0000"/>
+            <w:vAlign w:val="center"/>
+          </w:tcPr>
+          <w:p>
+            <w:pPr>
+              <w:jc w:val="center"/>
+            </w:pPr>
+          </w:p>
+        </w:tc>
+        <w:tc>
+          <w:tcPr>
+            <w:tcW w:w="2407" w:type="dxa"/>
+            <w:shd w:val="clear" w:color="auto" w:fill="FF0000"/>
             <w:vAlign w:val="center"/>
           </w:tcPr>
           <w:p>
@@ -15727,7 +15782,7 @@
         <w:tc>
           <w:tcPr>
             <w:tcW w:w="1271" w:type="dxa"/>
-            <w:shd w:val="clear" w:color="auto" w:fill="FF3300"/>
+            <w:shd w:val="clear" w:color="auto" w:fill="FF7575"/>
             <w:vAlign w:val="center"/>
           </w:tcPr>
           <w:p>
@@ -15763,7 +15818,7 @@
               <w:rPr>
                 <w:i/>
               </w:rPr>
-              <w:t>27.07.17</w:t>
+              <w:t>28.07.17</w:t>
             </w:r>
           </w:p>
           <w:p>
@@ -15778,123 +15833,31 @@
         <w:tc>
           <w:tcPr>
             <w:tcW w:w="3975" w:type="dxa"/>
-            <w:shd w:val="clear" w:color="auto" w:fill="FF3300"/>
-            <w:vAlign w:val="center"/>
-          </w:tcPr>
-          <w:p>
-            <w:pPr>
-              <w:jc w:val="center"/>
-            </w:pPr>
-          </w:p>
-        </w:tc>
-        <w:tc>
-          <w:tcPr>
-            <w:tcW w:w="2407" w:type="dxa"/>
-            <w:shd w:val="clear" w:color="auto" w:fill="FF3300"/>
-            <w:vAlign w:val="center"/>
-          </w:tcPr>
-          <w:p>
-            <w:pPr>
-              <w:jc w:val="center"/>
-            </w:pPr>
-          </w:p>
-        </w:tc>
-        <w:tc>
-          <w:tcPr>
-            <w:tcW w:w="2407" w:type="dxa"/>
-            <w:shd w:val="clear" w:color="auto" w:fill="FF3300"/>
-            <w:vAlign w:val="center"/>
-          </w:tcPr>
-          <w:p>
-            <w:pPr>
-              <w:jc w:val="center"/>
-            </w:pPr>
-          </w:p>
-        </w:tc>
-      </w:tr>
-      <w:tr>
-        <w:trPr>
-          <w:trHeight w:val="701"/>
-        </w:trPr>
-        <w:tc>
-          <w:tcPr>
-            <w:tcW w:w="1271" w:type="dxa"/>
-            <w:shd w:val="clear" w:color="auto" w:fill="FF3300"/>
-            <w:vAlign w:val="center"/>
-          </w:tcPr>
-          <w:p>
-            <w:pPr>
-              <w:jc w:val="center"/>
-              <w:rPr>
-                <w:i/>
-              </w:rPr>
-            </w:pPr>
-            <w:r>
-              <w:rPr>
-                <w:b/>
-                <w:i/>
-              </w:rPr>
-              <w:t xml:space="preserve">Semaine </w:t>
-            </w:r>
-            <w:r>
-              <w:rPr>
-                <w:b/>
-                <w:i/>
-              </w:rPr>
-              <w:t>23</w:t>
-            </w:r>
-          </w:p>
-          <w:p>
-            <w:pPr>
-              <w:jc w:val="center"/>
-              <w:rPr>
-                <w:i/>
-              </w:rPr>
-            </w:pPr>
-            <w:r>
-              <w:rPr>
-                <w:i/>
-              </w:rPr>
-              <w:t>28.07.17</w:t>
-            </w:r>
-          </w:p>
-          <w:p>
-            <w:pPr>
-              <w:jc w:val="center"/>
-              <w:rPr>
-                <w:i/>
-              </w:rPr>
-            </w:pPr>
-          </w:p>
-        </w:tc>
-        <w:tc>
-          <w:tcPr>
-            <w:tcW w:w="3975" w:type="dxa"/>
-            <w:shd w:val="clear" w:color="auto" w:fill="FF3300"/>
-            <w:vAlign w:val="center"/>
-          </w:tcPr>
-          <w:p>
-            <w:pPr>
-              <w:jc w:val="center"/>
-            </w:pPr>
-          </w:p>
-        </w:tc>
-        <w:tc>
-          <w:tcPr>
-            <w:tcW w:w="2407" w:type="dxa"/>
-            <w:shd w:val="clear" w:color="auto" w:fill="FF3300"/>
-            <w:vAlign w:val="center"/>
-          </w:tcPr>
-          <w:p>
-            <w:pPr>
-              <w:jc w:val="center"/>
-            </w:pPr>
-          </w:p>
-        </w:tc>
-        <w:tc>
-          <w:tcPr>
-            <w:tcW w:w="2407" w:type="dxa"/>
-            <w:shd w:val="clear" w:color="auto" w:fill="FF3300"/>
+            <w:shd w:val="clear" w:color="auto" w:fill="FF7575"/>
+            <w:vAlign w:val="center"/>
+          </w:tcPr>
+          <w:p>
+            <w:pPr>
+              <w:jc w:val="center"/>
+            </w:pPr>
+          </w:p>
+        </w:tc>
+        <w:tc>
+          <w:tcPr>
+            <w:tcW w:w="2407" w:type="dxa"/>
+            <w:shd w:val="clear" w:color="auto" w:fill="FF7575"/>
+            <w:vAlign w:val="center"/>
+          </w:tcPr>
+          <w:p>
+            <w:pPr>
+              <w:jc w:val="center"/>
+            </w:pPr>
+          </w:p>
+        </w:tc>
+        <w:tc>
+          <w:tcPr>
+            <w:tcW w:w="2407" w:type="dxa"/>
+            <w:shd w:val="clear" w:color="auto" w:fill="FF7575"/>
             <w:vAlign w:val="center"/>
           </w:tcPr>
           <w:p>

</xml_diff>